<commit_message>
!Combine - cont. ch.6 (old ch.5 edit/rewrite)
</commit_message>
<xml_diff>
--- a/!Combined.docx
+++ b/!Combined.docx
@@ -51,9 +51,11 @@
       <w:r>
         <w:t xml:space="preserve">about first-day </w:t>
       </w:r>
+      <w:proofErr w:type="gramStart"/>
       <w:r>
         <w:t>excitements</w:t>
       </w:r>
+      <w:proofErr w:type="gramEnd"/>
       <w:r>
         <w:t xml:space="preserve">, the stench </w:t>
       </w:r>
@@ -70,11 +72,16 @@
         <w:t>oulade</w:t>
       </w:r>
       <w:r>
-        <w:t>, and whether</w:t>
+        <w:t xml:space="preserve">, and </w:t>
+      </w:r>
+      <w:proofErr w:type="gramStart"/>
+      <w:r>
+        <w:t>whether</w:t>
       </w:r>
       <w:r>
         <w:t xml:space="preserve"> or not</w:t>
       </w:r>
+      <w:proofErr w:type="gramEnd"/>
       <w:r>
         <w:t xml:space="preserve"> someone’s crush </w:t>
       </w:r>
@@ -365,11 +372,16 @@
         <w:t xml:space="preserve">a </w:t>
       </w:r>
       <w:r>
-        <w:t xml:space="preserve">confidence she didn’t feel, </w:t>
+        <w:t xml:space="preserve">confidence she didn’t </w:t>
+      </w:r>
+      <w:proofErr w:type="gramStart"/>
+      <w:r>
+        <w:t xml:space="preserve">feel, </w:t>
       </w:r>
       <w:r>
         <w:t>and</w:t>
       </w:r>
+      <w:proofErr w:type="gramEnd"/>
       <w:r>
         <w:t xml:space="preserve"> stepped toward the empty spot like she belonged there.</w:t>
       </w:r>
@@ -474,7 +486,15 @@
         <w:ind w:firstLine="720"/>
       </w:pPr>
       <w:r>
-        <w:t>The cafeteria swallowed her voice whole.</w:t>
+        <w:t xml:space="preserve">The cafeteria swallowed her </w:t>
+      </w:r>
+      <w:proofErr w:type="gramStart"/>
+      <w:r>
+        <w:t>voice whole</w:t>
+      </w:r>
+      <w:proofErr w:type="gramEnd"/>
+      <w:r>
+        <w:t>.</w:t>
       </w:r>
       <w:r>
         <w:t xml:space="preserve"> She may as well have been talking to the wall. </w:t>
@@ -787,7 +807,15 @@
         <w:t xml:space="preserve"> let her feet lead her to the only spot she knew to go. She passed by the library with desire in her eyes. </w:t>
       </w:r>
       <w:r>
-        <w:t>Food wasn’t allowed in the library—otherwise none of this would have been a problem</w:t>
+        <w:t xml:space="preserve">Food wasn’t allowed in the </w:t>
+      </w:r>
+      <w:proofErr w:type="gramStart"/>
+      <w:r>
+        <w:t>library—</w:t>
+      </w:r>
+      <w:proofErr w:type="gramEnd"/>
+      <w:r>
+        <w:t>otherwise none of this would have been a problem</w:t>
       </w:r>
       <w:r>
         <w:t xml:space="preserve"> in the first place. </w:t>
@@ -820,7 +848,15 @@
         <w:t>When</w:t>
       </w:r>
       <w:r>
-        <w:t xml:space="preserve"> the clock blinked </w:t>
+        <w:t xml:space="preserve"> the clock </w:t>
+      </w:r>
+      <w:proofErr w:type="gramStart"/>
+      <w:r>
+        <w:t>blinked</w:t>
+      </w:r>
+      <w:proofErr w:type="gramEnd"/>
+      <w:r>
+        <w:t xml:space="preserve"> </w:t>
       </w:r>
       <w:r>
         <w:rPr>
@@ -839,7 +875,15 @@
         <w:t xml:space="preserve">and </w:t>
       </w:r>
       <w:r>
-        <w:t>parent pickup zone.</w:t>
+        <w:t xml:space="preserve">parent pickup </w:t>
+      </w:r>
+      <w:proofErr w:type="gramStart"/>
+      <w:r>
+        <w:t>zone</w:t>
+      </w:r>
+      <w:proofErr w:type="gramEnd"/>
+      <w:r>
+        <w:t>.</w:t>
       </w:r>
     </w:p>
     <w:p>
@@ -1066,7 +1110,15 @@
         <w:ind w:firstLine="720"/>
       </w:pPr>
       <w:r>
-        <w:t>Her head snapped up. The boy she’d barreled into stumbled forward</w:t>
+        <w:t xml:space="preserve">Her head snapped up. The boy she’d barreled into </w:t>
+      </w:r>
+      <w:proofErr w:type="gramStart"/>
+      <w:r>
+        <w:t>stumbled</w:t>
+      </w:r>
+      <w:proofErr w:type="gramEnd"/>
+      <w:r>
+        <w:t xml:space="preserve"> forward</w:t>
       </w:r>
       <w:r>
         <w:t xml:space="preserve"> himself</w:t>
@@ -1089,7 +1141,15 @@
         <w:t>—Lincoln, from school</w:t>
       </w:r>
       <w:r>
-        <w:t xml:space="preserve">—just as she knew the boys she made him fall into, Travis and his loser friends. </w:t>
+        <w:t xml:space="preserve">—just as she knew the boys she made him fall into, Travis and his </w:t>
+      </w:r>
+      <w:proofErr w:type="gramStart"/>
+      <w:r>
+        <w:t>loser</w:t>
+      </w:r>
+      <w:proofErr w:type="gramEnd"/>
+      <w:r>
+        <w:t xml:space="preserve"> friends. </w:t>
       </w:r>
     </w:p>
     <w:p>
@@ -1153,7 +1213,15 @@
         <w:ind w:firstLine="720"/>
       </w:pPr>
       <w:r>
-        <w:t>Travis leaned nose to nose with Lincoln and shoved again. Still, Lincoln didn’t move, didn’t fight back.</w:t>
+        <w:t xml:space="preserve">Travis </w:t>
+      </w:r>
+      <w:proofErr w:type="gramStart"/>
+      <w:r>
+        <w:t>leaned</w:t>
+      </w:r>
+      <w:proofErr w:type="gramEnd"/>
+      <w:r>
+        <w:t xml:space="preserve"> nose to nose with Lincoln and shoved again. Still, Lincoln didn’t move, didn’t fight back.</w:t>
       </w:r>
     </w:p>
     <w:p>
@@ -1200,7 +1268,23 @@
         <w:ind w:firstLine="720"/>
       </w:pPr>
       <w:r>
-        <w:t xml:space="preserve">Travis cocked his head to the side, seeming to recognize her face, but unable to place from where. </w:t>
+        <w:t xml:space="preserve">Travis cocked his head to the side, seeming to recognize her face, but unable to </w:t>
+      </w:r>
+      <w:proofErr w:type="gramStart"/>
+      <w:r>
+        <w:t>place from</w:t>
+      </w:r>
+      <w:proofErr w:type="gramEnd"/>
+      <w:r>
+        <w:t xml:space="preserve"> </w:t>
+      </w:r>
+      <w:proofErr w:type="gramStart"/>
+      <w:r>
+        <w:t>where</w:t>
+      </w:r>
+      <w:proofErr w:type="gramEnd"/>
+      <w:r>
+        <w:t xml:space="preserve">. </w:t>
       </w:r>
     </w:p>
     <w:p>
@@ -1276,7 +1360,15 @@
       </w:r>
       <w:r>
         <w:lastRenderedPageBreak/>
-        <w:t>beneath picture-frame shutters, black and drooping. At the top, spiraling towers jutted upward, roof shingles jagged as crooked teeth.</w:t>
+        <w:t xml:space="preserve">beneath picture-frame shutters, black and drooping. At the top, spiraling towers </w:t>
+      </w:r>
+      <w:proofErr w:type="gramStart"/>
+      <w:r>
+        <w:t>jutted</w:t>
+      </w:r>
+      <w:proofErr w:type="gramEnd"/>
+      <w:r>
+        <w:t xml:space="preserve"> upward, roof shingles jagged as crooked teeth.</w:t>
       </w:r>
     </w:p>
     <w:p>
@@ -1287,15 +1379,31 @@
         <w:t>Violet</w:t>
       </w:r>
       <w:r>
-        <w:t xml:space="preserve"> lingered there, staring so long it felt less like a building and more like a painting—something unreal, a vision. Yet the longer she looked, the more it pulled at her, as if an invisible rope were tugging her toward its heavy oak doors.</w:t>
-      </w:r>
-    </w:p>
-    <w:p>
-      <w:pPr>
-        <w:ind w:firstLine="720"/>
-      </w:pPr>
-      <w:r>
-        <w:t>But those doors had just swallowed Lincoln and the others. The urge to rush in and undo the trouble she’d caused twisted in her chest, but what could she do? Run circles around the stacks, begging Travis to let Lincoln go? Travis would never stop. Picking on kids like Lincoln was what he did best.</w:t>
+        <w:t xml:space="preserve"> lingered there, staring so long it felt less like a building and more like a </w:t>
+      </w:r>
+      <w:proofErr w:type="gramStart"/>
+      <w:r>
+        <w:t>painting—</w:t>
+      </w:r>
+      <w:proofErr w:type="gramEnd"/>
+      <w:r>
+        <w:t>something unreal, a vision. Yet the longer she looked, the more it pulled at her, as if an invisible rope were tugging her toward its heavy oak doors.</w:t>
+      </w:r>
+    </w:p>
+    <w:p>
+      <w:pPr>
+        <w:ind w:firstLine="720"/>
+      </w:pPr>
+      <w:r>
+        <w:t xml:space="preserve">But those doors had just swallowed Lincoln and the others. The urge to rush in and undo the trouble she’d caused twisted in her chest, but what could she do? Run circles around the stacks, begging Travis to let Lincoln go? Travis would never stop. </w:t>
+      </w:r>
+      <w:proofErr w:type="gramStart"/>
+      <w:r>
+        <w:t>Picking on</w:t>
+      </w:r>
+      <w:proofErr w:type="gramEnd"/>
+      <w:r>
+        <w:t xml:space="preserve"> kids like Lincoln was what he did best.</w:t>
       </w:r>
     </w:p>
     <w:p>
@@ -1399,7 +1507,23 @@
         <w:ind w:firstLine="720"/>
       </w:pPr>
       <w:r>
-        <w:t xml:space="preserve">She closed her eyes, willing her mind to drift anywhere but back to Mill Street. First days of school were exhausting enough—new classes, new teachers, new routines, and way too much overthinking. What she wanted, what she </w:t>
+        <w:t xml:space="preserve">She closed her eyes, </w:t>
+      </w:r>
+      <w:proofErr w:type="gramStart"/>
+      <w:r>
+        <w:t>willing</w:t>
+      </w:r>
+      <w:proofErr w:type="gramEnd"/>
+      <w:r>
+        <w:t xml:space="preserve"> her mind to drift anywhere but back to Mill Street. First days of school were </w:t>
+      </w:r>
+      <w:proofErr w:type="gramStart"/>
+      <w:r>
+        <w:t>exhausting enough—</w:t>
+      </w:r>
+      <w:proofErr w:type="gramEnd"/>
+      <w:r>
+        <w:t xml:space="preserve">new classes, new teachers, new routines, and way too much overthinking. What she wanted, what she </w:t>
       </w:r>
       <w:r>
         <w:rPr>
@@ -1455,7 +1579,15 @@
         <w:t>Violet</w:t>
       </w:r>
       <w:r>
-        <w:t xml:space="preserve"> groaned, flopping back dramatically. “Sure you are.”</w:t>
+        <w:t xml:space="preserve"> groaned, flopping back dramatically. “</w:t>
+      </w:r>
+      <w:proofErr w:type="gramStart"/>
+      <w:r>
+        <w:t>Sure</w:t>
+      </w:r>
+      <w:proofErr w:type="gramEnd"/>
+      <w:r>
+        <w:t xml:space="preserve"> you are.”</w:t>
       </w:r>
     </w:p>
     <w:p>
@@ -1464,7 +1596,15 @@
       </w:pPr>
       <w:r>
         <w:lastRenderedPageBreak/>
-        <w:t xml:space="preserve">Two strides and he was beside her, plopping down and trapping her in an over-tight squeeze—his favorite way of proving he was both her dad </w:t>
+        <w:t xml:space="preserve">Two strides and he was beside her, plopping down and trapping her in an over-tight </w:t>
+      </w:r>
+      <w:proofErr w:type="gramStart"/>
+      <w:r>
+        <w:t>squeeze—his favorite</w:t>
+      </w:r>
+      <w:proofErr w:type="gramEnd"/>
+      <w:r>
+        <w:t xml:space="preserve"> way of proving he was both her dad </w:t>
       </w:r>
       <w:r>
         <w:rPr>
@@ -1595,7 +1735,15 @@
         <w:ind w:firstLine="720"/>
       </w:pPr>
       <w:r>
-        <w:t xml:space="preserve">He only grinned and polished off his apple. “So you </w:t>
+        <w:t>He only grinned and polished off his apple. “</w:t>
+      </w:r>
+      <w:proofErr w:type="gramStart"/>
+      <w:r>
+        <w:t>So</w:t>
+      </w:r>
+      <w:proofErr w:type="gramEnd"/>
+      <w:r>
+        <w:t xml:space="preserve"> you </w:t>
       </w:r>
       <w:r>
         <w:rPr>
@@ -1630,7 +1778,15 @@
         <w:ind w:firstLine="720"/>
       </w:pPr>
       <w:r>
-        <w:t>“That’s my girl.” He patted her leg, ignoring the sarcasm, then studied her for a long moment. Questions flickered in his eyes, ones he knew better than to ask. Instead, he settled on, “Tell me one interesting thing about your day. Just one. Then I’ll leave you alone.”</w:t>
+        <w:t xml:space="preserve">“That’s my girl.” He patted her leg, ignoring </w:t>
+      </w:r>
+      <w:proofErr w:type="gramStart"/>
+      <w:r>
+        <w:t>the sarcasm</w:t>
+      </w:r>
+      <w:proofErr w:type="gramEnd"/>
+      <w:r>
+        <w:t>, then studied her for a long moment. Questions flickered in his eyes, ones he knew better than to ask. Instead, he settled on, “Tell me one interesting thing about your day. Just one. Then I’ll leave you alone.”</w:t>
       </w:r>
     </w:p>
     <w:p>
@@ -1641,7 +1797,15 @@
         <w:t>Violet</w:t>
       </w:r>
       <w:r>
-        <w:t xml:space="preserve"> shot him the deadly side-eye again. He just raised his brows, immune. She knew she wouldn’t shake him until she gave in.</w:t>
+        <w:t xml:space="preserve"> shot </w:t>
+      </w:r>
+      <w:proofErr w:type="gramStart"/>
+      <w:r>
+        <w:t>him</w:t>
+      </w:r>
+      <w:proofErr w:type="gramEnd"/>
+      <w:r>
+        <w:t xml:space="preserve"> the deadly side-eye again. He just raised his brows, immune. She knew she wouldn’t shake him until she gave in.</w:t>
       </w:r>
     </w:p>
     <w:p>
@@ -1657,13 +1821,29 @@
         <w:ind w:firstLine="720"/>
       </w:pPr>
       <w:r>
-        <w:t xml:space="preserve">He smiled, waiting her out. </w:t>
+        <w:t xml:space="preserve">He smiled, </w:t>
+      </w:r>
+      <w:proofErr w:type="gramStart"/>
+      <w:r>
+        <w:t>waiting</w:t>
+      </w:r>
+      <w:proofErr w:type="gramEnd"/>
+      <w:r>
+        <w:t xml:space="preserve"> her out. </w:t>
       </w:r>
       <w:r>
         <w:t>Violet</w:t>
       </w:r>
       <w:r>
-        <w:t xml:space="preserve"> searched for something—anything—that wouldn’t trigger more questions. School was… school. Classes, cafeteria pizza, her teachers seemed fine, English might be tough—but none of that would satisfy him. There was only one way out.</w:t>
+        <w:t xml:space="preserve"> searched for </w:t>
+      </w:r>
+      <w:proofErr w:type="gramStart"/>
+      <w:r>
+        <w:t>something—anything—</w:t>
+      </w:r>
+      <w:proofErr w:type="gramEnd"/>
+      <w:r>
+        <w:t>that wouldn’t trigger more questions. School was… school. Classes, cafeteria pizza, her teachers seemed fine, English might be tough—but none of that would satisfy him. There was only one way out.</w:t>
       </w:r>
     </w:p>
     <w:p>
@@ -1825,7 +2005,11 @@
         <w:ind w:firstLine="720"/>
       </w:pPr>
       <w:r>
-        <w:t xml:space="preserve">“Back in the day,” he began, lowering his voice, “the library wasn’t a library at all. It was the </w:t>
+        <w:t xml:space="preserve">“Back in the day,” he began, lowering his voice, “the library wasn’t a library at all. It was </w:t>
+      </w:r>
+      <w:proofErr w:type="gramStart"/>
+      <w:r>
+        <w:t xml:space="preserve">the </w:t>
       </w:r>
       <w:r>
         <w:rPr>
@@ -1834,8 +2018,17 @@
         </w:rPr>
         <w:t>Willoughby</w:t>
       </w:r>
-      <w:r>
-        <w:t xml:space="preserve"> estate. Biggest house in town, and the family—well, they had money, power, everything. They practically owned this </w:t>
+      <w:proofErr w:type="gramEnd"/>
+      <w:r>
+        <w:t xml:space="preserve"> </w:t>
+      </w:r>
+      <w:proofErr w:type="gramStart"/>
+      <w:r>
+        <w:t>estate</w:t>
+      </w:r>
+      <w:proofErr w:type="gramEnd"/>
+      <w:r>
+        <w:t xml:space="preserve">. Biggest house in town, and the family—well, they had money, power, everything. They practically owned this </w:t>
       </w:r>
       <w:r>
         <w:t>town</w:t>
@@ -1897,7 +2090,15 @@
         <w:t>Violet</w:t>
       </w:r>
       <w:r>
-        <w:t>’s throat went dry. “So then they turned it into a library?”</w:t>
+        <w:t>’s throat went dry. “</w:t>
+      </w:r>
+      <w:proofErr w:type="gramStart"/>
+      <w:r>
+        <w:t>So</w:t>
+      </w:r>
+      <w:proofErr w:type="gramEnd"/>
+      <w:r>
+        <w:t xml:space="preserve"> then they turned it into a library?”</w:t>
       </w:r>
     </w:p>
     <w:p>
@@ -1992,7 +2193,15 @@
         <w:t>smothered it</w:t>
       </w:r>
       <w:r>
-        <w:t xml:space="preserve"> as quick as she could—but t</w:t>
+        <w:t xml:space="preserve"> as </w:t>
+      </w:r>
+      <w:proofErr w:type="gramStart"/>
+      <w:r>
+        <w:t>quick</w:t>
+      </w:r>
+      <w:proofErr w:type="gramEnd"/>
+      <w:r>
+        <w:t xml:space="preserve"> as she could—but t</w:t>
       </w:r>
       <w:r>
         <w:t>oo late</w:t>
@@ -2104,7 +2313,15 @@
     <w:p/>
     <w:p>
       <w:r>
-        <w:t xml:space="preserve">It was only the second day of school, yet somehow everyone already seemed settled into their </w:t>
+        <w:t xml:space="preserve">It was only the second day of school, yet somehow everyone already seemed </w:t>
+      </w:r>
+      <w:proofErr w:type="gramStart"/>
+      <w:r>
+        <w:t>settled</w:t>
+      </w:r>
+      <w:proofErr w:type="gramEnd"/>
+      <w:r>
+        <w:t xml:space="preserve"> into their </w:t>
       </w:r>
       <w:r>
         <w:t xml:space="preserve">new </w:t>
@@ -2125,7 +2342,15 @@
         <w:t>it</w:t>
       </w:r>
       <w:r>
-        <w:t xml:space="preserve"> was the most important subject in the world, and the whole place thrummed along as if summer had been a lifetime ago. </w:t>
+        <w:t xml:space="preserve"> was the most important subject in the world, and the whole place </w:t>
+      </w:r>
+      <w:proofErr w:type="gramStart"/>
+      <w:r>
+        <w:t>thrummed</w:t>
+      </w:r>
+      <w:proofErr w:type="gramEnd"/>
+      <w:r>
+        <w:t xml:space="preserve"> along as if summer had been a lifetime ago. </w:t>
       </w:r>
       <w:r>
         <w:t>Violet</w:t>
@@ -2256,8 +2481,13 @@
       <w:pPr>
         <w:ind w:firstLine="720"/>
       </w:pPr>
-      <w:r>
-        <w:t>Definitely before the end of the week.</w:t>
+      <w:proofErr w:type="gramStart"/>
+      <w:r>
+        <w:t>Definitely before</w:t>
+      </w:r>
+      <w:proofErr w:type="gramEnd"/>
+      <w:r>
+        <w:t xml:space="preserve"> the end of the week.</w:t>
       </w:r>
     </w:p>
     <w:p>
@@ -2325,7 +2555,15 @@
         <w:ind w:firstLine="720"/>
       </w:pPr>
       <w:r>
-        <w:t>And then—get to the library.</w:t>
+        <w:t xml:space="preserve">And </w:t>
+      </w:r>
+      <w:proofErr w:type="gramStart"/>
+      <w:r>
+        <w:t>then—get</w:t>
+      </w:r>
+      <w:proofErr w:type="gramEnd"/>
+      <w:r>
+        <w:t xml:space="preserve"> to the library.</w:t>
       </w:r>
       <w:r>
         <w:t xml:space="preserve"> </w:t>
@@ -2429,7 +2667,15 @@
         <w:ind w:firstLine="720"/>
       </w:pPr>
       <w:r>
-        <w:t>Too much trouble—and definitely not worth it.</w:t>
+        <w:t xml:space="preserve">Too much trouble—and </w:t>
+      </w:r>
+      <w:proofErr w:type="gramStart"/>
+      <w:r>
+        <w:t>definitely not</w:t>
+      </w:r>
+      <w:proofErr w:type="gramEnd"/>
+      <w:r>
+        <w:t xml:space="preserve"> worth it.</w:t>
       </w:r>
     </w:p>
     <w:p>
@@ -2558,6 +2804,7 @@
       <w:r>
         <w:t xml:space="preserve">Like </w:t>
       </w:r>
+      <w:proofErr w:type="gramStart"/>
       <w:r>
         <w:rPr>
           <w:i/>
@@ -2566,7 +2813,11 @@
         <w:t>really</w:t>
       </w:r>
       <w:r>
-        <w:t xml:space="preserve"> not good.</w:t>
+        <w:t xml:space="preserve"> not</w:t>
+      </w:r>
+      <w:proofErr w:type="gramEnd"/>
+      <w:r>
+        <w:t xml:space="preserve"> good.</w:t>
       </w:r>
     </w:p>
     <w:p>
@@ -2628,6 +2879,7 @@
       <w:r>
         <w:t xml:space="preserve">Okay, </w:t>
       </w:r>
+      <w:proofErr w:type="gramStart"/>
       <w:r>
         <w:rPr>
           <w:i/>
@@ -2636,7 +2888,11 @@
         <w:t>definitely</w:t>
       </w:r>
       <w:r>
-        <w:t xml:space="preserve"> not on the nice list.</w:t>
+        <w:t xml:space="preserve"> not</w:t>
+      </w:r>
+      <w:proofErr w:type="gramEnd"/>
+      <w:r>
+        <w:t xml:space="preserve"> on the nice list.</w:t>
       </w:r>
     </w:p>
     <w:p>
@@ -2789,8 +3045,13 @@
       <w:pPr>
         <w:ind w:firstLine="720"/>
       </w:pPr>
-      <w:r>
-        <w:t xml:space="preserve">All of last year, she’d spent </w:t>
+      <w:proofErr w:type="gramStart"/>
+      <w:r>
+        <w:t>All of</w:t>
+      </w:r>
+      <w:proofErr w:type="gramEnd"/>
+      <w:r>
+        <w:t xml:space="preserve"> last year, she’d spent </w:t>
       </w:r>
       <w:r>
         <w:t>her lunches</w:t>
@@ -2804,8 +3065,13 @@
       <w:r>
         <w:t xml:space="preserve">and not once had </w:t>
       </w:r>
-      <w:r>
-        <w:t xml:space="preserve">she’d seen </w:t>
+      <w:proofErr w:type="gramStart"/>
+      <w:r>
+        <w:t>she’d</w:t>
+      </w:r>
+      <w:proofErr w:type="gramEnd"/>
+      <w:r>
+        <w:t xml:space="preserve"> seen </w:t>
       </w:r>
       <w:r>
         <w:t>another</w:t>
@@ -2909,7 +3175,15 @@
         <w:ind w:firstLine="720"/>
       </w:pPr>
       <w:r>
-        <w:t>Another slam against a locker. Hard. So hard, she was sure the metal dented.</w:t>
+        <w:t xml:space="preserve">Another slam against a locker. Hard. So hard, she was sure the metal </w:t>
+      </w:r>
+      <w:proofErr w:type="gramStart"/>
+      <w:r>
+        <w:t>dented</w:t>
+      </w:r>
+      <w:proofErr w:type="gramEnd"/>
+      <w:r>
+        <w:t>.</w:t>
       </w:r>
     </w:p>
     <w:p>
@@ -3025,7 +3299,23 @@
         <w:ind w:firstLine="720"/>
       </w:pPr>
       <w:r>
-        <w:t>Out of everyone at school, Violet probably knew Lincoln the best, which still wasn’t very well at all. A few conversations back when she and her dad first moved to town, and that was it. Even so, she never could’ve imagined him doing what she’d witnessed. He’d always been quiet, soft-spoken—the kind of kid who wouldn’t hurt a butterfly.</w:t>
+        <w:t xml:space="preserve">Out of everyone at school, Violet probably knew Lincoln </w:t>
+      </w:r>
+      <w:proofErr w:type="gramStart"/>
+      <w:r>
+        <w:t>the best</w:t>
+      </w:r>
+      <w:proofErr w:type="gramEnd"/>
+      <w:r>
+        <w:t>, which still wasn’t very well at all. A few conversations back when she and her dad first moved to town, and that was it. Even so, she never could’ve imagined him doing what she’d witnessed. He’d always been quiet, soft-</w:t>
+      </w:r>
+      <w:proofErr w:type="gramStart"/>
+      <w:r>
+        <w:t>spoken—</w:t>
+      </w:r>
+      <w:proofErr w:type="gramEnd"/>
+      <w:r>
+        <w:t>the kind of kid who wouldn’t hurt a butterfly.</w:t>
       </w:r>
     </w:p>
     <w:p>
@@ -3049,7 +3339,15 @@
         <w:ind w:firstLine="720"/>
       </w:pPr>
       <w:r>
-        <w:t>All period long Lincoln slouched in his desk, one arm draped over the chair, flipping his pencil up and down with casual indifference—clearly not paying attention either. It was as if someone had flipped a switch in him overnight.</w:t>
+        <w:t xml:space="preserve">All period long Lincoln slouched in his desk, one arm draped over the chair, flipping his pencil up and down with casual indifference—clearly not paying attention either. It was as if someone had flipped a switch </w:t>
+      </w:r>
+      <w:proofErr w:type="gramStart"/>
+      <w:r>
+        <w:t>in</w:t>
+      </w:r>
+      <w:proofErr w:type="gramEnd"/>
+      <w:r>
+        <w:t xml:space="preserve"> him overnight.</w:t>
       </w:r>
     </w:p>
     <w:p>
@@ -3073,7 +3371,11 @@
       </w:r>
       <w:r>
         <w:lastRenderedPageBreak/>
-        <w:t xml:space="preserve">way. She was surprised Lincoln hadn’t been sent home after that—but maybe the </w:t>
+        <w:t xml:space="preserve">way. She was surprised Lincoln hadn’t been sent home after that—but maybe </w:t>
+      </w:r>
+      <w:proofErr w:type="gramStart"/>
+      <w:r>
+        <w:t xml:space="preserve">the </w:t>
       </w:r>
       <w:r>
         <w:t>P</w:t>
@@ -3081,6 +3383,7 @@
       <w:r>
         <w:t>rincipal</w:t>
       </w:r>
+      <w:proofErr w:type="gramEnd"/>
       <w:r>
         <w:t xml:space="preserve"> Strudel</w:t>
       </w:r>
@@ -3093,7 +3396,23 @@
         <w:ind w:firstLine="720"/>
       </w:pPr>
       <w:r>
-        <w:t xml:space="preserve">Even so, it was clear the other kids were already treating Lincoln differently. Some wary, some curious. </w:t>
+        <w:t xml:space="preserve">Even so, it was clear the other kids were already treating Lincoln differently. Some </w:t>
+      </w:r>
+      <w:proofErr w:type="gramStart"/>
+      <w:r>
+        <w:t>wary</w:t>
+      </w:r>
+      <w:proofErr w:type="gramEnd"/>
+      <w:r>
+        <w:t xml:space="preserve">, some </w:t>
+      </w:r>
+      <w:proofErr w:type="gramStart"/>
+      <w:r>
+        <w:t>curious</w:t>
+      </w:r>
+      <w:proofErr w:type="gramEnd"/>
+      <w:r>
+        <w:t xml:space="preserve">. </w:t>
       </w:r>
     </w:p>
     <w:p>
@@ -3103,6 +3422,7 @@
       <w:r>
         <w:t xml:space="preserve">One boy even asked if Lincoln wanted to go to the library after school—but Lincoln refused without a second thought. The moment he heard the word </w:t>
       </w:r>
+      <w:proofErr w:type="gramStart"/>
       <w:r>
         <w:rPr>
           <w:i/>
@@ -3111,7 +3431,11 @@
         <w:t>library</w:t>
       </w:r>
       <w:r>
-        <w:t>, he shook his head in disgust.</w:t>
+        <w:t>,</w:t>
+      </w:r>
+      <w:proofErr w:type="gramEnd"/>
+      <w:r>
+        <w:t xml:space="preserve"> he shook his head in disgust.</w:t>
       </w:r>
       <w:r>
         <w:t xml:space="preserve"> If only everyone else shared his sentiment. </w:t>
@@ -3252,11 +3576,16 @@
       <w:r>
         <w:t xml:space="preserve">What Violet needed was to put these thoughts to bed—literally. To shove them into some dark corner of her mind where they belonged. Somewhere they could be </w:t>
       </w:r>
+      <w:proofErr w:type="gramStart"/>
       <w:r>
         <w:t>seen</w:t>
       </w:r>
       <w:r>
-        <w:t>, but not touched.</w:t>
+        <w:t>, but</w:t>
+      </w:r>
+      <w:proofErr w:type="gramEnd"/>
+      <w:r>
+        <w:t xml:space="preserve"> not touched.</w:t>
       </w:r>
     </w:p>
     <w:p>
@@ -3534,7 +3863,15 @@
         <w:ind w:firstLine="720"/>
       </w:pPr>
       <w:r>
-        <w:t>For now, at least, she felt comfortable walking the property without flinching every time a car passed by.</w:t>
+        <w:t xml:space="preserve">For now, at least, she felt comfortable </w:t>
+      </w:r>
+      <w:proofErr w:type="gramStart"/>
+      <w:r>
+        <w:t>walking</w:t>
+      </w:r>
+      <w:proofErr w:type="gramEnd"/>
+      <w:r>
+        <w:t xml:space="preserve"> the property without flinching every time a car passed by.</w:t>
       </w:r>
     </w:p>
     <w:p>
@@ -3722,15 +4059,39 @@
         <w:ind w:firstLine="720"/>
       </w:pPr>
       <w:r>
-        <w:t>Violet circled the entire building, patting and pushing at every nook and cranny that looked remotely like it might lead inside. Not a single one budged.</w:t>
-      </w:r>
-    </w:p>
-    <w:p>
-      <w:pPr>
-        <w:ind w:firstLine="720"/>
-      </w:pPr>
-      <w:r>
-        <w:t>There was even a terrace out back. She climbed a sturdy trellis with a spark of hope, only to find a pair of old swinging doors that wouldn’t so much as cough open. The whole place felt insulated with iron—nothing getting in or out unless you had a key.</w:t>
+        <w:t xml:space="preserve">Violet circled the entire building, patting and pushing at every nook and cranny that looked remotely like it might lead inside. </w:t>
+      </w:r>
+      <w:proofErr w:type="gramStart"/>
+      <w:r>
+        <w:t>Not a single one</w:t>
+      </w:r>
+      <w:proofErr w:type="gramEnd"/>
+      <w:r>
+        <w:t xml:space="preserve"> budged.</w:t>
+      </w:r>
+    </w:p>
+    <w:p>
+      <w:pPr>
+        <w:ind w:firstLine="720"/>
+      </w:pPr>
+      <w:r>
+        <w:t xml:space="preserve">There was even a terrace </w:t>
+      </w:r>
+      <w:proofErr w:type="gramStart"/>
+      <w:r>
+        <w:t>out back</w:t>
+      </w:r>
+      <w:proofErr w:type="gramEnd"/>
+      <w:r>
+        <w:t xml:space="preserve">. She climbed a sturdy trellis with a spark of hope, only to find a pair of old swinging doors that wouldn’t so much as cough open. The whole place felt insulated with </w:t>
+      </w:r>
+      <w:proofErr w:type="gramStart"/>
+      <w:r>
+        <w:t>iron—</w:t>
+      </w:r>
+      <w:proofErr w:type="gramEnd"/>
+      <w:r>
+        <w:t>nothing getting in or out unless you had a key.</w:t>
       </w:r>
     </w:p>
     <w:p>
@@ -3754,15 +4115,39 @@
         <w:ind w:firstLine="720"/>
       </w:pPr>
       <w:r>
-        <w:t>The only other option was climbing to the roof—no thank you. Or breaking glass, which was a line she wasn’t willing to cross. There was something about forcing her way inside that felt wrong, even if the end result would be the same. Besides, with her luck, she’d shatter the window only to discover a brick wall behind it.</w:t>
-      </w:r>
-    </w:p>
-    <w:p>
-      <w:pPr>
-        <w:ind w:firstLine="720"/>
-      </w:pPr>
-      <w:r>
-        <w:t xml:space="preserve">Violet look down at her phone. 11:59. Only a few more seconds until midnight struck and the day began anew. May as well head home. </w:t>
+        <w:t xml:space="preserve">The only other option was climbing to the </w:t>
+      </w:r>
+      <w:proofErr w:type="gramStart"/>
+      <w:r>
+        <w:t>roof—no</w:t>
+      </w:r>
+      <w:proofErr w:type="gramEnd"/>
+      <w:r>
+        <w:t xml:space="preserve"> thank you. Or breaking glass, which was a line she wasn’t willing to cross. There was something about forcing her way inside that felt wrong, even if </w:t>
+      </w:r>
+      <w:proofErr w:type="gramStart"/>
+      <w:r>
+        <w:t>the end result</w:t>
+      </w:r>
+      <w:proofErr w:type="gramEnd"/>
+      <w:r>
+        <w:t xml:space="preserve"> would be the same. Besides, with her luck, she’d shatter the window only to discover a brick wall behind it.</w:t>
+      </w:r>
+    </w:p>
+    <w:p>
+      <w:pPr>
+        <w:ind w:firstLine="720"/>
+      </w:pPr>
+      <w:r>
+        <w:t xml:space="preserve">Violet </w:t>
+      </w:r>
+      <w:proofErr w:type="gramStart"/>
+      <w:r>
+        <w:t>look</w:t>
+      </w:r>
+      <w:proofErr w:type="gramEnd"/>
+      <w:r>
+        <w:t xml:space="preserve"> down at her phone. 11:59. Only a few more seconds until midnight struck and the day began anew. May as well head home. </w:t>
       </w:r>
     </w:p>
     <w:p>
@@ -3801,7 +4186,15 @@
         <w:ind w:firstLine="720"/>
       </w:pPr>
       <w:r>
-        <w:t>Tomorrow, she decided. Classmates or not—she was going inside.</w:t>
+        <w:t xml:space="preserve">Tomorrow, she decided. Classmates or </w:t>
+      </w:r>
+      <w:proofErr w:type="gramStart"/>
+      <w:r>
+        <w:t>not—she was</w:t>
+      </w:r>
+      <w:proofErr w:type="gramEnd"/>
+      <w:r>
+        <w:t xml:space="preserve"> going inside.</w:t>
       </w:r>
     </w:p>
     <w:p>
@@ -3966,7 +4359,15 @@
         <w:ind w:firstLine="720"/>
       </w:pPr>
       <w:r>
-        <w:t>The doors were thick, faded by Father Time. Rusted metal hinges lined their edges, and set squarely between them was a handle shaped like a lion—long and heavy as Violet’s arm. Once upon a time, the entrance probably looked like something out of a fortress. Now she was pretty sure she could get tetanus just by looking at it too long.</w:t>
+        <w:t xml:space="preserve">The doors were thick, faded by Father Time. Rusted metal hinges lined their </w:t>
+      </w:r>
+      <w:proofErr w:type="gramStart"/>
+      <w:r>
+        <w:t>edges, and</w:t>
+      </w:r>
+      <w:proofErr w:type="gramEnd"/>
+      <w:r>
+        <w:t xml:space="preserve"> set squarely between them was a handle shaped like a lion—long and heavy as Violet’s arm. Once upon a time, the entrance probably looked like something out of a fortress. Now she was pretty sure she could get tetanus just by looking at it too long.</w:t>
       </w:r>
     </w:p>
     <w:p>
@@ -4018,7 +4419,15 @@
         <w:ind w:firstLine="720"/>
       </w:pPr>
       <w:r>
-        <w:t xml:space="preserve">But still her heart thrummed. </w:t>
+        <w:t xml:space="preserve">But still her heart </w:t>
+      </w:r>
+      <w:proofErr w:type="gramStart"/>
+      <w:r>
+        <w:t>thrummed</w:t>
+      </w:r>
+      <w:proofErr w:type="gramEnd"/>
+      <w:r>
+        <w:t xml:space="preserve">. </w:t>
       </w:r>
       <w:r>
         <w:t xml:space="preserve">A voice in the back of her head screaming to turn around and </w:t>
@@ -4086,7 +4495,15 @@
         <w:t xml:space="preserve"> Violet</w:t>
       </w:r>
       <w:r>
-        <w:t xml:space="preserve"> pressed her hand again, slower this time. Definitely cold, though not as shocking when she braced for it. Still, her pulse thundered in her ears.</w:t>
+        <w:t xml:space="preserve"> pressed her hand again, slower this time. </w:t>
+      </w:r>
+      <w:proofErr w:type="gramStart"/>
+      <w:r>
+        <w:t>Definitely cold</w:t>
+      </w:r>
+      <w:proofErr w:type="gramEnd"/>
+      <w:r>
+        <w:t>, though not as shocking when she braced for it. Still, her pulse thundered in her ears.</w:t>
       </w:r>
     </w:p>
     <w:p>
@@ -4136,6 +4553,7 @@
       <w:r>
         <w:t xml:space="preserve">Violet blinked. Did she do that? She didn’t remember… wait a second, the door was open? The door was open! The front door was </w:t>
       </w:r>
+      <w:proofErr w:type="gramStart"/>
       <w:r>
         <w:rPr>
           <w:i/>
@@ -4144,7 +4562,11 @@
         <w:t>actually</w:t>
       </w:r>
       <w:r>
-        <w:t xml:space="preserve"> open!</w:t>
+        <w:t xml:space="preserve"> open</w:t>
+      </w:r>
+      <w:proofErr w:type="gramEnd"/>
+      <w:r>
+        <w:t>!</w:t>
       </w:r>
     </w:p>
     <w:p>
@@ -4259,7 +4681,15 @@
         <w:t>Below, the main level stretched wide, rooms branching off on either side of the hallway</w:t>
       </w:r>
       <w:r>
-        <w:t xml:space="preserve">—of which, there was an abundance. </w:t>
+        <w:t xml:space="preserve">—of </w:t>
+      </w:r>
+      <w:proofErr w:type="gramStart"/>
+      <w:r>
+        <w:t>which,</w:t>
+      </w:r>
+      <w:proofErr w:type="gramEnd"/>
+      <w:r>
+        <w:t xml:space="preserve"> there was an abundance. </w:t>
       </w:r>
     </w:p>
     <w:p>
@@ -4329,10 +4759,18 @@
         <w:t>Half-sized shelves zig-zagged across the room, painted to resemble stalks</w:t>
       </w:r>
       <w:r>
-        <w:t xml:space="preserve"> of corn</w:t>
-      </w:r>
-      <w:r>
-        <w:t xml:space="preserve">—a </w:t>
+        <w:t xml:space="preserve"> of </w:t>
+      </w:r>
+      <w:proofErr w:type="gramStart"/>
+      <w:r>
+        <w:t>corn</w:t>
+      </w:r>
+      <w:r>
+        <w:t>—a</w:t>
+      </w:r>
+      <w:proofErr w:type="gramEnd"/>
+      <w:r>
+        <w:t xml:space="preserve"> </w:t>
       </w:r>
       <w:r>
         <w:t xml:space="preserve">corn </w:t>
@@ -4352,7 +4790,15 @@
         <w:ind w:firstLine="720"/>
       </w:pPr>
       <w:r>
-        <w:t>Bright, colorful hardcovers lined the shelves. Beanbags lay scattered like steppingstones, dollhouses huddled in the corners, and everywhere Violet looked, some kinetic contraption clicked, spun, or whirled as if alive.</w:t>
+        <w:t xml:space="preserve">Bright, colorful hardcovers </w:t>
+      </w:r>
+      <w:proofErr w:type="gramStart"/>
+      <w:r>
+        <w:t>lined</w:t>
+      </w:r>
+      <w:proofErr w:type="gramEnd"/>
+      <w:r>
+        <w:t xml:space="preserve"> the shelves. Beanbags lay scattered like steppingstones, dollhouses huddled in the corners, and everywhere Violet looked, some kinetic contraption clicked, spun, or whirled as if alive.</w:t>
       </w:r>
     </w:p>
     <w:p>
@@ -4401,7 +4847,15 @@
         <w:ind w:firstLine="720"/>
       </w:pPr>
       <w:r>
-        <w:t>Violet wandered from room to room, each one transformed into its own little world.</w:t>
+        <w:t xml:space="preserve">Violet wandered from room to </w:t>
+      </w:r>
+      <w:proofErr w:type="gramStart"/>
+      <w:r>
+        <w:t>room,</w:t>
+      </w:r>
+      <w:proofErr w:type="gramEnd"/>
+      <w:r>
+        <w:t xml:space="preserve"> each one transformed into its own little world.</w:t>
       </w:r>
     </w:p>
     <w:p>
@@ -4461,7 +4915,23 @@
         <w:ind w:firstLine="720"/>
       </w:pPr>
       <w:r>
-        <w:t>But the crown jewel of the palace—the part that stole the show, and with it Violet’s heart—was the Nurturing Tree.</w:t>
+        <w:t xml:space="preserve">But the crown jewel of the </w:t>
+      </w:r>
+      <w:proofErr w:type="gramStart"/>
+      <w:r>
+        <w:t>palace—</w:t>
+      </w:r>
+      <w:proofErr w:type="gramEnd"/>
+      <w:r>
+        <w:t xml:space="preserve">the part that stole the show, and </w:t>
+      </w:r>
+      <w:proofErr w:type="gramStart"/>
+      <w:r>
+        <w:t>with it</w:t>
+      </w:r>
+      <w:proofErr w:type="gramEnd"/>
+      <w:r>
+        <w:t xml:space="preserve"> Violet’s heart—was the Nurturing Tree.</w:t>
       </w:r>
     </w:p>
     <w:p>
@@ -4483,23 +4953,55 @@
         <w:t>—</w:t>
       </w:r>
       <w:r>
-        <w:t>carrying you higher and higher into the canopy.</w:t>
-      </w:r>
-    </w:p>
-    <w:p>
-      <w:pPr>
-        <w:ind w:firstLine="720"/>
-      </w:pPr>
-      <w:r>
-        <w:t>The climb swept readers through every kind of story imaginable—from the nightmarish dimensions of Stephen King to the fantastical landscapes of Nora Roberts, the pulse-pounding thrillers of James Patterson, and everything in between.</w:t>
-      </w:r>
-    </w:p>
-    <w:p>
-      <w:pPr>
-        <w:ind w:firstLine="720"/>
-      </w:pPr>
-      <w:r>
-        <w:t>From the trunk sprouted thick branches, each one hollowed into a cozy nook or fashioned into a miniature treehouse, every single one begging for someone to climb inside, curl up with a book, and vanish into another world.</w:t>
+        <w:t xml:space="preserve">carrying you </w:t>
+      </w:r>
+      <w:proofErr w:type="gramStart"/>
+      <w:r>
+        <w:t>higher and higher</w:t>
+      </w:r>
+      <w:proofErr w:type="gramEnd"/>
+      <w:r>
+        <w:t xml:space="preserve"> into the canopy.</w:t>
+      </w:r>
+    </w:p>
+    <w:p>
+      <w:pPr>
+        <w:ind w:firstLine="720"/>
+      </w:pPr>
+      <w:r>
+        <w:t xml:space="preserve">The climb swept readers through every kind of story </w:t>
+      </w:r>
+      <w:proofErr w:type="gramStart"/>
+      <w:r>
+        <w:t>imaginable—</w:t>
+      </w:r>
+      <w:proofErr w:type="gramEnd"/>
+      <w:r>
+        <w:t>from the nightmarish dimensions of Stephen King to the fantastical landscapes of Nora Roberts, the pulse-pounding thrillers of James Patterson, and everything in between.</w:t>
+      </w:r>
+    </w:p>
+    <w:p>
+      <w:pPr>
+        <w:ind w:firstLine="720"/>
+      </w:pPr>
+      <w:r>
+        <w:t xml:space="preserve">From the trunk sprouted thick branches, each one hollowed into a cozy nook or fashioned into a miniature treehouse, every single one begging for someone to climb inside, </w:t>
+      </w:r>
+      <w:proofErr w:type="gramStart"/>
+      <w:r>
+        <w:t>curl</w:t>
+      </w:r>
+      <w:proofErr w:type="gramEnd"/>
+      <w:r>
+        <w:t xml:space="preserve"> up with a book, and </w:t>
+      </w:r>
+      <w:proofErr w:type="gramStart"/>
+      <w:r>
+        <w:t>vanish</w:t>
+      </w:r>
+      <w:proofErr w:type="gramEnd"/>
+      <w:r>
+        <w:t xml:space="preserve"> into another world.</w:t>
       </w:r>
     </w:p>
     <w:p>
@@ -4697,7 +5199,15 @@
         <w:ind w:firstLine="720"/>
       </w:pPr>
       <w:r>
-        <w:t>She had a heart-shaped face and wore an elegant dress with a fitted bodice—something you’d only see at a costume party these days. Her hair was pinned neatly back, and a crescent-moon necklace gleamed against her long neck.</w:t>
+        <w:t xml:space="preserve">She had a heart-shaped face and wore an elegant dress with a fitted </w:t>
+      </w:r>
+      <w:proofErr w:type="gramStart"/>
+      <w:r>
+        <w:t>bodice—</w:t>
+      </w:r>
+      <w:proofErr w:type="gramEnd"/>
+      <w:r>
+        <w:t>something you’d only see at a costume party these days. Her hair was pinned neatly back, and a crescent-moon necklace gleamed against her long neck.</w:t>
       </w:r>
     </w:p>
     <w:p>
@@ -4847,7 +5357,15 @@
         <w:ind w:firstLine="720"/>
       </w:pPr>
       <w:r>
-        <w:t>“Well then, like I said, the library will be closing soon,” the woman continued smoothly. “Best be getting home. It is rather late, and you never know what might be lurking in the dark.”</w:t>
+        <w:t xml:space="preserve">“Well then, like I said, the library will be closing soon,” the woman continued smoothly. “Best </w:t>
+      </w:r>
+      <w:proofErr w:type="gramStart"/>
+      <w:r>
+        <w:t>be getting</w:t>
+      </w:r>
+      <w:proofErr w:type="gramEnd"/>
+      <w:r>
+        <w:t xml:space="preserve"> home. It is rather late, and you never know what might be lurking in the dark.”</w:t>
       </w:r>
     </w:p>
     <w:p>
@@ -4967,15 +5485,31 @@
         <w:t>Violet</w:t>
       </w:r>
       <w:r>
-        <w:t xml:space="preserve"> burst out of the murder mystery section—“Umph!”</w:t>
-      </w:r>
-    </w:p>
-    <w:p>
-      <w:pPr>
-        <w:ind w:firstLine="720"/>
-      </w:pPr>
-      <w:r>
-        <w:t xml:space="preserve">She tripped, tumbled, and landed in a heap, the air punched from her lungs. </w:t>
+        <w:t xml:space="preserve"> burst out of the murder mystery section</w:t>
+      </w:r>
+      <w:proofErr w:type="gramStart"/>
+      <w:r>
+        <w:t>—“</w:t>
+      </w:r>
+      <w:proofErr w:type="gramEnd"/>
+      <w:r>
+        <w:t>Umph!”</w:t>
+      </w:r>
+    </w:p>
+    <w:p>
+      <w:pPr>
+        <w:ind w:firstLine="720"/>
+      </w:pPr>
+      <w:r>
+        <w:t xml:space="preserve">She tripped, tumbled, and landed in a </w:t>
+      </w:r>
+      <w:proofErr w:type="gramStart"/>
+      <w:r>
+        <w:t>heap,</w:t>
+      </w:r>
+      <w:proofErr w:type="gramEnd"/>
+      <w:r>
+        <w:t xml:space="preserve"> the air punched from her lungs. </w:t>
       </w:r>
     </w:p>
     <w:p>
@@ -5020,13 +5554,21 @@
         <w:t xml:space="preserve">ike </w:t>
       </w:r>
       <w:r>
-        <w:t>a weight pressing down on her</w:t>
+        <w:t xml:space="preserve">a weight pressing down on </w:t>
+      </w:r>
+      <w:proofErr w:type="gramStart"/>
+      <w:r>
+        <w:t>her</w:t>
       </w:r>
       <w:r>
         <w:t>—</w:t>
       </w:r>
       <w:r>
-        <w:t>the woman’s eyes</w:t>
+        <w:t>the</w:t>
+      </w:r>
+      <w:proofErr w:type="gramEnd"/>
+      <w:r>
+        <w:t xml:space="preserve"> woman’s eyes</w:t>
       </w:r>
       <w:r>
         <w:t>. They were</w:t>
@@ -5086,7 +5628,14 @@
     <w:p>
       <w:r>
         <w:tab/>
-        <w:t>Or, rather—</w:t>
+      </w:r>
+      <w:proofErr w:type="gramStart"/>
+      <w:r>
+        <w:t>Or,</w:t>
+      </w:r>
+      <w:proofErr w:type="gramEnd"/>
+      <w:r>
+        <w:t xml:space="preserve"> rather—</w:t>
       </w:r>
       <w:r>
         <w:rPr>
@@ -5104,7 +5653,11 @@
         <w:ind w:firstLine="720"/>
       </w:pPr>
       <w:r>
-        <w:t>It took a lot of convincing, and more than a few deep breaths, to make herself believe what had just happened. That—</w:t>
+        <w:t xml:space="preserve">It took a lot of convincing, and more than a few deep breaths, to make herself believe what had just happened. </w:t>
+      </w:r>
+      <w:proofErr w:type="gramStart"/>
+      <w:r>
+        <w:t>That—</w:t>
       </w:r>
       <w:r>
         <w:rPr>
@@ -5113,6 +5666,7 @@
         </w:rPr>
         <w:t>that</w:t>
       </w:r>
+      <w:proofErr w:type="gramEnd"/>
       <w:r>
         <w:t xml:space="preserve"> </w:t>
       </w:r>
@@ -5232,7 +5786,11 @@
         <w:ind w:firstLine="720"/>
       </w:pPr>
       <w:r>
-        <w:t>It had to be. What else—</w:t>
+        <w:t xml:space="preserve">It had to be. What </w:t>
+      </w:r>
+      <w:proofErr w:type="gramStart"/>
+      <w:r>
+        <w:t>else—</w:t>
       </w:r>
       <w:r>
         <w:rPr>
@@ -5242,7 +5800,11 @@
         <w:t>who</w:t>
       </w:r>
       <w:r>
-        <w:t xml:space="preserve"> else—could that have been?</w:t>
+        <w:t xml:space="preserve"> else—</w:t>
+      </w:r>
+      <w:proofErr w:type="gramEnd"/>
+      <w:r>
+        <w:t>could that have been?</w:t>
       </w:r>
     </w:p>
     <w:p>
@@ -5284,7 +5846,15 @@
         <w:ind w:firstLine="720"/>
       </w:pPr>
       <w:r>
-        <w:t>Not unless you counted the catnap in the library—and Violet most certainly didn’t.</w:t>
+        <w:t xml:space="preserve">Not </w:t>
+      </w:r>
+      <w:proofErr w:type="gramStart"/>
+      <w:r>
+        <w:t>unless</w:t>
+      </w:r>
+      <w:proofErr w:type="gramEnd"/>
+      <w:r>
+        <w:t xml:space="preserve"> you counted the catnap in the library—and Violet most certainly didn’t.</w:t>
       </w:r>
     </w:p>
     <w:p>
@@ -5313,8 +5883,13 @@
       <w:pPr>
         <w:ind w:firstLine="720"/>
       </w:pPr>
-      <w:r>
-        <w:t>So they didn’t.</w:t>
+      <w:proofErr w:type="gramStart"/>
+      <w:r>
+        <w:t>So</w:t>
+      </w:r>
+      <w:proofErr w:type="gramEnd"/>
+      <w:r>
+        <w:t xml:space="preserve"> they didn’t.</w:t>
       </w:r>
     </w:p>
     <w:p>
@@ -5322,31 +5897,63 @@
         <w:tab/>
       </w:r>
       <w:r>
-        <w:t>Violet couldn’t take her mind off the woman. She couldn’t stop replaying every. Single. Second of that night, from start to finish.</w:t>
-      </w:r>
-    </w:p>
-    <w:p>
-      <w:pPr>
-        <w:ind w:firstLine="720"/>
-      </w:pPr>
-      <w:r>
-        <w:t>From the moment she opened her eyes on that cushioned leaf… to the moment she slipped and looked up to see the woman smiling down at her over the railing. That strange—almost predatory—grin. And everything in between.</w:t>
-      </w:r>
-    </w:p>
-    <w:p>
-      <w:pPr>
-        <w:ind w:firstLine="720"/>
-      </w:pPr>
-      <w:r>
-        <w:t>Why hadn’t she listened to her dad?</w:t>
-      </w:r>
-    </w:p>
-    <w:p>
-      <w:pPr>
-        <w:ind w:firstLine="720"/>
-      </w:pPr>
-      <w:r>
-        <w:t>And maybe more importantly—why did she have this weird itch to go back?</w:t>
+        <w:t xml:space="preserve">Violet couldn’t take her mind off the woman. She couldn’t stop </w:t>
+      </w:r>
+      <w:proofErr w:type="gramStart"/>
+      <w:r>
+        <w:t>replaying</w:t>
+      </w:r>
+      <w:proofErr w:type="gramEnd"/>
+      <w:r>
+        <w:t xml:space="preserve"> every. Single. Second of that night, from start to finish.</w:t>
+      </w:r>
+    </w:p>
+    <w:p>
+      <w:pPr>
+        <w:ind w:firstLine="720"/>
+      </w:pPr>
+      <w:r>
+        <w:t xml:space="preserve">From the moment she opened her eyes on that cushioned leaf… to the moment she slipped and looked up to see the woman smiling down at her over the railing. That strange—almost predatory—grin. And everything </w:t>
+      </w:r>
+      <w:proofErr w:type="gramStart"/>
+      <w:r>
+        <w:t>in</w:t>
+      </w:r>
+      <w:proofErr w:type="gramEnd"/>
+      <w:r>
+        <w:t xml:space="preserve"> between.</w:t>
+      </w:r>
+    </w:p>
+    <w:p>
+      <w:pPr>
+        <w:ind w:firstLine="720"/>
+      </w:pPr>
+      <w:r>
+        <w:t xml:space="preserve">Why </w:t>
+      </w:r>
+      <w:proofErr w:type="gramStart"/>
+      <w:r>
+        <w:t>hadn’t</w:t>
+      </w:r>
+      <w:proofErr w:type="gramEnd"/>
+      <w:r>
+        <w:t xml:space="preserve"> she listened to her dad?</w:t>
+      </w:r>
+    </w:p>
+    <w:p>
+      <w:pPr>
+        <w:ind w:firstLine="720"/>
+      </w:pPr>
+      <w:r>
+        <w:t xml:space="preserve">And maybe more </w:t>
+      </w:r>
+      <w:proofErr w:type="gramStart"/>
+      <w:r>
+        <w:t>importantly—</w:t>
+      </w:r>
+      <w:proofErr w:type="gramEnd"/>
+      <w:r>
+        <w:t>why did she have this weird itch to go back?</w:t>
       </w:r>
     </w:p>
     <w:p>
@@ -5574,7 +6181,15 @@
         <w:ind w:firstLine="720"/>
       </w:pPr>
       <w:r>
-        <w:t>At the very least, ghost or not, she’d learn something. The woman clearly had some connection to the place, and if nothing else, it was still a library. There had to be books on the supernatural. And if not? The computer lab would have the answers.</w:t>
+        <w:t xml:space="preserve">At the very least, ghost or not, she’d learn something. The woman clearly had some connection to the place, and if nothing else, it was still a library. There had to be books on </w:t>
+      </w:r>
+      <w:proofErr w:type="gramStart"/>
+      <w:r>
+        <w:t>the supernatural</w:t>
+      </w:r>
+      <w:proofErr w:type="gramEnd"/>
+      <w:r>
+        <w:t>. And if not? The computer lab would have the answers.</w:t>
       </w:r>
     </w:p>
     <w:p>
@@ -5696,7 +6311,15 @@
         <w:ind w:firstLine="720"/>
       </w:pPr>
       <w:r>
-        <w:t>She looked down at her black Vans, glued to the sidewalk, then back up at the doors.</w:t>
+        <w:t xml:space="preserve">She looked down at her black Vans, glued to the sidewalk, then </w:t>
+      </w:r>
+      <w:proofErr w:type="gramStart"/>
+      <w:r>
+        <w:t>back</w:t>
+      </w:r>
+      <w:proofErr w:type="gramEnd"/>
+      <w:r>
+        <w:t xml:space="preserve"> up at the doors.</w:t>
       </w:r>
     </w:p>
     <w:p>
@@ -5745,7 +6368,15 @@
         <w:t>Move, feet!</w:t>
       </w:r>
       <w:r>
-        <w:t xml:space="preserve"> she commanded again—</w:t>
+        <w:t xml:space="preserve"> </w:t>
+      </w:r>
+      <w:proofErr w:type="gramStart"/>
+      <w:r>
+        <w:t>she</w:t>
+      </w:r>
+      <w:proofErr w:type="gramEnd"/>
+      <w:r>
+        <w:t xml:space="preserve"> commanded again—</w:t>
       </w:r>
     </w:p>
     <w:p>
@@ -5778,7 +6409,15 @@
         <w:ind w:firstLine="720"/>
       </w:pPr>
       <w:r>
-        <w:t>Suddenly, it wasn’t just her feet that froze. Her entire body locked up. Her lungs constricted. Air stopped flowing in.</w:t>
+        <w:t xml:space="preserve">Suddenly, it wasn’t just her feet that froze. Her entire body locked up. Her lungs </w:t>
+      </w:r>
+      <w:proofErr w:type="gramStart"/>
+      <w:r>
+        <w:t>constricted</w:t>
+      </w:r>
+      <w:proofErr w:type="gramEnd"/>
+      <w:r>
+        <w:t>. Air stopped flowing in.</w:t>
       </w:r>
     </w:p>
     <w:p>
@@ -5848,7 +6487,15 @@
         <w:ind w:firstLine="720"/>
       </w:pPr>
       <w:r>
-        <w:t>Like a gust of wind, air flooded back into her lungs. Her body jolted free.</w:t>
+        <w:t xml:space="preserve">Like a gust of wind, air flooded back into her lungs. Her body jolted </w:t>
+      </w:r>
+      <w:proofErr w:type="gramStart"/>
+      <w:r>
+        <w:t>free</w:t>
+      </w:r>
+      <w:proofErr w:type="gramEnd"/>
+      <w:r>
+        <w:t>.</w:t>
       </w:r>
     </w:p>
     <w:p>
@@ -5890,15 +6537,55 @@
         <w:ind w:firstLine="720"/>
       </w:pPr>
       <w:r>
-        <w:t>Standing beside her—the girl from the lunch table—her hand still resting on Violet’s shoulder.</w:t>
-      </w:r>
-    </w:p>
-    <w:p>
-      <w:pPr>
-        <w:ind w:firstLine="720"/>
-      </w:pPr>
-      <w:r>
-        <w:t>The concern in her classmate’s eyes pulled Violet fully back. She shook her head quickly, like trying to shake off a brain freeze.</w:t>
+        <w:t xml:space="preserve">Standing beside </w:t>
+      </w:r>
+      <w:proofErr w:type="gramStart"/>
+      <w:r>
+        <w:t>her—</w:t>
+      </w:r>
+      <w:proofErr w:type="gramEnd"/>
+      <w:r>
+        <w:t xml:space="preserve">the girl from the lunch </w:t>
+      </w:r>
+      <w:proofErr w:type="gramStart"/>
+      <w:r>
+        <w:t>table—</w:t>
+      </w:r>
+      <w:proofErr w:type="gramEnd"/>
+      <w:r>
+        <w:t xml:space="preserve">her hand </w:t>
+      </w:r>
+      <w:proofErr w:type="gramStart"/>
+      <w:r>
+        <w:t>still</w:t>
+      </w:r>
+      <w:proofErr w:type="gramEnd"/>
+      <w:r>
+        <w:t xml:space="preserve"> resting on Violet’s shoulder.</w:t>
+      </w:r>
+    </w:p>
+    <w:p>
+      <w:pPr>
+        <w:ind w:firstLine="720"/>
+      </w:pPr>
+      <w:r>
+        <w:t xml:space="preserve">The concern in her classmate’s eyes pulled Violet fully back. She shook her head quickly, </w:t>
+      </w:r>
+      <w:proofErr w:type="gramStart"/>
+      <w:r>
+        <w:t>like</w:t>
+      </w:r>
+      <w:proofErr w:type="gramEnd"/>
+      <w:r>
+        <w:t xml:space="preserve"> trying to shake off a brain </w:t>
+      </w:r>
+      <w:proofErr w:type="gramStart"/>
+      <w:r>
+        <w:t>freeze</w:t>
+      </w:r>
+      <w:proofErr w:type="gramEnd"/>
+      <w:r>
+        <w:t>.</w:t>
       </w:r>
     </w:p>
     <w:p>
@@ -6001,7 +6688,15 @@
         <w:ind w:firstLine="720"/>
       </w:pPr>
       <w:r>
-        <w:t xml:space="preserve">Violet spent as little time as possible inside the library that afternoon. Just enough to save face with Gracie—though Violet never actually saw her, and wasn’t </w:t>
+        <w:t xml:space="preserve">Violet spent as little time as possible inside the library that afternoon. Just enough to save face with Gracie—though Violet never actually saw </w:t>
+      </w:r>
+      <w:proofErr w:type="gramStart"/>
+      <w:r>
+        <w:t>her, and</w:t>
+      </w:r>
+      <w:proofErr w:type="gramEnd"/>
+      <w:r>
+        <w:t xml:space="preserve"> wasn’t </w:t>
       </w:r>
       <w:r>
         <w:t xml:space="preserve">entirely </w:t>
@@ -6027,7 +6722,15 @@
         <w:t>so</w:t>
       </w:r>
       <w:r>
-        <w:t xml:space="preserve"> different during the day. The once-charismatic rooms were illuminated by sunlight, yet somehow felt dimmer in comparison. </w:t>
+        <w:t xml:space="preserve"> different during the day. The once-charismatic rooms were illuminated by </w:t>
+      </w:r>
+      <w:proofErr w:type="gramStart"/>
+      <w:r>
+        <w:t>sunlight, yet</w:t>
+      </w:r>
+      <w:proofErr w:type="gramEnd"/>
+      <w:r>
+        <w:t xml:space="preserve"> somehow felt dimmer in comparison. </w:t>
       </w:r>
     </w:p>
     <w:p>
@@ -6121,10 +6824,34 @@
         <w:t>Violet</w:t>
       </w:r>
       <w:r>
-        <w:t xml:space="preserve"> got home she</w:t>
-      </w:r>
-      <w:r>
-        <w:t xml:space="preserve"> saw her dad for all of half a second—just long enough to say hello and goodbye—before he headed off for another night shift.</w:t>
+        <w:t xml:space="preserve"> got </w:t>
+      </w:r>
+      <w:proofErr w:type="gramStart"/>
+      <w:r>
+        <w:t>home</w:t>
+      </w:r>
+      <w:proofErr w:type="gramEnd"/>
+      <w:r>
+        <w:t xml:space="preserve"> she</w:t>
+      </w:r>
+      <w:r>
+        <w:t xml:space="preserve"> saw her dad for </w:t>
+      </w:r>
+      <w:proofErr w:type="gramStart"/>
+      <w:r>
+        <w:t>all of</w:t>
+      </w:r>
+      <w:proofErr w:type="gramEnd"/>
+      <w:r>
+        <w:t xml:space="preserve"> half a </w:t>
+      </w:r>
+      <w:proofErr w:type="gramStart"/>
+      <w:r>
+        <w:t>second—</w:t>
+      </w:r>
+      <w:proofErr w:type="gramEnd"/>
+      <w:r>
+        <w:t>just long enough to say hello and goodbye—before he headed off for another night shift.</w:t>
       </w:r>
     </w:p>
     <w:p>
@@ -6183,7 +6910,15 @@
         <w:t xml:space="preserve"> how he lost his lover,</w:t>
       </w:r>
       <w:r>
-        <w:t xml:space="preserve"> why he bought an old, rusted house, and only </w:t>
+        <w:t xml:space="preserve"> why he bought an old, </w:t>
+      </w:r>
+      <w:proofErr w:type="gramStart"/>
+      <w:r>
+        <w:t>rusted</w:t>
+      </w:r>
+      <w:proofErr w:type="gramEnd"/>
+      <w:r>
+        <w:t xml:space="preserve"> house, and only </w:t>
       </w:r>
       <w:r>
         <w:rPr>
@@ -6248,7 +6983,15 @@
         <w:ind w:firstLine="720"/>
       </w:pPr>
       <w:r>
-        <w:t>Violet figured she might as well start her homework—but instead fell headfirst down the internet wormhole, searching anything and everything it had to offer about ghosts</w:t>
+        <w:t xml:space="preserve">Violet figured she might as well start her homework—but instead fell headfirst down the internet wormhole, </w:t>
+      </w:r>
+      <w:proofErr w:type="gramStart"/>
+      <w:r>
+        <w:t>searching</w:t>
+      </w:r>
+      <w:proofErr w:type="gramEnd"/>
+      <w:r>
+        <w:t xml:space="preserve"> anything and everything it had to offer about ghosts</w:t>
       </w:r>
       <w:r>
         <w:t>, spirits, specters, you name it</w:t>
@@ -6265,14 +7008,24 @@
         <w:t>But u</w:t>
       </w:r>
       <w:r>
-        <w:t xml:space="preserve">nfortunately, the internet—perhaps </w:t>
-      </w:r>
+        <w:t xml:space="preserve">nfortunately, the </w:t>
+      </w:r>
+      <w:proofErr w:type="gramStart"/>
+      <w:r>
+        <w:t>internet—</w:t>
+      </w:r>
+      <w:proofErr w:type="gramEnd"/>
+      <w:r>
+        <w:t xml:space="preserve">perhaps </w:t>
+      </w:r>
+      <w:proofErr w:type="gramStart"/>
       <w:r>
         <w:t>unsurprisingly</w:t>
       </w:r>
       <w:r>
         <w:t>—</w:t>
       </w:r>
+      <w:proofErr w:type="gramEnd"/>
       <w:r>
         <w:t>was even worse.</w:t>
       </w:r>
@@ -6382,8 +7135,13 @@
       <w:r>
         <w:t xml:space="preserve"> </w:t>
       </w:r>
-      <w:r>
-        <w:t>So bring a sweater, folks.</w:t>
+      <w:proofErr w:type="gramStart"/>
+      <w:r>
+        <w:t>So</w:t>
+      </w:r>
+      <w:proofErr w:type="gramEnd"/>
+      <w:r>
+        <w:t xml:space="preserve"> bring a sweater, folks.</w:t>
       </w:r>
     </w:p>
     <w:p>
@@ -6397,7 +7155,15 @@
         <w:t xml:space="preserve"> did stumble upon a so-called ghost-hunter’s webpage r</w:t>
       </w:r>
       <w:r>
-        <w:t>an by some girl who misspelled more words then she did right. Violet</w:t>
+        <w:t xml:space="preserve">an by some girl who misspelled more words </w:t>
+      </w:r>
+      <w:proofErr w:type="gramStart"/>
+      <w:r>
+        <w:t>then</w:t>
+      </w:r>
+      <w:proofErr w:type="gramEnd"/>
+      <w:r>
+        <w:t xml:space="preserve"> she did right. Violet</w:t>
       </w:r>
       <w:r>
         <w:t xml:space="preserve"> considered sending her a message—but </w:t>
@@ -6443,7 +7209,15 @@
         <w:ind w:firstLine="720"/>
       </w:pPr>
       <w:r>
-        <w:t xml:space="preserve">How long had the woman been around? Based on her clothing—ages. But was that a choice? Could ghosts—spirits—whatever—change their clothes? How powerful was she? Could she move things? Or was that just Violet’s imagination running wild? What was her name? Why did she stick around instead of saying </w:t>
+        <w:t xml:space="preserve">How long had the woman been around? Based on her clothing—ages. But was that a choice? Could </w:t>
+      </w:r>
+      <w:proofErr w:type="gramStart"/>
+      <w:r>
+        <w:t>ghosts—spirits—whatever—</w:t>
+      </w:r>
+      <w:proofErr w:type="gramEnd"/>
+      <w:r>
+        <w:t xml:space="preserve">change their clothes? How powerful was she? Could she move things? Or was that just Violet’s imagination running wild? What was her name? Why did she stick around instead of saying </w:t>
       </w:r>
       <w:r>
         <w:rPr>
@@ -6590,6 +7364,7 @@
       <w:r>
         <w:t xml:space="preserve">The walk </w:t>
       </w:r>
+      <w:proofErr w:type="gramStart"/>
       <w:r>
         <w:rPr>
           <w:i/>
@@ -6598,7 +7373,19 @@
         <w:t>had</w:t>
       </w:r>
       <w:r>
-        <w:t xml:space="preserve"> been relatively safe last night. Hardly any cars. Quiet neighborhood. And the mace had stayed clipped to her hip the entire time…</w:t>
+        <w:t xml:space="preserve"> been</w:t>
+      </w:r>
+      <w:proofErr w:type="gramEnd"/>
+      <w:r>
+        <w:t xml:space="preserve"> relatively safe last night. </w:t>
+      </w:r>
+      <w:proofErr w:type="gramStart"/>
+      <w:r>
+        <w:t>Hardly</w:t>
+      </w:r>
+      <w:proofErr w:type="gramEnd"/>
+      <w:r>
+        <w:t xml:space="preserve"> any cars. Quiet neighborhood. And the mace had stayed clipped to her hip the entire time…</w:t>
       </w:r>
     </w:p>
     <w:p>
@@ -6668,21 +7455,37 @@
         <w:ind w:firstLine="720"/>
       </w:pPr>
       <w:r>
-        <w:t>That was a different story entirely.</w:t>
-      </w:r>
-    </w:p>
-    <w:p>
-      <w:pPr>
-        <w:ind w:firstLine="720"/>
-      </w:pPr>
-      <w:r>
-        <w:t>Her heart refused to slow down. Violet told herself it was from the run</w:t>
+        <w:t xml:space="preserve">That was </w:t>
+      </w:r>
+      <w:proofErr w:type="gramStart"/>
+      <w:r>
+        <w:t>a different story entirely</w:t>
+      </w:r>
+      <w:proofErr w:type="gramEnd"/>
+      <w:r>
+        <w:t>.</w:t>
+      </w:r>
+    </w:p>
+    <w:p>
+      <w:pPr>
+        <w:ind w:firstLine="720"/>
+      </w:pPr>
+      <w:r>
+        <w:t xml:space="preserve">Her heart refused to slow down. Violet told herself it was from </w:t>
+      </w:r>
+      <w:proofErr w:type="gramStart"/>
+      <w:r>
+        <w:t>the run</w:t>
       </w:r>
       <w:r>
         <w:t>ning</w:t>
       </w:r>
       <w:r>
-        <w:t>—but she knew she was lying.</w:t>
+        <w:t>—</w:t>
+      </w:r>
+      <w:proofErr w:type="gramEnd"/>
+      <w:r>
+        <w:t>but she knew she was lying.</w:t>
       </w:r>
     </w:p>
     <w:p>
@@ -6830,7 +7633,15 @@
         <w:t>loaded</w:t>
       </w:r>
       <w:r>
-        <w:t xml:space="preserve"> with suggestions for fighting ghosts—which was also where Violet discovered a shocking number of contradictions—but having even </w:t>
+        <w:t xml:space="preserve"> with suggestions for fighting </w:t>
+      </w:r>
+      <w:proofErr w:type="gramStart"/>
+      <w:r>
+        <w:t>ghosts—</w:t>
+      </w:r>
+      <w:proofErr w:type="gramEnd"/>
+      <w:r>
+        <w:t xml:space="preserve">which was also where Violet discovered a shocking number of contradictions—but having even </w:t>
       </w:r>
       <w:r>
         <w:rPr>
@@ -6982,7 +7793,23 @@
       </w:pPr>
       <w:r>
         <w:lastRenderedPageBreak/>
-        <w:t>He wasn’t especially tall, but he had some length to him. Skinny. All sticks and bones, his pants hanging halfway down his butt—not that Violet was looking at his butt. She was just trying to figure out who else would be here at this hour.</w:t>
+        <w:t xml:space="preserve">He wasn’t especially tall, but he had some length to him. Skinny. All sticks and bones, his pants hanging halfway down his butt—not that Violet was </w:t>
+      </w:r>
+      <w:proofErr w:type="gramStart"/>
+      <w:r>
+        <w:t>looking</w:t>
+      </w:r>
+      <w:proofErr w:type="gramEnd"/>
+      <w:r>
+        <w:t xml:space="preserve"> at his butt. She was just trying to figure out who else would be here at this </w:t>
+      </w:r>
+      <w:proofErr w:type="gramStart"/>
+      <w:r>
+        <w:t>hour</w:t>
+      </w:r>
+      <w:proofErr w:type="gramEnd"/>
+      <w:r>
+        <w:t>.</w:t>
       </w:r>
     </w:p>
     <w:p>
@@ -6993,7 +7820,15 @@
         <w:t>She leaned harder into the iron fence, trying to get a better view from beyond the grounds.</w:t>
       </w:r>
       <w:r>
-        <w:t xml:space="preserve"> Again, not of his butt.</w:t>
+        <w:t xml:space="preserve"> Again, </w:t>
+      </w:r>
+      <w:proofErr w:type="gramStart"/>
+      <w:r>
+        <w:t>not of</w:t>
+      </w:r>
+      <w:proofErr w:type="gramEnd"/>
+      <w:r>
+        <w:t xml:space="preserve"> his butt.</w:t>
       </w:r>
     </w:p>
     <w:p>
@@ -7044,7 +7879,15 @@
         <w:ind w:firstLine="720"/>
       </w:pPr>
       <w:r>
-        <w:t>No. More than a glimmer. A flash—a wash of blue light spilling from beneath the doors.</w:t>
+        <w:t xml:space="preserve">No. More than a glimmer. A </w:t>
+      </w:r>
+      <w:proofErr w:type="gramStart"/>
+      <w:r>
+        <w:t>flash—a wash</w:t>
+      </w:r>
+      <w:proofErr w:type="gramEnd"/>
+      <w:r>
+        <w:t xml:space="preserve"> of blue light spilling from beneath the doors.</w:t>
       </w:r>
     </w:p>
     <w:p>
@@ -7191,130 +8034,1066 @@
       </w:r>
     </w:p>
     <w:p>
-      <w:pPr>
-        <w:rPr>
-          <w:u w:val="single"/>
-        </w:rPr>
-      </w:pPr>
-    </w:p>
-    <w:p>
-      <w:pPr>
-        <w:ind w:firstLine="720"/>
-      </w:pPr>
-    </w:p>
-    <w:p>
-      <w:pPr>
-        <w:ind w:firstLine="720"/>
-      </w:pPr>
-      <w:r>
-        <w:t>amount of time that afternoon—and many afternoons to follow—combing through the stacks of the Willoughby Library.</w:t>
-      </w:r>
-    </w:p>
-    <w:p>
-      <w:pPr>
-        <w:ind w:firstLine="720"/>
-      </w:pPr>
-      <w:r>
-        <w:t xml:space="preserve">After a week of research, </w:t>
-      </w:r>
+      <w:r>
+        <w:tab/>
+      </w:r>
+      <w:r>
+        <w:t>Noah.</w:t>
+      </w:r>
+    </w:p>
+    <w:p>
+      <w:pPr>
+        <w:ind w:firstLine="720"/>
+      </w:pPr>
+      <w:r>
+        <w:t>Buzzed hair, superhero T-shirts, and baggy pants low enough to get him sent to the principal’s office—among many other things. He always had a joke ready to fire off, never took anything seriously, and would gladly make a fool of himself for a single laugh.</w:t>
+      </w:r>
+    </w:p>
+    <w:p>
+      <w:pPr>
+        <w:ind w:firstLine="720"/>
+      </w:pPr>
+      <w:r>
+        <w:t>Sometimes it was obnoxious. Other times, it made history class a little less drool-inducing.</w:t>
+      </w:r>
+    </w:p>
+    <w:p>
+      <w:pPr>
+        <w:ind w:firstLine="720"/>
+      </w:pPr>
+      <w:r>
+        <w:t xml:space="preserve">But now, as Mr. Flan </w:t>
+      </w:r>
+      <w:r>
+        <w:t>went rambling</w:t>
+      </w:r>
+      <w:r>
+        <w:t xml:space="preserve"> on about how the United States of America penetrated </w:t>
+      </w:r>
+      <w:r>
+        <w:t xml:space="preserve">the redcoats </w:t>
+      </w:r>
+      <w:r>
+        <w:t xml:space="preserve">battle lines </w:t>
+      </w:r>
+      <w:r>
+        <w:t>using</w:t>
+      </w:r>
+      <w:r>
+        <w:t xml:space="preserve"> guerrilla warfare, not a single joke was made. Not one raised hand. Not one boyish laugh muttered under his breath.</w:t>
+      </w:r>
+    </w:p>
+    <w:p>
+      <w:pPr>
+        <w:ind w:firstLine="720"/>
+      </w:pPr>
+      <w:r>
+        <w:t>He was just… sitting there.</w:t>
+      </w:r>
+    </w:p>
+    <w:p>
+      <w:pPr>
+        <w:ind w:firstLine="720"/>
+      </w:pPr>
+      <w:proofErr w:type="gramStart"/>
+      <w:r>
+        <w:t>Actually</w:t>
+      </w:r>
+      <w:proofErr w:type="gramEnd"/>
+      <w:r>
+        <w:t xml:space="preserve"> paying attention.</w:t>
+      </w:r>
+    </w:p>
+    <w:p>
+      <w:pPr>
+        <w:ind w:firstLine="720"/>
+      </w:pPr>
+      <w:r>
+        <w:t>What was up with that?</w:t>
+      </w:r>
+    </w:p>
+    <w:p>
+      <w:pPr>
+        <w:ind w:firstLine="720"/>
+      </w:pPr>
+      <w:r>
+        <w:t>Noah walking into the library flashed through Violet’s mind—as it had all day.</w:t>
+      </w:r>
+    </w:p>
+    <w:p>
+      <w:pPr>
+        <w:ind w:firstLine="720"/>
+      </w:pPr>
+      <w:r>
+        <w:t xml:space="preserve">That night, Violet waited outside the library, not really knowing what she expected to happen. She hoped she might see </w:t>
+      </w:r>
+      <w:r>
+        <w:rPr>
+          <w:i/>
+          <w:iCs/>
+        </w:rPr>
+        <w:t>something</w:t>
+      </w:r>
+      <w:r>
+        <w:t>, wondered if anyone else would show up—but nothing did. At least, nothing she could see.</w:t>
+      </w:r>
+    </w:p>
+    <w:p>
+      <w:pPr>
+        <w:ind w:firstLine="720"/>
+      </w:pPr>
+      <w:r>
+        <w:t xml:space="preserve">It had been a one-on-one meeting between Noah and the ghost librarian, and Violet was dying to </w:t>
+      </w:r>
+      <w:proofErr w:type="gramStart"/>
+      <w:r>
+        <w:t>know</w:t>
+      </w:r>
+      <w:proofErr w:type="gramEnd"/>
+      <w:r>
+        <w:t xml:space="preserve"> what had happened—and why he was acting so strange now.</w:t>
+      </w:r>
+    </w:p>
+    <w:p>
+      <w:pPr>
+        <w:ind w:firstLine="720"/>
+      </w:pPr>
+      <w:r>
+        <w:t xml:space="preserve">She couldn’t really blame him. By all appearances, he’d met up with a </w:t>
+      </w:r>
+      <w:proofErr w:type="gramStart"/>
+      <w:r>
+        <w:t>ghost—something</w:t>
+      </w:r>
+      <w:proofErr w:type="gramEnd"/>
+      <w:r>
+        <w:t xml:space="preserve"> </w:t>
+      </w:r>
+      <w:proofErr w:type="gramStart"/>
       <w:r>
         <w:t>Violet</w:t>
       </w:r>
-      <w:r>
-        <w:t xml:space="preserve"> had compiled a whole lot of diddly-squat.</w:t>
-      </w:r>
-    </w:p>
-    <w:p>
-      <w:pPr>
-        <w:ind w:firstLine="720"/>
-      </w:pPr>
-      <w:r>
-        <w:t>There were other tidbits she wasn’t sure held any truth, but she kept them in the back of her mind just in case: mirrors acting as traps, salt as protection, and iron—especially wrought iron—repelling spirits and other supernatural beings.</w:t>
-      </w:r>
-    </w:p>
-    <w:p>
-      <w:pPr>
-        <w:ind w:firstLine="720"/>
-      </w:pPr>
-      <w:r>
-        <w:t xml:space="preserve">Since most ghosts seemed tied to a specific place, </w:t>
-      </w:r>
+      <w:proofErr w:type="gramEnd"/>
+      <w:r>
+        <w:t xml:space="preserve"> knew firsthand </w:t>
+      </w:r>
+      <w:r>
+        <w:t xml:space="preserve">how startling that </w:t>
+      </w:r>
+      <w:r>
+        <w:t xml:space="preserve">could be—and he’d stayed out far later than Violet herself had dared </w:t>
+      </w:r>
+      <w:proofErr w:type="gramStart"/>
+      <w:r>
+        <w:t>wait</w:t>
+      </w:r>
+      <w:proofErr w:type="gramEnd"/>
+      <w:r>
+        <w:t xml:space="preserve"> outside.</w:t>
+      </w:r>
+    </w:p>
+    <w:p>
+      <w:pPr>
+        <w:ind w:firstLine="720"/>
+      </w:pPr>
+      <w:r>
+        <w:t>What could he possibly want with a ghost?</w:t>
+      </w:r>
+      <w:r>
+        <w:t xml:space="preserve"> </w:t>
+      </w:r>
+      <w:r>
+        <w:t xml:space="preserve">And maybe more </w:t>
+      </w:r>
+      <w:proofErr w:type="gramStart"/>
+      <w:r>
+        <w:t>importantly—</w:t>
+      </w:r>
+      <w:proofErr w:type="gramEnd"/>
+      <w:r>
+        <w:t xml:space="preserve">what would </w:t>
+      </w:r>
+      <w:r>
+        <w:rPr>
+          <w:i/>
+          <w:iCs/>
+        </w:rPr>
+        <w:t>she</w:t>
+      </w:r>
+      <w:r>
+        <w:t xml:space="preserve"> want with </w:t>
+      </w:r>
+      <w:r>
+        <w:rPr>
+          <w:i/>
+          <w:iCs/>
+        </w:rPr>
+        <w:t>him</w:t>
+      </w:r>
+      <w:r>
+        <w:t>?</w:t>
+      </w:r>
+    </w:p>
+    <w:p>
+      <w:pPr>
+        <w:ind w:firstLine="720"/>
+      </w:pPr>
+      <w:r>
+        <w:t>He was probably just tired. Maybe even a little shaken.</w:t>
+      </w:r>
+    </w:p>
+    <w:p>
+      <w:pPr>
+        <w:ind w:firstLine="720"/>
+      </w:pPr>
+      <w:r>
+        <w:lastRenderedPageBreak/>
+        <w:t>Which</w:t>
+      </w:r>
+      <w:r>
+        <w:t xml:space="preserve"> would have been reasonable explanations… if he’d been acting like that for only a day or two.</w:t>
+      </w:r>
+    </w:p>
+    <w:p>
+      <w:pPr>
+        <w:ind w:firstLine="720"/>
+      </w:pPr>
+      <w:r>
+        <w:t>But that wasn’t the case.</w:t>
+      </w:r>
+    </w:p>
+    <w:p>
+      <w:pPr>
+        <w:ind w:firstLine="720"/>
+      </w:pPr>
+      <w:r>
+        <w:t xml:space="preserve">That whole week, Violet did what she did </w:t>
+      </w:r>
+      <w:proofErr w:type="gramStart"/>
+      <w:r>
+        <w:t>best—clinging</w:t>
+      </w:r>
+      <w:proofErr w:type="gramEnd"/>
+      <w:r>
+        <w:t xml:space="preserve"> to the shadows, observing without being observed. It didn’t take much effort. Most of the time, she felt invisible anyway—somewhat by design.</w:t>
+      </w:r>
+    </w:p>
+    <w:p>
+      <w:pPr>
+        <w:ind w:firstLine="720"/>
+      </w:pPr>
+      <w:r>
+        <w:t>Things were just easier that way.</w:t>
+      </w:r>
+    </w:p>
+    <w:p>
+      <w:pPr>
+        <w:ind w:firstLine="720"/>
+      </w:pPr>
+      <w:r>
+        <w:t xml:space="preserve">And all week, Noah stayed solemn. Suddenly quiet. Suddenly serious. Even in PE—the only other class Violet shared with him—where they were stretching and </w:t>
+      </w:r>
+      <w:r>
+        <w:t>Jadyn</w:t>
+      </w:r>
+      <w:r>
+        <w:t xml:space="preserve"> let one rip.</w:t>
+      </w:r>
+    </w:p>
+    <w:p>
+      <w:pPr>
+        <w:ind w:firstLine="720"/>
+      </w:pPr>
+      <w:r>
+        <w:t>The entire class erupted into tear-dripping laughter.</w:t>
+      </w:r>
+    </w:p>
+    <w:p>
+      <w:pPr>
+        <w:ind w:firstLine="720"/>
+      </w:pPr>
+      <w:r>
+        <w:t>All but Noah.</w:t>
+      </w:r>
+    </w:p>
+    <w:p>
+      <w:pPr>
+        <w:ind w:firstLine="720"/>
+      </w:pPr>
+      <w:r>
+        <w:t xml:space="preserve">And </w:t>
+      </w:r>
+      <w:r>
+        <w:t>Little did Violet know, that was only the beginning.</w:t>
+      </w:r>
+    </w:p>
+    <w:p>
+      <w:pPr>
+        <w:ind w:firstLine="720"/>
+      </w:pPr>
+      <w:r>
+        <w:t xml:space="preserve">Violet didn’t just shadow Noah that </w:t>
+      </w:r>
+      <w:proofErr w:type="gramStart"/>
+      <w:r>
+        <w:t>week—</w:t>
+      </w:r>
+      <w:proofErr w:type="gramEnd"/>
+      <w:r>
+        <w:t>she also went to the library every day after school.</w:t>
+      </w:r>
+      <w:r>
+        <w:t xml:space="preserve"> </w:t>
+      </w:r>
+    </w:p>
+    <w:p>
+      <w:pPr>
+        <w:ind w:firstLine="720"/>
+      </w:pPr>
+      <w:r>
+        <w:t>And the week after that.</w:t>
+      </w:r>
+    </w:p>
+    <w:p>
+      <w:pPr>
+        <w:ind w:firstLine="720"/>
+      </w:pPr>
+      <w:r>
+        <w:t>And the week after that.</w:t>
+      </w:r>
+    </w:p>
+    <w:p>
+      <w:pPr>
+        <w:ind w:firstLine="720"/>
+      </w:pPr>
+      <w:r>
+        <w:t>The first few days were still nerve-racking, filled with constant glances over her shoulder—wondering whether the sudden chill came from an air vent… or a ghost standing right behind her. But it grew easier with each visit.</w:t>
+      </w:r>
+    </w:p>
+    <w:p>
+      <w:pPr>
+        <w:ind w:firstLine="720"/>
+      </w:pPr>
+      <w:r>
+        <w:t xml:space="preserve">Violet read everything ghost-related she could get her hands on—fiction and nonfiction, internet forums, old newspaper articles. Aside from the Nurturing Tree, which was </w:t>
+      </w:r>
+      <w:r>
+        <w:t>rapidly</w:t>
+      </w:r>
+      <w:r>
+        <w:t xml:space="preserve"> dwindling in popularity, she scanned the first floor for </w:t>
+      </w:r>
+      <w:proofErr w:type="gramStart"/>
+      <w:r>
+        <w:t>anything</w:t>
+      </w:r>
+      <w:proofErr w:type="gramEnd"/>
+      <w:r>
+        <w:t xml:space="preserve"> even remotely haunted. Trinkets. Old antiques. Anything that might feel </w:t>
+      </w:r>
+      <w:r>
+        <w:rPr>
+          <w:i/>
+          <w:iCs/>
+        </w:rPr>
+        <w:t>off</w:t>
+      </w:r>
+      <w:r>
+        <w:t>.</w:t>
+      </w:r>
+    </w:p>
+    <w:p>
+      <w:pPr>
+        <w:ind w:firstLine="720"/>
+      </w:pPr>
+      <w:r>
+        <w:t>But nothing did.</w:t>
+      </w:r>
+    </w:p>
+    <w:p>
+      <w:pPr>
+        <w:ind w:firstLine="720"/>
+      </w:pPr>
+      <w:r>
+        <w:t>If Violet hadn’t experience</w:t>
+      </w:r>
+      <w:r>
+        <w:t>d firsthand what she did</w:t>
+      </w:r>
+      <w:r>
+        <w:t xml:space="preserve"> that first week of school, she would’ve been</w:t>
+      </w:r>
+      <w:r>
+        <w:t xml:space="preserve"> as</w:t>
+      </w:r>
+      <w:r>
+        <w:t xml:space="preserve"> blind</w:t>
+      </w:r>
+      <w:r>
+        <w:t xml:space="preserve"> as a bat</w:t>
+      </w:r>
+      <w:r>
+        <w:t xml:space="preserve"> to anything being askew.</w:t>
+      </w:r>
+    </w:p>
+    <w:p>
+      <w:pPr>
+        <w:ind w:firstLine="720"/>
+      </w:pPr>
+      <w:r>
+        <w:t>Not u</w:t>
+      </w:r>
+      <w:r>
+        <w:t xml:space="preserve">ntil </w:t>
+      </w:r>
+      <w:r>
+        <w:t xml:space="preserve">one of those nights, when </w:t>
+      </w:r>
+      <w:r>
+        <w:t>she went back to the library again</w:t>
+      </w:r>
+      <w:r>
+        <w:t xml:space="preserve">. </w:t>
+      </w:r>
+    </w:p>
+    <w:p>
+      <w:pPr>
+        <w:ind w:firstLine="720"/>
+      </w:pPr>
+      <w:r>
+        <w:t>The next time her dad worked a night shift</w:t>
+      </w:r>
+      <w:r>
+        <w:t>—slipping out of the house, cloaked by darkness.</w:t>
+      </w:r>
+    </w:p>
+    <w:p>
+      <w:pPr>
+        <w:ind w:firstLine="720"/>
+      </w:pPr>
+      <w:r>
+        <w:lastRenderedPageBreak/>
+        <w:t xml:space="preserve">Arriving </w:t>
+      </w:r>
+      <w:r>
+        <w:t xml:space="preserve">at the library </w:t>
+      </w:r>
+      <w:r>
+        <w:t>just before midnight.</w:t>
+      </w:r>
+    </w:p>
+    <w:p>
+      <w:pPr>
+        <w:ind w:firstLine="720"/>
+      </w:pPr>
+      <w:r>
+        <w:t>Arriving just as the clock struck twelve—and a flash of blue light spilled from beneath the door.</w:t>
+      </w:r>
+    </w:p>
+    <w:p>
+      <w:pPr>
+        <w:ind w:firstLine="720"/>
+      </w:pPr>
+      <w:r>
+        <w:t>Arriving just as another kid from her school showed up—welcomed inside by the ghost’s devilish grin.</w:t>
+      </w:r>
+    </w:p>
+    <w:p>
+      <w:pPr>
+        <w:ind w:firstLine="720"/>
+      </w:pPr>
+      <w:r>
+        <w:t>A pattern was beginning to form.</w:t>
+      </w:r>
+    </w:p>
+    <w:p/>
+    <w:p>
+      <w:r>
+        <w:t xml:space="preserve">Violet switched gears after that—trading her crash course in </w:t>
+      </w:r>
+      <w:r>
+        <w:rPr>
+          <w:i/>
+          <w:iCs/>
+        </w:rPr>
+        <w:t>Ghost 101</w:t>
+      </w:r>
+      <w:r>
+        <w:t xml:space="preserve"> for town historian.</w:t>
+      </w:r>
+      <w:r>
+        <w:br/>
+        <w:t xml:space="preserve">By day, she studied the history of the town, the </w:t>
+      </w:r>
+      <w:proofErr w:type="spellStart"/>
+      <w:r>
+        <w:t>Wiloughbys</w:t>
+      </w:r>
+      <w:proofErr w:type="spellEnd"/>
+      <w:r>
+        <w:t xml:space="preserve"> in particular. By night, she became something of a stalker, lingering outside the library and watching for signs of midnight activity.</w:t>
+      </w:r>
+    </w:p>
+    <w:p>
+      <w:pPr>
+        <w:ind w:firstLine="720"/>
+      </w:pPr>
+      <w:r>
+        <w:t xml:space="preserve">At first, Violet latched onto the idea that the mysterious ghost librarian must have been Mrs. Wiloughby </w:t>
+      </w:r>
+      <w:proofErr w:type="gramStart"/>
+      <w:r>
+        <w:t>herself—</w:t>
+      </w:r>
+      <w:proofErr w:type="gramEnd"/>
+      <w:r>
+        <w:t xml:space="preserve">but one </w:t>
+      </w:r>
+      <w:proofErr w:type="gramStart"/>
+      <w:r>
+        <w:t>look</w:t>
+      </w:r>
+      <w:proofErr w:type="gramEnd"/>
+      <w:r>
+        <w:t xml:space="preserve"> at the portrait still hanging over the fireplace in the preserved study put that theory to rest.</w:t>
+      </w:r>
+    </w:p>
+    <w:p>
+      <w:pPr>
+        <w:ind w:firstLine="720"/>
+      </w:pPr>
+      <w:r>
+        <w:t>The face didn’t match. Not even close.</w:t>
+      </w:r>
+    </w:p>
+    <w:p>
+      <w:pPr>
+        <w:ind w:firstLine="720"/>
+      </w:pPr>
+      <w:r>
+        <w:t>She studied every old photograph she could find—friends, relatives, distant connections—but there was still no resemblance</w:t>
+      </w:r>
+      <w:r>
+        <w:t xml:space="preserve"> to the ghost woman</w:t>
+      </w:r>
+      <w:r>
+        <w:t xml:space="preserve">. She scrolled through every digital record available, searching for </w:t>
+      </w:r>
+      <w:r>
+        <w:rPr>
+          <w:i/>
+          <w:iCs/>
+        </w:rPr>
+        <w:t>anything</w:t>
+      </w:r>
+      <w:r>
+        <w:t xml:space="preserve"> about the history of the house or the Wiloughby family</w:t>
+      </w:r>
+      <w:r>
+        <w:t xml:space="preserve"> or the people associated with them.</w:t>
+      </w:r>
+    </w:p>
+    <w:p>
+      <w:pPr>
+        <w:ind w:firstLine="720"/>
+      </w:pPr>
+      <w:r>
+        <w:t xml:space="preserve">But, as it turns out, </w:t>
+      </w:r>
+      <w:r>
+        <w:t xml:space="preserve">when you were the wealthiest family in town—or had been—and happened to own part of the local newspaper, there wasn’t much information written about you that you didn’t want </w:t>
+      </w:r>
+      <w:proofErr w:type="gramStart"/>
+      <w:r>
+        <w:t>written</w:t>
+      </w:r>
+      <w:proofErr w:type="gramEnd"/>
+      <w:r>
+        <w:t xml:space="preserve">. And what </w:t>
+      </w:r>
+      <w:r>
+        <w:rPr>
+          <w:i/>
+          <w:iCs/>
+        </w:rPr>
+        <w:t>was</w:t>
+      </w:r>
+      <w:r>
+        <w:t xml:space="preserve"> written? Well. It was only what you approved.</w:t>
+      </w:r>
+    </w:p>
+    <w:p>
+      <w:pPr>
+        <w:ind w:firstLine="720"/>
+      </w:pPr>
+      <w:r>
+        <w:t>All Violet could confirm were the basics.</w:t>
+      </w:r>
+      <w:r>
+        <w:t xml:space="preserve"> </w:t>
+      </w:r>
+    </w:p>
+    <w:p>
+      <w:pPr>
+        <w:ind w:firstLine="720"/>
+      </w:pPr>
+      <w:r>
+        <w:t xml:space="preserve">The family was wealthy. </w:t>
+      </w:r>
+      <w:r>
+        <w:t xml:space="preserve">Like rich, rich. </w:t>
+      </w:r>
+      <w:r>
+        <w:t>Both Mr. and Mrs. Wiloughby came from money, and when they joined forces, their money had money.</w:t>
+      </w:r>
+    </w:p>
+    <w:p>
+      <w:pPr>
+        <w:ind w:firstLine="720"/>
+      </w:pPr>
+      <w:r>
+        <w:t xml:space="preserve">Mr. Wiloughby had his hands in nearly every business in </w:t>
+      </w:r>
+      <w:proofErr w:type="gramStart"/>
+      <w:r>
+        <w:t>town—</w:t>
+      </w:r>
+      <w:proofErr w:type="gramEnd"/>
+      <w:r>
+        <w:t>including the paper—and Mrs. Wiloughby was the town’s beloved philanthropist, humanitarian, community servant, and every other good-doer term imaginable.</w:t>
+      </w:r>
+    </w:p>
+    <w:p>
+      <w:pPr>
+        <w:ind w:firstLine="720"/>
+      </w:pPr>
+      <w:r>
+        <w:t xml:space="preserve">Honestly, Violet </w:t>
+      </w:r>
+      <w:proofErr w:type="gramStart"/>
+      <w:r>
+        <w:t>had learned</w:t>
+      </w:r>
+      <w:proofErr w:type="gramEnd"/>
+      <w:r>
+        <w:t xml:space="preserve"> more about them from a two-minute conversation with her dad than from an entire week of research. Oh, how he’d love to hear that.</w:t>
+      </w:r>
+    </w:p>
+    <w:p>
+      <w:pPr>
+        <w:ind w:firstLine="720"/>
+      </w:pPr>
+      <w:r>
+        <w:lastRenderedPageBreak/>
+        <w:t xml:space="preserve">As for the library and its nightly activities—like clockwork, kid or no </w:t>
+      </w:r>
+      <w:proofErr w:type="gramStart"/>
+      <w:r>
+        <w:t>kid—a</w:t>
+      </w:r>
+      <w:proofErr w:type="gramEnd"/>
+      <w:r>
+        <w:t xml:space="preserve"> blue flash filtered beneath the front door at midnight.</w:t>
+      </w:r>
+      <w:r>
+        <w:t xml:space="preserve"> </w:t>
+      </w:r>
+    </w:p>
+    <w:p>
+      <w:pPr>
+        <w:ind w:firstLine="720"/>
+      </w:pPr>
+      <w:r>
+        <w:t>Sometimes, the doors would open on their own, the ghost librarian standing in the threshold like she was waiting for someone.</w:t>
+      </w:r>
+    </w:p>
+    <w:p>
+      <w:pPr>
+        <w:ind w:firstLine="720"/>
+      </w:pPr>
+      <w:r>
+        <w:t>Sometimes, they wouldn’t.</w:t>
+      </w:r>
+    </w:p>
+    <w:p>
+      <w:pPr>
+        <w:ind w:firstLine="720"/>
+      </w:pPr>
+      <w:r>
+        <w:t xml:space="preserve">What went on inside after that, Violet didn’t know. She hadn’t worked up the nerve to venture in herself yet. And based on how </w:t>
+      </w:r>
+      <w:r>
+        <w:t xml:space="preserve">all the </w:t>
+      </w:r>
+      <w:r>
+        <w:t xml:space="preserve">kids who </w:t>
+      </w:r>
+      <w:r>
+        <w:rPr>
+          <w:i/>
+          <w:iCs/>
+        </w:rPr>
+        <w:t>did</w:t>
+      </w:r>
+      <w:r>
+        <w:t xml:space="preserve"> enter at night acted afterward?</w:t>
+      </w:r>
+    </w:p>
+    <w:p>
+      <w:pPr>
+        <w:ind w:firstLine="720"/>
+      </w:pPr>
+      <w:r>
+        <w:t>Violet wasn’t exactly gung-ho to find out.</w:t>
+      </w:r>
+    </w:p>
+    <w:p>
+      <w:pPr>
+        <w:ind w:firstLine="720"/>
+      </w:pPr>
+      <w:r>
+        <w:t xml:space="preserve">Not </w:t>
+      </w:r>
+      <w:proofErr w:type="gramStart"/>
+      <w:r>
+        <w:t>yet,</w:t>
+      </w:r>
+      <w:proofErr w:type="gramEnd"/>
+      <w:r>
+        <w:t xml:space="preserve"> at least.</w:t>
+      </w:r>
+    </w:p>
+    <w:p>
+      <w:pPr>
+        <w:ind w:firstLine="720"/>
+      </w:pPr>
+      <w:r>
+        <w:t xml:space="preserve">Days were starting to blur together. Staying up late wasn’t helping, and Violet was losing </w:t>
+      </w:r>
+      <w:proofErr w:type="gramStart"/>
+      <w:r>
+        <w:t>steam—</w:t>
+      </w:r>
+      <w:proofErr w:type="gramEnd"/>
+      <w:r>
+        <w:t>maybe even her sanity. After dead end piled on dead end, she badly needed a break.</w:t>
+      </w:r>
+    </w:p>
+    <w:p>
+      <w:pPr>
+        <w:ind w:firstLine="720"/>
+      </w:pPr>
+      <w:r>
+        <w:t>So, on that third Friday after the “occurrence”—as Violet had started calling the night—she put the puzzle down for the afternoon. Not away—just… down. Out of pure habit, she found herself still in front of the haunted library, but today, no ghost work was to be done. Instead, she settled into a cozy corner in the children’s section—one mercifully free of boogers and loud-mouthed little sweeties—and picked up a lighthearted book she’d loved when she was younger.</w:t>
+      </w:r>
+    </w:p>
+    <w:p>
+      <w:pPr>
+        <w:ind w:firstLine="720"/>
+      </w:pPr>
+      <w:r>
+        <w:t>Violet had just flipped to the first page when—</w:t>
+      </w:r>
+    </w:p>
+    <w:p>
+      <w:pPr>
+        <w:ind w:firstLine="720"/>
+      </w:pPr>
+      <w:r>
+        <w:t>Crack!</w:t>
+      </w:r>
+    </w:p>
+    <w:p>
+      <w:pPr>
+        <w:ind w:firstLine="720"/>
+      </w:pPr>
+      <w:r>
+        <w:t>The bookshelf beside her rattled hard enough to knock a few books loose.</w:t>
+      </w:r>
+    </w:p>
+    <w:p>
+      <w:pPr>
+        <w:ind w:firstLine="720"/>
+      </w:pPr>
+      <w:r>
+        <w:rPr>
+          <w:highlight w:val="yellow"/>
+        </w:rPr>
+        <w:t>Jerking upright from the beanbag, she yanked out both earbuds just in time to hear a girl laughing.</w:t>
+      </w:r>
+    </w:p>
+    <w:p>
+      <w:pPr>
+        <w:ind w:firstLine="720"/>
+      </w:pPr>
+      <w:r>
+        <w:t>“Abigail, what the heck? Stop—”</w:t>
+      </w:r>
+    </w:p>
+    <w:p>
+      <w:pPr>
+        <w:ind w:firstLine="720"/>
+      </w:pPr>
+      <w:r>
+        <w:t>Thwap! Crack!</w:t>
+      </w:r>
+    </w:p>
+    <w:p>
+      <w:pPr>
+        <w:ind w:firstLine="720"/>
+      </w:pPr>
       <w:r>
         <w:t>Violet</w:t>
       </w:r>
       <w:r>
-        <w:t xml:space="preserve"> chased the idea that the mysterious woman she’d met that night might’ve been Mrs. Wiloughby herself. But one quick look at the portrait hanging over the fireplace in the study—the only room still dedicated to the family’s memory—put that theory to rest.</w:t>
-      </w:r>
-    </w:p>
-    <w:p>
-      <w:pPr>
-        <w:ind w:firstLine="720"/>
-      </w:pPr>
-      <w:r>
-        <w:t>She’d studied every face in the old photographs of friends and relatives she could find, but there was still—no resemblance.</w:t>
-      </w:r>
-    </w:p>
-    <w:p>
-      <w:pPr>
-        <w:ind w:firstLine="720"/>
-      </w:pPr>
+        <w:t xml:space="preserve"> jumped halfway to her feet, enough to see the tops of Gracie and Abigail’s heads.</w:t>
+      </w:r>
+    </w:p>
+    <w:p>
+      <w:pPr>
+        <w:ind w:firstLine="720"/>
+      </w:pPr>
+      <w:r>
+        <w:t>“Seriously, Abby, stop! You’re going to get us kicked out of here.”</w:t>
+      </w:r>
+    </w:p>
+    <w:p>
+      <w:pPr>
+        <w:ind w:firstLine="720"/>
+      </w:pPr>
+      <w:r>
+        <w:lastRenderedPageBreak/>
+        <w:t xml:space="preserve">Gracie </w:t>
+      </w:r>
+      <w:proofErr w:type="gramStart"/>
+      <w:r>
+        <w:t>reached</w:t>
+      </w:r>
+      <w:proofErr w:type="gramEnd"/>
+      <w:r>
+        <w:t xml:space="preserve"> to grab Abigail’s arm before she could do whatever she was about to do with the children’s toy in front of her.</w:t>
+      </w:r>
+    </w:p>
+    <w:p>
+      <w:pPr>
+        <w:ind w:firstLine="720"/>
+      </w:pPr>
+      <w:r>
+        <w:t xml:space="preserve">And okay, </w:t>
+      </w:r>
+      <w:proofErr w:type="gramStart"/>
+      <w:r>
+        <w:t>yes—</w:t>
+      </w:r>
+      <w:proofErr w:type="gramEnd"/>
       <w:r>
         <w:t>Violet</w:t>
       </w:r>
       <w:r>
+        <w:t xml:space="preserve"> was in the children’s section on that glorious Friday evening. At this hour, there were barely any kids. It was quiet, cozy, and even with all its cheesiness, kind of comforting. A few nostalgic reads she liked to revisit sat on the lower shelves, and it made a great spot to do homework undisturbed.</w:t>
+      </w:r>
+    </w:p>
+    <w:p>
+      <w:pPr>
+        <w:ind w:firstLine="720"/>
+      </w:pPr>
+      <w:r>
+        <w:t>Usually.</w:t>
+      </w:r>
+    </w:p>
+    <w:p>
+      <w:pPr>
+        <w:ind w:firstLine="720"/>
+      </w:pPr>
+      <w:r>
+        <w:t xml:space="preserve">But Abigail jerked her arm away and yanked the pendulum contraption in a way it was </w:t>
+      </w:r>
+      <w:proofErr w:type="gramStart"/>
+      <w:r>
+        <w:rPr>
+          <w:i/>
+          <w:iCs/>
+        </w:rPr>
+        <w:t>definitely</w:t>
+      </w:r>
+      <w:r>
+        <w:t xml:space="preserve"> not</w:t>
+      </w:r>
+      <w:proofErr w:type="gramEnd"/>
+      <w:r>
+        <w:t xml:space="preserve"> meant to be yanked.</w:t>
+      </w:r>
+    </w:p>
+    <w:p>
+      <w:pPr>
+        <w:ind w:firstLine="720"/>
+      </w:pPr>
+      <w:r>
+        <w:t>A head full of long, flowing hair—kept tidy in a single braid—swung around the corner.</w:t>
+      </w:r>
+      <w:r>
         <w:t xml:space="preserve"> </w:t>
       </w:r>
       <w:r>
-        <w:t xml:space="preserve">then </w:t>
-      </w:r>
-      <w:r>
-        <w:t>went on a scavenger hunt through the library, searching for anything that looked old—or at least old-</w:t>
-      </w:r>
-      <w:proofErr w:type="spellStart"/>
-      <w:r>
-        <w:t>ish</w:t>
-      </w:r>
-      <w:proofErr w:type="spellEnd"/>
-      <w:r>
-        <w:t xml:space="preserve">. Artifacts, trinkets, dusty display cases—there were plenty to choose from. Too many, really. </w:t>
-      </w:r>
+        <w:t>“Is there a problem here, ladies?” the librarian asked, peering over her half-moon glasses.</w:t>
+      </w:r>
+    </w:p>
+    <w:p>
+      <w:pPr>
+        <w:ind w:firstLine="720"/>
+      </w:pPr>
+      <w:r>
+        <w:t xml:space="preserve">“No! No problem. Sorry, Mrs. </w:t>
+      </w:r>
+      <w:r>
+        <w:t>Cobbler</w:t>
+      </w:r>
+      <w:r>
+        <w:t>, we were just—” Gracie started.</w:t>
+      </w:r>
+    </w:p>
+    <w:p>
+      <w:pPr>
+        <w:ind w:firstLine="720"/>
+      </w:pPr>
+      <w:r>
+        <w:t>Crack! Abigail giggled.</w:t>
+      </w:r>
+    </w:p>
+    <w:p>
+      <w:pPr>
+        <w:ind w:firstLine="720"/>
+      </w:pPr>
+      <w:r>
+        <w:t xml:space="preserve">Mrs. </w:t>
+      </w:r>
+      <w:r>
+        <w:t>Cobbler</w:t>
+      </w:r>
+      <w:r>
+        <w:t xml:space="preserve"> sneered at her. “Excuse me, that is </w:t>
+      </w:r>
+      <w:r>
+        <w:rPr>
+          <w:i/>
+          <w:iCs/>
+        </w:rPr>
+        <w:t>not</w:t>
+      </w:r>
+      <w:r>
+        <w:t xml:space="preserve"> how that’s supposed to be used. This is a toy for the children’s section. I’m going to have to ask you to leave.”</w:t>
+      </w:r>
+    </w:p>
+    <w:p>
+      <w:pPr>
+        <w:ind w:firstLine="720"/>
+      </w:pPr>
+      <w:r>
+        <w:t>Abigial shrugged, “Meh. No thanks.”</w:t>
+      </w:r>
+    </w:p>
+    <w:p>
+      <w:pPr>
+        <w:ind w:firstLine="720"/>
+      </w:pPr>
+      <w:r>
+        <w:t>“Abby!” Gracie hissed, her face flushing red. “What has gotten into you?”</w:t>
+      </w:r>
+    </w:p>
+    <w:p>
+      <w:pPr>
+        <w:ind w:firstLine="720"/>
+      </w:pPr>
+      <w:r>
+        <w:t xml:space="preserve">“Young lady,” Mrs. </w:t>
+      </w:r>
+      <w:r>
+        <w:t>Cobbler</w:t>
+      </w:r>
+      <w:r>
+        <w:t xml:space="preserve"> said, voice sharpening, “you will leave now—or I’ll call security. And your parents.”</w:t>
+      </w:r>
+    </w:p>
+    <w:p>
+      <w:pPr>
+        <w:ind w:firstLine="720"/>
+      </w:pPr>
+      <w:r>
+        <w:t>Abigail sighed and rolled her eyes. “Fine.”</w:t>
+      </w:r>
+    </w:p>
+    <w:p>
+      <w:pPr>
+        <w:ind w:firstLine="720"/>
+      </w:pPr>
+      <w:r>
+        <w:t xml:space="preserve">Crossing her arms, she sauntered away from the toy and </w:t>
+      </w:r>
+      <w:r>
+        <w:rPr>
+          <w:i/>
+          <w:iCs/>
+        </w:rPr>
+        <w:t>just so happened</w:t>
+      </w:r>
+      <w:r>
+        <w:t xml:space="preserve"> to “accidentally” knock a book onto the floor in front of Mrs. </w:t>
+      </w:r>
+      <w:r>
+        <w:t>Cobbler</w:t>
+      </w:r>
+      <w:r>
+        <w:t>.</w:t>
+      </w:r>
+    </w:p>
+    <w:p>
+      <w:pPr>
+        <w:ind w:firstLine="720"/>
+      </w:pPr>
       <w:r>
         <w:t>Violet</w:t>
       </w:r>
       <w:r>
-        <w:t xml:space="preserve"> had no idea how to tell what might actually mean something and what was just decoration. She couldn’t even be sure half of what she was looking at was real.</w:t>
-      </w:r>
-    </w:p>
-    <w:p>
-      <w:pPr>
-        <w:ind w:firstLine="720"/>
-      </w:pPr>
-      <w:r>
-        <w:t>When that led nowhere—at least nowhere without more information she didn’t have—</w:t>
+        <w:t xml:space="preserve"> couldn’t help but let out a small gasp.</w:t>
+      </w:r>
+    </w:p>
+    <w:p>
+      <w:pPr>
+        <w:ind w:firstLine="720"/>
+      </w:pPr>
+      <w:r>
+        <w:t xml:space="preserve">Gracie pinched the bridge of her nose and glanced over in surprise to find </w:t>
       </w:r>
       <w:r>
         <w:t>Violet</w:t>
       </w:r>
       <w:r>
-        <w:t xml:space="preserve"> headed to the archive section. She scrolled through every digital record she could find, searching for anything about the history of the house or the Wiloughby family.</w:t>
-      </w:r>
-    </w:p>
-    <w:p>
-      <w:pPr>
-        <w:ind w:firstLine="720"/>
-      </w:pPr>
-      <w:r>
-        <w:t xml:space="preserve">But as it turns out, when you’re the wealthiest family in town—and happen to own part of the local newspaper—there’s not much written about you that you don’t want written. And what </w:t>
-      </w:r>
-      <w:r>
-        <w:rPr>
-          <w:i/>
-          <w:iCs/>
-        </w:rPr>
-        <w:t>is</w:t>
-      </w:r>
-      <w:r>
-        <w:t xml:space="preserve"> written, well, only what you approve.</w:t>
+        <w:t xml:space="preserve"> there. She gave a quick lift of her brows in greeting before hurrying after her friend—but not before scooping up the fallen book and offering the librarian a flurry of apologies.</w:t>
+      </w:r>
+    </w:p>
+    <w:p>
+      <w:pPr>
+        <w:ind w:firstLine="720"/>
+      </w:pPr>
+      <w:r>
+        <w:t xml:space="preserve">Mrs. </w:t>
+      </w:r>
+      <w:r>
+        <w:t>Cobbler</w:t>
+      </w:r>
+      <w:r>
+        <w:t xml:space="preserve"> looked to the ceiling and shook her head, as if questioning every life choice that had brought her here, before stomping off to wherever she came from.</w:t>
+      </w:r>
+    </w:p>
+    <w:p>
+      <w:pPr>
+        <w:ind w:firstLine="720"/>
+      </w:pPr>
+      <w:r>
+        <w:t>Violet</w:t>
+      </w:r>
+      <w:r>
+        <w:t xml:space="preserve"> plopped back into her beanbag and shook her head, too.</w:t>
       </w:r>
     </w:p>
     <w:p>
@@ -7323,397 +9102,6 @@
       </w:pPr>
       <w:r>
         <w:lastRenderedPageBreak/>
-        <w:t>Violet</w:t>
-      </w:r>
-      <w:r>
-        <w:t xml:space="preserve"> confirmed the basics: the family was rich, Mr. Wiloughby had a hand in nearly every business in town—including the paper—and Mrs. Wiloughby was the town’s beloved philanthropist, humanitarian, community servant, and every other good-doer term imaginable. Honestly, </w:t>
-      </w:r>
-      <w:r>
-        <w:t>Violet</w:t>
-      </w:r>
-      <w:r>
-        <w:t xml:space="preserve"> had learned more about them from a two-minute conversation with her dad than from an entire week of research. Oh, how he’d love to hear that.</w:t>
-      </w:r>
-    </w:p>
-    <w:p>
-      <w:pPr>
-        <w:ind w:firstLine="720"/>
-      </w:pPr>
-      <w:r>
-        <w:t xml:space="preserve">By the end of the week, </w:t>
-      </w:r>
-      <w:r>
-        <w:t>Violet</w:t>
-      </w:r>
-      <w:r>
-        <w:t xml:space="preserve"> was starting to lose steam—and maybe her sanity. On Friday, after one last half-hearted search about “common ghost behavior,” she gave up and decided to find a cozy corner and an actual book worth reading.</w:t>
-      </w:r>
-    </w:p>
-    <w:p>
-      <w:pPr>
-        <w:ind w:firstLine="720"/>
-      </w:pPr>
-      <w:r>
-        <w:t>It was becoming more, and more apparent that t</w:t>
-      </w:r>
-      <w:r>
-        <w:t>he only other logical next step was to go back to the library</w:t>
-      </w:r>
-      <w:r>
-        <w:t>…</w:t>
-      </w:r>
-      <w:r>
-        <w:t xml:space="preserve"> at night</w:t>
-      </w:r>
-      <w:r>
-        <w:t xml:space="preserve">… </w:t>
-      </w:r>
-      <w:r>
-        <w:t xml:space="preserve">to try to see </w:t>
-      </w:r>
-      <w:r>
-        <w:rPr>
-          <w:i/>
-          <w:iCs/>
-        </w:rPr>
-        <w:t>her</w:t>
-      </w:r>
-      <w:r>
-        <w:t xml:space="preserve"> again. But </w:t>
-      </w:r>
-      <w:r>
-        <w:t>Violet</w:t>
-      </w:r>
-      <w:r>
-        <w:t xml:space="preserve"> wasn’t sure she was ready for that. Not yet.</w:t>
-      </w:r>
-      <w:r>
-        <w:t xml:space="preserve"> </w:t>
-      </w:r>
-    </w:p>
-    <w:p>
-      <w:pPr>
-        <w:ind w:firstLine="720"/>
-      </w:pPr>
-      <w:r>
-        <w:t xml:space="preserve">While her research proved difficult, at least the library seemed to be </w:t>
-      </w:r>
-      <w:proofErr w:type="spellStart"/>
-      <w:r>
-        <w:t>disimating</w:t>
-      </w:r>
-      <w:proofErr w:type="spellEnd"/>
-      <w:r>
-        <w:t xml:space="preserve"> as the local hang out spot. </w:t>
-      </w:r>
-    </w:p>
-    <w:p>
-      <w:pPr>
-        <w:ind w:firstLine="720"/>
-      </w:pPr>
-      <w:r>
-        <w:t>At least the place was starting to clear out. Each day, fewer kids from her school showed up. Fads changed fast, apparently. So did people. Lincoln’s new normal had somehow become… well, normal. Groups were splitting up, new ones forming. The class clowns had gone quiet, and the quiet kids were suddenly loud.</w:t>
-      </w:r>
-    </w:p>
-    <w:p>
-      <w:pPr>
-        <w:ind w:firstLine="720"/>
-      </w:pPr>
-      <w:r>
-        <w:t>Violet</w:t>
-      </w:r>
-      <w:r>
-        <w:t xml:space="preserve"> might’ve lived in the shadows, but it was as good a place as any for observing. With high school just around the corner, she guessed now was the time for everyone to start practicing who they wanted to be. That—or hormones. One of the two.</w:t>
-      </w:r>
-    </w:p>
-    <w:p>
-      <w:pPr>
-        <w:ind w:firstLine="720"/>
-      </w:pPr>
-      <w:r>
-        <w:t>Crack!</w:t>
-      </w:r>
-    </w:p>
-    <w:p>
-      <w:pPr>
-        <w:ind w:firstLine="720"/>
-      </w:pPr>
-      <w:r>
-        <w:t>Violet</w:t>
-      </w:r>
-      <w:r>
-        <w:t xml:space="preserve"> felt more than heard the vibration against the bookshelf beside her.</w:t>
-      </w:r>
-    </w:p>
-    <w:p>
-      <w:pPr>
-        <w:ind w:firstLine="720"/>
-      </w:pPr>
-      <w:r>
-        <w:t>Jerking upright from the beanbag, she yanked out both earbuds just in time to hear a girl laughing.</w:t>
-      </w:r>
-    </w:p>
-    <w:p>
-      <w:pPr>
-        <w:ind w:firstLine="720"/>
-      </w:pPr>
-      <w:r>
-        <w:t>“Abigail, what the heck? Stop—”</w:t>
-      </w:r>
-    </w:p>
-    <w:p>
-      <w:pPr>
-        <w:ind w:firstLine="720"/>
-      </w:pPr>
-      <w:r>
-        <w:t>Thwap! Crack!</w:t>
-      </w:r>
-    </w:p>
-    <w:p>
-      <w:pPr>
-        <w:ind w:firstLine="720"/>
-      </w:pPr>
-      <w:r>
-        <w:t>Violet</w:t>
-      </w:r>
-      <w:r>
-        <w:t xml:space="preserve"> jumped halfway to her feet, enough to see the tops of Gracie and Abigail’s heads.</w:t>
-      </w:r>
-    </w:p>
-    <w:p>
-      <w:pPr>
-        <w:ind w:firstLine="720"/>
-      </w:pPr>
-      <w:r>
-        <w:t>“Seriously, Abby, stop! You’re going to get us kicked out of here.”</w:t>
-      </w:r>
-    </w:p>
-    <w:p>
-      <w:pPr>
-        <w:ind w:firstLine="720"/>
-      </w:pPr>
-      <w:r>
-        <w:t>Gracie reached to grab Abigail’s arm before she could do whatever she was about to do with the children’s toy in front of her.</w:t>
-      </w:r>
-    </w:p>
-    <w:p>
-      <w:pPr>
-        <w:ind w:firstLine="720"/>
-      </w:pPr>
-      <w:r>
-        <w:lastRenderedPageBreak/>
-        <w:t>And okay, yes—</w:t>
-      </w:r>
-      <w:r>
-        <w:t>Violet</w:t>
-      </w:r>
-      <w:r>
-        <w:t xml:space="preserve"> was in the children’s section on that glorious Friday evening. At this hour, there were barely any kids. It was quiet, cozy, and even with all its cheesiness, kind of comforting. A few nostalgic reads she liked to revisit sat on the lower shelves, and it made a great spot to do homework undisturbed.</w:t>
-      </w:r>
-    </w:p>
-    <w:p>
-      <w:pPr>
-        <w:ind w:firstLine="720"/>
-      </w:pPr>
-      <w:r>
-        <w:t>Usually.</w:t>
-      </w:r>
-    </w:p>
-    <w:p>
-      <w:pPr>
-        <w:ind w:firstLine="720"/>
-      </w:pPr>
-      <w:r>
-        <w:t xml:space="preserve">But Abigail jerked her arm away and yanked the pendulum contraption in a way it was </w:t>
-      </w:r>
-      <w:r>
-        <w:rPr>
-          <w:i/>
-          <w:iCs/>
-        </w:rPr>
-        <w:t>definitely</w:t>
-      </w:r>
-      <w:r>
-        <w:t xml:space="preserve"> not meant to be yanked.</w:t>
-      </w:r>
-    </w:p>
-    <w:p>
-      <w:pPr>
-        <w:ind w:firstLine="720"/>
-      </w:pPr>
-      <w:r>
-        <w:t>A head full of long, flowing hair—kept tidy in a single braid—swung around the corner.</w:t>
-      </w:r>
-      <w:r>
-        <w:t xml:space="preserve"> </w:t>
-      </w:r>
-      <w:r>
-        <w:t>“Is there a problem here, ladies?” the librarian asked, peering over her half-moon glasses.</w:t>
-      </w:r>
-    </w:p>
-    <w:p>
-      <w:pPr>
-        <w:ind w:firstLine="720"/>
-      </w:pPr>
-      <w:r>
-        <w:t xml:space="preserve">“No! No problem. Sorry, Mrs. </w:t>
-      </w:r>
-      <w:r>
-        <w:t>Cobbler</w:t>
-      </w:r>
-      <w:r>
-        <w:t>, we were just—” Gracie started.</w:t>
-      </w:r>
-    </w:p>
-    <w:p>
-      <w:pPr>
-        <w:ind w:firstLine="720"/>
-      </w:pPr>
-      <w:r>
-        <w:t>Crack! Abigail giggled.</w:t>
-      </w:r>
-    </w:p>
-    <w:p>
-      <w:pPr>
-        <w:ind w:firstLine="720"/>
-      </w:pPr>
-      <w:r>
-        <w:t xml:space="preserve">Mrs. </w:t>
-      </w:r>
-      <w:r>
-        <w:t>Cobbler</w:t>
-      </w:r>
-      <w:r>
-        <w:t xml:space="preserve"> sneered at her. “Excuse me, that is </w:t>
-      </w:r>
-      <w:r>
-        <w:rPr>
-          <w:i/>
-          <w:iCs/>
-        </w:rPr>
-        <w:t>not</w:t>
-      </w:r>
-      <w:r>
-        <w:t xml:space="preserve"> how that’s supposed to be used. This is a toy for the children’s section. I’m going to have to ask you to leave.”</w:t>
-      </w:r>
-    </w:p>
-    <w:p>
-      <w:pPr>
-        <w:ind w:firstLine="720"/>
-      </w:pPr>
-      <w:r>
-        <w:t>Abigial shrugged, “Meh. No thanks.”</w:t>
-      </w:r>
-    </w:p>
-    <w:p>
-      <w:pPr>
-        <w:ind w:firstLine="720"/>
-      </w:pPr>
-      <w:r>
-        <w:t>“Abby!” Gracie hissed, her face flushing red. “What has gotten into you?”</w:t>
-      </w:r>
-    </w:p>
-    <w:p>
-      <w:pPr>
-        <w:ind w:firstLine="720"/>
-      </w:pPr>
-      <w:r>
-        <w:t xml:space="preserve">“Young lady,” Mrs. </w:t>
-      </w:r>
-      <w:r>
-        <w:t>Cobbler</w:t>
-      </w:r>
-      <w:r>
-        <w:t xml:space="preserve"> said, voice sharpening, “you will leave now—or I’ll call security. And your parents.”</w:t>
-      </w:r>
-    </w:p>
-    <w:p>
-      <w:pPr>
-        <w:ind w:firstLine="720"/>
-      </w:pPr>
-      <w:r>
-        <w:t>Abigail sighed and rolled her eyes. “Fine.”</w:t>
-      </w:r>
-    </w:p>
-    <w:p>
-      <w:pPr>
-        <w:ind w:firstLine="720"/>
-      </w:pPr>
-      <w:r>
-        <w:t xml:space="preserve">Crossing her arms, she sauntered away from the toy and </w:t>
-      </w:r>
-      <w:r>
-        <w:rPr>
-          <w:i/>
-          <w:iCs/>
-        </w:rPr>
-        <w:t>just so happened</w:t>
-      </w:r>
-      <w:r>
-        <w:t xml:space="preserve"> to “accidentally” knock a book onto the floor in front of Mrs. </w:t>
-      </w:r>
-      <w:r>
-        <w:t>Cobbler</w:t>
-      </w:r>
-      <w:r>
-        <w:t>.</w:t>
-      </w:r>
-    </w:p>
-    <w:p>
-      <w:pPr>
-        <w:ind w:firstLine="720"/>
-      </w:pPr>
-      <w:r>
-        <w:t>Violet</w:t>
-      </w:r>
-      <w:r>
-        <w:t xml:space="preserve"> couldn’t help but let out a small gasp.</w:t>
-      </w:r>
-    </w:p>
-    <w:p>
-      <w:pPr>
-        <w:ind w:firstLine="720"/>
-      </w:pPr>
-      <w:r>
-        <w:t xml:space="preserve">Gracie pinched the bridge of her nose and glanced over in surprise to find </w:t>
-      </w:r>
-      <w:r>
-        <w:t>Violet</w:t>
-      </w:r>
-      <w:r>
-        <w:t xml:space="preserve"> there. She gave a quick lift of her brows in greeting before hurrying after her friend—but not before scooping up the fallen book and offering the librarian a flurry of apologies.</w:t>
-      </w:r>
-    </w:p>
-    <w:p>
-      <w:pPr>
-        <w:ind w:firstLine="720"/>
-      </w:pPr>
-      <w:r>
-        <w:t xml:space="preserve">Mrs. </w:t>
-      </w:r>
-      <w:r>
-        <w:t>Cobbler</w:t>
-      </w:r>
-      <w:r>
-        <w:t xml:space="preserve"> looked to the ceiling and shook her head, as if questioning every life choice that had brought her here, before stomping off to wherever she came from.</w:t>
-      </w:r>
-    </w:p>
-    <w:p>
-      <w:pPr>
-        <w:ind w:firstLine="720"/>
-      </w:pPr>
-      <w:r>
-        <w:t>Violet</w:t>
-      </w:r>
-      <w:r>
-        <w:t xml:space="preserve"> plopped back into her beanbag and shook her head, too.</w:t>
-      </w:r>
-    </w:p>
-    <w:p>
-      <w:pPr>
-        <w:ind w:firstLine="720"/>
-      </w:pPr>
-      <w:r>
         <w:t>Hormones, indeed.</w:t>
       </w:r>
     </w:p>
@@ -7949,7 +9337,23 @@
           <w:i/>
           <w:iCs/>
         </w:rPr>
-        <w:t>They would if they didn’t think to check for a sleeping thirteen-year old in the children’s section!</w:t>
+        <w:t xml:space="preserve">They would if they didn’t think to check for a sleeping </w:t>
+      </w:r>
+      <w:proofErr w:type="gramStart"/>
+      <w:r>
+        <w:rPr>
+          <w:i/>
+          <w:iCs/>
+        </w:rPr>
+        <w:t>thirteen-year old</w:t>
+      </w:r>
+      <w:proofErr w:type="gramEnd"/>
+      <w:r>
+        <w:rPr>
+          <w:i/>
+          <w:iCs/>
+        </w:rPr>
+        <w:t xml:space="preserve"> in the children’s section!</w:t>
       </w:r>
     </w:p>
     <w:p>
@@ -8005,7 +9409,23 @@
           <w:i/>
           <w:iCs/>
         </w:rPr>
-        <w:t xml:space="preserve">“Sorry! Lost track of the time. At the library—coming home now.” </w:t>
+        <w:t xml:space="preserve">“Sorry! Lost track of </w:t>
+      </w:r>
+      <w:proofErr w:type="gramStart"/>
+      <w:r>
+        <w:rPr>
+          <w:i/>
+          <w:iCs/>
+        </w:rPr>
+        <w:t>the time</w:t>
+      </w:r>
+      <w:proofErr w:type="gramEnd"/>
+      <w:r>
+        <w:rPr>
+          <w:i/>
+          <w:iCs/>
+        </w:rPr>
+        <w:t xml:space="preserve">. At the library—coming home now.” </w:t>
       </w:r>
     </w:p>
     <w:p>
@@ -8064,7 +9484,15 @@
         <w:t>Violet</w:t>
       </w:r>
       <w:r>
-        <w:t xml:space="preserve"> rolled her eyes and shoved her phone into her bag without deigning a reply before slinging it over her shoulder.</w:t>
+        <w:t xml:space="preserve"> rolled her eyes and shoved her phone into her bag without </w:t>
+      </w:r>
+      <w:proofErr w:type="gramStart"/>
+      <w:r>
+        <w:t>deigning</w:t>
+      </w:r>
+      <w:proofErr w:type="gramEnd"/>
+      <w:r>
+        <w:t xml:space="preserve"> a reply before slinging it over her shoulder.</w:t>
       </w:r>
     </w:p>
     <w:p>
@@ -8167,8 +9595,13 @@
         </w:rPr>
         <w:t xml:space="preserve">she </w:t>
       </w:r>
-      <w:r>
-        <w:t xml:space="preserve">really here? </w:t>
+      <w:proofErr w:type="gramStart"/>
+      <w:r>
+        <w:t>really here</w:t>
+      </w:r>
+      <w:proofErr w:type="gramEnd"/>
+      <w:r>
+        <w:t xml:space="preserve">? </w:t>
       </w:r>
     </w:p>
     <w:p>
@@ -8428,7 +9861,15 @@
         <w:t>Violet</w:t>
       </w:r>
       <w:r>
-        <w:t xml:space="preserve"> stopped at the threshold. The pulse of blue was brighter than ever now—alive, breathing almost.</w:t>
+        <w:t xml:space="preserve"> stopped at the threshold. The pulse of blue was brighter than ever </w:t>
+      </w:r>
+      <w:proofErr w:type="gramStart"/>
+      <w:r>
+        <w:t>now—alive</w:t>
+      </w:r>
+      <w:proofErr w:type="gramEnd"/>
+      <w:r>
+        <w:t>, breathing almost.</w:t>
       </w:r>
     </w:p>
     <w:p>
@@ -8509,7 +9950,23 @@
           <w:i/>
           <w:iCs/>
         </w:rPr>
-        <w:t>And if she did… what could she even do?</w:t>
+        <w:t>And if she did</w:t>
+      </w:r>
+      <w:proofErr w:type="gramStart"/>
+      <w:r>
+        <w:rPr>
+          <w:i/>
+          <w:iCs/>
+        </w:rPr>
+        <w:t>…</w:t>
+      </w:r>
+      <w:proofErr w:type="gramEnd"/>
+      <w:r>
+        <w:rPr>
+          <w:i/>
+          <w:iCs/>
+        </w:rPr>
+        <w:t xml:space="preserve"> what could she even do?</w:t>
       </w:r>
     </w:p>
     <w:p>
@@ -8539,7 +9996,15 @@
         <w:t>Violet</w:t>
       </w:r>
       <w:r>
-        <w:t xml:space="preserve"> steeled her core, repeating the mantra again and again until her pulse slowed. Then she balled her fists and barreled through the door</w:t>
+        <w:t xml:space="preserve"> steeled her core, repeating the mantra </w:t>
+      </w:r>
+      <w:proofErr w:type="gramStart"/>
+      <w:r>
+        <w:t>again and again</w:t>
+      </w:r>
+      <w:proofErr w:type="gramEnd"/>
+      <w:r>
+        <w:t xml:space="preserve"> until her pulse slowed. Then she balled her fists and barreled through the door</w:t>
       </w:r>
       <w:r>
         <w:t>.</w:t>

</xml_diff>

<commit_message>
!Combined - finish Ch.6
</commit_message>
<xml_diff>
--- a/!Combined.docx
+++ b/!Combined.docx
@@ -8068,19 +8068,46 @@
         <w:t>went rambling</w:t>
       </w:r>
       <w:r>
-        <w:t xml:space="preserve"> on about how the United States of America penetrated </w:t>
-      </w:r>
-      <w:r>
-        <w:t xml:space="preserve">the redcoats </w:t>
-      </w:r>
-      <w:r>
-        <w:t xml:space="preserve">battle lines </w:t>
+        <w:t xml:space="preserve"> on about how the </w:t>
+      </w:r>
+      <w:r>
+        <w:t xml:space="preserve">American </w:t>
+      </w:r>
+      <w:r>
+        <w:t>Patriots</w:t>
+      </w:r>
+      <w:r>
+        <w:t xml:space="preserve"> penetrated </w:t>
+      </w:r>
+      <w:r>
+        <w:t xml:space="preserve">the </w:t>
+      </w:r>
+      <w:r>
+        <w:t>R</w:t>
+      </w:r>
+      <w:r>
+        <w:t xml:space="preserve">edcoats </w:t>
+      </w:r>
+      <w:r>
+        <w:t xml:space="preserve">conventional defenses </w:t>
       </w:r>
       <w:r>
         <w:t>using</w:t>
       </w:r>
       <w:r>
-        <w:t xml:space="preserve"> guerrilla warfare, not a single joke was made. Not one raised hand. Not one boyish laugh muttered under his breath.</w:t>
+        <w:t xml:space="preserve"> guerrilla warfare</w:t>
+      </w:r>
+      <w:r>
+        <w:t xml:space="preserve"> during the revolutionary war</w:t>
+      </w:r>
+      <w:r>
+        <w:t xml:space="preserve">, not a single joke was made. Not one raised hand. Not one boyish </w:t>
+      </w:r>
+      <w:r>
+        <w:t>chuckle</w:t>
+      </w:r>
+      <w:r>
+        <w:t xml:space="preserve"> under his breath.</w:t>
       </w:r>
     </w:p>
     <w:p>
@@ -8095,11 +8122,12 @@
       <w:pPr>
         <w:ind w:firstLine="720"/>
       </w:pPr>
-      <w:proofErr w:type="gramStart"/>
       <w:r>
         <w:t>Actually</w:t>
       </w:r>
-      <w:proofErr w:type="gramEnd"/>
+      <w:r>
+        <w:t>…</w:t>
+      </w:r>
       <w:r>
         <w:t xml:space="preserve"> paying attention.</w:t>
       </w:r>
@@ -8125,7 +8153,25 @@
         <w:ind w:firstLine="720"/>
       </w:pPr>
       <w:r>
-        <w:t xml:space="preserve">That night, Violet waited outside the library, not really knowing what she expected to happen. She hoped she might see </w:t>
+        <w:t>Violet</w:t>
+      </w:r>
+      <w:r>
+        <w:t xml:space="preserve"> had</w:t>
+      </w:r>
+      <w:r>
+        <w:t xml:space="preserve"> waited outside the library</w:t>
+      </w:r>
+      <w:r>
+        <w:t xml:space="preserve"> after she saw Noah walk in</w:t>
+      </w:r>
+      <w:r>
+        <w:t xml:space="preserve">, not really knowing what </w:t>
+      </w:r>
+      <w:r>
+        <w:t>else to do</w:t>
+      </w:r>
+      <w:r>
+        <w:t xml:space="preserve">. She hoped she might see </w:t>
       </w:r>
       <w:r>
         <w:rPr>
@@ -8135,15 +8181,37 @@
         <w:t>something</w:t>
       </w:r>
       <w:r>
-        <w:t>, wondered if anyone else would show up—but nothing did. At least, nothing she could see.</w:t>
-      </w:r>
-    </w:p>
-    <w:p>
-      <w:pPr>
-        <w:ind w:firstLine="720"/>
-      </w:pPr>
-      <w:r>
-        <w:t xml:space="preserve">It had been a one-on-one meeting between Noah and the ghost librarian, and Violet was dying to </w:t>
+        <w:t xml:space="preserve">, wondered if anyone else </w:t>
+      </w:r>
+      <w:r>
+        <w:t>was going to</w:t>
+      </w:r>
+      <w:r>
+        <w:t xml:space="preserve"> show up—but nothing</w:t>
+      </w:r>
+      <w:r>
+        <w:t xml:space="preserve"> (and no one)</w:t>
+      </w:r>
+      <w:r>
+        <w:t xml:space="preserve"> did.</w:t>
+      </w:r>
+    </w:p>
+    <w:p>
+      <w:pPr>
+        <w:ind w:firstLine="720"/>
+      </w:pPr>
+      <w:r>
+        <w:t xml:space="preserve">It had been a one-on-one meeting between Noah and the ghost librarian, and Violet was </w:t>
+      </w:r>
+      <w:r>
+        <w:rPr>
+          <w:i/>
+          <w:iCs/>
+        </w:rPr>
+        <w:t>dying</w:t>
+      </w:r>
+      <w:r>
+        <w:t xml:space="preserve"> to </w:t>
       </w:r>
       <w:proofErr w:type="gramStart"/>
       <w:r>
@@ -8159,37 +8227,25 @@
         <w:ind w:firstLine="720"/>
       </w:pPr>
       <w:r>
-        <w:t xml:space="preserve">She couldn’t really blame him. By all appearances, he’d met up with a </w:t>
-      </w:r>
-      <w:proofErr w:type="gramStart"/>
-      <w:r>
-        <w:t>ghost—something</w:t>
-      </w:r>
-      <w:proofErr w:type="gramEnd"/>
-      <w:r>
-        <w:t xml:space="preserve"> </w:t>
-      </w:r>
-      <w:proofErr w:type="gramStart"/>
-      <w:r>
-        <w:t>Violet</w:t>
-      </w:r>
-      <w:proofErr w:type="gramEnd"/>
-      <w:r>
-        <w:t xml:space="preserve"> knew firsthand </w:t>
+        <w:t>She couldn’t really blame him. By all appearances, he</w:t>
+      </w:r>
+      <w:r>
+        <w:t xml:space="preserve"> had just</w:t>
+      </w:r>
+      <w:r>
+        <w:t xml:space="preserve"> met up with a ghost—something Violet knew firsthand </w:t>
       </w:r>
       <w:r>
         <w:t xml:space="preserve">how startling that </w:t>
       </w:r>
       <w:r>
-        <w:t xml:space="preserve">could be—and he’d stayed out far later than Violet herself had dared </w:t>
-      </w:r>
-      <w:proofErr w:type="gramStart"/>
-      <w:r>
-        <w:t>wait</w:t>
-      </w:r>
-      <w:proofErr w:type="gramEnd"/>
-      <w:r>
-        <w:t xml:space="preserve"> outside.</w:t>
+        <w:t xml:space="preserve">could be—and he’d stayed out far later than Violet herself dared </w:t>
+      </w:r>
+      <w:r>
+        <w:t xml:space="preserve">to </w:t>
+      </w:r>
+      <w:r>
+        <w:t>wait outside.</w:t>
       </w:r>
     </w:p>
     <w:p>
@@ -8291,7 +8347,19 @@
         <w:ind w:firstLine="720"/>
       </w:pPr>
       <w:r>
-        <w:t xml:space="preserve">And all week, Noah stayed solemn. Suddenly quiet. Suddenly serious. Even in PE—the only other class Violet shared with him—where they were stretching and </w:t>
+        <w:t>But that’s beside the point. A</w:t>
+      </w:r>
+      <w:r>
+        <w:t>ll week, Noah stayed solemn. Suddenly quiet. Suddenly serious. Even in PE—the only other class Violet shared with him—whe</w:t>
+      </w:r>
+      <w:r>
+        <w:t xml:space="preserve">n they were going through a series of </w:t>
+      </w:r>
+      <w:r>
+        <w:t>stretch</w:t>
+      </w:r>
+      <w:r>
+        <w:t xml:space="preserve">es, </w:t>
       </w:r>
       <w:r>
         <w:t>Jadyn</w:t>
@@ -8299,6 +8367,22 @@
       <w:r>
         <w:t xml:space="preserve"> let one rip.</w:t>
       </w:r>
+      <w:r>
+        <w:t xml:space="preserve"> Or</w:t>
+      </w:r>
+      <w:r>
+        <w:t xml:space="preserve"> “</w:t>
+      </w:r>
+      <w:r>
+        <w:rPr>
+          <w:i/>
+          <w:iCs/>
+        </w:rPr>
+        <w:t xml:space="preserve">Flatulated” </w:t>
+      </w:r>
+      <w:r>
+        <w:t>as Mr. Flan likes to call it.</w:t>
+      </w:r>
     </w:p>
     <w:p>
       <w:pPr>
@@ -8313,18 +8397,21 @@
         <w:ind w:firstLine="720"/>
       </w:pPr>
       <w:r>
-        <w:t>All but Noah.</w:t>
-      </w:r>
-    </w:p>
-    <w:p>
-      <w:pPr>
-        <w:ind w:firstLine="720"/>
-      </w:pPr>
-      <w:r>
-        <w:t xml:space="preserve">And </w:t>
-      </w:r>
-      <w:r>
-        <w:t>Little did Violet know, that was only the beginning.</w:t>
+        <w:t>Everyone</w:t>
+      </w:r>
+      <w:r>
+        <w:t xml:space="preserve"> but Noah.</w:t>
+      </w:r>
+    </w:p>
+    <w:p>
+      <w:pPr>
+        <w:ind w:firstLine="720"/>
+      </w:pPr>
+      <w:r>
+        <w:t>But l</w:t>
+      </w:r>
+      <w:r>
+        <w:t>ittle did Violet know, that was only the beginning.</w:t>
       </w:r>
     </w:p>
     <w:p>
@@ -8340,7 +8427,13 @@
       </w:r>
       <w:proofErr w:type="gramEnd"/>
       <w:r>
-        <w:t>she also went to the library every day after school.</w:t>
+        <w:t xml:space="preserve">she also went to the library every </w:t>
+      </w:r>
+      <w:r>
+        <w:t xml:space="preserve">single </w:t>
+      </w:r>
+      <w:r>
+        <w:t>day after school.</w:t>
       </w:r>
       <w:r>
         <w:t xml:space="preserve"> </w:t>
@@ -8367,7 +8460,7 @@
         <w:ind w:firstLine="720"/>
       </w:pPr>
       <w:r>
-        <w:t>The first few days were still nerve-racking, filled with constant glances over her shoulder—wondering whether the sudden chill came from an air vent… or a ghost standing right behind her. But it grew easier with each visit.</w:t>
+        <w:t>The first few days were nerve-racking, filled with constant glances over her shoulder—wondering whether the sudden chill came from an air vent… or a ghost standing right behind her. But it grew easier with each visit.</w:t>
       </w:r>
     </w:p>
     <w:p>
@@ -8444,13 +8537,16 @@
         <w:t>Not u</w:t>
       </w:r>
       <w:r>
-        <w:t xml:space="preserve">ntil </w:t>
-      </w:r>
-      <w:r>
-        <w:t xml:space="preserve">one of those nights, when </w:t>
-      </w:r>
-      <w:r>
-        <w:t>she went back to the library again</w:t>
+        <w:t>ntil</w:t>
+      </w:r>
+      <w:r>
+        <w:t xml:space="preserve"> she </w:t>
+      </w:r>
+      <w:r>
+        <w:t>went back to the l</w:t>
+      </w:r>
+      <w:r>
+        <w:t>ibrary at night, that is</w:t>
       </w:r>
       <w:r>
         <w:t xml:space="preserve">. </w:t>
@@ -8461,18 +8557,15 @@
         <w:ind w:firstLine="720"/>
       </w:pPr>
       <w:r>
-        <w:t>The next time her dad worked a night shift</w:t>
-      </w:r>
-      <w:r>
-        <w:t>—slipping out of the house, cloaked by darkness.</w:t>
-      </w:r>
-    </w:p>
-    <w:p>
-      <w:pPr>
-        <w:ind w:firstLine="720"/>
-      </w:pPr>
-      <w:r>
         <w:lastRenderedPageBreak/>
+        <w:t>Slipping out of the house, cloaked in darkness when her dad was working another night shift.</w:t>
+      </w:r>
+    </w:p>
+    <w:p>
+      <w:pPr>
+        <w:ind w:firstLine="720"/>
+      </w:pPr>
+      <w:r>
         <w:t xml:space="preserve">Arriving </w:t>
       </w:r>
       <w:r>
@@ -8487,7 +8580,10 @@
         <w:ind w:firstLine="720"/>
       </w:pPr>
       <w:r>
-        <w:t>Arriving just as the clock struck twelve—and a flash of blue light spilled from beneath the door.</w:t>
+        <w:t>Arriving just as the clock struck twelve—and a flash of blue light spilled from beneath the door</w:t>
+      </w:r>
+      <w:r>
+        <w:t xml:space="preserve"> once more.</w:t>
       </w:r>
     </w:p>
     <w:p>
@@ -8525,158 +8621,412 @@
         <w:br/>
         <w:t xml:space="preserve">By day, she studied the history of the town, the </w:t>
       </w:r>
+      <w:r>
+        <w:t>Willoughby’s</w:t>
+      </w:r>
+      <w:r>
+        <w:t xml:space="preserve"> in particular. By night, she became something of a stalker, lingering outside the library </w:t>
+      </w:r>
+      <w:r>
+        <w:t xml:space="preserve">night after night, </w:t>
+      </w:r>
+      <w:r>
+        <w:t>watching for signs of midnight activity.</w:t>
+      </w:r>
+    </w:p>
+    <w:p>
+      <w:pPr>
+        <w:ind w:firstLine="720"/>
+      </w:pPr>
+      <w:r>
+        <w:t xml:space="preserve">At first, Violet latched onto the idea that the mysterious ghost librarian must have been Mrs. Wiloughby </w:t>
+      </w:r>
+      <w:proofErr w:type="gramStart"/>
+      <w:r>
+        <w:t>herself—</w:t>
+      </w:r>
+      <w:proofErr w:type="gramEnd"/>
+      <w:r>
+        <w:t xml:space="preserve">but one </w:t>
+      </w:r>
+      <w:proofErr w:type="gramStart"/>
+      <w:r>
+        <w:t>look</w:t>
+      </w:r>
+      <w:proofErr w:type="gramEnd"/>
+      <w:r>
+        <w:t xml:space="preserve"> at the portrait hanging over the fireplace in the preserved study put that theory to rest.</w:t>
+      </w:r>
+    </w:p>
+    <w:p>
+      <w:pPr>
+        <w:ind w:firstLine="720"/>
+      </w:pPr>
+      <w:r>
+        <w:t>The face didn’t match. Not even close.</w:t>
+      </w:r>
+    </w:p>
+    <w:p>
+      <w:pPr>
+        <w:ind w:firstLine="720"/>
+      </w:pPr>
+      <w:r>
+        <w:t>She studied every old photograph she could find—friends, relatives, distant connections—but there was still no resemblance</w:t>
+      </w:r>
+      <w:r>
+        <w:t xml:space="preserve"> to the ghost woman</w:t>
+      </w:r>
+      <w:r>
+        <w:t xml:space="preserve">. She scrolled through every digital record available, searching for </w:t>
+      </w:r>
+      <w:r>
+        <w:rPr>
+          <w:i/>
+          <w:iCs/>
+        </w:rPr>
+        <w:t>anything</w:t>
+      </w:r>
+      <w:r>
+        <w:t xml:space="preserve"> about the history of the house or the Wiloughby family</w:t>
+      </w:r>
+      <w:r>
+        <w:t xml:space="preserve"> or the people associated with them.</w:t>
+      </w:r>
+    </w:p>
+    <w:p>
+      <w:pPr>
+        <w:ind w:firstLine="720"/>
+      </w:pPr>
+      <w:r>
+        <w:t xml:space="preserve">But, as it turns out, </w:t>
+      </w:r>
+      <w:r>
+        <w:t xml:space="preserve">when you were the wealthiest family in town—or had been—and happened to own part of the local newspaper, there wasn’t much information written about you that you didn’t want </w:t>
+      </w:r>
+      <w:proofErr w:type="gramStart"/>
+      <w:r>
+        <w:t>written</w:t>
+      </w:r>
+      <w:proofErr w:type="gramEnd"/>
+      <w:r>
+        <w:t xml:space="preserve">. And what </w:t>
+      </w:r>
+      <w:r>
+        <w:rPr>
+          <w:i/>
+          <w:iCs/>
+        </w:rPr>
+        <w:t>was</w:t>
+      </w:r>
+      <w:r>
+        <w:t xml:space="preserve"> written? Well. It was only what you approved.</w:t>
+      </w:r>
+    </w:p>
+    <w:p>
+      <w:pPr>
+        <w:ind w:firstLine="720"/>
+      </w:pPr>
+      <w:r>
+        <w:t>All Violet could confirm were the basics.</w:t>
+      </w:r>
+      <w:r>
+        <w:t xml:space="preserve"> </w:t>
+      </w:r>
+    </w:p>
+    <w:p>
+      <w:pPr>
+        <w:ind w:firstLine="720"/>
+      </w:pPr>
+      <w:r>
+        <w:t xml:space="preserve">The family was wealthy. </w:t>
+      </w:r>
+      <w:r>
+        <w:t>Lik</w:t>
+      </w:r>
+      <w:r>
+        <w:t>e—</w:t>
+      </w:r>
+      <w:r>
+        <w:rPr>
+          <w:i/>
+          <w:iCs/>
+        </w:rPr>
+        <w:t>rich</w:t>
+      </w:r>
+      <w:r>
+        <w:t xml:space="preserve">, rich. </w:t>
+      </w:r>
+      <w:r>
+        <w:t>Both Mr. and Mrs. Wiloughby came from money, and when they joined forces, their money had money.</w:t>
+      </w:r>
+    </w:p>
+    <w:p>
+      <w:pPr>
+        <w:ind w:firstLine="720"/>
+      </w:pPr>
+      <w:r>
+        <w:t xml:space="preserve">Mr. Wiloughby had his hands in nearly every business in </w:t>
+      </w:r>
+      <w:proofErr w:type="gramStart"/>
+      <w:r>
+        <w:t>town—</w:t>
+      </w:r>
+      <w:proofErr w:type="gramEnd"/>
+      <w:r>
+        <w:t>including the paper—and Mrs. Wiloughby was the town’s beloved philanthropist, humanitarian, community servant, and every other good-doer term imaginable.</w:t>
+      </w:r>
+    </w:p>
+    <w:p>
+      <w:pPr>
+        <w:ind w:firstLine="720"/>
+      </w:pPr>
+      <w:r>
+        <w:lastRenderedPageBreak/>
+        <w:t xml:space="preserve">Honestly, Violet learned more about them from a two-minute conversation with her dad than from an entire week of research. Oh, how he’d </w:t>
+      </w:r>
+      <w:r>
+        <w:t xml:space="preserve">just </w:t>
+      </w:r>
+      <w:r>
+        <w:t>love to hear that.</w:t>
+      </w:r>
+    </w:p>
+    <w:p>
+      <w:pPr>
+        <w:ind w:firstLine="720"/>
+      </w:pPr>
+      <w:r>
+        <w:t xml:space="preserve">As for the library and its nightly activities—like clockwork, kid or no </w:t>
+      </w:r>
+      <w:proofErr w:type="gramStart"/>
+      <w:r>
+        <w:t>kid—a</w:t>
+      </w:r>
+      <w:proofErr w:type="gramEnd"/>
+      <w:r>
+        <w:t xml:space="preserve"> blue flash filtered beneath the front door at midnight.</w:t>
+      </w:r>
+      <w:r>
+        <w:t xml:space="preserve"> </w:t>
+      </w:r>
+    </w:p>
+    <w:p>
+      <w:pPr>
+        <w:ind w:firstLine="720"/>
+      </w:pPr>
+      <w:r>
+        <w:t>Sometimes, the doors would open on their own, the ghost librarian standing in the threshold like she was waiting for someone.</w:t>
+      </w:r>
+    </w:p>
+    <w:p>
+      <w:pPr>
+        <w:ind w:firstLine="720"/>
+      </w:pPr>
+      <w:r>
+        <w:t>Sometimes, they wouldn’t.</w:t>
+      </w:r>
+    </w:p>
+    <w:p>
+      <w:pPr>
+        <w:ind w:firstLine="720"/>
+      </w:pPr>
+      <w:r>
+        <w:t>What</w:t>
+      </w:r>
+      <w:r>
+        <w:t>ever</w:t>
+      </w:r>
+      <w:r>
+        <w:t xml:space="preserve"> went on inside after that, Violet didn’t know. She hadn’t worked up the nerve to venture in herself yet. And based on how </w:t>
+      </w:r>
+      <w:r>
+        <w:t xml:space="preserve">all the </w:t>
+      </w:r>
+      <w:r>
+        <w:t xml:space="preserve">kids who </w:t>
+      </w:r>
+      <w:r>
+        <w:rPr>
+          <w:i/>
+          <w:iCs/>
+        </w:rPr>
+        <w:t>did</w:t>
+      </w:r>
+      <w:r>
+        <w:t xml:space="preserve"> enter at night acted afterward?</w:t>
+      </w:r>
+    </w:p>
+    <w:p>
+      <w:pPr>
+        <w:ind w:firstLine="720"/>
+      </w:pPr>
+      <w:r>
+        <w:t>Violet wasn’t exactly gung-ho to find out.</w:t>
+      </w:r>
+    </w:p>
+    <w:p>
+      <w:pPr>
+        <w:ind w:firstLine="720"/>
+      </w:pPr>
+      <w:r>
+        <w:t xml:space="preserve">Not </w:t>
+      </w:r>
+      <w:proofErr w:type="gramStart"/>
+      <w:r>
+        <w:t>yet,</w:t>
+      </w:r>
+      <w:proofErr w:type="gramEnd"/>
+      <w:r>
+        <w:t xml:space="preserve"> at least.</w:t>
+      </w:r>
+    </w:p>
+    <w:p>
+      <w:pPr>
+        <w:ind w:firstLine="720"/>
+      </w:pPr>
+      <w:r>
+        <w:t xml:space="preserve">Days were starting to blur together. </w:t>
+      </w:r>
+    </w:p>
+    <w:p>
+      <w:pPr>
+        <w:ind w:firstLine="720"/>
+      </w:pPr>
+      <w:r>
+        <w:t xml:space="preserve">Staying up late wasn’t helping, and Violet was losing </w:t>
+      </w:r>
+      <w:proofErr w:type="gramStart"/>
+      <w:r>
+        <w:t>steam—</w:t>
+      </w:r>
+      <w:proofErr w:type="gramEnd"/>
+      <w:r>
+        <w:t>maybe even her sanity. After dead end piled on dead end, she needed a break.</w:t>
+      </w:r>
+      <w:r>
+        <w:t xml:space="preserve"> Badly.</w:t>
+      </w:r>
+    </w:p>
+    <w:p>
+      <w:pPr>
+        <w:ind w:firstLine="720"/>
+      </w:pPr>
+      <w:r>
+        <w:t xml:space="preserve">So, on that third Friday after the “occurrence”—as Violet had started </w:t>
+      </w:r>
+      <w:r>
+        <w:t>calling it to herself</w:t>
+      </w:r>
+      <w:r>
+        <w:t xml:space="preserve">—she put the puzzle down for the afternoon. Not away—just… down. </w:t>
+      </w:r>
+    </w:p>
+    <w:p>
+      <w:pPr>
+        <w:ind w:firstLine="720"/>
+      </w:pPr>
+      <w:r>
+        <w:t>Out of pure habit, she found herself back at the haunted library after school—but today, no ghost work was to be done. Instead, she settled into a cozy corner of the children’s section—one mercifully free of boogers and loud-mouthed little sweeties. It was comfortable. Nostalgic. And it held a lighthearted book she’d loved when she was younger.</w:t>
+      </w:r>
+    </w:p>
+    <w:p>
+      <w:pPr>
+        <w:ind w:firstLine="720"/>
+      </w:pPr>
+      <w:r>
+        <w:t xml:space="preserve">Just the kind of </w:t>
+      </w:r>
       <w:proofErr w:type="spellStart"/>
       <w:r>
-        <w:t>Wiloughbys</w:t>
+        <w:t>zen</w:t>
       </w:r>
       <w:proofErr w:type="spellEnd"/>
       <w:r>
-        <w:t xml:space="preserve"> in particular. By night, she became something of a stalker, lingering outside the library and watching for signs of midnight activity.</w:t>
-      </w:r>
-    </w:p>
-    <w:p>
-      <w:pPr>
-        <w:ind w:firstLine="720"/>
-      </w:pPr>
-      <w:r>
-        <w:t xml:space="preserve">At first, Violet latched onto the idea that the mysterious ghost librarian must have been Mrs. Wiloughby </w:t>
-      </w:r>
-      <w:proofErr w:type="gramStart"/>
-      <w:r>
-        <w:t>herself—</w:t>
-      </w:r>
-      <w:proofErr w:type="gramEnd"/>
-      <w:r>
-        <w:t xml:space="preserve">but one </w:t>
-      </w:r>
-      <w:proofErr w:type="gramStart"/>
-      <w:r>
-        <w:t>look</w:t>
-      </w:r>
-      <w:proofErr w:type="gramEnd"/>
-      <w:r>
-        <w:t xml:space="preserve"> at the portrait still hanging over the fireplace in the preserved study put that theory to rest.</w:t>
-      </w:r>
-    </w:p>
-    <w:p>
-      <w:pPr>
-        <w:ind w:firstLine="720"/>
-      </w:pPr>
-      <w:r>
-        <w:t>The face didn’t match. Not even close.</w:t>
-      </w:r>
-    </w:p>
-    <w:p>
-      <w:pPr>
-        <w:ind w:firstLine="720"/>
-      </w:pPr>
-      <w:r>
-        <w:t>She studied every old photograph she could find—friends, relatives, distant connections—but there was still no resemblance</w:t>
-      </w:r>
-      <w:r>
-        <w:t xml:space="preserve"> to the ghost woman</w:t>
-      </w:r>
-      <w:r>
-        <w:t xml:space="preserve">. She scrolled through every digital record available, searching for </w:t>
-      </w:r>
-      <w:r>
-        <w:rPr>
-          <w:i/>
-          <w:iCs/>
-        </w:rPr>
-        <w:t>anything</w:t>
-      </w:r>
-      <w:r>
-        <w:t xml:space="preserve"> about the history of the house or the Wiloughby family</w:t>
-      </w:r>
-      <w:r>
-        <w:t xml:space="preserve"> or the people associated with them.</w:t>
-      </w:r>
-    </w:p>
-    <w:p>
-      <w:pPr>
-        <w:ind w:firstLine="720"/>
-      </w:pPr>
-      <w:r>
-        <w:t xml:space="preserve">But, as it turns out, </w:t>
-      </w:r>
-      <w:r>
-        <w:t xml:space="preserve">when you were the wealthiest family in town—or had been—and happened to own part of the local newspaper, there wasn’t much information written about you that you didn’t want </w:t>
-      </w:r>
-      <w:proofErr w:type="gramStart"/>
-      <w:r>
-        <w:t>written</w:t>
-      </w:r>
-      <w:proofErr w:type="gramEnd"/>
-      <w:r>
-        <w:t xml:space="preserve">. And what </w:t>
-      </w:r>
-      <w:r>
-        <w:rPr>
-          <w:i/>
-          <w:iCs/>
-        </w:rPr>
-        <w:t>was</w:t>
-      </w:r>
-      <w:r>
-        <w:t xml:space="preserve"> written? Well. It was only what you approved.</w:t>
-      </w:r>
-    </w:p>
-    <w:p>
-      <w:pPr>
-        <w:ind w:firstLine="720"/>
-      </w:pPr>
-      <w:r>
-        <w:t>All Violet could confirm were the basics.</w:t>
-      </w:r>
+        <w:t xml:space="preserve"> she was aiming for.</w:t>
+      </w:r>
+    </w:p>
+    <w:p>
+      <w:pPr>
+        <w:ind w:firstLine="720"/>
+      </w:pPr>
+      <w:r>
+        <w:t>Violet had just flipped to the first page</w:t>
+      </w:r>
+      <w:r>
+        <w:t xml:space="preserve"> of her book</w:t>
+      </w:r>
+      <w:r>
+        <w:t xml:space="preserve">, letting the quiet of the library sink into her bones. The musky scent of old books mixed with freshly printed ink </w:t>
+      </w:r>
+      <w:r>
+        <w:t>filling</w:t>
+      </w:r>
+      <w:r>
+        <w:t xml:space="preserve"> her nose when—</w:t>
+      </w:r>
+    </w:p>
+    <w:p>
+      <w:pPr>
+        <w:ind w:firstLine="720"/>
+      </w:pPr>
+      <w:r>
+        <w:t>Crack!</w:t>
+      </w:r>
+    </w:p>
+    <w:p>
+      <w:pPr>
+        <w:ind w:firstLine="720"/>
+      </w:pPr>
+      <w:r>
+        <w:t>The bookshelf beside her rattled hard enough to knock a few books loose.</w:t>
+      </w:r>
+    </w:p>
+    <w:p>
+      <w:pPr>
+        <w:ind w:firstLine="720"/>
+      </w:pPr>
+      <w:r>
+        <w:t xml:space="preserve">Jerking upright from the beanbag, she yanked out </w:t>
+      </w:r>
+      <w:proofErr w:type="gramStart"/>
+      <w:r>
+        <w:t xml:space="preserve">both </w:t>
+      </w:r>
+      <w:r>
+        <w:t>her</w:t>
+      </w:r>
+      <w:proofErr w:type="gramEnd"/>
       <w:r>
         <w:t xml:space="preserve"> </w:t>
       </w:r>
-    </w:p>
-    <w:p>
-      <w:pPr>
-        <w:ind w:firstLine="720"/>
-      </w:pPr>
-      <w:r>
-        <w:t xml:space="preserve">The family was wealthy. </w:t>
-      </w:r>
-      <w:r>
-        <w:t xml:space="preserve">Like rich, rich. </w:t>
-      </w:r>
-      <w:r>
-        <w:t>Both Mr. and Mrs. Wiloughby came from money, and when they joined forces, their money had money.</w:t>
-      </w:r>
-    </w:p>
-    <w:p>
-      <w:pPr>
-        <w:ind w:firstLine="720"/>
-      </w:pPr>
-      <w:r>
-        <w:t xml:space="preserve">Mr. Wiloughby had his hands in nearly every business in </w:t>
-      </w:r>
-      <w:proofErr w:type="gramStart"/>
-      <w:r>
-        <w:t>town—</w:t>
-      </w:r>
-      <w:proofErr w:type="gramEnd"/>
-      <w:r>
-        <w:t>including the paper—and Mrs. Wiloughby was the town’s beloved philanthropist, humanitarian, community servant, and every other good-doer term imaginable.</w:t>
-      </w:r>
-    </w:p>
-    <w:p>
-      <w:pPr>
-        <w:ind w:firstLine="720"/>
-      </w:pPr>
-      <w:r>
-        <w:t xml:space="preserve">Honestly, Violet </w:t>
-      </w:r>
-      <w:proofErr w:type="gramStart"/>
-      <w:r>
-        <w:t>had learned</w:t>
-      </w:r>
-      <w:proofErr w:type="gramEnd"/>
-      <w:r>
-        <w:t xml:space="preserve"> more about them from a two-minute conversation with her dad than from an entire week of research. Oh, how he’d love to hear that.</w:t>
+      <w:r>
+        <w:t>earbud just in time to hear a girl laughing.</w:t>
+      </w:r>
+    </w:p>
+    <w:p>
+      <w:pPr>
+        <w:ind w:firstLine="720"/>
+      </w:pPr>
+      <w:r>
+        <w:t>“Abigail</w:t>
+      </w:r>
+      <w:r>
+        <w:t>? W</w:t>
+      </w:r>
+      <w:r>
+        <w:t>hat the heck</w:t>
+      </w:r>
+      <w:r>
+        <w:t>—s</w:t>
+      </w:r>
+      <w:r>
+        <w:t>top</w:t>
+      </w:r>
+      <w:r>
+        <w:t>!</w:t>
+      </w:r>
+      <w:r>
+        <w:t>”</w:t>
       </w:r>
     </w:p>
     <w:p>
@@ -8685,157 +9035,230 @@
       </w:pPr>
       <w:r>
         <w:lastRenderedPageBreak/>
-        <w:t xml:space="preserve">As for the library and its nightly activities—like clockwork, kid or no </w:t>
-      </w:r>
-      <w:proofErr w:type="gramStart"/>
-      <w:r>
-        <w:t>kid—a</w:t>
-      </w:r>
-      <w:proofErr w:type="gramEnd"/>
-      <w:r>
-        <w:t xml:space="preserve"> blue flash filtered beneath the front door at midnight.</w:t>
+        <w:t>Thwap! Crack!</w:t>
+      </w:r>
+    </w:p>
+    <w:p>
+      <w:pPr>
+        <w:ind w:firstLine="720"/>
+      </w:pPr>
+      <w:r>
+        <w:t>Violet</w:t>
+      </w:r>
+      <w:r>
+        <w:t xml:space="preserve"> jumped halfway to her feet, </w:t>
+      </w:r>
+      <w:r>
+        <w:t>just enough to catch sight of the tops of Gracie and Abigail’s heads.</w:t>
+      </w:r>
+    </w:p>
+    <w:p>
+      <w:pPr>
+        <w:ind w:firstLine="720"/>
+      </w:pPr>
+      <w:r>
+        <w:t>“Seriously, Abby, stop! You’re going to get us kicked out of here.”</w:t>
+      </w:r>
+    </w:p>
+    <w:p>
+      <w:pPr>
+        <w:ind w:firstLine="720"/>
+      </w:pPr>
+      <w:r>
+        <w:t xml:space="preserve">Gracie reached </w:t>
+      </w:r>
+      <w:r>
+        <w:t>for</w:t>
+      </w:r>
+      <w:r>
+        <w:t xml:space="preserve"> Abigail’s arm before she could do whatever she was about to do </w:t>
+      </w:r>
+      <w:r>
+        <w:t xml:space="preserve">again </w:t>
+      </w:r>
+      <w:r>
+        <w:t>with the toy in front of her.</w:t>
+      </w:r>
+    </w:p>
+    <w:p>
+      <w:pPr>
+        <w:ind w:firstLine="720"/>
+      </w:pPr>
+      <w:r>
+        <w:t xml:space="preserve">But Abigail jerked her arm away and yanked the pendulum contraption in a way it was </w:t>
+      </w:r>
+      <w:proofErr w:type="gramStart"/>
+      <w:r>
+        <w:rPr>
+          <w:i/>
+          <w:iCs/>
+        </w:rPr>
+        <w:t>definitely</w:t>
+      </w:r>
+      <w:r>
+        <w:t xml:space="preserve"> not</w:t>
+      </w:r>
+      <w:proofErr w:type="gramEnd"/>
+      <w:r>
+        <w:t xml:space="preserve"> meant to be yanked.</w:t>
+      </w:r>
+    </w:p>
+    <w:p>
+      <w:pPr>
+        <w:ind w:firstLine="720"/>
+      </w:pPr>
+      <w:r>
+        <w:t>Crack! Thwap!</w:t>
+      </w:r>
+    </w:p>
+    <w:p>
+      <w:pPr>
+        <w:ind w:firstLine="720"/>
+      </w:pPr>
+      <w:r>
+        <w:t>A head full of long, flowing hair—kept tidy in a single braid—swung around the corner.</w:t>
       </w:r>
       <w:r>
         <w:t xml:space="preserve"> </w:t>
       </w:r>
-    </w:p>
-    <w:p>
-      <w:pPr>
-        <w:ind w:firstLine="720"/>
-      </w:pPr>
-      <w:r>
-        <w:t>Sometimes, the doors would open on their own, the ghost librarian standing in the threshold like she was waiting for someone.</w:t>
-      </w:r>
-    </w:p>
-    <w:p>
-      <w:pPr>
-        <w:ind w:firstLine="720"/>
-      </w:pPr>
-      <w:r>
-        <w:t>Sometimes, they wouldn’t.</w:t>
-      </w:r>
-    </w:p>
-    <w:p>
-      <w:pPr>
-        <w:ind w:firstLine="720"/>
-      </w:pPr>
-      <w:r>
-        <w:t xml:space="preserve">What went on inside after that, Violet didn’t know. She hadn’t worked up the nerve to venture in herself yet. And based on how </w:t>
-      </w:r>
-      <w:r>
-        <w:t xml:space="preserve">all the </w:t>
-      </w:r>
-      <w:r>
-        <w:t xml:space="preserve">kids who </w:t>
-      </w:r>
-      <w:r>
-        <w:rPr>
-          <w:i/>
-          <w:iCs/>
-        </w:rPr>
-        <w:t>did</w:t>
-      </w:r>
-      <w:r>
-        <w:t xml:space="preserve"> enter at night acted afterward?</w:t>
-      </w:r>
-    </w:p>
-    <w:p>
-      <w:pPr>
-        <w:ind w:firstLine="720"/>
-      </w:pPr>
-      <w:r>
-        <w:t>Violet wasn’t exactly gung-ho to find out.</w:t>
-      </w:r>
-    </w:p>
-    <w:p>
-      <w:pPr>
-        <w:ind w:firstLine="720"/>
-      </w:pPr>
-      <w:r>
-        <w:t xml:space="preserve">Not </w:t>
-      </w:r>
-      <w:proofErr w:type="gramStart"/>
-      <w:r>
-        <w:t>yet,</w:t>
-      </w:r>
-      <w:proofErr w:type="gramEnd"/>
-      <w:r>
-        <w:t xml:space="preserve"> at least.</w:t>
-      </w:r>
-    </w:p>
-    <w:p>
-      <w:pPr>
-        <w:ind w:firstLine="720"/>
-      </w:pPr>
-      <w:r>
-        <w:t xml:space="preserve">Days were starting to blur together. Staying up late wasn’t helping, and Violet was losing </w:t>
-      </w:r>
-      <w:proofErr w:type="gramStart"/>
-      <w:r>
-        <w:t>steam—</w:t>
-      </w:r>
-      <w:proofErr w:type="gramEnd"/>
-      <w:r>
-        <w:t>maybe even her sanity. After dead end piled on dead end, she badly needed a break.</w:t>
-      </w:r>
-    </w:p>
-    <w:p>
-      <w:pPr>
-        <w:ind w:firstLine="720"/>
-      </w:pPr>
-      <w:r>
-        <w:t>So, on that third Friday after the “occurrence”—as Violet had started calling the night—she put the puzzle down for the afternoon. Not away—just… down. Out of pure habit, she found herself still in front of the haunted library, but today, no ghost work was to be done. Instead, she settled into a cozy corner in the children’s section—one mercifully free of boogers and loud-mouthed little sweeties—and picked up a lighthearted book she’d loved when she was younger.</w:t>
-      </w:r>
-    </w:p>
-    <w:p>
-      <w:pPr>
-        <w:ind w:firstLine="720"/>
-      </w:pPr>
-      <w:r>
-        <w:t>Violet had just flipped to the first page when—</w:t>
-      </w:r>
-    </w:p>
-    <w:p>
-      <w:pPr>
-        <w:ind w:firstLine="720"/>
-      </w:pPr>
-      <w:r>
-        <w:t>Crack!</w:t>
-      </w:r>
-    </w:p>
-    <w:p>
-      <w:pPr>
-        <w:ind w:firstLine="720"/>
-      </w:pPr>
-      <w:r>
-        <w:t>The bookshelf beside her rattled hard enough to knock a few books loose.</w:t>
-      </w:r>
-    </w:p>
-    <w:p>
-      <w:pPr>
-        <w:ind w:firstLine="720"/>
-      </w:pPr>
-      <w:r>
-        <w:rPr>
-          <w:highlight w:val="yellow"/>
-        </w:rPr>
-        <w:t>Jerking upright from the beanbag, she yanked out both earbuds just in time to hear a girl laughing.</w:t>
-      </w:r>
-    </w:p>
-    <w:p>
-      <w:pPr>
-        <w:ind w:firstLine="720"/>
-      </w:pPr>
-      <w:r>
-        <w:t>“Abigail, what the heck? Stop—”</w:t>
-      </w:r>
-    </w:p>
-    <w:p>
-      <w:pPr>
-        <w:ind w:firstLine="720"/>
-      </w:pPr>
-      <w:r>
-        <w:t>Thwap! Crack!</w:t>
+      <w:r>
+        <w:t>“Is there a problem here, ladies?” the librarian asked, peering over her half-moon glasses.</w:t>
+      </w:r>
+    </w:p>
+    <w:p>
+      <w:pPr>
+        <w:ind w:firstLine="720"/>
+      </w:pPr>
+      <w:r>
+        <w:t xml:space="preserve">“No! No problem. Sorry, Mrs. </w:t>
+      </w:r>
+      <w:r>
+        <w:t>Cobbler</w:t>
+      </w:r>
+      <w:r>
+        <w:t>, we were just—” Gracie started.</w:t>
+      </w:r>
+    </w:p>
+    <w:p>
+      <w:pPr>
+        <w:ind w:firstLine="720"/>
+      </w:pPr>
+      <w:r>
+        <w:t xml:space="preserve">Crack! </w:t>
+      </w:r>
+    </w:p>
+    <w:p>
+      <w:pPr>
+        <w:ind w:firstLine="720"/>
+      </w:pPr>
+      <w:r>
+        <w:t>Abigail giggled.</w:t>
+      </w:r>
+    </w:p>
+    <w:p>
+      <w:pPr>
+        <w:ind w:firstLine="720"/>
+      </w:pPr>
+      <w:r>
+        <w:t xml:space="preserve">Mrs. Cobbler sneered at her. “Excuse me, that is </w:t>
+      </w:r>
+      <w:r>
+        <w:rPr>
+          <w:i/>
+          <w:iCs/>
+        </w:rPr>
+        <w:t>not</w:t>
+      </w:r>
+      <w:r>
+        <w:t xml:space="preserve"> how that’s supposed to be used. I’m going to have to ask you to leave.”</w:t>
+      </w:r>
+    </w:p>
+    <w:p>
+      <w:pPr>
+        <w:ind w:firstLine="720"/>
+      </w:pPr>
+      <w:r>
+        <w:t>Abigail shrugged. “Meh. No thanks.”</w:t>
+      </w:r>
+    </w:p>
+    <w:p>
+      <w:pPr>
+        <w:ind w:firstLine="720"/>
+      </w:pPr>
+      <w:r>
+        <w:t>“Abby!” Gracie hissed, her face flushing red. “What has gotten into you?”</w:t>
+      </w:r>
+    </w:p>
+    <w:p>
+      <w:pPr>
+        <w:ind w:firstLine="720"/>
+      </w:pPr>
+      <w:r>
+        <w:t xml:space="preserve">“Young lady,” Mrs. Cobbler said, her voice sharpening, “you will leave </w:t>
+      </w:r>
+      <w:r>
+        <w:rPr>
+          <w:i/>
+          <w:iCs/>
+        </w:rPr>
+        <w:t>now</w:t>
+      </w:r>
+      <w:r>
+        <w:t>—or I will call security. And your parents.”</w:t>
+      </w:r>
+    </w:p>
+    <w:p>
+      <w:pPr>
+        <w:ind w:firstLine="720"/>
+      </w:pPr>
+      <w:r>
+        <w:t>Abigail rolled her eyes and crossed her arms. “You don’t have my parents’ number.”</w:t>
+      </w:r>
+    </w:p>
+    <w:p>
+      <w:pPr>
+        <w:ind w:firstLine="720"/>
+      </w:pPr>
+      <w:r>
+        <w:t>“Abby!” Gracie commanded. “Let’s go.”</w:t>
+      </w:r>
+    </w:p>
+    <w:p>
+      <w:pPr>
+        <w:ind w:firstLine="720"/>
+      </w:pPr>
+      <w:r>
+        <w:t>“Fine,” Abby sighed, wrenching her arm free once again.</w:t>
+      </w:r>
+    </w:p>
+    <w:p>
+      <w:pPr>
+        <w:ind w:firstLine="720"/>
+      </w:pPr>
+      <w:r>
+        <w:t>As Abby</w:t>
+      </w:r>
+      <w:r>
+        <w:t xml:space="preserve"> sauntered away from the toy</w:t>
+      </w:r>
+      <w:r>
+        <w:t xml:space="preserve">, she </w:t>
+      </w:r>
+      <w:r>
+        <w:rPr>
+          <w:i/>
+          <w:iCs/>
+        </w:rPr>
+        <w:t>just so happened</w:t>
+      </w:r>
+      <w:r>
+        <w:t xml:space="preserve"> to “accidentally” knock a book onto the floor in front of Mrs. </w:t>
+      </w:r>
+      <w:r>
+        <w:t>Cobbler</w:t>
+      </w:r>
+      <w:r>
+        <w:t>.</w:t>
       </w:r>
     </w:p>
     <w:p>
@@ -8846,569 +9269,477 @@
         <w:t>Violet</w:t>
       </w:r>
       <w:r>
-        <w:t xml:space="preserve"> jumped halfway to her feet, enough to see the tops of Gracie and Abigail’s heads.</w:t>
-      </w:r>
-    </w:p>
-    <w:p>
-      <w:pPr>
-        <w:ind w:firstLine="720"/>
-      </w:pPr>
-      <w:r>
-        <w:t>“Seriously, Abby, stop! You’re going to get us kicked out of here.”</w:t>
-      </w:r>
-    </w:p>
-    <w:p>
-      <w:pPr>
-        <w:ind w:firstLine="720"/>
-      </w:pPr>
+        <w:t xml:space="preserve"> couldn’t help but let out a small gasp.</w:t>
+      </w:r>
+    </w:p>
+    <w:p>
+      <w:pPr>
+        <w:ind w:firstLine="720"/>
+      </w:pPr>
+      <w:r>
+        <w:t xml:space="preserve">Gracie pinched the bridge of her nose and glanced over in surprise to find </w:t>
+      </w:r>
+      <w:r>
+        <w:t>Violet</w:t>
+      </w:r>
+      <w:r>
+        <w:t xml:space="preserve"> </w:t>
+      </w:r>
+      <w:r>
+        <w:t xml:space="preserve">standing </w:t>
+      </w:r>
+      <w:r>
+        <w:t xml:space="preserve">there. She gave a quick lift of her brows in greeting before hurrying after her </w:t>
+      </w:r>
       <w:r>
         <w:lastRenderedPageBreak/>
-        <w:t xml:space="preserve">Gracie </w:t>
-      </w:r>
-      <w:proofErr w:type="gramStart"/>
-      <w:r>
-        <w:t>reached</w:t>
-      </w:r>
-      <w:proofErr w:type="gramEnd"/>
-      <w:r>
-        <w:t xml:space="preserve"> to grab Abigail’s arm before she could do whatever she was about to do with the children’s toy in front of her.</w:t>
-      </w:r>
-    </w:p>
-    <w:p>
-      <w:pPr>
-        <w:ind w:firstLine="720"/>
-      </w:pPr>
-      <w:r>
-        <w:t xml:space="preserve">And okay, </w:t>
-      </w:r>
-      <w:proofErr w:type="gramStart"/>
-      <w:r>
-        <w:t>yes—</w:t>
-      </w:r>
-      <w:proofErr w:type="gramEnd"/>
+        <w:t>friend—but not before scooping up the fallen book and offering the librarian a flurry of apologies.</w:t>
+      </w:r>
+    </w:p>
+    <w:p>
+      <w:pPr>
+        <w:ind w:firstLine="720"/>
+      </w:pPr>
+      <w:r>
+        <w:t xml:space="preserve">Mrs. </w:t>
+      </w:r>
+      <w:r>
+        <w:t>Cobbler</w:t>
+      </w:r>
+      <w:r>
+        <w:t xml:space="preserve"> looked </w:t>
+      </w:r>
+      <w:proofErr w:type="gramStart"/>
+      <w:r>
+        <w:t>to</w:t>
+      </w:r>
+      <w:proofErr w:type="gramEnd"/>
+      <w:r>
+        <w:t xml:space="preserve"> the ceiling and shook her head, </w:t>
+      </w:r>
+      <w:r>
+        <w:t xml:space="preserve">seeming to </w:t>
+      </w:r>
+      <w:r>
+        <w:t>question every life choice that had brought her here</w:t>
+      </w:r>
+      <w:r>
+        <w:t xml:space="preserve">. </w:t>
+      </w:r>
+    </w:p>
+    <w:p>
+      <w:pPr>
+        <w:ind w:firstLine="720"/>
+      </w:pPr>
       <w:r>
         <w:t>Violet</w:t>
       </w:r>
       <w:r>
-        <w:t xml:space="preserve"> was in the children’s section on that glorious Friday evening. At this hour, there were barely any kids. It was quiet, cozy, and even with all its cheesiness, kind of comforting. A few nostalgic reads she liked to revisit sat on the lower shelves, and it made a great spot to do homework undisturbed.</w:t>
-      </w:r>
-    </w:p>
-    <w:p>
-      <w:pPr>
-        <w:ind w:firstLine="720"/>
-      </w:pPr>
-      <w:r>
-        <w:t>Usually.</w:t>
-      </w:r>
-    </w:p>
-    <w:p>
-      <w:pPr>
-        <w:ind w:firstLine="720"/>
-      </w:pPr>
-      <w:r>
-        <w:t xml:space="preserve">But Abigail jerked her arm away and yanked the pendulum contraption in a way it was </w:t>
-      </w:r>
-      <w:proofErr w:type="gramStart"/>
-      <w:r>
-        <w:rPr>
-          <w:i/>
-          <w:iCs/>
-        </w:rPr>
-        <w:t>definitely</w:t>
-      </w:r>
-      <w:r>
-        <w:t xml:space="preserve"> not</w:t>
-      </w:r>
-      <w:proofErr w:type="gramEnd"/>
-      <w:r>
-        <w:t xml:space="preserve"> meant to be yanked.</w:t>
-      </w:r>
-    </w:p>
-    <w:p>
-      <w:pPr>
-        <w:ind w:firstLine="720"/>
-      </w:pPr>
-      <w:r>
-        <w:t>A head full of long, flowing hair—kept tidy in a single braid—swung around the corner.</w:t>
+        <w:t xml:space="preserve"> plopped back into her beanbag and shook her head, too</w:t>
+      </w:r>
+      <w:r>
+        <w:t xml:space="preserve">. </w:t>
+      </w:r>
+      <w:r>
+        <w:t>A day off, but s</w:t>
+      </w:r>
+      <w:r>
+        <w:t xml:space="preserve">he couldn’t help but wonder if </w:t>
+      </w:r>
+      <w:r>
+        <w:t>Abby had paid a visit to the ghost librarian too.</w:t>
+      </w:r>
+    </w:p>
+    <w:p>
+      <w:pPr>
+        <w:ind w:firstLine="720"/>
+      </w:pPr>
+      <w:r>
+        <w:t>Or</w:t>
       </w:r>
       <w:r>
         <w:t xml:space="preserve"> </w:t>
       </w:r>
-      <w:r>
-        <w:t>“Is there a problem here, ladies?” the librarian asked, peering over her half-moon glasses.</w:t>
-      </w:r>
-    </w:p>
-    <w:p>
-      <w:pPr>
-        <w:ind w:firstLine="720"/>
-      </w:pPr>
-      <w:r>
-        <w:t xml:space="preserve">“No! No problem. Sorry, Mrs. </w:t>
-      </w:r>
-      <w:r>
-        <w:t>Cobbler</w:t>
-      </w:r>
-      <w:r>
-        <w:t>, we were just—” Gracie started.</w:t>
-      </w:r>
-    </w:p>
-    <w:p>
-      <w:pPr>
-        <w:ind w:firstLine="720"/>
-      </w:pPr>
-      <w:r>
-        <w:t>Crack! Abigail giggled.</w:t>
-      </w:r>
-    </w:p>
-    <w:p>
-      <w:pPr>
-        <w:ind w:firstLine="720"/>
-      </w:pPr>
-      <w:r>
-        <w:t xml:space="preserve">Mrs. </w:t>
-      </w:r>
-      <w:r>
-        <w:t>Cobbler</w:t>
-      </w:r>
-      <w:r>
-        <w:t xml:space="preserve"> sneered at her. “Excuse me, that is </w:t>
-      </w:r>
-      <w:r>
-        <w:rPr>
-          <w:i/>
-          <w:iCs/>
-        </w:rPr>
-        <w:t>not</w:t>
-      </w:r>
-      <w:r>
-        <w:t xml:space="preserve"> how that’s supposed to be used. This is a toy for the children’s section. I’m going to have to ask you to leave.”</w:t>
-      </w:r>
-    </w:p>
-    <w:p>
-      <w:pPr>
-        <w:ind w:firstLine="720"/>
-      </w:pPr>
-      <w:r>
-        <w:t>Abigial shrugged, “Meh. No thanks.”</w:t>
-      </w:r>
-    </w:p>
-    <w:p>
-      <w:pPr>
-        <w:ind w:firstLine="720"/>
-      </w:pPr>
-      <w:r>
-        <w:t>“Abby!” Gracie hissed, her face flushing red. “What has gotten into you?”</w:t>
-      </w:r>
-    </w:p>
-    <w:p>
-      <w:pPr>
-        <w:ind w:firstLine="720"/>
-      </w:pPr>
-      <w:r>
-        <w:t xml:space="preserve">“Young lady,” Mrs. </w:t>
-      </w:r>
-      <w:r>
-        <w:t>Cobbler</w:t>
-      </w:r>
-      <w:r>
-        <w:t xml:space="preserve"> said, voice sharpening, “you will leave now—or I’ll call security. And your parents.”</w:t>
-      </w:r>
-    </w:p>
-    <w:p>
-      <w:pPr>
-        <w:ind w:firstLine="720"/>
-      </w:pPr>
-      <w:r>
-        <w:t>Abigail sighed and rolled her eyes. “Fine.”</w:t>
-      </w:r>
-    </w:p>
-    <w:p>
-      <w:pPr>
-        <w:ind w:firstLine="720"/>
-      </w:pPr>
-      <w:r>
-        <w:t xml:space="preserve">Crossing her arms, she sauntered away from the toy and </w:t>
-      </w:r>
-      <w:r>
-        <w:rPr>
-          <w:i/>
-          <w:iCs/>
-        </w:rPr>
-        <w:t>just so happened</w:t>
-      </w:r>
-      <w:r>
-        <w:t xml:space="preserve"> to “accidentally” knock a book onto the floor in front of Mrs. </w:t>
-      </w:r>
-      <w:r>
-        <w:t>Cobbler</w:t>
-      </w:r>
+      <w:proofErr w:type="gramStart"/>
+      <w:r>
+        <w:t>would</w:t>
+      </w:r>
+      <w:proofErr w:type="gramEnd"/>
+      <w:r>
+        <w:t xml:space="preserve"> be </w:t>
+      </w:r>
+      <w:r>
+        <w:t>soon.</w:t>
+      </w:r>
+    </w:p>
+    <w:p/>
+    <w:p>
+      <w:pPr>
+        <w:rPr>
+          <w:i/>
+          <w:iCs/>
+        </w:rPr>
+      </w:pPr>
+      <w:r>
+        <w:rPr>
+          <w:i/>
+          <w:iCs/>
+        </w:rPr>
+        <w:t xml:space="preserve">Buzz, buzz, </w:t>
+      </w:r>
+      <w:proofErr w:type="spellStart"/>
+      <w:r>
+        <w:rPr>
+          <w:i/>
+          <w:iCs/>
+        </w:rPr>
+        <w:t>buzzzzz</w:t>
+      </w:r>
+      <w:proofErr w:type="spellEnd"/>
+      <w:r>
+        <w:rPr>
+          <w:i/>
+          <w:iCs/>
+        </w:rPr>
+        <w:t>…</w:t>
+      </w:r>
+    </w:p>
+    <w:p>
+      <w:pPr>
+        <w:rPr>
+          <w:i/>
+          <w:iCs/>
+        </w:rPr>
+      </w:pPr>
+      <w:r>
+        <w:rPr>
+          <w:i/>
+          <w:iCs/>
+        </w:rPr>
+        <w:t xml:space="preserve">Buzz, buzz, </w:t>
+      </w:r>
+      <w:proofErr w:type="spellStart"/>
+      <w:r>
+        <w:rPr>
+          <w:i/>
+          <w:iCs/>
+        </w:rPr>
+        <w:t>buzzzzz</w:t>
+      </w:r>
+      <w:proofErr w:type="spellEnd"/>
+      <w:r>
+        <w:rPr>
+          <w:i/>
+          <w:iCs/>
+        </w:rPr>
+        <w:t>…</w:t>
+      </w:r>
+    </w:p>
+    <w:p>
+      <w:r>
+        <w:rPr>
+          <w:i/>
+          <w:iCs/>
+        </w:rPr>
+        <w:t xml:space="preserve">Buzz, buzz, </w:t>
+      </w:r>
+      <w:proofErr w:type="spellStart"/>
+      <w:r>
+        <w:rPr>
+          <w:i/>
+          <w:iCs/>
+        </w:rPr>
+        <w:t>buzzzzz</w:t>
+      </w:r>
+      <w:proofErr w:type="spellEnd"/>
+      <w:r>
+        <w:rPr>
+          <w:i/>
+          <w:iCs/>
+        </w:rPr>
+        <w:t>….</w:t>
+      </w:r>
+    </w:p>
+    <w:p>
+      <w:r>
+        <w:t>…</w:t>
+      </w:r>
+      <w:r>
+        <w:t>D</w:t>
+      </w:r>
+      <w:r>
+        <w:t>a-</w:t>
+      </w:r>
+      <w:proofErr w:type="spellStart"/>
+      <w:r>
+        <w:t>doop</w:t>
+      </w:r>
+      <w:proofErr w:type="spellEnd"/>
       <w:r>
         <w:t>.</w:t>
       </w:r>
     </w:p>
     <w:p>
-      <w:pPr>
-        <w:ind w:firstLine="720"/>
-      </w:pPr>
-      <w:r>
-        <w:t>Violet</w:t>
-      </w:r>
-      <w:r>
-        <w:t xml:space="preserve"> couldn’t help but let out a small gasp.</w:t>
-      </w:r>
-    </w:p>
-    <w:p>
-      <w:pPr>
-        <w:ind w:firstLine="720"/>
-      </w:pPr>
-      <w:r>
-        <w:t xml:space="preserve">Gracie pinched the bridge of her nose and glanced over in surprise to find </w:t>
-      </w:r>
-      <w:r>
-        <w:t>Violet</w:t>
-      </w:r>
-      <w:r>
-        <w:t xml:space="preserve"> there. She gave a quick lift of her brows in greeting before hurrying after her friend—but not before scooping up the fallen book and offering the librarian a flurry of apologies.</w:t>
-      </w:r>
-    </w:p>
-    <w:p>
-      <w:pPr>
-        <w:ind w:firstLine="720"/>
-      </w:pPr>
-      <w:r>
-        <w:t xml:space="preserve">Mrs. </w:t>
-      </w:r>
-      <w:r>
-        <w:t>Cobbler</w:t>
-      </w:r>
-      <w:r>
-        <w:t xml:space="preserve"> looked to the ceiling and shook her head, as if questioning every life choice that had brought her here, before stomping off to wherever she came from.</w:t>
-      </w:r>
-    </w:p>
-    <w:p>
-      <w:pPr>
-        <w:ind w:firstLine="720"/>
-      </w:pPr>
-      <w:r>
-        <w:t>Violet</w:t>
-      </w:r>
-      <w:r>
-        <w:t xml:space="preserve"> plopped back into her beanbag and shook her head, too.</w:t>
-      </w:r>
-    </w:p>
-    <w:p>
-      <w:pPr>
-        <w:ind w:firstLine="720"/>
-      </w:pPr>
-      <w:r>
-        <w:lastRenderedPageBreak/>
-        <w:t>Hormones, indeed.</w:t>
-      </w:r>
-    </w:p>
-    <w:p/>
-    <w:p/>
-    <w:p>
-      <w:pPr>
-        <w:rPr>
-          <w:i/>
-          <w:iCs/>
-        </w:rPr>
-      </w:pPr>
-      <w:r>
-        <w:rPr>
-          <w:i/>
-          <w:iCs/>
-        </w:rPr>
-        <w:t xml:space="preserve">Buzz, buzz, </w:t>
-      </w:r>
-      <w:proofErr w:type="spellStart"/>
-      <w:r>
-        <w:rPr>
-          <w:i/>
-          <w:iCs/>
-        </w:rPr>
-        <w:t>buzzzzz</w:t>
-      </w:r>
-      <w:proofErr w:type="spellEnd"/>
-      <w:r>
-        <w:rPr>
-          <w:i/>
-          <w:iCs/>
-        </w:rPr>
-        <w:t>…</w:t>
-      </w:r>
-    </w:p>
-    <w:p>
-      <w:pPr>
-        <w:rPr>
-          <w:i/>
-          <w:iCs/>
-        </w:rPr>
-      </w:pPr>
-      <w:r>
-        <w:rPr>
-          <w:i/>
-          <w:iCs/>
-        </w:rPr>
-        <w:t xml:space="preserve">Buzz, buzz, </w:t>
-      </w:r>
-      <w:proofErr w:type="spellStart"/>
-      <w:r>
-        <w:rPr>
-          <w:i/>
-          <w:iCs/>
-        </w:rPr>
-        <w:t>buzzzzz</w:t>
-      </w:r>
-      <w:proofErr w:type="spellEnd"/>
-      <w:r>
-        <w:rPr>
-          <w:i/>
-          <w:iCs/>
-        </w:rPr>
-        <w:t>…</w:t>
-      </w:r>
-    </w:p>
-    <w:p>
-      <w:r>
-        <w:rPr>
-          <w:i/>
-          <w:iCs/>
-        </w:rPr>
-        <w:t xml:space="preserve">Buzz, buzz, </w:t>
-      </w:r>
-      <w:proofErr w:type="spellStart"/>
-      <w:r>
-        <w:rPr>
-          <w:i/>
-          <w:iCs/>
-        </w:rPr>
-        <w:t>buzzzzz</w:t>
-      </w:r>
-      <w:proofErr w:type="spellEnd"/>
-      <w:r>
-        <w:rPr>
-          <w:i/>
-          <w:iCs/>
-        </w:rPr>
-        <w:t>….</w:t>
-      </w:r>
-    </w:p>
-    <w:p>
-      <w:r>
-        <w:t>…</w:t>
-      </w:r>
-      <w:r>
-        <w:t>D</w:t>
-      </w:r>
-      <w:r>
-        <w:t>a-</w:t>
-      </w:r>
-      <w:proofErr w:type="spellStart"/>
-      <w:r>
-        <w:t>doop</w:t>
-      </w:r>
-      <w:proofErr w:type="spellEnd"/>
-      <w:r>
-        <w:t>.</w:t>
-      </w:r>
-    </w:p>
-    <w:p>
-      <w:r>
-        <w:tab/>
-      </w:r>
-      <w:r>
-        <w:t xml:space="preserve">For the second time that evening, </w:t>
-      </w:r>
-      <w:r>
-        <w:t>Violet</w:t>
-      </w:r>
-      <w:r>
-        <w:t xml:space="preserve">’s head snapped up from the beanbag, </w:t>
-      </w:r>
-      <w:r>
-        <w:t xml:space="preserve">this time </w:t>
-      </w:r>
-      <w:r>
-        <w:t>her skin peeling off the sticky leather.</w:t>
-      </w:r>
-    </w:p>
-    <w:p>
-      <w:r>
-        <w:tab/>
-      </w:r>
-      <w:r>
-        <w:t xml:space="preserve">She rubbed her eyes and squinted </w:t>
-      </w:r>
-      <w:r>
-        <w:t>against</w:t>
-      </w:r>
-      <w:r>
-        <w:t xml:space="preserve"> the blue glow of her phone.</w:t>
-      </w:r>
-    </w:p>
-    <w:p>
-      <w:r>
-        <w:tab/>
-      </w:r>
-      <w:r>
-        <w:rPr>
-          <w:i/>
-          <w:iCs/>
-        </w:rPr>
-        <w:t>Miss call: Dad</w:t>
-      </w:r>
-      <w:r>
-        <w:t>.</w:t>
-      </w:r>
-    </w:p>
-    <w:p>
-      <w:pPr>
-        <w:rPr>
-          <w:i/>
-          <w:iCs/>
-        </w:rPr>
-      </w:pPr>
-      <w:r>
-        <w:tab/>
-      </w:r>
-      <w:r>
-        <w:t xml:space="preserve">For goodness’ sake—she’d fallen asleep. </w:t>
-      </w:r>
-      <w:r>
-        <w:rPr>
-          <w:i/>
-          <w:iCs/>
-        </w:rPr>
-        <w:t>Again</w:t>
-      </w:r>
-      <w:r>
-        <w:rPr>
-          <w:i/>
-          <w:iCs/>
-        </w:rPr>
-        <w:t>!</w:t>
-      </w:r>
-    </w:p>
-    <w:p>
-      <w:r>
-        <w:tab/>
-      </w:r>
-      <w:r>
-        <w:rPr>
-          <w:i/>
-          <w:iCs/>
-        </w:rPr>
-        <w:t>What is wrong with me?</w:t>
-      </w:r>
-    </w:p>
-    <w:p>
-      <w:r>
-        <w:tab/>
-      </w:r>
-      <w:r>
-        <w:t xml:space="preserve">Quickly, </w:t>
-      </w:r>
-      <w:r>
-        <w:t>Violet</w:t>
-      </w:r>
-      <w:r>
-        <w:t xml:space="preserve"> scanned her surroundings. </w:t>
-      </w:r>
-      <w:r>
-        <w:t>Dim l</w:t>
-      </w:r>
-      <w:r>
-        <w:t>ight still filtered through the windows, though dusk had started to settle. They wouldn’t close the library with her still in here… right?</w:t>
-      </w:r>
-    </w:p>
-    <w:p>
-      <w:pPr>
-        <w:rPr>
-          <w:i/>
-          <w:iCs/>
-        </w:rPr>
-      </w:pPr>
-      <w:r>
-        <w:tab/>
-      </w:r>
-      <w:r>
-        <w:rPr>
-          <w:i/>
-          <w:iCs/>
-        </w:rPr>
-        <w:t xml:space="preserve">They would if they didn’t think to check for a sleeping </w:t>
-      </w:r>
-      <w:proofErr w:type="gramStart"/>
-      <w:r>
-        <w:rPr>
-          <w:i/>
-          <w:iCs/>
-        </w:rPr>
-        <w:t>thirteen-year old</w:t>
-      </w:r>
-      <w:proofErr w:type="gramEnd"/>
-      <w:r>
-        <w:rPr>
-          <w:i/>
-          <w:iCs/>
-        </w:rPr>
-        <w:t xml:space="preserve"> in the children’s section!</w:t>
-      </w:r>
-    </w:p>
-    <w:p>
-      <w:r>
-        <w:tab/>
-        <w:t>She</w:t>
-      </w:r>
-      <w:r>
-        <w:t xml:space="preserve"> </w:t>
-      </w:r>
-      <w:r>
-        <w:t>scanned</w:t>
-      </w:r>
-      <w:r>
-        <w:t xml:space="preserve"> around for anyone—preferably </w:t>
-      </w:r>
-      <w:r>
-        <w:rPr>
-          <w:i/>
-          <w:iCs/>
-        </w:rPr>
-        <w:t>living</w:t>
-      </w:r>
-      <w:r>
-        <w:t>—and relaxed</w:t>
-      </w:r>
-      <w:r>
-        <w:t xml:space="preserve"> at the sight of </w:t>
-      </w:r>
-      <w:r>
-        <w:t>an elderly man sipping what was presumably tea near the coffee bar.</w:t>
-      </w:r>
-    </w:p>
-    <w:p>
-      <w:pPr>
-        <w:rPr>
-          <w:i/>
-          <w:iCs/>
-        </w:rPr>
-      </w:pPr>
       <w:r>
         <w:tab/>
         <w:t>Violet</w:t>
       </w:r>
       <w:r>
+        <w:t>’s head snapped up from the beanbag</w:t>
+      </w:r>
+      <w:r>
+        <w:t xml:space="preserve"> for a second time that evening</w:t>
+      </w:r>
+      <w:r>
+        <w:t xml:space="preserve">, </w:t>
+      </w:r>
+      <w:r>
+        <w:t xml:space="preserve">this time </w:t>
+      </w:r>
+      <w:r>
+        <w:t xml:space="preserve">however with </w:t>
+      </w:r>
+      <w:r>
+        <w:t>her skin peeling off the sticky leather.</w:t>
+      </w:r>
+    </w:p>
+    <w:p>
+      <w:r>
+        <w:tab/>
+      </w:r>
+      <w:r>
+        <w:t xml:space="preserve">She rubbed her eyes and squinted </w:t>
+      </w:r>
+      <w:r>
+        <w:t>against</w:t>
+      </w:r>
+      <w:r>
+        <w:t xml:space="preserve"> the blue glow of her phone.</w:t>
+      </w:r>
+    </w:p>
+    <w:p>
+      <w:r>
+        <w:tab/>
+      </w:r>
+      <w:r>
+        <w:rPr>
+          <w:i/>
+          <w:iCs/>
+        </w:rPr>
+        <w:t>Miss call: Dad</w:t>
+      </w:r>
+      <w:r>
+        <w:t>.</w:t>
+      </w:r>
+    </w:p>
+    <w:p>
+      <w:pPr>
+        <w:rPr>
+          <w:i/>
+          <w:iCs/>
+        </w:rPr>
+      </w:pPr>
+      <w:r>
+        <w:tab/>
+      </w:r>
+      <w:r>
+        <w:t>Sh</w:t>
+      </w:r>
+      <w:r>
+        <w:t>e</w:t>
+      </w:r>
+      <w:r>
+        <w:t xml:space="preserve"> </w:t>
+      </w:r>
+      <w:r>
+        <w:t>f</w:t>
+      </w:r>
+      <w:r>
+        <w:t>ell</w:t>
+      </w:r>
+      <w:r>
+        <w:t xml:space="preserve"> asleep. </w:t>
+      </w:r>
+      <w:r>
+        <w:rPr>
+          <w:i/>
+          <w:iCs/>
+        </w:rPr>
+        <w:t>Again</w:t>
+      </w:r>
+      <w:r>
+        <w:rPr>
+          <w:i/>
+          <w:iCs/>
+        </w:rPr>
+        <w:t>!</w:t>
+      </w:r>
+    </w:p>
+    <w:p>
+      <w:r>
+        <w:tab/>
+      </w:r>
+      <w:r>
+        <w:rPr>
+          <w:i/>
+          <w:iCs/>
+        </w:rPr>
+        <w:t xml:space="preserve">What is </w:t>
+      </w:r>
+      <w:r>
+        <w:rPr>
+          <w:i/>
+          <w:iCs/>
+        </w:rPr>
+        <w:t>with this place?</w:t>
+      </w:r>
+    </w:p>
+    <w:p>
+      <w:r>
+        <w:tab/>
+      </w:r>
+      <w:r>
+        <w:t xml:space="preserve">Quickly, </w:t>
+      </w:r>
+      <w:r>
+        <w:t>Violet</w:t>
+      </w:r>
+      <w:r>
+        <w:t xml:space="preserve"> scanned her surroundings. </w:t>
+      </w:r>
+      <w:r>
+        <w:t>Dim l</w:t>
+      </w:r>
+      <w:r>
+        <w:t xml:space="preserve">ight filtered through the windows, though dusk </w:t>
+      </w:r>
+      <w:r>
+        <w:t xml:space="preserve">was starting </w:t>
+      </w:r>
+      <w:r>
+        <w:t>to settle. They wouldn’t close the library with her still in here… right?</w:t>
+      </w:r>
+      <w:r>
+        <w:t xml:space="preserve"> </w:t>
+      </w:r>
+    </w:p>
+    <w:p>
+      <w:pPr>
+        <w:rPr>
+          <w:i/>
+          <w:iCs/>
+        </w:rPr>
+      </w:pPr>
+      <w:r>
+        <w:tab/>
+      </w:r>
+      <w:r>
+        <w:rPr>
+          <w:i/>
+          <w:iCs/>
+        </w:rPr>
+        <w:t xml:space="preserve">They would if they didn’t think to check for a sleeping </w:t>
+      </w:r>
+      <w:proofErr w:type="gramStart"/>
+      <w:r>
+        <w:rPr>
+          <w:i/>
+          <w:iCs/>
+        </w:rPr>
+        <w:t>thirteen-year old</w:t>
+      </w:r>
+      <w:proofErr w:type="gramEnd"/>
+      <w:r>
+        <w:rPr>
+          <w:i/>
+          <w:iCs/>
+        </w:rPr>
+        <w:t xml:space="preserve"> in the children’s section!</w:t>
+      </w:r>
+    </w:p>
+    <w:p>
+      <w:r>
+        <w:rPr>
+          <w:i/>
+          <w:iCs/>
+        </w:rPr>
+        <w:tab/>
+      </w:r>
+      <w:r>
+        <w:t xml:space="preserve">Suddenly panic </w:t>
+      </w:r>
+      <w:r>
+        <w:t xml:space="preserve">filled her chest. </w:t>
+      </w:r>
+    </w:p>
+    <w:p>
+      <w:r>
+        <w:tab/>
+        <w:t>She couldn’t be trapped in here at night with… you know.</w:t>
+      </w:r>
+    </w:p>
+    <w:p>
+      <w:r>
+        <w:tab/>
+      </w:r>
+      <w:r>
+        <w:t>Violet</w:t>
+      </w:r>
+      <w:r>
+        <w:t xml:space="preserve"> </w:t>
+      </w:r>
+      <w:r>
+        <w:t>scanned</w:t>
+      </w:r>
+      <w:r>
+        <w:t xml:space="preserve"> around for anyone—preferably </w:t>
+      </w:r>
+      <w:r>
+        <w:rPr>
+          <w:i/>
+          <w:iCs/>
+        </w:rPr>
+        <w:t>living</w:t>
+      </w:r>
+      <w:r>
+        <w:t xml:space="preserve">—and </w:t>
+      </w:r>
+      <w:r>
+        <w:t>nearly cried</w:t>
+      </w:r>
+      <w:r>
+        <w:t xml:space="preserve"> at the sight of </w:t>
+      </w:r>
+      <w:r>
+        <w:t>an elderly man sipping what was presumably tea near the coffee bar.</w:t>
+      </w:r>
+    </w:p>
+    <w:p>
+      <w:r>
+        <w:tab/>
+        <w:t>Violet</w:t>
+      </w:r>
+      <w:r>
         <w:t xml:space="preserve"> let out a breath. She stuffed her notebooks into her bag and shot off a quick text:</w:t>
       </w:r>
       <w:r>
         <w:t xml:space="preserve"> </w:t>
       </w:r>
-      <w:r>
-        <w:rPr>
-          <w:i/>
-          <w:iCs/>
-        </w:rPr>
+    </w:p>
+    <w:p>
+      <w:pPr>
+        <w:ind w:firstLine="720"/>
+        <w:rPr>
+          <w:i/>
+          <w:iCs/>
+        </w:rPr>
+      </w:pPr>
+      <w:r>
+        <w:rPr>
+          <w:i/>
+          <w:iCs/>
+        </w:rPr>
+        <w:lastRenderedPageBreak/>
         <w:t xml:space="preserve">“Sorry! Lost track of </w:t>
       </w:r>
       <w:proofErr w:type="gramStart"/>
@@ -9514,58 +9845,271 @@
         <w:ind w:firstLine="720"/>
       </w:pPr>
       <w:r>
+        <w:t>Again.</w:t>
+      </w:r>
+    </w:p>
+    <w:p>
+      <w:pPr>
+        <w:ind w:firstLine="720"/>
+      </w:pPr>
+      <w:r>
+        <w:t>With a quick nod of farewell to Mrs. Cobbler, she passed the librarian’s desk and crossed the foyer, just reaching the double doors</w:t>
+      </w:r>
+      <w:r>
+        <w:t>—w</w:t>
+      </w:r>
+      <w:r>
+        <w:t>hen a cold breeze brushed the back of her neck.</w:t>
+      </w:r>
+    </w:p>
+    <w:p>
+      <w:pPr>
+        <w:ind w:firstLine="720"/>
+      </w:pPr>
+      <w:r>
+        <w:t xml:space="preserve">Violet halted.  </w:t>
+      </w:r>
+    </w:p>
+    <w:p>
+      <w:pPr>
+        <w:ind w:firstLine="720"/>
+      </w:pPr>
+      <w:r>
+        <w:t xml:space="preserve">Slowly, she swiveled her head around like an owl. </w:t>
+      </w:r>
+    </w:p>
+    <w:p>
+      <w:pPr>
+        <w:ind w:firstLine="720"/>
+      </w:pPr>
+      <w:r>
+        <w:t>Mrs. Cobbler stood behind her desk, occupied with whatever was on her computer monitor, seemingly unbothered by the sudden chill. Violet</w:t>
+      </w:r>
+      <w:r>
+        <w:t xml:space="preserve"> squinted, scanning the room. A low hum followed by a faint rattle pricked her ears. She tilted her head up—an air vent.</w:t>
+      </w:r>
+    </w:p>
+    <w:p>
+      <w:pPr>
+        <w:ind w:firstLine="720"/>
+      </w:pPr>
+      <w:r>
+        <w:t>The A/C. Just the air conditioning—</w:t>
+      </w:r>
+    </w:p>
+    <w:p>
+      <w:pPr>
+        <w:ind w:firstLine="720"/>
+      </w:pPr>
+      <w:r>
+        <w:t>A flash of blue caught her eye</w:t>
+      </w:r>
+      <w:r>
+        <w:t>.</w:t>
+      </w:r>
+    </w:p>
+    <w:p>
+      <w:pPr>
+        <w:ind w:firstLine="720"/>
+      </w:pPr>
+      <w:r>
+        <w:t>Violet</w:t>
+      </w:r>
+      <w:r>
+        <w:t xml:space="preserve"> sucked in a sharp breath and scanned the library, but the light was gone.</w:t>
+      </w:r>
+    </w:p>
+    <w:p>
+      <w:pPr>
+        <w:ind w:firstLine="720"/>
+      </w:pPr>
+      <w:r>
+        <w:t xml:space="preserve">Was this it? Was </w:t>
+      </w:r>
+      <w:r>
+        <w:rPr>
+          <w:i/>
+          <w:iCs/>
+        </w:rPr>
+        <w:t xml:space="preserve">she </w:t>
+      </w:r>
+      <w:proofErr w:type="gramStart"/>
+      <w:r>
+        <w:t>really here</w:t>
+      </w:r>
+      <w:proofErr w:type="gramEnd"/>
+      <w:r>
+        <w:t xml:space="preserve">? </w:t>
+      </w:r>
+    </w:p>
+    <w:p>
+      <w:pPr>
+        <w:ind w:firstLine="720"/>
+      </w:pPr>
+      <w:r>
+        <w:t xml:space="preserve">Violet swallowed, her pulse quickened. </w:t>
+      </w:r>
+    </w:p>
+    <w:p>
+      <w:pPr>
+        <w:ind w:firstLine="720"/>
+      </w:pPr>
+      <w:r>
+        <w:t>“Everything alright dear?” Mrs. Cobbler asked, peering over her glasses just as she had done earlier.</w:t>
+      </w:r>
+    </w:p>
+    <w:p>
+      <w:pPr>
+        <w:ind w:firstLine="720"/>
+      </w:pPr>
+      <w:r>
+        <w:t>Violet</w:t>
+      </w:r>
+      <w:r>
+        <w:t xml:space="preserve"> drew a deep breath, steadying herself. </w:t>
+      </w:r>
+    </w:p>
+    <w:p>
+      <w:pPr>
+        <w:ind w:firstLine="720"/>
+      </w:pPr>
+      <w:r>
+        <w:t xml:space="preserve">“Yeah, I—I just thought—” </w:t>
+      </w:r>
+    </w:p>
+    <w:p>
+      <w:pPr>
+        <w:ind w:firstLine="720"/>
+      </w:pPr>
+      <w:r>
+        <w:t xml:space="preserve">Another flash. </w:t>
+      </w:r>
+      <w:r>
+        <w:t xml:space="preserve">This time not a flicker, but a pulse. Like a beacon. Calling her. Near the </w:t>
+      </w:r>
+      <w:r>
+        <w:t>N</w:t>
+      </w:r>
+      <w:r>
+        <w:t xml:space="preserve">urturing </w:t>
+      </w:r>
+      <w:r>
+        <w:t>T</w:t>
+      </w:r>
+      <w:r>
+        <w:t>ree.</w:t>
+      </w:r>
+      <w:r>
+        <w:t xml:space="preserve"> </w:t>
+      </w:r>
+    </w:p>
+    <w:p>
+      <w:pPr>
+        <w:ind w:firstLine="720"/>
+      </w:pPr>
+      <w:r>
+        <w:t>“Yes?” Mrs. Cobbler prompted.</w:t>
+      </w:r>
+    </w:p>
+    <w:p>
+      <w:pPr>
+        <w:ind w:firstLine="720"/>
+      </w:pPr>
+      <w:r>
         <w:lastRenderedPageBreak/>
-        <w:t>With a quick nod of farewell to Mrs. Cobbler, she passed the librarian’s desk and crossed the foyer, just reaching the double doors</w:t>
-      </w:r>
-      <w:r>
-        <w:t>—w</w:t>
-      </w:r>
-      <w:r>
-        <w:t>hen a cold breeze brushed the back of her neck.</w:t>
-      </w:r>
-    </w:p>
-    <w:p>
-      <w:pPr>
-        <w:ind w:firstLine="720"/>
-      </w:pPr>
-      <w:r>
-        <w:t xml:space="preserve">Violet halted.  </w:t>
-      </w:r>
-    </w:p>
-    <w:p>
-      <w:pPr>
-        <w:ind w:firstLine="720"/>
-      </w:pPr>
-      <w:r>
-        <w:t xml:space="preserve">Slowly, she swiveled her head around like an owl. </w:t>
-      </w:r>
-    </w:p>
-    <w:p>
-      <w:pPr>
-        <w:ind w:firstLine="720"/>
-      </w:pPr>
-      <w:r>
-        <w:t>Mrs. Cobbler still stood behind her desk, occupied with whatever was on her computer monitor, seemingly unbothered by the sudden chill. Violet</w:t>
-      </w:r>
-      <w:r>
-        <w:t xml:space="preserve"> squinted, scanning the room. A low hum followed by a faint rattle pricked her ears. She tilted her head up—an air vent.</w:t>
-      </w:r>
-    </w:p>
-    <w:p>
-      <w:pPr>
-        <w:ind w:firstLine="720"/>
-      </w:pPr>
-      <w:r>
-        <w:t>The A/C. Just the air conditioning—</w:t>
-      </w:r>
-    </w:p>
-    <w:p>
-      <w:pPr>
-        <w:ind w:firstLine="720"/>
-      </w:pPr>
-      <w:r>
-        <w:t>A flash of blue caught her eye</w:t>
-      </w:r>
+        <w:t>“Sorry, I… think I forgot something.”</w:t>
+      </w:r>
+    </w:p>
+    <w:p>
+      <w:pPr>
+        <w:ind w:firstLine="720"/>
+      </w:pPr>
+      <w:r>
+        <w:t>Mrs. Cobbler frowned, the lines of her face used to the movement.</w:t>
+      </w:r>
+      <w:r>
+        <w:t xml:space="preserve"> </w:t>
+      </w:r>
+      <w:r>
+        <w:t>“Well, be quick about it if you can. The library will be closing soon.”</w:t>
+      </w:r>
+    </w:p>
+    <w:p>
+      <w:pPr>
+        <w:ind w:firstLine="720"/>
+      </w:pPr>
+      <w:r>
+        <w:t xml:space="preserve">A shiver ran down Violet’s spine at the familiar words. She nodded and </w:t>
+      </w:r>
+      <w:r>
+        <w:t>gripped the straps of her backpack</w:t>
+      </w:r>
+      <w:r>
+        <w:t xml:space="preserve">, willing </w:t>
+      </w:r>
+      <w:r>
+        <w:t>her feet forward—they listened this time—scurrying past Mrs. Cobbler while keeping the blue light in focus.</w:t>
+      </w:r>
+    </w:p>
+    <w:p>
+      <w:pPr>
+        <w:ind w:firstLine="720"/>
+      </w:pPr>
+      <w:r>
+        <w:t xml:space="preserve">“Walking feet, dear!” Mrs. Cobbler called after her, but </w:t>
+      </w:r>
+      <w:r>
+        <w:t>Violet</w:t>
+      </w:r>
+      <w:r>
+        <w:t xml:space="preserve"> was too focused on what was ahead. </w:t>
+      </w:r>
+      <w:r>
+        <w:rPr>
+          <w:i/>
+          <w:iCs/>
+        </w:rPr>
+        <w:t>Who</w:t>
+      </w:r>
+      <w:r>
+        <w:t xml:space="preserve"> was ahead.</w:t>
+      </w:r>
+    </w:p>
+    <w:p>
+      <w:pPr>
+        <w:ind w:firstLine="720"/>
+      </w:pPr>
+      <w:r>
+        <w:t xml:space="preserve">For the past three weeks, Violet studied everything she could get her hands on about </w:t>
+      </w:r>
+      <w:proofErr w:type="gramStart"/>
+      <w:r>
+        <w:t>ghosts—</w:t>
+      </w:r>
+      <w:proofErr w:type="gramEnd"/>
+      <w:r>
+        <w:t xml:space="preserve">their habits, behaviors, </w:t>
+      </w:r>
+      <w:r>
+        <w:t xml:space="preserve">abilities, </w:t>
+      </w:r>
+      <w:r>
+        <w:t>and the theories that tried to explain how they operated from the other side of the veil.</w:t>
+      </w:r>
+      <w:r>
+        <w:t xml:space="preserve">  </w:t>
+      </w:r>
+      <w:r>
+        <w:t>All of it coming back to who was this woman, and why did she</w:t>
+      </w:r>
+      <w:r>
+        <w:t xml:space="preserve"> </w:t>
+      </w:r>
+      <w:proofErr w:type="gramStart"/>
+      <w:r>
+        <w:t>remained</w:t>
+      </w:r>
+      <w:proofErr w:type="gramEnd"/>
       <w:r>
         <w:t>.</w:t>
       </w:r>
@@ -9575,175 +10119,6 @@
         <w:ind w:firstLine="720"/>
       </w:pPr>
       <w:r>
-        <w:t>Violet</w:t>
-      </w:r>
-      <w:r>
-        <w:t xml:space="preserve"> sucked in a sharp breath and scanned the library, but the light was gone.</w:t>
-      </w:r>
-    </w:p>
-    <w:p>
-      <w:pPr>
-        <w:ind w:firstLine="720"/>
-      </w:pPr>
-      <w:r>
-        <w:t xml:space="preserve">Was this it? Was </w:t>
-      </w:r>
-      <w:r>
-        <w:rPr>
-          <w:i/>
-          <w:iCs/>
-        </w:rPr>
-        <w:t xml:space="preserve">she </w:t>
-      </w:r>
-      <w:proofErr w:type="gramStart"/>
-      <w:r>
-        <w:t>really here</w:t>
-      </w:r>
-      <w:proofErr w:type="gramEnd"/>
-      <w:r>
-        <w:t xml:space="preserve">? </w:t>
-      </w:r>
-    </w:p>
-    <w:p>
-      <w:pPr>
-        <w:ind w:firstLine="720"/>
-      </w:pPr>
-      <w:r>
-        <w:t xml:space="preserve">Violet swallowed, her pulse quickened. </w:t>
-      </w:r>
-    </w:p>
-    <w:p>
-      <w:pPr>
-        <w:ind w:firstLine="720"/>
-      </w:pPr>
-      <w:r>
-        <w:t>“Everything alright dear?” Mrs. Cobbler asked, peering over her glasses just as she had done earlier.</w:t>
-      </w:r>
-    </w:p>
-    <w:p>
-      <w:pPr>
-        <w:ind w:firstLine="720"/>
-      </w:pPr>
-      <w:r>
-        <w:t>Violet</w:t>
-      </w:r>
-      <w:r>
-        <w:t xml:space="preserve"> drew a deep breath, steadying herself. </w:t>
-      </w:r>
-    </w:p>
-    <w:p>
-      <w:pPr>
-        <w:ind w:firstLine="720"/>
-      </w:pPr>
-      <w:r>
-        <w:t xml:space="preserve">“Yeah, I—I just thought—” </w:t>
-      </w:r>
-    </w:p>
-    <w:p>
-      <w:pPr>
-        <w:ind w:firstLine="720"/>
-      </w:pPr>
-      <w:r>
-        <w:t xml:space="preserve">Another flash. </w:t>
-      </w:r>
-      <w:r>
-        <w:t>This time not a flicker, but a pulse. Like a beacon. Calling her. Near the nurturing tree.</w:t>
-      </w:r>
-      <w:r>
-        <w:t xml:space="preserve"> </w:t>
-      </w:r>
-    </w:p>
-    <w:p>
-      <w:pPr>
-        <w:ind w:firstLine="720"/>
-      </w:pPr>
-      <w:r>
-        <w:t>“Yes?” Mrs. Cobbler prompted.</w:t>
-      </w:r>
-    </w:p>
-    <w:p>
-      <w:pPr>
-        <w:ind w:firstLine="720"/>
-      </w:pPr>
-      <w:r>
-        <w:t>“Sorry, I… think I forgot something.”</w:t>
-      </w:r>
-    </w:p>
-    <w:p>
-      <w:pPr>
-        <w:ind w:firstLine="720"/>
-      </w:pPr>
-      <w:r>
-        <w:t>Mrs. Cobbler frowned, the lines of her face used to the movement.</w:t>
-      </w:r>
-      <w:r>
-        <w:t xml:space="preserve"> </w:t>
-      </w:r>
-      <w:r>
-        <w:t>“Well, be quick about it if you can. The library will be closing soon.”</w:t>
-      </w:r>
-    </w:p>
-    <w:p>
-      <w:pPr>
-        <w:ind w:firstLine="720"/>
-      </w:pPr>
-      <w:r>
-        <w:t xml:space="preserve">A shiver ran down Violet’s spine at the familiar words. She nodded and </w:t>
-      </w:r>
-      <w:r>
-        <w:t>gripped the straps of her backpack</w:t>
-      </w:r>
-      <w:r>
-        <w:t xml:space="preserve">, willing </w:t>
-      </w:r>
-      <w:r>
-        <w:t>her feet forward—they listened this time—scurrying past Mrs. Cobbler while keeping the blue light in focus.</w:t>
-      </w:r>
-    </w:p>
-    <w:p>
-      <w:pPr>
-        <w:ind w:firstLine="720"/>
-      </w:pPr>
-      <w:r>
-        <w:t xml:space="preserve">“Walking feet, dear!” Mrs. Cobbler called after her, but </w:t>
-      </w:r>
-      <w:r>
-        <w:t>Violet</w:t>
-      </w:r>
-      <w:r>
-        <w:t xml:space="preserve"> was too focused on what was ahead. </w:t>
-      </w:r>
-      <w:r>
-        <w:rPr>
-          <w:i/>
-          <w:iCs/>
-        </w:rPr>
-        <w:t>Who</w:t>
-      </w:r>
-      <w:r>
-        <w:t xml:space="preserve"> was ahead.</w:t>
-      </w:r>
-    </w:p>
-    <w:p>
-      <w:pPr>
-        <w:ind w:firstLine="720"/>
-      </w:pPr>
-      <w:r>
-        <w:lastRenderedPageBreak/>
-        <w:t xml:space="preserve">All week, </w:t>
-      </w:r>
-      <w:r>
-        <w:t>Violet</w:t>
-      </w:r>
-      <w:r>
-        <w:t xml:space="preserve"> had studied everything she could get her hands on about ghosts—habits, behaviors, anything that might explain who this woman was and how she operated from the other side of the veil.</w:t>
-      </w:r>
-    </w:p>
-    <w:p>
-      <w:pPr>
-        <w:ind w:firstLine="720"/>
-      </w:pPr>
-      <w:r>
         <w:t xml:space="preserve">But deep down—okay, not </w:t>
       </w:r>
       <w:r>
@@ -9754,45 +10129,13 @@
         <w:t>that</w:t>
       </w:r>
       <w:r>
-        <w:t xml:space="preserve"> deep—</w:t>
-      </w:r>
-      <w:r>
-        <w:t>Violet</w:t>
-      </w:r>
-      <w:r>
-        <w:t xml:space="preserve"> knew her best chance at learning more was to see her again. To find her. To talk to her.</w:t>
-      </w:r>
-    </w:p>
-    <w:p>
-      <w:pPr>
-        <w:ind w:firstLine="720"/>
-      </w:pPr>
-      <w:r>
-        <w:t xml:space="preserve">But that would have required sneaking out at night and coming here. </w:t>
-      </w:r>
-    </w:p>
-    <w:p>
-      <w:pPr>
-        <w:ind w:firstLine="720"/>
-      </w:pPr>
-      <w:r>
-        <w:t xml:space="preserve">Alone. </w:t>
-      </w:r>
-    </w:p>
-    <w:p>
-      <w:pPr>
-        <w:ind w:firstLine="720"/>
-      </w:pPr>
-      <w:r>
-        <w:t xml:space="preserve">At night. </w:t>
-      </w:r>
-    </w:p>
-    <w:p>
-      <w:pPr>
-        <w:ind w:firstLine="720"/>
-      </w:pPr>
-      <w:r>
-        <w:t xml:space="preserve">But now? In daylight? With witnesses… that didn’t seem so daunting. </w:t>
+        <w:t xml:space="preserve"> deep—Violet knew the </w:t>
+      </w:r>
+      <w:r>
+        <w:t>truth</w:t>
+      </w:r>
+      <w:r>
+        <w:t>.</w:t>
       </w:r>
     </w:p>
     <w:p>
@@ -9803,34 +10146,83 @@
         <w:ind w:firstLine="720"/>
       </w:pPr>
       <w:r>
-        <w:t xml:space="preserve">Fearful the chance might slip away, </w:t>
-      </w:r>
-      <w:r>
-        <w:t>Violet</w:t>
-      </w:r>
-      <w:r>
-        <w:t xml:space="preserve"> </w:t>
-      </w:r>
-      <w:r>
-        <w:t>picked up</w:t>
-      </w:r>
-      <w:r>
-        <w:t xml:space="preserve"> her pace.</w:t>
-      </w:r>
-      <w:r>
-        <w:tab/>
-      </w:r>
-    </w:p>
-    <w:p>
-      <w:pPr>
-        <w:ind w:firstLine="720"/>
-      </w:pPr>
-      <w:r>
-        <w:t>She rounded corners, blowing past paintings, statues, and sections of the library that had become all too familiar by now—heading straight for the nurturing tree in the back.</w:t>
-      </w:r>
-    </w:p>
-    <w:p>
-      <w:pPr>
+        <w:t>That h</w:t>
+      </w:r>
+      <w:r>
+        <w:t>er best chance at learning what she so desperately wanted to know was simple.</w:t>
+      </w:r>
+    </w:p>
+    <w:p>
+      <w:pPr>
+        <w:tabs>
+          <w:tab w:val="left" w:pos="7637"/>
+        </w:tabs>
+        <w:ind w:firstLine="720"/>
+      </w:pPr>
+      <w:r>
+        <w:t>She had to see the woman again. Talk to her.</w:t>
+      </w:r>
+    </w:p>
+    <w:p>
+      <w:pPr>
+        <w:tabs>
+          <w:tab w:val="left" w:pos="7637"/>
+        </w:tabs>
+        <w:ind w:firstLine="720"/>
+      </w:pPr>
+      <w:r>
+        <w:t>And this was her chance.</w:t>
+      </w:r>
+    </w:p>
+    <w:p>
+      <w:pPr>
+        <w:tabs>
+          <w:tab w:val="left" w:pos="7637"/>
+        </w:tabs>
+        <w:ind w:firstLine="720"/>
+      </w:pPr>
+      <w:r>
+        <w:t>During the day.</w:t>
+      </w:r>
+    </w:p>
+    <w:p>
+      <w:pPr>
+        <w:tabs>
+          <w:tab w:val="left" w:pos="7637"/>
+        </w:tabs>
+        <w:ind w:firstLine="720"/>
+      </w:pPr>
+      <w:r>
+        <w:t>With witnesses.</w:t>
+      </w:r>
+    </w:p>
+    <w:p>
+      <w:pPr>
+        <w:tabs>
+          <w:tab w:val="left" w:pos="7637"/>
+        </w:tabs>
+        <w:ind w:firstLine="720"/>
+      </w:pPr>
+      <w:r>
+        <w:t>Afraid the chance might slip away, Violet picked up her pace.</w:t>
+      </w:r>
+    </w:p>
+    <w:p>
+      <w:pPr>
+        <w:tabs>
+          <w:tab w:val="left" w:pos="7637"/>
+        </w:tabs>
+        <w:ind w:firstLine="720"/>
+      </w:pPr>
+      <w:r>
+        <w:t>She rounded corners, blowing past paintings, statues, sections of the library that had become all too familiar by now—heading straight for the Nurturing Tree in the back.</w:t>
+      </w:r>
+    </w:p>
+    <w:p>
+      <w:pPr>
+        <w:tabs>
+          <w:tab w:val="left" w:pos="7637"/>
+        </w:tabs>
         <w:ind w:firstLine="720"/>
       </w:pPr>
       <w:r>
@@ -9839,6 +10231,9 @@
     </w:p>
     <w:p>
       <w:pPr>
+        <w:tabs>
+          <w:tab w:val="left" w:pos="7637"/>
+        </w:tabs>
         <w:ind w:firstLine="720"/>
       </w:pPr>
       <w:r>
@@ -9847,41 +10242,71 @@
     </w:p>
     <w:p>
       <w:pPr>
-        <w:ind w:firstLine="720"/>
-      </w:pPr>
-      <w:r>
-        <w:t>Just ahead. Just before the nurturing tree, actually—wait. Not the tree. The… the computer lab.</w:t>
-      </w:r>
-    </w:p>
-    <w:p>
-      <w:pPr>
-        <w:ind w:firstLine="720"/>
-      </w:pPr>
-      <w:r>
-        <w:t>Violet</w:t>
-      </w:r>
-      <w:r>
-        <w:t xml:space="preserve"> stopped at the threshold. The pulse of blue was brighter than ever </w:t>
-      </w:r>
-      <w:proofErr w:type="gramStart"/>
-      <w:r>
-        <w:t>now—alive</w:t>
-      </w:r>
-      <w:proofErr w:type="gramEnd"/>
-      <w:r>
-        <w:t>, breathing almost.</w:t>
-      </w:r>
-    </w:p>
-    <w:p>
-      <w:pPr>
-        <w:ind w:firstLine="720"/>
-      </w:pPr>
-      <w:r>
+        <w:tabs>
+          <w:tab w:val="left" w:pos="7637"/>
+        </w:tabs>
+        <w:ind w:firstLine="720"/>
+      </w:pPr>
+      <w:r>
+        <w:t>Just ahead.</w:t>
+      </w:r>
+    </w:p>
+    <w:p>
+      <w:pPr>
+        <w:tabs>
+          <w:tab w:val="left" w:pos="7637"/>
+        </w:tabs>
+        <w:ind w:firstLine="720"/>
+      </w:pPr>
+      <w:r>
+        <w:t>Just before</w:t>
+      </w:r>
+      <w:r>
+        <w:t>—wait. It’s not coming from the tree.</w:t>
+      </w:r>
+    </w:p>
+    <w:p>
+      <w:pPr>
+        <w:tabs>
+          <w:tab w:val="left" w:pos="7637"/>
+        </w:tabs>
+        <w:ind w:firstLine="720"/>
+      </w:pPr>
+      <w:r>
+        <w:t>It’s coming from</w:t>
+      </w:r>
+      <w:r>
+        <w:t>… the computer lab.</w:t>
+      </w:r>
+    </w:p>
+    <w:p>
+      <w:pPr>
+        <w:tabs>
+          <w:tab w:val="left" w:pos="7637"/>
+        </w:tabs>
+        <w:ind w:firstLine="720"/>
+      </w:pPr>
+      <w:r>
+        <w:t>Violet stopped at the threshold. The pulse of blue was brighter than ever now—alive, almost breathing.</w:t>
+      </w:r>
+    </w:p>
+    <w:p>
+      <w:pPr>
+        <w:tabs>
+          <w:tab w:val="left" w:pos="7637"/>
+        </w:tabs>
+        <w:ind w:firstLine="720"/>
+      </w:pPr>
+      <w:r>
+        <w:lastRenderedPageBreak/>
         <w:t>Blue. Black. Blue again.</w:t>
       </w:r>
     </w:p>
     <w:p>
       <w:pPr>
+        <w:tabs>
+          <w:tab w:val="left" w:pos="7637"/>
+        </w:tabs>
         <w:ind w:firstLine="720"/>
       </w:pPr>
       <w:r>
@@ -9890,20 +10315,20 @@
     </w:p>
     <w:p>
       <w:pPr>
-        <w:ind w:firstLine="720"/>
-      </w:pPr>
-      <w:r>
-        <w:t xml:space="preserve">Tiptoeing closer, </w:t>
-      </w:r>
-      <w:r>
-        <w:t>Violet</w:t>
-      </w:r>
-      <w:r>
-        <w:t xml:space="preserve"> pressed her ear to the door.</w:t>
-      </w:r>
-    </w:p>
-    <w:p>
-      <w:pPr>
+        <w:tabs>
+          <w:tab w:val="left" w:pos="7637"/>
+        </w:tabs>
+        <w:ind w:firstLine="720"/>
+      </w:pPr>
+      <w:r>
+        <w:t>Tiptoeing closer, Violet pressed her ear to the door.</w:t>
+      </w:r>
+    </w:p>
+    <w:p>
+      <w:pPr>
+        <w:tabs>
+          <w:tab w:val="left" w:pos="7637"/>
+        </w:tabs>
         <w:ind w:firstLine="720"/>
       </w:pPr>
       <w:r>
@@ -9912,24 +10337,36 @@
     </w:p>
     <w:p>
       <w:pPr>
-        <w:ind w:firstLine="720"/>
-      </w:pPr>
-      <w:r>
-        <w:t xml:space="preserve">Suddenly, </w:t>
-      </w:r>
-      <w:r>
-        <w:t>Violet</w:t>
-      </w:r>
-      <w:r>
-        <w:t xml:space="preserve"> felt very alone. Vulnerable. She glanced over her shoulder and could just make out Mrs. Cobbler’s silhouette at her desk</w:t>
-      </w:r>
-      <w:r>
-        <w:t>, but no one else.</w:t>
-      </w:r>
-    </w:p>
-    <w:p>
-      <w:pPr>
-        <w:ind w:firstLine="720"/>
+        <w:tabs>
+          <w:tab w:val="left" w:pos="7637"/>
+        </w:tabs>
+        <w:ind w:firstLine="720"/>
+      </w:pPr>
+      <w:r>
+        <w:t>Suddenly, Violet felt very alone. Vulnerable.</w:t>
+      </w:r>
+    </w:p>
+    <w:p>
+      <w:pPr>
+        <w:tabs>
+          <w:tab w:val="left" w:pos="7637"/>
+        </w:tabs>
+        <w:ind w:firstLine="720"/>
+      </w:pPr>
+      <w:r>
+        <w:t>She glanced over her shoulder and could just make out Mrs. Cobbler’s silhouette at her desk, but no one else.</w:t>
+      </w:r>
+    </w:p>
+    <w:p>
+      <w:pPr>
+        <w:tabs>
+          <w:tab w:val="left" w:pos="7637"/>
+        </w:tabs>
+        <w:ind w:firstLine="720"/>
+        <w:rPr>
+          <w:i/>
+          <w:iCs/>
+        </w:rPr>
       </w:pPr>
       <w:r>
         <w:rPr>
@@ -9938,79 +10375,107 @@
         </w:rPr>
         <w:t>She’d hear if I screamed, right?</w:t>
       </w:r>
-      <w:r>
-        <w:rPr>
-          <w:i/>
-          <w:iCs/>
-        </w:rPr>
-        <w:t xml:space="preserve"> </w:t>
-      </w:r>
-      <w:r>
-        <w:rPr>
-          <w:i/>
-          <w:iCs/>
-        </w:rPr>
-        <w:t>And if she did</w:t>
-      </w:r>
-      <w:proofErr w:type="gramStart"/>
-      <w:r>
-        <w:rPr>
-          <w:i/>
-          <w:iCs/>
-        </w:rPr>
-        <w:t>…</w:t>
-      </w:r>
-      <w:proofErr w:type="gramEnd"/>
-      <w:r>
-        <w:rPr>
-          <w:i/>
-          <w:iCs/>
-        </w:rPr>
-        <w:t xml:space="preserve"> what could she even do?</w:t>
-      </w:r>
-    </w:p>
-    <w:p>
-      <w:pPr>
-        <w:ind w:firstLine="720"/>
-      </w:pPr>
-      <w:r>
-        <w:t>Her thoughts started to spiral. She took a step back—then stopped herself.</w:t>
-      </w:r>
-      <w:r>
-        <w:br/>
-      </w:r>
-      <w:r>
-        <w:rPr>
-          <w:i/>
-          <w:iCs/>
-        </w:rPr>
-        <w:t>No. The time is now. There is no bravery without fear. Be brave.</w:t>
-      </w:r>
-    </w:p>
-    <w:p>
-      <w:pPr>
-        <w:ind w:firstLine="720"/>
-      </w:pPr>
-      <w:r>
-        <w:lastRenderedPageBreak/>
-        <w:t>Violet</w:t>
-      </w:r>
-      <w:r>
-        <w:t xml:space="preserve"> steeled her core, repeating the mantra </w:t>
-      </w:r>
-      <w:proofErr w:type="gramStart"/>
-      <w:r>
-        <w:t>again and again</w:t>
-      </w:r>
-      <w:proofErr w:type="gramEnd"/>
-      <w:r>
-        <w:t xml:space="preserve"> until her pulse slowed. Then she balled her fists and barreled through the door</w:t>
+    </w:p>
+    <w:p>
+      <w:pPr>
+        <w:tabs>
+          <w:tab w:val="left" w:pos="7637"/>
+        </w:tabs>
+        <w:ind w:firstLine="720"/>
+        <w:rPr>
+          <w:i/>
+          <w:iCs/>
+        </w:rPr>
+      </w:pPr>
+      <w:r>
+        <w:rPr>
+          <w:i/>
+          <w:iCs/>
+        </w:rPr>
+        <w:t>C</w:t>
+      </w:r>
+      <w:r>
+        <w:rPr>
+          <w:i/>
+          <w:iCs/>
+        </w:rPr>
+        <w:t>ould she even do anything if I did?</w:t>
+      </w:r>
+    </w:p>
+    <w:p>
+      <w:pPr>
+        <w:tabs>
+          <w:tab w:val="left" w:pos="7637"/>
+        </w:tabs>
+        <w:ind w:firstLine="720"/>
+      </w:pPr>
+      <w:r>
+        <w:t>Violet’s thoughts started to spiral. She took a step back, then another before stopping herself.</w:t>
+      </w:r>
+    </w:p>
+    <w:p>
+      <w:pPr>
+        <w:tabs>
+          <w:tab w:val="left" w:pos="7637"/>
+        </w:tabs>
+        <w:ind w:firstLine="720"/>
+        <w:rPr>
+          <w:i/>
+          <w:iCs/>
+        </w:rPr>
+      </w:pPr>
+      <w:r>
+        <w:rPr>
+          <w:i/>
+          <w:iCs/>
+        </w:rPr>
+        <w:t>No.</w:t>
+      </w:r>
+    </w:p>
+    <w:p>
+      <w:pPr>
+        <w:tabs>
+          <w:tab w:val="left" w:pos="7637"/>
+        </w:tabs>
+        <w:ind w:firstLine="720"/>
+      </w:pPr>
+      <w:r>
+        <w:t>The time is now. There is no bravery without fear.</w:t>
+      </w:r>
+    </w:p>
+    <w:p>
+      <w:pPr>
+        <w:tabs>
+          <w:tab w:val="left" w:pos="7637"/>
+        </w:tabs>
+        <w:ind w:firstLine="720"/>
+      </w:pPr>
+      <w:r>
+        <w:t>Be brave.</w:t>
+      </w:r>
+    </w:p>
+    <w:p>
+      <w:pPr>
+        <w:tabs>
+          <w:tab w:val="left" w:pos="7637"/>
+        </w:tabs>
+        <w:ind w:firstLine="720"/>
+      </w:pPr>
+      <w:r>
+        <w:t xml:space="preserve">Violet </w:t>
+      </w:r>
+      <w:proofErr w:type="gramStart"/>
+      <w:r>
+        <w:t>steeled</w:t>
+      </w:r>
+      <w:proofErr w:type="gramEnd"/>
+      <w:r>
+        <w:t xml:space="preserve"> her core, balled her fists, and barreled through the door</w:t>
       </w:r>
       <w:r>
         <w:t>.</w:t>
       </w:r>
     </w:p>
-    <w:p/>
     <w:sectPr>
       <w:pgSz w:w="12240" w:h="15840"/>
       <w:pgMar w:top="1440" w:right="1440" w:bottom="1440" w:left="1440" w:header="720" w:footer="720" w:gutter="0"/>

</xml_diff>

<commit_message>
!Combined - Start Ch.7 (Ch.6)
</commit_message>
<xml_diff>
--- a/!Combined.docx
+++ b/!Combined.docx
@@ -10474,6 +10474,2322 @@
       </w:r>
       <w:r>
         <w:t>.</w:t>
+      </w:r>
+    </w:p>
+    <w:p>
+      <w:pPr>
+        <w:tabs>
+          <w:tab w:val="left" w:pos="7637"/>
+        </w:tabs>
+      </w:pPr>
+    </w:p>
+    <w:p>
+      <w:pPr>
+        <w:tabs>
+          <w:tab w:val="left" w:pos="7637"/>
+        </w:tabs>
+        <w:rPr>
+          <w:u w:val="single"/>
+        </w:rPr>
+      </w:pPr>
+      <w:r>
+        <w:rPr>
+          <w:u w:val="single"/>
+        </w:rPr>
+        <w:t>Chapter 7</w:t>
+      </w:r>
+    </w:p>
+    <w:p>
+      <w:pPr>
+        <w:ind w:firstLine="720"/>
+      </w:pPr>
+      <w:r>
+        <w:t>A scream pierced the air.</w:t>
+      </w:r>
+    </w:p>
+    <w:p>
+      <w:pPr>
+        <w:ind w:firstLine="720"/>
+      </w:pPr>
+      <w:r>
+        <w:t>But not from Violet.</w:t>
+      </w:r>
+    </w:p>
+    <w:p>
+      <w:pPr>
+        <w:ind w:firstLine="720"/>
+      </w:pPr>
+      <w:r>
+        <w:t>Violet</w:t>
+      </w:r>
+      <w:r>
+        <w:t xml:space="preserve"> stood in the doorway, huffing and puffing, staring at Gracie—who looked like she’d just been caught with her hand in the cookie jar.</w:t>
+      </w:r>
+    </w:p>
+    <w:p>
+      <w:pPr>
+        <w:ind w:firstLine="720"/>
+      </w:pPr>
+      <w:r>
+        <w:t xml:space="preserve">The computer lab was pitch black, iron shutters sealing out every bit of light except for the soft blue glow of the monitor in front of Gracie and the projector screen </w:t>
+      </w:r>
+      <w:proofErr w:type="gramStart"/>
+      <w:r>
+        <w:t>it</w:t>
+      </w:r>
+      <w:proofErr w:type="gramEnd"/>
+      <w:r>
+        <w:t xml:space="preserve"> fed.</w:t>
+      </w:r>
+    </w:p>
+    <w:p>
+      <w:pPr>
+        <w:ind w:firstLine="720"/>
+      </w:pPr>
+      <w:r>
+        <w:rPr>
+          <w:i/>
+          <w:iCs/>
+        </w:rPr>
+        <w:t>I guess that explains the glow.</w:t>
+      </w:r>
+    </w:p>
+    <w:p>
+      <w:pPr>
+        <w:ind w:firstLine="720"/>
+      </w:pPr>
+      <w:r>
+        <w:t>Violet became aware of her fists—still clenched—and suddenly wondered if she looked like the Kool-Aid Man bursting through a wall.</w:t>
+      </w:r>
+    </w:p>
+    <w:p>
+      <w:pPr>
+        <w:ind w:firstLine="720"/>
+      </w:pPr>
+      <w:r>
+        <w:rPr>
+          <w:i/>
+          <w:iCs/>
+        </w:rPr>
+        <w:lastRenderedPageBreak/>
+        <w:t>That might explain the face.</w:t>
+      </w:r>
+    </w:p>
+    <w:p>
+      <w:pPr>
+        <w:ind w:firstLine="720"/>
+      </w:pPr>
+      <w:r>
+        <w:t>Violet</w:t>
+      </w:r>
+      <w:r>
+        <w:t xml:space="preserve"> forced her hands open and lifted one in a small, awkward wave. “Hey, Gracie.”</w:t>
+      </w:r>
+    </w:p>
+    <w:p>
+      <w:pPr>
+        <w:ind w:firstLine="720"/>
+      </w:pPr>
+      <w:r>
+        <w:t>“Hey…” Gracie said, staring at Violet like she’d sprouted two heads.</w:t>
+      </w:r>
+      <w:r>
+        <w:t xml:space="preserve"> </w:t>
+      </w:r>
+    </w:p>
+    <w:p>
+      <w:pPr>
+        <w:ind w:firstLine="720"/>
+      </w:pPr>
+      <w:r>
+        <w:t xml:space="preserve">“What—what are you doing in here?” The question slipped out before Violet could </w:t>
+      </w:r>
+      <w:r>
+        <w:t>think better of</w:t>
+      </w:r>
+      <w:r>
+        <w:t xml:space="preserve"> it. Unsure what else to do, she shoved her hands into her pockets and glanced around the room.</w:t>
+      </w:r>
+    </w:p>
+    <w:p>
+      <w:pPr>
+        <w:ind w:firstLine="720"/>
+      </w:pPr>
+      <w:r>
+        <w:t>Gracie hesitated, dragging a hand over her face before looking around too, as if only now noticing how dark it was. The concern in her eyes hadn’t faded.</w:t>
+      </w:r>
+    </w:p>
+    <w:p>
+      <w:pPr>
+        <w:ind w:firstLine="720"/>
+      </w:pPr>
+      <w:r>
+        <w:rPr>
+          <w:i/>
+          <w:iCs/>
+        </w:rPr>
+        <w:t>Did I really startle her that much?</w:t>
+      </w:r>
+    </w:p>
+    <w:p>
+      <w:pPr>
+        <w:ind w:firstLine="720"/>
+      </w:pPr>
+      <w:r>
+        <w:t>Gracie’s blue eyes met Violet’s, and after a hesitant pause, she offered, “Just doing a bit of research.”</w:t>
+      </w:r>
+    </w:p>
+    <w:p>
+      <w:pPr>
+        <w:ind w:firstLine="720"/>
+      </w:pPr>
+      <w:r>
+        <w:t>Violet nodded, mostly to fill the silence, and turned toward the projector screen. “Right. Sorry,” she muttered, already half-turned to leave. “I’ll leave you to it—”</w:t>
+      </w:r>
+    </w:p>
+    <w:p>
+      <w:pPr>
+        <w:ind w:firstLine="720"/>
+      </w:pPr>
+      <w:r>
+        <w:t>The words caught in Violet’s throat.</w:t>
+      </w:r>
+    </w:p>
+    <w:p>
+      <w:pPr>
+        <w:ind w:firstLine="720"/>
+      </w:pPr>
+      <w:r>
+        <w:t>Her eyes locked on the projector screen.</w:t>
+      </w:r>
+    </w:p>
+    <w:p>
+      <w:pPr>
+        <w:ind w:firstLine="720"/>
+      </w:pPr>
+      <w:r>
+        <w:t>The room seemed to tilt, the low hum of the projector suddenly too loud.</w:t>
+      </w:r>
+    </w:p>
+    <w:p>
+      <w:pPr>
+        <w:ind w:firstLine="720"/>
+      </w:pPr>
+      <w:r>
+        <w:t>“What… what is it?” Gracie asked.</w:t>
+      </w:r>
+    </w:p>
+    <w:p>
+      <w:pPr>
+        <w:ind w:firstLine="720"/>
+      </w:pPr>
+      <w:r>
+        <w:t>Violet</w:t>
+      </w:r>
+      <w:r>
+        <w:t xml:space="preserve"> heard the words, but they sounded far </w:t>
+      </w:r>
+      <w:proofErr w:type="gramStart"/>
+      <w:r>
+        <w:t>away—muffled</w:t>
+      </w:r>
+      <w:proofErr w:type="gramEnd"/>
+      <w:r>
+        <w:t xml:space="preserve"> and distant, like she was underwater.</w:t>
+      </w:r>
+    </w:p>
+    <w:p>
+      <w:pPr>
+        <w:ind w:firstLine="720"/>
+      </w:pPr>
+      <w:r>
+        <w:t>It was the woman.</w:t>
+      </w:r>
+    </w:p>
+    <w:p>
+      <w:pPr>
+        <w:ind w:firstLine="720"/>
+      </w:pPr>
+      <w:r>
+        <w:t>The ghost-</w:t>
+      </w:r>
+      <w:r>
+        <w:t>woman</w:t>
+      </w:r>
+      <w:r>
+        <w:t>.</w:t>
+      </w:r>
+    </w:p>
+    <w:p>
+      <w:pPr>
+        <w:ind w:firstLine="720"/>
+      </w:pPr>
+      <w:r>
+        <w:t>Violet</w:t>
+      </w:r>
+      <w:r>
+        <w:t xml:space="preserve"> was sure of it.</w:t>
+      </w:r>
+    </w:p>
+    <w:p>
+      <w:pPr>
+        <w:ind w:firstLine="720"/>
+      </w:pPr>
+      <w:r>
+        <w:t>The woman</w:t>
+      </w:r>
+      <w:r>
+        <w:t xml:space="preserve"> looked younger</w:t>
+      </w:r>
+      <w:r>
+        <w:t xml:space="preserve"> in the picture up on the screen</w:t>
+      </w:r>
+      <w:r>
+        <w:t>—her face thinner, cheekbones more defined—but it was her</w:t>
+      </w:r>
+      <w:r>
+        <w:t xml:space="preserve"> alright</w:t>
+      </w:r>
+      <w:r>
+        <w:t xml:space="preserve">. The same face. The same nose. The same lips. Her hair was pinned back just as </w:t>
+      </w:r>
+      <w:r>
+        <w:t>Violet</w:t>
+      </w:r>
+      <w:r>
+        <w:t xml:space="preserve"> remembered it</w:t>
+      </w:r>
+      <w:r>
+        <w:t xml:space="preserve">. </w:t>
+      </w:r>
+    </w:p>
+    <w:p>
+      <w:pPr>
+        <w:ind w:firstLine="720"/>
+      </w:pPr>
+      <w:r>
+        <w:t xml:space="preserve">The photo was grainy, decades </w:t>
+      </w:r>
+      <w:proofErr w:type="gramStart"/>
+      <w:r>
+        <w:t>old</w:t>
+      </w:r>
+      <w:proofErr w:type="gramEnd"/>
+      <w:r>
+        <w:t xml:space="preserve"> most likely</w:t>
+      </w:r>
+      <w:r>
+        <w:t>, but unmistakable. The woman stood beside Mrs. Willoughby in the image, both posed stiffly, the kind of formal portrait meant to outlast time itself.</w:t>
+      </w:r>
+    </w:p>
+    <w:p>
+      <w:pPr>
+        <w:ind w:firstLine="720"/>
+      </w:pPr>
+      <w:r>
+        <w:lastRenderedPageBreak/>
+        <w:t>Violet</w:t>
+      </w:r>
+      <w:r>
+        <w:t xml:space="preserve">’s heart hammered. </w:t>
+      </w:r>
+      <w:r>
+        <w:t xml:space="preserve"> </w:t>
+      </w:r>
+      <w:r>
+        <w:t xml:space="preserve">“Who is that?” </w:t>
+      </w:r>
+      <w:r>
+        <w:t>She</w:t>
+      </w:r>
+      <w:r>
+        <w:t xml:space="preserve"> asked, not daring to take her eyes off the picture</w:t>
+      </w:r>
+      <w:r>
+        <w:t>, fearful it might slip through her fingers somehow.</w:t>
+      </w:r>
+    </w:p>
+    <w:p>
+      <w:pPr>
+        <w:ind w:firstLine="720"/>
+      </w:pPr>
+      <w:r>
+        <w:t xml:space="preserve">Gracie looked between </w:t>
+      </w:r>
+      <w:r>
+        <w:t>Violet</w:t>
+      </w:r>
+      <w:r>
+        <w:t xml:space="preserve"> and the image projected on the screen.</w:t>
+      </w:r>
+      <w:r>
+        <w:br/>
+        <w:t>“Mrs. Willoughby? She’s—”</w:t>
+      </w:r>
+    </w:p>
+    <w:p>
+      <w:pPr>
+        <w:ind w:firstLine="720"/>
+      </w:pPr>
+      <w:r>
+        <w:t xml:space="preserve">“No, not her,” </w:t>
+      </w:r>
+      <w:r>
+        <w:t>Violet</w:t>
+      </w:r>
+      <w:r>
+        <w:t xml:space="preserve"> </w:t>
+      </w:r>
+      <w:r>
+        <w:t>cut Gracie off</w:t>
+      </w:r>
+      <w:r>
+        <w:t>—</w:t>
+      </w:r>
+      <w:r>
+        <w:t xml:space="preserve">her words more clipped than she </w:t>
+      </w:r>
+      <w:r>
+        <w:t xml:space="preserve">meant to. “The other woman. Beside her.” </w:t>
+      </w:r>
+    </w:p>
+    <w:p>
+      <w:pPr>
+        <w:ind w:firstLine="720"/>
+      </w:pPr>
+      <w:r>
+        <w:t xml:space="preserve">“Oh—her?” Gracie tucked a strand of hair behind her ear and squinted </w:t>
+      </w:r>
+      <w:r>
+        <w:t xml:space="preserve">up </w:t>
+      </w:r>
+      <w:r>
+        <w:t>at the photo. “</w:t>
+      </w:r>
+      <w:r>
+        <w:t>N</w:t>
+      </w:r>
+      <w:r>
+        <w:t>ot sure. I think she used to work for Mrs. Willoughby. You can tell she’s standing a little behind her—not beside. Like staff or something.”</w:t>
+      </w:r>
+    </w:p>
+    <w:p>
+      <w:pPr>
+        <w:ind w:firstLine="720"/>
+      </w:pPr>
+      <w:r>
+        <w:rPr>
+          <w:i/>
+          <w:iCs/>
+        </w:rPr>
+        <w:t>Staff</w:t>
+      </w:r>
+      <w:r>
+        <w:t xml:space="preserve">, </w:t>
+      </w:r>
+      <w:r>
+        <w:t>Violet</w:t>
+      </w:r>
+      <w:r>
+        <w:t xml:space="preserve"> pondered.</w:t>
+      </w:r>
+    </w:p>
+    <w:p>
+      <w:pPr>
+        <w:ind w:firstLine="720"/>
+      </w:pPr>
+      <w:r>
+        <w:t xml:space="preserve">Gracie turned to </w:t>
+      </w:r>
+      <w:r>
+        <w:t>Violet</w:t>
+      </w:r>
+      <w:r>
+        <w:t xml:space="preserve"> then, brow furrowing. “Why? Do you recognize her or something?”</w:t>
+      </w:r>
+    </w:p>
+    <w:p>
+      <w:pPr>
+        <w:ind w:firstLine="720"/>
+      </w:pPr>
+      <w:r>
+        <w:t xml:space="preserve"> “She looks… familiar.”</w:t>
+      </w:r>
+      <w:r>
+        <w:t xml:space="preserve"> </w:t>
+      </w:r>
+      <w:r>
+        <w:rPr>
+          <w:i/>
+          <w:iCs/>
+        </w:rPr>
+        <w:t>Or something</w:t>
+      </w:r>
+      <w:r>
+        <w:t xml:space="preserve">. </w:t>
+      </w:r>
+      <w:r>
+        <w:t>Violet</w:t>
+      </w:r>
+      <w:r>
+        <w:t xml:space="preserve"> cleared her throat.</w:t>
+      </w:r>
+      <w:r>
+        <w:rPr>
+          <w:i/>
+          <w:iCs/>
+        </w:rPr>
+        <w:t xml:space="preserve"> </w:t>
+      </w:r>
+      <w:r>
+        <w:t xml:space="preserve">“Why are you looking into the Wiloughby’s?” </w:t>
+      </w:r>
+    </w:p>
+    <w:p>
+      <w:r>
+        <w:tab/>
+      </w:r>
+      <w:r>
+        <w:t xml:space="preserve">Gracie looked surprised by the question, and Violet couldn’t blame her. She was never this </w:t>
+      </w:r>
+      <w:proofErr w:type="gramStart"/>
+      <w:r>
+        <w:t>forward—</w:t>
+      </w:r>
+      <w:proofErr w:type="gramEnd"/>
+      <w:r>
+        <w:t xml:space="preserve">never this intrusive—but she couldn’t stop now. Weeks of dead ends, hours of digging, and one accidental run-in with Gracie had already turned up more than anything else </w:t>
+      </w:r>
+      <w:r>
+        <w:t>she found</w:t>
+      </w:r>
+      <w:r>
+        <w:t>.</w:t>
+      </w:r>
+    </w:p>
+    <w:p>
+      <w:pPr>
+        <w:ind w:firstLine="720"/>
+      </w:pPr>
+      <w:r>
+        <w:t xml:space="preserve">The pause stretched long </w:t>
+      </w:r>
+      <w:proofErr w:type="gramStart"/>
+      <w:r>
+        <w:t>enough</w:t>
+      </w:r>
+      <w:proofErr w:type="gramEnd"/>
+      <w:r>
+        <w:t xml:space="preserve"> that Violet thought Gracie might not answer at all. Then Gracie sighed—heavy, resigned—and finally indulged her curiosity.</w:t>
+      </w:r>
+    </w:p>
+    <w:p>
+      <w:pPr>
+        <w:ind w:firstLine="720"/>
+      </w:pPr>
+      <w:r>
+        <w:t xml:space="preserve">“Self-interest, I guess you could say? </w:t>
+      </w:r>
+      <w:proofErr w:type="gramStart"/>
+      <w:r>
+        <w:t>I—” Gracie</w:t>
+      </w:r>
+      <w:proofErr w:type="gramEnd"/>
+      <w:r>
+        <w:t xml:space="preserve"> hesitated, then let out a quiet, humorless laugh. “Have you noticed anything weird lately? Like, at school, I mean?”</w:t>
+      </w:r>
+    </w:p>
+    <w:p>
+      <w:pPr>
+        <w:ind w:firstLine="720"/>
+      </w:pPr>
+      <w:r>
+        <w:rPr>
+          <w:i/>
+          <w:iCs/>
+        </w:rPr>
+        <w:t>Does she know?</w:t>
+      </w:r>
+    </w:p>
+    <w:p>
+      <w:pPr>
+        <w:ind w:firstLine="720"/>
+      </w:pPr>
+      <w:r>
+        <w:t>Violet studied Gracie for a moment, weighing the question. Her thoughts flicked to Lincoln—how he’d gone from pip-squeak to school bully seemingly overnight. To Noah, the class clown who’d gone silent. To the two other students she’d watched stroll into the library at night, only to wake up wearing different faces in the morning.</w:t>
+      </w:r>
+      <w:r>
+        <w:t xml:space="preserve"> </w:t>
+      </w:r>
+      <w:r>
+        <w:t xml:space="preserve">Friend groups shifting. Loyalties splintering. Something </w:t>
+      </w:r>
+      <w:r>
+        <w:rPr>
+          <w:i/>
+          <w:iCs/>
+        </w:rPr>
+        <w:t>off</w:t>
+      </w:r>
+      <w:r>
+        <w:t xml:space="preserve"> beneath the surface of it all</w:t>
+      </w:r>
+      <w:r>
+        <w:t>—</w:t>
+      </w:r>
+    </w:p>
+    <w:p>
+      <w:pPr>
+        <w:ind w:firstLine="720"/>
+      </w:pPr>
+      <w:r>
+        <w:t xml:space="preserve">“Never mind,” Gracie interrupted, shaking her head. </w:t>
+      </w:r>
+      <w:proofErr w:type="gramStart"/>
+      <w:r>
+        <w:t>“Forget</w:t>
+      </w:r>
+      <w:proofErr w:type="gramEnd"/>
+      <w:r>
+        <w:t xml:space="preserve"> I asked. Probably just me overthinking everything—per usual.” She chuckled, dragging </w:t>
+      </w:r>
+      <w:proofErr w:type="gramStart"/>
+      <w:r>
+        <w:t>a hand</w:t>
+      </w:r>
+      <w:proofErr w:type="gramEnd"/>
+      <w:r>
+        <w:t xml:space="preserve"> over her face again.</w:t>
+      </w:r>
+    </w:p>
+    <w:p>
+      <w:pPr>
+        <w:ind w:firstLine="720"/>
+      </w:pPr>
+      <w:r>
+        <w:t xml:space="preserve">Surprising even herself, Violet crossed the room and sat in the chair beside Gracie, setting her backpack </w:t>
+      </w:r>
+      <w:r>
+        <w:t>on the floor.</w:t>
+      </w:r>
+    </w:p>
+    <w:p>
+      <w:pPr>
+        <w:ind w:firstLine="720"/>
+      </w:pPr>
+      <w:r>
+        <w:lastRenderedPageBreak/>
+        <w:t>“Kids are acting weird.”</w:t>
+      </w:r>
+    </w:p>
+    <w:p>
+      <w:pPr>
+        <w:ind w:firstLine="720"/>
+      </w:pPr>
+      <w:r>
+        <w:t xml:space="preserve">Relief washed over Gracie’s </w:t>
+      </w:r>
+      <w:proofErr w:type="gramStart"/>
+      <w:r>
+        <w:t>face—a</w:t>
+      </w:r>
+      <w:proofErr w:type="gramEnd"/>
+      <w:r>
+        <w:t xml:space="preserve"> confirmation she hadn’t realized she’d been searching for. She threw her hands into the air. “Right?! Thank you. What is </w:t>
+      </w:r>
+      <w:r>
+        <w:rPr>
+          <w:i/>
+          <w:iCs/>
+        </w:rPr>
+        <w:t>up</w:t>
+      </w:r>
+      <w:r>
+        <w:t xml:space="preserve"> with that?”</w:t>
+      </w:r>
+    </w:p>
+    <w:p>
+      <w:pPr>
+        <w:ind w:firstLine="720"/>
+      </w:pPr>
+      <w:r>
+        <w:t>Violet shrugged, carefully weighing how much of her crazy she was willing to admit. “At first I thought it might just be… hormones or something.” She offered the word like it was taboo, then hurried on. “Or maybe with high school around the corner, everyone feels like they need a personality upgrade?”</w:t>
+      </w:r>
+    </w:p>
+    <w:p>
+      <w:pPr>
+        <w:ind w:firstLine="720"/>
+      </w:pPr>
+      <w:r>
+        <w:t>Gracie picked up her pen and spun it between her fingers, thinking. “Yeah. Maybe…”</w:t>
+      </w:r>
+      <w:r>
+        <w:t xml:space="preserve"> She said, clearly not convinced.</w:t>
+      </w:r>
+    </w:p>
+    <w:p>
+      <w:pPr>
+        <w:ind w:firstLine="720"/>
+      </w:pPr>
+      <w:r>
+        <w:t xml:space="preserve">Violet’s gaze drifted back to the projector screen—Mrs. Wiloughby and the woman beside her. Or rather, as Gracie had pointed out, </w:t>
+      </w:r>
+      <w:r>
+        <w:rPr>
+          <w:i/>
+          <w:iCs/>
+        </w:rPr>
+        <w:t>behind</w:t>
+      </w:r>
+      <w:r>
+        <w:t xml:space="preserve"> her.</w:t>
+      </w:r>
+    </w:p>
+    <w:p>
+      <w:pPr>
+        <w:ind w:firstLine="720"/>
+      </w:pPr>
+      <w:r>
+        <w:t>Violet</w:t>
+      </w:r>
+      <w:r>
+        <w:t xml:space="preserve"> glanced back at Gracie, who looked distant now, like she was stitching together pieces Violet couldn’t see.</w:t>
+      </w:r>
+    </w:p>
+    <w:p>
+      <w:pPr>
+        <w:ind w:firstLine="720"/>
+      </w:pPr>
+      <w:r>
+        <w:t xml:space="preserve">“Do you think,” Violet began carefully, “this has something to do with the </w:t>
+      </w:r>
+      <w:proofErr w:type="spellStart"/>
+      <w:r>
+        <w:t>Wiloughbys</w:t>
+      </w:r>
+      <w:proofErr w:type="spellEnd"/>
+      <w:r>
+        <w:t>?”</w:t>
+      </w:r>
+    </w:p>
+    <w:p>
+      <w:pPr>
+        <w:ind w:firstLine="720"/>
+      </w:pPr>
+      <w:r>
+        <w:t xml:space="preserve">Gracie’s eyes </w:t>
+      </w:r>
+      <w:proofErr w:type="gramStart"/>
+      <w:r>
+        <w:t>widened—</w:t>
+      </w:r>
+      <w:proofErr w:type="gramEnd"/>
+      <w:r>
+        <w:t>more embarrassed than shocked—at the connection Violet had made.</w:t>
+      </w:r>
+    </w:p>
+    <w:p>
+      <w:pPr>
+        <w:ind w:firstLine="720"/>
+      </w:pPr>
+      <w:r>
+        <w:t>Sheepishly, Gracie glanced back at the picture on the screen, hesitation flickering across her face.</w:t>
+      </w:r>
+      <w:r>
+        <w:t xml:space="preserve"> </w:t>
+      </w:r>
+    </w:p>
+    <w:p>
+      <w:pPr>
+        <w:ind w:firstLine="720"/>
+      </w:pPr>
+      <w:r>
+        <w:t>“You’re probably going to think I’m crazy…” she murmured.</w:t>
+      </w:r>
+    </w:p>
+    <w:p>
+      <w:pPr>
+        <w:ind w:firstLine="720"/>
+      </w:pPr>
+      <w:r>
+        <w:t>“Try me,” Violet said, deadpan.</w:t>
+      </w:r>
+    </w:p>
+    <w:p>
+      <w:pPr>
+        <w:ind w:firstLine="720"/>
+      </w:pPr>
+      <w:r>
+        <w:t xml:space="preserve">Gracie met her </w:t>
+      </w:r>
+      <w:proofErr w:type="gramStart"/>
+      <w:r>
+        <w:t>stare</w:t>
+      </w:r>
+      <w:proofErr w:type="gramEnd"/>
+      <w:r>
+        <w:t xml:space="preserve">. She drew a deep breath, spinning the pen between her fingers </w:t>
+      </w:r>
+      <w:proofErr w:type="gramStart"/>
+      <w:r>
+        <w:t>faster and faster</w:t>
+      </w:r>
+      <w:proofErr w:type="gramEnd"/>
+      <w:r>
+        <w:t xml:space="preserve">. </w:t>
+      </w:r>
+    </w:p>
+    <w:p>
+      <w:pPr>
+        <w:ind w:firstLine="720"/>
+      </w:pPr>
+      <w:r>
+        <w:t>There was no graceful way to say it, so she just blurted,</w:t>
+      </w:r>
+      <w:r>
+        <w:t xml:space="preserve"> </w:t>
+      </w:r>
+      <w:r>
+        <w:t>“I think there’s something wrong with this place. This library—or the house, I mean.”</w:t>
+      </w:r>
+    </w:p>
+    <w:p>
+      <w:pPr>
+        <w:ind w:firstLine="720"/>
+      </w:pPr>
+      <w:r>
+        <w:t xml:space="preserve">She paused, searching Violet’s face for a smirk, a laugh, </w:t>
+      </w:r>
+      <w:r>
+        <w:rPr>
+          <w:i/>
+          <w:iCs/>
+        </w:rPr>
+        <w:t>anything</w:t>
+      </w:r>
+      <w:r>
+        <w:t>.</w:t>
+      </w:r>
+      <w:r>
+        <w:t xml:space="preserve"> </w:t>
+      </w:r>
+      <w:r>
+        <w:t>Instead, she found none.</w:t>
+      </w:r>
+    </w:p>
+    <w:p>
+      <w:pPr>
+        <w:ind w:firstLine="720"/>
+      </w:pPr>
+      <w:r>
+        <w:t>“I’ve known a lot of the kids from our school for a long time,” Gracie continued. “Since elementary, most of them. And even if we’re not best friends, I know them well enough. I know who they are at their core—their personalities, their quirks.”</w:t>
+      </w:r>
+      <w:r>
+        <w:br/>
+        <w:t>Her grip tightened on the pen.</w:t>
+      </w:r>
+    </w:p>
+    <w:p>
+      <w:pPr>
+        <w:ind w:firstLine="720"/>
+      </w:pPr>
+      <w:r>
+        <w:lastRenderedPageBreak/>
+        <w:t>“That kind of stuff doesn’t just change overnight. Not like snapping your fingers.” She let out a small, humorless huff. “As much as we’d all like it to sometimes.”</w:t>
+      </w:r>
+    </w:p>
+    <w:p>
+      <w:pPr>
+        <w:ind w:firstLine="720"/>
+      </w:pPr>
+      <w:r>
+        <w:t>Her gaze drifted, unfocused.</w:t>
+      </w:r>
+    </w:p>
+    <w:p>
+      <w:pPr>
+        <w:ind w:firstLine="720"/>
+      </w:pPr>
+      <w:r>
+        <w:rPr>
+          <w:i/>
+          <w:iCs/>
+        </w:rPr>
+        <w:t>Gracie was a bit of a social butterfly,</w:t>
+      </w:r>
+      <w:r>
+        <w:rPr>
+          <w:i/>
+          <w:iCs/>
+        </w:rPr>
+        <w:t xml:space="preserve"> wasn’t she?</w:t>
+      </w:r>
+    </w:p>
+    <w:p>
+      <w:pPr>
+        <w:ind w:firstLine="720"/>
+      </w:pPr>
+      <w:r>
+        <w:t xml:space="preserve">Gracie was a bit of a social butterfly, Violet realized. Not a </w:t>
+      </w:r>
+      <w:proofErr w:type="gramStart"/>
+      <w:r>
+        <w:t>queen bee—</w:t>
+      </w:r>
+      <w:proofErr w:type="gramEnd"/>
+      <w:r>
+        <w:t xml:space="preserve">but someone who </w:t>
+      </w:r>
+      <w:proofErr w:type="gramStart"/>
+      <w:r>
+        <w:t>fit</w:t>
+      </w:r>
+      <w:proofErr w:type="gramEnd"/>
+      <w:r>
+        <w:t xml:space="preserve"> wherever she landed. Easy with everyone. Always finding common ground. Maybe that was why Violet had tried sitting near her on the first day of school.</w:t>
+      </w:r>
+      <w:r>
+        <w:t xml:space="preserve"> </w:t>
+      </w:r>
+    </w:p>
+    <w:p>
+      <w:pPr>
+        <w:ind w:firstLine="720"/>
+      </w:pPr>
+      <w:r>
+        <w:t>“Like Abigail?” Violet offered, gently pulling Gracie back.</w:t>
+      </w:r>
+      <w:r>
+        <w:t xml:space="preserve"> </w:t>
+      </w:r>
+    </w:p>
+    <w:p>
+      <w:pPr>
+        <w:ind w:firstLine="720"/>
+      </w:pPr>
+      <w:r>
+        <w:t>“</w:t>
+      </w:r>
+      <w:r>
+        <w:rPr>
+          <w:i/>
+          <w:iCs/>
+        </w:rPr>
+        <w:t>Exactly</w:t>
+      </w:r>
+      <w:r>
+        <w:t xml:space="preserve"> like Abigail.”</w:t>
+      </w:r>
+    </w:p>
+    <w:p>
+      <w:pPr>
+        <w:ind w:firstLine="720"/>
+      </w:pPr>
+      <w:r>
+        <w:t>Violet’s eyes flicked to the photo on the screen. The woman beside Mrs. Wiloughby stared out with that same calm, unreadable expression—the same one Violet had seen from the balcony. She swallowed.</w:t>
+      </w:r>
+      <w:r>
+        <w:t xml:space="preserve"> </w:t>
+      </w:r>
+      <w:r>
+        <w:t>“And… you think this place has something to do with it?”</w:t>
+      </w:r>
+    </w:p>
+    <w:p>
+      <w:pPr>
+        <w:ind w:firstLine="720"/>
+      </w:pPr>
+      <w:r>
+        <w:t>Gracie nodded, more certain now. “I do. Everyone was normal—just themselves—until the library reopened. Then the whole school started coming here like geese.” She hesitated. “And changing.”</w:t>
+      </w:r>
+    </w:p>
+    <w:p>
+      <w:pPr>
+        <w:ind w:firstLine="720"/>
+      </w:pPr>
+      <w:r>
+        <w:t>She leaned forward. “Abigail’s my best friend. I’ve known her since first grade. She’s always been sweet. Quiet. Reserved.” Gracie shook her head. “But yesterday, we met here to work on that project for Mr. Flan—”</w:t>
+      </w:r>
+    </w:p>
+    <w:p>
+      <w:pPr>
+        <w:ind w:firstLine="720"/>
+      </w:pPr>
+      <w:r>
+        <w:t>Violet</w:t>
+      </w:r>
+      <w:r>
+        <w:t xml:space="preserve"> couldn’t help but roll her eyes. Not even one week into school and </w:t>
+      </w:r>
+      <w:r>
+        <w:rPr>
+          <w:i/>
+          <w:iCs/>
+        </w:rPr>
+        <w:t>Mr. Flan</w:t>
+      </w:r>
+      <w:r>
+        <w:t xml:space="preserve">, with his wiry chest </w:t>
+      </w:r>
+      <w:proofErr w:type="gramStart"/>
+      <w:r>
+        <w:t>hair—</w:t>
+      </w:r>
+      <w:proofErr w:type="spellStart"/>
+      <w:proofErr w:type="gramEnd"/>
+      <w:r>
+        <w:rPr>
+          <w:i/>
+          <w:iCs/>
+        </w:rPr>
+        <w:t>ew</w:t>
+      </w:r>
+      <w:proofErr w:type="spellEnd"/>
+      <w:r>
+        <w:t>—already assigned a yearlong project worth a third of their grade. Who does that?</w:t>
+      </w:r>
+    </w:p>
+    <w:p>
+      <w:pPr>
+        <w:ind w:firstLine="720"/>
+      </w:pPr>
+      <w:r>
+        <w:t xml:space="preserve">Gracie laughed. “Seriously—only Mr. Flan. Anyway, I had to leave early for volleyball practice, </w:t>
+      </w:r>
+      <w:r>
+        <w:t>and then</w:t>
+      </w:r>
+      <w:r>
+        <w:t xml:space="preserve"> when I saw Abby today it was like she was a completely different person. Loud, obnoxious, not caring about anyone or anything</w:t>
+      </w:r>
+      <w:r>
+        <w:t xml:space="preserve"> around her</w:t>
+      </w:r>
+      <w:r>
+        <w:t xml:space="preserve">. </w:t>
+      </w:r>
+      <w:proofErr w:type="gramStart"/>
+      <w:r>
+        <w:rPr>
+          <w:i/>
+          <w:iCs/>
+        </w:rPr>
+        <w:t>Totally</w:t>
+      </w:r>
+      <w:proofErr w:type="gramEnd"/>
+      <w:r>
+        <w:t xml:space="preserve"> unlike her. I could barely drag her back here to work on our project, and once I did—it got worse! You saw her in the kids’ section, right?”</w:t>
+      </w:r>
+    </w:p>
+    <w:p>
+      <w:pPr>
+        <w:ind w:firstLine="720"/>
+      </w:pPr>
+      <w:r>
+        <w:t>Heat rushed to Violet’s cheeks at the memory of being caught in the children’s section. Gracie noticed and waved it off like it was nothing.</w:t>
+      </w:r>
+    </w:p>
+    <w:p>
+      <w:pPr>
+        <w:ind w:firstLine="720"/>
+      </w:pPr>
+      <w:r>
+        <w:t>“And Abby’s not the only one,” she continued. “There are others, too—”</w:t>
+      </w:r>
+      <w:r>
+        <w:t xml:space="preserve"> </w:t>
+      </w:r>
+    </w:p>
+    <w:p>
+      <w:pPr>
+        <w:ind w:firstLine="720"/>
+      </w:pPr>
+      <w:r>
+        <w:t xml:space="preserve">“Like Lincoln,” </w:t>
+      </w:r>
+      <w:r>
+        <w:t>Violet</w:t>
+      </w:r>
+      <w:r>
+        <w:t xml:space="preserve"> murmured.</w:t>
+      </w:r>
+    </w:p>
+    <w:p>
+      <w:pPr>
+        <w:ind w:firstLine="720"/>
+      </w:pPr>
+      <w:r>
+        <w:t>“Yes!” Gracie said, eyes lighting up.</w:t>
+      </w:r>
+    </w:p>
+    <w:p>
+      <w:pPr>
+        <w:ind w:firstLine="720"/>
+      </w:pPr>
+      <w:r>
+        <w:lastRenderedPageBreak/>
+        <w:t>“But what I don’t get—or haven’t been able to figure out yet,” Gracie went on, chewing on the end of her pen, “is how, and why?”</w:t>
+      </w:r>
+    </w:p>
+    <w:p>
+      <w:pPr>
+        <w:ind w:firstLine="720"/>
+      </w:pPr>
+      <w:r>
+        <w:t>Gracie leaned back in her chair, a look of defeat settling over her face.</w:t>
+      </w:r>
+    </w:p>
+    <w:p>
+      <w:pPr>
+        <w:ind w:firstLine="720"/>
+        <w:rPr>
+          <w:i/>
+          <w:iCs/>
+        </w:rPr>
+      </w:pPr>
+      <w:r>
+        <w:t xml:space="preserve">Like a magnet, </w:t>
+      </w:r>
+      <w:r>
+        <w:t>Violet</w:t>
+      </w:r>
+      <w:r>
+        <w:t>’s gaze was drawn back to the woman beside Mrs. Wiloughby.</w:t>
+      </w:r>
+    </w:p>
+    <w:p>
+      <w:pPr>
+        <w:ind w:firstLine="720"/>
+      </w:pPr>
+      <w:r>
+        <w:t xml:space="preserve">“I think I might know,” </w:t>
+      </w:r>
+      <w:r>
+        <w:t>Violet</w:t>
+      </w:r>
+      <w:r>
+        <w:t xml:space="preserve"> </w:t>
+      </w:r>
+      <w:r>
+        <w:t>offered</w:t>
+      </w:r>
+      <w:r>
+        <w:t xml:space="preserve"> softly, catching Gracie’s full attention. </w:t>
+      </w:r>
+    </w:p>
+    <w:p>
+      <w:pPr>
+        <w:ind w:firstLine="720"/>
+      </w:pPr>
+      <w:r>
+        <w:t xml:space="preserve">“Where?” Gracie asked, </w:t>
+      </w:r>
+      <w:r>
+        <w:t>sitting up at full attention, brows knitting.</w:t>
+      </w:r>
+    </w:p>
+    <w:p>
+      <w:pPr>
+        <w:ind w:firstLine="720"/>
+      </w:pPr>
+      <w:r>
+        <w:t>Violet</w:t>
+      </w:r>
+      <w:r>
+        <w:t xml:space="preserve"> shook her head. </w:t>
+      </w:r>
+      <w:r>
+        <w:t>“You’re going to think I’m the crazy one now.”</w:t>
+      </w:r>
+    </w:p>
+    <w:p>
+      <w:pPr>
+        <w:ind w:firstLine="720"/>
+      </w:pPr>
+      <w:r>
+        <w:t>“Try me,” Gracie said</w:t>
+      </w:r>
+      <w:r>
+        <w:t xml:space="preserve"> with a hint of a smile.</w:t>
+      </w:r>
+    </w:p>
+    <w:p>
+      <w:pPr>
+        <w:ind w:firstLine="720"/>
+      </w:pPr>
+      <w:r>
+        <w:t>Violet returned a faint smile, but it quickly vanished as she tried to figure out where to begin. Her fingers twisted together.</w:t>
+      </w:r>
+      <w:r>
+        <w:t xml:space="preserve"> </w:t>
+      </w:r>
+    </w:p>
+    <w:p>
+      <w:pPr>
+        <w:ind w:firstLine="720"/>
+      </w:pPr>
+      <w:r>
+        <w:t>“</w:t>
+      </w:r>
+      <w:r>
+        <w:t>Y</w:t>
+      </w:r>
+      <w:r>
+        <w:t xml:space="preserve">ou see, I—well, I </w:t>
+      </w:r>
+      <w:r>
+        <w:t xml:space="preserve">used to do this thing. Or, I guess, </w:t>
+      </w:r>
+      <w:r>
+        <w:t xml:space="preserve">kind of </w:t>
+      </w:r>
+      <w:r>
+        <w:t xml:space="preserve">still </w:t>
+      </w:r>
+      <w:r>
+        <w:t>do this thing</w:t>
+      </w:r>
+      <w:r>
+        <w:t>.”</w:t>
+      </w:r>
+      <w:r>
+        <w:t xml:space="preserve"> </w:t>
+      </w:r>
+      <w:r>
+        <w:t xml:space="preserve">The words stuck in her throat. She didn’t know why admitting it felt so personal, so raw. </w:t>
+      </w:r>
+    </w:p>
+    <w:p>
+      <w:pPr>
+        <w:ind w:firstLine="720"/>
+      </w:pPr>
+      <w:r>
+        <w:t xml:space="preserve">Gracie reached across the table, placing her hand over </w:t>
+      </w:r>
+      <w:r>
+        <w:t>Violet</w:t>
+      </w:r>
+      <w:r>
+        <w:t xml:space="preserve">’s. “It’s okay. </w:t>
+      </w:r>
+      <w:r>
+        <w:t>I won’t judge.”</w:t>
+      </w:r>
+    </w:p>
+    <w:p>
+      <w:pPr>
+        <w:ind w:firstLine="720"/>
+      </w:pPr>
+      <w:r>
+        <w:t>Violet</w:t>
+      </w:r>
+      <w:r>
+        <w:t xml:space="preserve"> met her eyes. They were soft. Genuine. Like a calm, blue sea. And, for better or worse, </w:t>
+      </w:r>
+      <w:r>
+        <w:t>Violet</w:t>
+      </w:r>
+      <w:r>
+        <w:t xml:space="preserve"> believed her.</w:t>
+      </w:r>
+    </w:p>
+    <w:p>
+      <w:pPr>
+        <w:ind w:firstLine="720"/>
+      </w:pPr>
+      <w:r>
+        <w:t xml:space="preserve">Drawing a deep breath, Violet looked down at her hands. “You see, me and my dad, well—we move. A lot. Every year, for as long as I can remember. This is the longest I’ve ever been at one </w:t>
+      </w:r>
+      <w:proofErr w:type="gramStart"/>
+      <w:r>
+        <w:t>school, actually</w:t>
+      </w:r>
+      <w:proofErr w:type="gramEnd"/>
+      <w:r>
+        <w:t xml:space="preserve">. And… each place we lived, I always found comfort in the library there. The homes changed, but the </w:t>
+      </w:r>
+      <w:proofErr w:type="gramStart"/>
+      <w:r>
+        <w:t>libraries?</w:t>
+      </w:r>
+      <w:proofErr w:type="gramEnd"/>
+      <w:r>
+        <w:t xml:space="preserve"> They were always kind of the same.” She chuckled. “Well, except for this one that is.”</w:t>
+      </w:r>
+    </w:p>
+    <w:p>
+      <w:pPr>
+        <w:ind w:firstLine="720"/>
+      </w:pPr>
+      <w:r>
+        <w:t>Gracie mirrored her laugh but didn’t dare interrupt.</w:t>
+      </w:r>
+    </w:p>
+    <w:p>
+      <w:pPr>
+        <w:ind w:firstLine="720"/>
+      </w:pPr>
+      <w:r>
+        <w:t>“</w:t>
+      </w:r>
+      <w:r>
+        <w:t xml:space="preserve">A few </w:t>
+      </w:r>
+      <w:r>
+        <w:t xml:space="preserve">ago,” </w:t>
+      </w:r>
+      <w:r>
+        <w:t>Violet</w:t>
+      </w:r>
+      <w:r>
+        <w:t xml:space="preserve"> continued, “I had trouble sleeping one night. My bed was uncomfortable, my room was </w:t>
+      </w:r>
+      <w:proofErr w:type="spellStart"/>
+      <w:proofErr w:type="gramStart"/>
+      <w:r>
+        <w:t>to</w:t>
+      </w:r>
+      <w:proofErr w:type="spellEnd"/>
+      <w:proofErr w:type="gramEnd"/>
+      <w:r>
+        <w:t xml:space="preserve"> hot</w:t>
+      </w:r>
+      <w:r>
+        <w:t xml:space="preserve">, and my mind just wouldn’t </w:t>
+      </w:r>
+      <w:r>
+        <w:t>shut up</w:t>
+      </w:r>
+      <w:r>
+        <w:t>. There was only one place I knew would help. One place where I could curl up in a corner and just… breathe.”</w:t>
+      </w:r>
+    </w:p>
+    <w:p>
+      <w:pPr>
+        <w:ind w:firstLine="720"/>
+      </w:pPr>
+      <w:r>
+        <w:t xml:space="preserve">“The library,” Gracie </w:t>
+      </w:r>
+      <w:r>
+        <w:t>picked up</w:t>
+      </w:r>
+      <w:r>
+        <w:t>.</w:t>
+      </w:r>
+    </w:p>
+    <w:p>
+      <w:pPr>
+        <w:ind w:firstLine="720"/>
+      </w:pPr>
+      <w:r>
+        <w:t>Violet</w:t>
+      </w:r>
+      <w:r>
+        <w:t xml:space="preserve"> met those ocean-blue eyes again and nodded. “</w:t>
+      </w:r>
+      <w:proofErr w:type="gramStart"/>
+      <w:r>
+        <w:t>So</w:t>
+      </w:r>
+      <w:proofErr w:type="gramEnd"/>
+      <w:r>
+        <w:t xml:space="preserve"> I went there. </w:t>
+      </w:r>
+      <w:r>
+        <w:t>It was on the other side of our backyar</w:t>
+      </w:r>
+      <w:r>
+        <w:t xml:space="preserve">d </w:t>
+      </w:r>
+      <w:r>
+        <w:t xml:space="preserve">otherwise I would have been </w:t>
+      </w:r>
+      <w:r>
+        <w:t>too</w:t>
+      </w:r>
+      <w:r>
+        <w:t xml:space="preserve"> scared to even try</w:t>
+      </w:r>
+      <w:r>
+        <w:t xml:space="preserve">. </w:t>
+      </w:r>
+      <w:r>
+        <w:t xml:space="preserve">But I did. </w:t>
+      </w:r>
+      <w:r>
+        <w:t>I climbed over</w:t>
+      </w:r>
+      <w:r>
+        <w:t xml:space="preserve"> our fence, and as luck would have it,</w:t>
+      </w:r>
+      <w:r>
+        <w:t xml:space="preserve"> saw a window cracked open—just a little—but enough for me to squeeze through.</w:t>
+      </w:r>
+    </w:p>
+    <w:p>
+      <w:pPr>
+        <w:ind w:firstLine="720"/>
+      </w:pPr>
+      <w:r>
+        <w:lastRenderedPageBreak/>
+        <w:t xml:space="preserve">“After that, it kind of became a habit. One that </w:t>
+      </w:r>
+      <w:r>
+        <w:t xml:space="preserve">stopped one </w:t>
+      </w:r>
+      <w:r>
+        <w:t>night</w:t>
+      </w:r>
+      <w:r>
+        <w:t xml:space="preserve"> when</w:t>
+      </w:r>
+      <w:r>
+        <w:t xml:space="preserve"> my dad caught me.” She twisted her fingers at the memory—the argument, his anger, her own, the words that had flown between them. Violet cleared her throat.</w:t>
+      </w:r>
+      <w:r>
+        <w:t xml:space="preserve"> </w:t>
+      </w:r>
+      <w:r>
+        <w:t>“Then we moved here, and for the first time, I didn’t live near a library. Not until this one reopened.”</w:t>
+      </w:r>
+    </w:p>
+    <w:p>
+      <w:pPr>
+        <w:ind w:firstLine="720"/>
+      </w:pPr>
+      <w:r>
+        <w:t>Gracie’s eyes widened. “You… snuck in here? In the middle of the night?”</w:t>
+      </w:r>
+    </w:p>
+    <w:p>
+      <w:pPr>
+        <w:ind w:firstLine="720"/>
+      </w:pPr>
+      <w:r>
+        <w:t>Violet</w:t>
+      </w:r>
+      <w:r>
+        <w:t xml:space="preserve"> sighed and nodded. “I did.”</w:t>
+      </w:r>
+    </w:p>
+    <w:p>
+      <w:pPr>
+        <w:ind w:firstLine="720"/>
+      </w:pPr>
+      <w:r>
+        <w:t>She could practically see the gears turning behind Gracie’s eyes as she pieced everything together. Then—click.</w:t>
+      </w:r>
+      <w:r>
+        <w:t xml:space="preserve"> </w:t>
+      </w:r>
+    </w:p>
+    <w:p>
+      <w:pPr>
+        <w:ind w:firstLine="720"/>
+      </w:pPr>
+      <w:r>
+        <w:t>“Did you find something?” Gracie asked. “When you came here that night?”</w:t>
+      </w:r>
+    </w:p>
+    <w:p>
+      <w:pPr>
+        <w:ind w:firstLine="720"/>
+      </w:pPr>
+      <w:r>
+        <w:t>Violet</w:t>
+      </w:r>
+      <w:r>
+        <w:t xml:space="preserve"> swallowed. “I did…”</w:t>
+      </w:r>
+    </w:p>
+    <w:p>
+      <w:pPr>
+        <w:ind w:firstLine="720"/>
+      </w:pPr>
+      <w:r>
+        <w:t>Gracie leaned in, hanging on every word. “What did you find?”</w:t>
+      </w:r>
+    </w:p>
+    <w:p>
+      <w:pPr>
+        <w:ind w:firstLine="720"/>
+      </w:pPr>
+      <w:r>
+        <w:t>Violet blew out a breath. “</w:t>
+      </w:r>
+      <w:r>
+        <w:t xml:space="preserve">This is the crazy part. </w:t>
+      </w:r>
+      <w:r>
+        <w:t xml:space="preserve">It’s less of a </w:t>
+      </w:r>
+      <w:r>
+        <w:rPr>
+          <w:i/>
+          <w:iCs/>
+        </w:rPr>
+        <w:t>what</w:t>
+      </w:r>
+      <w:r>
+        <w:t xml:space="preserve">… and more of a </w:t>
+      </w:r>
+      <w:r>
+        <w:rPr>
+          <w:i/>
+          <w:iCs/>
+        </w:rPr>
+        <w:t>who</w:t>
+      </w:r>
+      <w:r>
+        <w:t>.”</w:t>
+      </w:r>
+    </w:p>
+    <w:p>
+      <w:pPr>
+        <w:ind w:firstLine="720"/>
+      </w:pPr>
+      <w:r>
+        <w:t>Gracie’s brow furrowed.</w:t>
+      </w:r>
+    </w:p>
+    <w:p>
+      <w:pPr>
+        <w:ind w:firstLine="720"/>
+      </w:pPr>
+      <w:r>
+        <w:t>Violet</w:t>
+      </w:r>
+      <w:r>
+        <w:t xml:space="preserve"> nodded toward the picture on the screen. Gracie followed her gaze.</w:t>
+      </w:r>
+    </w:p>
+    <w:p>
+      <w:pPr>
+        <w:ind w:firstLine="720"/>
+      </w:pPr>
+      <w:r>
+        <w:t>“Mrs. Wiloughby—” Gracie started, then stopped short. “Wait. No. When you came in, you asked about… her.”</w:t>
+      </w:r>
+      <w:r>
+        <w:t xml:space="preserve"> </w:t>
+      </w:r>
+      <w:r>
+        <w:t>Her eyes snapped back to Violet. “You saw her? The woman standing behind her?”</w:t>
+      </w:r>
+    </w:p>
+    <w:p>
+      <w:pPr>
+        <w:ind w:firstLine="720"/>
+      </w:pPr>
+      <w:r>
+        <w:t>Violet</w:t>
+      </w:r>
+      <w:r>
+        <w:t xml:space="preserve"> nodded again.</w:t>
+      </w:r>
+    </w:p>
+    <w:p>
+      <w:pPr>
+        <w:ind w:firstLine="720"/>
+      </w:pPr>
+      <w:r>
+        <w:t>Gracie blinked, confusion and awe warring across her face. “But how? This picture’s almost a century old. Unless…”</w:t>
+      </w:r>
+      <w:r>
+        <w:t xml:space="preserve"> </w:t>
+      </w:r>
+      <w:r>
+        <w:t>She turned fully toward Violet, eyes widening until they nearly swallowed her face.</w:t>
+      </w:r>
+      <w:r>
+        <w:t xml:space="preserve"> “Are you saying you saw</w:t>
+      </w:r>
+      <w:r>
+        <w:t xml:space="preserve"> </w:t>
+      </w:r>
+      <w:r>
+        <w:t>her</w:t>
+      </w:r>
+      <w:r>
+        <w:t xml:space="preserve"> </w:t>
+      </w:r>
+      <w:r>
+        <w:rPr>
+          <w:i/>
+          <w:iCs/>
+        </w:rPr>
+        <w:t>spirit</w:t>
+      </w:r>
+      <w:r>
+        <w:t xml:space="preserve">? </w:t>
+      </w:r>
+      <w:r>
+        <w:t>Like</w:t>
+      </w:r>
+      <w:r>
+        <w:t>—</w:t>
+      </w:r>
+      <w:r>
+        <w:t>h</w:t>
+      </w:r>
+      <w:r>
+        <w:t>er ghost?</w:t>
+      </w:r>
+      <w:r>
+        <w:t>!</w:t>
+      </w:r>
+      <w:r>
+        <w:t>”</w:t>
+      </w:r>
+    </w:p>
+    <w:p>
+      <w:pPr>
+        <w:ind w:firstLine="720"/>
+      </w:pPr>
+    </w:p>
+    <w:p>
+      <w:pPr>
+        <w:ind w:firstLine="720"/>
+      </w:pPr>
+    </w:p>
+    <w:p>
+      <w:pPr>
+        <w:ind w:firstLine="720"/>
+      </w:pPr>
+    </w:p>
+    <w:p>
+      <w:pPr>
+        <w:ind w:firstLine="720"/>
+      </w:pPr>
+    </w:p>
+    <w:p>
+      <w:pPr>
+        <w:ind w:firstLine="720"/>
+      </w:pPr>
+    </w:p>
+    <w:p>
+      <w:pPr>
+        <w:ind w:firstLine="720"/>
+      </w:pPr>
+      <w:r>
+        <w:t>Violet</w:t>
+      </w:r>
+      <w:r>
+        <w:t xml:space="preserve"> gave a small, helpless shrug. “I told you you’d think I was crazy.”</w:t>
+      </w:r>
+    </w:p>
+    <w:p>
+      <w:pPr>
+        <w:ind w:firstLine="720"/>
+      </w:pPr>
+      <w:r>
+        <w:lastRenderedPageBreak/>
+        <w:t>Gracie shook her head in disbelief, turning back to the two women on the screen. She stayed quiet for a long moment before huffing, “No crazier than a mystical library that turns middle-schoolers upside down.”</w:t>
+      </w:r>
+    </w:p>
+    <w:p>
+      <w:pPr>
+        <w:ind w:firstLine="720"/>
+      </w:pPr>
+      <w:r>
+        <w:t xml:space="preserve">Gracie looked around the room as though the spirit might pop out at any moment. </w:t>
+      </w:r>
+      <w:r>
+        <w:t xml:space="preserve">A beat passed as </w:t>
+      </w:r>
+      <w:r>
+        <w:t xml:space="preserve">Gracie </w:t>
+      </w:r>
+      <w:r>
+        <w:t xml:space="preserve">processed what she was hearing, then </w:t>
+      </w:r>
+      <w:r>
+        <w:t xml:space="preserve">tilted her head at </w:t>
+      </w:r>
+      <w:r>
+        <w:t>Violet</w:t>
+      </w:r>
+      <w:r>
+        <w:t xml:space="preserve">, </w:t>
+      </w:r>
+      <w:r>
+        <w:t>eyes narrowing</w:t>
+      </w:r>
+      <w:r>
+        <w:t xml:space="preserve">, </w:t>
+      </w:r>
+      <w:r>
+        <w:t>“So, yo</w:t>
+      </w:r>
+      <w:r>
+        <w:t xml:space="preserve">u </w:t>
+      </w:r>
+      <w:r>
+        <w:t>saw a ghost</w:t>
+      </w:r>
+      <w:r>
+        <w:t xml:space="preserve"> and </w:t>
+      </w:r>
+      <w:r>
+        <w:rPr>
+          <w:i/>
+          <w:iCs/>
+        </w:rPr>
+        <w:t xml:space="preserve">still </w:t>
+      </w:r>
+      <w:r>
+        <w:t xml:space="preserve">came back here after that?” </w:t>
+      </w:r>
+    </w:p>
+    <w:p>
+      <w:pPr>
+        <w:ind w:firstLine="720"/>
+      </w:pPr>
+      <w:r>
+        <w:t xml:space="preserve">Violet laughed, rubbing at the back of her neck, “Yeah, call it </w:t>
+      </w:r>
+      <w:r>
+        <w:t>curiosity,</w:t>
+      </w:r>
+      <w:r>
+        <w:t xml:space="preserve"> I guess.</w:t>
+      </w:r>
+      <w:r>
+        <w:t>”</w:t>
+      </w:r>
+    </w:p>
+    <w:p>
+      <w:pPr>
+        <w:ind w:firstLine="720"/>
+      </w:pPr>
+      <w:r>
+        <w:t>Gracie tucked her legs beneath her chair and smiled faintly. “You’re brave.”</w:t>
+      </w:r>
+    </w:p>
+    <w:p>
+      <w:pPr>
+        <w:ind w:firstLine="720"/>
+      </w:pPr>
+      <w:r>
+        <w:t>Violet</w:t>
+      </w:r>
+      <w:r>
+        <w:t xml:space="preserve"> huffed. “I don’t know about that…”</w:t>
+      </w:r>
+    </w:p>
+    <w:p>
+      <w:pPr>
+        <w:ind w:firstLine="720"/>
+      </w:pPr>
+      <w:r>
+        <w:t>Gracie flapped her lips. “Please. Don’t be modest. I don’t know many people who’d see a real-life ghost and then waltz back into the same place the next day.”</w:t>
+      </w:r>
+    </w:p>
+    <w:p>
+      <w:pPr>
+        <w:ind w:firstLine="720"/>
+      </w:pPr>
+      <w:r>
+        <w:t>Violet</w:t>
+      </w:r>
+      <w:r>
+        <w:t xml:space="preserve"> couldn’t help but smile.</w:t>
+      </w:r>
+    </w:p>
+    <w:p>
+      <w:pPr>
+        <w:ind w:firstLine="720"/>
+      </w:pPr>
+      <w:r>
+        <w:t xml:space="preserve">Gracie </w:t>
+      </w:r>
+      <w:r>
+        <w:t xml:space="preserve">reached down and </w:t>
+      </w:r>
+      <w:r>
+        <w:t xml:space="preserve">pulled </w:t>
+      </w:r>
+      <w:r>
+        <w:t xml:space="preserve">out a </w:t>
+      </w:r>
+      <w:r>
+        <w:t>sleeve of Oreos from her backpack</w:t>
+      </w:r>
+      <w:r>
+        <w:t xml:space="preserve">, setting </w:t>
+      </w:r>
+      <w:r>
+        <w:t>them on the table between the</w:t>
+      </w:r>
+      <w:r>
+        <w:t xml:space="preserve"> two of them</w:t>
+      </w:r>
+      <w:r>
+        <w:t xml:space="preserve"> to share. Tucking her hair behind her ears, she looked at </w:t>
+      </w:r>
+      <w:r>
+        <w:t>Violet</w:t>
+      </w:r>
+      <w:r>
+        <w:t xml:space="preserve"> with mock seriousness. “Tell. Me. </w:t>
+      </w:r>
+      <w:r>
+        <w:rPr>
+          <w:i/>
+          <w:iCs/>
+        </w:rPr>
+        <w:t>Everything.</w:t>
+      </w:r>
+      <w:r>
+        <w:t>”</w:t>
+      </w:r>
+    </w:p>
+    <w:p>
+      <w:pPr>
+        <w:ind w:firstLine="720"/>
+      </w:pPr>
+      <w:r>
+        <w:t>Violet</w:t>
+      </w:r>
+      <w:r>
+        <w:t xml:space="preserve"> chuckled, grabb</w:t>
+      </w:r>
+      <w:r>
+        <w:t xml:space="preserve">ing an Oreo, “Well after </w:t>
+      </w:r>
+      <w:r>
+        <w:rPr>
+          <w:i/>
+          <w:iCs/>
+        </w:rPr>
+        <w:t xml:space="preserve">that </w:t>
+      </w:r>
+      <w:r>
+        <w:t xml:space="preserve">night—I just couldn’t let it go. It was like some bad dream that sticks in your mind, you know? I had to find out more about her. About spirits, specters, </w:t>
+      </w:r>
+      <w:proofErr w:type="gramStart"/>
+      <w:r>
+        <w:t>ghosts—</w:t>
+      </w:r>
+      <w:proofErr w:type="gramEnd"/>
+      <w:r>
+        <w:t xml:space="preserve">whatever you want to call them. Everything. </w:t>
+      </w:r>
+      <w:r>
+        <w:rPr>
+          <w:i/>
+          <w:iCs/>
+        </w:rPr>
+        <w:t>Especially</w:t>
+      </w:r>
+      <w:r>
+        <w:t xml:space="preserve"> after what else I saw after that</w:t>
+      </w:r>
+      <w:r>
+        <w:t>.”</w:t>
+      </w:r>
+    </w:p>
+    <w:p>
+      <w:pPr>
+        <w:ind w:firstLine="720"/>
+      </w:pPr>
+      <w:r>
+        <w:t>Gracie’s jaw dropped. “</w:t>
+      </w:r>
+      <w:r>
+        <w:t>There was more?”</w:t>
+      </w:r>
+    </w:p>
+    <w:p>
+      <w:pPr>
+        <w:ind w:firstLine="720"/>
+      </w:pPr>
+      <w:r>
+        <w:t>“Yeah. A lot more.</w:t>
+      </w:r>
+      <w:r>
+        <w:t>” Violet held Gracie’s gaze. “</w:t>
+      </w:r>
+      <w:r>
+        <w:t xml:space="preserve">I think you’re right about the kids at </w:t>
+      </w:r>
+      <w:r>
+        <w:t>school, but not because of the library.”</w:t>
+      </w:r>
+    </w:p>
+    <w:p>
+      <w:pPr>
+        <w:ind w:firstLine="720"/>
+      </w:pPr>
+      <w:r>
+        <w:t>She told Gracie</w:t>
+      </w:r>
+      <w:r>
+        <w:t xml:space="preserve"> everything after that. Of the flashing blue light, the kids that showed up on random nights. How they acted the next day at school. About h</w:t>
+      </w:r>
+      <w:r>
+        <w:t xml:space="preserve">ow the ghost looked, how it felt, how she’d reacted. What the woman did. What she said. </w:t>
+      </w:r>
+      <w:r>
+        <w:t xml:space="preserve">What her research found. How she couldn’t find anything about the woman until she walked in this room and Gracie had a picture of her up. </w:t>
+      </w:r>
+    </w:p>
+    <w:p>
+      <w:pPr>
+        <w:ind w:firstLine="720"/>
+      </w:pPr>
+      <w:r>
+        <w:t xml:space="preserve">With every word, Gracie’s eyes grew wider, </w:t>
+      </w:r>
+      <w:proofErr w:type="gramStart"/>
+      <w:r>
+        <w:t>rounder—</w:t>
+      </w:r>
+      <w:proofErr w:type="gramEnd"/>
+      <w:r>
+        <w:t>until they seemed impossibly large.</w:t>
+      </w:r>
+    </w:p>
+    <w:p>
+      <w:pPr>
+        <w:ind w:firstLine="720"/>
+      </w:pPr>
+      <w:r>
+        <w:t xml:space="preserve">By the time Violet was done, </w:t>
+      </w:r>
+      <w:r>
+        <w:t xml:space="preserve">Gracie </w:t>
+      </w:r>
+      <w:r>
+        <w:t>was left speechless, blood drained from her face, lost entirely in her own thoughts</w:t>
+      </w:r>
+      <w:r>
+        <w:t xml:space="preserve">. </w:t>
+      </w:r>
+    </w:p>
+    <w:p>
+      <w:pPr>
+        <w:ind w:firstLine="720"/>
+      </w:pPr>
+      <w:r>
+        <w:lastRenderedPageBreak/>
+        <w:t>“See—like I said. Crazy.”</w:t>
+      </w:r>
+    </w:p>
+    <w:p>
+      <w:pPr>
+        <w:ind w:firstLine="720"/>
+      </w:pPr>
+      <w:r>
+        <w:t xml:space="preserve">Gracie mouthed something, but no words came out. </w:t>
+      </w:r>
+    </w:p>
+    <w:p>
+      <w:pPr>
+        <w:ind w:firstLine="720"/>
+      </w:pPr>
+      <w:r>
+        <w:t xml:space="preserve">A creep of dread was starting to wash over Violet. She shared </w:t>
+      </w:r>
+      <w:proofErr w:type="gramStart"/>
+      <w:r>
+        <w:t>to</w:t>
+      </w:r>
+      <w:proofErr w:type="gramEnd"/>
+      <w:r>
+        <w:t xml:space="preserve"> much. </w:t>
+      </w:r>
+      <w:proofErr w:type="spellStart"/>
+      <w:proofErr w:type="gramStart"/>
+      <w:r>
+        <w:t>To</w:t>
+      </w:r>
+      <w:proofErr w:type="spellEnd"/>
+      <w:proofErr w:type="gramEnd"/>
+      <w:r>
+        <w:t xml:space="preserve"> much craziness at once, when out of nowhere,</w:t>
+      </w:r>
+      <w:r>
+        <w:t xml:space="preserve"> </w:t>
+      </w:r>
+      <w:r>
+        <w:t>Gracie</w:t>
+      </w:r>
+      <w:r>
+        <w:t xml:space="preserve"> turned to </w:t>
+      </w:r>
+      <w:r>
+        <w:t>Violet</w:t>
+      </w:r>
+      <w:r>
+        <w:t>, a spark of mischief lighting her eyes. “Let’s do</w:t>
+      </w:r>
+      <w:r>
+        <w:t xml:space="preserve"> it</w:t>
+      </w:r>
+      <w:r>
+        <w:t>.”</w:t>
+      </w:r>
+      <w:r>
+        <w:t xml:space="preserve"> She said as though they had started some other conversation.</w:t>
+      </w:r>
+    </w:p>
+    <w:p>
+      <w:pPr>
+        <w:ind w:firstLine="720"/>
+      </w:pPr>
+      <w:r>
+        <w:t>Violet</w:t>
+      </w:r>
+      <w:r>
+        <w:t xml:space="preserve"> cocked her head. “…Do what?”</w:t>
+      </w:r>
+    </w:p>
+    <w:p>
+      <w:pPr>
+        <w:ind w:firstLine="720"/>
+      </w:pPr>
+      <w:r>
+        <w:t xml:space="preserve">“Come here. At night. </w:t>
+      </w:r>
+      <w:r>
+        <w:t>Talk to</w:t>
+      </w:r>
+      <w:r>
+        <w:t xml:space="preserve"> the old broa</w:t>
+      </w:r>
+      <w:r>
+        <w:t>d. F</w:t>
+      </w:r>
+      <w:r>
+        <w:t xml:space="preserve">igure out why </w:t>
+      </w:r>
+      <w:r>
+        <w:t xml:space="preserve">some of the </w:t>
+      </w:r>
+      <w:r>
+        <w:t xml:space="preserve">kids </w:t>
+      </w:r>
+      <w:r>
+        <w:t xml:space="preserve">at school </w:t>
+      </w:r>
+      <w:r>
+        <w:t>are acting all crazy with her</w:t>
+      </w:r>
+      <w:r>
+        <w:t xml:space="preserve"> after they come to see her.”</w:t>
+      </w:r>
+    </w:p>
+    <w:p>
+      <w:pPr>
+        <w:ind w:firstLine="720"/>
+      </w:pPr>
+      <w:r>
+        <w:t xml:space="preserve">Now it was </w:t>
+      </w:r>
+      <w:r>
+        <w:t>Violet</w:t>
+      </w:r>
+      <w:r>
+        <w:t>’s turn for her eyes to widen. “</w:t>
+      </w:r>
+      <w:r>
+        <w:t xml:space="preserve">You can’t be </w:t>
+      </w:r>
+      <w:r>
+        <w:t>serious?”</w:t>
+      </w:r>
+    </w:p>
+    <w:p>
+      <w:pPr>
+        <w:ind w:firstLine="720"/>
+      </w:pPr>
+      <w:r>
+        <w:t>“Dead serious.” Gracie grinned. “Pun intended.”</w:t>
+      </w:r>
+    </w:p>
+    <w:p>
+      <w:pPr>
+        <w:ind w:firstLine="720"/>
+      </w:pPr>
+      <w:r>
+        <w:t>Violet</w:t>
+      </w:r>
+      <w:r>
+        <w:t xml:space="preserve"> ran a hand through her hair. “I… I don’t…”</w:t>
+      </w:r>
+    </w:p>
+    <w:p>
+      <w:pPr>
+        <w:ind w:firstLine="720"/>
+      </w:pPr>
+      <w:r>
+        <w:t>“If you don’t want to, I get it. Seriously—no pressure. But…” Gracie’s voice lifted with nervous excitement. “</w:t>
+      </w:r>
+      <w:r>
+        <w:t>I think—yeah, I</w:t>
+      </w:r>
+      <w:r>
+        <w:t>’m going to.”</w:t>
+      </w:r>
+    </w:p>
+    <w:p>
+      <w:pPr>
+        <w:ind w:firstLine="720"/>
+      </w:pPr>
+      <w:r>
+        <w:t>“You are?”</w:t>
+      </w:r>
+      <w:r>
+        <w:t xml:space="preserve"> Violet was beside herself.</w:t>
+      </w:r>
+    </w:p>
+    <w:p>
+      <w:pPr>
+        <w:ind w:firstLine="720"/>
+      </w:pPr>
+      <w:r>
+        <w:t>Gracie mulled it over for no more than a heartbeat. “Absolutely.”</w:t>
+      </w:r>
+    </w:p>
+    <w:p>
+      <w:pPr>
+        <w:ind w:firstLine="720"/>
+      </w:pPr>
+      <w:r>
+        <w:t>“W</w:t>
+      </w:r>
+      <w:r>
+        <w:t>ha—why? W</w:t>
+      </w:r>
+      <w:r>
+        <w:t>hen?”</w:t>
+      </w:r>
+    </w:p>
+    <w:p>
+      <w:pPr>
+        <w:ind w:firstLine="720"/>
+      </w:pPr>
+      <w:r>
+        <w:t>“Tonight, I think. It’s Friday—no school tomorrow, no volleyball practice… perfect night to stay up late.”</w:t>
+      </w:r>
+    </w:p>
+    <w:p>
+      <w:pPr>
+        <w:ind w:firstLine="720"/>
+      </w:pPr>
+      <w:r>
+        <w:t>Violet</w:t>
+      </w:r>
+      <w:r>
+        <w:t xml:space="preserve"> chewed on the inside of her lip. Butterflies swam in her stomach. She </w:t>
+      </w:r>
+      <w:r>
+        <w:rPr>
+          <w:i/>
+          <w:iCs/>
+        </w:rPr>
+        <w:t>wanted</w:t>
+      </w:r>
+      <w:r>
+        <w:t xml:space="preserve"> to go back </w:t>
+      </w:r>
+      <w:r>
+        <w:t>inside. Considered going in after Noah that one day, b</w:t>
+      </w:r>
+      <w:r>
+        <w:t>ut who was she kidding? She was downright scared.</w:t>
+      </w:r>
+      <w:r>
+        <w:t xml:space="preserve"> Who wouldn’t be.</w:t>
+      </w:r>
+      <w:r>
+        <w:t xml:space="preserve"> </w:t>
+      </w:r>
+    </w:p>
+    <w:p>
+      <w:pPr>
+        <w:ind w:firstLine="720"/>
+      </w:pPr>
+      <w:r>
+        <w:t xml:space="preserve">Violet really didn’t know if she could do it as she considered it. Jump down that rabbit hole with both feet. </w:t>
+      </w:r>
+    </w:p>
+    <w:p>
+      <w:pPr>
+        <w:ind w:firstLine="720"/>
+      </w:pPr>
+      <w:proofErr w:type="gramStart"/>
+      <w:r>
+        <w:t>But,</w:t>
+      </w:r>
+      <w:proofErr w:type="gramEnd"/>
+      <w:r>
+        <w:t xml:space="preserve"> could she </w:t>
+      </w:r>
+      <w:proofErr w:type="gramStart"/>
+      <w:r>
+        <w:t>really also</w:t>
+      </w:r>
+      <w:proofErr w:type="gramEnd"/>
+      <w:r>
+        <w:t xml:space="preserve"> let Gracie go alone?</w:t>
+      </w:r>
+      <w:r>
+        <w:t xml:space="preserve"> What if something happened to her? </w:t>
+      </w:r>
+      <w:r>
+        <w:t xml:space="preserve">What if she turned out like the rest of the kids that went in by themselves. </w:t>
+      </w:r>
+      <w:r>
+        <w:t>She’d never forgive herself.</w:t>
+      </w:r>
+    </w:p>
+    <w:p>
+      <w:pPr>
+        <w:ind w:firstLine="720"/>
+      </w:pPr>
+      <w:r>
+        <w:t xml:space="preserve">“Okay.” The word came out with more confidence than </w:t>
+      </w:r>
+      <w:r>
+        <w:t>Violet</w:t>
+      </w:r>
+      <w:r>
+        <w:t xml:space="preserve"> felt—blurted before she could change her mind. “I’ll do it. I’ll come with you.”</w:t>
+      </w:r>
+    </w:p>
+    <w:p>
+      <w:pPr>
+        <w:ind w:firstLine="720"/>
+      </w:pPr>
+      <w:r>
+        <w:t>“You will?” Gracie’s eyes widened with relief.</w:t>
+      </w:r>
+    </w:p>
+    <w:p>
+      <w:pPr>
+        <w:ind w:firstLine="720"/>
+      </w:pPr>
+      <w:r>
+        <w:lastRenderedPageBreak/>
+        <w:t>Violet</w:t>
+      </w:r>
+      <w:r>
+        <w:t xml:space="preserve"> smiled and nodded. “Yeah. Absolutely.”</w:t>
+      </w:r>
+    </w:p>
+    <w:p>
+      <w:pPr>
+        <w:ind w:firstLine="720"/>
+      </w:pPr>
+      <w:r>
+        <w:t>Gracie grinned back. “Alright… alright! We’re really going to do this.”</w:t>
+      </w:r>
+    </w:p>
+    <w:p>
+      <w:pPr>
+        <w:ind w:firstLine="720"/>
+      </w:pPr>
+      <w:r>
+        <w:t>Violet</w:t>
+      </w:r>
+      <w:r>
+        <w:t xml:space="preserve"> sighed. “We’re doing this—”</w:t>
+      </w:r>
+    </w:p>
+    <w:p>
+      <w:pPr>
+        <w:ind w:firstLine="720"/>
+      </w:pPr>
+      <w:r>
+        <w:t>“Girls!”</w:t>
+      </w:r>
+    </w:p>
+    <w:p>
+      <w:pPr>
+        <w:ind w:firstLine="720"/>
+      </w:pPr>
+      <w:r>
+        <w:t>Violet</w:t>
+      </w:r>
+      <w:r>
+        <w:t xml:space="preserve"> and Gracie screeched, nearly leaping from their </w:t>
+      </w:r>
+      <w:proofErr w:type="gramStart"/>
+      <w:r>
+        <w:t>seats—</w:t>
+      </w:r>
+      <w:proofErr w:type="gramEnd"/>
+      <w:r>
+        <w:t>startling poor Mrs. Cobbler enough to make her clutch her pearls.</w:t>
+      </w:r>
+    </w:p>
+    <w:p>
+      <w:pPr>
+        <w:ind w:firstLine="720"/>
+      </w:pPr>
+      <w:r>
+        <w:t>“Ladies,” Mrs. Cobbler began again, regaining her composure. “The library is now closed. It’s time to leave.”</w:t>
+      </w:r>
+    </w:p>
+    <w:p>
+      <w:pPr>
+        <w:ind w:firstLine="720"/>
+      </w:pPr>
+      <w:r>
+        <w:t>Violet</w:t>
+      </w:r>
+      <w:r>
+        <w:t xml:space="preserve"> and Gracie exchanged </w:t>
+      </w:r>
+      <w:proofErr w:type="gramStart"/>
+      <w:r>
+        <w:t>a silent</w:t>
+      </w:r>
+      <w:proofErr w:type="gramEnd"/>
+      <w:r>
+        <w:t xml:space="preserve"> look. </w:t>
+      </w:r>
+      <w:r>
+        <w:rPr>
+          <w:i/>
+          <w:iCs/>
+        </w:rPr>
+        <w:t>Tonight,</w:t>
+      </w:r>
+      <w:r>
+        <w:t xml:space="preserve"> their eyes both said.</w:t>
+      </w:r>
+    </w:p>
+    <w:p>
+      <w:pPr>
+        <w:ind w:firstLine="720"/>
+      </w:pPr>
+      <w:r>
+        <w:t>“I’ll text you,” Gracie murmured, slinging her bag over her shoulder as she brushed past Mrs. Cobbler, muttering apologies.</w:t>
+      </w:r>
+    </w:p>
+    <w:p>
+      <w:pPr>
+        <w:ind w:firstLine="720"/>
+      </w:pPr>
+      <w:r>
+        <w:rPr>
+          <w:i/>
+          <w:iCs/>
+        </w:rPr>
+        <w:t>Tonight,</w:t>
+      </w:r>
+      <w:r>
+        <w:t xml:space="preserve"> </w:t>
+      </w:r>
+      <w:r>
+        <w:t>Violet</w:t>
+      </w:r>
+      <w:r>
+        <w:t xml:space="preserve"> thought again, a nervous smile tugging at her lips.</w:t>
       </w:r>
     </w:p>
     <w:sectPr>

</xml_diff>

<commit_message>
!Combined - Finish Ch.7, Start 8 (ch.7 og)
</commit_message>
<xml_diff>
--- a/!Combined.docx
+++ b/!Combined.docx
@@ -10591,10 +10591,7 @@
         <w:ind w:firstLine="720"/>
       </w:pPr>
       <w:r>
-        <w:t>“Hey…” Gracie said, staring at Violet like she’d sprouted two heads.</w:t>
-      </w:r>
-      <w:r>
-        <w:t xml:space="preserve"> </w:t>
+        <w:t xml:space="preserve">“Hey…” Gracie said, staring at Violet like she’d sprouted two heads. </w:t>
       </w:r>
     </w:p>
     <w:p>
@@ -10835,10 +10832,7 @@
         <w:t xml:space="preserve">“No, not her,” </w:t>
       </w:r>
       <w:r>
-        <w:t>Violet</w:t>
-      </w:r>
-      <w:r>
-        <w:t xml:space="preserve"> </w:t>
+        <w:t xml:space="preserve">Violet </w:t>
       </w:r>
       <w:r>
         <w:t>cut Gracie off</w:t>
@@ -10885,13 +10879,7 @@
         <w:t>Staff</w:t>
       </w:r>
       <w:r>
-        <w:t xml:space="preserve">, </w:t>
-      </w:r>
-      <w:r>
-        <w:t>Violet</w:t>
-      </w:r>
-      <w:r>
-        <w:t xml:space="preserve"> pondered.</w:t>
+        <w:t>, Violet pondered.</w:t>
       </w:r>
     </w:p>
     <w:p>
@@ -11346,51 +11334,45 @@
       </w:r>
       <w:proofErr w:type="gramEnd"/>
       <w:r>
-        <w:t xml:space="preserve"> wherever she landed. Easy with everyone. Always finding common ground. Maybe that was why Violet had tried sitting near her on the first day of school.</w:t>
+        <w:t xml:space="preserve"> wherever she landed. Easy with everyone. Always finding common ground. Maybe that was why Violet had tried sitting near her on the first day of school. </w:t>
+      </w:r>
+    </w:p>
+    <w:p>
+      <w:pPr>
+        <w:ind w:firstLine="720"/>
+      </w:pPr>
+      <w:r>
+        <w:t xml:space="preserve">“Like Abigail?” Violet offered, gently pulling Gracie back. </w:t>
+      </w:r>
+    </w:p>
+    <w:p>
+      <w:pPr>
+        <w:ind w:firstLine="720"/>
+      </w:pPr>
+      <w:r>
+        <w:t>“</w:t>
+      </w:r>
+      <w:r>
+        <w:rPr>
+          <w:i/>
+          <w:iCs/>
+        </w:rPr>
+        <w:t>Exactly</w:t>
+      </w:r>
+      <w:r>
+        <w:t xml:space="preserve"> like Abigail.”</w:t>
+      </w:r>
+    </w:p>
+    <w:p>
+      <w:pPr>
+        <w:ind w:firstLine="720"/>
+      </w:pPr>
+      <w:r>
+        <w:t>Violet’s eyes flicked to the photo on the screen. The woman beside Mrs. Wiloughby stared out with that same calm, unreadable expression—the same one Violet had seen from the balcony. She swallowed.</w:t>
       </w:r>
       <w:r>
         <w:t xml:space="preserve"> </w:t>
       </w:r>
-    </w:p>
-    <w:p>
-      <w:pPr>
-        <w:ind w:firstLine="720"/>
-      </w:pPr>
-      <w:r>
-        <w:t>“Like Abigail?” Violet offered, gently pulling Gracie back.</w:t>
-      </w:r>
-      <w:r>
-        <w:t xml:space="preserve"> </w:t>
-      </w:r>
-    </w:p>
-    <w:p>
-      <w:pPr>
-        <w:ind w:firstLine="720"/>
-      </w:pPr>
-      <w:r>
-        <w:t>“</w:t>
-      </w:r>
-      <w:r>
-        <w:rPr>
-          <w:i/>
-          <w:iCs/>
-        </w:rPr>
-        <w:t>Exactly</w:t>
-      </w:r>
-      <w:r>
-        <w:t xml:space="preserve"> like Abigail.”</w:t>
-      </w:r>
-    </w:p>
-    <w:p>
-      <w:pPr>
-        <w:ind w:firstLine="720"/>
-      </w:pPr>
-      <w:r>
-        <w:t>Violet’s eyes flicked to the photo on the screen. The woman beside Mrs. Wiloughby stared out with that same calm, unreadable expression—the same one Violet had seen from the balcony. She swallowed.</w:t>
-      </w:r>
-      <w:r>
-        <w:t xml:space="preserve"> </w:t>
-      </w:r>
       <w:r>
         <w:t>“And… you think this place has something to do with it?”</w:t>
       </w:r>
@@ -11494,10 +11476,7 @@
         <w:ind w:firstLine="720"/>
       </w:pPr>
       <w:r>
-        <w:t>“And Abby’s not the only one,” she continued. “There are others, too—”</w:t>
-      </w:r>
-      <w:r>
-        <w:t xml:space="preserve"> </w:t>
+        <w:t xml:space="preserve">“And Abby’s not the only one,” she continued. “There are others, too—” </w:t>
       </w:r>
     </w:p>
     <w:p>
@@ -11593,10 +11572,7 @@
         <w:ind w:firstLine="720"/>
       </w:pPr>
       <w:r>
-        <w:t>Violet</w:t>
-      </w:r>
-      <w:r>
-        <w:t xml:space="preserve"> shook her head. </w:t>
+        <w:t xml:space="preserve">Violet shook her head. </w:t>
       </w:r>
       <w:r>
         <w:t>“You’re going to think I’m the crazy one now.”</w:t>
@@ -11618,10 +11594,7 @@
         <w:ind w:firstLine="720"/>
       </w:pPr>
       <w:r>
-        <w:t>Violet returned a faint smile, but it quickly vanished as she tried to figure out where to begin. Her fingers twisted together.</w:t>
-      </w:r>
-      <w:r>
-        <w:t xml:space="preserve"> </w:t>
+        <w:t xml:space="preserve">Violet returned a faint smile, but it quickly vanished as she tried to figure out where to begin. Her fingers twisted together. </w:t>
       </w:r>
     </w:p>
     <w:p>
@@ -11653,10 +11626,7 @@
         <w:t>.”</w:t>
       </w:r>
       <w:r>
-        <w:t xml:space="preserve"> </w:t>
-      </w:r>
-      <w:r>
-        <w:t xml:space="preserve">The words stuck in her throat. She didn’t know why admitting it felt so personal, so raw. </w:t>
+        <w:t xml:space="preserve"> The words stuck in her throat. She didn’t know why admitting it felt so personal, so raw. </w:t>
       </w:r>
     </w:p>
     <w:p>
@@ -11878,18 +11848,101 @@
         <w:ind w:firstLine="720"/>
       </w:pPr>
       <w:r>
-        <w:t>She could practically see the gears turning behind Gracie’s eyes as she pieced everything together. Then—click.</w:t>
+        <w:t xml:space="preserve">She could practically see the gears turning behind Gracie’s eyes as she pieced everything together. Then—click. </w:t>
+      </w:r>
+    </w:p>
+    <w:p>
+      <w:pPr>
+        <w:ind w:firstLine="720"/>
+      </w:pPr>
+      <w:r>
+        <w:t>“Did you find something?” Gracie asked. “When you came here that night?”</w:t>
+      </w:r>
+    </w:p>
+    <w:p>
+      <w:pPr>
+        <w:ind w:firstLine="720"/>
+      </w:pPr>
+      <w:r>
+        <w:t>Violet</w:t>
+      </w:r>
+      <w:r>
+        <w:t xml:space="preserve"> swallowed. “I did…”</w:t>
+      </w:r>
+    </w:p>
+    <w:p>
+      <w:pPr>
+        <w:ind w:firstLine="720"/>
+      </w:pPr>
+      <w:r>
+        <w:t>Gracie leaned in, hanging on every word. “What did you find?”</w:t>
+      </w:r>
+    </w:p>
+    <w:p>
+      <w:pPr>
+        <w:ind w:firstLine="720"/>
+      </w:pPr>
+      <w:r>
+        <w:t>Violet blew out a breath. “</w:t>
+      </w:r>
+      <w:r>
+        <w:t xml:space="preserve">This is the crazy part. </w:t>
+      </w:r>
+      <w:r>
+        <w:t xml:space="preserve">It’s less of a </w:t>
+      </w:r>
+      <w:r>
+        <w:rPr>
+          <w:i/>
+          <w:iCs/>
+        </w:rPr>
+        <w:t>what</w:t>
+      </w:r>
+      <w:r>
+        <w:t xml:space="preserve">… and more of a </w:t>
+      </w:r>
+      <w:r>
+        <w:rPr>
+          <w:i/>
+          <w:iCs/>
+        </w:rPr>
+        <w:t>who</w:t>
+      </w:r>
+      <w:r>
+        <w:t>.”</w:t>
+      </w:r>
+    </w:p>
+    <w:p>
+      <w:pPr>
+        <w:ind w:firstLine="720"/>
+      </w:pPr>
+      <w:r>
+        <w:t>Gracie’s brow furrowed.</w:t>
+      </w:r>
+    </w:p>
+    <w:p>
+      <w:pPr>
+        <w:ind w:firstLine="720"/>
+      </w:pPr>
+      <w:r>
+        <w:t>Violet</w:t>
+      </w:r>
+      <w:r>
+        <w:t xml:space="preserve"> nodded toward the picture on the screen. Gracie followed her gaze.</w:t>
+      </w:r>
+    </w:p>
+    <w:p>
+      <w:pPr>
+        <w:ind w:firstLine="720"/>
+      </w:pPr>
+      <w:r>
+        <w:t>“Mrs. Wiloughby—” Gracie started, then stopped short. “Wait. No. When you came in, you asked about… her.”</w:t>
       </w:r>
       <w:r>
         <w:t xml:space="preserve"> </w:t>
       </w:r>
-    </w:p>
-    <w:p>
-      <w:pPr>
-        <w:ind w:firstLine="720"/>
-      </w:pPr>
-      <w:r>
-        <w:t>“Did you find something?” Gracie asked. “When you came here that night?”</w:t>
+      <w:r>
+        <w:t>Her eyes snapped back to Violet. “You saw her? The woman standing behind her?”</w:t>
       </w:r>
     </w:p>
     <w:p>
@@ -11900,57 +11953,61 @@
         <w:t>Violet</w:t>
       </w:r>
       <w:r>
-        <w:t xml:space="preserve"> swallowed. “I did…”</w:t>
-      </w:r>
-    </w:p>
-    <w:p>
-      <w:pPr>
-        <w:ind w:firstLine="720"/>
-      </w:pPr>
-      <w:r>
-        <w:t>Gracie leaned in, hanging on every word. “What did you find?”</w:t>
-      </w:r>
-    </w:p>
-    <w:p>
-      <w:pPr>
-        <w:ind w:firstLine="720"/>
-      </w:pPr>
-      <w:r>
-        <w:t>Violet blew out a breath. “</w:t>
-      </w:r>
-      <w:r>
-        <w:t xml:space="preserve">This is the crazy part. </w:t>
-      </w:r>
-      <w:r>
-        <w:t xml:space="preserve">It’s less of a </w:t>
-      </w:r>
-      <w:r>
-        <w:rPr>
-          <w:i/>
-          <w:iCs/>
-        </w:rPr>
-        <w:t>what</w:t>
-      </w:r>
-      <w:r>
-        <w:t xml:space="preserve">… and more of a </w:t>
-      </w:r>
-      <w:r>
-        <w:rPr>
-          <w:i/>
-          <w:iCs/>
-        </w:rPr>
-        <w:t>who</w:t>
-      </w:r>
-      <w:r>
-        <w:t>.”</w:t>
-      </w:r>
-    </w:p>
-    <w:p>
-      <w:pPr>
-        <w:ind w:firstLine="720"/>
-      </w:pPr>
-      <w:r>
-        <w:t>Gracie’s brow furrowed.</w:t>
+        <w:t xml:space="preserve"> nodded again.</w:t>
+      </w:r>
+    </w:p>
+    <w:p>
+      <w:pPr>
+        <w:ind w:firstLine="720"/>
+      </w:pPr>
+      <w:r>
+        <w:t>Gracie blinked, confusion and awe warring across her face. “But how? This picture’s almost a century old. Unless…”</w:t>
+      </w:r>
+      <w:r>
+        <w:t xml:space="preserve"> </w:t>
+      </w:r>
+      <w:r>
+        <w:t>She turned fully toward Violet, eyes widening until they nearly swallowed her face.</w:t>
+      </w:r>
+      <w:r>
+        <w:t xml:space="preserve"> “Are you saying you saw</w:t>
+      </w:r>
+      <w:r>
+        <w:t xml:space="preserve"> </w:t>
+      </w:r>
+      <w:r>
+        <w:t>her</w:t>
+      </w:r>
+      <w:r>
+        <w:t xml:space="preserve"> </w:t>
+      </w:r>
+      <w:r>
+        <w:rPr>
+          <w:i/>
+          <w:iCs/>
+        </w:rPr>
+        <w:t>spirit</w:t>
+      </w:r>
+      <w:r>
+        <w:t xml:space="preserve">? </w:t>
+      </w:r>
+      <w:r>
+        <w:t>Like</w:t>
+      </w:r>
+      <w:r>
+        <w:t>—</w:t>
+      </w:r>
+      <w:r>
+        <w:t>h</w:t>
+      </w:r>
+      <w:r>
+        <w:t>er ghost?</w:t>
+      </w:r>
+      <w:r>
+        <w:t>!</w:t>
+      </w:r>
+      <w:r>
+        <w:t>”</w:t>
       </w:r>
     </w:p>
     <w:p>
@@ -11961,21 +12018,114 @@
         <w:t>Violet</w:t>
       </w:r>
       <w:r>
-        <w:t xml:space="preserve"> nodded toward the picture on the screen. Gracie followed her gaze.</w:t>
-      </w:r>
-    </w:p>
-    <w:p>
-      <w:pPr>
-        <w:ind w:firstLine="720"/>
-      </w:pPr>
-      <w:r>
-        <w:t>“Mrs. Wiloughby—” Gracie started, then stopped short. “Wait. No. When you came in, you asked about… her.”</w:t>
+        <w:t xml:space="preserve"> gave a small, helpless shrug. “I told you you’d think I was crazy.”</w:t>
+      </w:r>
+    </w:p>
+    <w:p>
+      <w:pPr>
+        <w:ind w:firstLine="720"/>
+      </w:pPr>
+      <w:r>
+        <w:t>Gracie shook her head, eyes drifting back to the two women on the screen. She was quiet for a long moment before huffing. “No crazier than a mystical library that turns middle-schoolers upside down.”</w:t>
+      </w:r>
+    </w:p>
+    <w:p>
+      <w:pPr>
+        <w:ind w:firstLine="720"/>
+      </w:pPr>
+      <w:r>
+        <w:t>She glanced around the room, as if the spirit might pop out at any moment. A beat passed as Gracie processed it all. Then she tilted her head at Violet, eyes narrowing.</w:t>
+      </w:r>
+      <w:r>
+        <w:br/>
+        <w:t>“So—you saw a ghost and still came back here after that?”</w:t>
+      </w:r>
+    </w:p>
+    <w:p>
+      <w:pPr>
+        <w:ind w:firstLine="720"/>
+      </w:pPr>
+      <w:r>
+        <w:t>Violet laughed, rubbing the back of her neck. “Yeah. Call it curiosity, I guess.”</w:t>
+      </w:r>
+    </w:p>
+    <w:p>
+      <w:pPr>
+        <w:ind w:firstLine="720"/>
+      </w:pPr>
+      <w:r>
+        <w:lastRenderedPageBreak/>
+        <w:t>Gracie tucked her legs beneath her chair and smiled faintly. “You’re brave.”</w:t>
+      </w:r>
+    </w:p>
+    <w:p>
+      <w:pPr>
+        <w:ind w:firstLine="720"/>
+      </w:pPr>
+      <w:r>
+        <w:t>Violet</w:t>
+      </w:r>
+      <w:r>
+        <w:t xml:space="preserve"> huffed. “I don’t know about that…”</w:t>
+      </w:r>
+    </w:p>
+    <w:p>
+      <w:pPr>
+        <w:ind w:firstLine="720"/>
+      </w:pPr>
+      <w:r>
+        <w:t xml:space="preserve">Gracie flapped her lips. “Please. Don’t be modest. </w:t>
+      </w:r>
+      <w:r>
+        <w:t>I don’t know many people who’d meet a real-life ghost and then waltz back into the same place the next day.”</w:t>
+      </w:r>
+    </w:p>
+    <w:p>
+      <w:pPr>
+        <w:ind w:firstLine="720"/>
+      </w:pPr>
+      <w:r>
+        <w:t>Violet</w:t>
+      </w:r>
+      <w:r>
+        <w:t xml:space="preserve"> couldn’t help but smile.</w:t>
+      </w:r>
+    </w:p>
+    <w:p>
+      <w:pPr>
+        <w:ind w:firstLine="720"/>
+      </w:pPr>
+      <w:r>
+        <w:t xml:space="preserve">Gracie reached into her backpack and pulled out </w:t>
+      </w:r>
+      <w:proofErr w:type="gramStart"/>
+      <w:r>
+        <w:t>a sleeve</w:t>
+      </w:r>
+      <w:proofErr w:type="gramEnd"/>
+      <w:r>
+        <w:t xml:space="preserve"> of Oreos, setting them between them. Tucking her hair behind her ears, she fixed Violet with mock seriousness.</w:t>
       </w:r>
       <w:r>
         <w:t xml:space="preserve"> </w:t>
       </w:r>
-      <w:r>
-        <w:t>Her eyes snapped back to Violet. “You saw her? The woman standing behind her?”</w:t>
+    </w:p>
+    <w:p>
+      <w:pPr>
+        <w:ind w:firstLine="720"/>
+      </w:pPr>
+      <w:r>
+        <w:t xml:space="preserve">“Tell. Me. </w:t>
+      </w:r>
+      <w:r>
+        <w:rPr>
+          <w:i/>
+          <w:iCs/>
+        </w:rPr>
+        <w:t>Everything.</w:t>
+      </w:r>
+      <w:r>
+        <w:t>”</w:t>
       </w:r>
     </w:p>
     <w:p>
@@ -11986,97 +12136,189 @@
         <w:t>Violet</w:t>
       </w:r>
       <w:r>
-        <w:t xml:space="preserve"> nodded again.</w:t>
-      </w:r>
-    </w:p>
-    <w:p>
-      <w:pPr>
-        <w:ind w:firstLine="720"/>
-      </w:pPr>
-      <w:r>
-        <w:t>Gracie blinked, confusion and awe warring across her face. “But how? This picture’s almost a century old. Unless…”</w:t>
-      </w:r>
-      <w:r>
         <w:t xml:space="preserve"> </w:t>
       </w:r>
       <w:r>
-        <w:t>She turned fully toward Violet, eyes widening until they nearly swallowed her face.</w:t>
-      </w:r>
-      <w:r>
-        <w:t xml:space="preserve"> “Are you saying you saw</w:t>
+        <w:t xml:space="preserve">reached for </w:t>
+      </w:r>
+      <w:r>
+        <w:t>an Oreo,</w:t>
+      </w:r>
+      <w:r>
+        <w:t xml:space="preserve"> curling </w:t>
+      </w:r>
+      <w:r>
+        <w:t>deeper</w:t>
+      </w:r>
+      <w:r>
+        <w:t xml:space="preserve"> in</w:t>
+      </w:r>
+      <w:r>
+        <w:t>to</w:t>
+      </w:r>
+      <w:r>
+        <w:t xml:space="preserve"> her chair.</w:t>
+      </w:r>
+      <w:r>
+        <w:t xml:space="preserve"> “Well </w:t>
+      </w:r>
+      <w:r>
+        <w:t>a</w:t>
+      </w:r>
+      <w:r>
+        <w:t>fter that night—I just couldn’t let it go. It was like one of those bad dreams that sticks with you, you know? I needed to know more. About her. About spirits, specters—ghosts. All of it.” She hesitated. “Especially after what else I saw.”</w:t>
+      </w:r>
+    </w:p>
+    <w:p>
+      <w:pPr>
+        <w:ind w:firstLine="720"/>
+      </w:pPr>
+      <w:r>
+        <w:t xml:space="preserve">Gracie’s </w:t>
+      </w:r>
+      <w:r>
+        <w:t xml:space="preserve">face </w:t>
+      </w:r>
+      <w:r>
+        <w:t>scrunched</w:t>
+      </w:r>
+      <w:r>
+        <w:t xml:space="preserve">, </w:t>
+      </w:r>
+      <w:r>
+        <w:t>“</w:t>
+      </w:r>
+      <w:r>
+        <w:t>You saw more than just a ghost?”</w:t>
+      </w:r>
+    </w:p>
+    <w:p>
+      <w:pPr>
+        <w:ind w:firstLine="720"/>
+      </w:pPr>
+      <w:r>
+        <w:t>“Yeah. A lot more.” Violet met her gaze. “And I think you’re right about the kids at school—but not because of the library.”</w:t>
+      </w:r>
+    </w:p>
+    <w:p>
+      <w:pPr>
+        <w:ind w:firstLine="720"/>
+      </w:pPr>
+      <w:r>
+        <w:t>She told Gracie everything.</w:t>
+      </w:r>
+    </w:p>
+    <w:p>
+      <w:pPr>
+        <w:ind w:firstLine="720"/>
+      </w:pPr>
+      <w:r>
+        <w:t>The blue flashes. The kids who showed up at midnight. How different they were the next day. What the ghost looked like. How it felt to stand near her. What the woman said. What Violet’s research had turned up—and what it hadn’t.</w:t>
       </w:r>
       <w:r>
         <w:t xml:space="preserve"> </w:t>
       </w:r>
-      <w:r>
-        <w:t>her</w:t>
+    </w:p>
+    <w:p>
+      <w:pPr>
+        <w:ind w:firstLine="720"/>
+      </w:pPr>
+      <w:r>
+        <w:t xml:space="preserve">How Gracie had </w:t>
+      </w:r>
+      <w:r>
+        <w:t xml:space="preserve">somehow managed to find </w:t>
+      </w:r>
+      <w:r>
+        <w:t>what she couldn’t</w:t>
+      </w:r>
+      <w:r>
+        <w:t>. The first real</w:t>
       </w:r>
       <w:r>
         <w:t xml:space="preserve"> </w:t>
       </w:r>
       <w:r>
-        <w:rPr>
-          <w:i/>
-          <w:iCs/>
-        </w:rPr>
-        <w:t>spirit</w:t>
-      </w:r>
-      <w:r>
-        <w:t xml:space="preserve">? </w:t>
-      </w:r>
-      <w:r>
-        <w:t>Like</w:t>
-      </w:r>
-      <w:r>
-        <w:t>—</w:t>
-      </w:r>
-      <w:r>
-        <w:t>h</w:t>
-      </w:r>
-      <w:r>
-        <w:t>er ghost?</w:t>
-      </w:r>
-      <w:r>
-        <w:t>!</w:t>
-      </w:r>
-      <w:r>
-        <w:t>”</w:t>
-      </w:r>
-    </w:p>
-    <w:p>
-      <w:pPr>
-        <w:ind w:firstLine="720"/>
-      </w:pPr>
-    </w:p>
-    <w:p>
-      <w:pPr>
-        <w:ind w:firstLine="720"/>
-      </w:pPr>
-    </w:p>
-    <w:p>
-      <w:pPr>
-        <w:ind w:firstLine="720"/>
-      </w:pPr>
-    </w:p>
-    <w:p>
-      <w:pPr>
-        <w:ind w:firstLine="720"/>
-      </w:pPr>
-    </w:p>
-    <w:p>
-      <w:pPr>
-        <w:ind w:firstLine="720"/>
-      </w:pPr>
-    </w:p>
-    <w:p>
-      <w:pPr>
-        <w:ind w:firstLine="720"/>
-      </w:pPr>
-      <w:r>
-        <w:t>Violet</w:t>
-      </w:r>
-      <w:r>
-        <w:t xml:space="preserve"> gave a small, helpless shrug. “I told you you’d think I was crazy.”</w:t>
+        <w:t>clue about this woman.</w:t>
+      </w:r>
+    </w:p>
+    <w:p>
+      <w:pPr>
+        <w:ind w:firstLine="720"/>
+      </w:pPr>
+      <w:r>
+        <w:t xml:space="preserve">With every word, Gracie’s eyes grew </w:t>
+      </w:r>
+      <w:proofErr w:type="gramStart"/>
+      <w:r>
+        <w:t>wider—</w:t>
+      </w:r>
+      <w:proofErr w:type="gramEnd"/>
+      <w:r>
+        <w:t>until Violet finally ran out of breath.</w:t>
+      </w:r>
+    </w:p>
+    <w:p>
+      <w:pPr>
+        <w:ind w:firstLine="720"/>
+      </w:pPr>
+      <w:r>
+        <w:t xml:space="preserve">By the time Violet was done, </w:t>
+      </w:r>
+      <w:r>
+        <w:t xml:space="preserve">Gracie </w:t>
+      </w:r>
+      <w:r>
+        <w:t xml:space="preserve">was left speechless, </w:t>
+      </w:r>
+      <w:r>
+        <w:t>color</w:t>
+      </w:r>
+      <w:r>
+        <w:t xml:space="preserve"> drained from her face</w:t>
+      </w:r>
+      <w:r>
+        <w:t xml:space="preserve">. </w:t>
+      </w:r>
+    </w:p>
+    <w:p>
+      <w:pPr>
+        <w:ind w:firstLine="720"/>
+      </w:pPr>
+      <w:r>
+        <w:t>“See?” Violet said softly. “Crazy.”</w:t>
+      </w:r>
+    </w:p>
+    <w:p>
+      <w:pPr>
+        <w:ind w:firstLine="720"/>
+      </w:pPr>
+      <w:r>
+        <w:t xml:space="preserve">Gracie mouthed something, but no words came out. </w:t>
+      </w:r>
+    </w:p>
+    <w:p>
+      <w:pPr>
+        <w:ind w:firstLine="720"/>
+      </w:pPr>
+      <w:r>
+        <w:t>Gracie’s lips moved, but no sound came out.</w:t>
+      </w:r>
+    </w:p>
+    <w:p>
+      <w:pPr>
+        <w:ind w:firstLine="720"/>
+      </w:pPr>
+      <w:r>
+        <w:t>A creeping dread washed over Violet. She’d said too much. Too fast. Too—</w:t>
+      </w:r>
+    </w:p>
+    <w:p>
+      <w:pPr>
+        <w:ind w:firstLine="720"/>
+      </w:pPr>
+      <w:r>
+        <w:t>“Let’s do it.”</w:t>
       </w:r>
     </w:p>
     <w:p>
@@ -12085,287 +12327,239 @@
       </w:pPr>
       <w:r>
         <w:lastRenderedPageBreak/>
-        <w:t>Gracie shook her head in disbelief, turning back to the two women on the screen. She stayed quiet for a long moment before huffing, “No crazier than a mystical library that turns middle-schoolers upside down.”</w:t>
-      </w:r>
-    </w:p>
-    <w:p>
-      <w:pPr>
-        <w:ind w:firstLine="720"/>
-      </w:pPr>
-      <w:r>
-        <w:t xml:space="preserve">Gracie looked around the room as though the spirit might pop out at any moment. </w:t>
-      </w:r>
-      <w:r>
-        <w:t xml:space="preserve">A beat passed as </w:t>
-      </w:r>
+        <w:t>Violet blinked. “Do… what?”</w:t>
+      </w:r>
+    </w:p>
+    <w:p>
+      <w:pPr>
+        <w:ind w:firstLine="720"/>
+      </w:pPr>
+      <w:r>
+        <w:t>Gracie turned to her, eyes alight with something sharp and excited. “Come here. At night. Talk to the ghost. Figure out why kids come out of here different.”</w:t>
+      </w:r>
+    </w:p>
+    <w:p>
+      <w:pPr>
+        <w:ind w:firstLine="720"/>
+      </w:pPr>
+      <w:r>
+        <w:t>Violet’s eyes widened. “You can’t be serious.”</w:t>
+      </w:r>
+    </w:p>
+    <w:p>
+      <w:pPr>
+        <w:ind w:firstLine="720"/>
+      </w:pPr>
+      <w:r>
+        <w:t>“Dead serious,” Gracie said, grinning. “Pun intended.”</w:t>
+      </w:r>
+    </w:p>
+    <w:p>
+      <w:pPr>
+        <w:ind w:firstLine="720"/>
+      </w:pPr>
+      <w:r>
+        <w:t>Violet ran a hand through her hair. “I—I don’t—”</w:t>
+      </w:r>
+    </w:p>
+    <w:p>
+      <w:pPr>
+        <w:ind w:firstLine="720"/>
+      </w:pPr>
+      <w:r>
+        <w:t>“If you don’t want to, I get it. No pressure.” Gracie hesitated, then added, almost to herself, “But I think I’m going to.”</w:t>
+      </w:r>
+    </w:p>
+    <w:p>
+      <w:pPr>
+        <w:ind w:firstLine="720"/>
+      </w:pPr>
+      <w:r>
+        <w:t>“You are?” Violet stared at her.</w:t>
+      </w:r>
+    </w:p>
+    <w:p>
+      <w:pPr>
+        <w:ind w:firstLine="720"/>
+      </w:pPr>
+      <w:r>
+        <w:t>Gracie nodded without hesitation. “Absolutely.”</w:t>
+      </w:r>
+    </w:p>
+    <w:p>
+      <w:pPr>
+        <w:ind w:firstLine="720"/>
+      </w:pPr>
+      <w:r>
+        <w:t>“When?”</w:t>
+      </w:r>
+    </w:p>
+    <w:p>
+      <w:pPr>
+        <w:ind w:firstLine="720"/>
+      </w:pPr>
+      <w:r>
+        <w:t>“</w:t>
+      </w:r>
+      <w:r>
+        <w:t>How about tonight?”</w:t>
+      </w:r>
+      <w:r>
+        <w:t xml:space="preserve"> Gracie shrugged. “It’s Friday. No school</w:t>
+      </w:r>
+      <w:r>
+        <w:t xml:space="preserve"> tomorrow</w:t>
+      </w:r>
+      <w:r>
+        <w:t xml:space="preserve">. No </w:t>
+      </w:r>
+      <w:r>
+        <w:t xml:space="preserve">volleyball </w:t>
+      </w:r>
+      <w:r>
+        <w:t>practice. Perfect excuse to stay up late.”</w:t>
+      </w:r>
+    </w:p>
+    <w:p>
+      <w:pPr>
+        <w:ind w:firstLine="720"/>
+      </w:pPr>
+      <w:r>
+        <w:t>Violet’s stomach flipped. Fear curled tight in her chest. She’d thought about doing it that first night—when she saw Noah walk in alone—but she hadn’t. For a reason. For a lot of reasons.</w:t>
+      </w:r>
+    </w:p>
+    <w:p>
+      <w:pPr>
+        <w:ind w:firstLine="720"/>
+      </w:pPr>
+      <w:r>
+        <w:t>But s</w:t>
+      </w:r>
+      <w:r>
+        <w:t xml:space="preserve">he </w:t>
+      </w:r>
+      <w:r>
+        <w:t xml:space="preserve">also </w:t>
+      </w:r>
+      <w:r>
+        <w:t>couldn’t let Gracie go alone. She just couldn’t.</w:t>
+      </w:r>
+    </w:p>
+    <w:p>
+      <w:pPr>
+        <w:ind w:firstLine="720"/>
+      </w:pPr>
+      <w:r>
+        <w:t>“Okay,” Violet said, the word escaping before she could stop it. “I’ll come with you.”</w:t>
+      </w:r>
+    </w:p>
+    <w:p>
+      <w:pPr>
+        <w:ind w:firstLine="720"/>
+      </w:pPr>
+      <w:r>
+        <w:t xml:space="preserve">Gracie’s eyes </w:t>
+      </w:r>
+      <w:r>
+        <w:t>softened</w:t>
+      </w:r>
+      <w:r>
+        <w:t xml:space="preserve"> with relief. “You will?”</w:t>
+      </w:r>
+    </w:p>
+    <w:p>
+      <w:pPr>
+        <w:ind w:firstLine="720"/>
+      </w:pPr>
+      <w:r>
+        <w:t>Violet nodded. “Yeah. I will.”</w:t>
+      </w:r>
+    </w:p>
+    <w:p>
+      <w:pPr>
+        <w:ind w:firstLine="720"/>
+      </w:pPr>
       <w:r>
         <w:t xml:space="preserve">Gracie </w:t>
       </w:r>
       <w:r>
-        <w:t xml:space="preserve">processed what she was hearing, then </w:t>
-      </w:r>
-      <w:r>
-        <w:t xml:space="preserve">tilted her head at </w:t>
-      </w:r>
-      <w:r>
-        <w:t>Violet</w:t>
-      </w:r>
-      <w:r>
-        <w:t xml:space="preserve">, </w:t>
-      </w:r>
-      <w:r>
-        <w:t>eyes narrowing</w:t>
-      </w:r>
-      <w:r>
-        <w:t xml:space="preserve">, </w:t>
-      </w:r>
-      <w:r>
-        <w:t>“So, yo</w:t>
-      </w:r>
-      <w:r>
-        <w:t xml:space="preserve">u </w:t>
-      </w:r>
-      <w:r>
-        <w:t>saw a ghost</w:t>
-      </w:r>
-      <w:r>
-        <w:t xml:space="preserve"> and </w:t>
-      </w:r>
-      <w:r>
-        <w:rPr>
-          <w:i/>
-          <w:iCs/>
-        </w:rPr>
-        <w:t xml:space="preserve">still </w:t>
-      </w:r>
-      <w:r>
-        <w:t xml:space="preserve">came back here after that?” </w:t>
-      </w:r>
-    </w:p>
-    <w:p>
-      <w:pPr>
-        <w:ind w:firstLine="720"/>
-      </w:pPr>
-      <w:r>
-        <w:t xml:space="preserve">Violet laughed, rubbing at the back of her neck, “Yeah, call it </w:t>
-      </w:r>
-      <w:r>
-        <w:t>curiosity,</w:t>
-      </w:r>
-      <w:r>
-        <w:t xml:space="preserve"> I guess.</w:t>
-      </w:r>
-      <w:r>
-        <w:t>”</w:t>
-      </w:r>
-    </w:p>
-    <w:p>
-      <w:pPr>
-        <w:ind w:firstLine="720"/>
-      </w:pPr>
-      <w:r>
-        <w:t>Gracie tucked her legs beneath her chair and smiled faintly. “You’re brave.”</w:t>
-      </w:r>
-    </w:p>
-    <w:p>
-      <w:pPr>
-        <w:ind w:firstLine="720"/>
-      </w:pPr>
-      <w:r>
-        <w:t>Violet</w:t>
-      </w:r>
-      <w:r>
-        <w:t xml:space="preserve"> huffed. “I don’t know about that…”</w:t>
-      </w:r>
-    </w:p>
-    <w:p>
-      <w:pPr>
-        <w:ind w:firstLine="720"/>
-      </w:pPr>
-      <w:r>
-        <w:t>Gracie flapped her lips. “Please. Don’t be modest. I don’t know many people who’d see a real-life ghost and then waltz back into the same place the next day.”</w:t>
-      </w:r>
-    </w:p>
-    <w:p>
-      <w:pPr>
-        <w:ind w:firstLine="720"/>
-      </w:pPr>
-      <w:r>
-        <w:t>Violet</w:t>
-      </w:r>
-      <w:r>
-        <w:t xml:space="preserve"> couldn’t help but smile.</w:t>
-      </w:r>
-    </w:p>
-    <w:p>
-      <w:pPr>
-        <w:ind w:firstLine="720"/>
-      </w:pPr>
-      <w:r>
-        <w:t xml:space="preserve">Gracie </w:t>
-      </w:r>
-      <w:r>
-        <w:t xml:space="preserve">reached down and </w:t>
-      </w:r>
-      <w:r>
-        <w:t xml:space="preserve">pulled </w:t>
-      </w:r>
-      <w:r>
-        <w:t xml:space="preserve">out a </w:t>
-      </w:r>
-      <w:r>
-        <w:t>sleeve of Oreos from her backpack</w:t>
-      </w:r>
-      <w:r>
-        <w:t xml:space="preserve">, setting </w:t>
-      </w:r>
-      <w:r>
-        <w:t>them on the table between the</w:t>
-      </w:r>
-      <w:r>
-        <w:t xml:space="preserve"> two of them</w:t>
-      </w:r>
-      <w:r>
-        <w:t xml:space="preserve"> to share. Tucking her hair behind her ears, she looked at </w:t>
-      </w:r>
-      <w:r>
-        <w:t>Violet</w:t>
-      </w:r>
-      <w:r>
-        <w:t xml:space="preserve"> with mock seriousness. “Tell. Me. </w:t>
-      </w:r>
-      <w:r>
-        <w:rPr>
-          <w:i/>
-          <w:iCs/>
-        </w:rPr>
-        <w:t>Everything.</w:t>
-      </w:r>
-      <w:r>
-        <w:t>”</w:t>
-      </w:r>
-    </w:p>
-    <w:p>
-      <w:pPr>
-        <w:ind w:firstLine="720"/>
-      </w:pPr>
-      <w:r>
-        <w:t>Violet</w:t>
-      </w:r>
-      <w:r>
-        <w:t xml:space="preserve"> chuckled, grabb</w:t>
-      </w:r>
-      <w:r>
-        <w:t xml:space="preserve">ing an Oreo, “Well after </w:t>
-      </w:r>
-      <w:r>
-        <w:rPr>
-          <w:i/>
-          <w:iCs/>
-        </w:rPr>
-        <w:t xml:space="preserve">that </w:t>
-      </w:r>
-      <w:r>
-        <w:t xml:space="preserve">night—I just couldn’t let it go. It was like some bad dream that sticks in your mind, you know? I had to find out more about her. About spirits, specters, </w:t>
-      </w:r>
-      <w:proofErr w:type="gramStart"/>
-      <w:r>
-        <w:t>ghosts—</w:t>
-      </w:r>
-      <w:proofErr w:type="gramEnd"/>
-      <w:r>
-        <w:t xml:space="preserve">whatever you want to call them. Everything. </w:t>
-      </w:r>
-      <w:r>
-        <w:rPr>
-          <w:i/>
-          <w:iCs/>
-        </w:rPr>
-        <w:t>Especially</w:t>
-      </w:r>
-      <w:r>
-        <w:t xml:space="preserve"> after what else I saw after that</w:t>
-      </w:r>
-      <w:r>
-        <w:t>.”</w:t>
-      </w:r>
-    </w:p>
-    <w:p>
-      <w:pPr>
-        <w:ind w:firstLine="720"/>
-      </w:pPr>
-      <w:r>
-        <w:t>Gracie’s jaw dropped. “</w:t>
-      </w:r>
-      <w:r>
-        <w:t>There was more?”</w:t>
-      </w:r>
-    </w:p>
-    <w:p>
-      <w:pPr>
-        <w:ind w:firstLine="720"/>
-      </w:pPr>
-      <w:r>
-        <w:t>“Yeah. A lot more.</w:t>
-      </w:r>
-      <w:r>
-        <w:t>” Violet held Gracie’s gaze. “</w:t>
-      </w:r>
-      <w:r>
-        <w:t xml:space="preserve">I think you’re right about the kids at </w:t>
-      </w:r>
-      <w:r>
-        <w:t>school, but not because of the library.”</w:t>
-      </w:r>
-    </w:p>
-    <w:p>
-      <w:pPr>
-        <w:ind w:firstLine="720"/>
-      </w:pPr>
-      <w:r>
-        <w:t>She told Gracie</w:t>
-      </w:r>
-      <w:r>
-        <w:t xml:space="preserve"> everything after that. Of the flashing blue light, the kids that showed up on random nights. How they acted the next day at school. About h</w:t>
-      </w:r>
-      <w:r>
-        <w:t xml:space="preserve">ow the ghost looked, how it felt, how she’d reacted. What the woman did. What she said. </w:t>
-      </w:r>
-      <w:r>
-        <w:t xml:space="preserve">What her research found. How she couldn’t find anything about the woman until she walked in this room and Gracie had a picture of her up. </w:t>
-      </w:r>
-    </w:p>
-    <w:p>
-      <w:pPr>
-        <w:ind w:firstLine="720"/>
-      </w:pPr>
-      <w:r>
-        <w:t xml:space="preserve">With every word, Gracie’s eyes grew wider, </w:t>
-      </w:r>
-      <w:proofErr w:type="gramStart"/>
-      <w:r>
-        <w:t>rounder—</w:t>
-      </w:r>
-      <w:proofErr w:type="gramEnd"/>
-      <w:r>
-        <w:t>until they seemed impossibly large.</w:t>
-      </w:r>
-    </w:p>
-    <w:p>
-      <w:pPr>
-        <w:ind w:firstLine="720"/>
-      </w:pPr>
-      <w:r>
-        <w:t xml:space="preserve">By the time Violet was done, </w:t>
-      </w:r>
-      <w:r>
-        <w:t xml:space="preserve">Gracie </w:t>
-      </w:r>
-      <w:r>
-        <w:t>was left speechless, blood drained from her face, lost entirely in her own thoughts</w:t>
-      </w:r>
-      <w:r>
-        <w:t xml:space="preserve">. </w:t>
+        <w:t>beamed</w:t>
+      </w:r>
+      <w:r>
+        <w:t xml:space="preserve">. “Alright. </w:t>
+      </w:r>
+      <w:r>
+        <w:t xml:space="preserve">Alright! </w:t>
+      </w:r>
+      <w:proofErr w:type="gramStart"/>
+      <w:r>
+        <w:t>We’re</w:t>
+      </w:r>
+      <w:proofErr w:type="gramEnd"/>
+      <w:r>
+        <w:t xml:space="preserve"> really doing this.”</w:t>
+      </w:r>
+    </w:p>
+    <w:p>
+      <w:pPr>
+        <w:ind w:firstLine="720"/>
+      </w:pPr>
+      <w:r>
+        <w:t>Violet exhaled. “We’re really doing this—”</w:t>
+      </w:r>
+    </w:p>
+    <w:p>
+      <w:pPr>
+        <w:ind w:firstLine="720"/>
+      </w:pPr>
+      <w:r>
+        <w:t>“Girls!”</w:t>
+      </w:r>
+    </w:p>
+    <w:p>
+      <w:pPr>
+        <w:ind w:firstLine="720"/>
+      </w:pPr>
+      <w:r>
+        <w:t xml:space="preserve">They both yelped, nearly launching from their chairs. </w:t>
+      </w:r>
+    </w:p>
+    <w:p>
+      <w:pPr>
+        <w:ind w:firstLine="720"/>
+      </w:pPr>
+      <w:r>
+        <w:t xml:space="preserve">Mrs. Cobbler clutched </w:t>
+      </w:r>
+      <w:r>
+        <w:t>at her</w:t>
+      </w:r>
+      <w:r>
+        <w:t xml:space="preserve"> pearls, startled herself.</w:t>
+      </w:r>
+    </w:p>
+    <w:p>
+      <w:pPr>
+        <w:ind w:firstLine="720"/>
+      </w:pPr>
+      <w:r>
+        <w:t xml:space="preserve">“Ladies,” she </w:t>
+      </w:r>
+      <w:r>
+        <w:t>continued</w:t>
+      </w:r>
+      <w:r>
+        <w:t xml:space="preserve">, regaining composure, “the library is now </w:t>
+      </w:r>
+      <w:r>
+        <w:rPr>
+          <w:i/>
+          <w:iCs/>
+        </w:rPr>
+        <w:t>closed</w:t>
+      </w:r>
+      <w:r>
+        <w:t>. Time to go.”</w:t>
       </w:r>
     </w:p>
     <w:p>
@@ -12374,424 +12568,54 @@
       </w:pPr>
       <w:r>
         <w:lastRenderedPageBreak/>
-        <w:t>“See—like I said. Crazy.”</w:t>
-      </w:r>
-    </w:p>
-    <w:p>
-      <w:pPr>
-        <w:ind w:firstLine="720"/>
-      </w:pPr>
-      <w:r>
-        <w:t xml:space="preserve">Gracie mouthed something, but no words came out. </w:t>
-      </w:r>
-    </w:p>
-    <w:p>
-      <w:pPr>
-        <w:ind w:firstLine="720"/>
-      </w:pPr>
-      <w:r>
-        <w:t xml:space="preserve">A creep of dread was starting to wash over Violet. She shared </w:t>
-      </w:r>
-      <w:proofErr w:type="gramStart"/>
-      <w:r>
-        <w:t>to</w:t>
-      </w:r>
-      <w:proofErr w:type="gramEnd"/>
-      <w:r>
-        <w:t xml:space="preserve"> much. </w:t>
-      </w:r>
-      <w:proofErr w:type="spellStart"/>
-      <w:proofErr w:type="gramStart"/>
-      <w:r>
-        <w:t>To</w:t>
-      </w:r>
-      <w:proofErr w:type="spellEnd"/>
-      <w:proofErr w:type="gramEnd"/>
-      <w:r>
-        <w:t xml:space="preserve"> much craziness at once, when out of nowhere,</w:t>
-      </w:r>
-      <w:r>
-        <w:t xml:space="preserve"> </w:t>
-      </w:r>
-      <w:r>
-        <w:t>Gracie</w:t>
-      </w:r>
-      <w:r>
-        <w:t xml:space="preserve"> turned to </w:t>
-      </w:r>
-      <w:r>
-        <w:t>Violet</w:t>
-      </w:r>
-      <w:r>
-        <w:t>, a spark of mischief lighting her eyes. “Let’s do</w:t>
-      </w:r>
-      <w:r>
-        <w:t xml:space="preserve"> it</w:t>
-      </w:r>
-      <w:r>
-        <w:t>.”</w:t>
-      </w:r>
-      <w:r>
-        <w:t xml:space="preserve"> She said as though they had started some other conversation.</w:t>
-      </w:r>
-    </w:p>
-    <w:p>
-      <w:pPr>
-        <w:ind w:firstLine="720"/>
-      </w:pPr>
-      <w:r>
-        <w:t>Violet</w:t>
-      </w:r>
-      <w:r>
-        <w:t xml:space="preserve"> cocked her head. “…Do what?”</w:t>
-      </w:r>
-    </w:p>
-    <w:p>
-      <w:pPr>
-        <w:ind w:firstLine="720"/>
-      </w:pPr>
-      <w:r>
-        <w:t xml:space="preserve">“Come here. At night. </w:t>
-      </w:r>
-      <w:r>
-        <w:t>Talk to</w:t>
-      </w:r>
-      <w:r>
-        <w:t xml:space="preserve"> the old broa</w:t>
-      </w:r>
-      <w:r>
-        <w:t>d. F</w:t>
-      </w:r>
-      <w:r>
-        <w:t xml:space="preserve">igure out why </w:t>
-      </w:r>
-      <w:r>
-        <w:t xml:space="preserve">some of the </w:t>
-      </w:r>
-      <w:r>
-        <w:t xml:space="preserve">kids </w:t>
-      </w:r>
-      <w:r>
-        <w:t xml:space="preserve">at school </w:t>
-      </w:r>
-      <w:r>
-        <w:t>are acting all crazy with her</w:t>
-      </w:r>
-      <w:r>
-        <w:t xml:space="preserve"> after they come to see her.”</w:t>
-      </w:r>
-    </w:p>
-    <w:p>
-      <w:pPr>
-        <w:ind w:firstLine="720"/>
-      </w:pPr>
-      <w:r>
-        <w:t xml:space="preserve">Now it was </w:t>
-      </w:r>
-      <w:r>
-        <w:t>Violet</w:t>
-      </w:r>
-      <w:r>
-        <w:t>’s turn for her eyes to widen. “</w:t>
-      </w:r>
-      <w:r>
-        <w:t xml:space="preserve">You can’t be </w:t>
-      </w:r>
-      <w:r>
-        <w:t>serious?”</w:t>
-      </w:r>
-    </w:p>
-    <w:p>
-      <w:pPr>
-        <w:ind w:firstLine="720"/>
-      </w:pPr>
-      <w:r>
-        <w:t>“Dead serious.” Gracie grinned. “Pun intended.”</w:t>
-      </w:r>
-    </w:p>
-    <w:p>
-      <w:pPr>
-        <w:ind w:firstLine="720"/>
-      </w:pPr>
-      <w:r>
-        <w:t>Violet</w:t>
-      </w:r>
-      <w:r>
-        <w:t xml:space="preserve"> ran a hand through her hair. “I… I don’t…”</w:t>
-      </w:r>
-    </w:p>
-    <w:p>
-      <w:pPr>
-        <w:ind w:firstLine="720"/>
-      </w:pPr>
-      <w:r>
-        <w:t>“If you don’t want to, I get it. Seriously—no pressure. But…” Gracie’s voice lifted with nervous excitement. “</w:t>
-      </w:r>
-      <w:r>
-        <w:t>I think—yeah, I</w:t>
-      </w:r>
-      <w:r>
-        <w:t>’m going to.”</w:t>
-      </w:r>
-    </w:p>
-    <w:p>
-      <w:pPr>
-        <w:ind w:firstLine="720"/>
-      </w:pPr>
-      <w:r>
-        <w:t>“You are?”</w:t>
-      </w:r>
-      <w:r>
-        <w:t xml:space="preserve"> Violet was beside herself.</w:t>
-      </w:r>
-    </w:p>
-    <w:p>
-      <w:pPr>
-        <w:ind w:firstLine="720"/>
-      </w:pPr>
-      <w:r>
-        <w:t>Gracie mulled it over for no more than a heartbeat. “Absolutely.”</w:t>
-      </w:r>
-    </w:p>
-    <w:p>
-      <w:pPr>
-        <w:ind w:firstLine="720"/>
-      </w:pPr>
-      <w:r>
-        <w:t>“W</w:t>
-      </w:r>
-      <w:r>
-        <w:t>ha—why? W</w:t>
-      </w:r>
-      <w:r>
-        <w:t>hen?”</w:t>
-      </w:r>
-    </w:p>
-    <w:p>
-      <w:pPr>
-        <w:ind w:firstLine="720"/>
-      </w:pPr>
-      <w:r>
-        <w:t>“Tonight, I think. It’s Friday—no school tomorrow, no volleyball practice… perfect night to stay up late.”</w:t>
-      </w:r>
-    </w:p>
-    <w:p>
-      <w:pPr>
-        <w:ind w:firstLine="720"/>
-      </w:pPr>
-      <w:r>
-        <w:t>Violet</w:t>
-      </w:r>
-      <w:r>
-        <w:t xml:space="preserve"> chewed on the inside of her lip. Butterflies swam in her stomach. She </w:t>
-      </w:r>
-      <w:r>
-        <w:rPr>
-          <w:i/>
-          <w:iCs/>
-        </w:rPr>
-        <w:t>wanted</w:t>
-      </w:r>
-      <w:r>
-        <w:t xml:space="preserve"> to go back </w:t>
-      </w:r>
-      <w:r>
-        <w:t>inside. Considered going in after Noah that one day, b</w:t>
-      </w:r>
-      <w:r>
-        <w:t>ut who was she kidding? She was downright scared.</w:t>
-      </w:r>
-      <w:r>
-        <w:t xml:space="preserve"> Who wouldn’t be.</w:t>
-      </w:r>
-      <w:r>
-        <w:t xml:space="preserve"> </w:t>
-      </w:r>
-    </w:p>
-    <w:p>
-      <w:pPr>
-        <w:ind w:firstLine="720"/>
-      </w:pPr>
-      <w:r>
-        <w:t xml:space="preserve">Violet really didn’t know if she could do it as she considered it. Jump down that rabbit hole with both feet. </w:t>
-      </w:r>
-    </w:p>
-    <w:p>
-      <w:pPr>
-        <w:ind w:firstLine="720"/>
-      </w:pPr>
-      <w:proofErr w:type="gramStart"/>
-      <w:r>
-        <w:t>But,</w:t>
-      </w:r>
-      <w:proofErr w:type="gramEnd"/>
-      <w:r>
-        <w:t xml:space="preserve"> could she </w:t>
-      </w:r>
-      <w:proofErr w:type="gramStart"/>
-      <w:r>
-        <w:t>really also</w:t>
-      </w:r>
-      <w:proofErr w:type="gramEnd"/>
-      <w:r>
-        <w:t xml:space="preserve"> let Gracie go alone?</w:t>
-      </w:r>
-      <w:r>
-        <w:t xml:space="preserve"> What if something happened to her? </w:t>
-      </w:r>
-      <w:r>
-        <w:t xml:space="preserve">What if she turned out like the rest of the kids that went in by themselves. </w:t>
-      </w:r>
-      <w:r>
-        <w:t>She’d never forgive herself.</w:t>
-      </w:r>
-    </w:p>
-    <w:p>
-      <w:pPr>
-        <w:ind w:firstLine="720"/>
-      </w:pPr>
-      <w:r>
-        <w:t xml:space="preserve">“Okay.” The word came out with more confidence than </w:t>
-      </w:r>
-      <w:r>
-        <w:t>Violet</w:t>
-      </w:r>
-      <w:r>
-        <w:t xml:space="preserve"> felt—blurted before she could change her mind. “I’ll do it. I’ll come with you.”</w:t>
-      </w:r>
-    </w:p>
-    <w:p>
-      <w:pPr>
-        <w:ind w:firstLine="720"/>
-      </w:pPr>
-      <w:r>
-        <w:t>“You will?” Gracie’s eyes widened with relief.</w:t>
-      </w:r>
-    </w:p>
-    <w:p>
-      <w:pPr>
-        <w:ind w:firstLine="720"/>
-      </w:pPr>
-      <w:r>
-        <w:lastRenderedPageBreak/>
-        <w:t>Violet</w:t>
-      </w:r>
-      <w:r>
-        <w:t xml:space="preserve"> smiled and nodded. “Yeah. Absolutely.”</w:t>
-      </w:r>
-    </w:p>
-    <w:p>
-      <w:pPr>
-        <w:ind w:firstLine="720"/>
-      </w:pPr>
-      <w:r>
-        <w:t>Gracie grinned back. “Alright… alright! We’re really going to do this.”</w:t>
-      </w:r>
-    </w:p>
-    <w:p>
-      <w:pPr>
-        <w:ind w:firstLine="720"/>
-      </w:pPr>
-      <w:r>
-        <w:t>Violet</w:t>
-      </w:r>
-      <w:r>
-        <w:t xml:space="preserve"> sighed. “We’re doing this—”</w:t>
-      </w:r>
-    </w:p>
-    <w:p>
-      <w:pPr>
-        <w:ind w:firstLine="720"/>
-      </w:pPr>
-      <w:r>
-        <w:t>“Girls!”</w:t>
-      </w:r>
-    </w:p>
-    <w:p>
-      <w:pPr>
-        <w:ind w:firstLine="720"/>
-      </w:pPr>
-      <w:r>
-        <w:t>Violet</w:t>
-      </w:r>
-      <w:r>
-        <w:t xml:space="preserve"> and Gracie screeched, nearly leaping from their </w:t>
-      </w:r>
-      <w:proofErr w:type="gramStart"/>
-      <w:r>
-        <w:t>seats—</w:t>
-      </w:r>
-      <w:proofErr w:type="gramEnd"/>
-      <w:r>
-        <w:t>startling poor Mrs. Cobbler enough to make her clutch her pearls.</w:t>
-      </w:r>
-    </w:p>
-    <w:p>
-      <w:pPr>
-        <w:ind w:firstLine="720"/>
-      </w:pPr>
-      <w:r>
-        <w:t>“Ladies,” Mrs. Cobbler began again, regaining her composure. “The library is now closed. It’s time to leave.”</w:t>
-      </w:r>
-    </w:p>
-    <w:p>
-      <w:pPr>
-        <w:ind w:firstLine="720"/>
-      </w:pPr>
-      <w:r>
-        <w:t>Violet</w:t>
-      </w:r>
-      <w:r>
-        <w:t xml:space="preserve"> and Gracie exchanged </w:t>
-      </w:r>
-      <w:proofErr w:type="gramStart"/>
-      <w:r>
-        <w:t>a silent</w:t>
-      </w:r>
-      <w:proofErr w:type="gramEnd"/>
-      <w:r>
-        <w:t xml:space="preserve"> look. </w:t>
-      </w:r>
-      <w:r>
-        <w:rPr>
-          <w:i/>
-          <w:iCs/>
-        </w:rPr>
-        <w:t>Tonight,</w:t>
-      </w:r>
-      <w:r>
-        <w:t xml:space="preserve"> their eyes both said.</w:t>
-      </w:r>
-    </w:p>
-    <w:p>
-      <w:pPr>
-        <w:ind w:firstLine="720"/>
-      </w:pPr>
-      <w:r>
-        <w:t>“I’ll text you,” Gracie murmured, slinging her bag over her shoulder as she brushed past Mrs. Cobbler, muttering apologies.</w:t>
-      </w:r>
-    </w:p>
-    <w:p>
-      <w:pPr>
-        <w:ind w:firstLine="720"/>
-      </w:pPr>
-      <w:r>
-        <w:rPr>
-          <w:i/>
-          <w:iCs/>
-        </w:rPr>
-        <w:t>Tonight,</w:t>
-      </w:r>
-      <w:r>
-        <w:t xml:space="preserve"> </w:t>
-      </w:r>
-      <w:r>
-        <w:t>Violet</w:t>
-      </w:r>
-      <w:r>
-        <w:t xml:space="preserve"> thought again, a nervous smile tugging at her lips.</w:t>
-      </w:r>
-    </w:p>
+        <w:t>Violet and Gracie exchanged a look as they stood, slinging their bags over their shoulders.</w:t>
+      </w:r>
+    </w:p>
+    <w:p>
+      <w:pPr>
+        <w:ind w:firstLine="720"/>
+        <w:rPr>
+          <w:i/>
+          <w:iCs/>
+        </w:rPr>
+      </w:pPr>
+      <w:r>
+        <w:rPr>
+          <w:i/>
+          <w:iCs/>
+        </w:rPr>
+        <w:t>Tonight</w:t>
+      </w:r>
+      <w:r>
+        <w:rPr>
+          <w:i/>
+          <w:iCs/>
+        </w:rPr>
+        <w:t>.</w:t>
+      </w:r>
+    </w:p>
+    <w:p>
+      <w:pPr>
+        <w:rPr>
+          <w:i/>
+          <w:iCs/>
+        </w:rPr>
+      </w:pPr>
+    </w:p>
+    <w:p>
+      <w:pPr>
+        <w:rPr>
+          <w:u w:val="single"/>
+        </w:rPr>
+      </w:pPr>
+      <w:r>
+        <w:rPr>
+          <w:u w:val="single"/>
+        </w:rPr>
+        <w:t>Chapter 8</w:t>
+      </w:r>
+    </w:p>
+    <w:p/>
     <w:sectPr>
       <w:pgSz w:w="12240" w:h="15840"/>
       <w:pgMar w:top="1440" w:right="1440" w:bottom="1440" w:left="1440" w:header="720" w:footer="720" w:gutter="0"/>

</xml_diff>

<commit_message>
!Combined - Start Ch.8 (Ch.7)
</commit_message>
<xml_diff>
--- a/!Combined.docx
+++ b/!Combined.docx
@@ -12104,10 +12104,7 @@
       </w:r>
       <w:proofErr w:type="gramEnd"/>
       <w:r>
-        <w:t xml:space="preserve"> of Oreos, setting them between them. Tucking her hair behind her ears, she fixed Violet with mock seriousness.</w:t>
-      </w:r>
-      <w:r>
-        <w:t xml:space="preserve"> </w:t>
+        <w:t xml:space="preserve"> of Oreos, setting them between them. Tucking her hair behind her ears, she fixed Violet with mock seriousness. </w:t>
       </w:r>
     </w:p>
     <w:p>
@@ -12491,13 +12488,8 @@
       <w:r>
         <w:t xml:space="preserve">Alright! </w:t>
       </w:r>
-      <w:proofErr w:type="gramStart"/>
-      <w:r>
-        <w:t>We’re</w:t>
-      </w:r>
-      <w:proofErr w:type="gramEnd"/>
-      <w:r>
-        <w:t xml:space="preserve"> really doing this.”</w:t>
+      <w:r>
+        <w:t>We’re really doing this.”</w:t>
       </w:r>
     </w:p>
     <w:p>
@@ -12615,7 +12607,2097 @@
         <w:t>Chapter 8</w:t>
       </w:r>
     </w:p>
+    <w:p>
+      <w:pPr>
+        <w:ind w:firstLine="720"/>
+      </w:pPr>
+      <w:r>
+        <w:t xml:space="preserve">“Forget your way home?” </w:t>
+      </w:r>
+      <w:r>
+        <w:t>Violet</w:t>
+      </w:r>
+      <w:r>
+        <w:t>’s dad asked as the door shut behind her.</w:t>
+      </w:r>
+    </w:p>
+    <w:p>
+      <w:pPr>
+        <w:ind w:firstLine="720"/>
+        <w:rPr>
+          <w:i/>
+          <w:iCs/>
+        </w:rPr>
+      </w:pPr>
+      <w:r>
+        <w:t>Violet</w:t>
+      </w:r>
+      <w:r>
+        <w:t xml:space="preserve"> knew that tone—sarcasm stretched thin over frustration. He always tried his best not to raise his voice, to let calm do the talking. But there was no mistaking it—he was mad. Or, as he liked to say, </w:t>
+      </w:r>
+      <w:r>
+        <w:rPr>
+          <w:i/>
+          <w:iCs/>
+        </w:rPr>
+        <w:t>not mad, disappointed.</w:t>
+      </w:r>
+    </w:p>
+    <w:p>
+      <w:pPr>
+        <w:ind w:firstLine="720"/>
+      </w:pPr>
+      <w:r>
+        <w:t xml:space="preserve">“No…” </w:t>
+      </w:r>
+      <w:r>
+        <w:t>Violet</w:t>
+      </w:r>
+      <w:r>
+        <w:t xml:space="preserve"> stepped lightly into the living room, glancing toward her dad in his favorite armchair.</w:t>
+      </w:r>
+    </w:p>
+    <w:p>
+      <w:pPr>
+        <w:ind w:firstLine="720"/>
+      </w:pPr>
+      <w:r>
+        <w:t>Her dad checked his watch—pointedly. “Really?</w:t>
+      </w:r>
+      <w:r>
+        <w:t>”</w:t>
+      </w:r>
+    </w:p>
+    <w:p>
+      <w:pPr>
+        <w:ind w:firstLine="720"/>
+      </w:pPr>
+      <w:r>
+        <w:t>Violet</w:t>
+      </w:r>
+      <w:r>
+        <w:t xml:space="preserve"> rolled her eyes, knowing full well it would poke the bear. “Ugh, Dad, can we not right now? I’m tired, and I still have homework</w:t>
+      </w:r>
+      <w:r>
+        <w:t>—</w:t>
+      </w:r>
+      <w:r>
+        <w:t>”</w:t>
+      </w:r>
+    </w:p>
+    <w:p>
+      <w:pPr>
+        <w:ind w:firstLine="720"/>
+      </w:pPr>
+      <w:r>
+        <w:t xml:space="preserve">“Um, no, I think we </w:t>
+      </w:r>
+      <w:r>
+        <w:rPr>
+          <w:i/>
+          <w:iCs/>
+        </w:rPr>
+        <w:t>can</w:t>
+      </w:r>
+      <w:r>
+        <w:t xml:space="preserve"> right now, </w:t>
+      </w:r>
+      <w:r>
+        <w:t>Violet</w:t>
+      </w:r>
+      <w:r>
+        <w:t xml:space="preserve"> James—”</w:t>
+      </w:r>
+    </w:p>
+    <w:p>
+      <w:pPr>
+        <w:ind w:firstLine="720"/>
+        <w:rPr>
+          <w:i/>
+          <w:iCs/>
+        </w:rPr>
+      </w:pPr>
+      <w:r>
+        <w:t xml:space="preserve">Oh boy. </w:t>
+      </w:r>
+      <w:r>
+        <w:rPr>
+          <w:i/>
+          <w:iCs/>
+        </w:rPr>
+        <w:t>Middle name</w:t>
+      </w:r>
+      <w:r>
+        <w:rPr>
+          <w:i/>
+          <w:iCs/>
+        </w:rPr>
+        <w:t xml:space="preserve"> treatment.</w:t>
+      </w:r>
+    </w:p>
+    <w:p>
+      <w:pPr>
+        <w:ind w:firstLine="720"/>
+      </w:pPr>
+      <w:r>
+        <w:t>“What took so long? And no text? No call? Immediately after I ask you to do just that, no less.” He rubbed the bridge of his nose. “</w:t>
+      </w:r>
+      <w:r>
+        <w:t>Violet</w:t>
+      </w:r>
+      <w:r>
+        <w:t xml:space="preserve">, I need to know where you are. Who </w:t>
+      </w:r>
+      <w:proofErr w:type="gramStart"/>
+      <w:r>
+        <w:t>you’re</w:t>
+      </w:r>
+      <w:proofErr w:type="gramEnd"/>
+      <w:r>
+        <w:t xml:space="preserve"> with. As your father, I need to know these things. I get that you’re a teenager now, but as long as you’re under my roof—”</w:t>
+      </w:r>
+    </w:p>
+    <w:p>
+      <w:pPr>
+        <w:ind w:firstLine="720"/>
+      </w:pPr>
+      <w:r>
+        <w:t xml:space="preserve">“I met a friend at the library, okay?” </w:t>
+      </w:r>
+      <w:r>
+        <w:t>Violet</w:t>
+      </w:r>
+      <w:r>
+        <w:t xml:space="preserve"> snapped before she could stop herself. “I was leaving right after I texted you when I ran into a girl from school, and we… we got to talking for a bit. I’m sorry, alright? My</w:t>
+      </w:r>
+      <w:r>
+        <w:t>.</w:t>
+      </w:r>
+      <w:r>
+        <w:t xml:space="preserve"> </w:t>
+      </w:r>
+      <w:r>
+        <w:t>B</w:t>
+      </w:r>
+      <w:r>
+        <w:t>ad. Can you not give me the fifth degree?”</w:t>
+      </w:r>
+    </w:p>
+    <w:p>
+      <w:pPr>
+        <w:ind w:firstLine="720"/>
+      </w:pPr>
+      <w:r>
+        <w:t>Her dad opened his mouth to argue, then closed it again. He blinked, caught off guard. “You did?”</w:t>
+      </w:r>
+    </w:p>
+    <w:p>
+      <w:pPr>
+        <w:ind w:firstLine="720"/>
+      </w:pPr>
+      <w:r>
+        <w:t xml:space="preserve">“Yes,” </w:t>
+      </w:r>
+      <w:r>
+        <w:t>Violet</w:t>
+      </w:r>
+      <w:r>
+        <w:t xml:space="preserve"> scoffed. “Don’t act so surprised.</w:t>
+      </w:r>
+      <w:r>
+        <w:t>”</w:t>
+      </w:r>
+    </w:p>
+    <w:p>
+      <w:pPr>
+        <w:ind w:firstLine="720"/>
+      </w:pPr>
+      <w:r>
+        <w:t>“Surprised?” Dad reached up to scratch the back of his neck. “No, not surprised, just… uh… who is she? Or</w:t>
+      </w:r>
+      <w:r>
+        <w:t xml:space="preserve">… </w:t>
+      </w:r>
+      <w:r>
+        <w:t>he?”</w:t>
+      </w:r>
+    </w:p>
+    <w:p>
+      <w:pPr>
+        <w:ind w:firstLine="720"/>
+      </w:pPr>
+      <w:r>
+        <w:t>Violet</w:t>
+      </w:r>
+      <w:r>
+        <w:t xml:space="preserve"> looked at him flatly. “</w:t>
+      </w:r>
+      <w:r>
+        <w:rPr>
+          <w:i/>
+          <w:iCs/>
+        </w:rPr>
+        <w:t>Her</w:t>
+      </w:r>
+      <w:r>
+        <w:t xml:space="preserve"> name is Gracie.”</w:t>
+      </w:r>
+    </w:p>
+    <w:p>
+      <w:pPr>
+        <w:ind w:firstLine="720"/>
+      </w:pPr>
+      <w:r>
+        <w:t>Dad didn’t bother hiding his relief. “Cool. Cool, cool, cool.”</w:t>
+      </w:r>
+    </w:p>
+    <w:p>
+      <w:pPr>
+        <w:ind w:firstLine="720"/>
+      </w:pPr>
+      <w:r>
+        <w:lastRenderedPageBreak/>
+        <w:t>Violet</w:t>
+      </w:r>
+      <w:r>
+        <w:t xml:space="preserve"> raised a brow. “Really?”</w:t>
+      </w:r>
+    </w:p>
+    <w:p>
+      <w:pPr>
+        <w:ind w:firstLine="720"/>
+      </w:pPr>
+      <w:r>
+        <w:t xml:space="preserve">“What?” he said, hands up. “I’m just saying—it’s nice you met someone.” He smiled </w:t>
+      </w:r>
+      <w:proofErr w:type="gramStart"/>
+      <w:r>
+        <w:t>sheepishly,</w:t>
+      </w:r>
+      <w:proofErr w:type="gramEnd"/>
+      <w:r>
+        <w:t xml:space="preserve"> clearly aware she’d caught him. “Look, I’m </w:t>
+      </w:r>
+      <w:proofErr w:type="gramStart"/>
+      <w:r>
+        <w:t>really</w:t>
+      </w:r>
+      <w:r>
+        <w:t xml:space="preserve"> glad</w:t>
+      </w:r>
+      <w:proofErr w:type="gramEnd"/>
+      <w:r>
+        <w:t xml:space="preserve"> you made a friend, </w:t>
+      </w:r>
+      <w:r>
+        <w:t>V</w:t>
+      </w:r>
+      <w:r>
+        <w:t>J</w:t>
+      </w:r>
+      <w:r>
+        <w:t xml:space="preserve">. </w:t>
+      </w:r>
+      <w:proofErr w:type="gramStart"/>
+      <w:r>
+        <w:t>I’ve</w:t>
+      </w:r>
+      <w:proofErr w:type="gramEnd"/>
+      <w:r>
+        <w:t xml:space="preserve"> been saying since we moved here you should—”</w:t>
+      </w:r>
+    </w:p>
+    <w:p>
+      <w:pPr>
+        <w:ind w:firstLine="720"/>
+      </w:pPr>
+      <w:r>
+        <w:t xml:space="preserve">“Yeah, yeah,” </w:t>
+      </w:r>
+      <w:r>
+        <w:t>Violet</w:t>
+      </w:r>
+      <w:r>
+        <w:t xml:space="preserve"> cut in, already knowing the rest.</w:t>
+      </w:r>
+    </w:p>
+    <w:p>
+      <w:pPr>
+        <w:ind w:firstLine="720"/>
+      </w:pPr>
+      <w:r>
+        <w:t>“</w:t>
+      </w:r>
+      <w:proofErr w:type="gramStart"/>
+      <w:r>
+        <w:t>But,</w:t>
+      </w:r>
+      <w:proofErr w:type="gramEnd"/>
+      <w:r>
+        <w:t>” he continued, holding up a finger, “that doesn’t change anything. I still need communication, alright?”</w:t>
+      </w:r>
+    </w:p>
+    <w:p>
+      <w:pPr>
+        <w:ind w:firstLine="720"/>
+      </w:pPr>
+      <w:r>
+        <w:t>Violet</w:t>
+      </w:r>
+      <w:r>
+        <w:t xml:space="preserve"> rolled her eyes—less dramatic this time. “Alright,” she conceded.</w:t>
+      </w:r>
+    </w:p>
+    <w:p>
+      <w:pPr>
+        <w:ind w:firstLine="720"/>
+      </w:pPr>
+      <w:r>
+        <w:t xml:space="preserve">Dad’s grin could’ve </w:t>
+      </w:r>
+      <w:r>
+        <w:t>lit up the h</w:t>
+      </w:r>
+      <w:r>
+        <w:t>ouse. He crossed the room and pulled her into a tight bear hug.</w:t>
+      </w:r>
+    </w:p>
+    <w:p>
+      <w:pPr>
+        <w:ind w:firstLine="720"/>
+      </w:pPr>
+      <w:r>
+        <w:t>“Ugh, Dad—seriously, can you not?” Violet wheeze</w:t>
+      </w:r>
+      <w:r>
+        <w:t>d</w:t>
+      </w:r>
+      <w:r>
+        <w:t>.</w:t>
+      </w:r>
+    </w:p>
+    <w:p>
+      <w:pPr>
+        <w:ind w:firstLine="720"/>
+      </w:pPr>
+      <w:r>
+        <w:t xml:space="preserve">He chuckled, letting her go, giving her a playful nudge on the shoulder. “I do trust you, you know that, </w:t>
+      </w:r>
+      <w:proofErr w:type="gramStart"/>
+      <w:r>
+        <w:t>right?</w:t>
+      </w:r>
+      <w:proofErr w:type="gramEnd"/>
+      <w:r>
+        <w:t xml:space="preserve"> You’re a good kid. I just—”</w:t>
+      </w:r>
+      <w:r>
+        <w:t xml:space="preserve"> </w:t>
+      </w:r>
+    </w:p>
+    <w:p>
+      <w:pPr>
+        <w:ind w:firstLine="720"/>
+      </w:pPr>
+      <w:r>
+        <w:t xml:space="preserve">“I know,” </w:t>
+      </w:r>
+      <w:r>
+        <w:t>Violet</w:t>
+      </w:r>
+      <w:r>
+        <w:t xml:space="preserve"> said quickly, guilt already prickling her chest. “Spare me from hearing it a third time. Communication. Got it.”</w:t>
+      </w:r>
+    </w:p>
+    <w:p>
+      <w:pPr>
+        <w:ind w:firstLine="720"/>
+      </w:pPr>
+      <w:r>
+        <w:t>Dad raised his palms in surrender, zipping his lips and locking it with an invisible key.</w:t>
+      </w:r>
+    </w:p>
+    <w:p>
+      <w:pPr>
+        <w:ind w:firstLine="720"/>
+      </w:pPr>
+      <w:r>
+        <w:t>“Takeout tonight?” he called as she headed down the hall.</w:t>
+      </w:r>
+    </w:p>
+    <w:p>
+      <w:pPr>
+        <w:ind w:firstLine="720"/>
+      </w:pPr>
+      <w:r>
+        <w:t>“I don’t care,” Violet said over her shoulder.</w:t>
+      </w:r>
+      <w:r>
+        <w:t xml:space="preserve"> </w:t>
+      </w:r>
+    </w:p>
+    <w:p>
+      <w:pPr>
+        <w:ind w:firstLine="720"/>
+      </w:pPr>
+      <w:r>
+        <w:t>Closing</w:t>
+      </w:r>
+      <w:r>
+        <w:t xml:space="preserve"> her bedroom door, </w:t>
+      </w:r>
+      <w:r>
+        <w:t>Violet leaned</w:t>
+      </w:r>
+      <w:r>
+        <w:t xml:space="preserve"> against it, </w:t>
+      </w:r>
+      <w:r>
+        <w:t xml:space="preserve">sliding </w:t>
+      </w:r>
+      <w:r>
+        <w:t xml:space="preserve">down until she hit the floor. The </w:t>
+      </w:r>
+      <w:proofErr w:type="gramStart"/>
+      <w:r>
+        <w:t>quiet</w:t>
+      </w:r>
+      <w:proofErr w:type="gramEnd"/>
+      <w:r>
+        <w:t xml:space="preserve"> wrapped around her like a blanket she didn’t quite want—warm, heavy, and filled with everything she couldn’t say.</w:t>
+      </w:r>
+    </w:p>
     <w:p/>
+    <w:p/>
+    <w:p/>
+    <w:p/>
+    <w:p>
+      <w:r>
+        <w:t xml:space="preserve">Nerves </w:t>
+      </w:r>
+      <w:r>
+        <w:t>started</w:t>
+      </w:r>
+      <w:r>
+        <w:t xml:space="preserve"> twist</w:t>
+      </w:r>
+      <w:r>
+        <w:t>ing</w:t>
+      </w:r>
+      <w:r>
+        <w:t xml:space="preserve"> her stomach into one giant knot</w:t>
+      </w:r>
+      <w:r>
+        <w:t xml:space="preserve"> as the </w:t>
+      </w:r>
+      <w:r>
+        <w:t>time ticked away.</w:t>
+      </w:r>
+    </w:p>
+    <w:p>
+      <w:r>
+        <w:tab/>
+      </w:r>
+      <w:r>
+        <w:t xml:space="preserve">Violet managed to choke down a few bites of dinner, but in the end mostly pushed the food around to make it </w:t>
+      </w:r>
+      <w:r>
+        <w:t>appear</w:t>
+      </w:r>
+      <w:r>
+        <w:t xml:space="preserve"> like she’d </w:t>
+      </w:r>
+      <w:r>
+        <w:t xml:space="preserve">eaten more </w:t>
+      </w:r>
+      <w:proofErr w:type="gramStart"/>
+      <w:r>
+        <w:t>then</w:t>
+      </w:r>
+      <w:proofErr w:type="gramEnd"/>
+      <w:r>
+        <w:t xml:space="preserve"> she had.</w:t>
+      </w:r>
+    </w:p>
+    <w:p>
+      <w:pPr>
+        <w:ind w:firstLine="720"/>
+      </w:pPr>
+      <w:r>
+        <w:lastRenderedPageBreak/>
+        <w:t xml:space="preserve">She set an alarm—just in case she somehow dozed off while lying in bed—but that </w:t>
+      </w:r>
+      <w:r>
+        <w:t>was</w:t>
+      </w:r>
+      <w:r>
+        <w:t xml:space="preserve"> pointless. Sleep wasn’t coming.</w:t>
+      </w:r>
+    </w:p>
+    <w:p>
+      <w:pPr>
+        <w:ind w:firstLine="720"/>
+      </w:pPr>
+      <w:r>
+        <w:t>Violet</w:t>
+      </w:r>
+      <w:r>
+        <w:t xml:space="preserve"> stared up into the darkness at the few glow-in-the-dark stars she’d stuck to her ceiling, their weak yellowish-green glow pulsing faintly above her. She kept tapping her phone, checking the time, swearing ten minutes had passed when only one had. Images of the ghost-</w:t>
+      </w:r>
+      <w:r>
+        <w:t>woman</w:t>
+      </w:r>
+      <w:r>
+        <w:t xml:space="preserve"> kept flicking through her mind. </w:t>
+      </w:r>
+    </w:p>
+    <w:p>
+      <w:pPr>
+        <w:ind w:firstLine="720"/>
+      </w:pPr>
+      <w:r>
+        <w:t xml:space="preserve">All week, </w:t>
+      </w:r>
+      <w:r>
+        <w:t>Violet</w:t>
+      </w:r>
+      <w:r>
+        <w:t xml:space="preserve"> had done well to push the woman out of her thoughts</w:t>
+      </w:r>
+      <w:r>
+        <w:t>, not let it consume her past the research she had been doing</w:t>
+      </w:r>
+      <w:r>
+        <w:t xml:space="preserve">—but tonight, it was all she could think about. </w:t>
+      </w:r>
+    </w:p>
+    <w:p>
+      <w:pPr>
+        <w:ind w:firstLine="720"/>
+      </w:pPr>
+      <w:r>
+        <w:t xml:space="preserve">That, and the eerie feeling creeping along her bones. She told herself it was just nerves, but it felt… different. Something she couldn’t quite name. </w:t>
+      </w:r>
+      <w:proofErr w:type="gramStart"/>
+      <w:r>
+        <w:t>Similar to</w:t>
+      </w:r>
+      <w:proofErr w:type="gramEnd"/>
+      <w:r>
+        <w:t xml:space="preserve"> being watched—but not quite. It was more like someone was waiting for her. Expecting her.</w:t>
+      </w:r>
+    </w:p>
+    <w:p>
+      <w:pPr>
+        <w:ind w:firstLine="720"/>
+      </w:pPr>
+      <w:r>
+        <w:t xml:space="preserve">When </w:t>
+      </w:r>
+      <w:r>
+        <w:t xml:space="preserve">she heard </w:t>
+      </w:r>
+      <w:r>
+        <w:t xml:space="preserve">her dad finally </w:t>
+      </w:r>
+      <w:r>
+        <w:t>call it a night</w:t>
+      </w:r>
+      <w:r>
+        <w:t xml:space="preserve">, </w:t>
+      </w:r>
+      <w:r>
+        <w:t>Violet</w:t>
+      </w:r>
+      <w:r>
+        <w:t xml:space="preserve"> </w:t>
+      </w:r>
+      <w:r>
+        <w:t xml:space="preserve">waited ten hard minutes before creeping </w:t>
+      </w:r>
+      <w:r>
+        <w:t>into the kitchen</w:t>
+      </w:r>
+      <w:r>
+        <w:t xml:space="preserve"> to</w:t>
+      </w:r>
+      <w:r>
+        <w:t xml:space="preserve"> gather her “supplies.” </w:t>
+      </w:r>
+    </w:p>
+    <w:p>
+      <w:pPr>
+        <w:ind w:firstLine="720"/>
+      </w:pPr>
+      <w:r>
+        <w:t xml:space="preserve">The </w:t>
+      </w:r>
+      <w:proofErr w:type="gramStart"/>
+      <w:r>
+        <w:t>salt shaker</w:t>
+      </w:r>
+      <w:proofErr w:type="gramEnd"/>
+      <w:r>
+        <w:t xml:space="preserve">. The little silver </w:t>
+      </w:r>
+      <w:proofErr w:type="gramStart"/>
+      <w:r>
+        <w:t>cross</w:t>
+      </w:r>
+      <w:proofErr w:type="gramEnd"/>
+      <w:r>
+        <w:t xml:space="preserve"> necklace from her jewelry drawer. Her hand mirror—though she </w:t>
+      </w:r>
+      <w:r>
+        <w:t xml:space="preserve">really wasn’t sure that it would do much good. </w:t>
+      </w:r>
+      <w:r>
+        <w:t>And, from the cupboard, a cast-iron skillet—the only piece of iron she could find.</w:t>
+      </w:r>
+    </w:p>
+    <w:p>
+      <w:pPr>
+        <w:ind w:firstLine="720"/>
+      </w:pPr>
+      <w:r>
+        <w:t xml:space="preserve">How to use any of them was still up for debate. </w:t>
+      </w:r>
+      <w:r>
+        <w:t>Violet</w:t>
+      </w:r>
+      <w:r>
+        <w:t xml:space="preserve"> hoped they wouldn’t need to be used at all, but she felt better having them than not. She paused, staring down at the odd assortment inside</w:t>
+      </w:r>
+      <w:r>
+        <w:t xml:space="preserve"> her bag</w:t>
+      </w:r>
+      <w:r>
+        <w:t xml:space="preserve">. If anyone </w:t>
+      </w:r>
+      <w:r>
+        <w:t>were to search through</w:t>
+      </w:r>
+      <w:r>
+        <w:t xml:space="preserve"> it tonight, she could only imagine the look on their face.</w:t>
+      </w:r>
+    </w:p>
+    <w:p>
+      <w:pPr>
+        <w:ind w:firstLine="720"/>
+      </w:pPr>
+      <w:r>
+        <w:t>Now all she could do was wait.</w:t>
+      </w:r>
+    </w:p>
+    <w:p>
+      <w:pPr>
+        <w:ind w:firstLine="720"/>
+      </w:pPr>
+      <w:r>
+        <w:t xml:space="preserve">One hour passed. </w:t>
+      </w:r>
+    </w:p>
+    <w:p>
+      <w:pPr>
+        <w:ind w:firstLine="720"/>
+      </w:pPr>
+      <w:r>
+        <w:t xml:space="preserve">Then two. </w:t>
+      </w:r>
+    </w:p>
+    <w:p>
+      <w:pPr>
+        <w:ind w:firstLine="720"/>
+      </w:pPr>
+      <w:r>
+        <w:t>Still no word from Gracie.</w:t>
+      </w:r>
+    </w:p>
+    <w:p>
+      <w:pPr>
+        <w:ind w:firstLine="720"/>
+      </w:pPr>
+      <w:r>
+        <w:t>Violet</w:t>
+      </w:r>
+      <w:r>
+        <w:t xml:space="preserve"> started to wonder if she’d changed her mind—or just forgotten. She sat on the edge of her bed, then paced her room, then flopped back onto her comforter, repeating the cycle </w:t>
+      </w:r>
+      <w:proofErr w:type="gramStart"/>
+      <w:r>
+        <w:t>again and again</w:t>
+      </w:r>
+      <w:proofErr w:type="gramEnd"/>
+      <w:r>
+        <w:t xml:space="preserve"> until, finally, her phone chimed.</w:t>
+      </w:r>
+    </w:p>
+    <w:p>
+      <w:pPr>
+        <w:ind w:firstLine="720"/>
+      </w:pPr>
+      <w:r>
+        <w:t>Gracie’s name popped up on the screen—</w:t>
+      </w:r>
+    </w:p>
+    <w:p>
+      <w:pPr>
+        <w:ind w:firstLine="720"/>
+      </w:pPr>
+      <w:r>
+        <w:rPr>
+          <w:i/>
+          <w:iCs/>
+        </w:rPr>
+        <w:t xml:space="preserve">“You ready?” </w:t>
+      </w:r>
+      <w:r>
+        <w:t>Gracie said with a winky face.</w:t>
+      </w:r>
+    </w:p>
+    <w:p>
+      <w:pPr>
+        <w:ind w:firstLine="720"/>
+      </w:pPr>
+      <w:r>
+        <w:rPr>
+          <w:i/>
+          <w:iCs/>
+        </w:rPr>
+        <w:lastRenderedPageBreak/>
+        <w:t xml:space="preserve">“Born ready…” No. No. No. </w:t>
+      </w:r>
+      <w:r>
+        <w:t xml:space="preserve">Delete. Delete. Delete. </w:t>
+      </w:r>
+      <w:r>
+        <w:rPr>
+          <w:i/>
+          <w:iCs/>
+        </w:rPr>
+        <w:t xml:space="preserve">“You know it…” </w:t>
+      </w:r>
+      <w:r>
+        <w:t xml:space="preserve">Delete. Delete. Delete. </w:t>
+      </w:r>
+      <w:r>
+        <w:rPr>
+          <w:i/>
+          <w:iCs/>
+        </w:rPr>
+        <w:t xml:space="preserve">Ugh, </w:t>
+      </w:r>
+      <w:r>
+        <w:rPr>
+          <w:i/>
+          <w:iCs/>
+        </w:rPr>
+        <w:t>Violet</w:t>
+      </w:r>
+      <w:r>
+        <w:rPr>
+          <w:i/>
+          <w:iCs/>
+        </w:rPr>
+        <w:t xml:space="preserve"> don’t over think this! “Yep. Ready when you are.” </w:t>
+      </w:r>
+      <w:r>
+        <w:t xml:space="preserve"> Send. </w:t>
+      </w:r>
+    </w:p>
+    <w:p>
+      <w:pPr>
+        <w:ind w:firstLine="720"/>
+        <w:rPr>
+          <w:i/>
+          <w:iCs/>
+        </w:rPr>
+      </w:pPr>
+      <w:r>
+        <w:rPr>
+          <w:i/>
+          <w:iCs/>
+        </w:rPr>
+        <w:t xml:space="preserve">Gracie liked your message, “What’s your address?” </w:t>
+      </w:r>
+    </w:p>
+    <w:p>
+      <w:pPr>
+        <w:ind w:firstLine="720"/>
+        <w:rPr>
+          <w:i/>
+          <w:iCs/>
+        </w:rPr>
+      </w:pPr>
+      <w:r>
+        <w:rPr>
+          <w:i/>
+          <w:iCs/>
+        </w:rPr>
+        <w:t xml:space="preserve">“555 Grimstone Pl.” </w:t>
+      </w:r>
+    </w:p>
+    <w:p>
+      <w:pPr>
+        <w:ind w:firstLine="720"/>
+        <w:rPr>
+          <w:i/>
+          <w:iCs/>
+        </w:rPr>
+      </w:pPr>
+      <w:r>
+        <w:rPr>
+          <w:i/>
+          <w:iCs/>
+        </w:rPr>
+        <w:t>“</w:t>
+      </w:r>
+      <w:r>
+        <w:rPr>
+          <w:i/>
+          <w:iCs/>
+        </w:rPr>
+        <w:t xml:space="preserve">Omg, </w:t>
+      </w:r>
+      <w:proofErr w:type="spellStart"/>
+      <w:r>
+        <w:rPr>
+          <w:i/>
+          <w:iCs/>
+        </w:rPr>
+        <w:t>ur</w:t>
+      </w:r>
+      <w:proofErr w:type="spellEnd"/>
+      <w:r>
+        <w:rPr>
+          <w:i/>
+          <w:iCs/>
+        </w:rPr>
+        <w:t xml:space="preserve"> </w:t>
+      </w:r>
+      <w:r>
+        <w:rPr>
+          <w:i/>
+          <w:iCs/>
+        </w:rPr>
+        <w:t xml:space="preserve">in the next neighborhood over! I’ll swing by your place, then we’ll walk over </w:t>
+      </w:r>
+      <w:proofErr w:type="gramStart"/>
+      <w:r>
+        <w:rPr>
+          <w:i/>
+          <w:iCs/>
+        </w:rPr>
+        <w:t>together?</w:t>
+      </w:r>
+      <w:proofErr w:type="gramEnd"/>
+    </w:p>
+    <w:p>
+      <w:pPr>
+        <w:ind w:firstLine="720"/>
+      </w:pPr>
+      <w:r>
+        <w:rPr>
+          <w:i/>
+          <w:iCs/>
+        </w:rPr>
+        <w:t xml:space="preserve"> “Sounds perfection!” Perfection? Seriously? What the heck am I thinking</w:t>
+      </w:r>
+      <w:r>
+        <w:t xml:space="preserve">! </w:t>
+      </w:r>
+      <w:r>
+        <w:t>Violet</w:t>
+      </w:r>
+      <w:r>
+        <w:t xml:space="preserve"> slapped her palm to her forehead. </w:t>
+      </w:r>
+    </w:p>
+    <w:p>
+      <w:pPr>
+        <w:ind w:firstLine="720"/>
+      </w:pPr>
+      <w:r>
+        <w:rPr>
+          <w:i/>
+          <w:iCs/>
+        </w:rPr>
+        <w:t xml:space="preserve">Gracie sent a crying laughing emoji, “See you in five!” </w:t>
+      </w:r>
+    </w:p>
+    <w:p>
+      <w:pPr>
+        <w:ind w:firstLine="720"/>
+      </w:pPr>
+      <w:r>
+        <w:t>Violet</w:t>
+      </w:r>
+      <w:r>
+        <w:t>’s stomach fluttered. She went back to pacing until her phone chimed again.</w:t>
+      </w:r>
+    </w:p>
+    <w:p>
+      <w:pPr>
+        <w:ind w:firstLine="720"/>
+        <w:rPr>
+          <w:i/>
+          <w:iCs/>
+        </w:rPr>
+      </w:pPr>
+      <w:r>
+        <w:rPr>
+          <w:i/>
+          <w:iCs/>
+        </w:rPr>
+        <w:t>Message from Gracie— “Out front!”</w:t>
+      </w:r>
+    </w:p>
+    <w:p>
+      <w:pPr>
+        <w:rPr>
+          <w:i/>
+          <w:iCs/>
+        </w:rPr>
+      </w:pPr>
+      <w:r>
+        <w:rPr>
+          <w:i/>
+          <w:iCs/>
+        </w:rPr>
+        <w:tab/>
+      </w:r>
+      <w:r>
+        <w:t>Violet</w:t>
+      </w:r>
+      <w:r>
+        <w:t xml:space="preserve"> drew a deep breath. </w:t>
+      </w:r>
+      <w:r>
+        <w:rPr>
+          <w:i/>
+          <w:iCs/>
+        </w:rPr>
+        <w:t>Here we go</w:t>
+      </w:r>
+      <w:r>
+        <w:t xml:space="preserve">. </w:t>
+      </w:r>
+    </w:p>
+    <w:p>
+      <w:pPr>
+        <w:ind w:firstLine="720"/>
+      </w:pPr>
+      <w:r>
+        <w:t>Grabbing her bag, she took one last look in the mirror, straightened her ponytail, and adjusted her glasses.</w:t>
+      </w:r>
+      <w:r>
+        <w:t xml:space="preserve"> </w:t>
+      </w:r>
+      <w:r>
+        <w:t>Apparently, she needed to look good for the ghost.</w:t>
+      </w:r>
+    </w:p>
+    <w:p>
+      <w:pPr>
+        <w:ind w:firstLine="720"/>
+      </w:pPr>
+      <w:r>
+        <w:t xml:space="preserve">Willing her door to stay silent, </w:t>
+      </w:r>
+      <w:r>
+        <w:t>Violet</w:t>
+      </w:r>
+      <w:r>
+        <w:t xml:space="preserve"> crept into the dark hallway, stepping only on the parts of the hardwood floor she knew wouldn’t creak.</w:t>
+      </w:r>
+    </w:p>
+    <w:p>
+      <w:pPr>
+        <w:ind w:firstLine="720"/>
+      </w:pPr>
+      <w:r>
+        <w:t xml:space="preserve">Passing her dad’s room—door slightly ajar—she paused. Snores that could rival a rhinoceros echoed from inside. </w:t>
+      </w:r>
+      <w:r>
+        <w:t>Violet</w:t>
+      </w:r>
+      <w:r>
+        <w:t xml:space="preserve"> exhaled softly. She was in the clear.</w:t>
+      </w:r>
+    </w:p>
+    <w:p>
+      <w:pPr>
+        <w:ind w:firstLine="720"/>
+      </w:pPr>
+      <w:r>
+        <w:t>Still on tiptoe, she made her way to the front door, unlocked it, and slipped outside, easing it shut behind her before quietly locking it from the outside.</w:t>
+      </w:r>
+    </w:p>
+    <w:p>
+      <w:pPr>
+        <w:ind w:firstLine="720"/>
+      </w:pPr>
+      <w:r>
+        <w:t>From the porch, she scanned the street for Gracie, but didn’t see her—</w:t>
+      </w:r>
+    </w:p>
+    <w:p>
+      <w:pPr>
+        <w:ind w:firstLine="720"/>
+      </w:pPr>
+      <w:r>
+        <w:t>“Boo!”</w:t>
+      </w:r>
+    </w:p>
+    <w:p>
+      <w:pPr>
+        <w:ind w:firstLine="720"/>
+      </w:pPr>
+      <w:r>
+        <w:t xml:space="preserve">“What the—!” </w:t>
+      </w:r>
+      <w:r>
+        <w:t>Violet</w:t>
+      </w:r>
+      <w:r>
+        <w:t xml:space="preserve"> gasped, nearly jumping out of her skin.</w:t>
+      </w:r>
+    </w:p>
+    <w:p>
+      <w:pPr>
+        <w:ind w:firstLine="720"/>
+      </w:pPr>
+      <w:r>
+        <w:t>Gracie popped up from behind a bush, covering her mouth to keep from laughing too loudly. “Sorry,” she whispered between giggles, “I couldn’t resist.”</w:t>
+      </w:r>
+    </w:p>
+    <w:p>
+      <w:pPr>
+        <w:ind w:firstLine="720"/>
+      </w:pPr>
+      <w:r>
+        <w:t>Violet</w:t>
+      </w:r>
+      <w:r>
+        <w:t xml:space="preserve"> pressed </w:t>
+      </w:r>
+      <w:proofErr w:type="gramStart"/>
+      <w:r>
+        <w:t>a hand</w:t>
+      </w:r>
+      <w:proofErr w:type="gramEnd"/>
+      <w:r>
+        <w:t xml:space="preserve"> to her chest, heart still thundering back down from orbit, and shook her head with a grin. “You better </w:t>
+      </w:r>
+      <w:proofErr w:type="gramStart"/>
+      <w:r>
+        <w:t>be</w:t>
+      </w:r>
+      <w:proofErr w:type="gramEnd"/>
+      <w:r>
+        <w:t xml:space="preserve"> ready for some payback.”</w:t>
+      </w:r>
+    </w:p>
+    <w:p>
+      <w:pPr>
+        <w:ind w:firstLine="720"/>
+      </w:pPr>
+      <w:r>
+        <w:t>Gracie spread her arms with a mischievous glint in her eye. “Bring it on, girlie.</w:t>
+      </w:r>
+      <w:r>
+        <w:t>”</w:t>
+      </w:r>
+    </w:p>
+    <w:p>
+      <w:pPr>
+        <w:ind w:firstLine="720"/>
+      </w:pPr>
+      <w:r>
+        <w:lastRenderedPageBreak/>
+        <w:t>A beat of silence hung between them until Gracie looked from side to side.</w:t>
+      </w:r>
+      <w:r>
+        <w:br/>
+        <w:t xml:space="preserve">“Well,” she said, “shall we get off your porch and go </w:t>
+      </w:r>
+      <w:r>
+        <w:t xml:space="preserve">pay a </w:t>
+      </w:r>
+      <w:r>
+        <w:t>visit</w:t>
+      </w:r>
+      <w:r>
+        <w:t xml:space="preserve"> to</w:t>
+      </w:r>
+      <w:r>
+        <w:t xml:space="preserve"> our wonder woman?”</w:t>
+      </w:r>
+    </w:p>
+    <w:p>
+      <w:pPr>
+        <w:ind w:firstLine="720"/>
+      </w:pPr>
+      <w:r>
+        <w:t>“</w:t>
+      </w:r>
+      <w:r>
+        <w:t>Let’s</w:t>
+      </w:r>
+      <w:r>
+        <w:t xml:space="preserve">.” </w:t>
+      </w:r>
+      <w:r>
+        <w:t>Violet</w:t>
+      </w:r>
+      <w:r>
+        <w:t xml:space="preserve"> inclined her head solemnly.</w:t>
+      </w:r>
+    </w:p>
+    <w:p>
+      <w:pPr>
+        <w:ind w:firstLine="720"/>
+      </w:pPr>
+      <w:r>
+        <w:t xml:space="preserve">“Perfection.” Gracie winked with a mock smile, earning an embarrassed laugh from </w:t>
+      </w:r>
+      <w:r>
+        <w:t>Violet</w:t>
+      </w:r>
+      <w:r>
+        <w:t xml:space="preserve">. There was something about the way she </w:t>
+      </w:r>
+      <w:proofErr w:type="gramStart"/>
+      <w:r>
+        <w:t>said it—</w:t>
+      </w:r>
+      <w:proofErr w:type="gramEnd"/>
+      <w:r>
+        <w:t xml:space="preserve">light, teasing, but </w:t>
+      </w:r>
+      <w:r>
+        <w:t>somehow not</w:t>
+      </w:r>
+      <w:r>
+        <w:t xml:space="preserve"> mean. A rare talent, </w:t>
+      </w:r>
+      <w:proofErr w:type="gramStart"/>
+      <w:r>
+        <w:t>Violet</w:t>
+      </w:r>
+      <w:proofErr w:type="gramEnd"/>
+      <w:r>
+        <w:t xml:space="preserve"> was quickly learning, that Gracie seemed to possess.</w:t>
+      </w:r>
+    </w:p>
+    <w:p>
+      <w:pPr>
+        <w:ind w:firstLine="720"/>
+      </w:pPr>
+      <w:r>
+        <w:t xml:space="preserve">“Alright then, Miss Night Crawler,” Gracie went on, gesturing toward the street, “want to lead the way since you’ve done this a time or two?” </w:t>
+      </w:r>
+    </w:p>
+    <w:p>
+      <w:pPr>
+        <w:ind w:firstLine="720"/>
+      </w:pPr>
+      <w:r>
+        <w:t xml:space="preserve">“Night Crawler?” </w:t>
+      </w:r>
+      <w:r>
+        <w:t>Violet</w:t>
+      </w:r>
+      <w:r>
+        <w:t xml:space="preserve"> tried it out as she stepped off the porch, falling into stride beside Gracie. “I kind of like the sound of that.”</w:t>
+      </w:r>
+    </w:p>
+    <w:p>
+      <w:pPr>
+        <w:ind w:firstLine="720"/>
+      </w:pPr>
+      <w:r>
+        <w:t>“Nicknames are my specialty.” Gracie tipped an invisible hat. “</w:t>
+      </w:r>
+      <w:r>
+        <w:t>W</w:t>
+      </w:r>
+      <w:r>
+        <w:t>hat’s in the bag? Planning to knock out a little homework while we’re there?”</w:t>
+      </w:r>
+    </w:p>
+    <w:p>
+      <w:pPr>
+        <w:ind w:firstLine="720"/>
+      </w:pPr>
+      <w:r>
+        <w:t>Violet</w:t>
+      </w:r>
+      <w:r>
+        <w:t xml:space="preserve"> shrugged, deadpan. “Figured if we don’t see the ghost-lady, might as well be productive.”</w:t>
+      </w:r>
+    </w:p>
+    <w:p>
+      <w:pPr>
+        <w:ind w:firstLine="720"/>
+      </w:pPr>
+      <w:r>
+        <w:t xml:space="preserve">Gracie shot </w:t>
+      </w:r>
+      <w:proofErr w:type="gramStart"/>
+      <w:r>
+        <w:t>her</w:t>
+      </w:r>
+      <w:proofErr w:type="gramEnd"/>
+      <w:r>
+        <w:t xml:space="preserve"> a look. “Huh. Well… okay then.”</w:t>
+      </w:r>
+    </w:p>
+    <w:p>
+      <w:pPr>
+        <w:ind w:firstLine="720"/>
+      </w:pPr>
+      <w:r>
+        <w:t xml:space="preserve">“I’m kidding.” </w:t>
+      </w:r>
+      <w:r>
+        <w:t>Violet</w:t>
+      </w:r>
+      <w:r>
+        <w:t xml:space="preserve"> grinned. “It’s ghost supplies—stuff I read about that’s</w:t>
+      </w:r>
+      <w:r>
+        <w:t xml:space="preserve"> </w:t>
+      </w:r>
+      <w:r>
+        <w:t>supposed to help. Salt, iron, a mirror, and a cross.”</w:t>
+      </w:r>
+    </w:p>
+    <w:p>
+      <w:pPr>
+        <w:ind w:firstLine="720"/>
+      </w:pPr>
+      <w:r>
+        <w:t>“Ah, good thinking.” Gracie tapped her temple. “Now I feel unprepared.”</w:t>
+      </w:r>
+    </w:p>
+    <w:p>
+      <w:pPr>
+        <w:ind w:firstLine="720"/>
+      </w:pPr>
+      <w:r>
+        <w:t>“Eh, you can share mine if we need to.”</w:t>
+      </w:r>
+    </w:p>
+    <w:p>
+      <w:pPr>
+        <w:ind w:firstLine="720"/>
+      </w:pPr>
+      <w:r>
+        <w:t xml:space="preserve">They laughed, but the sound trailed off when the seriousness of </w:t>
+      </w:r>
+      <w:proofErr w:type="gramStart"/>
+      <w:r>
+        <w:t xml:space="preserve">that </w:t>
+      </w:r>
+      <w:r>
+        <w:rPr>
+          <w:i/>
+          <w:iCs/>
+        </w:rPr>
+        <w:t>if</w:t>
+      </w:r>
+      <w:proofErr w:type="gramEnd"/>
+      <w:r>
+        <w:t xml:space="preserve"> hit them both.</w:t>
+      </w:r>
+    </w:p>
+    <w:p>
+      <w:pPr>
+        <w:ind w:firstLine="720"/>
+      </w:pPr>
+      <w:r>
+        <w:t>“Do—do you think we’re actually going to need them?” Gracie asked softly.</w:t>
+      </w:r>
+    </w:p>
+    <w:p>
+      <w:pPr>
+        <w:ind w:firstLine="720"/>
+      </w:pPr>
+      <w:r>
+        <w:t>Violet</w:t>
+      </w:r>
+      <w:r>
+        <w:t xml:space="preserve"> squinted, lifting one shoulder. “Hopefully not? I didn’t last time, at least. But… I guess we’ll find out.”</w:t>
+      </w:r>
+    </w:p>
+    <w:p>
+      <w:pPr>
+        <w:ind w:firstLine="720"/>
+      </w:pPr>
+      <w:r>
+        <w:t>Gracie gulped. “Maybe we should, uh, come up with a plan, then.”</w:t>
+      </w:r>
+    </w:p>
+    <w:p>
+      <w:pPr>
+        <w:ind w:firstLine="720"/>
+      </w:pPr>
+      <w:r>
+        <w:t>“My plan is just to run faster than you.”</w:t>
+      </w:r>
+    </w:p>
+    <w:p>
+      <w:pPr>
+        <w:ind w:firstLine="720"/>
+      </w:pPr>
+      <w:r>
+        <w:t xml:space="preserve">Gracie shot </w:t>
+      </w:r>
+      <w:r>
+        <w:t>Violet</w:t>
+      </w:r>
+      <w:r>
+        <w:t xml:space="preserve"> a flat look before realizing she was joking, then snorted. “You’re sneaky funny, you know that? Too bad for you, I’m wicked fast. Volleyball thighs—built for speed.”</w:t>
+      </w:r>
+    </w:p>
+    <w:p>
+      <w:pPr>
+        <w:ind w:firstLine="720"/>
+      </w:pPr>
+      <w:r>
+        <w:t>“Nuts, didn’t think of that. I should have thought of bringing someone slower.”</w:t>
+      </w:r>
+    </w:p>
+    <w:p>
+      <w:pPr>
+        <w:ind w:firstLine="720"/>
+      </w:pPr>
+      <w:r>
+        <w:lastRenderedPageBreak/>
+        <w:t xml:space="preserve">“To late now, crawler.” Gracie smirked. </w:t>
+      </w:r>
+    </w:p>
+    <w:p>
+      <w:pPr>
+        <w:ind w:firstLine="720"/>
+      </w:pPr>
+      <w:r>
+        <w:t xml:space="preserve">“So,” </w:t>
+      </w:r>
+      <w:r>
+        <w:t>Violet</w:t>
+      </w:r>
+      <w:r>
+        <w:t xml:space="preserve"> breathed after a beat, the humor fading from her voice. “A plan. Maybe we should have one for what we’ll do when we get there—what we’re </w:t>
+      </w:r>
+      <w:proofErr w:type="gramStart"/>
+      <w:r>
+        <w:t>actually trying</w:t>
+      </w:r>
+      <w:proofErr w:type="gramEnd"/>
+      <w:r>
+        <w:t xml:space="preserve"> to achieve—and another for if we need to, you know… bail?”</w:t>
+      </w:r>
+    </w:p>
+    <w:p>
+      <w:pPr>
+        <w:ind w:firstLine="720"/>
+      </w:pPr>
+      <w:r>
+        <w:t xml:space="preserve">Gracie nodded slowly. “Yeah, that’s smart. Like Mrs. Gateau always </w:t>
+      </w:r>
+      <w:proofErr w:type="gramStart"/>
+      <w:r>
+        <w:t>says—state</w:t>
+      </w:r>
+      <w:proofErr w:type="gramEnd"/>
+      <w:r>
+        <w:t xml:space="preserve"> your objective and </w:t>
+      </w:r>
+      <w:proofErr w:type="gramStart"/>
+      <w:r>
+        <w:t>plot</w:t>
+      </w:r>
+      <w:proofErr w:type="gramEnd"/>
+      <w:r>
+        <w:t xml:space="preserve"> your main points.”</w:t>
+      </w:r>
+    </w:p>
+    <w:p>
+      <w:pPr>
+        <w:ind w:firstLine="720"/>
+      </w:pPr>
+      <w:r>
+        <w:t>Violet</w:t>
+      </w:r>
+      <w:r>
+        <w:t xml:space="preserve"> </w:t>
+      </w:r>
+      <w:r>
+        <w:t>snickered</w:t>
+      </w:r>
+      <w:r>
+        <w:t>. “Pretty sure she meant that for essays, not ghost hunts.”</w:t>
+      </w:r>
+    </w:p>
+    <w:p>
+      <w:pPr>
+        <w:ind w:firstLine="720"/>
+      </w:pPr>
+      <w:r>
+        <w:t>“</w:t>
+      </w:r>
+      <w:r>
+        <w:t>Meh, s</w:t>
+      </w:r>
+      <w:r>
+        <w:t>ame principles apply.” Gracie shrugged. “Introduction, body, conclusion—preferably not ours.”</w:t>
+      </w:r>
+    </w:p>
+    <w:p>
+      <w:pPr>
+        <w:ind w:firstLine="720"/>
+      </w:pPr>
+      <w:r>
+        <w:t xml:space="preserve">“Well, in that case, our objective is not </w:t>
+      </w:r>
+      <w:r>
+        <w:t>just</w:t>
+      </w:r>
+      <w:r>
+        <w:t xml:space="preserve"> to find the ghost lady, but to see if we can figure out why kids have flown over the cuckoo’s nest. That, and getting our behinds out of there safe and sound.”</w:t>
+      </w:r>
+    </w:p>
+    <w:p>
+      <w:pPr>
+        <w:ind w:firstLine="720"/>
+      </w:pPr>
+      <w:r>
+        <w:t xml:space="preserve">“Right. Find ghost-lady, find library weirdness, get out of there. For the first point—do you think we’ll have any trouble finding her? How did she, uh, </w:t>
+      </w:r>
+      <w:r>
+        <w:rPr>
+          <w:i/>
+          <w:iCs/>
+        </w:rPr>
+        <w:t>appear</w:t>
+      </w:r>
+      <w:r>
+        <w:t xml:space="preserve"> to you the first time? She wasn’t there when you got there, right?”</w:t>
+      </w:r>
+    </w:p>
+    <w:p>
+      <w:pPr>
+        <w:ind w:firstLine="720"/>
+      </w:pPr>
+      <w:r>
+        <w:t>Violet</w:t>
+      </w:r>
+      <w:r>
+        <w:t xml:space="preserve"> shook her head, thinking back to that night. “No, she wasn’t. I’d taken my own little tour of the library, read for a while, </w:t>
+      </w:r>
+      <w:r>
+        <w:t xml:space="preserve">fell asleep, </w:t>
+      </w:r>
+      <w:r>
+        <w:t>and then bam—there she was.”</w:t>
+      </w:r>
+    </w:p>
+    <w:p>
+      <w:pPr>
+        <w:ind w:firstLine="720"/>
+      </w:pPr>
+      <w:r>
+        <w:t>“Hm, okay. Well, if she’s not there when we first get there, we’ll start looking around for anything weird. And if she is there…”</w:t>
+      </w:r>
+    </w:p>
+    <w:p>
+      <w:pPr>
+        <w:ind w:firstLine="720"/>
+      </w:pPr>
+      <w:r>
+        <w:t>“We’ll talk to her. See what information we can pull out of her. Maybe she can give us some clues about the library that we wouldn’t be able to find otherwise.”</w:t>
+      </w:r>
+    </w:p>
+    <w:p>
+      <w:pPr>
+        <w:ind w:firstLine="720"/>
+      </w:pPr>
+      <w:r>
+        <w:t>“I like it. Hopefully she’s a nice, chatty ghost. And if she’s not…”</w:t>
+      </w:r>
+    </w:p>
+    <w:p>
+      <w:pPr>
+        <w:ind w:firstLine="720"/>
+      </w:pPr>
+      <w:r>
+        <w:t>“I chuck everything I have in my backpack at her, and we test out those volleyball legs of yours.”</w:t>
+      </w:r>
+    </w:p>
+    <w:p>
+      <w:pPr>
+        <w:ind w:firstLine="720"/>
+      </w:pPr>
+      <w:r>
+        <w:t>“And there’s our exit plan.” Gracie laughed, then cleared her throat. “If we do need to run, should we, like, choose a meet-up spot or something?”</w:t>
+      </w:r>
+    </w:p>
+    <w:p>
+      <w:pPr>
+        <w:ind w:firstLine="720"/>
+      </w:pPr>
+      <w:r>
+        <w:t>Violet</w:t>
+      </w:r>
+      <w:r>
+        <w:t xml:space="preserve"> bobbed her head from side to side in consideration. “I think while we’re there, we should stick together as much as possible. And if we need to run, we run all the way home. If we happen to get split up somehow…”</w:t>
+      </w:r>
+    </w:p>
+    <w:p>
+      <w:pPr>
+        <w:ind w:firstLine="720"/>
+      </w:pPr>
+      <w:r>
+        <w:t>“We’ll rendezvous at the bush outside your house—the one I scared you from?”</w:t>
+      </w:r>
+    </w:p>
+    <w:p>
+      <w:pPr>
+        <w:ind w:firstLine="720"/>
+      </w:pPr>
+      <w:r>
+        <w:t>“I don’t recall that, actually…”</w:t>
+      </w:r>
+    </w:p>
+    <w:p>
+      <w:pPr>
+        <w:ind w:firstLine="720"/>
+      </w:pPr>
+      <w:r>
+        <w:lastRenderedPageBreak/>
+        <w:t>“Yeah, yeah, whatever, Crawler. But we’ll plan on meeting there, just in case. That way we both know we made it back safe.”</w:t>
+      </w:r>
+    </w:p>
+    <w:p>
+      <w:pPr>
+        <w:ind w:firstLine="720"/>
+      </w:pPr>
+      <w:r>
+        <w:t xml:space="preserve">“I like it.” </w:t>
+      </w:r>
+      <w:r>
+        <w:t>Violet</w:t>
+      </w:r>
+      <w:r>
+        <w:t xml:space="preserve"> nodded her confirmation.</w:t>
+      </w:r>
+    </w:p>
+    <w:p>
+      <w:pPr>
+        <w:ind w:firstLine="720"/>
+      </w:pPr>
+      <w:r>
+        <w:t>They walked the rest of the way in silence, their minds twisting and contorting with the possibilities to come.</w:t>
+      </w:r>
+    </w:p>
+    <w:p>
+      <w:pPr>
+        <w:ind w:firstLine="720"/>
+      </w:pPr>
+      <w:r>
+        <w:t xml:space="preserve">Gracie tried to picture what it would be like to meet a ghost in real life. Would she cower and hide, or stand tall and pretend to be brave? And if she </w:t>
+      </w:r>
+      <w:r>
+        <w:rPr>
+          <w:i/>
+          <w:iCs/>
+        </w:rPr>
+        <w:t>did</w:t>
+      </w:r>
+      <w:r>
+        <w:t xml:space="preserve"> see one—could she even tell anyone? Would they believe her?</w:t>
+      </w:r>
+    </w:p>
+    <w:p>
+      <w:pPr>
+        <w:ind w:firstLine="720"/>
+      </w:pPr>
+      <w:r>
+        <w:rPr>
+          <w:i/>
+          <w:iCs/>
+        </w:rPr>
+        <w:t>She</w:t>
+      </w:r>
+      <w:r>
+        <w:t xml:space="preserve"> </w:t>
+      </w:r>
+      <w:proofErr w:type="gramStart"/>
+      <w:r>
+        <w:t>believed</w:t>
+      </w:r>
+      <w:proofErr w:type="gramEnd"/>
+      <w:r>
+        <w:t xml:space="preserve"> </w:t>
+      </w:r>
+      <w:r>
+        <w:t>Violet</w:t>
+      </w:r>
+      <w:r>
+        <w:t xml:space="preserve">, didn’t she? When </w:t>
+      </w:r>
+      <w:r>
+        <w:t>Violet</w:t>
+      </w:r>
+      <w:r>
+        <w:t xml:space="preserve"> had claimed she saw that woman on the screen, Gracie hadn’t doubted her for a second. Even with how impossible it all sounded.</w:t>
+      </w:r>
+    </w:p>
+    <w:p>
+      <w:pPr>
+        <w:ind w:firstLine="720"/>
+      </w:pPr>
+      <w:r>
+        <w:t xml:space="preserve">The logical part of her brain scolded her for being naïve. She barely even knew </w:t>
+      </w:r>
+      <w:r>
+        <w:t>Violet</w:t>
+      </w:r>
+      <w:r>
+        <w:t xml:space="preserve">—a quiet drifter at school, a loner if Gracie was being honest—which was </w:t>
+      </w:r>
+      <w:r>
+        <w:t>starting to be a</w:t>
+      </w:r>
+      <w:r>
+        <w:t xml:space="preserve"> mystery</w:t>
+      </w:r>
+      <w:r>
+        <w:t xml:space="preserve"> the more she got to know her.</w:t>
+      </w:r>
+    </w:p>
+    <w:p>
+      <w:pPr>
+        <w:ind w:firstLine="720"/>
+      </w:pPr>
+      <w:r>
+        <w:t xml:space="preserve">Their encounters had been </w:t>
+      </w:r>
+      <w:proofErr w:type="gramStart"/>
+      <w:r>
+        <w:t>brief</w:t>
+      </w:r>
+      <w:proofErr w:type="gramEnd"/>
+      <w:r>
+        <w:t xml:space="preserve"> up to this point, but </w:t>
+      </w:r>
+      <w:r>
+        <w:t>Violet</w:t>
+      </w:r>
+      <w:r>
+        <w:t xml:space="preserve"> seemed so… personable. Funny. Lighthearted. Someone Gracie could see herself hanging out with, easily. </w:t>
+      </w:r>
+    </w:p>
+    <w:p>
+      <w:pPr>
+        <w:ind w:firstLine="720"/>
+      </w:pPr>
+      <w:r>
+        <w:t>Violet</w:t>
+      </w:r>
+      <w:r>
+        <w:t>’s thoughts</w:t>
+      </w:r>
+      <w:r>
+        <w:t xml:space="preserve"> on the other hand</w:t>
+      </w:r>
+      <w:r>
+        <w:t xml:space="preserve"> were fighting in the opposite direction. Her mind kept trying to convince her that everything she’d seen and felt up to this point wasn’t real at all. </w:t>
+      </w:r>
+    </w:p>
+    <w:p>
+      <w:pPr>
+        <w:ind w:firstLine="720"/>
+      </w:pPr>
+      <w:r>
+        <w:t>That she was leading Gracie on a wild ghost chase for nothing. Nothing except proving to the only girl she’d ever really talked to</w:t>
+      </w:r>
+      <w:r>
+        <w:t xml:space="preserve"> at school</w:t>
+      </w:r>
+      <w:r>
+        <w:t xml:space="preserve"> that she was completely delusional.</w:t>
+      </w:r>
+    </w:p>
+    <w:p>
+      <w:pPr>
+        <w:ind w:firstLine="720"/>
+      </w:pPr>
+      <w:r>
+        <w:t>By tomorrow, the whole school would know—the awkward loner girl wasn’t just quiet anymore. She was the crazy one. A ghost in her own way, soon to be the cray-cray girl everyone whispered about in the halls.</w:t>
+      </w:r>
+    </w:p>
+    <w:p>
+      <w:pPr>
+        <w:ind w:firstLine="720"/>
+      </w:pPr>
+      <w:r>
+        <w:t>She could turn around now. Claim her stomach hurt. Say her dad called and she had to go home. Maybe Gracie would have second thoughts about going alone and turn back too…</w:t>
+      </w:r>
+    </w:p>
+    <w:p>
+      <w:pPr>
+        <w:ind w:firstLine="720"/>
+      </w:pPr>
+      <w:r>
+        <w:t>Violet</w:t>
+      </w:r>
+      <w:r>
+        <w:t xml:space="preserve"> shook her head. She </w:t>
+      </w:r>
+      <w:proofErr w:type="gramStart"/>
+      <w:r>
+        <w:t>was being</w:t>
+      </w:r>
+      <w:proofErr w:type="gramEnd"/>
+      <w:r>
+        <w:t xml:space="preserve"> silly. Even if they didn’t see the ghost woman, Gracie wouldn’t do her dirty like that—would she? </w:t>
+      </w:r>
+    </w:p>
+    <w:p>
+      <w:pPr>
+        <w:ind w:firstLine="720"/>
+      </w:pPr>
+      <w:r>
+        <w:lastRenderedPageBreak/>
+        <w:t xml:space="preserve">Gracie was the one who thought the library was making kids go crazy in the first place. So why would </w:t>
+      </w:r>
+      <w:r>
+        <w:rPr>
+          <w:i/>
+          <w:iCs/>
+        </w:rPr>
+        <w:t>she</w:t>
+      </w:r>
+      <w:r>
+        <w:t xml:space="preserve"> be the one to tell everyone that </w:t>
+      </w:r>
+      <w:r>
+        <w:t>Violet</w:t>
+      </w:r>
+      <w:r>
+        <w:t xml:space="preserve"> claimed to see a ghost they couldn’t even find?</w:t>
+      </w:r>
+    </w:p>
+    <w:p>
+      <w:pPr>
+        <w:ind w:firstLine="720"/>
+      </w:pPr>
+      <w:r>
+        <w:t>All too quickly, the iron-wrought gate came into view—dagger-tipped and foreboding—and beyond it, the library.</w:t>
+      </w:r>
+    </w:p>
+    <w:p>
+      <w:pPr>
+        <w:ind w:firstLine="720"/>
+      </w:pPr>
+      <w:r>
+        <w:t>Violet</w:t>
+      </w:r>
+      <w:r>
+        <w:t xml:space="preserve"> and Gracie stood across the iron gate, staring up at the looming library. Its stone walls, tinted with withered purple, seemed more decayed than ever. </w:t>
+      </w:r>
+    </w:p>
+    <w:p>
+      <w:pPr>
+        <w:ind w:firstLine="720"/>
+      </w:pPr>
+      <w:r>
+        <w:t>The sagging windows drooped like tired eyes, and the spiraling towers cut into the sky like blades. Under the moonlight, the jagged rooftop looked like a crooked grin—sharp teeth smiling down with a sickening sort of pleasure.</w:t>
+      </w:r>
+    </w:p>
+    <w:p>
+      <w:pPr>
+        <w:ind w:firstLine="720"/>
+      </w:pPr>
+      <w:r>
+        <w:t>“Do—do you think she’ll be there?” Gracie asked, her voice small, like it hadn’t been used in days.</w:t>
+      </w:r>
+    </w:p>
+    <w:p>
+      <w:pPr>
+        <w:ind w:firstLine="720"/>
+      </w:pPr>
+      <w:r>
+        <w:t>Violet</w:t>
+      </w:r>
+      <w:r>
+        <w:t xml:space="preserve"> scanned every window, every doorway, searching for a sign. The library looked lifeless—dead—but that strange sensation from earlier now thrummed through her bones, stronger than ever. She didn’t realize how long she’d been silent until she caught Gracie watching her, fear oozing across her </w:t>
+      </w:r>
+      <w:r>
+        <w:t>schoolmate’s</w:t>
+      </w:r>
+      <w:r>
+        <w:t xml:space="preserve"> face.</w:t>
+      </w:r>
+    </w:p>
+    <w:p>
+      <w:pPr>
+        <w:ind w:firstLine="720"/>
+      </w:pPr>
+      <w:r>
+        <w:t xml:space="preserve">If </w:t>
+      </w:r>
+      <w:r>
+        <w:t>Violet</w:t>
+      </w:r>
+      <w:r>
+        <w:t xml:space="preserve"> pulled out her mirror right now, she was sure she’d see the same look staring back.</w:t>
+      </w:r>
+    </w:p>
+    <w:p>
+      <w:pPr>
+        <w:ind w:firstLine="720"/>
+      </w:pPr>
+      <w:r>
+        <w:t>She swallowed hard. “Only one way to find out.”</w:t>
+      </w:r>
+    </w:p>
+    <w:p>
+      <w:pPr>
+        <w:ind w:firstLine="720"/>
+      </w:pPr>
+      <w:r>
+        <w:t xml:space="preserve">Gracie nodded stiffly, still unable to look away from </w:t>
+      </w:r>
+      <w:r>
+        <w:t>Violet</w:t>
+      </w:r>
+      <w:r>
+        <w:t>.</w:t>
+      </w:r>
+      <w:r>
+        <w:t xml:space="preserve"> “Let’s set a timer,” she said, </w:t>
+      </w:r>
+      <w:r>
+        <w:t xml:space="preserve">trying to hide the slight tremor in her </w:t>
+      </w:r>
+      <w:r>
+        <w:t>voice. “One hour. We leave then. No more, no less.”</w:t>
+      </w:r>
+    </w:p>
+    <w:p>
+      <w:pPr>
+        <w:ind w:firstLine="720"/>
+      </w:pPr>
+      <w:r>
+        <w:t>“Okay</w:t>
+      </w:r>
+      <w:r>
+        <w:t>,</w:t>
+      </w:r>
+      <w:r>
+        <w:t>”</w:t>
+      </w:r>
+      <w:r>
+        <w:t xml:space="preserve"> Was all </w:t>
+      </w:r>
+      <w:r>
+        <w:t>Violet</w:t>
+      </w:r>
+      <w:r>
+        <w:t xml:space="preserve"> could manage to respond.</w:t>
+      </w:r>
+    </w:p>
+    <w:p>
+      <w:pPr>
+        <w:ind w:firstLine="720"/>
+      </w:pPr>
+      <w:r>
+        <w:t>Gracie pulled out her phone. The screen glowed: 1</w:t>
+      </w:r>
+      <w:r>
+        <w:t>1</w:t>
+      </w:r>
+      <w:r>
+        <w:t>:</w:t>
+      </w:r>
+      <w:r>
+        <w:t>59</w:t>
+      </w:r>
+      <w:r>
+        <w:t xml:space="preserve"> </w:t>
+      </w:r>
+      <w:r>
+        <w:t>P</w:t>
+      </w:r>
+      <w:r>
+        <w:t>M. “</w:t>
+      </w:r>
+      <w:r>
+        <w:t>Almost</w:t>
+      </w:r>
+      <w:r>
+        <w:t xml:space="preserve"> midnight. I’ll set the alarm for one. Then we’re done.” She stuffed the phone back into her pocket. “So… how do we get in?”</w:t>
+      </w:r>
+    </w:p>
+    <w:p>
+      <w:pPr>
+        <w:ind w:firstLine="720"/>
+      </w:pPr>
+      <w:r>
+        <w:t>Violet</w:t>
+      </w:r>
+      <w:r>
+        <w:t xml:space="preserve"> grimaced, rubbing at the back of her neck, “Yeah—about that. Last time, I, uh… used the front door.”</w:t>
+      </w:r>
+    </w:p>
+    <w:p>
+      <w:pPr>
+        <w:ind w:firstLine="720"/>
+      </w:pPr>
+      <w:r>
+        <w:t>Gracie blinked. “Seriously?”</w:t>
+      </w:r>
+    </w:p>
+    <w:p>
+      <w:pPr>
+        <w:ind w:firstLine="720"/>
+      </w:pPr>
+      <w:r>
+        <w:t>Violet</w:t>
+      </w:r>
+      <w:r>
+        <w:t xml:space="preserve"> gave a sheepish grin.</w:t>
+      </w:r>
+    </w:p>
+    <w:p>
+      <w:pPr>
+        <w:ind w:firstLine="720"/>
+      </w:pPr>
+      <w:r>
+        <w:t>“How’d that work out?”</w:t>
+      </w:r>
+    </w:p>
+    <w:p>
+      <w:pPr>
+        <w:ind w:firstLine="720"/>
+      </w:pPr>
+      <w:r>
+        <w:lastRenderedPageBreak/>
+        <w:t xml:space="preserve">“Well,” </w:t>
+      </w:r>
+      <w:r>
+        <w:t>Violet</w:t>
+      </w:r>
+      <w:r>
+        <w:t xml:space="preserve"> started slowly, “I tried searching for an opening. Every window was plastered shut. Every door </w:t>
+      </w:r>
+      <w:proofErr w:type="gramStart"/>
+      <w:r>
+        <w:t>locked</w:t>
+      </w:r>
+      <w:proofErr w:type="gramEnd"/>
+      <w:r>
+        <w:t xml:space="preserve"> and sealed. I was about to give up when I walked by the front and—”</w:t>
+      </w:r>
+    </w:p>
+    <w:p>
+      <w:pPr>
+        <w:ind w:firstLine="720"/>
+      </w:pPr>
+      <w:r>
+        <w:t>She stopped.</w:t>
+      </w:r>
+    </w:p>
+    <w:p>
+      <w:pPr>
+        <w:ind w:firstLine="720"/>
+      </w:pPr>
+      <w:r>
+        <w:t>Gracie had gone pale, eyes wide and fixed on the library.</w:t>
+      </w:r>
+      <w:r>
+        <w:t xml:space="preserve"> </w:t>
+      </w:r>
+    </w:p>
+    <w:p>
+      <w:pPr>
+        <w:ind w:firstLine="720"/>
+      </w:pPr>
+      <w:r>
+        <w:t>“</w:t>
+      </w:r>
+      <w:r>
+        <w:t>Gracie</w:t>
+      </w:r>
+      <w:r>
+        <w:t>?</w:t>
+      </w:r>
+      <w:r>
+        <w:t xml:space="preserve"> What’s wrong?</w:t>
+      </w:r>
+      <w:r>
+        <w:t>”</w:t>
+      </w:r>
+    </w:p>
+    <w:p>
+      <w:pPr>
+        <w:ind w:firstLine="720"/>
+      </w:pPr>
+      <w:r>
+        <w:t xml:space="preserve">Gracie didn’t answer. She just raised a trembling hand and pointed </w:t>
+      </w:r>
+      <w:proofErr w:type="gramStart"/>
+      <w:r>
+        <w:t>through</w:t>
+      </w:r>
+      <w:proofErr w:type="gramEnd"/>
+      <w:r>
+        <w:t xml:space="preserve"> the iron bars.</w:t>
+      </w:r>
+    </w:p>
+    <w:p>
+      <w:pPr>
+        <w:ind w:firstLine="720"/>
+      </w:pPr>
+      <w:r>
+        <w:t>Violet</w:t>
+      </w:r>
+      <w:r>
+        <w:t xml:space="preserve">’s heart </w:t>
+      </w:r>
+      <w:r>
+        <w:t>kicked in her ribs</w:t>
+      </w:r>
+      <w:r>
+        <w:t>. She followed the line of Gracie’s finger toward the entrance—</w:t>
+      </w:r>
+    </w:p>
+    <w:p>
+      <w:pPr>
+        <w:ind w:firstLine="720"/>
+      </w:pPr>
+      <w:r>
+        <w:t>—and froze.</w:t>
+      </w:r>
+    </w:p>
+    <w:p>
+      <w:pPr>
+        <w:ind w:firstLine="720"/>
+      </w:pPr>
+      <w:r>
+        <w:t>The double oak doors stood wide open.</w:t>
+      </w:r>
+      <w:r>
+        <w:t xml:space="preserve"> </w:t>
+      </w:r>
+      <w:r>
+        <w:t>A faint blue light pulsed once in the darkness beyond… then vanished.</w:t>
+      </w:r>
+    </w:p>
     <w:sectPr>
       <w:pgSz w:w="12240" w:h="15840"/>
       <w:pgMar w:top="1440" w:right="1440" w:bottom="1440" w:left="1440" w:header="720" w:footer="720" w:gutter="0"/>

</xml_diff>

<commit_message>
!Combine - Finish Ch.9 (Ch.8 OG)
</commit_message>
<xml_diff>
--- a/!Combined.docx
+++ b/!Combined.docx
@@ -573,40 +573,23 @@
         <w:ind w:firstLine="720"/>
       </w:pPr>
       <w:r>
-        <w:t>“</w:t>
-      </w:r>
-      <w:proofErr w:type="spellStart"/>
-      <w:r>
-        <w:t>Ew</w:t>
-      </w:r>
-      <w:proofErr w:type="spellEnd"/>
-      <w:r>
-        <w:t>. Why?”</w:t>
-      </w:r>
-    </w:p>
-    <w:p>
-      <w:pPr>
-        <w:ind w:firstLine="720"/>
-        <w:rPr>
-          <w:i/>
-          <w:iCs/>
-        </w:rPr>
-      </w:pPr>
-      <w:proofErr w:type="spellStart"/>
-      <w:r>
-        <w:rPr>
-          <w:i/>
-          <w:iCs/>
-        </w:rPr>
-        <w:t>Ew</w:t>
-      </w:r>
-      <w:proofErr w:type="spellEnd"/>
-      <w:r>
-        <w:rPr>
-          <w:i/>
-          <w:iCs/>
-        </w:rPr>
-        <w:t xml:space="preserve"> why? </w:t>
+        <w:t>“Ew. Why?”</w:t>
+      </w:r>
+    </w:p>
+    <w:p>
+      <w:pPr>
+        <w:ind w:firstLine="720"/>
+        <w:rPr>
+          <w:i/>
+          <w:iCs/>
+        </w:rPr>
+      </w:pPr>
+      <w:r>
+        <w:rPr>
+          <w:i/>
+          <w:iCs/>
+        </w:rPr>
+        <w:t xml:space="preserve">Ew why? </w:t>
       </w:r>
       <w:r>
         <w:t>Violet</w:t>
@@ -1428,15 +1411,7 @@
         <w:t>Violet</w:t>
       </w:r>
       <w:r>
-        <w:t xml:space="preserve"> shot up like a rocket. “</w:t>
-      </w:r>
-      <w:proofErr w:type="spellStart"/>
-      <w:r>
-        <w:t>Ew</w:t>
-      </w:r>
-      <w:proofErr w:type="spellEnd"/>
-      <w:r>
-        <w:t>! Dad, gross!” She snatched up a pillow and hurled it at him.</w:t>
+        <w:t xml:space="preserve"> shot up like a rocket. “Ew! Dad, gross!” She snatched up a pillow and hurled it at him.</w:t>
       </w:r>
     </w:p>
     <w:p>
@@ -1552,39 +1527,7 @@
           <w:i/>
           <w:iCs/>
         </w:rPr>
-        <w:t xml:space="preserve">Help others when we can, everyone’s going through something, yada </w:t>
-      </w:r>
-      <w:proofErr w:type="spellStart"/>
-      <w:r>
-        <w:rPr>
-          <w:i/>
-          <w:iCs/>
-        </w:rPr>
-        <w:t>yada</w:t>
-      </w:r>
-      <w:proofErr w:type="spellEnd"/>
-      <w:r>
-        <w:rPr>
-          <w:i/>
-          <w:iCs/>
-        </w:rPr>
-        <w:t xml:space="preserve"> </w:t>
-      </w:r>
-      <w:proofErr w:type="spellStart"/>
-      <w:r>
-        <w:rPr>
-          <w:i/>
-          <w:iCs/>
-        </w:rPr>
-        <w:t>yada</w:t>
-      </w:r>
-      <w:proofErr w:type="spellEnd"/>
-      <w:r>
-        <w:rPr>
-          <w:i/>
-          <w:iCs/>
-        </w:rPr>
-        <w:t>.</w:t>
+        <w:t>Help others when we can, everyone’s going through something, yada yada yada.</w:t>
       </w:r>
       <w:r>
         <w:t xml:space="preserve"> Please spare me the lecture.”</w:t>
@@ -2500,15 +2443,7 @@
         <w:ind w:firstLine="720"/>
       </w:pPr>
       <w:r>
-        <w:t>Violet was—by all accounts—a pretty good kid. At least, she thought so. She listened to her elders, followed the rules (for the most part), held doors open for people behind her, and always remembered her please and thank-</w:t>
-      </w:r>
-      <w:proofErr w:type="spellStart"/>
-      <w:r>
-        <w:t>yous</w:t>
-      </w:r>
-      <w:proofErr w:type="spellEnd"/>
-      <w:r>
-        <w:t>. If she still believed in</w:t>
+        <w:t>Violet was—by all accounts—a pretty good kid. At least, she thought so. She listened to her elders, followed the rules (for the most part), held doors open for people behind her, and always remembered her please and thank-yous. If she still believed in</w:t>
       </w:r>
       <w:r>
         <w:t xml:space="preserve"> </w:t>
@@ -3226,15 +3161,7 @@
         <w:ind w:firstLine="720"/>
       </w:pPr>
       <w:r>
-        <w:t xml:space="preserve">Warm glass of milk? </w:t>
-      </w:r>
-      <w:proofErr w:type="spellStart"/>
-      <w:r>
-        <w:t>Ew</w:t>
-      </w:r>
-      <w:proofErr w:type="spellEnd"/>
-      <w:r>
-        <w:t>. Definitely not.</w:t>
+        <w:t>Warm glass of milk? Ew. Definitely not.</w:t>
       </w:r>
     </w:p>
     <w:p>
@@ -3264,15 +3191,7 @@
         <w:ind w:firstLine="720"/>
       </w:pPr>
       <w:r>
-        <w:t xml:space="preserve">And the only way she knew how was either to confront them head-on—hard to do at eleven o’clock at night—or find something to calm the waters. Something relaxing. Something </w:t>
-      </w:r>
-      <w:proofErr w:type="spellStart"/>
-      <w:r>
-        <w:t>zen</w:t>
-      </w:r>
-      <w:proofErr w:type="spellEnd"/>
-      <w:r>
-        <w:t>.</w:t>
+        <w:t>And the only way she knew how was either to confront them head-on—hard to do at eleven o’clock at night—or find something to calm the waters. Something relaxing. Something zen.</w:t>
       </w:r>
     </w:p>
     <w:p>
@@ -3353,7 +3272,6 @@
       <w:r>
         <w:t>-</w:t>
       </w:r>
-      <w:proofErr w:type="spellStart"/>
       <w:r>
         <w:rPr>
           <w:i/>
@@ -3361,7 +3279,6 @@
         </w:rPr>
         <w:t>ish</w:t>
       </w:r>
-      <w:proofErr w:type="spellEnd"/>
       <w:r>
         <w:t>. Neighborhood streets almost the entire way.</w:t>
       </w:r>
@@ -3601,15 +3518,7 @@
         <w:tab/>
       </w:r>
       <w:r>
-        <w:t xml:space="preserve">How, and why, a single family wanted to live in a place this big—this… eccentric—was beyond her. Maybe it hadn’t been like this when the </w:t>
-      </w:r>
-      <w:proofErr w:type="spellStart"/>
-      <w:r>
-        <w:t>Willoughbys</w:t>
-      </w:r>
-      <w:proofErr w:type="spellEnd"/>
-      <w:r>
-        <w:t xml:space="preserve"> lived here? Although, how different could it have been?</w:t>
+        <w:t>How, and why, a single family wanted to live in a place this big—this… eccentric—was beyond her. Maybe it hadn’t been like this when the Willoughbys lived here? Although, how different could it have been?</w:t>
       </w:r>
     </w:p>
     <w:p>
@@ -8030,15 +7939,7 @@
         <w:ind w:firstLine="720"/>
       </w:pPr>
       <w:r>
-        <w:t xml:space="preserve">Just the kind of </w:t>
-      </w:r>
-      <w:proofErr w:type="spellStart"/>
-      <w:r>
-        <w:t>zen</w:t>
-      </w:r>
-      <w:proofErr w:type="spellEnd"/>
-      <w:r>
-        <w:t xml:space="preserve"> she was aiming for.</w:t>
+        <w:t>Just the kind of zen she was aiming for.</w:t>
       </w:r>
     </w:p>
     <w:p>
@@ -8452,98 +8353,42 @@
           <w:i/>
           <w:iCs/>
         </w:rPr>
-        <w:t xml:space="preserve">Buzz, buzz, </w:t>
-      </w:r>
-      <w:proofErr w:type="spellStart"/>
-      <w:r>
-        <w:rPr>
-          <w:i/>
-          <w:iCs/>
-        </w:rPr>
-        <w:t>buzzzzz</w:t>
-      </w:r>
-      <w:proofErr w:type="spellEnd"/>
-      <w:r>
-        <w:rPr>
-          <w:i/>
-          <w:iCs/>
-        </w:rPr>
+        <w:t>Buzz, buzz, buzzzzz…</w:t>
+      </w:r>
+    </w:p>
+    <w:p>
+      <w:pPr>
+        <w:rPr>
+          <w:i/>
+          <w:iCs/>
+        </w:rPr>
+      </w:pPr>
+      <w:r>
+        <w:rPr>
+          <w:i/>
+          <w:iCs/>
+        </w:rPr>
+        <w:t>Buzz, buzz, buzzzzz…</w:t>
+      </w:r>
+    </w:p>
+    <w:p>
+      <w:r>
+        <w:rPr>
+          <w:i/>
+          <w:iCs/>
+        </w:rPr>
+        <w:t>Buzz, buzz, buzzzzz….</w:t>
+      </w:r>
+    </w:p>
+    <w:p>
+      <w:r>
         <w:t>…</w:t>
       </w:r>
-    </w:p>
-    <w:p>
-      <w:pPr>
-        <w:rPr>
-          <w:i/>
-          <w:iCs/>
-        </w:rPr>
-      </w:pPr>
-      <w:r>
-        <w:rPr>
-          <w:i/>
-          <w:iCs/>
-        </w:rPr>
-        <w:t xml:space="preserve">Buzz, buzz, </w:t>
-      </w:r>
-      <w:proofErr w:type="spellStart"/>
-      <w:r>
-        <w:rPr>
-          <w:i/>
-          <w:iCs/>
-        </w:rPr>
-        <w:t>buzzzzz</w:t>
-      </w:r>
-      <w:proofErr w:type="spellEnd"/>
-      <w:r>
-        <w:rPr>
-          <w:i/>
-          <w:iCs/>
-        </w:rPr>
-        <w:t>…</w:t>
-      </w:r>
-    </w:p>
-    <w:p>
-      <w:r>
-        <w:rPr>
-          <w:i/>
-          <w:iCs/>
-        </w:rPr>
-        <w:t xml:space="preserve">Buzz, buzz, </w:t>
-      </w:r>
-      <w:proofErr w:type="spellStart"/>
-      <w:r>
-        <w:rPr>
-          <w:i/>
-          <w:iCs/>
-        </w:rPr>
-        <w:t>buzzzzz</w:t>
-      </w:r>
-      <w:proofErr w:type="spellEnd"/>
-      <w:r>
-        <w:rPr>
-          <w:i/>
-          <w:iCs/>
-        </w:rPr>
-        <w:t>….</w:t>
-      </w:r>
-    </w:p>
-    <w:p>
-      <w:r>
-        <w:t>…</w:t>
-      </w:r>
       <w:r>
         <w:t>D</w:t>
       </w:r>
       <w:r>
-        <w:t>a-</w:t>
-      </w:r>
-      <w:proofErr w:type="spellStart"/>
-      <w:r>
-        <w:t>doop</w:t>
-      </w:r>
-      <w:proofErr w:type="spellEnd"/>
-      <w:r>
-        <w:t>.</w:t>
+        <w:t>a-doop.</w:t>
       </w:r>
     </w:p>
     <w:p>
@@ -10078,15 +9923,7 @@
         <w:ind w:firstLine="720"/>
       </w:pPr>
       <w:r>
-        <w:t xml:space="preserve">“Do you think,” Violet began carefully, “this has something to do with the </w:t>
-      </w:r>
-      <w:proofErr w:type="spellStart"/>
-      <w:r>
-        <w:t>Wiloughbys</w:t>
-      </w:r>
-      <w:proofErr w:type="spellEnd"/>
-      <w:r>
-        <w:t>?”</w:t>
+        <w:t>“Do you think,” Violet began carefully, “this has something to do with the Wiloughbys?”</w:t>
       </w:r>
     </w:p>
     <w:p>
@@ -10302,7 +10139,6 @@
       <w:r>
         <w:t>, with his wiry chest hair—</w:t>
       </w:r>
-      <w:proofErr w:type="spellStart"/>
       <w:r>
         <w:rPr>
           <w:i/>
@@ -10310,7 +10146,6 @@
         </w:rPr>
         <w:t>ew</w:t>
       </w:r>
-      <w:proofErr w:type="spellEnd"/>
       <w:r>
         <w:t>—already assigned a yearlong project worth a third of their grade. Who does that?</w:t>
       </w:r>
@@ -10580,13 +10415,8 @@
       <w:r>
         <w:t xml:space="preserve"> continued, “I had trouble sleeping one night. My bed was uncomfortable, my room was </w:t>
       </w:r>
-      <w:proofErr w:type="spellStart"/>
-      <w:r>
-        <w:t>to</w:t>
-      </w:r>
-      <w:proofErr w:type="spellEnd"/>
-      <w:r>
-        <w:t xml:space="preserve"> hot</w:t>
+      <w:r>
+        <w:t>to hot</w:t>
       </w:r>
       <w:r>
         <w:t xml:space="preserve">, and my mind just wouldn’t </w:t>
@@ -12306,21 +12136,12 @@
         </w:rPr>
         <w:t xml:space="preserve">Omg, </w:t>
       </w:r>
-      <w:proofErr w:type="spellStart"/>
-      <w:r>
-        <w:rPr>
-          <w:i/>
-          <w:iCs/>
-        </w:rPr>
-        <w:t>ur</w:t>
-      </w:r>
-      <w:proofErr w:type="spellEnd"/>
-      <w:r>
-        <w:rPr>
-          <w:i/>
-          <w:iCs/>
-        </w:rPr>
-        <w:t xml:space="preserve"> </w:t>
+      <w:r>
+        <w:rPr>
+          <w:i/>
+          <w:iCs/>
+        </w:rPr>
+        <w:t xml:space="preserve">ur </w:t>
       </w:r>
       <w:r>
         <w:rPr>
@@ -12899,7 +12720,16 @@
         <w:t xml:space="preserve">” </w:t>
       </w:r>
       <w:r>
-        <w:t>It hit Gracie then. “Do you think we’ll have any trouble finding her? I mean—how did she show up the first time? You said she wasn’t there when you arrived, but she was for the other kids?”</w:t>
+        <w:t>Gracie repeated, then it hit her</w:t>
+      </w:r>
+      <w:r>
+        <w:t xml:space="preserve">. “Do you think we’ll have any trouble finding her? I mean—how did she show up </w:t>
+      </w:r>
+      <w:r>
+        <w:t>to you that</w:t>
+      </w:r>
+      <w:r>
+        <w:t xml:space="preserve"> first time? You said she wasn’t there when you arrived, but she was for the other kids?”</w:t>
       </w:r>
     </w:p>
     <w:p>
@@ -12950,7 +12780,13 @@
         <w:t xml:space="preserve">might have </w:t>
       </w:r>
       <w:r>
-        <w:t>caught her off guard. I wandered the library on my own, read for a while, fallen asleep, and then—”</w:t>
+        <w:t xml:space="preserve">caught her off guard. I wandered the library on my own, read for a while, </w:t>
+      </w:r>
+      <w:r>
+        <w:t>fell</w:t>
+      </w:r>
+      <w:r>
+        <w:t xml:space="preserve"> asleep, and then—”</w:t>
       </w:r>
       <w:r>
         <w:t xml:space="preserve"> </w:t>
@@ -12970,64 +12806,39 @@
         <w:ind w:firstLine="720"/>
       </w:pPr>
       <w:r>
-        <w:t xml:space="preserve">Gracie considered. </w:t>
-      </w:r>
-      <w:r>
-        <w:t>“</w:t>
-      </w:r>
-      <w:r>
-        <w:t>If</w:t>
-      </w:r>
-      <w:r>
-        <w:t xml:space="preserve"> that</w:t>
-      </w:r>
-      <w:r>
-        <w:t>’s</w:t>
-      </w:r>
-      <w:r>
-        <w:t xml:space="preserve"> case—</w:t>
-      </w:r>
-      <w:r>
-        <w:t>and</w:t>
-      </w:r>
-      <w:r>
-        <w:t xml:space="preserve"> she’s not there </w:t>
-      </w:r>
-      <w:r>
-        <w:t>at first—</w:t>
-      </w:r>
-      <w:r>
-        <w:t>how about we</w:t>
-      </w:r>
-      <w:r>
-        <w:t xml:space="preserve"> start</w:t>
-      </w:r>
-      <w:r>
-        <w:t xml:space="preserve"> by</w:t>
-      </w:r>
-      <w:r>
-        <w:t xml:space="preserve"> looking around for anything weird.</w:t>
-      </w:r>
-      <w:r>
-        <w:t xml:space="preserve"> Just i</w:t>
-      </w:r>
-      <w:r>
-        <w:t>n case she’s a red herring</w:t>
-      </w:r>
-      <w:r>
-        <w:t xml:space="preserve"> and it does have something to do with the library</w:t>
-      </w:r>
-      <w:r>
-        <w:t xml:space="preserve">. </w:t>
-      </w:r>
-      <w:r>
-        <w:t>And if she is there…”</w:t>
-      </w:r>
-    </w:p>
-    <w:p>
-      <w:pPr>
-        <w:ind w:firstLine="720"/>
-      </w:pPr>
+        <w:t xml:space="preserve">Gracie considered. “If that’s the case—and she’s not there at first—we pivot. We start by looking around for anything weird. Just in case she’s a red herring and it </w:t>
+      </w:r>
+      <w:r>
+        <w:rPr>
+          <w:i/>
+          <w:iCs/>
+        </w:rPr>
+        <w:t>is</w:t>
+      </w:r>
+      <w:r>
+        <w:t xml:space="preserve"> something else in the library. Like a cursed necklace or something. And if she </w:t>
+      </w:r>
+      <w:r>
+        <w:rPr>
+          <w:i/>
+          <w:iCs/>
+        </w:rPr>
+        <w:t>is</w:t>
+      </w:r>
+      <w:r>
+        <w:t xml:space="preserve"> there…</w:t>
+      </w:r>
+      <w:r>
+        <w:t>”</w:t>
+      </w:r>
+    </w:p>
+    <w:p>
+      <w:pPr>
+        <w:ind w:firstLine="720"/>
+      </w:pPr>
+      <w:r>
+        <w:t xml:space="preserve"> </w:t>
+      </w:r>
       <w:r>
         <w:t>“We talk to her.</w:t>
       </w:r>
@@ -13172,7 +12983,10 @@
         <w:t>“</w:t>
       </w:r>
       <w:r>
-        <w:t>We’ve got ourselves</w:t>
+        <w:t>Sounds like w</w:t>
+      </w:r>
+      <w:r>
+        <w:t>e’ve got ourselves</w:t>
       </w:r>
       <w:r>
         <w:t xml:space="preserve"> a plan.” Gracie said with a sigh.</w:t>
@@ -13186,15 +13000,18 @@
         <w:ind w:firstLine="720"/>
       </w:pPr>
       <w:r>
-        <w:t>After that, there wasn’t much to say. The rest of the walk passed in tense silence, their minds twisting and turning over what was about to unfold.</w:t>
-      </w:r>
-    </w:p>
-    <w:p>
-      <w:pPr>
-        <w:ind w:firstLine="720"/>
-      </w:pPr>
-      <w:r>
-        <w:t>And a</w:t>
+        <w:t xml:space="preserve">After that, there wasn’t much to say. </w:t>
+      </w:r>
+    </w:p>
+    <w:p>
+      <w:pPr>
+        <w:ind w:firstLine="720"/>
+      </w:pPr>
+      <w:r>
+        <w:t>The rest of the walk passed in tense silence, their minds twisting and turning over what was about to unfold</w:t>
+      </w:r>
+      <w:r>
+        <w:t>. A</w:t>
       </w:r>
       <w:r>
         <w:t xml:space="preserve">ll too </w:t>
@@ -13220,7 +13037,19 @@
         <w:t>Violet</w:t>
       </w:r>
       <w:r>
-        <w:t xml:space="preserve"> and Gracie stood staring up at the looming library. Its stone walls, tinted with withered purple, seemed more decayed than ever. </w:t>
+        <w:t xml:space="preserve"> and Gracie stood staring up at the looming library. Its stone walls, tinted with withered purple</w:t>
+      </w:r>
+      <w:r>
+        <w:t xml:space="preserve"> seeming </w:t>
+      </w:r>
+      <w:r>
+        <w:t xml:space="preserve">more decayed than </w:t>
+      </w:r>
+      <w:r>
+        <w:t>before</w:t>
+      </w:r>
+      <w:r>
+        <w:t xml:space="preserve">. </w:t>
       </w:r>
     </w:p>
     <w:p>
@@ -13292,7 +13121,13 @@
         <w:t>Gracie’s</w:t>
       </w:r>
       <w:r>
-        <w:t xml:space="preserve"> brain had scolded her for being naïve. She barely even knew Violet—a quiet drifter at school, a loner if she was honest</w:t>
+        <w:t xml:space="preserve"> brain had scolded her for being </w:t>
+      </w:r>
+      <w:r>
+        <w:t xml:space="preserve">so </w:t>
+      </w:r>
+      <w:r>
+        <w:t>naïve. She barely even knew Violet—a quiet drifter at school, a loner if she was honest</w:t>
       </w:r>
       <w:r>
         <w:t>.</w:t>
@@ -13381,7 +13216,13 @@
         <w:t xml:space="preserve">trying to hide the slight tremor in her </w:t>
       </w:r>
       <w:r>
-        <w:t>voice. “One hour. We leave then. No more, no less.”</w:t>
+        <w:t>voice. “One hour</w:t>
+      </w:r>
+      <w:r>
+        <w:t>—then w</w:t>
+      </w:r>
+      <w:r>
+        <w:t>e leave. No more, no less.”</w:t>
       </w:r>
     </w:p>
     <w:p>
@@ -13561,10 +13402,16 @@
         <w:tab/>
       </w:r>
       <w:r>
-        <w:t xml:space="preserve">Gracie  huffed, </w:t>
-      </w:r>
-      <w:r>
-        <w:t xml:space="preserve">“Looks like this night might end before it even—”  </w:t>
+        <w:t xml:space="preserve">Gracie huffed, </w:t>
+      </w:r>
+      <w:r>
+        <w:t>“</w:t>
+      </w:r>
+      <w:r>
+        <w:t xml:space="preserve">Lovely. So </w:t>
+      </w:r>
+      <w:r>
+        <w:t xml:space="preserve">this night might end before it even—”  </w:t>
       </w:r>
       <w:r>
         <w:t xml:space="preserve">Gracie stopped mid-sentence. Her face </w:t>
@@ -13644,6 +13491,1812 @@
       </w:pPr>
       <w:r>
         <w:t>A faint blue light pulsed once in the darkness beyond… then vanished.</w:t>
+      </w:r>
+    </w:p>
+    <w:p/>
+    <w:p>
+      <w:r>
+        <w:rPr>
+          <w:u w:val="single"/>
+        </w:rPr>
+        <w:t>Chapter 9</w:t>
+      </w:r>
+    </w:p>
+    <w:p>
+      <w:pPr>
+        <w:ind w:firstLine="720"/>
+      </w:pPr>
+      <w:r>
+        <w:t xml:space="preserve">Gracie and </w:t>
+      </w:r>
+      <w:r>
+        <w:t>Violet</w:t>
+      </w:r>
+      <w:r>
+        <w:t xml:space="preserve"> couldn’t move.</w:t>
+      </w:r>
+    </w:p>
+    <w:p>
+      <w:pPr>
+        <w:ind w:firstLine="720"/>
+      </w:pPr>
+      <w:r>
+        <w:t>They stood transfixed, breath caught, eyes locked on the open doorway. The glow was gone—only a black, yawning void remained</w:t>
+      </w:r>
+      <w:r>
+        <w:t>.</w:t>
+      </w:r>
+      <w:r>
+        <w:t xml:space="preserve"> </w:t>
+      </w:r>
+    </w:p>
+    <w:p>
+      <w:pPr>
+        <w:ind w:firstLine="720"/>
+      </w:pPr>
+      <w:r>
+        <w:t>“</w:t>
+      </w:r>
+      <w:r>
+        <w:t>Was</w:t>
+      </w:r>
+      <w:r>
+        <w:t>… was that</w:t>
+      </w:r>
+      <w:r>
+        <w:t>… her</w:t>
+      </w:r>
+      <w:r>
+        <w:t>?” Gracie asked, unable to peel her eyes away.</w:t>
+      </w:r>
+    </w:p>
+    <w:p>
+      <w:pPr>
+        <w:ind w:firstLine="720"/>
+      </w:pPr>
+      <w:r>
+        <w:lastRenderedPageBreak/>
+        <w:t>“I</w:t>
+      </w:r>
+      <w:r>
+        <w:t xml:space="preserve"> think so</w:t>
+      </w:r>
+      <w:r>
+        <w:t xml:space="preserve">,” </w:t>
+      </w:r>
+      <w:r>
+        <w:t>Violet</w:t>
+      </w:r>
+      <w:r>
+        <w:t xml:space="preserve"> said</w:t>
+      </w:r>
+    </w:p>
+    <w:p>
+      <w:pPr>
+        <w:ind w:firstLine="720"/>
+      </w:pPr>
+      <w:r>
+        <w:t>“</w:t>
+      </w:r>
+      <w:r>
+        <w:t>Is she waiting for… us</w:t>
+      </w:r>
+      <w:r>
+        <w:t>?”</w:t>
+      </w:r>
+    </w:p>
+    <w:p>
+      <w:pPr>
+        <w:ind w:firstLine="720"/>
+      </w:pPr>
+      <w:r>
+        <w:t>“I—I don’t know.” Violet answered, though her gut said otherwise.</w:t>
+      </w:r>
+    </w:p>
+    <w:p>
+      <w:pPr>
+        <w:ind w:firstLine="720"/>
+      </w:pPr>
+      <w:r>
+        <w:t>Gracie forced herself to look away, pulling out her phone. “Midnight,</w:t>
+      </w:r>
+      <w:r>
+        <w:t xml:space="preserve"> right on cue.</w:t>
+      </w:r>
+      <w:r>
+        <w:t>”</w:t>
+      </w:r>
+      <w:r>
+        <w:t xml:space="preserve"> </w:t>
+      </w:r>
+      <w:r>
+        <w:t>She swallowed hard. “One hour.”</w:t>
+      </w:r>
+    </w:p>
+    <w:p>
+      <w:pPr>
+        <w:ind w:firstLine="720"/>
+      </w:pPr>
+      <w:r>
+        <w:t>Violet</w:t>
+      </w:r>
+      <w:r>
+        <w:t xml:space="preserve"> nodded.</w:t>
+      </w:r>
+    </w:p>
+    <w:p>
+      <w:pPr>
+        <w:ind w:firstLine="720"/>
+      </w:pPr>
+      <w:r>
+        <w:t xml:space="preserve">Gracie’s gaze drifted to the backpack slung over </w:t>
+      </w:r>
+      <w:r>
+        <w:t>Violet</w:t>
+      </w:r>
+      <w:r>
+        <w:t>’s shoulder. “What do you have in there?”</w:t>
+      </w:r>
+    </w:p>
+    <w:p>
+      <w:pPr>
+        <w:ind w:firstLine="720"/>
+      </w:pPr>
+      <w:r>
+        <w:t>Violet</w:t>
+      </w:r>
+      <w:r>
+        <w:t xml:space="preserve"> pulled it around</w:t>
+      </w:r>
+      <w:r>
+        <w:t xml:space="preserve">, </w:t>
+      </w:r>
+      <w:r>
+        <w:t>unzipped it. “Salt, a mirror, a cross, and… a skillet.</w:t>
+      </w:r>
+      <w:r>
+        <w:t xml:space="preserve"> It’s iron.</w:t>
+      </w:r>
+      <w:r>
+        <w:t>”</w:t>
+      </w:r>
+      <w:r>
+        <w:t xml:space="preserve"> She added when Gracie gave her a look.</w:t>
+      </w:r>
+    </w:p>
+    <w:p>
+      <w:pPr>
+        <w:ind w:firstLine="720"/>
+      </w:pPr>
+      <w:r>
+        <w:t xml:space="preserve">Under different circumstances, </w:t>
+      </w:r>
+      <w:r>
+        <w:t>Violet</w:t>
+      </w:r>
+      <w:r>
+        <w:t xml:space="preserve"> had a feeling Gracie might’ve </w:t>
+      </w:r>
+      <w:r>
+        <w:t>cracked a joke</w:t>
+      </w:r>
+      <w:r>
+        <w:t>—but right now, she only stared at the backpack as if her life depended on it.</w:t>
+      </w:r>
+    </w:p>
+    <w:p>
+      <w:pPr>
+        <w:ind w:firstLine="720"/>
+      </w:pPr>
+      <w:r>
+        <w:t>“Can I take one?”</w:t>
+      </w:r>
+    </w:p>
+    <w:p>
+      <w:pPr>
+        <w:ind w:firstLine="720"/>
+      </w:pPr>
+      <w:r>
+        <w:t xml:space="preserve">“Take your pick,” </w:t>
+      </w:r>
+      <w:r>
+        <w:t>Violet</w:t>
+      </w:r>
+      <w:r>
+        <w:t xml:space="preserve"> said</w:t>
+      </w:r>
+      <w:r>
+        <w:t>, holding out the bag.</w:t>
+      </w:r>
+    </w:p>
+    <w:p>
+      <w:pPr>
+        <w:ind w:firstLine="720"/>
+      </w:pPr>
+      <w:r>
+        <w:t xml:space="preserve">Gracie reached in, pulled out the cast-iron skillet, </w:t>
+      </w:r>
+      <w:r>
+        <w:t>spinning it once in her hand.</w:t>
+      </w:r>
+    </w:p>
+    <w:p>
+      <w:pPr>
+        <w:ind w:firstLine="720"/>
+      </w:pPr>
+      <w:r>
+        <w:t>Violet</w:t>
+      </w:r>
+      <w:r>
+        <w:t xml:space="preserve"> followed suit, gripping the saltshaker like a sword.</w:t>
+      </w:r>
+    </w:p>
+    <w:p>
+      <w:pPr>
+        <w:ind w:firstLine="720"/>
+      </w:pPr>
+      <w:r>
+        <w:t>Moonlight traced goosebumps along Gracie’s freckled skin. “Should we go?” she whispered, her knuckles whitening around the skillet’s handle.</w:t>
+      </w:r>
+    </w:p>
+    <w:p>
+      <w:pPr>
+        <w:ind w:firstLine="720"/>
+      </w:pPr>
+      <w:r>
+        <w:t>Violet</w:t>
+      </w:r>
+      <w:r>
+        <w:t xml:space="preserve"> looked </w:t>
+      </w:r>
+      <w:r>
+        <w:t>toward</w:t>
+      </w:r>
+      <w:r>
+        <w:t xml:space="preserve"> the library</w:t>
+      </w:r>
+      <w:r>
+        <w:t xml:space="preserve">, spinning the ring on her thumb round and round. </w:t>
+      </w:r>
+      <w:r>
+        <w:t xml:space="preserve">Every logical thought screamed </w:t>
+      </w:r>
+      <w:r>
+        <w:rPr>
+          <w:i/>
+          <w:iCs/>
+        </w:rPr>
+        <w:t>run home and don’t look back</w:t>
+      </w:r>
+      <w:r>
+        <w:t>—but curiosity spoke louder.</w:t>
+      </w:r>
+      <w:r>
+        <w:t xml:space="preserve"> </w:t>
+      </w:r>
+      <w:r>
+        <w:t>“Didn’t come all this way just to turn back now.”</w:t>
+      </w:r>
+      <w:r>
+        <w:t xml:space="preserve"> </w:t>
+      </w:r>
+    </w:p>
+    <w:p>
+      <w:pPr>
+        <w:ind w:firstLine="720"/>
+      </w:pPr>
+      <w:r>
+        <w:t xml:space="preserve">“One hour…” </w:t>
+      </w:r>
+      <w:r>
+        <w:t>Gracie</w:t>
+      </w:r>
+      <w:r>
+        <w:t xml:space="preserve"> murmured</w:t>
+      </w:r>
+      <w:r>
+        <w:t>.</w:t>
+      </w:r>
+    </w:p>
+    <w:p>
+      <w:pPr>
+        <w:ind w:firstLine="720"/>
+      </w:pPr>
+      <w:r>
+        <w:t xml:space="preserve">“One hour,” </w:t>
+      </w:r>
+      <w:r>
+        <w:t>Violet</w:t>
+      </w:r>
+      <w:r>
+        <w:t xml:space="preserve"> echoed.</w:t>
+      </w:r>
+    </w:p>
+    <w:p>
+      <w:pPr>
+        <w:ind w:firstLine="720"/>
+      </w:pPr>
+      <w:r>
+        <w:t>Gracie closed her eyes and rolled her neck from side to side. She stretched her fingers, then shook out her shoulders like she was warming up for a match.</w:t>
+      </w:r>
+    </w:p>
+    <w:p>
+      <w:pPr>
+        <w:ind w:firstLine="720"/>
+      </w:pPr>
+      <w:r>
+        <w:t xml:space="preserve">When she opened her eyes again, there was a fierceness </w:t>
+      </w:r>
+      <w:r>
+        <w:t>Violet</w:t>
+      </w:r>
+      <w:r>
+        <w:t xml:space="preserve"> hadn’t seen before. The </w:t>
+      </w:r>
+      <w:r>
+        <w:t xml:space="preserve">once </w:t>
+      </w:r>
+      <w:r>
+        <w:t>calm</w:t>
+      </w:r>
+      <w:r>
+        <w:t>ing</w:t>
+      </w:r>
+      <w:r>
+        <w:t xml:space="preserve"> </w:t>
+      </w:r>
+      <w:r>
+        <w:t xml:space="preserve">baby blues were now churning like </w:t>
+      </w:r>
+      <w:r>
+        <w:t>waves</w:t>
+      </w:r>
+      <w:r>
+        <w:t xml:space="preserve"> in the middle of a storm.</w:t>
+      </w:r>
+    </w:p>
+    <w:p>
+      <w:pPr>
+        <w:ind w:firstLine="720"/>
+      </w:pPr>
+      <w:r>
+        <w:t>“Let’s do this,” Gracie said, sticking out her hand.</w:t>
+      </w:r>
+    </w:p>
+    <w:p>
+      <w:pPr>
+        <w:ind w:firstLine="720"/>
+      </w:pPr>
+      <w:r>
+        <w:t>Violet</w:t>
+      </w:r>
+      <w:r>
+        <w:t xml:space="preserve"> looked at it for a heartbeat before clasping it in a firm grip. “Perfection.”</w:t>
+      </w:r>
+    </w:p>
+    <w:p>
+      <w:pPr>
+        <w:ind w:firstLine="720"/>
+      </w:pPr>
+      <w:r>
+        <w:lastRenderedPageBreak/>
+        <w:t>Gracie grinned, and together they pushed through the squeaking gate—hand in hand—toward the library that awaited.</w:t>
+      </w:r>
+    </w:p>
+    <w:p>
+      <w:pPr>
+        <w:ind w:firstLine="720"/>
+      </w:pPr>
+      <w:r>
+        <w:t>Side by side, they trudged forward, hearts pounding harder with each step. The distance wasn’t far, but it felt like a mile by the time they reached the first step of the porch.</w:t>
+      </w:r>
+    </w:p>
+    <w:p>
+      <w:pPr>
+        <w:ind w:firstLine="720"/>
+      </w:pPr>
+      <w:r>
+        <w:t xml:space="preserve">Palms slick, knees aching, arms heavy, </w:t>
+      </w:r>
+      <w:r>
+        <w:t>Violet</w:t>
+      </w:r>
+      <w:r>
+        <w:t xml:space="preserve"> looked up at the wide-open doors and the darkness yawning beyond.</w:t>
+      </w:r>
+    </w:p>
+    <w:p>
+      <w:pPr>
+        <w:ind w:firstLine="720"/>
+      </w:pPr>
+      <w:r>
+        <w:t>Step by step, they crept up the porch stairs</w:t>
+      </w:r>
+      <w:r>
+        <w:t xml:space="preserve"> with heavy feet</w:t>
+      </w:r>
+      <w:r>
+        <w:t>—each one groaning beneath their weight.</w:t>
+      </w:r>
+    </w:p>
+    <w:p>
+      <w:pPr>
+        <w:ind w:firstLine="720"/>
+      </w:pPr>
+      <w:r>
+        <w:t xml:space="preserve">The shadows stretched longer. The crickets fell silent. And if </w:t>
+      </w:r>
+      <w:r>
+        <w:t>Violet</w:t>
+      </w:r>
+      <w:r>
+        <w:t xml:space="preserve"> had been able to think of anything other than the darkness ahead, she might’ve noticed the faint flicker of light in the upper windows—like something was stirring inside.</w:t>
+      </w:r>
+    </w:p>
+    <w:p>
+      <w:pPr>
+        <w:ind w:firstLine="720"/>
+      </w:pPr>
+      <w:r>
+        <w:t xml:space="preserve">As soon as they crossed the </w:t>
+      </w:r>
+      <w:r>
+        <w:t>threshold</w:t>
+      </w:r>
+      <w:r>
+        <w:t xml:space="preserve">, a chill overtook them. </w:t>
+      </w:r>
+    </w:p>
+    <w:p>
+      <w:pPr>
+        <w:ind w:firstLine="720"/>
+      </w:pPr>
+      <w:r>
+        <w:t xml:space="preserve">Gracie shivered, “Why is it always so cold in here?” </w:t>
+      </w:r>
+    </w:p>
+    <w:p>
+      <w:pPr>
+        <w:ind w:firstLine="720"/>
+      </w:pPr>
+      <w:r>
+        <w:t>T</w:t>
+      </w:r>
+      <w:r>
+        <w:t>hey exchanged a look but said nothing. Instead, they inched forward</w:t>
+      </w:r>
+      <w:r>
+        <w:t xml:space="preserve"> deeper into the entryway</w:t>
+      </w:r>
+      <w:r>
+        <w:t>, eyes straining to adjust</w:t>
+      </w:r>
+      <w:r>
+        <w:t xml:space="preserve"> to the dark</w:t>
+      </w:r>
+      <w:r>
+        <w:t>—</w:t>
+      </w:r>
+    </w:p>
+    <w:p>
+      <w:pPr>
+        <w:ind w:firstLine="720"/>
+      </w:pPr>
+      <w:r>
+        <w:t>The doors slammed shut behind them.</w:t>
+      </w:r>
+    </w:p>
+    <w:p>
+      <w:pPr>
+        <w:ind w:firstLine="720"/>
+      </w:pPr>
+      <w:r>
+        <w:t>Violet</w:t>
+      </w:r>
+      <w:r>
+        <w:t xml:space="preserve"> didn’t know where her scream started and Gracie’s ended—only that the sound tore out of both of them at once</w:t>
+      </w:r>
+      <w:r>
+        <w:t xml:space="preserve">. </w:t>
+      </w:r>
+    </w:p>
+    <w:p>
+      <w:pPr>
+        <w:ind w:firstLine="720"/>
+      </w:pPr>
+      <w:r>
+        <w:t>“Did—did you close that?” Gracie’s stammered, holding the skillet high, poised to swing at the first sign of movement.</w:t>
+      </w:r>
+    </w:p>
+    <w:p>
+      <w:pPr>
+        <w:ind w:firstLine="720"/>
+      </w:pPr>
+      <w:r>
+        <w:t>Violet</w:t>
+      </w:r>
+      <w:r>
+        <w:t xml:space="preserve"> did the same with the saltshaker</w:t>
+      </w:r>
+      <w:r>
+        <w:t>—though it didn’t quite pack the same punch</w:t>
+      </w:r>
+      <w:r>
+        <w:t xml:space="preserve"> </w:t>
+      </w:r>
+    </w:p>
+    <w:p>
+      <w:pPr>
+        <w:ind w:firstLine="720"/>
+      </w:pPr>
+      <w:r>
+        <w:t>“</w:t>
+      </w:r>
+      <w:r>
+        <w:rPr>
+          <w:i/>
+          <w:iCs/>
+        </w:rPr>
+        <w:t xml:space="preserve">Definitely, </w:t>
+      </w:r>
+      <w:r>
+        <w:t xml:space="preserve">not.” She answered. </w:t>
+      </w:r>
+    </w:p>
+    <w:p>
+      <w:pPr>
+        <w:ind w:firstLine="720"/>
+      </w:pPr>
+      <w:r>
+        <w:t xml:space="preserve">“Right…” Gracie shivered again. “Remind me to bring a jacket next time.” </w:t>
+      </w:r>
+    </w:p>
+    <w:p>
+      <w:pPr>
+        <w:ind w:firstLine="720"/>
+      </w:pPr>
+      <w:r>
+        <w:t xml:space="preserve">“Copy that.” </w:t>
+      </w:r>
+    </w:p>
+    <w:p>
+      <w:pPr>
+        <w:ind w:firstLine="720"/>
+      </w:pPr>
+      <w:r>
+        <w:t>Together, they pivoted, eyes scanning every inch of every shadow—ready for anything to leap out at them—completing a full circle until they faced the librarian’s desk once more.</w:t>
+      </w:r>
+    </w:p>
+    <w:p>
+      <w:pPr>
+        <w:ind w:firstLine="720"/>
+      </w:pPr>
+      <w:r>
+        <w:t>“Hello?” Gracie called, her voice echoing through the space. “Anyone home?”</w:t>
+      </w:r>
+    </w:p>
+    <w:p>
+      <w:pPr>
+        <w:ind w:firstLine="720"/>
+      </w:pPr>
+      <w:r>
+        <w:t>Violet had a knee-jerk urge to shush her… but she guessed that was the whole point of being here, wasn’t it?</w:t>
+      </w:r>
+    </w:p>
+    <w:p>
+      <w:pPr>
+        <w:ind w:firstLine="720"/>
+      </w:pPr>
+      <w:r>
+        <w:lastRenderedPageBreak/>
+        <w:t xml:space="preserve">Why </w:t>
+      </w:r>
+      <w:r>
+        <w:t xml:space="preserve">were they </w:t>
+      </w:r>
+      <w:r>
+        <w:t>doing this again?</w:t>
+      </w:r>
+    </w:p>
+    <w:p>
+      <w:pPr>
+        <w:ind w:firstLine="720"/>
+      </w:pPr>
+      <w:r>
+        <w:t>Oh. Right. Kids going crazy.</w:t>
+      </w:r>
+    </w:p>
+    <w:p>
+      <w:pPr>
+        <w:ind w:firstLine="720"/>
+      </w:pPr>
+      <w:r>
+        <w:t>Violet’s heart hammered in her ears, but after a full minute, no one appeared.</w:t>
+      </w:r>
+    </w:p>
+    <w:p>
+      <w:pPr>
+        <w:ind w:firstLine="720"/>
+      </w:pPr>
+      <w:r>
+        <w:t>“I guess we start looking around?” Violet said, both relieved—and somehow, a little disappointed.</w:t>
+      </w:r>
+    </w:p>
+    <w:p>
+      <w:pPr>
+        <w:ind w:firstLine="720"/>
+      </w:pPr>
+      <w:r>
+        <w:t>“I guess so,” Gracie said, frowning. “But why did the door open then? I could’ve sworn it was opening for us.”</w:t>
+      </w:r>
+    </w:p>
+    <w:p>
+      <w:pPr>
+        <w:ind w:firstLine="720"/>
+      </w:pPr>
+      <w:r>
+        <w:t>“No idea,” Violet whispered, though she felt the same way. Still did.</w:t>
+      </w:r>
+    </w:p>
+    <w:p>
+      <w:pPr>
+        <w:ind w:firstLine="720"/>
+      </w:pPr>
+      <w:r>
+        <w:t>“Alright.” Gracie blew out a breath. “Let’s go hunting for something that seems… off. Until Miss Ghost Lady makes an appearance.”</w:t>
+      </w:r>
+    </w:p>
+    <w:p>
+      <w:pPr>
+        <w:ind w:firstLine="720"/>
+      </w:pPr>
+      <w:r>
+        <w:t>They both hesitated, as if saying it out loud might summon the woman on the spot.</w:t>
+      </w:r>
+    </w:p>
+    <w:p>
+      <w:pPr>
+        <w:ind w:firstLine="720"/>
+      </w:pPr>
+      <w:r>
+        <w:t>Nothing happened.</w:t>
+      </w:r>
+    </w:p>
+    <w:p>
+      <w:pPr>
+        <w:ind w:firstLine="720"/>
+      </w:pPr>
+      <w:r>
+        <w:t>Violet frowned. “We can probably cross off a few places—like the children’s section or the computer lab. Both were remodeled, and we didn’t notice anything strange there.”</w:t>
+      </w:r>
+    </w:p>
+    <w:p>
+      <w:pPr>
+        <w:ind w:firstLine="720"/>
+      </w:pPr>
+      <w:r>
+        <w:t>“True,” Gracie said after a moment. “But if kids from school are getting into something they shouldn’t, wouldn’t it have to be accessible to them? Maybe it’s hiding in plain sight.”</w:t>
+      </w:r>
+    </w:p>
+    <w:p>
+      <w:pPr>
+        <w:ind w:firstLine="720"/>
+      </w:pPr>
+      <w:r>
+        <w:t xml:space="preserve">“Good point. But those are rooms we can check during the day—when it’s not, you know… </w:t>
+      </w:r>
+      <w:r>
+        <w:rPr>
+          <w:i/>
+          <w:iCs/>
+        </w:rPr>
+        <w:t>creepy</w:t>
+      </w:r>
+      <w:r>
+        <w:t xml:space="preserve"> hour.” Violet glanced left, toward the roped-off staircase. “Maybe we start with places we’re </w:t>
+      </w:r>
+      <w:r>
+        <w:rPr>
+          <w:i/>
+          <w:iCs/>
+        </w:rPr>
+        <w:t>not</w:t>
+      </w:r>
+      <w:r>
+        <w:t xml:space="preserve"> allowed to go during regular hours.”</w:t>
+      </w:r>
+    </w:p>
+    <w:p>
+      <w:pPr>
+        <w:ind w:firstLine="720"/>
+      </w:pPr>
+      <w:r>
+        <w:t>Gracie followed her gaze, her grip tightening around the skillet’s handle. “Guess that means up there.”</w:t>
+      </w:r>
+    </w:p>
+    <w:p>
+      <w:pPr>
+        <w:ind w:firstLine="720"/>
+      </w:pPr>
+      <w:r>
+        <w:t>“Guess so.” Violet clicked on her flashlight.</w:t>
+      </w:r>
+    </w:p>
+    <w:p>
+      <w:pPr>
+        <w:ind w:firstLine="720"/>
+      </w:pPr>
+      <w:r>
+        <w:t>The beam sliced through the dark, carving a narrow path that somehow made everything feel even more ominous.</w:t>
+      </w:r>
+    </w:p>
+    <w:p>
+      <w:pPr>
+        <w:ind w:firstLine="720"/>
+      </w:pPr>
+      <w:r>
+        <w:t xml:space="preserve">Slowly, </w:t>
+      </w:r>
+      <w:r>
+        <w:t>they approached the stairs</w:t>
+      </w:r>
+      <w:r>
+        <w:t>, d</w:t>
+      </w:r>
+      <w:r>
+        <w:t xml:space="preserve">ucking under the red rope one by one. </w:t>
+      </w:r>
+    </w:p>
+    <w:p>
+      <w:pPr>
+        <w:ind w:firstLine="720"/>
+      </w:pPr>
+      <w:r>
+        <w:t xml:space="preserve">Each creak of wood beneath their feet sounded louder in the silence, and just once, </w:t>
+      </w:r>
+      <w:r>
+        <w:t>Violet</w:t>
+      </w:r>
+      <w:r>
+        <w:t xml:space="preserve"> wished for stairs that didn’t squawk like an angry bird</w:t>
+      </w:r>
+      <w:r>
+        <w:t>.</w:t>
+      </w:r>
+    </w:p>
+    <w:p>
+      <w:pPr>
+        <w:ind w:firstLine="720"/>
+      </w:pPr>
+      <w:r>
+        <w:t>Dust motes swirled through the beam of her flashlight, mingling with the silver wash of moonlight that spilled through the high windows as they climbed.</w:t>
+      </w:r>
+    </w:p>
+    <w:p>
+      <w:pPr>
+        <w:ind w:firstLine="720"/>
+      </w:pPr>
+      <w:r>
+        <w:lastRenderedPageBreak/>
+        <w:t>The air grew colder with every step, thick with the scent of old varnish and plaster.</w:t>
+      </w:r>
+    </w:p>
+    <w:p>
+      <w:pPr>
+        <w:ind w:firstLine="720"/>
+      </w:pPr>
+      <w:r>
+        <w:t>At the top</w:t>
+      </w:r>
+      <w:r>
+        <w:t xml:space="preserve"> of the third floor</w:t>
+      </w:r>
+      <w:r>
+        <w:t xml:space="preserve">, the space opened into a narrow corridor that branched into a maze of smaller halls and closed doors. </w:t>
+      </w:r>
+    </w:p>
+    <w:p>
+      <w:pPr>
+        <w:ind w:firstLine="720"/>
+      </w:pPr>
+      <w:r>
+        <w:t>Violet</w:t>
+      </w:r>
+      <w:r>
+        <w:t xml:space="preserve"> looked to their right, to the spot where those depthless eyes had stared down at her after she fell. </w:t>
+      </w:r>
+      <w:r>
+        <w:t xml:space="preserve">Hair stood </w:t>
+      </w:r>
+      <w:r>
+        <w:t>the back of her neck.</w:t>
+      </w:r>
+    </w:p>
+    <w:p>
+      <w:pPr>
+        <w:ind w:firstLine="720"/>
+      </w:pPr>
+      <w:r>
+        <w:t xml:space="preserve">“What is it?” Gracie asked, searching the space for something she might be missing. </w:t>
+      </w:r>
+    </w:p>
+    <w:p>
+      <w:pPr>
+        <w:ind w:firstLine="720"/>
+      </w:pPr>
+      <w:r>
+        <w:t>Violet</w:t>
+      </w:r>
+      <w:r>
+        <w:t xml:space="preserve"> shook her head, “Nothing. Just—let’s keep moving,” she said, leading them in the opposite direction. </w:t>
+      </w:r>
+    </w:p>
+    <w:p>
+      <w:pPr>
+        <w:ind w:firstLine="720"/>
+      </w:pPr>
+      <w:r>
+        <w:t xml:space="preserve">The ceiling slanted here with the shape of the roofline, beams exposed, and the walls held ageless, unlit sconces that flickered only with the glint of </w:t>
+      </w:r>
+      <w:r>
+        <w:t>Violet</w:t>
+      </w:r>
+      <w:r>
+        <w:t>’s light.</w:t>
+      </w:r>
+    </w:p>
+    <w:p>
+      <w:pPr>
+        <w:ind w:firstLine="720"/>
+      </w:pPr>
+      <w:r>
+        <w:t xml:space="preserve">She swept the beam across the hall. The walls were half-painted, some showing exposed studs beneath curling wallpaper. Dust sheets cloaked forgotten furniture, and a faded carpet runner stretched down the center, </w:t>
+      </w:r>
+      <w:r>
+        <w:t xml:space="preserve">wore down with </w:t>
+      </w:r>
+      <w:r>
+        <w:t>years of</w:t>
+      </w:r>
+      <w:r>
+        <w:t xml:space="preserve"> use.</w:t>
+      </w:r>
+      <w:r>
+        <w:t xml:space="preserve"> </w:t>
+      </w:r>
+    </w:p>
+    <w:p>
+      <w:pPr>
+        <w:ind w:firstLine="720"/>
+      </w:pPr>
+      <w:r>
+        <w:t>It was as if someone had cleaned the main floor just enough to look presentable—then shoved the rest of the mess up here and called it a day.</w:t>
+      </w:r>
+    </w:p>
+    <w:p>
+      <w:pPr>
+        <w:ind w:firstLine="720"/>
+      </w:pPr>
+      <w:r>
+        <w:t xml:space="preserve">“It’s like they started remodeling,” </w:t>
+      </w:r>
+      <w:r>
+        <w:t>Violet</w:t>
+      </w:r>
+      <w:r>
+        <w:t xml:space="preserve"> murmured, “then just… stopped.”</w:t>
+      </w:r>
+    </w:p>
+    <w:p>
+      <w:pPr>
+        <w:ind w:firstLine="720"/>
+      </w:pPr>
+      <w:r>
+        <w:t>Gracie trailed her fingers along the wall, tracing a pattern of faded vines and flowers. “They didn’t get very far.”</w:t>
+      </w:r>
+    </w:p>
+    <w:p>
+      <w:pPr>
+        <w:ind w:firstLine="720"/>
+      </w:pPr>
+      <w:r>
+        <w:t>They passed statues lined against the walls, busts of people whose names had long since worn off their plaques, and portraits whose eyes follow</w:t>
+      </w:r>
+      <w:r>
+        <w:t>ed</w:t>
+      </w:r>
+      <w:r>
+        <w:t xml:space="preserve"> them down the hall.</w:t>
+      </w:r>
+    </w:p>
+    <w:p>
+      <w:pPr>
+        <w:ind w:firstLine="720"/>
+      </w:pPr>
+      <w:r>
+        <w:t>A</w:t>
+      </w:r>
+      <w:r>
+        <w:t xml:space="preserve"> floor</w:t>
+      </w:r>
+      <w:r>
+        <w:t>board</w:t>
+      </w:r>
+      <w:r>
+        <w:t xml:space="preserve"> groaned behind them.</w:t>
+      </w:r>
+    </w:p>
+    <w:p>
+      <w:pPr>
+        <w:ind w:firstLine="720"/>
+      </w:pPr>
+      <w:r>
+        <w:t>Both girls jumped, a yelp slipping out before they spun on their heels, flashlight beam slicing through the dark—</w:t>
+      </w:r>
+    </w:p>
+    <w:p>
+      <w:pPr>
+        <w:ind w:firstLine="720"/>
+      </w:pPr>
+      <w:r>
+        <w:t>No one was there.</w:t>
+      </w:r>
+    </w:p>
+    <w:p>
+      <w:pPr>
+        <w:ind w:firstLine="720"/>
+      </w:pPr>
+      <w:r>
+        <w:t>“Old house…” Gracie said</w:t>
+      </w:r>
+      <w:r>
+        <w:t xml:space="preserve"> after a moment,</w:t>
+      </w:r>
+      <w:r>
+        <w:t xml:space="preserve"> </w:t>
+      </w:r>
+      <w:r>
+        <w:t>trying</w:t>
+      </w:r>
+      <w:r>
+        <w:t xml:space="preserve"> to provide some semblance of comfort.</w:t>
+      </w:r>
+    </w:p>
+    <w:p>
+      <w:pPr>
+        <w:ind w:firstLine="720"/>
+      </w:pPr>
+      <w:r>
+        <w:t xml:space="preserve">“Very,” </w:t>
+      </w:r>
+      <w:r>
+        <w:t>Violet</w:t>
+      </w:r>
+      <w:r>
+        <w:t xml:space="preserve"> agreed, more than willing to accept the </w:t>
+      </w:r>
+      <w:r>
+        <w:t>denial</w:t>
+      </w:r>
+      <w:r>
+        <w:t>.</w:t>
+      </w:r>
+    </w:p>
+    <w:p>
+      <w:pPr>
+        <w:ind w:firstLine="720"/>
+      </w:pPr>
+      <w:r>
+        <w:t xml:space="preserve">After recovering their stomachs from falling to their butts, </w:t>
+      </w:r>
+      <w:r>
+        <w:t>Violet</w:t>
+      </w:r>
+      <w:r>
+        <w:t xml:space="preserve"> and Gracie trudged forward down the hall until a door presented itself on their right.</w:t>
+      </w:r>
+    </w:p>
+    <w:p>
+      <w:pPr>
+        <w:ind w:firstLine="720"/>
+      </w:pPr>
+      <w:r>
+        <w:lastRenderedPageBreak/>
+        <w:t xml:space="preserve">It was missing a handle, hanging ajar. </w:t>
+      </w:r>
+      <w:r>
+        <w:t>Violet</w:t>
+      </w:r>
+      <w:r>
+        <w:t xml:space="preserve"> angled the light through the crack, revealing nothing.</w:t>
+      </w:r>
+    </w:p>
+    <w:p>
+      <w:pPr>
+        <w:ind w:firstLine="720"/>
+      </w:pPr>
+      <w:r>
+        <w:t xml:space="preserve">She gave the door a gentle nudge, then </w:t>
+      </w:r>
+      <w:r>
+        <w:t>jumped</w:t>
+      </w:r>
+      <w:r>
+        <w:t xml:space="preserve"> back. Inside were stacks of wood, empty paint cans, and forgotten tools.</w:t>
+      </w:r>
+    </w:p>
+    <w:p>
+      <w:pPr>
+        <w:ind w:firstLine="720"/>
+      </w:pPr>
+      <w:r>
+        <w:t>A construction room.</w:t>
+      </w:r>
+    </w:p>
+    <w:p>
+      <w:pPr>
+        <w:ind w:firstLine="720"/>
+      </w:pPr>
+      <w:r>
+        <w:t xml:space="preserve">“Keep moving?” </w:t>
+      </w:r>
+      <w:r>
+        <w:t>Violet</w:t>
+      </w:r>
+      <w:r>
+        <w:t xml:space="preserve"> asked.</w:t>
+      </w:r>
+    </w:p>
+    <w:p>
+      <w:pPr>
+        <w:ind w:firstLine="720"/>
+      </w:pPr>
+      <w:r>
+        <w:t>“Keep moving,” Gracie confirmed.</w:t>
+      </w:r>
+    </w:p>
+    <w:p>
+      <w:r>
+        <w:tab/>
+      </w:r>
+      <w:r>
+        <w:t>Door to door, hall to hall, they navigated the maze that was the upstairs—half-finished rooms filled with boxes, bins, and abandoned junk.</w:t>
+      </w:r>
+    </w:p>
+    <w:p>
+      <w:r>
+        <w:tab/>
+      </w:r>
+      <w:r>
+        <w:t>Minutes ticked by, and their hands grew gray with dust as they shifted through boxes</w:t>
+      </w:r>
+      <w:r>
+        <w:t>, lifting and rattling odd looking items</w:t>
+      </w:r>
+      <w:r>
+        <w:t>—searching for something they couldn’t even name.</w:t>
+      </w:r>
+    </w:p>
+    <w:p>
+      <w:pPr>
+        <w:ind w:firstLine="720"/>
+      </w:pPr>
+      <w:r>
+        <w:t>The hour they’d set for themselves came and went. Then another</w:t>
+      </w:r>
+      <w:r>
+        <w:t>.</w:t>
+      </w:r>
+    </w:p>
+    <w:p>
+      <w:pPr>
+        <w:ind w:firstLine="720"/>
+      </w:pPr>
+      <w:r>
+        <w:t xml:space="preserve">The longer </w:t>
+      </w:r>
+      <w:r>
+        <w:t>Violet</w:t>
+      </w:r>
+      <w:r>
+        <w:t xml:space="preserve"> searched, the less sense the house made. The layout was all wrong—rooms placed at strange angles, halls that seemed to twist back on themselves. It felt like a jigsaw puzzle glued together with the pieces in the wrong spots.</w:t>
+      </w:r>
+    </w:p>
+    <w:p>
+      <w:r>
+        <w:tab/>
+      </w:r>
+      <w:r>
+        <w:t>A small, uneasy thought began to settle in. What if they’d already found whatever they were looking for… and hadn’t realized it? There were enough antiques and strange trinkets in the house to drive anyone crazy.</w:t>
+      </w:r>
+    </w:p>
+    <w:p>
+      <w:pPr>
+        <w:ind w:firstLine="720"/>
+      </w:pPr>
+      <w:r>
+        <w:t>Their light beams crossed as Violet and Gracie stepped out of the room, defeat hanging off them both. That had been the last door in the last hallway—except for the attic, which was bolted shut.</w:t>
+      </w:r>
+    </w:p>
+    <w:p>
+      <w:pPr>
+        <w:ind w:firstLine="720"/>
+      </w:pPr>
+      <w:r>
+        <w:t>If they couldn’t get in there, it was unlikely anyone else from their school could either.</w:t>
+      </w:r>
+    </w:p>
+    <w:p>
+      <w:pPr>
+        <w:ind w:firstLine="720"/>
+      </w:pPr>
+      <w:r>
+        <w:t>They’d searched the entire second and third floors with nothing to show for it. No answers. No clues. And no surprise visit from the woman they’d come to see in the first place.</w:t>
+      </w:r>
+    </w:p>
+    <w:p>
+      <w:pPr>
+        <w:ind w:firstLine="720"/>
+      </w:pPr>
+      <w:r>
+        <w:t xml:space="preserve">“Dang it,” Gracie spat, lips tight. “I mean, I knew it wouldn’t be easy—we don’t even know what we’re looking for—but I really thought we’d find </w:t>
+      </w:r>
+      <w:r>
+        <w:rPr>
+          <w:i/>
+          <w:iCs/>
+        </w:rPr>
+        <w:t>something</w:t>
+      </w:r>
+      <w:r>
+        <w:t>.”</w:t>
+      </w:r>
+    </w:p>
+    <w:p>
+      <w:pPr>
+        <w:ind w:firstLine="720"/>
+      </w:pPr>
+      <w:r>
+        <w:lastRenderedPageBreak/>
+        <w:t>“I know,” Violet said softly. “We could double-check the rooms again? Or go down to the first floor if you want. Like you said, it’d make more sense for it to be somewhere accessible.”</w:t>
+      </w:r>
+    </w:p>
+    <w:p>
+      <w:pPr>
+        <w:ind w:firstLine="720"/>
+      </w:pPr>
+      <w:r>
+        <w:t>“I guess.” Gracie checked the time on her phone—creeping toward three in the morning—and let out a long yawn. “Looks like ghost lady</w:t>
+      </w:r>
+      <w:r>
+        <w:t xml:space="preserve"> didn’t want to talk to us either.”</w:t>
+      </w:r>
+    </w:p>
+    <w:p>
+      <w:pPr>
+        <w:ind w:firstLine="720"/>
+      </w:pPr>
+      <w:r>
+        <w:t xml:space="preserve">“Yeah…” Violet said, trying not to sound too embarrassed. Gracie had believed her at first—but did she still? </w:t>
+      </w:r>
+    </w:p>
+    <w:p>
+      <w:pPr>
+        <w:ind w:firstLine="720"/>
+      </w:pPr>
+      <w:r>
+        <w:t>“Maybe she had a hot date.”</w:t>
+      </w:r>
+      <w:r>
+        <w:t xml:space="preserve"> Gracie joked.</w:t>
+      </w:r>
+    </w:p>
+    <w:p>
+      <w:pPr>
+        <w:ind w:firstLine="720"/>
+      </w:pPr>
+      <w:r>
+        <w:t>Violet</w:t>
+      </w:r>
+      <w:r>
+        <w:t xml:space="preserve"> chuckled.</w:t>
+      </w:r>
+      <w:r>
+        <w:t xml:space="preserve"> “Not a lot of options to choose from, I’m sure. </w:t>
+      </w:r>
+      <w:r>
+        <w:t>I don’t know if I’m relieved or bummed.”</w:t>
+      </w:r>
+    </w:p>
+    <w:p>
+      <w:pPr>
+        <w:ind w:firstLine="720"/>
+      </w:pPr>
+      <w:r>
+        <w:t xml:space="preserve"> </w:t>
+      </w:r>
+      <w:r>
+        <w:t>“Me neither.” Gracie glanced around the dim hall, her flashlight beam grazing the cracked wallpaper. “Maybe we just call it a night? It’s pretty late—or early, I guess.”</w:t>
+      </w:r>
+      <w:r>
+        <w:t xml:space="preserve"> </w:t>
+      </w:r>
+    </w:p>
+    <w:p>
+      <w:pPr>
+        <w:ind w:firstLine="720"/>
+      </w:pPr>
+      <w:r>
+        <w:t>“Probably a good idea</w:t>
+      </w:r>
+      <w:r>
+        <w:t>.”</w:t>
+      </w:r>
+    </w:p>
+    <w:p>
+      <w:pPr>
+        <w:ind w:firstLine="720"/>
+      </w:pPr>
+      <w:r>
+        <w:t>“We could swing back tomorrow—during the day, if you want?” Gracie offered, stifling another yawn.</w:t>
+      </w:r>
+    </w:p>
+    <w:p>
+      <w:pPr>
+        <w:ind w:firstLine="720"/>
+      </w:pPr>
+      <w:r>
+        <w:t xml:space="preserve">“Yeah,” </w:t>
+      </w:r>
+      <w:r>
+        <w:t>Violet</w:t>
+      </w:r>
+      <w:r>
+        <w:t xml:space="preserve"> said with more enthusiasm than she meant to show. “I mean, I could probably make that work.”</w:t>
+      </w:r>
+    </w:p>
+    <w:p>
+      <w:pPr>
+        <w:ind w:firstLine="720"/>
+      </w:pPr>
+      <w:r>
+        <w:t>Gracie smiled. “Perfection.” She nodded toward the end of the hall, where a set of stairs waited around the corner. “Race you to the front door?”</w:t>
+      </w:r>
+    </w:p>
+    <w:p>
+      <w:pPr>
+        <w:ind w:firstLine="720"/>
+      </w:pPr>
+      <w:r>
+        <w:t>Violet</w:t>
+      </w:r>
+      <w:r>
+        <w:t xml:space="preserve"> rubbed the back of her neck, yawning</w:t>
+      </w:r>
+      <w:r>
+        <w:t xml:space="preserve"> wide</w:t>
+      </w:r>
+      <w:r>
+        <w:t xml:space="preserve">. “I don’t know, I’m pretty—GO!” She </w:t>
+      </w:r>
+      <w:r>
+        <w:t>bolted.</w:t>
+      </w:r>
+    </w:p>
+    <w:p>
+      <w:pPr>
+        <w:ind w:firstLine="720"/>
+      </w:pPr>
+      <w:r>
+        <w:t>“Hey!” Gracie’s laugh echoed after her. “Th</w:t>
+      </w:r>
+      <w:r>
+        <w:t>is</w:t>
+      </w:r>
+      <w:r>
+        <w:t xml:space="preserve"> doesn’t count!” But </w:t>
+      </w:r>
+      <w:r>
+        <w:t>Violet</w:t>
+      </w:r>
+      <w:r>
+        <w:t xml:space="preserve"> could hear the slap of </w:t>
+      </w:r>
+      <w:r>
+        <w:t>Gracie’s</w:t>
+      </w:r>
+      <w:r>
+        <w:t xml:space="preserve"> sneakers </w:t>
+      </w:r>
+      <w:r>
+        <w:t xml:space="preserve">running after her, and </w:t>
+      </w:r>
+      <w:r>
+        <w:t>closing in.</w:t>
+      </w:r>
+    </w:p>
+    <w:p>
+      <w:pPr>
+        <w:ind w:firstLine="720"/>
+      </w:pPr>
+      <w:r>
+        <w:t>Violet</w:t>
+      </w:r>
+      <w:r>
+        <w:t xml:space="preserve"> risked a glance over her shoulder</w:t>
+      </w:r>
+      <w:r>
+        <w:t xml:space="preserve">, </w:t>
+      </w:r>
+      <w:r>
+        <w:t>Gracie was almost beside her—</w:t>
+      </w:r>
+    </w:p>
+    <w:p>
+      <w:pPr>
+        <w:ind w:firstLine="720"/>
+      </w:pPr>
+      <w:r>
+        <w:t>W</w:t>
+      </w:r>
+      <w:r>
+        <w:t xml:space="preserve">hen her foot caught the edge of </w:t>
+      </w:r>
+      <w:r>
+        <w:t xml:space="preserve">a </w:t>
+      </w:r>
+      <w:r>
+        <w:t>rug.</w:t>
+      </w:r>
+    </w:p>
+    <w:p>
+      <w:pPr>
+        <w:ind w:firstLine="720"/>
+      </w:pPr>
+      <w:r>
+        <w:t>It rippled forward—Violet stumbled, spinning, reaching for anything to steady herself. Her fingers scraped the wall, and something clattered hard beneath her. She landed on top of it. A picture frame.</w:t>
+      </w:r>
+    </w:p>
+    <w:p>
+      <w:pPr>
+        <w:ind w:firstLine="720"/>
+      </w:pPr>
+      <w:r>
+        <w:t>Gracie dropped to a knee beside her. “Dang, girl… you alright?”</w:t>
+      </w:r>
+    </w:p>
+    <w:p>
+      <w:pPr>
+        <w:ind w:firstLine="720"/>
+      </w:pPr>
+      <w:r>
+        <w:lastRenderedPageBreak/>
+        <w:t>Violet pushed up on her elbows. Something sharp pressed into her back. She rolled, wincing, and came face-to-face with the object she’d landed on.</w:t>
+      </w:r>
+    </w:p>
+    <w:p>
+      <w:pPr>
+        <w:ind w:firstLine="720"/>
+      </w:pPr>
+      <w:r>
+        <w:t>The frame held an elderly woman, staring straight at her.</w:t>
+      </w:r>
+    </w:p>
+    <w:p>
+      <w:pPr>
+        <w:ind w:firstLine="720"/>
+      </w:pPr>
+      <w:r>
+        <w:t>“Yeah, I’m good,” she said, blinking her vision straight. “Guess that’s what I get for cheating.”</w:t>
+      </w:r>
+    </w:p>
+    <w:p>
+      <w:pPr>
+        <w:ind w:firstLine="720"/>
+      </w:pPr>
+      <w:r>
+        <w:t>“Meh.” Gracie offered her a hand. “All’s fair in love and war.”</w:t>
+      </w:r>
+    </w:p>
+    <w:p>
+      <w:pPr>
+        <w:ind w:firstLine="720"/>
+      </w:pPr>
+      <w:r>
+        <w:t xml:space="preserve">“War, is it?” </w:t>
+      </w:r>
+      <w:r>
+        <w:t>Violet</w:t>
+      </w:r>
+      <w:r>
+        <w:t xml:space="preserve"> smiled, </w:t>
+      </w:r>
+      <w:r>
+        <w:t xml:space="preserve">taking her hand, </w:t>
+      </w:r>
+      <w:r>
+        <w:t xml:space="preserve">brushing </w:t>
+      </w:r>
+      <w:r>
+        <w:t xml:space="preserve">off </w:t>
+      </w:r>
+      <w:r>
+        <w:t>her jeans as she stood.</w:t>
+      </w:r>
+    </w:p>
+    <w:p>
+      <w:pPr>
+        <w:ind w:firstLine="720"/>
+      </w:pPr>
+      <w:r>
+        <w:t>“</w:t>
+      </w:r>
+      <w:r>
+        <w:t xml:space="preserve">Of course. </w:t>
+      </w:r>
+      <w:r>
+        <w:t xml:space="preserve">Competition is always—” Gracie </w:t>
+      </w:r>
+      <w:r>
+        <w:t>stilled</w:t>
+      </w:r>
+      <w:r>
+        <w:t xml:space="preserve">, her words cutting off. She squinted past </w:t>
+      </w:r>
+      <w:r>
+        <w:t>Violet</w:t>
+      </w:r>
+      <w:r>
+        <w:t>’s shoulder.</w:t>
+      </w:r>
+    </w:p>
+    <w:p>
+      <w:pPr>
+        <w:ind w:firstLine="720"/>
+      </w:pPr>
+      <w:r>
+        <w:t>Violet</w:t>
+      </w:r>
+      <w:r>
+        <w:t xml:space="preserve"> turned, following Gracie’s gaze. She stared at the wall—blank except for the uneven square of faded wood where the picture had hung for who knows how many years.</w:t>
+      </w:r>
+    </w:p>
+    <w:p>
+      <w:pPr>
+        <w:ind w:firstLine="720"/>
+      </w:pPr>
+      <w:r>
+        <w:t>Violet</w:t>
+      </w:r>
+      <w:r>
+        <w:t xml:space="preserve"> looked from the wall to Gracie, then back again. “What is it?”</w:t>
+      </w:r>
+    </w:p>
+    <w:p>
+      <w:pPr>
+        <w:ind w:firstLine="720"/>
+      </w:pPr>
+      <w:r>
+        <w:t>“Wait for it,” Gracie muttered, eyes locked on the spot.</w:t>
+      </w:r>
+    </w:p>
+    <w:p>
+      <w:pPr>
+        <w:ind w:firstLine="720"/>
+      </w:pPr>
+      <w:r>
+        <w:t>Violet</w:t>
+      </w:r>
+      <w:r>
+        <w:t xml:space="preserve"> frowned, giving it a second. “I still don’t—”</w:t>
+      </w:r>
+    </w:p>
+    <w:p>
+      <w:pPr>
+        <w:ind w:firstLine="720"/>
+      </w:pPr>
+      <w:r>
+        <w:t>A pulse of blue light flickered—so quick, so faint, that if she’d blinked, she would’ve missed it.</w:t>
+      </w:r>
+    </w:p>
+    <w:p>
+      <w:pPr>
+        <w:ind w:firstLine="720"/>
+      </w:pPr>
+      <w:r>
+        <w:t>It came from behind the wall, the glow catching the faintest seam between two panels.</w:t>
+      </w:r>
+    </w:p>
+    <w:p>
+      <w:pPr>
+        <w:ind w:firstLine="720"/>
+      </w:pPr>
+      <w:r>
+        <w:t xml:space="preserve">“What was that?” </w:t>
+      </w:r>
+      <w:r>
+        <w:t>Violet</w:t>
+      </w:r>
+      <w:r>
+        <w:t xml:space="preserve"> whispered.</w:t>
+      </w:r>
+    </w:p>
+    <w:p>
+      <w:pPr>
+        <w:ind w:firstLine="720"/>
+      </w:pPr>
+      <w:r>
+        <w:t>“I don’t know,” Gracie murmured, stepping closer.</w:t>
+      </w:r>
+    </w:p>
+    <w:p>
+      <w:pPr>
+        <w:ind w:firstLine="720"/>
+      </w:pPr>
+      <w:r>
+        <w:t>Violet</w:t>
+      </w:r>
+      <w:r>
+        <w:t xml:space="preserve"> watched as Gracie ran her fingertips along the groove, leaning in until her nose nearly brushed the wood. She peered through the slit, breath fogging the surface.</w:t>
+      </w:r>
+    </w:p>
+    <w:p>
+      <w:pPr>
+        <w:ind w:firstLine="720"/>
+      </w:pPr>
+      <w:r>
+        <w:t>“I think there’s something behind here. A room.” Gracie stepped back, scanning the section where the picture had hung.</w:t>
+      </w:r>
+    </w:p>
+    <w:p>
+      <w:pPr>
+        <w:ind w:firstLine="720"/>
+      </w:pPr>
+      <w:r>
+        <w:t xml:space="preserve">“A room?” </w:t>
+      </w:r>
+      <w:r>
+        <w:t>Violet</w:t>
+      </w:r>
+      <w:r>
+        <w:t xml:space="preserve"> glanced down the hall. Only then did it strike her how </w:t>
+      </w:r>
+      <w:r>
+        <w:rPr>
+          <w:i/>
+          <w:iCs/>
+        </w:rPr>
+        <w:t>empty</w:t>
+      </w:r>
+      <w:r>
+        <w:t xml:space="preserve"> this hallway was—no doors, no furniture, just endless walls and old artwork.</w:t>
+      </w:r>
+    </w:p>
+    <w:p>
+      <w:pPr>
+        <w:ind w:firstLine="720"/>
+      </w:pPr>
+      <w:r>
+        <w:t>When she looked back, Gracie had placed her palm flat against the wood</w:t>
+      </w:r>
+      <w:r>
+        <w:t xml:space="preserve">—and </w:t>
+      </w:r>
+      <w:r>
+        <w:t>pushed.</w:t>
+      </w:r>
+    </w:p>
+    <w:p>
+      <w:pPr>
+        <w:ind w:firstLine="720"/>
+      </w:pPr>
+      <w:r>
+        <w:t xml:space="preserve">A soft click sounded—followed by </w:t>
+      </w:r>
+      <w:r>
+        <w:t>a</w:t>
+      </w:r>
+      <w:r>
+        <w:t xml:space="preserve"> slow, whooshing gasp of air being pulled away.</w:t>
+      </w:r>
+    </w:p>
+    <w:p>
+      <w:pPr>
+        <w:ind w:firstLine="720"/>
+      </w:pPr>
+      <w:r>
+        <w:lastRenderedPageBreak/>
+        <w:t xml:space="preserve">A wave of cold hit </w:t>
+      </w:r>
+      <w:r>
+        <w:t>them</w:t>
+      </w:r>
+      <w:r>
+        <w:t xml:space="preserve"> before the smell did—musty, old, rotten.</w:t>
+      </w:r>
+      <w:r>
+        <w:t xml:space="preserve"> </w:t>
+      </w:r>
+      <w:r>
+        <w:t>Like something had died decades ago and never left.</w:t>
+      </w:r>
+    </w:p>
+    <w:p>
+      <w:pPr>
+        <w:ind w:firstLine="720"/>
+      </w:pPr>
+      <w:r>
+        <w:t xml:space="preserve">Gracie and </w:t>
+      </w:r>
+      <w:r>
+        <w:t>Violet</w:t>
+      </w:r>
+      <w:r>
+        <w:t xml:space="preserve"> yanked their collars over their noses. Gracie’s eyes met </w:t>
+      </w:r>
+      <w:r>
+        <w:t>Violet</w:t>
+      </w:r>
+      <w:r>
+        <w:t>’s, wide and shining—a mix of fear and wild excitement.</w:t>
+      </w:r>
+    </w:p>
+    <w:p>
+      <w:pPr>
+        <w:ind w:firstLine="720"/>
+      </w:pPr>
+      <w:r>
+        <w:t>They’d done it.</w:t>
+      </w:r>
+    </w:p>
+    <w:p>
+      <w:pPr>
+        <w:ind w:firstLine="720"/>
+      </w:pPr>
+      <w:r>
+        <w:t xml:space="preserve">They’d found </w:t>
+      </w:r>
+      <w:r>
+        <w:rPr>
+          <w:i/>
+          <w:iCs/>
+        </w:rPr>
+        <w:t>something.</w:t>
+      </w:r>
+    </w:p>
+    <w:p>
+      <w:pPr>
+        <w:ind w:firstLine="720"/>
+      </w:pPr>
+      <w:r>
+        <w:t>Maybe not what</w:t>
+      </w:r>
+      <w:r>
+        <w:t xml:space="preserve">—or </w:t>
+      </w:r>
+      <w:r>
+        <w:rPr>
+          <w:i/>
+          <w:iCs/>
+        </w:rPr>
+        <w:t>who</w:t>
+      </w:r>
+      <w:r>
+        <w:t>—</w:t>
+      </w:r>
+      <w:r>
+        <w:t>they</w:t>
+      </w:r>
+      <w:r>
+        <w:t xml:space="preserve"> were looking for</w:t>
+      </w:r>
+      <w:r>
+        <w:t xml:space="preserve">, </w:t>
+      </w:r>
+      <w:r>
+        <w:t xml:space="preserve">but </w:t>
+      </w:r>
+      <w:r>
+        <w:t>something</w:t>
+      </w:r>
+      <w:r>
+        <w:t>.</w:t>
+      </w:r>
+    </w:p>
+    <w:p>
+      <w:pPr>
+        <w:ind w:firstLine="720"/>
+      </w:pPr>
+      <w:r>
+        <w:t>A hidden room.</w:t>
+      </w:r>
+    </w:p>
+    <w:p>
+      <w:pPr>
+        <w:ind w:firstLine="720"/>
+      </w:pPr>
+      <w:r>
+        <w:t xml:space="preserve">Gracie gripped the panel and pulled it open wider. The rush of cold grew sharper, and the smell stronger—so strong it made </w:t>
+      </w:r>
+      <w:r>
+        <w:t>Violet</w:t>
+      </w:r>
+      <w:r>
+        <w:t>’s eyes water.</w:t>
+      </w:r>
+    </w:p>
+    <w:p>
+      <w:pPr>
+        <w:ind w:firstLine="720"/>
+      </w:pPr>
+      <w:r>
+        <w:t>Violet</w:t>
+      </w:r>
+      <w:r>
+        <w:t xml:space="preserve"> pulled her shirt tighter over her nose, but it did little to help. She lifted her flashlight and shone it into the room beyond—</w:t>
+      </w:r>
+    </w:p>
+    <w:p>
+      <w:pPr>
+        <w:ind w:firstLine="720"/>
+      </w:pPr>
+      <w:r>
+        <w:t>—but the light wasn’t needed.</w:t>
+      </w:r>
+    </w:p>
+    <w:p>
+      <w:pPr>
+        <w:ind w:firstLine="720"/>
+      </w:pPr>
+      <w:r>
+        <w:t>Because standing before them were rows upon rows of bookshelves.</w:t>
+      </w:r>
+    </w:p>
+    <w:p>
+      <w:pPr>
+        <w:ind w:firstLine="720"/>
+      </w:pPr>
+      <w:r>
+        <w:t>Not filled with books.</w:t>
+      </w:r>
+    </w:p>
+    <w:p>
+      <w:pPr>
+        <w:ind w:firstLine="720"/>
+      </w:pPr>
+      <w:r>
+        <w:t>But</w:t>
+      </w:r>
+      <w:r>
+        <w:t xml:space="preserve"> jars.</w:t>
+      </w:r>
+    </w:p>
+    <w:p>
+      <w:pPr>
+        <w:ind w:firstLine="720"/>
+      </w:pPr>
+      <w:r>
+        <w:t xml:space="preserve">Ordinary jars—except for the faint, blue orbs </w:t>
+      </w:r>
+      <w:r>
+        <w:t xml:space="preserve">of light </w:t>
+      </w:r>
+      <w:r>
+        <w:t>floating inside each one, glowing softly in the dark.</w:t>
+      </w:r>
+    </w:p>
+    <w:p>
+      <w:pPr>
+        <w:ind w:firstLine="720"/>
+      </w:pPr>
+      <w:r>
+        <w:t>“Well would you look at that.” Gracie breathed. “I thin</w:t>
+      </w:r>
+      <w:r>
+        <w:t>k</w:t>
+      </w:r>
+      <w:r>
+        <w:t xml:space="preserve"> we found something.”</w:t>
       </w:r>
     </w:p>
     <w:sectPr>

</xml_diff>

<commit_message>
!Combined - Finished Ch.10 (Ch.9)
</commit_message>
<xml_diff>
--- a/!Combined.docx
+++ b/!Combined.docx
@@ -17090,7 +17090,10 @@
         <w:t>“It would appear not.</w:t>
       </w:r>
       <w:r>
-        <w:t xml:space="preserve"> How about y</w:t>
+        <w:t xml:space="preserve"> </w:t>
+      </w:r>
+      <w:r>
+        <w:t>Y</w:t>
       </w:r>
       <w:r>
         <w:t>ou?”</w:t>
@@ -17138,11 +17141,14 @@
         <w:t xml:space="preserve"> on the arm. “Yeah, got that much. I meant, </w:t>
       </w:r>
       <w:r>
-        <w:rPr>
-          <w:i/>
-          <w:iCs/>
-        </w:rPr>
-        <w:t>what’s in</w:t>
+        <w:t>what’s</w:t>
+      </w:r>
+      <w:r>
+        <w:rPr>
+          <w:i/>
+          <w:iCs/>
+        </w:rPr>
+        <w:t xml:space="preserve"> in</w:t>
       </w:r>
       <w:r>
         <w:t xml:space="preserve"> the jars?”</w:t>
@@ -17162,10 +17168,7 @@
         <w:t>Yeah, no idea.”</w:t>
       </w:r>
       <w:r>
-        <w:t xml:space="preserve"> </w:t>
-      </w:r>
-      <w:r>
-        <w:t>Violet</w:t>
+        <w:t xml:space="preserve"> Violet</w:t>
       </w:r>
       <w:r>
         <w:t xml:space="preserve"> glanced back at her. “</w:t>
@@ -17203,19 +17206,7 @@
         <w:ind w:firstLine="720"/>
       </w:pPr>
       <w:r>
-        <w:t xml:space="preserve">Still, </w:t>
-      </w:r>
-      <w:r>
-        <w:t>Violet</w:t>
-      </w:r>
-      <w:r>
-        <w:t xml:space="preserve"> found her hand reaching out, surprising even herself. Gracie took it </w:t>
-      </w:r>
-      <w:r>
-        <w:t>with her own</w:t>
-      </w:r>
-      <w:r>
-        <w:t>, and together they stepped through the hidden door.</w:t>
+        <w:t>Gracie reached out again. Violet took her hand without question, and together they stepped through the hidden door.</w:t>
       </w:r>
     </w:p>
     <w:p>
@@ -17873,13 +17864,7 @@
         <w:t>Gracie turned back to the jar</w:t>
       </w:r>
       <w:r>
-        <w:t xml:space="preserve">, handing over the skillet to </w:t>
-      </w:r>
-      <w:r>
-        <w:t>Violet</w:t>
-      </w:r>
-      <w:r>
-        <w:t xml:space="preserve">. </w:t>
+        <w:t xml:space="preserve">, handing over the skillet to Violet. </w:t>
       </w:r>
       <w:r>
         <w:t>Her hands trembled as she reached for it. The glass was cool beneath her fingers, the blue haze inside settling as if soothed by her touch.</w:t>
@@ -17998,10 +17983,7 @@
         <w:t>An ear-splitting screech tore through the room—so sharp it was blinding.</w:t>
       </w:r>
       <w:r>
-        <w:t xml:space="preserve"> </w:t>
-      </w:r>
-      <w:r>
-        <w:t>Violet</w:t>
+        <w:t xml:space="preserve"> Violet</w:t>
       </w:r>
       <w:r>
         <w:t xml:space="preserve"> </w:t>
@@ -18315,10 +18297,7 @@
         <w:t xml:space="preserve"> </w:t>
       </w:r>
       <w:r>
-        <w:t>Violet</w:t>
-      </w:r>
-      <w:r>
-        <w:t xml:space="preserve"> </w:t>
+        <w:t xml:space="preserve">Violet </w:t>
       </w:r>
       <w:r>
         <w:t xml:space="preserve">remembered, her hair </w:t>
@@ -18505,7 +18484,13 @@
         <w:t>Violet</w:t>
       </w:r>
       <w:r>
-        <w:t xml:space="preserve"> from head to toe, searching—peeling through her. Then it flicked to Gracie’s still form.</w:t>
+        <w:t xml:space="preserve"> from head to toe, peeling through her</w:t>
+      </w:r>
+      <w:r>
+        <w:t xml:space="preserve"> layer by layer</w:t>
+      </w:r>
+      <w:r>
+        <w:t>. Then it flicked to Gracie’s still form.</w:t>
       </w:r>
       <w:r>
         <w:t xml:space="preserve"> </w:t>
@@ -18578,7 +18563,13 @@
         <w:t>Violet</w:t>
       </w:r>
       <w:r>
-        <w:t xml:space="preserve"> spun back toward her—still sprawled on the floor, motionless. Still not </w:t>
+        <w:t xml:space="preserve"> spun back toward </w:t>
+      </w:r>
+      <w:r>
+        <w:t>Gracie</w:t>
+      </w:r>
+      <w:r>
+        <w:t xml:space="preserve">—still sprawled on the floor, motionless. Still not </w:t>
       </w:r>
       <w:proofErr w:type="gramStart"/>
       <w:r>
@@ -18592,80 +18583,42 @@
     <w:p>
       <w:pPr>
         <w:ind w:firstLine="720"/>
-        <w:rPr>
-          <w:highlight w:val="yellow"/>
-        </w:rPr>
-      </w:pPr>
-      <w:r>
-        <w:rPr>
-          <w:highlight w:val="yellow"/>
-        </w:rPr>
+      </w:pPr>
+      <w:r>
         <w:t xml:space="preserve">She had to get her out of here. Out of here now. Home. Somewhere safe. What time even </w:t>
       </w:r>
       <w:r>
         <w:rPr>
           <w:i/>
           <w:iCs/>
-          <w:highlight w:val="yellow"/>
         </w:rPr>
         <w:t>was</w:t>
       </w:r>
       <w:r>
-        <w:rPr>
-          <w:highlight w:val="yellow"/>
-        </w:rPr>
         <w:t xml:space="preserve"> it now? It had already been late when they came in…</w:t>
       </w:r>
     </w:p>
     <w:p>
       <w:pPr>
         <w:ind w:firstLine="720"/>
-        <w:rPr>
-          <w:highlight w:val="yellow"/>
-        </w:rPr>
-      </w:pPr>
-      <w:r>
-        <w:rPr>
-          <w:highlight w:val="yellow"/>
-        </w:rPr>
+      </w:pPr>
+      <w:r>
         <w:t xml:space="preserve">“It’s quite alright, </w:t>
       </w:r>
       <w:r>
-        <w:rPr>
-          <w:highlight w:val="yellow"/>
-        </w:rPr>
         <w:t>little miss</w:t>
       </w:r>
       <w:r>
-        <w:rPr>
-          <w:highlight w:val="yellow"/>
-        </w:rPr>
-        <w:t xml:space="preserve">,” the woman said, cutting through </w:t>
-      </w:r>
-      <w:r>
-        <w:rPr>
-          <w:highlight w:val="yellow"/>
-        </w:rPr>
-        <w:t>Violet</w:t>
-      </w:r>
-      <w:r>
-        <w:rPr>
-          <w:highlight w:val="yellow"/>
-        </w:rPr>
-        <w:t>’s thoughts. Her tone syrup-sweet, her smile plastered back on like a mask. “</w:t>
-      </w:r>
-      <w:r>
-        <w:rPr>
-          <w:i/>
-          <w:iCs/>
-          <w:highlight w:val="yellow"/>
+        <w:t>,” the woman said, cutting through Violet’s thoughts. Her tone syrup-sweet, her smile plastered back on like a mask. “</w:t>
+      </w:r>
+      <w:r>
+        <w:rPr>
+          <w:i/>
+          <w:iCs/>
         </w:rPr>
         <w:t>Everyone</w:t>
       </w:r>
       <w:r>
-        <w:rPr>
-          <w:highlight w:val="yellow"/>
-        </w:rPr>
         <w:t xml:space="preserve"> is welcome here.”</w:t>
       </w:r>
     </w:p>
@@ -18674,34 +18627,19 @@
         <w:ind w:firstLine="720"/>
       </w:pPr>
       <w:r>
-        <w:rPr>
-          <w:highlight w:val="yellow"/>
-        </w:rPr>
         <w:t>“Good to know</w:t>
       </w:r>
       <w:r>
-        <w:rPr>
-          <w:highlight w:val="yellow"/>
-        </w:rPr>
         <w:t>…</w:t>
       </w:r>
       <w:r>
-        <w:rPr>
-          <w:highlight w:val="yellow"/>
-        </w:rPr>
-        <w:t xml:space="preserve">” </w:t>
-      </w:r>
-      <w:r>
-        <w:rPr>
-          <w:highlight w:val="yellow"/>
-        </w:rPr>
-        <w:t>Violet</w:t>
-      </w:r>
-      <w:r>
-        <w:rPr>
-          <w:highlight w:val="yellow"/>
-        </w:rPr>
-        <w:t xml:space="preserve"> threw over her shoulder, shaking Gracie’s arm. “Gracie. Gracie, wake up,” she muttered.</w:t>
+        <w:t>” Violet threw over her shoulder</w:t>
+      </w:r>
+      <w:r>
+        <w:t xml:space="preserve"> while</w:t>
+      </w:r>
+      <w:r>
+        <w:t xml:space="preserve"> shaking Gracie’s arm. “Gracie. Gracie, wake up,” she muttered.</w:t>
       </w:r>
     </w:p>
     <w:p>
@@ -18728,18 +18666,15 @@
         <w:t>Violet</w:t>
       </w:r>
       <w:r>
-        <w:t xml:space="preserve"> blinked— and the woman was suddenly squatting on the other side of Gracie.</w:t>
-      </w:r>
-    </w:p>
-    <w:p>
-      <w:pPr>
-        <w:ind w:firstLine="720"/>
-      </w:pPr>
-      <w:r>
-        <w:t>Violet</w:t>
-      </w:r>
-      <w:r>
-        <w:t xml:space="preserve"> stumbled back onto her </w:t>
+        <w:t xml:space="preserve"> blinked—and the woman was suddenly squatting on the other side of Gracie.</w:t>
+      </w:r>
+    </w:p>
+    <w:p>
+      <w:pPr>
+        <w:ind w:firstLine="720"/>
+      </w:pPr>
+      <w:r>
+        <w:t xml:space="preserve">Violet stumbled back onto her </w:t>
       </w:r>
       <w:proofErr w:type="gramStart"/>
       <w:r>
@@ -18772,16 +18707,28 @@
         <w:ind w:firstLine="720"/>
       </w:pPr>
       <w:r>
-        <w:t xml:space="preserve">Another thought hit her then, </w:t>
-      </w:r>
-      <w:r>
-        <w:rPr>
-          <w:i/>
-          <w:iCs/>
-        </w:rPr>
-        <w:t xml:space="preserve">Ghosts can move </w:t>
-      </w:r>
-      <w:proofErr w:type="gramStart"/>
+        <w:t xml:space="preserve">Another thought hit </w:t>
+      </w:r>
+      <w:r>
+        <w:t>Violet</w:t>
+      </w:r>
+      <w:r>
+        <w:t xml:space="preserve"> then, </w:t>
+      </w:r>
+      <w:r>
+        <w:rPr>
+          <w:i/>
+          <w:iCs/>
+        </w:rPr>
+        <w:t>she</w:t>
+      </w:r>
+      <w:r>
+        <w:rPr>
+          <w:i/>
+          <w:iCs/>
+        </w:rPr>
+        <w:t xml:space="preserve"> can move </w:t>
+      </w:r>
       <w:r>
         <w:rPr>
           <w:i/>
@@ -18794,11 +18741,7 @@
           <w:i/>
           <w:iCs/>
         </w:rPr>
-        <w:t>?</w:t>
-      </w:r>
-      <w:proofErr w:type="gramEnd"/>
-      <w:r>
-        <w:t xml:space="preserve"> </w:t>
+        <w:t>…</w:t>
       </w:r>
     </w:p>
     <w:p>
@@ -18861,7 +18804,13 @@
         <w:t>Violet</w:t>
       </w:r>
       <w:r>
-        <w:t xml:space="preserve"> scrambled back to Gracie—lifting her into a sitting position. Her skin was like ice.</w:t>
+        <w:t xml:space="preserve"> </w:t>
+      </w:r>
+      <w:r>
+        <w:t>eased</w:t>
+      </w:r>
+      <w:r>
+        <w:t xml:space="preserve"> back to Gracie—lifting her into a sitting position. Her skin was like ice.</w:t>
       </w:r>
     </w:p>
     <w:p>
@@ -18885,25 +18834,16 @@
     <w:p>
       <w:pPr>
         <w:ind w:firstLine="720"/>
-      </w:pPr>
-      <w:r>
-        <w:t>“Tell me, dear,” the woman said, her tone soft but slicing through the air, “why have you returned?”</w:t>
-      </w:r>
-    </w:p>
-    <w:p>
-      <w:pPr>
-        <w:ind w:firstLine="720"/>
-        <w:rPr>
-          <w:i/>
-          <w:iCs/>
-        </w:rPr>
-      </w:pPr>
-      <w:r>
-        <w:rPr>
-          <w:i/>
-          <w:iCs/>
-        </w:rPr>
-        <w:t>Does she know?</w:t>
+        <w:rPr>
+          <w:i/>
+          <w:iCs/>
+        </w:rPr>
+      </w:pPr>
+      <w:r>
+        <w:t>“Tell me, dear,” the woman said, her tone soft but slicing through the air, “why have you returned?</w:t>
+      </w:r>
+      <w:r>
+        <w:t>”</w:t>
       </w:r>
     </w:p>
     <w:p>
@@ -18925,7 +18865,41 @@
         <w:ind w:firstLine="720"/>
       </w:pPr>
       <w:r>
-        <w:t>“Little miss?” the woman pressed, her voice sharper now. “I asked why you returned.”</w:t>
+        <w:t>“Little miss?” the woman pressed, her voice sharper now. “I asked</w:t>
+      </w:r>
+      <w:r>
+        <w:t xml:space="preserve"> you</w:t>
+      </w:r>
+      <w:r>
+        <w:t xml:space="preserve"> a question</w:t>
+      </w:r>
+      <w:r>
+        <w:t>,</w:t>
+      </w:r>
+      <w:r>
+        <w:t xml:space="preserve"> </w:t>
+      </w:r>
+      <w:r>
+        <w:rPr>
+          <w:i/>
+          <w:iCs/>
+        </w:rPr>
+        <w:t>why</w:t>
+      </w:r>
+      <w:r>
+        <w:t xml:space="preserve"> </w:t>
+      </w:r>
+      <w:r>
+        <w:t xml:space="preserve">have </w:t>
+      </w:r>
+      <w:r>
+        <w:t>you returned</w:t>
+      </w:r>
+      <w:r>
+        <w:t>?</w:t>
+      </w:r>
+      <w:r>
+        <w:t>”</w:t>
       </w:r>
     </w:p>
     <w:p>
@@ -18939,15 +18913,39 @@
         <w:t>Violet</w:t>
       </w:r>
       <w:r>
-        <w:t xml:space="preserve"> slung Gracie’s arm around her shoulder, planted her feet, and hauled her upward.</w:t>
-      </w:r>
-    </w:p>
-    <w:p>
-      <w:pPr>
-        <w:ind w:firstLine="720"/>
-      </w:pPr>
-      <w:r>
-        <w:t>Gracie’s eyes fluttered open, unfocused. “What… what’s going on?” she mumbled, barely coherent.</w:t>
+        <w:t xml:space="preserve"> said, no longer interested in </w:t>
+      </w:r>
+      <w:r>
+        <w:t xml:space="preserve">the </w:t>
+      </w:r>
+      <w:r>
+        <w:t xml:space="preserve">real reason for </w:t>
+      </w:r>
+      <w:r>
+        <w:t>coming here tonight</w:t>
+      </w:r>
+      <w:r>
+        <w:t>. She s</w:t>
+      </w:r>
+      <w:r>
+        <w:t>lung Gracie’s arm around her shoulder, planted her feet, and hauled her upward.</w:t>
+      </w:r>
+    </w:p>
+    <w:p>
+      <w:pPr>
+        <w:ind w:firstLine="720"/>
+      </w:pPr>
+      <w:r>
+        <w:t xml:space="preserve">Gracie’s eyes fluttered open, unfocused. “What… what’s going on?” </w:t>
+      </w:r>
+      <w:r>
+        <w:t>S</w:t>
+      </w:r>
+      <w:r>
+        <w:t>he mumbled</w:t>
+      </w:r>
+      <w:r>
+        <w:t>.</w:t>
       </w:r>
     </w:p>
     <w:p>
@@ -18976,13 +18974,30 @@
         <w:ind w:firstLine="720"/>
       </w:pPr>
       <w:r>
-        <w:t>“Right,” the woman chuckled, studying one of the jars. An unnatural delight flickered in her eyes. “</w:t>
-      </w:r>
-      <w:r>
-        <w:t>Violet</w:t>
-      </w:r>
-      <w:r>
-        <w:t>, I think you and I both know that’s not entirely true, is it?”</w:t>
+        <w:t>“Right,” the woman</w:t>
+      </w:r>
+      <w:r>
+        <w:t xml:space="preserve"> clicked her tongue while </w:t>
+      </w:r>
+      <w:r>
+        <w:t>studying one of the jars. An unnatural delight flickered in her eyes. “</w:t>
+      </w:r>
+      <w:r>
+        <w:t>Violet</w:t>
+      </w:r>
+      <w:r>
+        <w:t xml:space="preserve">, I think you and I both know that’s not entirely true, </w:t>
+      </w:r>
+      <w:proofErr w:type="gramStart"/>
+      <w:r>
+        <w:t>now</w:t>
+      </w:r>
+      <w:proofErr w:type="gramEnd"/>
+      <w:r>
+        <w:t xml:space="preserve"> </w:t>
+      </w:r>
+      <w:r>
+        <w:t>is it?”</w:t>
       </w:r>
     </w:p>
     <w:p>
@@ -18995,30 +19010,278 @@
       <w:r>
         <w:t xml:space="preserve"> froze.</w:t>
       </w:r>
+    </w:p>
+    <w:p>
+      <w:pPr>
+        <w:ind w:firstLine="720"/>
+      </w:pPr>
+      <w:r>
+        <w:t>“How</w:t>
+      </w:r>
+      <w:r>
+        <w:t xml:space="preserve">… </w:t>
+      </w:r>
+      <w:r>
+        <w:t>how do you know my name?”</w:t>
+      </w:r>
+      <w:r>
+        <w:t xml:space="preserve"> She </w:t>
+      </w:r>
+      <w:proofErr w:type="gramStart"/>
+      <w:r>
+        <w:t>whisper</w:t>
+      </w:r>
+      <w:proofErr w:type="gramEnd"/>
+      <w:r>
+        <w:t>.</w:t>
+      </w:r>
+    </w:p>
+    <w:p>
+      <w:pPr>
+        <w:ind w:firstLine="720"/>
+      </w:pPr>
+      <w:r>
+        <w:t>The woman lifted her face from the jar—her lips still moving as if whispering to it—and smiled far too wide for any living being.</w:t>
+      </w:r>
+    </w:p>
+    <w:p>
+      <w:pPr>
+        <w:ind w:firstLine="720"/>
+      </w:pPr>
+      <w:r>
+        <w:t xml:space="preserve">“I know a great many things about you, </w:t>
+      </w:r>
+      <w:r>
+        <w:t>Violet</w:t>
+      </w:r>
+      <w:r>
+        <w:t>.”</w:t>
+      </w:r>
+    </w:p>
+    <w:p>
+      <w:pPr>
+        <w:ind w:firstLine="720"/>
+      </w:pPr>
+      <w:r>
+        <w:rPr>
+          <w:i/>
+          <w:iCs/>
+        </w:rPr>
+        <w:t xml:space="preserve">Okay. </w:t>
+      </w:r>
+      <w:r>
+        <w:rPr>
+          <w:i/>
+          <w:iCs/>
+        </w:rPr>
+        <w:t>Leaving. Now</w:t>
+      </w:r>
+      <w:r>
+        <w:t>.</w:t>
+      </w:r>
+    </w:p>
+    <w:p>
+      <w:pPr>
+        <w:ind w:firstLine="720"/>
+      </w:pPr>
+      <w:r>
+        <w:t>Violet</w:t>
+      </w:r>
+      <w:r>
+        <w:t xml:space="preserve"> forced her and Gracie forward</w:t>
+      </w:r>
+      <w:r>
+        <w:t xml:space="preserve"> as fast as she could</w:t>
+      </w:r>
+      <w:r>
+        <w:t xml:space="preserve">. The jars lining the shelves seemed to glow brighter as they passed, the blue </w:t>
+      </w:r>
+      <w:r>
+        <w:t xml:space="preserve">orbs </w:t>
+      </w:r>
+      <w:r>
+        <w:t>pressing against the glass like something eager to escape.</w:t>
+      </w:r>
+    </w:p>
+    <w:p>
+      <w:pPr>
+        <w:ind w:firstLine="720"/>
+      </w:pPr>
+      <w:r>
+        <w:lastRenderedPageBreak/>
+        <w:t>“Leaving so soon?” the woman called after them.</w:t>
+      </w:r>
+    </w:p>
+    <w:p>
+      <w:pPr>
+        <w:ind w:firstLine="720"/>
+      </w:pPr>
+      <w:r>
+        <w:t>Violet</w:t>
+      </w:r>
+      <w:r>
+        <w:t xml:space="preserve"> didn’t answer. She just prayed the hidden door was still open.</w:t>
+      </w:r>
+    </w:p>
+    <w:p>
+      <w:pPr>
+        <w:ind w:firstLine="720"/>
+      </w:pPr>
+      <w:r>
+        <w:t xml:space="preserve">The woman appeared at their side in a blink, </w:t>
+      </w:r>
+      <w:r>
+        <w:t>grabbing</w:t>
+      </w:r>
+      <w:r>
+        <w:t xml:space="preserve"> Violet’s arm with a force that didn’t make sense. Burning to </w:t>
+      </w:r>
+      <w:proofErr w:type="gramStart"/>
+      <w:r>
+        <w:t xml:space="preserve">the </w:t>
+      </w:r>
+      <w:r>
+        <w:t>touch</w:t>
+      </w:r>
+      <w:proofErr w:type="gramEnd"/>
+      <w:r>
+        <w:t>.</w:t>
+      </w:r>
+    </w:p>
+    <w:p>
+      <w:pPr>
+        <w:ind w:firstLine="720"/>
+      </w:pPr>
+      <w:r>
+        <w:t>H</w:t>
+      </w:r>
+      <w:r>
+        <w:t xml:space="preserve">er voice </w:t>
+      </w:r>
+      <w:proofErr w:type="gramStart"/>
+      <w:r>
+        <w:t>like</w:t>
+      </w:r>
+      <w:proofErr w:type="gramEnd"/>
+      <w:r>
+        <w:t xml:space="preserve"> a </w:t>
+      </w:r>
+      <w:r>
+        <w:t xml:space="preserve">knife </w:t>
+      </w:r>
+      <w:r>
+        <w:t xml:space="preserve">in </w:t>
+      </w:r>
+      <w:r>
+        <w:t>Violet</w:t>
+      </w:r>
+      <w:r>
+        <w:t xml:space="preserve">’s ear. </w:t>
+      </w:r>
+    </w:p>
+    <w:p>
+      <w:pPr>
+        <w:ind w:firstLine="720"/>
+      </w:pPr>
+      <w:r>
+        <w:t>“I can help you, you know.”</w:t>
+      </w:r>
+    </w:p>
+    <w:p>
+      <w:pPr>
+        <w:ind w:firstLine="720"/>
+      </w:pPr>
+      <w:r>
+        <w:t xml:space="preserve">Violet’s </w:t>
+      </w:r>
+      <w:r>
+        <w:t>vision</w:t>
+      </w:r>
       <w:r>
         <w:t xml:space="preserve"> </w:t>
       </w:r>
       <w:r>
-        <w:t>Her blood ran cold. “How—how do you know my name?”</w:t>
-      </w:r>
-    </w:p>
-    <w:p>
-      <w:pPr>
-        <w:ind w:firstLine="720"/>
-      </w:pPr>
-      <w:r>
-        <w:t>The woman lifted her face from the jar—her lips still moving as if whispering to it—and smiled far too wide for any living being.</w:t>
-      </w:r>
-    </w:p>
-    <w:p>
-      <w:pPr>
-        <w:ind w:firstLine="720"/>
-      </w:pPr>
-      <w:r>
-        <w:t xml:space="preserve">“I know a great many things about you, </w:t>
-      </w:r>
-      <w:r>
-        <w:t>Violet</w:t>
+        <w:t xml:space="preserve">started to </w:t>
+      </w:r>
+      <w:r>
+        <w:t>sw</w:t>
+      </w:r>
+      <w:r>
+        <w:t>im</w:t>
+      </w:r>
+      <w:r>
+        <w:t>. She stumbled</w:t>
+      </w:r>
+      <w:r>
+        <w:t xml:space="preserve"> a foot forward</w:t>
+      </w:r>
+      <w:r>
+        <w:t>, losing her grip on Gracie</w:t>
+      </w:r>
+      <w:r>
+        <w:t>, and turned toward</w:t>
+      </w:r>
+      <w:r>
+        <w:t xml:space="preserve"> the woman, shaking. “Who—who are you?”</w:t>
+      </w:r>
+    </w:p>
+    <w:p>
+      <w:pPr>
+        <w:ind w:firstLine="720"/>
+      </w:pPr>
+      <w:r>
+        <w:t>The woman straightened, lifting her chin. “</w:t>
+      </w:r>
+      <w:r>
+        <w:rPr>
+          <w:i/>
+          <w:iCs/>
+        </w:rPr>
+        <w:t xml:space="preserve">I </w:t>
+      </w:r>
+      <w:r>
+        <w:t>am Miss Everdeen.”</w:t>
+      </w:r>
+    </w:p>
+    <w:p>
+      <w:pPr>
+        <w:ind w:firstLine="720"/>
+      </w:pPr>
+      <w:r>
+        <w:t>“</w:t>
+      </w:r>
+      <w:r>
+        <w:t>And w</w:t>
+      </w:r>
+      <w:r>
+        <w:t xml:space="preserve">hat do you want?” </w:t>
+      </w:r>
+      <w:r>
+        <w:t>Violet</w:t>
+      </w:r>
+      <w:r>
+        <w:t>’s voice cracked. A tear slipped down her cheek.</w:t>
+      </w:r>
+    </w:p>
+    <w:p>
+      <w:pPr>
+        <w:ind w:firstLine="720"/>
+      </w:pPr>
+      <w:r>
+        <w:t xml:space="preserve">Miss Everdeen tilted her head, smiling as though she’d been waiting for that </w:t>
+      </w:r>
+      <w:r>
+        <w:t xml:space="preserve">very </w:t>
+      </w:r>
+      <w:r>
+        <w:t xml:space="preserve">question. “Like I said, dear… to </w:t>
+      </w:r>
+      <w:r>
+        <w:rPr>
+          <w:i/>
+          <w:iCs/>
+        </w:rPr>
+        <w:t>help</w:t>
       </w:r>
       <w:r>
         <w:t>.”</w:t>
@@ -19029,46 +19292,579 @@
         <w:ind w:firstLine="720"/>
       </w:pPr>
       <w:r>
-        <w:rPr>
-          <w:i/>
-          <w:iCs/>
-        </w:rPr>
-        <w:t xml:space="preserve">Okay. </w:t>
-      </w:r>
-      <w:r>
-        <w:rPr>
-          <w:i/>
-          <w:iCs/>
-        </w:rPr>
-        <w:t>Leaving. Now</w:t>
+        <w:t xml:space="preserve">Violet took a step back, </w:t>
+      </w:r>
+      <w:r>
+        <w:t>“Is—is that what you’ve been doing to all the kids at our school? Helping them?”</w:t>
+      </w:r>
+    </w:p>
+    <w:p>
+      <w:pPr>
+        <w:ind w:firstLine="720"/>
+      </w:pPr>
+      <w:r>
+        <w:t xml:space="preserve">A cocky smile twisted across Miss Everdeen’s face. “That’s exactly what I’ve been doing, little miss. And I can do it for you, too.” </w:t>
+      </w:r>
+    </w:p>
+    <w:p>
+      <w:pPr>
+        <w:ind w:firstLine="720"/>
+      </w:pPr>
+      <w:r>
+        <w:t>“I—I don’t need any help.”</w:t>
+      </w:r>
+    </w:p>
+    <w:p>
+      <w:pPr>
+        <w:ind w:firstLine="720"/>
+      </w:pPr>
+      <w:r>
+        <w:t xml:space="preserve">Miss Everdeen laughed—light and airy, but wrong somehow, hollow at </w:t>
+      </w:r>
+      <w:r>
+        <w:t>the</w:t>
+      </w:r>
+      <w:r>
+        <w:t xml:space="preserve"> edges.</w:t>
+      </w:r>
+    </w:p>
+    <w:p>
+      <w:pPr>
+        <w:ind w:firstLine="720"/>
+      </w:pPr>
+      <w:r>
+        <w:t xml:space="preserve">This was too much. This was a mistake. </w:t>
+      </w:r>
+    </w:p>
+    <w:p>
+      <w:pPr>
+        <w:ind w:firstLine="720"/>
+      </w:pPr>
+      <w:r>
+        <w:t>Gracie groaned, pushing herself up.</w:t>
+      </w:r>
+    </w:p>
+    <w:p>
+      <w:pPr>
+        <w:ind w:firstLine="720"/>
+      </w:pPr>
+      <w:r>
+        <w:t xml:space="preserve">The sound snapped </w:t>
+      </w:r>
+      <w:proofErr w:type="gramStart"/>
+      <w:r>
+        <w:t>Violet</w:t>
+      </w:r>
+      <w:proofErr w:type="gramEnd"/>
+      <w:r>
+        <w:t xml:space="preserve"> back to the moment. She turned, grabbing Gracie’s hand, half-dragging them both toward the door. They were almost there when Miss Everdeen appeared in front of them once more, blocking the way with a glacial smile.</w:t>
+      </w:r>
+    </w:p>
+    <w:p>
+      <w:pPr>
+        <w:ind w:firstLine="720"/>
+      </w:pPr>
+      <w:r>
+        <w:t>“Oh, but I think you do, little miss.”</w:t>
+      </w:r>
+    </w:p>
+    <w:p>
+      <w:pPr>
+        <w:ind w:firstLine="720"/>
+      </w:pPr>
+      <w:r>
+        <w:t>Violet</w:t>
+      </w:r>
+      <w:r>
+        <w:t xml:space="preserve"> willed herself to speak. “We—have to be—going now.”</w:t>
+      </w:r>
+    </w:p>
+    <w:p>
+      <w:pPr>
+        <w:ind w:firstLine="720"/>
+      </w:pPr>
+      <w:r>
+        <w:t xml:space="preserve">Miss Everdeen drifted closer, her presence tightening the air until </w:t>
+      </w:r>
+      <w:r>
+        <w:t>Violet</w:t>
+      </w:r>
+      <w:r>
+        <w:t xml:space="preserve"> could hardly breathe.</w:t>
+      </w:r>
+      <w:r>
+        <w:t xml:space="preserve"> </w:t>
+      </w:r>
+    </w:p>
+    <w:p>
+      <w:pPr>
+        <w:ind w:firstLine="720"/>
+      </w:pPr>
+      <w:r>
+        <w:t xml:space="preserve">“I really must insist you stay,” she said, her tone pleasant but hollow. “We’ve </w:t>
+      </w:r>
+      <w:r>
+        <w:rPr>
+          <w:i/>
+          <w:iCs/>
+        </w:rPr>
+        <w:t>so</w:t>
+      </w:r>
+      <w:r>
+        <w:t xml:space="preserve"> much still to talk about.”</w:t>
+      </w:r>
+    </w:p>
+    <w:p>
+      <w:pPr>
+        <w:ind w:firstLine="720"/>
+      </w:pPr>
+      <w:r>
+        <w:lastRenderedPageBreak/>
+        <w:t>Violet</w:t>
+      </w:r>
+      <w:r>
+        <w:t>’s grip on Gracie tightened. “We need to leave. We have people waiting—”</w:t>
+      </w:r>
+    </w:p>
+    <w:p>
+      <w:pPr>
+        <w:ind w:firstLine="720"/>
+      </w:pPr>
+      <w:r>
+        <w:t>Everdeen lifted a finger and clucked her tongue. “It isn’t proper to lie.”</w:t>
+      </w:r>
+    </w:p>
+    <w:p>
+      <w:pPr>
+        <w:ind w:firstLine="720"/>
+      </w:pPr>
+      <w:r>
+        <w:t xml:space="preserve">Violet’s </w:t>
+      </w:r>
+      <w:r>
+        <w:t>eyes dart</w:t>
+      </w:r>
+      <w:r>
+        <w:t xml:space="preserve">ed for another exit, </w:t>
+      </w:r>
+      <w:r>
+        <w:t>even though she knew there was no point.</w:t>
+      </w:r>
+    </w:p>
+    <w:p>
+      <w:pPr>
+        <w:ind w:firstLine="720"/>
+      </w:pPr>
+      <w:r>
+        <w:t xml:space="preserve">There was no escape. No other way out. Nowhere </w:t>
+      </w:r>
+      <w:proofErr w:type="gramStart"/>
+      <w:r>
+        <w:t>they could</w:t>
+      </w:r>
+      <w:proofErr w:type="gramEnd"/>
+      <w:r>
+        <w:t xml:space="preserve"> go that </w:t>
+      </w:r>
+      <w:r>
+        <w:rPr>
+          <w:i/>
+          <w:iCs/>
+        </w:rPr>
+        <w:t xml:space="preserve">she </w:t>
+      </w:r>
+      <w:r>
+        <w:t xml:space="preserve">couldn’t follow. </w:t>
+      </w:r>
+    </w:p>
+    <w:p>
+      <w:pPr>
+        <w:ind w:firstLine="720"/>
+      </w:pPr>
+      <w:r>
+        <w:t xml:space="preserve">“Please…” Violet muttered. “Please let us leave.” </w:t>
+      </w:r>
+    </w:p>
+    <w:p>
+      <w:pPr>
+        <w:ind w:firstLine="720"/>
+      </w:pPr>
+      <w:r>
+        <w:t xml:space="preserve">And then the most unexpected thing happened. </w:t>
+      </w:r>
+    </w:p>
+    <w:p>
+      <w:pPr>
+        <w:ind w:firstLine="720"/>
+      </w:pPr>
+      <w:r>
+        <w:t xml:space="preserve">Everdeen stepped </w:t>
+      </w:r>
+      <w:r>
+        <w:t>aside.</w:t>
+      </w:r>
+    </w:p>
+    <w:p>
+      <w:pPr>
+        <w:ind w:firstLine="720"/>
+      </w:pPr>
+      <w:r>
+        <w:t xml:space="preserve">Violet looked up to the spirit in question. </w:t>
+      </w:r>
+    </w:p>
+    <w:p>
+      <w:pPr>
+        <w:ind w:firstLine="720"/>
+        <w:rPr>
+          <w:i/>
+          <w:iCs/>
+        </w:rPr>
+      </w:pPr>
+      <w:r>
+        <w:rPr>
+          <w:i/>
+          <w:iCs/>
+        </w:rPr>
+        <w:t>Was this some kind of trick?</w:t>
+      </w:r>
+    </w:p>
+    <w:p>
+      <w:pPr>
+        <w:ind w:firstLine="720"/>
+      </w:pPr>
+      <w:r>
+        <w:t>But Everdeen remained where she was, gesturing them forward.</w:t>
+      </w:r>
+    </w:p>
+    <w:p>
+      <w:pPr>
+        <w:ind w:firstLine="720"/>
+      </w:pPr>
+      <w:r>
+        <w:t>Slowly, Violet edged them closer, Gracie’s weight heavy against her side—almost to the hidden door—</w:t>
+      </w:r>
+    </w:p>
+    <w:p>
+      <w:pPr>
+        <w:ind w:firstLine="720"/>
+      </w:pPr>
+      <w:r>
+        <w:t>—when Everdeen thrust out a hand, blocking their path.</w:t>
+      </w:r>
+    </w:p>
+    <w:p>
+      <w:pPr>
+        <w:ind w:firstLine="720"/>
+      </w:pPr>
+      <w:r>
+        <w:t>“You may both leave—for now,” Everdeen said lightly, “but only after she returns what she’s taken from me.”</w:t>
+      </w:r>
+      <w:r>
+        <w:t xml:space="preserve"> Everdeen</w:t>
+      </w:r>
+      <w:r>
+        <w:t xml:space="preserve"> </w:t>
+      </w:r>
+      <w:r>
+        <w:t>tipped her chin toward Gracie.</w:t>
+      </w:r>
+    </w:p>
+    <w:p>
+      <w:pPr>
+        <w:ind w:firstLine="720"/>
+      </w:pPr>
+      <w:r>
+        <w:t>Violet’s gaze bounced between them. Gracie sagged against her, eyes heavy-lidded, barely conscious.</w:t>
+      </w:r>
+      <w:r>
+        <w:t xml:space="preserve"> </w:t>
+      </w:r>
+    </w:p>
+    <w:p>
+      <w:pPr>
+        <w:ind w:firstLine="720"/>
+      </w:pPr>
+      <w:r>
+        <w:t>“</w:t>
+      </w:r>
+      <w:proofErr w:type="spellStart"/>
+      <w:r>
+        <w:t>Sh</w:t>
+      </w:r>
+      <w:proofErr w:type="spellEnd"/>
+      <w:r>
+        <w:t>-she hasn’t taken anything,” Violet stammered. “I—I’ve been with her the whole time. We don’t have anything.”</w:t>
+      </w:r>
+    </w:p>
+    <w:p>
+      <w:pPr>
+        <w:ind w:firstLine="720"/>
+        <w:rPr>
+          <w:iCs/>
+        </w:rPr>
+      </w:pPr>
+      <w:r>
+        <w:t>Everdeen clicked her tongue again, peering down her nose at them. “What did I say about lying, little miss? She shall return what she’s taken… or I will take it back.”</w:t>
+      </w:r>
+      <w:r>
+        <w:rPr>
+          <w:iCs/>
+        </w:rPr>
+        <w:t xml:space="preserve"> </w:t>
+      </w:r>
+    </w:p>
+    <w:p>
+      <w:pPr>
+        <w:ind w:firstLine="720"/>
+        <w:rPr>
+          <w:iCs/>
+        </w:rPr>
+      </w:pPr>
+      <w:r>
+        <w:rPr>
+          <w:iCs/>
+        </w:rPr>
+        <w:t>“I’m not lying,” Violet said, panic rising. “Please. Gracie—tell her. We don’t—we don’t have anything.”</w:t>
+      </w:r>
+    </w:p>
+    <w:p>
+      <w:pPr>
+        <w:ind w:firstLine="720"/>
+        <w:rPr>
+          <w:iCs/>
+        </w:rPr>
+      </w:pPr>
+      <w:r>
+        <w:rPr>
+          <w:iCs/>
+        </w:rPr>
+        <w:t>Gracie mumbled something unintelligible, slumping further.</w:t>
+      </w:r>
+    </w:p>
+    <w:p>
+      <w:pPr>
+        <w:ind w:firstLine="720"/>
+        <w:rPr>
+          <w:iCs/>
+        </w:rPr>
+      </w:pPr>
+      <w:r>
+        <w:rPr>
+          <w:iCs/>
+        </w:rPr>
+        <w:t>Everdeen sighed, patience thinning. Her blue glow darkened, bruising toward purple. “Very well. I’ll retrieve it myself.”</w:t>
+      </w:r>
+      <w:r>
+        <w:rPr>
+          <w:iCs/>
+        </w:rPr>
+        <w:t xml:space="preserve"> </w:t>
+      </w:r>
+    </w:p>
+    <w:p>
+      <w:pPr>
+        <w:ind w:firstLine="720"/>
+        <w:rPr>
+          <w:iCs/>
+        </w:rPr>
+      </w:pPr>
+      <w:r>
+        <w:rPr>
+          <w:iCs/>
+        </w:rPr>
+        <w:t>She reached for Gracie.</w:t>
+      </w:r>
+    </w:p>
+    <w:p>
+      <w:pPr>
+        <w:ind w:firstLine="720"/>
+        <w:rPr>
+          <w:iCs/>
+        </w:rPr>
+      </w:pPr>
+      <w:r>
+        <w:rPr>
+          <w:iCs/>
+        </w:rPr>
+        <w:lastRenderedPageBreak/>
+        <w:t>Violet yanked her back. “Don’t. Touch her.”</w:t>
+      </w:r>
+    </w:p>
+    <w:p>
+      <w:pPr>
+        <w:ind w:firstLine="720"/>
+      </w:pPr>
+      <w:r>
+        <w:t>Everdeen recoiled, her face twisting. “That is no way to speak to your elders—though…” She tilted her head, her expression softening. “I suppose your mother never had the chance to teach you, did she?”</w:t>
+      </w:r>
+    </w:p>
+    <w:p>
+      <w:pPr>
+        <w:ind w:firstLine="720"/>
+      </w:pPr>
+      <w:r>
+        <w:t>Violet froze.</w:t>
+      </w:r>
+    </w:p>
+    <w:p>
+      <w:pPr>
+        <w:ind w:firstLine="720"/>
+      </w:pPr>
+      <w:r>
+        <w:t xml:space="preserve">Anger and fear tangled in her chest. How did </w:t>
+      </w:r>
+      <w:proofErr w:type="gramStart"/>
+      <w:r>
+        <w:t>she—?</w:t>
+      </w:r>
+      <w:proofErr w:type="gramEnd"/>
+    </w:p>
+    <w:p>
+      <w:pPr>
+        <w:ind w:firstLine="720"/>
+      </w:pPr>
+      <w:r>
+        <w:t>Everdeen reached out again—but this time, toward Violet. Their eyes locked. The back of Everdeen’s hand brushed Violet’s cheek.</w:t>
+      </w:r>
+    </w:p>
+    <w:p>
+      <w:pPr>
+        <w:ind w:firstLine="720"/>
+      </w:pPr>
+      <w:r>
+        <w:t xml:space="preserve">She couldn’t </w:t>
+      </w:r>
+      <w:r>
+        <w:t>move.</w:t>
+      </w:r>
+      <w:r>
+        <w:t xml:space="preserve"> Couldn’t </w:t>
+      </w:r>
+      <w:r>
+        <w:t>look away</w:t>
       </w:r>
       <w:r>
         <w:t>.</w:t>
       </w:r>
-    </w:p>
-    <w:p>
-      <w:pPr>
-        <w:ind w:firstLine="720"/>
-      </w:pPr>
-      <w:r>
-        <w:t>Violet</w:t>
-      </w:r>
-      <w:r>
-        <w:t xml:space="preserve"> forced her and Gracie forward</w:t>
-      </w:r>
-      <w:r>
-        <w:t xml:space="preserve"> as fast as she could</w:t>
-      </w:r>
-      <w:r>
-        <w:t>. The jars lining the shelves seemed to glow brighter as they passed, the blue light pressing against the glass like something eager to escape.</w:t>
-      </w:r>
-    </w:p>
-    <w:p>
-      <w:pPr>
-        <w:ind w:firstLine="720"/>
-      </w:pPr>
-      <w:r>
-        <w:t>“Leaving so soon?” the woman called after them.</w:t>
+      <w:r>
+        <w:t xml:space="preserve"> </w:t>
+      </w:r>
+    </w:p>
+    <w:p>
+      <w:pPr>
+        <w:ind w:firstLine="720"/>
+      </w:pPr>
+      <w:r>
+        <w:t>There was something behind Everdeen’s eyes. Black</w:t>
+      </w:r>
+      <w:r>
+        <w:t>. Endless. B</w:t>
+      </w:r>
+      <w:r>
+        <w:t>ut</w:t>
+      </w:r>
+      <w:r>
+        <w:t xml:space="preserve"> also</w:t>
+      </w:r>
+      <w:r>
+        <w:t xml:space="preserve">… more </w:t>
+      </w:r>
+      <w:r>
+        <w:t>than</w:t>
+      </w:r>
+      <w:r>
+        <w:t xml:space="preserve"> that</w:t>
+      </w:r>
+      <w:r>
+        <w:t>. It was like…</w:t>
+      </w:r>
+    </w:p>
+    <w:p>
+      <w:pPr>
+        <w:ind w:firstLine="720"/>
+      </w:pPr>
+      <w:r>
+        <w:t>Violet’s arm jerked forward.</w:t>
+      </w:r>
+    </w:p>
+    <w:p>
+      <w:pPr>
+        <w:ind w:firstLine="720"/>
+      </w:pPr>
+      <w:r>
+        <w:t>But not be her doing.</w:t>
+      </w:r>
+    </w:p>
+    <w:p>
+      <w:pPr>
+        <w:ind w:firstLine="720"/>
+      </w:pPr>
+      <w:r>
+        <w:t>Gracie.</w:t>
+      </w:r>
+    </w:p>
+    <w:p>
+      <w:pPr>
+        <w:ind w:firstLine="720"/>
+      </w:pPr>
+      <w:r>
+        <w:t>The salt Violet had been clutching flew from her hand, striking Everdeen square in the chest.</w:t>
+      </w:r>
+    </w:p>
+    <w:p>
+      <w:pPr>
+        <w:ind w:firstLine="720"/>
+      </w:pPr>
+      <w:r>
+        <w:t>For an instant, Everdeen’s smile shattered.</w:t>
+      </w:r>
+    </w:p>
+    <w:p>
+      <w:pPr>
+        <w:ind w:firstLine="720"/>
+      </w:pPr>
+      <w:r>
+        <w:t>Then her form fractured entirely—the haze around her tearing apart like smoke in a sudden wind.</w:t>
+      </w:r>
+    </w:p>
+    <w:p>
+      <w:pPr>
+        <w:ind w:firstLine="720"/>
+      </w:pPr>
+      <w:r>
+        <w:t>And she was gone.</w:t>
+      </w:r>
+    </w:p>
+    <w:p>
+      <w:pPr>
+        <w:ind w:firstLine="720"/>
+      </w:pPr>
+      <w:r>
+        <w:t>Violet didn’t wait to see if she’d come back.</w:t>
+      </w:r>
+    </w:p>
+    <w:p>
+      <w:pPr>
+        <w:ind w:firstLine="720"/>
+      </w:pPr>
+      <w:r>
+        <w:t>She hauled Gracie up under the arm and dragged her toward the exit—relieved when Gracie found enough strength to stumble alongside her as they lurched through the hidden door.</w:t>
+      </w:r>
+    </w:p>
+    <w:p>
+      <w:pPr>
+        <w:ind w:firstLine="720"/>
+      </w:pPr>
+      <w:r>
+        <w:t>They burst into the hall, Violet’s lungs already burning from carrying more than just herself.</w:t>
+      </w:r>
+    </w:p>
+    <w:p>
+      <w:pPr>
+        <w:ind w:firstLine="720"/>
+      </w:pPr>
+      <w:r>
+        <w:t>The walls seemed to close in as they ran, shadows stretching and reaching. With every turn, Violet expected to see that pale blue glow—behind them, beside them, waiting ahead.</w:t>
       </w:r>
     </w:p>
     <w:p>
@@ -19077,465 +19873,55 @@
       </w:pPr>
       <w:r>
         <w:lastRenderedPageBreak/>
-        <w:t>Violet</w:t>
-      </w:r>
-      <w:r>
-        <w:t xml:space="preserve"> didn’t answer. She just prayed the hidden door was still open.</w:t>
-      </w:r>
-    </w:p>
-    <w:p>
-      <w:pPr>
-        <w:ind w:firstLine="720"/>
-      </w:pPr>
-      <w:r>
-        <w:t xml:space="preserve">The woman appeared at their side in a blink, </w:t>
-      </w:r>
-      <w:r>
-        <w:t xml:space="preserve">gripping </w:t>
-      </w:r>
-      <w:r>
-        <w:t>Violet</w:t>
-      </w:r>
-      <w:r>
-        <w:t xml:space="preserve">’s arm with a force that didn’t make sense. Burning to touch. </w:t>
-      </w:r>
-    </w:p>
-    <w:p>
-      <w:pPr>
-        <w:ind w:firstLine="720"/>
-      </w:pPr>
-      <w:r>
-        <w:t>H</w:t>
-      </w:r>
-      <w:r>
-        <w:t xml:space="preserve">er voice like a whisper cutting straight into </w:t>
-      </w:r>
-      <w:r>
-        <w:t>Violet</w:t>
-      </w:r>
-      <w:r>
-        <w:t>’s ear. “I can help you, you know.”</w:t>
-      </w:r>
-    </w:p>
-    <w:p>
-      <w:pPr>
-        <w:ind w:firstLine="720"/>
-      </w:pPr>
-      <w:r>
-        <w:t>Violet</w:t>
-      </w:r>
-      <w:r>
-        <w:t xml:space="preserve"> stumbled, dropping Gracie. She spun to face the woman, shaking. “Who—who are you?”</w:t>
-      </w:r>
-    </w:p>
-    <w:p>
-      <w:pPr>
-        <w:ind w:firstLine="720"/>
-      </w:pPr>
-      <w:r>
-        <w:t>“Why, I’m Miss Everdeen, of course.”</w:t>
-      </w:r>
-    </w:p>
-    <w:p>
-      <w:pPr>
-        <w:ind w:firstLine="720"/>
-      </w:pPr>
-      <w:r>
-        <w:t xml:space="preserve">“What do you want?” </w:t>
-      </w:r>
-      <w:r>
-        <w:t>Violet</w:t>
-      </w:r>
-      <w:r>
-        <w:t>’s voice cracked. A tear slipped down her cheek.</w:t>
-      </w:r>
-    </w:p>
-    <w:p>
-      <w:pPr>
-        <w:ind w:firstLine="720"/>
-      </w:pPr>
-      <w:r>
-        <w:t xml:space="preserve">Miss Everdeen tilted her head, smiling as though she’d been waiting for that question. “Like I said, dear… to </w:t>
-      </w:r>
-      <w:r>
-        <w:rPr>
-          <w:i/>
-          <w:iCs/>
-        </w:rPr>
-        <w:t>help</w:t>
-      </w:r>
-      <w:r>
-        <w:t>.”</w:t>
-      </w:r>
-    </w:p>
-    <w:p>
-      <w:pPr>
-        <w:ind w:firstLine="720"/>
-      </w:pPr>
-      <w:r>
-        <w:t>“I—I don’t need any help.”</w:t>
-      </w:r>
-    </w:p>
-    <w:p>
-      <w:pPr>
-        <w:ind w:firstLine="720"/>
-      </w:pPr>
-      <w:r>
-        <w:t>Miss Everdeen laughed—light and airy, but wrong somehow, hollow at its edges.</w:t>
-      </w:r>
-    </w:p>
-    <w:p>
-      <w:pPr>
-        <w:ind w:firstLine="720"/>
-      </w:pPr>
-      <w:r>
-        <w:t xml:space="preserve">This was too much. This was a mistake. </w:t>
-      </w:r>
-    </w:p>
-    <w:p>
-      <w:pPr>
-        <w:ind w:firstLine="720"/>
-      </w:pPr>
-      <w:r>
-        <w:t>Violet</w:t>
-      </w:r>
-      <w:r>
-        <w:t xml:space="preserve"> hauled Gracie up again, half dragging her toward the door. They were almost there when Miss Everdeen materialized in front of them once more, blocking the way with a glacial smile.</w:t>
-      </w:r>
-    </w:p>
-    <w:p>
-      <w:pPr>
-        <w:ind w:firstLine="720"/>
-      </w:pPr>
-      <w:r>
-        <w:t>“Oh, but I think you do, little miss.”</w:t>
-      </w:r>
-    </w:p>
-    <w:p>
-      <w:pPr>
-        <w:ind w:firstLine="720"/>
-      </w:pPr>
-      <w:r>
-        <w:t>Violet</w:t>
-      </w:r>
-      <w:r>
-        <w:t xml:space="preserve"> willed herself to speak. “We—have to be—going now.”</w:t>
-      </w:r>
-    </w:p>
-    <w:p>
-      <w:pPr>
-        <w:ind w:firstLine="720"/>
-      </w:pPr>
-      <w:r>
-        <w:t xml:space="preserve">Miss Everdeen drifted closer, her presence tightening the air until </w:t>
-      </w:r>
-      <w:r>
-        <w:t>Violet</w:t>
-      </w:r>
-      <w:r>
-        <w:t xml:space="preserve"> could hardly breathe.</w:t>
-      </w:r>
-      <w:r>
-        <w:t xml:space="preserve"> </w:t>
-      </w:r>
-    </w:p>
-    <w:p>
-      <w:pPr>
-        <w:ind w:firstLine="720"/>
-      </w:pPr>
-      <w:r>
-        <w:t>“I really must insist you stay,” she said, her tone pleasant but hollow. “We’ve so much still to talk about.”</w:t>
-      </w:r>
-    </w:p>
-    <w:p>
-      <w:pPr>
-        <w:ind w:firstLine="720"/>
-      </w:pPr>
-      <w:r>
-        <w:t>Violet</w:t>
-      </w:r>
-      <w:r>
-        <w:t>’s grip on Gracie tightened. “We need to leave. We have people waiting—”</w:t>
-      </w:r>
-    </w:p>
-    <w:p>
-      <w:pPr>
-        <w:ind w:firstLine="720"/>
-      </w:pPr>
-      <w:r>
-        <w:t>Everdeen lifted a finger and clucked her tongue. “It isn’t proper to lie.”</w:t>
-      </w:r>
-    </w:p>
-    <w:p>
-      <w:pPr>
-        <w:ind w:firstLine="720"/>
-      </w:pPr>
-      <w:r>
-        <w:t xml:space="preserve">“Please…” </w:t>
-      </w:r>
-      <w:r>
-        <w:t>Violet</w:t>
-      </w:r>
-      <w:r>
-        <w:t xml:space="preserve"> pleaded, eyes darting, taking a step back.</w:t>
-      </w:r>
-    </w:p>
-    <w:p>
-      <w:pPr>
-        <w:ind w:firstLine="720"/>
-      </w:pPr>
-      <w:r>
-        <w:t>Everdeen smiled again, sighing. “</w:t>
-      </w:r>
-      <w:r>
-        <w:t>Fine. But n</w:t>
-      </w:r>
-      <w:r>
-        <w:t xml:space="preserve">ot until your… </w:t>
-      </w:r>
-      <w:r>
-        <w:rPr>
-          <w:i/>
-          <w:iCs/>
-        </w:rPr>
-        <w:t>friend</w:t>
-      </w:r>
-      <w:r>
-        <w:t xml:space="preserve"> has returned my property.”</w:t>
-      </w:r>
-    </w:p>
-    <w:p>
-      <w:pPr>
-        <w:ind w:firstLine="720"/>
-      </w:pPr>
-      <w:r>
-        <w:rPr>
-          <w:i/>
-          <w:iCs/>
-        </w:rPr>
-        <w:t>Property?</w:t>
-      </w:r>
-      <w:r>
-        <w:t xml:space="preserve"> </w:t>
-      </w:r>
-    </w:p>
-    <w:p>
-      <w:pPr>
-        <w:ind w:firstLine="720"/>
-        <w:rPr>
-          <w:i/>
-          <w:iCs/>
-        </w:rPr>
-      </w:pPr>
-      <w:r>
-        <w:lastRenderedPageBreak/>
-        <w:t>Violet</w:t>
-      </w:r>
-      <w:r>
-        <w:t>’s gaze darted to Gracie</w:t>
-      </w:r>
-      <w:r>
-        <w:t xml:space="preserve">. </w:t>
-      </w:r>
-      <w:r>
-        <w:rPr>
-          <w:i/>
-          <w:iCs/>
-        </w:rPr>
-        <w:t>What did she take?</w:t>
-      </w:r>
-    </w:p>
-    <w:p>
-      <w:pPr>
-        <w:ind w:firstLine="720"/>
-      </w:pPr>
-      <w:r>
-        <w:t xml:space="preserve">Everdeen </w:t>
-      </w:r>
-      <w:proofErr w:type="gramStart"/>
-      <w:r>
-        <w:t>extended a hand</w:t>
-      </w:r>
-      <w:r>
-        <w:t xml:space="preserve"> her</w:t>
-      </w:r>
-      <w:proofErr w:type="gramEnd"/>
-      <w:r>
-        <w:t xml:space="preserve">. </w:t>
-      </w:r>
-    </w:p>
-    <w:p>
-      <w:pPr>
-        <w:ind w:firstLine="720"/>
-      </w:pPr>
-      <w:r>
-        <w:t xml:space="preserve"> </w:t>
-      </w:r>
-      <w:r>
-        <w:t xml:space="preserve">“Don’t. Touch her.” </w:t>
-      </w:r>
-      <w:r>
-        <w:t>Violet</w:t>
-      </w:r>
-      <w:r>
-        <w:t xml:space="preserve"> forced another step back, her voice trembling but firm.</w:t>
-      </w:r>
-    </w:p>
-    <w:p>
-      <w:pPr>
-        <w:ind w:firstLine="720"/>
-      </w:pPr>
-      <w:r>
-        <w:t xml:space="preserve">Everdeen snapped her hand back, face scrunched. </w:t>
-      </w:r>
-      <w:r>
-        <w:t>“Little miss, we must respect our elders—though</w:t>
-      </w:r>
-      <w:r>
-        <w:t xml:space="preserve">,” </w:t>
-      </w:r>
-      <w:r>
-        <w:t xml:space="preserve">Everdeen tilted her head, studying </w:t>
-      </w:r>
-      <w:r>
-        <w:t>Violet</w:t>
-      </w:r>
-      <w:r>
-        <w:t xml:space="preserve"> once more. </w:t>
-      </w:r>
-      <w:r>
-        <w:t>“</w:t>
-      </w:r>
-      <w:r>
-        <w:t xml:space="preserve">I suppose your mother wasn’t able to teach you that, was she?” </w:t>
-      </w:r>
-    </w:p>
-    <w:p>
-      <w:pPr>
-        <w:ind w:firstLine="720"/>
-      </w:pPr>
-      <w:r>
-        <w:t xml:space="preserve">Something snapped in </w:t>
-      </w:r>
-      <w:r>
-        <w:t>Violet</w:t>
-      </w:r>
-      <w:r>
-        <w:t xml:space="preserve"> then. “Enough!” she shouted, hurling the handful of salt she’d been clutching.</w:t>
-      </w:r>
-    </w:p>
-    <w:p>
-      <w:pPr>
-        <w:ind w:firstLine="720"/>
-      </w:pPr>
-      <w:r>
-        <w:t>The salt struck Miss Everdeen square in the chest. For an instant, her smile faltered—then her form splintered, the blue haze around her shattering like smoke caught in a gust.</w:t>
-      </w:r>
-    </w:p>
-    <w:p>
-      <w:pPr>
-        <w:ind w:firstLine="720"/>
-      </w:pPr>
-      <w:r>
-        <w:t>Violet</w:t>
-      </w:r>
-      <w:r>
-        <w:t xml:space="preserve"> didn’t wait to see if she’d come back. </w:t>
-      </w:r>
-    </w:p>
-    <w:p>
-      <w:pPr>
-        <w:ind w:firstLine="720"/>
-      </w:pPr>
-      <w:r>
-        <w:t xml:space="preserve">She grabbed Gracie under the arm, yanking her toward the exit. The hidden door stood open—thankfully, </w:t>
-      </w:r>
-      <w:r>
-        <w:rPr>
-          <w:i/>
-          <w:iCs/>
-        </w:rPr>
-        <w:t>blessedly</w:t>
-      </w:r>
-      <w:r>
-        <w:t xml:space="preserve"> open—and the two stumbled through it.</w:t>
-      </w:r>
-    </w:p>
-    <w:p>
-      <w:pPr>
-        <w:ind w:firstLine="720"/>
-      </w:pPr>
-      <w:r>
-        <w:t xml:space="preserve">They burst into the hall. </w:t>
-      </w:r>
-      <w:r>
-        <w:t>Violet</w:t>
-      </w:r>
-      <w:r>
-        <w:t xml:space="preserve">’s lungs burned as she half-dragged, half-carried Gracie forward. The walls seemed to close in around them, every shadow stretching, waiting. </w:t>
-      </w:r>
-      <w:r>
-        <w:t>With each turn s</w:t>
-      </w:r>
-      <w:r>
-        <w:t xml:space="preserve">he kept expecting to see that pale blue glow—behind them, beside them, </w:t>
-      </w:r>
-      <w:r>
-        <w:rPr>
-          <w:i/>
-          <w:iCs/>
-        </w:rPr>
-        <w:t>ahead</w:t>
-      </w:r>
-      <w:r>
-        <w:t xml:space="preserve"> of them</w:t>
-      </w:r>
-      <w:r>
-        <w:t xml:space="preserve">. </w:t>
-      </w:r>
-    </w:p>
-    <w:p>
-      <w:pPr>
-        <w:ind w:firstLine="720"/>
-      </w:pPr>
-      <w:r>
-        <w:t>Down the corridor. Past the shelves. Past the empty reading room.</w:t>
-      </w:r>
-    </w:p>
-    <w:p>
-      <w:pPr>
-        <w:ind w:firstLine="720"/>
-      </w:pPr>
-      <w:r>
-        <w:t xml:space="preserve">“Come on,” </w:t>
-      </w:r>
-      <w:r>
-        <w:t>Violet</w:t>
-      </w:r>
-      <w:r>
-        <w:t xml:space="preserve"> panted, her voice trembling. “Almost there.”</w:t>
-      </w:r>
-    </w:p>
-    <w:p>
-      <w:pPr>
-        <w:ind w:firstLine="720"/>
-      </w:pPr>
-      <w:r>
-        <w:t xml:space="preserve">Gracie’s steps were heavy, unsteady, but together they pushed on, bursting through the grand arch that led to the stairwell. The air grew warmer here—alive again—but </w:t>
-      </w:r>
-      <w:r>
-        <w:t>Violet</w:t>
-      </w:r>
-      <w:r>
-        <w:t xml:space="preserve"> didn’t trust it. </w:t>
-      </w:r>
-    </w:p>
-    <w:p>
-      <w:pPr>
-        <w:ind w:firstLine="720"/>
-      </w:pPr>
-      <w:r>
-        <w:t>They barreled down the stairs, the echo of their footsteps filling the hollow silence of the library. The front doors were in sight now—salvation, light from the moon spilling through the glass.</w:t>
+        <w:t>Down the corridor.</w:t>
+      </w:r>
+    </w:p>
+    <w:p>
+      <w:pPr>
+        <w:ind w:firstLine="720"/>
+      </w:pPr>
+      <w:r>
+        <w:t>Past the shelves.</w:t>
+      </w:r>
+    </w:p>
+    <w:p>
+      <w:pPr>
+        <w:ind w:firstLine="720"/>
+      </w:pPr>
+      <w:r>
+        <w:t>Past the empty reading room.</w:t>
+      </w:r>
+    </w:p>
+    <w:p>
+      <w:pPr>
+        <w:ind w:firstLine="720"/>
+      </w:pPr>
+      <w:r>
+        <w:t>“Come on,” Violet panted, her voice shaking. “Almost there.”</w:t>
+      </w:r>
+    </w:p>
+    <w:p>
+      <w:pPr>
+        <w:ind w:firstLine="720"/>
+      </w:pPr>
+      <w:r>
+        <w:t>Gracie’s steps were heavy, uneven, but together they pushed on, bursting through the grand archway into the stairwell. The air grew warmer here—alive again—but Violet didn’t trust it.</w:t>
+      </w:r>
+    </w:p>
+    <w:p>
+      <w:pPr>
+        <w:ind w:firstLine="720"/>
+      </w:pPr>
+      <w:r>
+        <w:t>They thundered down flight after flight, their footsteps echoing through the hollow belly of the library. At last, the front doors came into view.</w:t>
+      </w:r>
+    </w:p>
+    <w:p>
+      <w:pPr>
+        <w:ind w:firstLine="720"/>
+      </w:pPr>
+      <w:r>
+        <w:t>Salvation.</w:t>
       </w:r>
     </w:p>
     <w:p>
@@ -19551,68 +19937,74 @@
         <w:ind w:firstLine="720"/>
       </w:pPr>
       <w:r>
-        <w:t>That cold draft hit her like a brick.</w:t>
-      </w:r>
-    </w:p>
-    <w:p>
-      <w:pPr>
-        <w:ind w:firstLine="720"/>
-      </w:pPr>
-      <w:r>
-        <w:t xml:space="preserve">“I’ll see you soon, </w:t>
-      </w:r>
-      <w:r>
-        <w:t>Violet</w:t>
-      </w:r>
-      <w:r>
-        <w:t xml:space="preserve">.” </w:t>
-      </w:r>
-    </w:p>
-    <w:p>
-      <w:pPr>
-        <w:ind w:firstLine="720"/>
-      </w:pPr>
-      <w:r>
-        <w:t>The voice floated down from above—calm, melodic, and far too close.</w:t>
-      </w:r>
-    </w:p>
-    <w:p>
-      <w:pPr>
-        <w:ind w:firstLine="720"/>
-      </w:pPr>
-      <w:r>
-        <w:lastRenderedPageBreak/>
-        <w:t>Violet</w:t>
-      </w:r>
-      <w:r>
-        <w:t xml:space="preserve"> didn’t want to stop, but she did. She couldn’t help it. Her pulse hammered in her throat. Slowly, she turned.</w:t>
-      </w:r>
-    </w:p>
-    <w:p>
-      <w:pPr>
-        <w:ind w:firstLine="720"/>
-      </w:pPr>
-      <w:r>
-        <w:t>Miss Everdeen stood at the top of the stairs, one hand resting neatly on the banister, that same polite smile painted across her face. The blue glow bled faintly from her edges, casting the steps in ghost light.</w:t>
-      </w:r>
-    </w:p>
-    <w:p>
-      <w:pPr>
-        <w:ind w:firstLine="720"/>
-      </w:pPr>
-      <w:r>
-        <w:t>Violet</w:t>
-      </w:r>
-      <w:r>
-        <w:t xml:space="preserve"> didn’t think. She didn’t breathe. She just ran.</w:t>
-      </w:r>
-    </w:p>
-    <w:p>
-      <w:pPr>
-        <w:ind w:firstLine="720"/>
-      </w:pPr>
-      <w:r>
-        <w:t>The doors slammed behind them.</w:t>
+        <w:t>Cold slammed into Violet like a wall.</w:t>
+      </w:r>
+    </w:p>
+    <w:p>
+      <w:pPr>
+        <w:ind w:firstLine="720"/>
+      </w:pPr>
+      <w:r>
+        <w:t>“I’ll see you soon, Violet.”</w:t>
+      </w:r>
+      <w:r>
+        <w:t xml:space="preserve"> A whisper in her ear. </w:t>
+      </w:r>
+    </w:p>
+    <w:p>
+      <w:pPr>
+        <w:ind w:firstLine="720"/>
+      </w:pPr>
+      <w:r>
+        <w:t>The voice drifted from everywhere at once—above them, beside them, inside the space between their breaths. Calm. Melodic.</w:t>
+      </w:r>
+    </w:p>
+    <w:p>
+      <w:pPr>
+        <w:ind w:firstLine="720"/>
+      </w:pPr>
+      <w:r>
+        <w:t xml:space="preserve">Violet whipped her head around, searching wildly—but the woman was nowhere to be seen. She looked </w:t>
+      </w:r>
+      <w:proofErr w:type="gramStart"/>
+      <w:r>
+        <w:t>to</w:t>
+      </w:r>
+      <w:proofErr w:type="gramEnd"/>
+      <w:r>
+        <w:t xml:space="preserve"> Gracie, who gave no sign she’d heard a thing.</w:t>
+      </w:r>
+    </w:p>
+    <w:p>
+      <w:pPr>
+        <w:ind w:firstLine="720"/>
+      </w:pPr>
+      <w:r>
+        <w:t>Violet didn’t slow.</w:t>
+      </w:r>
+    </w:p>
+    <w:p>
+      <w:pPr>
+        <w:ind w:firstLine="720"/>
+      </w:pPr>
+      <w:r>
+        <w:t xml:space="preserve">She forced them forward, </w:t>
+      </w:r>
+      <w:proofErr w:type="gramStart"/>
+      <w:r>
+        <w:t>willed</w:t>
+      </w:r>
+      <w:proofErr w:type="gramEnd"/>
+      <w:r>
+        <w:t xml:space="preserve"> their legs to keep moving—</w:t>
+      </w:r>
+    </w:p>
+    <w:p>
+      <w:pPr>
+        <w:ind w:firstLine="720"/>
+      </w:pPr>
+      <w:r>
+        <w:t>—and then they were bursting through the front doors, the heavy oak slamming shut behind them.</w:t>
       </w:r>
     </w:p>
     <w:sectPr>

</xml_diff>

<commit_message>
!Combine - Start/Finish Ch.11 (Ch.10 OG)
</commit_message>
<xml_diff>
--- a/!Combined.docx
+++ b/!Combined.docx
@@ -19563,21 +19563,15 @@
         <w:t xml:space="preserve"> Everdeen</w:t>
       </w:r>
       <w:r>
-        <w:t xml:space="preserve"> </w:t>
-      </w:r>
-      <w:r>
-        <w:t>tipped her chin toward Gracie.</w:t>
-      </w:r>
-    </w:p>
-    <w:p>
-      <w:pPr>
-        <w:ind w:firstLine="720"/>
-      </w:pPr>
-      <w:r>
-        <w:t>Violet’s gaze bounced between them. Gracie sagged against her, eyes heavy-lidded, barely conscious.</w:t>
-      </w:r>
-      <w:r>
-        <w:t xml:space="preserve"> </w:t>
+        <w:t xml:space="preserve"> tipped her chin toward Gracie.</w:t>
+      </w:r>
+    </w:p>
+    <w:p>
+      <w:pPr>
+        <w:ind w:firstLine="720"/>
+      </w:pPr>
+      <w:r>
+        <w:t xml:space="preserve">Violet’s gaze bounced between them. Gracie sagged against her, eyes heavy-lidded, barely conscious. </w:t>
       </w:r>
     </w:p>
     <w:p>
@@ -20007,6 +20001,2495 @@
         <w:t>—and then they were bursting through the front doors, the heavy oak slamming shut behind them.</w:t>
       </w:r>
     </w:p>
+    <w:p/>
+    <w:p>
+      <w:r>
+        <w:rPr>
+          <w:u w:val="single"/>
+        </w:rPr>
+        <w:t>Chapter 11</w:t>
+      </w:r>
+    </w:p>
+    <w:p>
+      <w:pPr>
+        <w:ind w:firstLine="720"/>
+      </w:pPr>
+      <w:proofErr w:type="gramStart"/>
+      <w:r>
+        <w:t>Getting home—getting</w:t>
+      </w:r>
+      <w:proofErr w:type="gramEnd"/>
+      <w:r>
+        <w:t xml:space="preserve"> </w:t>
+      </w:r>
+      <w:r>
+        <w:rPr>
+          <w:i/>
+          <w:iCs/>
+        </w:rPr>
+        <w:t>Gracie</w:t>
+      </w:r>
+      <w:r>
+        <w:t xml:space="preserve"> home—was a</w:t>
+      </w:r>
+      <w:r>
+        <w:t xml:space="preserve"> herculean</w:t>
+      </w:r>
+      <w:r>
+        <w:t xml:space="preserve"> </w:t>
+      </w:r>
+      <w:r>
+        <w:t>feat</w:t>
+      </w:r>
+      <w:r>
+        <w:t>.</w:t>
+      </w:r>
+    </w:p>
+    <w:p>
+      <w:pPr>
+        <w:ind w:firstLine="720"/>
+      </w:pPr>
+      <w:r>
+        <w:t xml:space="preserve">A race against time, a struggle to pull out </w:t>
+      </w:r>
+      <w:r>
+        <w:t xml:space="preserve">from </w:t>
+      </w:r>
+      <w:r>
+        <w:t>Gracie</w:t>
+      </w:r>
+      <w:r>
+        <w:t xml:space="preserve"> </w:t>
+      </w:r>
+      <w:r>
+        <w:rPr>
+          <w:i/>
+          <w:iCs/>
+        </w:rPr>
+        <w:t xml:space="preserve">exactly </w:t>
+      </w:r>
+      <w:r>
+        <w:t>she</w:t>
+      </w:r>
+      <w:r>
+        <w:t xml:space="preserve"> lived, and a constant replay of what. Just. Happened.</w:t>
+      </w:r>
+      <w:r>
+        <w:t xml:space="preserve"> </w:t>
+      </w:r>
+    </w:p>
+    <w:p>
+      <w:pPr>
+        <w:ind w:firstLine="720"/>
+      </w:pPr>
+      <w:r>
+        <w:t>Gracie must have hit her head hard when she fell—probably ha</w:t>
+      </w:r>
+      <w:r>
+        <w:t>s</w:t>
+      </w:r>
+      <w:r>
+        <w:t xml:space="preserve"> a concussion, if </w:t>
+      </w:r>
+      <w:r>
+        <w:t>Violet</w:t>
+      </w:r>
+      <w:r>
+        <w:t xml:space="preserve"> were to guess. She should’ve gone straight to a doctor, honestly. </w:t>
+      </w:r>
+    </w:p>
+    <w:p>
+      <w:pPr>
+        <w:ind w:firstLine="720"/>
+      </w:pPr>
+      <w:r>
+        <w:lastRenderedPageBreak/>
+        <w:t>But here they were.</w:t>
+      </w:r>
+    </w:p>
+    <w:p>
+      <w:pPr>
+        <w:ind w:firstLine="720"/>
+      </w:pPr>
+      <w:r>
+        <w:t>Violet</w:t>
+      </w:r>
+      <w:r>
+        <w:t xml:space="preserve"> waited, watching as Gracie stumbled into her backyard on her own, crossing her fingers and toes that she’d be okay—</w:t>
+      </w:r>
+      <w:r>
+        <w:t xml:space="preserve">and </w:t>
+      </w:r>
+      <w:r>
+        <w:t>that she wouldn’t get caught.</w:t>
+      </w:r>
+    </w:p>
+    <w:p>
+      <w:pPr>
+        <w:ind w:firstLine="720"/>
+      </w:pPr>
+      <w:r>
+        <w:t xml:space="preserve">Once the back gate clicked shut behind </w:t>
+      </w:r>
+      <w:r>
+        <w:t>her</w:t>
+      </w:r>
+      <w:r>
+        <w:t>, and</w:t>
+      </w:r>
+      <w:r>
+        <w:t xml:space="preserve"> a small wave goodbye, </w:t>
+      </w:r>
+      <w:r>
+        <w:t>Violet</w:t>
+      </w:r>
+      <w:r>
+        <w:t xml:space="preserve"> booked it home.</w:t>
+      </w:r>
+    </w:p>
+    <w:p>
+      <w:pPr>
+        <w:ind w:firstLine="720"/>
+      </w:pPr>
+      <w:r>
+        <w:t>It was nearly four in the morning when she finally unlocked her front door, slipped inside, and curled up between her sheets.</w:t>
+      </w:r>
+    </w:p>
+    <w:p>
+      <w:pPr>
+        <w:ind w:firstLine="720"/>
+        <w:rPr>
+          <w:i/>
+          <w:iCs/>
+        </w:rPr>
+      </w:pPr>
+      <w:r>
+        <w:t>For a moment, she feared she wouldn’t be able to sleep—Miss Everdeen’s face, her voice, her words replaying in her head like a film she couldn’t turn off.</w:t>
+      </w:r>
+    </w:p>
+    <w:p>
+      <w:pPr>
+        <w:ind w:firstLine="720"/>
+      </w:pPr>
+      <w:r>
+        <w:t>But f</w:t>
+      </w:r>
+      <w:r>
+        <w:t>atigue was heavier, and sleep found her.</w:t>
+      </w:r>
+    </w:p>
+    <w:p>
+      <w:pPr>
+        <w:ind w:firstLine="720"/>
+      </w:pPr>
+      <w:proofErr w:type="gramStart"/>
+      <w:r>
+        <w:t>However—</w:t>
+      </w:r>
+      <w:proofErr w:type="gramEnd"/>
+      <w:r>
+        <w:t>Miss Everdeen followed her there too.</w:t>
+      </w:r>
+      <w:r>
+        <w:t xml:space="preserve"> </w:t>
+      </w:r>
+    </w:p>
+    <w:p>
+      <w:pPr>
+        <w:ind w:firstLine="720"/>
+        <w:rPr>
+          <w:i/>
+          <w:iCs/>
+        </w:rPr>
+      </w:pPr>
+      <w:r>
+        <w:rPr>
+          <w:i/>
+          <w:iCs/>
+        </w:rPr>
+        <w:t>I can help you, you know.</w:t>
+      </w:r>
+    </w:p>
+    <w:p>
+      <w:pPr>
+        <w:ind w:firstLine="720"/>
+        <w:rPr>
+          <w:i/>
+          <w:iCs/>
+        </w:rPr>
+      </w:pPr>
+      <w:r>
+        <w:t>Violet</w:t>
+      </w:r>
+      <w:r>
+        <w:t xml:space="preserve"> awoke with a gasp, shooting upright</w:t>
+      </w:r>
+      <w:r>
+        <w:t>.</w:t>
+      </w:r>
+    </w:p>
+    <w:p>
+      <w:pPr>
+        <w:ind w:firstLine="720"/>
+      </w:pPr>
+      <w:r>
+        <w:t xml:space="preserve">Sweat rolled down her face, yet she felt </w:t>
+      </w:r>
+      <w:proofErr w:type="gramStart"/>
+      <w:r>
+        <w:t>cold—a</w:t>
+      </w:r>
+      <w:proofErr w:type="gramEnd"/>
+      <w:r>
+        <w:t xml:space="preserve"> chill deep in her bones.</w:t>
+      </w:r>
+      <w:r>
+        <w:t xml:space="preserve"> </w:t>
+      </w:r>
+      <w:r>
+        <w:t>She rubbed at her eyes, trying to clear the weight settling over her mind like fog.</w:t>
+      </w:r>
+    </w:p>
+    <w:p>
+      <w:pPr>
+        <w:ind w:firstLine="720"/>
+      </w:pPr>
+      <w:r>
+        <w:t>Swinging her feet over the side of the bed, she forced slow, controlled breaths into her lungs.</w:t>
+      </w:r>
+    </w:p>
+    <w:p>
+      <w:pPr>
+        <w:ind w:firstLine="720"/>
+        <w:rPr>
+          <w:i/>
+          <w:iCs/>
+        </w:rPr>
+      </w:pPr>
+      <w:r>
+        <w:rPr>
+          <w:i/>
+          <w:iCs/>
+        </w:rPr>
+        <w:t>I can help you, you know.</w:t>
+      </w:r>
+    </w:p>
+    <w:p>
+      <w:pPr>
+        <w:ind w:firstLine="720"/>
+      </w:pPr>
+      <w:r>
+        <w:t>Instinctively, Violet reached for her arm—the one Miss Everdeen had grabbed. The skin was tender beneath her fingers, sore like a bruise. But there was no mark. No redness. Nothing at all.</w:t>
+      </w:r>
+    </w:p>
+    <w:p>
+      <w:pPr>
+        <w:ind w:firstLine="720"/>
+      </w:pPr>
+      <w:r>
+        <w:t>And yet it throbbed, as if the grip had sunk all the way to the bone.</w:t>
+      </w:r>
+    </w:p>
+    <w:p>
+      <w:pPr>
+        <w:ind w:firstLine="720"/>
+      </w:pPr>
+      <w:r>
+        <w:t>Violet</w:t>
+      </w:r>
+      <w:r>
+        <w:t xml:space="preserve"> stood and began to pace, wiping the </w:t>
+      </w:r>
+      <w:r>
+        <w:t>beads of sweat</w:t>
+      </w:r>
+      <w:r>
+        <w:t xml:space="preserve"> from her forehead. She tapped her phone</w:t>
+      </w:r>
+      <w:r>
+        <w:t xml:space="preserve"> on the nightstand</w:t>
+      </w:r>
+      <w:r>
+        <w:t>—</w:t>
+      </w:r>
+      <w:r>
+        <w:rPr>
+          <w:i/>
+          <w:iCs/>
+        </w:rPr>
+        <w:t>7</w:t>
+      </w:r>
+      <w:r>
+        <w:rPr>
+          <w:i/>
+          <w:iCs/>
+        </w:rPr>
+        <w:t xml:space="preserve">:35 </w:t>
+      </w:r>
+      <w:r>
+        <w:rPr>
+          <w:i/>
+          <w:iCs/>
+        </w:rPr>
+        <w:t>AM.</w:t>
+      </w:r>
+    </w:p>
+    <w:p>
+      <w:pPr>
+        <w:ind w:firstLine="720"/>
+      </w:pPr>
+      <w:r>
+        <w:t>“Ugh.” She groaned</w:t>
+      </w:r>
+      <w:r>
+        <w:t>, running a hand down her face.</w:t>
+      </w:r>
+      <w:r>
+        <w:t xml:space="preserve"> </w:t>
+      </w:r>
+      <w:r>
+        <w:t>Head pounding like a hammer.</w:t>
+      </w:r>
+    </w:p>
+    <w:p>
+      <w:pPr>
+        <w:ind w:firstLine="720"/>
+      </w:pPr>
+      <w:r>
+        <w:t xml:space="preserve">Any other </w:t>
+      </w:r>
+      <w:proofErr w:type="gramStart"/>
+      <w:r>
+        <w:t>day and</w:t>
+      </w:r>
+      <w:proofErr w:type="gramEnd"/>
+      <w:r>
+        <w:t xml:space="preserve"> she’d be asleep like a rock, but </w:t>
+      </w:r>
+      <w:proofErr w:type="gramStart"/>
+      <w:r>
+        <w:t>the one</w:t>
+      </w:r>
+      <w:proofErr w:type="gramEnd"/>
+      <w:r>
+        <w:t xml:space="preserve"> night she stays out </w:t>
+      </w:r>
+      <w:r>
+        <w:rPr>
+          <w:i/>
+          <w:iCs/>
+        </w:rPr>
+        <w:t xml:space="preserve">way </w:t>
+      </w:r>
+      <w:r>
+        <w:t>too late and she’s up with the chickens.</w:t>
+      </w:r>
+    </w:p>
+    <w:p>
+      <w:pPr>
+        <w:ind w:firstLine="720"/>
+      </w:pPr>
+      <w:r>
+        <w:t xml:space="preserve">Her thoughts </w:t>
+      </w:r>
+      <w:r>
+        <w:t>raced</w:t>
+      </w:r>
+      <w:r>
+        <w:t xml:space="preserve"> to Gracie. She should text her.</w:t>
+      </w:r>
+    </w:p>
+    <w:p>
+      <w:pPr>
+        <w:ind w:firstLine="720"/>
+      </w:pPr>
+      <w:r>
+        <w:t xml:space="preserve">But it’s early. </w:t>
+      </w:r>
+    </w:p>
+    <w:p>
+      <w:pPr>
+        <w:tabs>
+          <w:tab w:val="left" w:pos="5492"/>
+        </w:tabs>
+        <w:ind w:firstLine="720"/>
+      </w:pPr>
+      <w:r>
+        <w:lastRenderedPageBreak/>
+        <w:t>What if she’s asleep, and it wakes her?</w:t>
+      </w:r>
+    </w:p>
+    <w:p>
+      <w:pPr>
+        <w:ind w:firstLine="720"/>
+        <w:rPr>
+          <w:i/>
+          <w:iCs/>
+        </w:rPr>
+      </w:pPr>
+      <w:r>
+        <w:t>Violet</w:t>
+      </w:r>
+      <w:r>
+        <w:t xml:space="preserve"> rubbed at her temple</w:t>
+      </w:r>
+      <w:r>
+        <w:t>s</w:t>
+      </w:r>
+      <w:r>
+        <w:t xml:space="preserve">. For once it’d be nice to turn this dang thing called a brain </w:t>
+      </w:r>
+      <w:r>
+        <w:rPr>
+          <w:i/>
+          <w:iCs/>
+        </w:rPr>
+        <w:t xml:space="preserve">off. </w:t>
+      </w:r>
+    </w:p>
+    <w:p>
+      <w:pPr>
+        <w:ind w:firstLine="720"/>
+        <w:rPr>
+          <w:i/>
+          <w:iCs/>
+        </w:rPr>
+      </w:pPr>
+      <w:r>
+        <w:t xml:space="preserve">The headache upgrading from the beat of a drum to a </w:t>
+      </w:r>
+      <w:proofErr w:type="gramStart"/>
+      <w:r>
+        <w:t>full blown</w:t>
+      </w:r>
+      <w:proofErr w:type="gramEnd"/>
+      <w:r>
+        <w:t xml:space="preserve"> earthquake wasn’t helping the matter. </w:t>
+      </w:r>
+    </w:p>
+    <w:p>
+      <w:pPr>
+        <w:ind w:firstLine="720"/>
+      </w:pPr>
+      <w:r>
+        <w:rPr>
+          <w:i/>
+          <w:iCs/>
+        </w:rPr>
+        <w:t xml:space="preserve">Later. </w:t>
+      </w:r>
+      <w:r>
+        <w:t xml:space="preserve">She’ll give Gracie a few extra </w:t>
+      </w:r>
+      <w:proofErr w:type="gramStart"/>
+      <w:r>
+        <w:t>minutes, and</w:t>
+      </w:r>
+      <w:proofErr w:type="gramEnd"/>
+      <w:r>
+        <w:t xml:space="preserve"> send her a message later. </w:t>
+      </w:r>
+    </w:p>
+    <w:p>
+      <w:pPr>
+        <w:ind w:firstLine="720"/>
+      </w:pPr>
+      <w:r>
+        <w:t>Compromise.</w:t>
+      </w:r>
+    </w:p>
+    <w:p>
+      <w:pPr>
+        <w:ind w:firstLine="720"/>
+      </w:pPr>
+      <w:r>
+        <w:t>Violet</w:t>
+      </w:r>
+      <w:r>
+        <w:t>’s</w:t>
+      </w:r>
+      <w:r>
+        <w:t xml:space="preserve"> eyes drifted to the bed. She could lie down for a few more minutes—close her eyes just for a moment—</w:t>
+      </w:r>
+    </w:p>
+    <w:p>
+      <w:pPr>
+        <w:ind w:firstLine="720"/>
+      </w:pPr>
+      <w:r>
+        <w:t>Violet</w:t>
+      </w:r>
+      <w:r>
+        <w:t xml:space="preserve"> inhaled sharply</w:t>
+      </w:r>
+      <w:r>
+        <w:t xml:space="preserve"> as</w:t>
+      </w:r>
+      <w:r>
+        <w:t xml:space="preserve"> Miss Everdeen’s face flashed behind her eyelids.</w:t>
+      </w:r>
+    </w:p>
+    <w:p>
+      <w:pPr>
+        <w:ind w:firstLine="720"/>
+      </w:pPr>
+      <w:r>
+        <w:t>Awake it is, then.</w:t>
+      </w:r>
+    </w:p>
+    <w:p>
+      <w:pPr>
+        <w:ind w:firstLine="720"/>
+      </w:pPr>
+      <w:r>
+        <w:t xml:space="preserve">A shower. </w:t>
+      </w:r>
+    </w:p>
+    <w:p>
+      <w:pPr>
+        <w:ind w:firstLine="720"/>
+      </w:pPr>
+      <w:r>
+        <w:t xml:space="preserve">A shower could do nicely. A nice, long, </w:t>
+      </w:r>
+      <w:r>
+        <w:rPr>
+          <w:i/>
+          <w:iCs/>
+        </w:rPr>
+        <w:t>hot</w:t>
+      </w:r>
+      <w:r>
+        <w:t xml:space="preserve"> shower—</w:t>
+      </w:r>
+      <w:r>
+        <w:t>Violet</w:t>
+      </w:r>
+      <w:r>
+        <w:t xml:space="preserve"> thought, when the crackling smell of bacon wafted under her door.</w:t>
+      </w:r>
+    </w:p>
+    <w:p>
+      <w:pPr>
+        <w:ind w:firstLine="720"/>
+      </w:pPr>
+      <w:r>
+        <w:t xml:space="preserve">Now </w:t>
+      </w:r>
+      <w:r>
+        <w:rPr>
+          <w:i/>
+          <w:iCs/>
+        </w:rPr>
+        <w:t>that</w:t>
+      </w:r>
+      <w:r>
+        <w:t xml:space="preserve"> was a smell that could wake the dead.</w:t>
+      </w:r>
+    </w:p>
+    <w:p>
+      <w:pPr>
+        <w:ind w:firstLine="720"/>
+        <w:rPr>
+          <w:i/>
+          <w:iCs/>
+        </w:rPr>
+      </w:pPr>
+      <w:r>
+        <w:rPr>
+          <w:i/>
+          <w:iCs/>
+        </w:rPr>
+        <w:t>To soon</w:t>
+      </w:r>
+      <w:r>
+        <w:rPr>
+          <w:i/>
+          <w:iCs/>
+        </w:rPr>
+        <w:t xml:space="preserve">, </w:t>
+      </w:r>
+      <w:r>
+        <w:rPr>
+          <w:i/>
+          <w:iCs/>
+        </w:rPr>
+        <w:t>Violet</w:t>
+      </w:r>
+      <w:r>
+        <w:rPr>
+          <w:i/>
+          <w:iCs/>
+        </w:rPr>
+        <w:t>.</w:t>
+      </w:r>
+      <w:r>
+        <w:rPr>
+          <w:i/>
+          <w:iCs/>
+        </w:rPr>
+        <w:t xml:space="preserve"> Too soon.</w:t>
+      </w:r>
+    </w:p>
+    <w:p>
+      <w:pPr>
+        <w:ind w:firstLine="720"/>
+      </w:pPr>
+      <w:r>
+        <w:t>With more effort than should’ve been humanly required, she forced her feet out of her bedroom and shuffled toward the kitchen like a penguin, bumping into the wall once or twice.</w:t>
+      </w:r>
+    </w:p>
+    <w:p>
+      <w:pPr>
+        <w:ind w:firstLine="720"/>
+      </w:pPr>
+      <w:r>
+        <w:t>Today was going to be a long day.</w:t>
+      </w:r>
+    </w:p>
+    <w:p>
+      <w:pPr>
+        <w:ind w:firstLine="720"/>
+      </w:pPr>
+      <w:r>
+        <w:t>“Well, well, well… look who the cat dragged in. You’re up earlier than usual.”</w:t>
+      </w:r>
+    </w:p>
+    <w:p>
+      <w:pPr>
+        <w:ind w:firstLine="720"/>
+      </w:pPr>
+      <w:r>
+        <w:t>Violet</w:t>
+      </w:r>
+      <w:r>
+        <w:t xml:space="preserve"> didn’t have it in her to retort. She just pulled out a chair at the kitchen table and plopped into it.</w:t>
+      </w:r>
+    </w:p>
+    <w:p>
+      <w:pPr>
+        <w:ind w:firstLine="720"/>
+      </w:pPr>
+      <w:r>
+        <w:t>“Woah,” her dad said, quirking his head as he unloaded sizzling bacon from the pan onto a plate piled high with fluffy eggs. “No snarky response?”</w:t>
+      </w:r>
+    </w:p>
+    <w:p>
+      <w:pPr>
+        <w:ind w:firstLine="720"/>
+      </w:pPr>
+      <w:r>
+        <w:t>Violet</w:t>
+      </w:r>
+      <w:r>
+        <w:t xml:space="preserve"> gave him a look as he handed her </w:t>
+      </w:r>
+      <w:r>
+        <w:t>a</w:t>
+      </w:r>
+      <w:r>
+        <w:t xml:space="preserve"> plate</w:t>
+      </w:r>
+      <w:r>
+        <w:t xml:space="preserve">. No sooner than the glass hitting the table, </w:t>
+      </w:r>
+      <w:r>
+        <w:t>Violet</w:t>
+      </w:r>
+      <w:r>
+        <w:t xml:space="preserve"> </w:t>
+      </w:r>
+      <w:r>
+        <w:t>started shoveling food into her mouth like she hadn’t eaten in three days.</w:t>
+      </w:r>
+    </w:p>
+    <w:p>
+      <w:pPr>
+        <w:ind w:firstLine="720"/>
+      </w:pPr>
+      <w:r>
+        <w:t>“Late night?” her dad joked, leaning against the counter, arms crossed.</w:t>
+      </w:r>
+    </w:p>
+    <w:p>
+      <w:pPr>
+        <w:ind w:firstLine="720"/>
+      </w:pPr>
+      <w:r>
+        <w:lastRenderedPageBreak/>
+        <w:t>Violet</w:t>
+      </w:r>
+      <w:r>
+        <w:t>’s eyes widened—but only for a second before mask</w:t>
+      </w:r>
+      <w:r>
+        <w:t>ing</w:t>
+      </w:r>
+      <w:r>
+        <w:t xml:space="preserve"> with a dramatic sigh.</w:t>
+      </w:r>
+      <w:r>
+        <w:t xml:space="preserve"> </w:t>
+      </w:r>
+      <w:r>
+        <w:t>“Stayed up reading later than I should have. Still shaking off the cobwebs.”</w:t>
+      </w:r>
+    </w:p>
+    <w:p>
+      <w:pPr>
+        <w:ind w:firstLine="720"/>
+      </w:pPr>
+      <w:r>
+        <w:t>Dad narrowed his eyes. “Reading, huh?”</w:t>
+      </w:r>
+    </w:p>
+    <w:p>
+      <w:pPr>
+        <w:ind w:firstLine="720"/>
+      </w:pPr>
+      <w:r>
+        <w:t>“Uh-huh.”</w:t>
+      </w:r>
+    </w:p>
+    <w:p>
+      <w:pPr>
+        <w:ind w:firstLine="720"/>
+      </w:pPr>
+      <w:r>
+        <w:t>Violet</w:t>
+      </w:r>
+      <w:r>
+        <w:t xml:space="preserve"> could feel his gaze still on her. Tired of people staring through her, she shot him a look. </w:t>
+      </w:r>
+      <w:r>
+        <w:t>But h</w:t>
+      </w:r>
+      <w:r>
+        <w:t>e didn’t back down.</w:t>
+      </w:r>
+    </w:p>
+    <w:p>
+      <w:pPr>
+        <w:ind w:firstLine="720"/>
+      </w:pPr>
+      <w:r>
+        <w:t>“You’re a terrible liar, you know that?”</w:t>
+      </w:r>
+    </w:p>
+    <w:p>
+      <w:pPr>
+        <w:ind w:firstLine="720"/>
+      </w:pPr>
+      <w:r>
+        <w:t>Violet</w:t>
+      </w:r>
+      <w:r>
+        <w:t xml:space="preserve"> huffed. “Am not.”</w:t>
+      </w:r>
+    </w:p>
+    <w:p>
+      <w:pPr>
+        <w:ind w:firstLine="720"/>
+      </w:pPr>
+      <w:r>
+        <w:t xml:space="preserve">Dad tilted his head. </w:t>
+      </w:r>
+      <w:proofErr w:type="gramStart"/>
+      <w:r>
+        <w:t>“ ‘</w:t>
+      </w:r>
+      <w:proofErr w:type="gramEnd"/>
+      <w:r>
+        <w:t>Am not’ as in you’re not lying, or ‘am not’ as in you’re not a terrible liar?”</w:t>
+      </w:r>
+    </w:p>
+    <w:p>
+      <w:pPr>
+        <w:ind w:firstLine="720"/>
+      </w:pPr>
+      <w:r>
+        <w:t>Violet</w:t>
+      </w:r>
+      <w:r>
+        <w:t xml:space="preserve"> pressed her lips together while he smiled.</w:t>
+      </w:r>
+    </w:p>
+    <w:p>
+      <w:pPr>
+        <w:ind w:firstLine="720"/>
+      </w:pPr>
+      <w:r>
+        <w:t>“Both.”</w:t>
+      </w:r>
+    </w:p>
+    <w:p>
+      <w:pPr>
+        <w:ind w:firstLine="720"/>
+      </w:pPr>
+      <w:r>
+        <w:t>“Right…</w:t>
+      </w:r>
+      <w:r>
+        <w:t xml:space="preserve">” </w:t>
+      </w:r>
+      <w:r>
+        <w:t xml:space="preserve">He chuckled, turning back to clean the kitchen. </w:t>
+      </w:r>
+      <w:r>
+        <w:t>“Y</w:t>
+      </w:r>
+      <w:r>
+        <w:t>our eyebrow twitches when you’re fibbing, you know. Just like your mother,” he murmured.</w:t>
+      </w:r>
+    </w:p>
+    <w:p>
+      <w:pPr>
+        <w:ind w:firstLine="720"/>
+      </w:pPr>
+      <w:r>
+        <w:t xml:space="preserve">The sound seemed to vanish from the room. </w:t>
+      </w:r>
+    </w:p>
+    <w:p>
+      <w:pPr>
+        <w:ind w:firstLine="720"/>
+      </w:pPr>
+      <w:r>
+        <w:t>Violet</w:t>
+      </w:r>
+      <w:r>
+        <w:t xml:space="preserve"> stilled, fork halfway to her mouth. Her dad froze for a heartbeat too long, then busied himself with the pan on the stove as time resumed.</w:t>
+      </w:r>
+    </w:p>
+    <w:p>
+      <w:pPr>
+        <w:ind w:firstLine="720"/>
+      </w:pPr>
+      <w:r>
+        <w:t>“So, uh… any plans for the day?” he asked, clearing his throat like he could cough the moment away.</w:t>
+      </w:r>
+    </w:p>
+    <w:p>
+      <w:pPr>
+        <w:ind w:firstLine="720"/>
+      </w:pPr>
+      <w:r>
+        <w:t>Violet</w:t>
+      </w:r>
+      <w:r>
+        <w:t>’s fork hovered over her plate</w:t>
+      </w:r>
+      <w:r>
+        <w:t xml:space="preserve"> along with the </w:t>
+      </w:r>
+      <w:r>
+        <w:t xml:space="preserve">words </w:t>
+      </w:r>
+      <w:r>
+        <w:t xml:space="preserve">she wanted to say, but wouldn’t, couldn’t. </w:t>
+      </w:r>
+      <w:r>
+        <w:t>Suddenly, she wasn’t hungry anymore.</w:t>
+      </w:r>
+    </w:p>
+    <w:p>
+      <w:pPr>
+        <w:ind w:firstLine="720"/>
+      </w:pPr>
+      <w:r>
+        <w:t>“I don’t know. Stuff,” she said</w:t>
+      </w:r>
+      <w:r>
+        <w:t>, placing her fork back down</w:t>
+      </w:r>
+      <w:r>
+        <w:t xml:space="preserve"> with a clank.</w:t>
+      </w:r>
+    </w:p>
+    <w:p>
+      <w:pPr>
+        <w:ind w:firstLine="720"/>
+      </w:pPr>
+      <w:r>
+        <w:t>“</w:t>
+      </w:r>
+      <w:r>
+        <w:rPr>
+          <w:i/>
+          <w:iCs/>
+        </w:rPr>
+        <w:t>Stuff</w:t>
+      </w:r>
+      <w:r>
+        <w:t>,” her dad repeated. “Sounds exciting.”</w:t>
+      </w:r>
+    </w:p>
+    <w:p>
+      <w:pPr>
+        <w:ind w:firstLine="720"/>
+      </w:pPr>
+      <w:r>
+        <w:t xml:space="preserve">“Very.” </w:t>
+      </w:r>
+      <w:r>
+        <w:t>Violet</w:t>
+      </w:r>
+      <w:r>
+        <w:t xml:space="preserve"> drummed her fingers against the table.</w:t>
+      </w:r>
+    </w:p>
+    <w:p>
+      <w:pPr>
+        <w:ind w:firstLine="720"/>
+      </w:pPr>
+      <w:r>
+        <w:t xml:space="preserve">Her dad started humming—the tune he always fell back on whenever he was about to touch a topic </w:t>
+      </w:r>
+      <w:r>
+        <w:t>that made him feel uncomfortable</w:t>
+      </w:r>
+      <w:r>
+        <w:t xml:space="preserve">. </w:t>
+      </w:r>
+      <w:r>
+        <w:t>Violet</w:t>
+      </w:r>
+      <w:r>
+        <w:t xml:space="preserve"> braced herself.</w:t>
+      </w:r>
+    </w:p>
+    <w:p>
+      <w:pPr>
+        <w:ind w:firstLine="720"/>
+      </w:pPr>
+      <w:r>
+        <w:t>“Oh, I know. Why don’t you reach out to that girl you met at the library. What was her name again?”</w:t>
+      </w:r>
+    </w:p>
+    <w:p>
+      <w:pPr>
+        <w:ind w:firstLine="720"/>
+      </w:pPr>
+      <w:r>
+        <w:lastRenderedPageBreak/>
+        <w:t xml:space="preserve">“Gracie—” </w:t>
+      </w:r>
+      <w:r>
+        <w:t>Violet</w:t>
+      </w:r>
+      <w:r>
+        <w:t xml:space="preserve"> started, rolling her eyes, the memory of dragging her home last night flashing through her mind. Of her falling to the floor</w:t>
+      </w:r>
+      <w:r>
+        <w:t xml:space="preserve"> in the library</w:t>
+      </w:r>
+      <w:r>
+        <w:t>, lying there unconscious…</w:t>
+      </w:r>
+    </w:p>
+    <w:p>
+      <w:pPr>
+        <w:ind w:firstLine="720"/>
+      </w:pPr>
+      <w:r>
+        <w:t>She cleared her throat and pushed her chair back.</w:t>
+      </w:r>
+      <w:r>
+        <w:t xml:space="preserve"> </w:t>
+      </w:r>
+    </w:p>
+    <w:p>
+      <w:pPr>
+        <w:ind w:firstLine="720"/>
+      </w:pPr>
+      <w:r>
+        <w:t xml:space="preserve">“It was just a suggestion,” her dad said quickly, but </w:t>
+      </w:r>
+      <w:r>
+        <w:t>Violet</w:t>
+      </w:r>
+      <w:r>
+        <w:t xml:space="preserve"> had already started down the hall.</w:t>
+      </w:r>
+    </w:p>
+    <w:p>
+      <w:pPr>
+        <w:ind w:firstLine="720"/>
+      </w:pPr>
+      <w:r>
+        <w:t>“It’s okay to have friends, you know,” he called after her.</w:t>
+      </w:r>
+    </w:p>
+    <w:p>
+      <w:pPr>
+        <w:ind w:firstLine="720"/>
+      </w:pPr>
+      <w:r>
+        <w:t>Violet</w:t>
+      </w:r>
+      <w:r>
+        <w:t xml:space="preserve"> didn’t turn around. </w:t>
+      </w:r>
+    </w:p>
+    <w:p>
+      <w:pPr>
+        <w:ind w:firstLine="720"/>
+      </w:pPr>
+      <w:r>
+        <w:t>“Yeah, until you move us to the next town,” she muttered—louder than she meant to.</w:t>
+      </w:r>
+    </w:p>
+    <w:p>
+      <w:pPr>
+        <w:ind w:firstLine="720"/>
+      </w:pPr>
+      <w:r>
+        <w:t xml:space="preserve">The door shut. The lock clicked. </w:t>
+      </w:r>
+      <w:r>
+        <w:t>Violet</w:t>
+      </w:r>
+      <w:r>
+        <w:t xml:space="preserve"> threw herself onto her bed.</w:t>
+      </w:r>
+    </w:p>
+    <w:p>
+      <w:pPr>
+        <w:ind w:firstLine="720"/>
+      </w:pPr>
+      <w:r>
+        <w:t>Food helped, but a fog still clung to her mind</w:t>
+      </w:r>
+      <w:r>
+        <w:t xml:space="preserve"> and apparently the headache was here to stay</w:t>
+      </w:r>
+      <w:r>
+        <w:t>. Maybe she’d just lie there all day, let the hours slip by—</w:t>
+      </w:r>
+    </w:p>
+    <w:p>
+      <w:pPr>
+        <w:ind w:firstLine="720"/>
+      </w:pPr>
+      <w:r>
+        <w:t>A blue glimmer caught the corner of her eye.</w:t>
+      </w:r>
+    </w:p>
+    <w:p>
+      <w:pPr>
+        <w:ind w:firstLine="720"/>
+      </w:pPr>
+      <w:r>
+        <w:t xml:space="preserve">Her heart </w:t>
+      </w:r>
+      <w:r>
+        <w:t>started racing like a horse—but</w:t>
+      </w:r>
+      <w:r>
+        <w:t xml:space="preserve"> settled when she saw it was only her phone glowing on the nightstand.</w:t>
+      </w:r>
+    </w:p>
+    <w:p>
+      <w:pPr>
+        <w:ind w:firstLine="720"/>
+      </w:pPr>
+      <w:r>
+        <w:t>Violet</w:t>
+      </w:r>
+      <w:r>
+        <w:t xml:space="preserve"> groaned. </w:t>
+      </w:r>
+      <w:r>
+        <w:rPr>
+          <w:i/>
+          <w:iCs/>
+        </w:rPr>
+        <w:t>I need help.</w:t>
+      </w:r>
+    </w:p>
+    <w:p>
+      <w:pPr>
+        <w:ind w:firstLine="720"/>
+      </w:pPr>
+      <w:r>
+        <w:t>Relieved, she reached for it. Her face softened as she read the screen.</w:t>
+      </w:r>
+    </w:p>
+    <w:p>
+      <w:pPr>
+        <w:ind w:firstLine="720"/>
+      </w:pPr>
+      <w:r>
+        <w:t>Four</w:t>
+      </w:r>
+      <w:r>
+        <w:t xml:space="preserve"> new messages from Gracie</w:t>
+      </w:r>
+      <w:r>
+        <w:t>:</w:t>
+      </w:r>
+    </w:p>
+    <w:p>
+      <w:pPr>
+        <w:ind w:firstLine="720"/>
+        <w:rPr>
+          <w:i/>
+          <w:iCs/>
+        </w:rPr>
+      </w:pPr>
+      <w:r>
+        <w:rPr>
+          <w:i/>
+          <w:iCs/>
+        </w:rPr>
+        <w:t>GIRLLLLL u up?</w:t>
+      </w:r>
+    </w:p>
+    <w:p>
+      <w:pPr>
+        <w:ind w:firstLine="720"/>
+        <w:rPr>
+          <w:i/>
+          <w:iCs/>
+        </w:rPr>
+      </w:pPr>
+      <w:r>
+        <w:rPr>
+          <w:i/>
+          <w:iCs/>
+        </w:rPr>
+        <w:t>What. Was. That. Am I right?</w:t>
+      </w:r>
+    </w:p>
+    <w:p>
+      <w:pPr>
+        <w:ind w:firstLine="720"/>
+      </w:pPr>
+      <w:r>
+        <w:rPr>
+          <w:i/>
+          <w:iCs/>
+        </w:rPr>
+        <w:t xml:space="preserve">Can you believe we saw </w:t>
+      </w:r>
+      <w:r>
+        <w:t xml:space="preserve">her? We </w:t>
+      </w:r>
+      <w:proofErr w:type="gramStart"/>
+      <w:r>
+        <w:t>actually saw</w:t>
+      </w:r>
+      <w:proofErr w:type="gramEnd"/>
+      <w:r>
+        <w:t xml:space="preserve"> her. I can’t believe it. AND THE JARS! Like. What???</w:t>
+      </w:r>
+    </w:p>
+    <w:p>
+      <w:pPr>
+        <w:ind w:firstLine="720"/>
+        <w:rPr>
+          <w:i/>
+          <w:iCs/>
+        </w:rPr>
+      </w:pPr>
+      <w:r>
+        <w:rPr>
+          <w:i/>
+          <w:iCs/>
+        </w:rPr>
+        <w:t xml:space="preserve">If </w:t>
+      </w:r>
+      <w:proofErr w:type="spellStart"/>
+      <w:r>
+        <w:rPr>
+          <w:i/>
+          <w:iCs/>
+        </w:rPr>
+        <w:t>u</w:t>
+      </w:r>
+      <w:r>
+        <w:rPr>
+          <w:i/>
+          <w:iCs/>
+        </w:rPr>
+        <w:t>r</w:t>
+      </w:r>
+      <w:proofErr w:type="spellEnd"/>
+      <w:r>
+        <w:rPr>
+          <w:i/>
+          <w:iCs/>
+        </w:rPr>
+        <w:t xml:space="preserve"> not up, get </w:t>
+      </w:r>
+      <w:proofErr w:type="spellStart"/>
+      <w:r>
+        <w:rPr>
+          <w:i/>
+          <w:iCs/>
+        </w:rPr>
+        <w:t>ur</w:t>
+      </w:r>
+      <w:proofErr w:type="spellEnd"/>
+      <w:r>
+        <w:rPr>
+          <w:i/>
+          <w:iCs/>
+        </w:rPr>
+        <w:t xml:space="preserve"> butt up ma’am!</w:t>
+      </w:r>
+    </w:p>
+    <w:p>
+      <w:r>
+        <w:rPr>
+          <w:i/>
+          <w:iCs/>
+        </w:rPr>
+        <w:tab/>
+      </w:r>
+      <w:r>
+        <w:t xml:space="preserve">A hint of a smile tugged at </w:t>
+      </w:r>
+      <w:r>
+        <w:t>Violet</w:t>
+      </w:r>
+      <w:r>
+        <w:t>’s mouth. Curling against her headboard, knees tucked in, she started typing fast.</w:t>
+      </w:r>
+    </w:p>
+    <w:p>
+      <w:pPr>
+        <w:rPr>
+          <w:i/>
+          <w:iCs/>
+        </w:rPr>
+      </w:pPr>
+      <w:r>
+        <w:tab/>
+      </w:r>
+      <w:r>
+        <w:t>Violet</w:t>
+      </w:r>
+      <w:r>
+        <w:t xml:space="preserve">: </w:t>
+      </w:r>
+      <w:r>
+        <w:rPr>
+          <w:i/>
+          <w:iCs/>
+        </w:rPr>
+        <w:t>Am I up? Are you kidding</w:t>
+      </w:r>
+      <w:r>
+        <w:rPr>
+          <w:i/>
+          <w:iCs/>
+        </w:rPr>
+        <w:t>? A</w:t>
+      </w:r>
+      <w:r>
+        <w:rPr>
+          <w:i/>
+          <w:iCs/>
+        </w:rPr>
+        <w:t>re you breathing???</w:t>
+      </w:r>
+    </w:p>
+    <w:p>
+      <w:pPr>
+        <w:rPr>
+          <w:i/>
+          <w:iCs/>
+        </w:rPr>
+      </w:pPr>
+      <w:r>
+        <w:rPr>
+          <w:i/>
+          <w:iCs/>
+        </w:rPr>
+        <w:tab/>
+      </w:r>
+      <w:r>
+        <w:t>Gracie</w:t>
+      </w:r>
+      <w:r>
+        <w:rPr>
+          <w:i/>
+          <w:iCs/>
+        </w:rPr>
+        <w:t xml:space="preserve">: </w:t>
+      </w:r>
+      <w:r>
+        <w:rPr>
+          <w:i/>
+          <w:iCs/>
+        </w:rPr>
+        <w:t>GIRL</w:t>
+      </w:r>
+      <w:r>
+        <w:rPr>
+          <w:i/>
+          <w:iCs/>
+        </w:rPr>
+        <w:t>L</w:t>
+      </w:r>
+      <w:r>
+        <w:rPr>
+          <w:i/>
+          <w:iCs/>
+        </w:rPr>
+        <w:t xml:space="preserve">L!! </w:t>
+      </w:r>
+      <w:proofErr w:type="gramStart"/>
+      <w:r>
+        <w:rPr>
+          <w:i/>
+          <w:iCs/>
+        </w:rPr>
+        <w:t>Yes</w:t>
+      </w:r>
+      <w:proofErr w:type="gramEnd"/>
+      <w:r>
+        <w:rPr>
+          <w:i/>
+          <w:iCs/>
+        </w:rPr>
+        <w:t xml:space="preserve"> I’m breathing. Barely. But my lungs are working. Please </w:t>
+      </w:r>
+      <w:proofErr w:type="spellStart"/>
+      <w:r>
+        <w:rPr>
+          <w:i/>
+          <w:iCs/>
+        </w:rPr>
+        <w:t>PLEASE</w:t>
+      </w:r>
+      <w:proofErr w:type="spellEnd"/>
+      <w:r>
+        <w:rPr>
+          <w:i/>
+          <w:iCs/>
+        </w:rPr>
+        <w:t xml:space="preserve"> tell me everything that happened last night wasn’t just some weird dream, right???</w:t>
+      </w:r>
+    </w:p>
+    <w:p>
+      <w:pPr>
+        <w:rPr>
+          <w:i/>
+          <w:iCs/>
+        </w:rPr>
+      </w:pPr>
+      <w:r>
+        <w:rPr>
+          <w:i/>
+          <w:iCs/>
+        </w:rPr>
+        <w:lastRenderedPageBreak/>
+        <w:tab/>
+      </w:r>
+      <w:r>
+        <w:t>Violet</w:t>
+      </w:r>
+      <w:r>
+        <w:t xml:space="preserve">: </w:t>
+      </w:r>
+      <w:r>
+        <w:rPr>
+          <w:i/>
+          <w:iCs/>
+        </w:rPr>
+        <w:t>Unless u and I shared the same dream, yes that freaking happened!</w:t>
+      </w:r>
+    </w:p>
+    <w:p>
+      <w:pPr>
+        <w:rPr>
+          <w:i/>
+          <w:iCs/>
+        </w:rPr>
+      </w:pPr>
+      <w:r>
+        <w:rPr>
+          <w:i/>
+          <w:iCs/>
+        </w:rPr>
+        <w:tab/>
+      </w:r>
+      <w:r>
+        <w:t xml:space="preserve">Gracie: </w:t>
+      </w:r>
+      <w:r>
+        <w:rPr>
+          <w:i/>
+          <w:iCs/>
+        </w:rPr>
+        <w:t>Phew! Thought I might be losing it.</w:t>
+      </w:r>
+    </w:p>
+    <w:p>
+      <w:pPr>
+        <w:rPr>
+          <w:i/>
+          <w:iCs/>
+        </w:rPr>
+      </w:pPr>
+      <w:r>
+        <w:rPr>
+          <w:i/>
+          <w:iCs/>
+        </w:rPr>
+        <w:tab/>
+      </w:r>
+      <w:r>
+        <w:t>Violet</w:t>
+      </w:r>
+      <w:r>
+        <w:t xml:space="preserve">: </w:t>
+      </w:r>
+      <w:r>
+        <w:rPr>
+          <w:i/>
+          <w:iCs/>
+        </w:rPr>
+        <w:t xml:space="preserve">That’s still </w:t>
+      </w:r>
+      <w:r>
+        <w:rPr>
+          <w:i/>
+          <w:iCs/>
+        </w:rPr>
+        <w:t>TBD</w:t>
+      </w:r>
+      <w:r>
+        <w:rPr>
+          <w:i/>
+          <w:iCs/>
+        </w:rPr>
+        <w:t>.</w:t>
+      </w:r>
+    </w:p>
+    <w:p>
+      <w:pPr>
+        <w:rPr>
+          <w:i/>
+          <w:iCs/>
+        </w:rPr>
+      </w:pPr>
+      <w:r>
+        <w:rPr>
+          <w:i/>
+          <w:iCs/>
+        </w:rPr>
+        <w:tab/>
+      </w:r>
+      <w:r>
+        <w:t xml:space="preserve">Graice: </w:t>
+      </w:r>
+      <w:r>
+        <w:rPr>
+          <w:i/>
+          <w:iCs/>
+        </w:rPr>
+        <w:t xml:space="preserve">Haha WATCH </w:t>
+      </w:r>
+      <w:proofErr w:type="spellStart"/>
+      <w:r>
+        <w:rPr>
+          <w:i/>
+          <w:iCs/>
+        </w:rPr>
+        <w:t>ur</w:t>
+      </w:r>
+      <w:proofErr w:type="spellEnd"/>
+      <w:r>
+        <w:rPr>
+          <w:i/>
+          <w:iCs/>
+        </w:rPr>
+        <w:t xml:space="preserve"> </w:t>
+      </w:r>
+      <w:proofErr w:type="spellStart"/>
+      <w:r>
+        <w:rPr>
+          <w:i/>
+          <w:iCs/>
+        </w:rPr>
+        <w:t>self ma’am</w:t>
+      </w:r>
+      <w:proofErr w:type="spellEnd"/>
+      <w:r>
+        <w:rPr>
+          <w:i/>
+          <w:iCs/>
+        </w:rPr>
+        <w:t xml:space="preserve">. I might’ve been stumbling home, but I got these sea legs back under me and I don’t mind </w:t>
+      </w:r>
+      <w:proofErr w:type="spellStart"/>
+      <w:r>
+        <w:rPr>
+          <w:i/>
+          <w:iCs/>
+        </w:rPr>
+        <w:t>kickin</w:t>
+      </w:r>
+      <w:proofErr w:type="spellEnd"/>
+      <w:r>
+        <w:rPr>
+          <w:i/>
+          <w:iCs/>
+        </w:rPr>
+        <w:t xml:space="preserve"> </w:t>
+      </w:r>
+      <w:proofErr w:type="spellStart"/>
+      <w:r>
+        <w:rPr>
+          <w:i/>
+          <w:iCs/>
+        </w:rPr>
+        <w:t>ur</w:t>
+      </w:r>
+      <w:proofErr w:type="spellEnd"/>
+      <w:r>
+        <w:rPr>
+          <w:i/>
+          <w:iCs/>
+        </w:rPr>
+        <w:t xml:space="preserve"> butt if I </w:t>
+      </w:r>
+      <w:proofErr w:type="gramStart"/>
+      <w:r>
+        <w:rPr>
+          <w:i/>
+          <w:iCs/>
+        </w:rPr>
+        <w:t>have to</w:t>
+      </w:r>
+      <w:proofErr w:type="gramEnd"/>
+      <w:r>
+        <w:rPr>
+          <w:i/>
+          <w:iCs/>
+        </w:rPr>
+        <w:t>.</w:t>
+      </w:r>
+    </w:p>
+    <w:p>
+      <w:pPr>
+        <w:rPr>
+          <w:i/>
+          <w:iCs/>
+        </w:rPr>
+      </w:pPr>
+      <w:r>
+        <w:tab/>
+      </w:r>
+      <w:r>
+        <w:t>Violet</w:t>
+      </w:r>
+      <w:r>
+        <w:t xml:space="preserve">: </w:t>
+      </w:r>
+      <w:r>
+        <w:rPr>
+          <w:i/>
+          <w:iCs/>
+        </w:rPr>
+        <w:t>Speaking of which</w:t>
+      </w:r>
+      <w:r>
+        <w:rPr>
+          <w:i/>
+          <w:iCs/>
+        </w:rPr>
+        <w:t>,</w:t>
+      </w:r>
+      <w:r>
+        <w:rPr>
+          <w:i/>
+          <w:iCs/>
+        </w:rPr>
+        <w:t xml:space="preserve"> how </w:t>
+      </w:r>
+      <w:proofErr w:type="gramStart"/>
+      <w:r>
+        <w:rPr>
+          <w:i/>
+          <w:iCs/>
+        </w:rPr>
+        <w:t>u feeling</w:t>
+      </w:r>
+      <w:proofErr w:type="gramEnd"/>
+      <w:r>
+        <w:rPr>
+          <w:i/>
+          <w:iCs/>
+        </w:rPr>
+        <w:t>?</w:t>
+      </w:r>
+    </w:p>
+    <w:p>
+      <w:pPr>
+        <w:rPr>
+          <w:i/>
+          <w:iCs/>
+        </w:rPr>
+      </w:pPr>
+      <w:r>
+        <w:tab/>
+        <w:t xml:space="preserve">Gracie: </w:t>
+      </w:r>
+      <w:r>
+        <w:rPr>
+          <w:i/>
+          <w:iCs/>
+        </w:rPr>
+        <w:t xml:space="preserve">Foggy. Tired. Weird. But </w:t>
+      </w:r>
+      <w:r>
+        <w:rPr>
+          <w:i/>
+          <w:iCs/>
+        </w:rPr>
+        <w:t>fine</w:t>
+      </w:r>
+      <w:r>
+        <w:rPr>
+          <w:i/>
+          <w:iCs/>
+        </w:rPr>
+        <w:t>. T</w:t>
+      </w:r>
+      <w:r>
+        <w:rPr>
+          <w:i/>
+          <w:iCs/>
+        </w:rPr>
+        <w:t>hanks for… well u know… getting me home and all that.</w:t>
+      </w:r>
+    </w:p>
+    <w:p>
+      <w:pPr>
+        <w:rPr>
+          <w:i/>
+          <w:iCs/>
+        </w:rPr>
+      </w:pPr>
+      <w:r>
+        <w:rPr>
+          <w:i/>
+          <w:iCs/>
+        </w:rPr>
+        <w:tab/>
+      </w:r>
+      <w:r>
+        <w:t>Violet</w:t>
+      </w:r>
+      <w:r>
+        <w:t xml:space="preserve">: </w:t>
+      </w:r>
+      <w:r>
+        <w:rPr>
+          <w:i/>
+          <w:iCs/>
+        </w:rPr>
+        <w:t>Of course! What happened btw?</w:t>
+      </w:r>
+      <w:r>
+        <w:rPr>
+          <w:i/>
+          <w:iCs/>
+        </w:rPr>
+        <w:t xml:space="preserve"> I heard screaming, and then next thing I know your out light </w:t>
+      </w:r>
+      <w:proofErr w:type="spellStart"/>
+      <w:r>
+        <w:rPr>
+          <w:i/>
+          <w:iCs/>
+        </w:rPr>
+        <w:t>a like</w:t>
+      </w:r>
+      <w:proofErr w:type="spellEnd"/>
+      <w:r>
+        <w:rPr>
+          <w:i/>
+          <w:iCs/>
+        </w:rPr>
+        <w:t>.</w:t>
+      </w:r>
+    </w:p>
+    <w:p>
+      <w:r>
+        <w:tab/>
+        <w:t xml:space="preserve">Gracie: </w:t>
+      </w:r>
+      <w:r>
+        <w:rPr>
+          <w:i/>
+          <w:iCs/>
+        </w:rPr>
+        <w:t xml:space="preserve">I was </w:t>
+      </w:r>
+      <w:proofErr w:type="gramStart"/>
+      <w:r>
+        <w:rPr>
+          <w:i/>
+          <w:iCs/>
+        </w:rPr>
+        <w:t>actually hoping</w:t>
+      </w:r>
+      <w:proofErr w:type="gramEnd"/>
+      <w:r>
+        <w:rPr>
+          <w:i/>
+          <w:iCs/>
+        </w:rPr>
+        <w:t xml:space="preserve"> you </w:t>
+      </w:r>
+      <w:r>
+        <w:rPr>
+          <w:i/>
+          <w:iCs/>
+        </w:rPr>
+        <w:t>could help fill me in on that</w:t>
+      </w:r>
+      <w:r>
+        <w:rPr>
+          <w:i/>
+          <w:iCs/>
+        </w:rPr>
+        <w:t xml:space="preserve">. One minute I had Abby’s jar, then I saw HER, dropped the jar with my butter fingers, and then I’m </w:t>
+      </w:r>
+      <w:r>
+        <w:rPr>
+          <w:i/>
+          <w:iCs/>
+        </w:rPr>
+        <w:t xml:space="preserve">in some type of la </w:t>
+      </w:r>
+      <w:proofErr w:type="spellStart"/>
+      <w:r>
+        <w:rPr>
+          <w:i/>
+          <w:iCs/>
+        </w:rPr>
+        <w:t>la</w:t>
+      </w:r>
+      <w:proofErr w:type="spellEnd"/>
+      <w:r>
+        <w:rPr>
+          <w:i/>
+          <w:iCs/>
+        </w:rPr>
+        <w:t xml:space="preserve"> land.</w:t>
+      </w:r>
+    </w:p>
+    <w:p>
+      <w:r>
+        <w:tab/>
+      </w:r>
+      <w:r>
+        <w:t>Violet</w:t>
+      </w:r>
+      <w:r>
+        <w:t xml:space="preserve">: </w:t>
+      </w:r>
+      <w:r>
+        <w:rPr>
+          <w:i/>
+          <w:iCs/>
+        </w:rPr>
+        <w:t xml:space="preserve">That </w:t>
+      </w:r>
+      <w:r>
+        <w:rPr>
+          <w:i/>
+          <w:iCs/>
+        </w:rPr>
+        <w:t>about</w:t>
+      </w:r>
+      <w:r>
+        <w:rPr>
+          <w:i/>
+          <w:iCs/>
+        </w:rPr>
+        <w:t xml:space="preserve"> sums it </w:t>
+      </w:r>
+      <w:proofErr w:type="gramStart"/>
+      <w:r>
+        <w:rPr>
+          <w:i/>
+          <w:iCs/>
+        </w:rPr>
+        <w:t>up</w:t>
+      </w:r>
+      <w:r>
+        <w:rPr>
+          <w:i/>
+          <w:iCs/>
+        </w:rPr>
+        <w:t xml:space="preserve"> actually</w:t>
+      </w:r>
+      <w:proofErr w:type="gramEnd"/>
+      <w:r>
+        <w:rPr>
+          <w:i/>
+          <w:iCs/>
+        </w:rPr>
+        <w:t xml:space="preserve">. </w:t>
+      </w:r>
+      <w:proofErr w:type="gramStart"/>
+      <w:r>
+        <w:rPr>
+          <w:i/>
+          <w:iCs/>
+        </w:rPr>
+        <w:t>So</w:t>
+      </w:r>
+      <w:proofErr w:type="gramEnd"/>
+      <w:r>
+        <w:rPr>
+          <w:i/>
+          <w:iCs/>
+        </w:rPr>
+        <w:t xml:space="preserve"> you don’t remember our little pow-wow with Miss Everdeen then? Tr</w:t>
+      </w:r>
+      <w:r>
+        <w:rPr>
+          <w:i/>
+          <w:iCs/>
+        </w:rPr>
+        <w:t xml:space="preserve">ying to suck our brains out and going on about how you took </w:t>
+      </w:r>
+      <w:r>
+        <w:rPr>
+          <w:i/>
+          <w:iCs/>
+        </w:rPr>
+        <w:t>something of hers?</w:t>
+      </w:r>
+    </w:p>
+    <w:p>
+      <w:pPr>
+        <w:rPr>
+          <w:i/>
+          <w:iCs/>
+        </w:rPr>
+      </w:pPr>
+      <w:r>
+        <w:tab/>
+        <w:t xml:space="preserve">Gracie: </w:t>
+      </w:r>
+      <w:r>
+        <w:rPr>
+          <w:i/>
+          <w:iCs/>
+        </w:rPr>
+        <w:t xml:space="preserve">WHATTTT! </w:t>
+      </w:r>
+      <w:r>
+        <w:rPr>
+          <w:i/>
+          <w:iCs/>
+        </w:rPr>
+        <w:t xml:space="preserve">Miss Everdeen??? U talked to </w:t>
+      </w:r>
+      <w:proofErr w:type="gramStart"/>
+      <w:r>
+        <w:rPr>
+          <w:i/>
+          <w:iCs/>
+        </w:rPr>
+        <w:t>her?</w:t>
+      </w:r>
+      <w:proofErr w:type="gramEnd"/>
+      <w:r>
+        <w:rPr>
+          <w:i/>
+          <w:iCs/>
+        </w:rPr>
+        <w:t xml:space="preserve"> What did she say? What did</w:t>
+      </w:r>
+      <w:r>
+        <w:rPr>
+          <w:i/>
+          <w:iCs/>
+        </w:rPr>
+        <w:t xml:space="preserve"> </w:t>
+      </w:r>
+      <w:r>
+        <w:rPr>
+          <w:i/>
+          <w:iCs/>
+        </w:rPr>
+        <w:t>you say? She wanted to s</w:t>
+      </w:r>
+      <w:r>
+        <w:rPr>
+          <w:i/>
+          <w:iCs/>
+        </w:rPr>
+        <w:t>uck our brains?!!!</w:t>
+      </w:r>
+      <w:r>
+        <w:rPr>
+          <w:i/>
+          <w:iCs/>
+        </w:rPr>
+        <w:t xml:space="preserve"> And took something? I didn’t take anything.</w:t>
+      </w:r>
+    </w:p>
+    <w:p>
+      <w:pPr>
+        <w:rPr>
+          <w:i/>
+          <w:iCs/>
+        </w:rPr>
+      </w:pPr>
+      <w:r>
+        <w:tab/>
+      </w:r>
+      <w:r>
+        <w:t>Violet</w:t>
+      </w:r>
+      <w:r>
+        <w:t xml:space="preserve">: </w:t>
+      </w:r>
+      <w:r>
+        <w:rPr>
+          <w:i/>
+          <w:iCs/>
+        </w:rPr>
+        <w:t>Haha not literally… I think? It was weird.</w:t>
+      </w:r>
+      <w:r>
+        <w:rPr>
+          <w:i/>
+          <w:iCs/>
+        </w:rPr>
+        <w:t xml:space="preserve"> Like </w:t>
+      </w:r>
+      <w:proofErr w:type="gramStart"/>
+      <w:r>
+        <w:rPr>
+          <w:i/>
+          <w:iCs/>
+        </w:rPr>
+        <w:t>REALLY weird</w:t>
+      </w:r>
+      <w:proofErr w:type="gramEnd"/>
+      <w:r>
+        <w:rPr>
+          <w:i/>
+          <w:iCs/>
+        </w:rPr>
+        <w:t>. And yeah, no clue! I told her we didn’t take anything, but she wouldn’t believe me.</w:t>
+      </w:r>
+      <w:r>
+        <w:rPr>
+          <w:i/>
+          <w:iCs/>
+        </w:rPr>
+        <w:t xml:space="preserve"> </w:t>
+      </w:r>
+      <w:r>
+        <w:rPr>
+          <w:i/>
+          <w:iCs/>
+        </w:rPr>
+        <w:t>I</w:t>
+      </w:r>
+      <w:r>
+        <w:rPr>
+          <w:i/>
+          <w:iCs/>
+        </w:rPr>
+        <w:t xml:space="preserve">t’s a lot to explain over text. </w:t>
+      </w:r>
+      <w:r>
+        <w:rPr>
+          <w:i/>
+          <w:iCs/>
+        </w:rPr>
+        <w:t>Maybe we could meet up today?</w:t>
+      </w:r>
+    </w:p>
+    <w:p>
+      <w:pPr>
+        <w:rPr>
+          <w:i/>
+          <w:iCs/>
+        </w:rPr>
+      </w:pPr>
+      <w:r>
+        <w:rPr>
+          <w:i/>
+          <w:iCs/>
+        </w:rPr>
+        <w:tab/>
+        <w:t>…</w:t>
+      </w:r>
+    </w:p>
+    <w:p>
+      <w:pPr>
+        <w:rPr>
+          <w:i/>
+          <w:iCs/>
+        </w:rPr>
+      </w:pPr>
+      <w:r>
+        <w:rPr>
+          <w:i/>
+          <w:iCs/>
+        </w:rPr>
+        <w:tab/>
+      </w:r>
+      <w:r>
+        <w:t>Violet</w:t>
+      </w:r>
+      <w:r>
+        <w:t xml:space="preserve">: </w:t>
+      </w:r>
+      <w:r>
+        <w:rPr>
+          <w:i/>
+          <w:iCs/>
+        </w:rPr>
+        <w:t>I mean, only if u want to. I could type it out too if that’s easier. There’s just… so much to talk about, you know?</w:t>
+      </w:r>
+    </w:p>
+    <w:p>
+      <w:r>
+        <w:rPr>
+          <w:i/>
+          <w:iCs/>
+        </w:rPr>
+        <w:tab/>
+      </w:r>
+      <w:r>
+        <w:t>…</w:t>
+      </w:r>
+    </w:p>
+    <w:p>
+      <w:pPr>
+        <w:rPr>
+          <w:i/>
+          <w:iCs/>
+        </w:rPr>
+      </w:pPr>
+      <w:r>
+        <w:tab/>
+      </w:r>
+      <w:r>
+        <w:t>Violet</w:t>
+      </w:r>
+      <w:r>
+        <w:t xml:space="preserve">: </w:t>
+      </w:r>
+      <w:r>
+        <w:rPr>
+          <w:i/>
+          <w:iCs/>
+        </w:rPr>
+        <w:t>No, yeah</w:t>
+      </w:r>
+      <w:r>
+        <w:rPr>
+          <w:i/>
+          <w:iCs/>
+        </w:rPr>
+        <w:t xml:space="preserve">, </w:t>
+      </w:r>
+      <w:r>
+        <w:rPr>
+          <w:i/>
+          <w:iCs/>
+        </w:rPr>
+        <w:t>now that I think about it</w:t>
+      </w:r>
+      <w:r>
+        <w:rPr>
+          <w:i/>
+          <w:iCs/>
+        </w:rPr>
+        <w:t xml:space="preserve"> </w:t>
+      </w:r>
+      <w:proofErr w:type="gramStart"/>
+      <w:r>
+        <w:rPr>
+          <w:i/>
+          <w:iCs/>
+        </w:rPr>
+        <w:t>actually</w:t>
+      </w:r>
+      <w:proofErr w:type="gramEnd"/>
+      <w:r>
+        <w:rPr>
+          <w:i/>
+          <w:iCs/>
+        </w:rPr>
+        <w:t xml:space="preserve"> I might be busy today. Maybe we just talk at school or something. Or not. Whatever. </w:t>
+      </w:r>
+      <w:proofErr w:type="gramStart"/>
+      <w:r>
+        <w:rPr>
+          <w:i/>
+          <w:iCs/>
+        </w:rPr>
+        <w:t>Doesn’t</w:t>
+      </w:r>
+      <w:proofErr w:type="gramEnd"/>
+      <w:r>
+        <w:rPr>
+          <w:i/>
+          <w:iCs/>
+        </w:rPr>
+        <w:t xml:space="preserve"> matter.</w:t>
+      </w:r>
+    </w:p>
+    <w:p>
+      <w:r>
+        <w:tab/>
+        <w:t>…</w:t>
+      </w:r>
+    </w:p>
+    <w:p>
+      <w:r>
+        <w:tab/>
+      </w:r>
+      <w:r>
+        <w:t>Nothing.</w:t>
+      </w:r>
+    </w:p>
+    <w:p>
+      <w:pPr>
+        <w:ind w:firstLine="720"/>
+      </w:pPr>
+      <w:r>
+        <w:t>Was it something she said?</w:t>
+      </w:r>
+    </w:p>
+    <w:p>
+      <w:pPr>
+        <w:ind w:firstLine="720"/>
+      </w:pPr>
+      <w:r>
+        <w:lastRenderedPageBreak/>
+        <w:t>Violet</w:t>
+      </w:r>
+      <w:r>
+        <w:t xml:space="preserve"> </w:t>
+      </w:r>
+      <w:r>
+        <w:t xml:space="preserve">tossed her phone </w:t>
+      </w:r>
+      <w:proofErr w:type="gramStart"/>
+      <w:r>
+        <w:t>to</w:t>
+      </w:r>
+      <w:proofErr w:type="gramEnd"/>
+      <w:r>
+        <w:t xml:space="preserve"> the foot of the bed and dropped her head against the headboard.</w:t>
+      </w:r>
+    </w:p>
+    <w:p>
+      <w:pPr>
+        <w:ind w:firstLine="720"/>
+        <w:rPr>
+          <w:i/>
+          <w:iCs/>
+        </w:rPr>
+      </w:pPr>
+      <w:r>
+        <w:rPr>
+          <w:i/>
+          <w:iCs/>
+        </w:rPr>
+        <w:t>Guess we’re done talking then…</w:t>
+      </w:r>
+    </w:p>
+    <w:p/>
+    <w:p>
+      <w:r>
+        <w:t>Morning bled into day, and day into night.</w:t>
+      </w:r>
+    </w:p>
+    <w:p>
+      <w:pPr>
+        <w:ind w:firstLine="720"/>
+      </w:pPr>
+      <w:r>
+        <w:t>For hours, Violet hovered near her phone, checking and rechecking for a reply that never came.</w:t>
+      </w:r>
+    </w:p>
+    <w:p>
+      <w:pPr>
+        <w:ind w:firstLine="720"/>
+      </w:pPr>
+      <w:r>
+        <w:t>More than anything, she needed to vent—needed someone to talk to about all of i</w:t>
+      </w:r>
+      <w:r>
+        <w:t>t</w:t>
+      </w:r>
+      <w:r>
+        <w:t>. And there was only one person</w:t>
+      </w:r>
+      <w:r>
+        <w:t xml:space="preserve"> in the entire world</w:t>
+      </w:r>
+      <w:r>
+        <w:t xml:space="preserve"> who could understand. </w:t>
+      </w:r>
+      <w:r>
+        <w:t>Violet’s</w:t>
+      </w:r>
+      <w:r>
+        <w:t xml:space="preserve"> thoughts festered, aching, a low, unrelenting dread curling in the pit of her stomach.</w:t>
+      </w:r>
+    </w:p>
+    <w:p>
+      <w:pPr>
+        <w:ind w:firstLine="720"/>
+        <w:rPr>
+          <w:i/>
+          <w:iCs/>
+        </w:rPr>
+      </w:pPr>
+      <w:r>
+        <w:rPr>
+          <w:i/>
+          <w:iCs/>
+        </w:rPr>
+        <w:t>I can help you, you know.</w:t>
+      </w:r>
+    </w:p>
+    <w:p>
+      <w:pPr>
+        <w:ind w:firstLine="720"/>
+      </w:pPr>
+      <w:r>
+        <w:t>By midday, Violet forced herself into distractions. TV. Homework. Reading. Pacing. Staring at the ceiling. But every thought looped right back to the library. To the jars. To Miss Everdeen. To Gracie.</w:t>
+      </w:r>
+    </w:p>
+    <w:p>
+      <w:pPr>
+        <w:ind w:firstLine="720"/>
+      </w:pPr>
+      <w:r>
+        <w:t xml:space="preserve">Each buzz of her phone sparked hope—brief, electric—only to fizzle out </w:t>
+      </w:r>
+      <w:proofErr w:type="gramStart"/>
+      <w:r>
+        <w:t>again and again</w:t>
+      </w:r>
+      <w:proofErr w:type="gramEnd"/>
+      <w:r>
+        <w:t>.</w:t>
+      </w:r>
+    </w:p>
+    <w:p>
+      <w:pPr>
+        <w:ind w:firstLine="720"/>
+      </w:pPr>
+      <w:r>
+        <w:t>It seemed Violet was dealing with two kinds of ghosts: the real kind, and the deserter kind.</w:t>
+      </w:r>
+    </w:p>
+    <w:p>
+      <w:pPr>
+        <w:ind w:firstLine="720"/>
+      </w:pPr>
+      <w:r>
+        <w:t>Though… what did she expect?</w:t>
+      </w:r>
+    </w:p>
+    <w:p>
+      <w:pPr>
+        <w:ind w:firstLine="720"/>
+      </w:pPr>
+      <w:r>
+        <w:t xml:space="preserve">Violet didn’t have friends. </w:t>
+      </w:r>
+      <w:proofErr w:type="gramStart"/>
+      <w:r>
+        <w:t>Didn’t</w:t>
+      </w:r>
+      <w:proofErr w:type="gramEnd"/>
+      <w:r>
+        <w:t xml:space="preserve"> want them. She avoided people on purpose. So why had she thought things would be different now</w:t>
+      </w:r>
+      <w:r>
+        <w:t>? J</w:t>
+      </w:r>
+      <w:r>
+        <w:t xml:space="preserve">ust because she’d shared one supernatural experience with a girl she barely </w:t>
+      </w:r>
+      <w:proofErr w:type="gramStart"/>
+      <w:r>
+        <w:t>knew?</w:t>
+      </w:r>
+      <w:proofErr w:type="gramEnd"/>
+    </w:p>
+    <w:p>
+      <w:pPr>
+        <w:ind w:firstLine="720"/>
+      </w:pPr>
+      <w:r>
+        <w:t>Saturday dragged into Sunday.</w:t>
+      </w:r>
+    </w:p>
+    <w:p>
+      <w:pPr>
+        <w:ind w:firstLine="720"/>
+      </w:pPr>
+      <w:r>
+        <w:t xml:space="preserve">Sleep that night was worse </w:t>
+      </w:r>
+      <w:proofErr w:type="gramStart"/>
+      <w:r>
+        <w:t>somehow—thin</w:t>
+      </w:r>
+      <w:proofErr w:type="gramEnd"/>
+      <w:r>
+        <w:t xml:space="preserve"> and fractured, slipping through her fingers the moment she caught it.</w:t>
+      </w:r>
+    </w:p>
+    <w:p>
+      <w:pPr>
+        <w:ind w:firstLine="720"/>
+      </w:pPr>
+      <w:r>
+        <w:t>And s</w:t>
+      </w:r>
+      <w:r>
+        <w:t>till, not a peep from Gracie.</w:t>
+      </w:r>
+    </w:p>
+    <w:p>
+      <w:pPr>
+        <w:ind w:firstLine="720"/>
+      </w:pPr>
+      <w:r>
+        <w:t>Miss Everdeen followed her everywhere. In the grocery store with her dad. In the mirror when she brushed her teeth. In the park where she tried to read.</w:t>
+      </w:r>
+    </w:p>
+    <w:p>
+      <w:pPr>
+        <w:ind w:firstLine="720"/>
+      </w:pPr>
+      <w:r>
+        <w:t>And most of all—in her dreams.</w:t>
+      </w:r>
+    </w:p>
+    <w:p>
+      <w:pPr>
+        <w:ind w:firstLine="720"/>
+        <w:rPr>
+          <w:i/>
+          <w:iCs/>
+        </w:rPr>
+      </w:pPr>
+      <w:r>
+        <w:rPr>
+          <w:i/>
+          <w:iCs/>
+        </w:rPr>
+        <w:t>Where are you, little miss?</w:t>
+      </w:r>
+    </w:p>
+    <w:p>
+      <w:pPr>
+        <w:ind w:firstLine="720"/>
+        <w:rPr>
+          <w:i/>
+          <w:iCs/>
+        </w:rPr>
+      </w:pPr>
+      <w:r>
+        <w:rPr>
+          <w:i/>
+          <w:iCs/>
+        </w:rPr>
+        <w:lastRenderedPageBreak/>
+        <w:t>When are you coming back?</w:t>
+      </w:r>
+    </w:p>
+    <w:p>
+      <w:pPr>
+        <w:ind w:firstLine="720"/>
+        <w:rPr>
+          <w:i/>
+          <w:iCs/>
+        </w:rPr>
+      </w:pPr>
+      <w:r>
+        <w:rPr>
+          <w:i/>
+          <w:iCs/>
+        </w:rPr>
+        <w:t xml:space="preserve">You </w:t>
+      </w:r>
+      <w:proofErr w:type="gramStart"/>
+      <w:r>
+        <w:rPr>
+          <w:i/>
+          <w:iCs/>
+        </w:rPr>
+        <w:t>took</w:t>
+      </w:r>
+      <w:proofErr w:type="gramEnd"/>
+      <w:r>
+        <w:rPr>
+          <w:i/>
+          <w:iCs/>
+        </w:rPr>
+        <w:t xml:space="preserve"> something from me.</w:t>
+      </w:r>
+    </w:p>
+    <w:p>
+      <w:pPr>
+        <w:ind w:firstLine="720"/>
+        <w:rPr>
+          <w:i/>
+          <w:iCs/>
+        </w:rPr>
+      </w:pPr>
+      <w:r>
+        <w:rPr>
+          <w:i/>
+          <w:iCs/>
+        </w:rPr>
+        <w:t>I want it back.</w:t>
+      </w:r>
+    </w:p>
+    <w:p>
+      <w:pPr>
+        <w:ind w:firstLine="720"/>
+        <w:rPr>
+          <w:i/>
+          <w:iCs/>
+        </w:rPr>
+      </w:pPr>
+      <w:r>
+        <w:rPr>
+          <w:i/>
+          <w:iCs/>
+        </w:rPr>
+        <w:t>I can help you, you know.</w:t>
+      </w:r>
+    </w:p>
+    <w:p/>
+    <w:p>
+      <w:r>
+        <w:rPr>
+          <w:u w:val="single"/>
+        </w:rPr>
+        <w:t>Chapter 12</w:t>
+      </w:r>
+    </w:p>
+    <w:p/>
     <w:sectPr>
       <w:pgSz w:w="12240" w:h="15840"/>
       <w:pgMar w:top="1440" w:right="1440" w:bottom="1440" w:left="1440" w:header="720" w:footer="720" w:gutter="0"/>

</xml_diff>

<commit_message>
!Combined - Start Ch.12 (Ch.11 og)
</commit_message>
<xml_diff>
--- a/!Combined.docx
+++ b/!Combined.docx
@@ -20044,6 +20044,9 @@
       <w:r>
         <w:t>.</w:t>
       </w:r>
+      <w:r>
+        <w:t xml:space="preserve"> </w:t>
+      </w:r>
     </w:p>
     <w:p>
       <w:pPr>
@@ -20095,7 +20098,13 @@
         <w:t>Violet</w:t>
       </w:r>
       <w:r>
-        <w:t xml:space="preserve"> were to guess. She should’ve gone straight to a doctor, honestly. </w:t>
+        <w:t xml:space="preserve"> were to guess. </w:t>
+      </w:r>
+      <w:r>
+        <w:t>They</w:t>
+      </w:r>
+      <w:r>
+        <w:t xml:space="preserve"> should’ve gone straight to a doctor, honestly. </w:t>
       </w:r>
     </w:p>
     <w:p>
@@ -20132,10 +20141,7 @@
         <w:t xml:space="preserve">Once the back gate clicked shut behind </w:t>
       </w:r>
       <w:r>
-        <w:t>her</w:t>
-      </w:r>
-      <w:r>
-        <w:t>, and</w:t>
+        <w:t>her, and</w:t>
       </w:r>
       <w:r>
         <w:t xml:space="preserve"> a small wave goodbye, </w:t>
@@ -20152,7 +20158,15 @@
         <w:ind w:firstLine="720"/>
       </w:pPr>
       <w:r>
-        <w:t>It was nearly four in the morning when she finally unlocked her front door, slipped inside, and curled up between her sheets.</w:t>
+        <w:t xml:space="preserve">It was </w:t>
+      </w:r>
+      <w:proofErr w:type="gramStart"/>
+      <w:r>
+        <w:t>nearing</w:t>
+      </w:r>
+      <w:proofErr w:type="gramEnd"/>
+      <w:r>
+        <w:t xml:space="preserve"> four in the morning when she finally unlocked her front door, slipped inside, and curled up between her sheets.</w:t>
       </w:r>
     </w:p>
     <w:p>
@@ -20355,16 +20369,13 @@
       <w:pPr>
         <w:ind w:firstLine="720"/>
       </w:pPr>
-      <w:r>
-        <w:t xml:space="preserve">Any other </w:t>
-      </w:r>
-      <w:proofErr w:type="gramStart"/>
-      <w:r>
-        <w:t>day and</w:t>
-      </w:r>
-      <w:proofErr w:type="gramEnd"/>
-      <w:r>
-        <w:t xml:space="preserve"> she’d be asleep like a rock, but </w:t>
+      <w:proofErr w:type="gramStart"/>
+      <w:r>
+        <w:t>Any other</w:t>
+      </w:r>
+      <w:proofErr w:type="gramEnd"/>
+      <w:r>
+        <w:t xml:space="preserve"> day she’d be asleep like a rock, but </w:t>
       </w:r>
       <w:proofErr w:type="gramStart"/>
       <w:r>
@@ -20422,41 +20433,37 @@
     <w:p>
       <w:pPr>
         <w:ind w:firstLine="720"/>
-        <w:rPr>
-          <w:i/>
-          <w:iCs/>
-        </w:rPr>
-      </w:pPr>
-      <w:r>
-        <w:t>Violet</w:t>
-      </w:r>
-      <w:r>
-        <w:t xml:space="preserve"> rubbed at her temple</w:t>
-      </w:r>
-      <w:r>
-        <w:t>s</w:t>
-      </w:r>
-      <w:r>
-        <w:t xml:space="preserve">. For once it’d be nice to turn this dang thing called a brain </w:t>
-      </w:r>
-      <w:r>
-        <w:rPr>
-          <w:i/>
-          <w:iCs/>
-        </w:rPr>
-        <w:t xml:space="preserve">off. </w:t>
-      </w:r>
-    </w:p>
-    <w:p>
-      <w:pPr>
-        <w:ind w:firstLine="720"/>
-        <w:rPr>
-          <w:i/>
-          <w:iCs/>
-        </w:rPr>
-      </w:pPr>
-      <w:r>
-        <w:t xml:space="preserve">The headache upgrading from the beat of a drum to a </w:t>
+      </w:pPr>
+      <w:r>
+        <w:t xml:space="preserve">Violet rubbed at her temples. For once it’d be nice to turn </w:t>
+      </w:r>
+      <w:r>
+        <w:t xml:space="preserve">off </w:t>
+      </w:r>
+      <w:r>
+        <w:t>this dang thing called a brain</w:t>
+      </w:r>
+      <w:r>
+        <w:rPr>
+          <w:i/>
+          <w:iCs/>
+        </w:rPr>
+        <w:t>.</w:t>
+      </w:r>
+    </w:p>
+    <w:p>
+      <w:pPr>
+        <w:ind w:firstLine="720"/>
+        <w:rPr>
+          <w:i/>
+          <w:iCs/>
+        </w:rPr>
+      </w:pPr>
+      <w:r>
+        <w:t>And t</w:t>
+      </w:r>
+      <w:r>
+        <w:t xml:space="preserve">he headache upgrading from the beat of a drum to a </w:t>
       </w:r>
       <w:proofErr w:type="gramStart"/>
       <w:r>
@@ -20503,13 +20510,24 @@
         <w:ind w:firstLine="720"/>
       </w:pPr>
       <w:r>
-        <w:t>Violet</w:t>
-      </w:r>
-      <w:r>
-        <w:t>’s</w:t>
-      </w:r>
-      <w:r>
-        <w:t xml:space="preserve"> eyes drifted to the bed. She could lie down for a few more minutes—close her eyes just for a moment—</w:t>
+        <w:t>Violet’s</w:t>
+      </w:r>
+      <w:r>
+        <w:t xml:space="preserve"> eyes drifted to the bed. She </w:t>
+      </w:r>
+      <w:r>
+        <w:t>should try to</w:t>
+      </w:r>
+      <w:r>
+        <w:t xml:space="preserve"> lie down for a few more </w:t>
+      </w:r>
+      <w:proofErr w:type="gramStart"/>
+      <w:r>
+        <w:t>minutes—</w:t>
+      </w:r>
+      <w:proofErr w:type="gramEnd"/>
+      <w:r>
+        <w:t>close her eyes just for a moment—</w:t>
       </w:r>
     </w:p>
     <w:p>
@@ -20691,47 +20709,41 @@
         <w:t xml:space="preserve"> plate</w:t>
       </w:r>
       <w:r>
-        <w:t xml:space="preserve">. No sooner than the glass hitting the table, </w:t>
-      </w:r>
-      <w:r>
-        <w:t>Violet</w:t>
+        <w:t xml:space="preserve">. No sooner than the glass hitting the table, Violet </w:t>
+      </w:r>
+      <w:r>
+        <w:t>started shoveling food into her mouth like she hadn’t eaten in three days.</w:t>
+      </w:r>
+    </w:p>
+    <w:p>
+      <w:pPr>
+        <w:ind w:firstLine="720"/>
+      </w:pPr>
+      <w:r>
+        <w:t>“Late night?” her dad joked, leaning against the counter, arms crossed.</w:t>
+      </w:r>
+    </w:p>
+    <w:p>
+      <w:pPr>
+        <w:ind w:firstLine="720"/>
+      </w:pPr>
+      <w:r>
+        <w:lastRenderedPageBreak/>
+        <w:t>Violet</w:t>
+      </w:r>
+      <w:r>
+        <w:t>’s eyes widened—but only for a second before mask</w:t>
+      </w:r>
+      <w:r>
+        <w:t>ing</w:t>
+      </w:r>
+      <w:r>
+        <w:t xml:space="preserve"> with a dramatic sigh.</w:t>
       </w:r>
       <w:r>
         <w:t xml:space="preserve"> </w:t>
       </w:r>
       <w:r>
-        <w:t>started shoveling food into her mouth like she hadn’t eaten in three days.</w:t>
-      </w:r>
-    </w:p>
-    <w:p>
-      <w:pPr>
-        <w:ind w:firstLine="720"/>
-      </w:pPr>
-      <w:r>
-        <w:t>“Late night?” her dad joked, leaning against the counter, arms crossed.</w:t>
-      </w:r>
-    </w:p>
-    <w:p>
-      <w:pPr>
-        <w:ind w:firstLine="720"/>
-      </w:pPr>
-      <w:r>
-        <w:lastRenderedPageBreak/>
-        <w:t>Violet</w:t>
-      </w:r>
-      <w:r>
-        <w:t>’s eyes widened—but only for a second before mask</w:t>
-      </w:r>
-      <w:r>
-        <w:t>ing</w:t>
-      </w:r>
-      <w:r>
-        <w:t xml:space="preserve"> with a dramatic sigh.</w:t>
-      </w:r>
-      <w:r>
-        <w:t xml:space="preserve"> </w:t>
-      </w:r>
-      <w:r>
         <w:t>“Stayed up reading later than I should have. Still shaking off the cobwebs.”</w:t>
       </w:r>
     </w:p>
@@ -20759,7 +20771,17 @@
         <w:t>Violet</w:t>
       </w:r>
       <w:r>
-        <w:t xml:space="preserve"> could feel his gaze still on her. Tired of people staring through her, she shot him a look. </w:t>
+        <w:t xml:space="preserve"> could feel his gaze still on her. Tired of people staring </w:t>
+      </w:r>
+      <w:r>
+        <w:rPr>
+          <w:i/>
+          <w:iCs/>
+        </w:rPr>
+        <w:t>through</w:t>
+      </w:r>
+      <w:r>
+        <w:t xml:space="preserve"> her, she shot him a look. </w:t>
       </w:r>
       <w:r>
         <w:t>But h</w:t>
@@ -20900,10 +20922,7 @@
         <w:t>“I don’t know. Stuff,” she said</w:t>
       </w:r>
       <w:r>
-        <w:t>, placing her fork back down</w:t>
-      </w:r>
-      <w:r>
-        <w:t xml:space="preserve"> with a clank.</w:t>
+        <w:t>, placing her fork back down with a clank.</w:t>
       </w:r>
     </w:p>
     <w:p>
@@ -21266,12 +21285,7 @@
       </w:pPr>
       <w:r>
         <w:tab/>
-      </w:r>
-      <w:r>
-        <w:t>Violet</w:t>
-      </w:r>
-      <w:r>
-        <w:t xml:space="preserve">: </w:t>
+        <w:t xml:space="preserve">Violet: </w:t>
       </w:r>
       <w:r>
         <w:rPr>
@@ -21279,6 +21293,13 @@
           <w:iCs/>
         </w:rPr>
         <w:t>Am I up? Are you kidding</w:t>
+      </w:r>
+      <w:r>
+        <w:rPr>
+          <w:i/>
+          <w:iCs/>
+        </w:rPr>
+        <w:t xml:space="preserve"> me</w:t>
       </w:r>
       <w:r>
         <w:rPr>
@@ -21389,10 +21410,7 @@
         <w:tab/>
       </w:r>
       <w:r>
-        <w:t>Violet</w:t>
-      </w:r>
-      <w:r>
-        <w:t xml:space="preserve">: </w:t>
+        <w:t xml:space="preserve">Violet: </w:t>
       </w:r>
       <w:r>
         <w:rPr>
@@ -21442,10 +21460,7 @@
         <w:tab/>
       </w:r>
       <w:r>
-        <w:t>Violet</w:t>
-      </w:r>
-      <w:r>
-        <w:t xml:space="preserve">: </w:t>
+        <w:t xml:space="preserve">Violet: </w:t>
       </w:r>
       <w:r>
         <w:rPr>
@@ -21583,12 +21598,7 @@
       </w:pPr>
       <w:r>
         <w:tab/>
-      </w:r>
-      <w:r>
-        <w:t>Violet</w:t>
-      </w:r>
-      <w:r>
-        <w:t xml:space="preserve">: </w:t>
+        <w:t xml:space="preserve">Violet: </w:t>
       </w:r>
       <w:r>
         <w:rPr>
@@ -21683,10 +21693,7 @@
         <w:tab/>
       </w:r>
       <w:r>
-        <w:t>Violet</w:t>
-      </w:r>
-      <w:r>
-        <w:t xml:space="preserve">: </w:t>
+        <w:t xml:space="preserve">Violet: </w:t>
       </w:r>
       <w:r>
         <w:rPr>
@@ -21700,17 +21707,57 @@
           <w:i/>
           <w:iCs/>
         </w:rPr>
-        <w:t xml:space="preserve"> I heard screaming, and then next thing I know your out light </w:t>
-      </w:r>
-      <w:proofErr w:type="spellStart"/>
-      <w:r>
-        <w:rPr>
-          <w:i/>
-          <w:iCs/>
-        </w:rPr>
-        <w:t>a like</w:t>
-      </w:r>
-      <w:proofErr w:type="spellEnd"/>
+        <w:t xml:space="preserve"> I heard screaming, and then next thing I </w:t>
+      </w:r>
+      <w:r>
+        <w:rPr>
+          <w:i/>
+          <w:iCs/>
+        </w:rPr>
+        <w:t>knew</w:t>
+      </w:r>
+      <w:r>
+        <w:rPr>
+          <w:i/>
+          <w:iCs/>
+        </w:rPr>
+        <w:t xml:space="preserve"> you</w:t>
+      </w:r>
+      <w:r>
+        <w:rPr>
+          <w:i/>
+          <w:iCs/>
+        </w:rPr>
+        <w:t xml:space="preserve"> were</w:t>
+      </w:r>
+      <w:r>
+        <w:rPr>
+          <w:i/>
+          <w:iCs/>
+        </w:rPr>
+        <w:t xml:space="preserve"> out </w:t>
+      </w:r>
+      <w:r>
+        <w:rPr>
+          <w:i/>
+          <w:iCs/>
+        </w:rPr>
+        <w:t>like</w:t>
+      </w:r>
+      <w:r>
+        <w:rPr>
+          <w:i/>
+          <w:iCs/>
+        </w:rPr>
+        <w:t xml:space="preserve"> a </w:t>
+      </w:r>
+      <w:r>
+        <w:rPr>
+          <w:i/>
+          <w:iCs/>
+        </w:rPr>
+        <w:t>light</w:t>
+      </w:r>
       <w:r>
         <w:rPr>
           <w:i/>
@@ -21788,12 +21835,7 @@
     <w:p>
       <w:r>
         <w:tab/>
-      </w:r>
-      <w:r>
-        <w:t>Violet</w:t>
-      </w:r>
-      <w:r>
-        <w:t xml:space="preserve">: </w:t>
+        <w:t xml:space="preserve">Violet: </w:t>
       </w:r>
       <w:r>
         <w:rPr>
@@ -21853,14 +21895,44 @@
           <w:i/>
           <w:iCs/>
         </w:rPr>
-        <w:t xml:space="preserve"> you don’t remember our little pow-wow with Miss Everdeen then? Tr</w:t>
-      </w:r>
-      <w:r>
-        <w:rPr>
-          <w:i/>
-          <w:iCs/>
-        </w:rPr>
-        <w:t xml:space="preserve">ying to suck our brains out and going on about how you took </w:t>
+        <w:t xml:space="preserve"> </w:t>
+      </w:r>
+      <w:proofErr w:type="gramStart"/>
+      <w:r>
+        <w:rPr>
+          <w:i/>
+          <w:iCs/>
+        </w:rPr>
+        <w:t>you don’t</w:t>
+      </w:r>
+      <w:proofErr w:type="gramEnd"/>
+      <w:r>
+        <w:rPr>
+          <w:i/>
+          <w:iCs/>
+        </w:rPr>
+        <w:t xml:space="preserve"> remember our little pow-wow with Miss Everdeen then? Tr</w:t>
+      </w:r>
+      <w:r>
+        <w:rPr>
+          <w:i/>
+          <w:iCs/>
+        </w:rPr>
+        <w:t>ying to suck our brains out and going on</w:t>
+      </w:r>
+      <w:r>
+        <w:rPr>
+          <w:i/>
+          <w:iCs/>
+        </w:rPr>
+        <w:t xml:space="preserve"> and on</w:t>
+      </w:r>
+      <w:r>
+        <w:rPr>
+          <w:i/>
+          <w:iCs/>
+        </w:rPr>
+        <w:t xml:space="preserve"> about how you took </w:t>
       </w:r>
       <w:r>
         <w:rPr>
@@ -21949,19 +22021,28 @@
       </w:pPr>
       <w:r>
         <w:tab/>
-      </w:r>
-      <w:r>
-        <w:t>Violet</w:t>
-      </w:r>
-      <w:r>
-        <w:t xml:space="preserve">: </w:t>
-      </w:r>
-      <w:r>
-        <w:rPr>
-          <w:i/>
-          <w:iCs/>
-        </w:rPr>
-        <w:t>Haha not literally… I think? It was weird.</w:t>
+        <w:t xml:space="preserve">Violet: </w:t>
+      </w:r>
+      <w:r>
+        <w:rPr>
+          <w:i/>
+          <w:iCs/>
+        </w:rPr>
+        <w:t>Haha not literally</w:t>
+      </w:r>
+      <w:r>
+        <w:rPr>
+          <w:i/>
+          <w:iCs/>
+        </w:rPr>
+        <w:t xml:space="preserve"> suck our brains</w:t>
+      </w:r>
+      <w:r>
+        <w:rPr>
+          <w:i/>
+          <w:iCs/>
+        </w:rPr>
+        <w:t>… I think? It was weird.</w:t>
       </w:r>
       <w:r>
         <w:rPr>
@@ -21984,7 +22065,7 @@
           <w:i/>
           <w:iCs/>
         </w:rPr>
-        <w:t>. And yeah, no clue! I told her we didn’t take anything, but she wouldn’t believe me.</w:t>
+        <w:t>. And no clue! I told her we didn’t take anything, but she wouldn’t believe me.</w:t>
       </w:r>
       <w:r>
         <w:rPr>
@@ -22046,10 +22127,7 @@
         <w:tab/>
       </w:r>
       <w:r>
-        <w:t>Violet</w:t>
-      </w:r>
-      <w:r>
-        <w:t xml:space="preserve">: </w:t>
+        <w:t xml:space="preserve">Violet: </w:t>
       </w:r>
       <w:r>
         <w:rPr>
@@ -22080,12 +22158,7 @@
       </w:pPr>
       <w:r>
         <w:tab/>
-      </w:r>
-      <w:r>
-        <w:t>Violet</w:t>
-      </w:r>
-      <w:r>
-        <w:t xml:space="preserve">: </w:t>
+        <w:t xml:space="preserve">Violet: </w:t>
       </w:r>
       <w:r>
         <w:rPr>
@@ -22228,10 +22301,10 @@
         <w:ind w:firstLine="720"/>
       </w:pPr>
       <w:r>
-        <w:t>More than anything, she needed to vent—needed someone to talk to about all of i</w:t>
-      </w:r>
-      <w:r>
-        <w:t>t</w:t>
+        <w:t>More than anything, she needed to vent—needed someone to talk to about</w:t>
+      </w:r>
+      <w:r>
+        <w:t>…whatever that was last night</w:t>
       </w:r>
       <w:r>
         <w:t>. And there was only one person</w:t>
@@ -22396,6 +22469,7 @@
           <w:i/>
           <w:iCs/>
         </w:rPr>
+        <w:lastRenderedPageBreak/>
         <w:t>Where are you, little miss?</w:t>
       </w:r>
     </w:p>
@@ -22412,81 +22486,3097 @@
           <w:i/>
           <w:iCs/>
         </w:rPr>
+        <w:t>When are you coming back?</w:t>
+      </w:r>
+    </w:p>
+    <w:p>
+      <w:pPr>
+        <w:ind w:firstLine="720"/>
+        <w:rPr>
+          <w:i/>
+          <w:iCs/>
+        </w:rPr>
+      </w:pPr>
+      <w:r>
+        <w:rPr>
+          <w:i/>
+          <w:iCs/>
+        </w:rPr>
+        <w:t xml:space="preserve">You </w:t>
+      </w:r>
+      <w:proofErr w:type="gramStart"/>
+      <w:r>
+        <w:rPr>
+          <w:i/>
+          <w:iCs/>
+        </w:rPr>
+        <w:t>took</w:t>
+      </w:r>
+      <w:proofErr w:type="gramEnd"/>
+      <w:r>
+        <w:rPr>
+          <w:i/>
+          <w:iCs/>
+        </w:rPr>
+        <w:t xml:space="preserve"> something from me.</w:t>
+      </w:r>
+    </w:p>
+    <w:p>
+      <w:pPr>
+        <w:ind w:firstLine="720"/>
+        <w:rPr>
+          <w:i/>
+          <w:iCs/>
+        </w:rPr>
+      </w:pPr>
+      <w:r>
+        <w:rPr>
+          <w:i/>
+          <w:iCs/>
+        </w:rPr>
+        <w:t>I want it back.</w:t>
+      </w:r>
+    </w:p>
+    <w:p>
+      <w:pPr>
+        <w:ind w:firstLine="720"/>
+        <w:rPr>
+          <w:i/>
+          <w:iCs/>
+        </w:rPr>
+      </w:pPr>
+      <w:r>
+        <w:rPr>
+          <w:i/>
+          <w:iCs/>
+        </w:rPr>
+        <w:t>I can help you, you know.</w:t>
+      </w:r>
+    </w:p>
+    <w:p/>
+    <w:p>
+      <w:r>
+        <w:rPr>
+          <w:u w:val="single"/>
+        </w:rPr>
+        <w:t>Chapter 12</w:t>
+      </w:r>
+    </w:p>
+    <w:p>
+      <w:r>
+        <w:tab/>
+        <w:t xml:space="preserve">Somehow it was </w:t>
+      </w:r>
+      <w:r>
+        <w:t xml:space="preserve">Monday, and </w:t>
+      </w:r>
+      <w:r>
+        <w:t>Violet</w:t>
+      </w:r>
+      <w:r>
+        <w:t xml:space="preserve"> truly didn’t know if she had the will or the strength to deal with it.</w:t>
+      </w:r>
+    </w:p>
+    <w:p>
+      <w:r>
+        <w:tab/>
+        <w:t>She felt more like a zombie than human.</w:t>
+      </w:r>
+    </w:p>
+    <w:p>
+      <w:pPr>
+        <w:ind w:firstLine="720"/>
+      </w:pPr>
+      <w:r>
+        <w:t>Violet had</w:t>
+      </w:r>
+      <w:r>
+        <w:t xml:space="preserve"> barely</w:t>
+      </w:r>
+      <w:r>
+        <w:t xml:space="preserve"> </w:t>
+      </w:r>
+      <w:r>
+        <w:t>left the confines of her room the entire weekend, the sun was starting to appear more as a flaming ball of death then the supporter of life, and Gracie never replied.</w:t>
+      </w:r>
+    </w:p>
+    <w:p>
+      <w:pPr>
+        <w:ind w:firstLine="720"/>
+      </w:pPr>
+      <w:proofErr w:type="gramStart"/>
+      <w:r>
+        <w:t>At all</w:t>
+      </w:r>
+      <w:proofErr w:type="gramEnd"/>
+      <w:r>
+        <w:t>.</w:t>
+      </w:r>
+    </w:p>
+    <w:p>
+      <w:pPr>
+        <w:ind w:firstLine="720"/>
+      </w:pPr>
+      <w:r>
+        <w:t xml:space="preserve">Maybe she </w:t>
+      </w:r>
+      <w:r>
+        <w:rPr>
+          <w:i/>
+          <w:iCs/>
+        </w:rPr>
+        <w:t>should</w:t>
+      </w:r>
+      <w:r>
+        <w:t xml:space="preserve"> see if Miss Everdeen could help…</w:t>
+      </w:r>
+    </w:p>
+    <w:p>
+      <w:pPr>
+        <w:ind w:firstLine="720"/>
+      </w:pPr>
+      <w:r>
+        <w:t>Violet</w:t>
+      </w:r>
+      <w:r>
+        <w:t xml:space="preserve"> let out a </w:t>
+      </w:r>
+      <w:r>
+        <w:t xml:space="preserve">crazed </w:t>
+      </w:r>
+      <w:r>
+        <w:t>half-laugh, but the thought left a strange tickle at the back of her mind, like a whisper she couldn’t quite shake.</w:t>
+      </w:r>
+    </w:p>
+    <w:p>
+      <w:pPr>
+        <w:ind w:firstLine="720"/>
+      </w:pPr>
+      <w:r>
+        <w:t>She considered taking a sick day—curling back into her blankets, surrendering to another day of being trapped with me, myself, and I</w:t>
+      </w:r>
+      <w:r>
+        <w:t>—featuring Miss Everdeen.</w:t>
+      </w:r>
+      <w:r>
+        <w:t xml:space="preserve"> </w:t>
+      </w:r>
+    </w:p>
+    <w:p>
+      <w:pPr>
+        <w:ind w:firstLine="720"/>
+      </w:pPr>
+      <w:r>
+        <w:t>And i</w:t>
+      </w:r>
+      <w:r>
+        <w:t>f that didn’t sound even more miserable than school, she might have done it.</w:t>
+      </w:r>
+    </w:p>
+    <w:p>
+      <w:pPr>
+        <w:ind w:firstLine="720"/>
+      </w:pPr>
+      <w:r>
+        <w:t>But she didn’t.</w:t>
+      </w:r>
+    </w:p>
+    <w:p>
+      <w:pPr>
+        <w:ind w:firstLine="720"/>
+      </w:pPr>
+      <w:r>
+        <w:t>Violet</w:t>
+      </w:r>
+      <w:r>
+        <w:t xml:space="preserve"> got dressed, forced her shoes on, and walked to school.</w:t>
+      </w:r>
+    </w:p>
+    <w:p>
+      <w:pPr>
+        <w:ind w:firstLine="720"/>
+      </w:pPr>
+      <w:r>
+        <w:t>Except—she didn’t.</w:t>
+      </w:r>
+    </w:p>
+    <w:p>
+      <w:pPr>
+        <w:ind w:firstLine="720"/>
+      </w:pPr>
+      <w:r>
+        <w:t>Or rather</w:t>
+      </w:r>
+      <w:r>
+        <w:t>,</w:t>
+      </w:r>
+      <w:r>
+        <w:t xml:space="preserve"> she was walking</w:t>
+      </w:r>
+      <w:r>
+        <w:t xml:space="preserve"> to school</w:t>
+      </w:r>
+      <w:r>
+        <w:t xml:space="preserve">, but not in the way she usually walked </w:t>
+      </w:r>
+      <w:r>
+        <w:t>there</w:t>
+      </w:r>
+      <w:r>
+        <w:t xml:space="preserve">. One blink and </w:t>
+      </w:r>
+      <w:r>
+        <w:t>Violet</w:t>
+      </w:r>
+      <w:r>
+        <w:t xml:space="preserve"> found herself standing outside the gates of the library.</w:t>
+      </w:r>
+    </w:p>
+    <w:p>
+      <w:pPr>
+        <w:ind w:firstLine="720"/>
+      </w:pPr>
+      <w:r>
+        <w:t>That was odd.</w:t>
+      </w:r>
+      <w:r>
+        <w:t xml:space="preserve"> </w:t>
+      </w:r>
+      <w:r>
+        <w:t>She didn’t remember taking this route.</w:t>
+      </w:r>
+    </w:p>
+    <w:p>
+      <w:pPr>
+        <w:ind w:firstLine="720"/>
+      </w:pPr>
+      <w:r>
+        <w:t>She didn’t really remember walking at all.</w:t>
+      </w:r>
+    </w:p>
+    <w:p>
+      <w:pPr>
+        <w:ind w:firstLine="720"/>
+      </w:pPr>
+      <w:r>
+        <w:t>But she must have. Obviously.</w:t>
+      </w:r>
+      <w:r>
+        <w:t xml:space="preserve"> </w:t>
+      </w:r>
+      <w:r>
+        <w:t>How else would she have ended up here?</w:t>
+      </w:r>
+    </w:p>
+    <w:p>
+      <w:pPr>
+        <w:ind w:firstLine="720"/>
+      </w:pPr>
+      <w:r>
         <w:lastRenderedPageBreak/>
-        <w:t>When are you coming back?</w:t>
-      </w:r>
-    </w:p>
-    <w:p>
-      <w:pPr>
-        <w:ind w:firstLine="720"/>
-        <w:rPr>
-          <w:i/>
-          <w:iCs/>
-        </w:rPr>
-      </w:pPr>
-      <w:r>
-        <w:rPr>
-          <w:i/>
-          <w:iCs/>
-        </w:rPr>
-        <w:t xml:space="preserve">You </w:t>
-      </w:r>
-      <w:proofErr w:type="gramStart"/>
-      <w:r>
-        <w:rPr>
-          <w:i/>
-          <w:iCs/>
-        </w:rPr>
-        <w:t>took</w:t>
-      </w:r>
-      <w:proofErr w:type="gramEnd"/>
-      <w:r>
-        <w:rPr>
-          <w:i/>
-          <w:iCs/>
-        </w:rPr>
-        <w:t xml:space="preserve"> something from me.</w:t>
-      </w:r>
-    </w:p>
-    <w:p>
-      <w:pPr>
-        <w:ind w:firstLine="720"/>
-        <w:rPr>
-          <w:i/>
-          <w:iCs/>
-        </w:rPr>
-      </w:pPr>
-      <w:r>
-        <w:rPr>
-          <w:i/>
-          <w:iCs/>
-        </w:rPr>
-        <w:t>I want it back.</w:t>
-      </w:r>
-    </w:p>
-    <w:p>
-      <w:pPr>
-        <w:ind w:firstLine="720"/>
-        <w:rPr>
-          <w:i/>
-          <w:iCs/>
-        </w:rPr>
-      </w:pPr>
-      <w:r>
-        <w:rPr>
-          <w:i/>
-          <w:iCs/>
-        </w:rPr>
-        <w:t>I can help you, you know.</w:t>
-      </w:r>
-    </w:p>
-    <w:p/>
-    <w:p>
-      <w:r>
-        <w:rPr>
-          <w:u w:val="single"/>
-        </w:rPr>
-        <w:t>Chapter 12</w:t>
+        <w:t>Her mind had been drifting back to this place all morning—floating in the clouds… or sinking in the dirt, which felt more accurate for her current state—so maybe her feet just followed without her permission</w:t>
+      </w:r>
+      <w:r>
+        <w:t>?</w:t>
+      </w:r>
+    </w:p>
+    <w:p>
+      <w:pPr>
+        <w:ind w:firstLine="720"/>
+      </w:pPr>
+      <w:r>
+        <w:t>Violet</w:t>
+      </w:r>
+      <w:r>
+        <w:t xml:space="preserve"> stared up at the building</w:t>
+      </w:r>
+      <w:r>
+        <w:t>.</w:t>
+      </w:r>
+      <w:r>
+        <w:t xml:space="preserve"> Her gaze </w:t>
+      </w:r>
+      <w:r>
+        <w:t>going</w:t>
+      </w:r>
+      <w:r>
+        <w:t xml:space="preserve"> straight to the </w:t>
+      </w:r>
+      <w:r>
+        <w:t>third</w:t>
+      </w:r>
+      <w:r>
+        <w:t xml:space="preserve"> floor. </w:t>
+      </w:r>
+    </w:p>
+    <w:p>
+      <w:pPr>
+        <w:ind w:firstLine="720"/>
+      </w:pPr>
+      <w:r>
+        <w:t xml:space="preserve">Somewhere up there, hidden behind those old windows, sat hundreds of jars labeled with names. </w:t>
+      </w:r>
+      <w:r>
+        <w:t xml:space="preserve">Some </w:t>
+      </w:r>
+      <w:r>
+        <w:t>of them were names she knew</w:t>
+      </w:r>
+      <w:r>
+        <w:t>.</w:t>
+      </w:r>
+    </w:p>
+    <w:p>
+      <w:pPr>
+        <w:ind w:firstLine="720"/>
+      </w:pPr>
+      <w:r>
+        <w:t>It hit her then—</w:t>
+      </w:r>
+      <w:r>
+        <w:rPr>
+          <w:i/>
+          <w:iCs/>
+        </w:rPr>
+        <w:t>hard</w:t>
+      </w:r>
+      <w:r>
+        <w:t>—how little she’d stopped to really think about that. The jars</w:t>
+      </w:r>
+      <w:r>
+        <w:t>. T</w:t>
+      </w:r>
+      <w:r>
+        <w:t xml:space="preserve">he </w:t>
+      </w:r>
+      <w:r>
+        <w:t>bluish orbs</w:t>
+      </w:r>
+      <w:r>
+        <w:t xml:space="preserve"> trapped inside them</w:t>
+      </w:r>
+      <w:r>
+        <w:t>. H</w:t>
+      </w:r>
+      <w:r>
+        <w:t xml:space="preserve">ow any of </w:t>
+      </w:r>
+      <w:r>
+        <w:t>it was even possible.</w:t>
+      </w:r>
+    </w:p>
+    <w:p>
+      <w:pPr>
+        <w:ind w:firstLine="720"/>
+      </w:pPr>
+      <w:r>
+        <w:t xml:space="preserve">That should have been the most terrifying discovery of the night… and yet her mind had </w:t>
+      </w:r>
+      <w:proofErr w:type="spellStart"/>
+      <w:r>
+        <w:t>shoved</w:t>
+      </w:r>
+      <w:proofErr w:type="spellEnd"/>
+      <w:r>
+        <w:t xml:space="preserve"> it to the bottom of the priority list. Filed away like a minor homework assignment.</w:t>
+      </w:r>
+    </w:p>
+    <w:p>
+      <w:pPr>
+        <w:ind w:firstLine="720"/>
+      </w:pPr>
+      <w:r>
+        <w:t>Instead, Miss Everdeen had taken over every available thought—spreading like mold in a damp corner, living rent-free in Violet’s head and refusing to leave.</w:t>
+      </w:r>
+    </w:p>
+    <w:p>
+      <w:pPr>
+        <w:ind w:firstLine="720"/>
+      </w:pPr>
+      <w:r>
+        <w:t>Violet</w:t>
+      </w:r>
+      <w:r>
+        <w:t xml:space="preserve"> stared harder at the building, as if she could force her eyes to see through the walls, through the shelves, through the shadows.</w:t>
+      </w:r>
+    </w:p>
+    <w:p>
+      <w:pPr>
+        <w:ind w:firstLine="720"/>
+      </w:pPr>
+      <w:r>
+        <w:t>Was she in there right now?</w:t>
+      </w:r>
+    </w:p>
+    <w:p>
+      <w:pPr>
+        <w:ind w:firstLine="720"/>
+      </w:pPr>
+      <w:r>
+        <w:t xml:space="preserve">Did Miss Everdeen stay in the library all day? Did she </w:t>
+      </w:r>
+      <w:proofErr w:type="gramStart"/>
+      <w:r>
+        <w:t>sleep—or</w:t>
+      </w:r>
+      <w:proofErr w:type="gramEnd"/>
+      <w:r>
+        <w:t xml:space="preserve"> drift? Waiting to “help” the next poor, miserable soul?</w:t>
+      </w:r>
+    </w:p>
+    <w:p>
+      <w:pPr>
+        <w:ind w:firstLine="720"/>
+      </w:pPr>
+      <w:r>
+        <w:t xml:space="preserve">A faint burn crept up the back of Violet’s arm at the thought. She rubbed it quickly, fingers curling around the spot before her mind could tumble any </w:t>
+      </w:r>
+      <w:proofErr w:type="gramStart"/>
+      <w:r>
+        <w:t>farther</w:t>
+      </w:r>
+      <w:proofErr w:type="gramEnd"/>
+      <w:r>
+        <w:t xml:space="preserve"> down that dark path.</w:t>
+      </w:r>
+    </w:p>
+    <w:p>
+      <w:pPr>
+        <w:ind w:firstLine="720"/>
+      </w:pPr>
+      <w:r>
+        <w:t>It scared her that she wasn’t scared, standing here.</w:t>
+      </w:r>
+    </w:p>
+    <w:p>
+      <w:pPr>
+        <w:ind w:firstLine="720"/>
+      </w:pPr>
+      <w:r>
+        <w:t>If anything, there was relief. A strange, quiet easing in her chest. There had been a pull all weekend—one Violet hadn’t realized she’d been resisting until this moment. A pull toward the library. Toward whatever was waiting inside.</w:t>
+      </w:r>
+    </w:p>
+    <w:p>
+      <w:pPr>
+        <w:ind w:firstLine="720"/>
+      </w:pPr>
+      <w:r>
+        <w:t xml:space="preserve">Violet shook her head. She </w:t>
+      </w:r>
+      <w:r>
+        <w:t>needed</w:t>
+      </w:r>
+      <w:r>
+        <w:t xml:space="preserve"> to go to school.</w:t>
+      </w:r>
+    </w:p>
+    <w:p>
+      <w:pPr>
+        <w:ind w:firstLine="720"/>
+      </w:pPr>
+      <w:r>
+        <w:t>With one last look at the looming structure, Violet forced herself to turn away.</w:t>
+      </w:r>
+    </w:p>
+    <w:p>
+      <w:pPr>
+        <w:ind w:firstLine="720"/>
+      </w:pPr>
+      <w:r>
+        <w:t>The hallways buzzed with the usual morning chaos—lockers slamming, kids shouting, someone laughing far too loud for a Monday.</w:t>
+      </w:r>
+    </w:p>
+    <w:p>
+      <w:pPr>
+        <w:ind w:firstLine="720"/>
+      </w:pPr>
+      <w:r>
+        <w:t>Violet</w:t>
+      </w:r>
+      <w:r>
+        <w:t xml:space="preserve"> clutched her binder to her chest like an anchor, her backpack dragging behind her like dead weight.</w:t>
+      </w:r>
+    </w:p>
+    <w:p>
+      <w:pPr>
+        <w:ind w:firstLine="720"/>
+      </w:pPr>
+      <w:r>
+        <w:lastRenderedPageBreak/>
+        <w:t>She moved through the hallway as though underwater. Everything felt distant, muffled. Faces she recognized blurred into shapes without names.</w:t>
+      </w:r>
+    </w:p>
+    <w:p>
+      <w:pPr>
+        <w:ind w:firstLine="720"/>
+      </w:pPr>
+      <w:r>
+        <w:t>She saw Gracie once.</w:t>
+      </w:r>
+    </w:p>
+    <w:p>
+      <w:pPr>
+        <w:ind w:firstLine="720"/>
+      </w:pPr>
+      <w:r>
+        <w:t>Just a flicker—messy curls, the corner of her backpack—disappearing around a turn.</w:t>
+      </w:r>
+    </w:p>
+    <w:p>
+      <w:pPr>
+        <w:ind w:firstLine="720"/>
+      </w:pPr>
+      <w:r>
+        <w:t>Gracie didn’t look back. Didn’t see her. Didn’t try to.</w:t>
+      </w:r>
+    </w:p>
+    <w:p>
+      <w:pPr>
+        <w:ind w:firstLine="720"/>
+      </w:pPr>
+      <w:r>
+        <w:t xml:space="preserve">Violet’s heart hiccupped. For half a second, she considered marching right up to her. Asking why she never replied. Why </w:t>
+      </w:r>
+      <w:proofErr w:type="gramStart"/>
+      <w:r>
+        <w:t>she was</w:t>
+      </w:r>
+      <w:proofErr w:type="gramEnd"/>
+      <w:r>
+        <w:t xml:space="preserve"> acting like nothing had happened.</w:t>
+      </w:r>
+    </w:p>
+    <w:p>
+      <w:pPr>
+        <w:ind w:firstLine="720"/>
+      </w:pPr>
+      <w:r>
+        <w:t>But even through the fog of sleep deprivation, Violet knew how that would go. How pointless it would be. How little it would fix.</w:t>
+      </w:r>
+    </w:p>
+    <w:p>
+      <w:pPr>
+        <w:ind w:firstLine="720"/>
+      </w:pPr>
+      <w:r>
+        <w:t xml:space="preserve">What would she even say? Scold her for not texting back? Accuse her of shutting her out? As if Gracie owed her </w:t>
+      </w:r>
+      <w:r>
+        <w:t>something?</w:t>
+      </w:r>
+    </w:p>
+    <w:p>
+      <w:pPr>
+        <w:ind w:firstLine="720"/>
+      </w:pPr>
+      <w:r>
+        <w:t>No. That wasn’t fair.</w:t>
+      </w:r>
+    </w:p>
+    <w:p>
+      <w:pPr>
+        <w:ind w:firstLine="720"/>
+      </w:pPr>
+      <w:r>
+        <w:t>Violet</w:t>
+      </w:r>
+      <w:r>
+        <w:t>’s stomach folded in on itself. She lowered her head and kept walking to class.</w:t>
+      </w:r>
+    </w:p>
+    <w:p>
+      <w:pPr>
+        <w:ind w:firstLine="720"/>
+      </w:pPr>
+      <w:r>
+        <w:t>In first period, her pencil slipped twice</w:t>
+      </w:r>
+      <w:r>
+        <w:t xml:space="preserve"> and h</w:t>
+      </w:r>
+      <w:r>
+        <w:t>er teacher said her name three times before she realized she was being called on.</w:t>
+      </w:r>
+    </w:p>
+    <w:p>
+      <w:pPr>
+        <w:ind w:firstLine="720"/>
+      </w:pPr>
+      <w:r>
+        <w:t>In second period, she nearly walked into a door because she was staring at the reflection in the window beside it—half-convinced she’d catch Miss Everdeen’s face instead of her own.</w:t>
+      </w:r>
+    </w:p>
+    <w:p>
+      <w:pPr>
+        <w:ind w:firstLine="720"/>
+      </w:pPr>
+      <w:r>
+        <w:t xml:space="preserve">By third period, </w:t>
+      </w:r>
+      <w:r>
+        <w:t>Violet</w:t>
+      </w:r>
+      <w:r>
+        <w:t xml:space="preserve"> had given up trying at all. Her only goal was to make it to the final bell with her eyes still open and without being sent to the principal’s office.</w:t>
+      </w:r>
+    </w:p>
+    <w:p>
+      <w:pPr>
+        <w:ind w:firstLine="720"/>
+      </w:pPr>
+      <w:r>
+        <w:t xml:space="preserve">Principal </w:t>
+      </w:r>
+      <w:r>
+        <w:rPr>
+          <w:i/>
+          <w:iCs/>
+        </w:rPr>
+        <w:t>Strudel</w:t>
+      </w:r>
+      <w:r>
+        <w:rPr>
+          <w:i/>
+          <w:iCs/>
+        </w:rPr>
+        <w:t>’s</w:t>
+      </w:r>
+      <w:r>
+        <w:t xml:space="preserve"> office</w:t>
+      </w:r>
+      <w:r>
+        <w:t>.</w:t>
+      </w:r>
+    </w:p>
+    <w:p>
+      <w:pPr>
+        <w:ind w:firstLine="720"/>
+        <w:rPr>
+          <w:i/>
+          <w:iCs/>
+        </w:rPr>
+      </w:pPr>
+      <w:r>
+        <w:rPr>
+          <w:i/>
+          <w:iCs/>
+        </w:rPr>
+        <w:t>The one with a jar in the library…</w:t>
+      </w:r>
+    </w:p>
+    <w:p>
+      <w:pPr>
+        <w:ind w:firstLine="720"/>
+      </w:pPr>
+      <w:r>
+        <w:t xml:space="preserve">Which was why </w:t>
+      </w:r>
+      <w:r>
+        <w:t>Violet</w:t>
+      </w:r>
+      <w:r>
+        <w:t xml:space="preserve"> thanked the stars when lunch finally rolled around. A break from pretending to function. A time where she could find a dark corner, curl up, and disappear—just like every other day.</w:t>
+      </w:r>
+    </w:p>
+    <w:p>
+      <w:pPr>
+        <w:ind w:firstLine="720"/>
+      </w:pPr>
+      <w:r>
+        <w:t>The lunchroom was somehow brighter than usual. Louder.</w:t>
+      </w:r>
+      <w:r>
+        <w:t xml:space="preserve"> Violet</w:t>
+      </w:r>
+      <w:r>
+        <w:t xml:space="preserve"> kept her eyes on her feet, shuffling through the lunch line. A tap on her shoulder told her it was her turn to order—the lunch lady waiting impatiently.</w:t>
+      </w:r>
+    </w:p>
+    <w:p>
+      <w:pPr>
+        <w:ind w:firstLine="720"/>
+      </w:pPr>
+      <w:r>
+        <w:t>And then there was food on a tray in her hands.</w:t>
+      </w:r>
+    </w:p>
+    <w:p>
+      <w:pPr>
+        <w:ind w:firstLine="720"/>
+      </w:pPr>
+      <w:r>
+        <w:lastRenderedPageBreak/>
+        <w:t>Did she order that?</w:t>
+      </w:r>
+    </w:p>
+    <w:p>
+      <w:pPr>
+        <w:ind w:firstLine="720"/>
+      </w:pPr>
+      <w:r>
+        <w:t xml:space="preserve">Moving on autopilot, eyes still down, </w:t>
+      </w:r>
+      <w:r>
+        <w:t>Violet</w:t>
+      </w:r>
+      <w:r>
+        <w:t xml:space="preserve"> drifted toward the exit. Voices </w:t>
+      </w:r>
+      <w:proofErr w:type="gramStart"/>
+      <w:r>
+        <w:t>blended together</w:t>
+      </w:r>
+      <w:proofErr w:type="gramEnd"/>
+      <w:r>
+        <w:t xml:space="preserve"> into an overwhelming hum—white noise swirling in her ears. But beneath it, it almost sounded like someone was calling her name.</w:t>
+      </w:r>
+    </w:p>
+    <w:p>
+      <w:pPr>
+        <w:ind w:firstLine="720"/>
+      </w:pPr>
+      <w:r>
+        <w:t>“</w:t>
+      </w:r>
+      <w:r>
+        <w:t>Violet</w:t>
+      </w:r>
+      <w:r>
+        <w:t xml:space="preserve">… </w:t>
+      </w:r>
+      <w:r>
+        <w:t>Violet</w:t>
+      </w:r>
+      <w:r>
+        <w:t>…</w:t>
+      </w:r>
+      <w:r>
+        <w:t>”</w:t>
+      </w:r>
+    </w:p>
+    <w:p>
+      <w:pPr>
+        <w:ind w:firstLine="720"/>
+      </w:pPr>
+      <w:r>
+        <w:rPr>
+          <w:i/>
+          <w:iCs/>
+        </w:rPr>
+        <w:t xml:space="preserve">The voices in my head are getting a lot more </w:t>
+      </w:r>
+      <w:proofErr w:type="gramStart"/>
+      <w:r>
+        <w:rPr>
+          <w:i/>
+          <w:iCs/>
+        </w:rPr>
+        <w:t>real</w:t>
+      </w:r>
+      <w:r>
+        <w:t>,</w:t>
+      </w:r>
+      <w:proofErr w:type="gramEnd"/>
+      <w:r>
+        <w:t xml:space="preserve"> </w:t>
+      </w:r>
+      <w:r>
+        <w:t>Violet</w:t>
+      </w:r>
+      <w:r>
+        <w:t xml:space="preserve"> laughed to herself.</w:t>
+      </w:r>
+    </w:p>
+    <w:p>
+      <w:pPr>
+        <w:ind w:firstLine="720"/>
+      </w:pPr>
+      <w:r>
+        <w:t>“</w:t>
+      </w:r>
+      <w:r>
+        <w:t>Violet</w:t>
+      </w:r>
+      <w:r>
+        <w:t>!”</w:t>
+      </w:r>
+    </w:p>
+    <w:p>
+      <w:pPr>
+        <w:ind w:firstLine="720"/>
+      </w:pPr>
+      <w:r>
+        <w:t>This time the voice was clearer. Sharper. Commanding enough to snap her out of her stupor.</w:t>
+      </w:r>
+    </w:p>
+    <w:p>
+      <w:pPr>
+        <w:ind w:firstLine="720"/>
+      </w:pPr>
+      <w:r>
+        <w:t xml:space="preserve">She turned—and </w:t>
+      </w:r>
+      <w:r>
+        <w:t>almost</w:t>
+      </w:r>
+      <w:r>
+        <w:t xml:space="preserve"> dropped her tray.</w:t>
+      </w:r>
+    </w:p>
+    <w:p>
+      <w:pPr>
+        <w:ind w:firstLine="720"/>
+      </w:pPr>
+      <w:r>
+        <w:t>It was Gracie.</w:t>
+      </w:r>
+    </w:p>
+    <w:p>
+      <w:pPr>
+        <w:ind w:firstLine="720"/>
+      </w:pPr>
+      <w:r>
+        <w:t xml:space="preserve">Gracie stood </w:t>
+      </w:r>
+      <w:r>
+        <w:t>by a</w:t>
+      </w:r>
+      <w:r>
+        <w:t xml:space="preserve"> lunch table, waving both arms wildly like she was guiding a plane to land. Full scene. Zero shame. Half the lunchroom </w:t>
+      </w:r>
+      <w:proofErr w:type="gramStart"/>
+      <w:r>
+        <w:t>staring</w:t>
+      </w:r>
+      <w:proofErr w:type="gramEnd"/>
+      <w:r>
+        <w:t>.</w:t>
+      </w:r>
+    </w:p>
+    <w:p>
+      <w:pPr>
+        <w:ind w:firstLine="720"/>
+      </w:pPr>
+      <w:r>
+        <w:t xml:space="preserve">Heat rushed to </w:t>
+      </w:r>
+      <w:r>
+        <w:t>Violet</w:t>
+      </w:r>
+      <w:r>
+        <w:t>’s cheeks as the hum of the room dimmed and</w:t>
+      </w:r>
+      <w:r>
+        <w:t xml:space="preserve"> the eyes of the many</w:t>
+      </w:r>
+      <w:r>
+        <w:t xml:space="preserve"> turned toward them. Instinct tugged at her to point to herself—</w:t>
+      </w:r>
+      <w:r>
+        <w:rPr>
+          <w:i/>
+          <w:iCs/>
+        </w:rPr>
+        <w:t>Me? Surely not me.</w:t>
+      </w:r>
+      <w:r>
+        <w:br/>
+        <w:t>But she didn’t.</w:t>
+      </w:r>
+    </w:p>
+    <w:p>
+      <w:pPr>
+        <w:ind w:firstLine="720"/>
+      </w:pPr>
+      <w:r>
+        <w:t xml:space="preserve">Gracie was now waving her over, motioning for </w:t>
+      </w:r>
+      <w:r>
+        <w:t>Violet</w:t>
+      </w:r>
+      <w:r>
+        <w:t xml:space="preserve"> to come sit with her and the rest of the volleyball girls</w:t>
+      </w:r>
+      <w:r>
+        <w:t>.</w:t>
+      </w:r>
+    </w:p>
+    <w:p>
+      <w:pPr>
+        <w:ind w:firstLine="720"/>
+      </w:pPr>
+      <w:r>
+        <w:t>Violet</w:t>
+      </w:r>
+      <w:r>
+        <w:t xml:space="preserve">’s body reacted before her mind caught up. </w:t>
+      </w:r>
+    </w:p>
+    <w:p>
+      <w:pPr>
+        <w:ind w:firstLine="720"/>
+      </w:pPr>
+      <w:r>
+        <w:t>She pivoted on her heel</w:t>
+      </w:r>
+      <w:r>
+        <w:t>s</w:t>
+      </w:r>
+      <w:r>
+        <w:t xml:space="preserve"> and bolted for the door.</w:t>
+      </w:r>
+    </w:p>
+    <w:p>
+      <w:pPr>
+        <w:ind w:firstLine="720"/>
+      </w:pPr>
+      <w:r>
+        <w:t>The door, however, had other plans. She yanked when she needed to push, rattling the hinges and sending her tray crashing to the floor. A splatter of lunch echoed across the linoleum.</w:t>
+      </w:r>
+    </w:p>
+    <w:p>
+      <w:pPr>
+        <w:ind w:firstLine="720"/>
+      </w:pPr>
+      <w:r>
+        <w:t>Murmurs. A burst of laughter.</w:t>
+      </w:r>
+      <w:r>
+        <w:t xml:space="preserve"> Violet</w:t>
+      </w:r>
+      <w:r>
+        <w:t>’s skin burned hot enough to melt through the metal.</w:t>
+      </w:r>
+    </w:p>
+    <w:p>
+      <w:pPr>
+        <w:ind w:firstLine="720"/>
+      </w:pPr>
+      <w:r>
+        <w:t xml:space="preserve">This was her worst nightmare, and she had just seen a ghost. </w:t>
+      </w:r>
+    </w:p>
+    <w:p>
+      <w:pPr>
+        <w:ind w:firstLine="720"/>
+      </w:pPr>
+      <w:r>
+        <w:t>Twice.</w:t>
+      </w:r>
+    </w:p>
+    <w:p>
+      <w:pPr>
+        <w:ind w:firstLine="720"/>
+      </w:pPr>
+      <w:r>
+        <w:t>Behind her, feet pattered across the cafeteria tiles.</w:t>
+      </w:r>
+      <w:r>
+        <w:t xml:space="preserve"> </w:t>
+      </w:r>
+      <w:r>
+        <w:t>“</w:t>
+      </w:r>
+      <w:r>
+        <w:t>Violet</w:t>
+      </w:r>
+      <w:r>
+        <w:t>—”</w:t>
+      </w:r>
+    </w:p>
+    <w:p>
+      <w:pPr>
+        <w:ind w:firstLine="720"/>
+      </w:pPr>
+      <w:r>
+        <w:lastRenderedPageBreak/>
+        <w:t xml:space="preserve">But </w:t>
+      </w:r>
+      <w:r>
+        <w:t>Violet</w:t>
+      </w:r>
+      <w:r>
+        <w:t xml:space="preserve"> had already shoved through the door and picked up speed down the hallway.</w:t>
+      </w:r>
+    </w:p>
+    <w:p>
+      <w:pPr>
+        <w:ind w:firstLine="720"/>
+      </w:pPr>
+      <w:r>
+        <w:t>“</w:t>
+      </w:r>
+      <w:r>
+        <w:t>Violet</w:t>
+      </w:r>
+      <w:r>
+        <w:t>! Wait up!”</w:t>
+      </w:r>
+    </w:p>
+    <w:p>
+      <w:pPr>
+        <w:ind w:firstLine="720"/>
+      </w:pPr>
+      <w:r>
+        <w:t xml:space="preserve">Her breathing turned ragged. Her eyes </w:t>
+      </w:r>
+      <w:proofErr w:type="gramStart"/>
+      <w:r>
+        <w:t>stung</w:t>
+      </w:r>
+      <w:proofErr w:type="gramEnd"/>
+      <w:r>
+        <w:t>. She was just about to round the corner when a firm hand closed around her arm—right where Miss Everdeen’s invisible mark still lingered.</w:t>
+      </w:r>
+    </w:p>
+    <w:p>
+      <w:pPr>
+        <w:ind w:firstLine="720"/>
+      </w:pPr>
+      <w:r>
+        <w:t xml:space="preserve">A jolt of pain shot through her. </w:t>
+      </w:r>
+      <w:r>
+        <w:t>Violet</w:t>
+      </w:r>
+      <w:r>
+        <w:t xml:space="preserve"> winced, twisting</w:t>
+      </w:r>
+      <w:r>
+        <w:t xml:space="preserve"> in pain</w:t>
+      </w:r>
+      <w:r>
+        <w:t>.</w:t>
+      </w:r>
+      <w:r>
+        <w:t xml:space="preserve"> </w:t>
+      </w:r>
+      <w:r>
+        <w:t>Gracie dropped her grip like she’d touched something scalding.</w:t>
+      </w:r>
+    </w:p>
+    <w:p>
+      <w:pPr>
+        <w:ind w:firstLine="720"/>
+      </w:pPr>
+      <w:r>
+        <w:t>“</w:t>
+      </w:r>
+      <w:r>
+        <w:t>Why were you—"</w:t>
+      </w:r>
+      <w:r>
+        <w:t xml:space="preserve"> Gracie rubbed her fingertips together</w:t>
+      </w:r>
+      <w:r>
+        <w:t xml:space="preserve">, </w:t>
+      </w:r>
+      <w:r>
+        <w:t>flushed and tingling</w:t>
+      </w:r>
+      <w:r>
+        <w:t>. T</w:t>
+      </w:r>
+      <w:r>
+        <w:t xml:space="preserve">he way fingers feel after holding ice too long. She stared at </w:t>
+      </w:r>
+      <w:r>
+        <w:t>Violet</w:t>
+      </w:r>
+      <w:r>
+        <w:t xml:space="preserve"> with a new, startled intensity.</w:t>
+      </w:r>
+    </w:p>
+    <w:p>
+      <w:pPr>
+        <w:ind w:firstLine="720"/>
+      </w:pPr>
+      <w:r>
+        <w:t>“Why were you running?”</w:t>
+      </w:r>
+    </w:p>
+    <w:p>
+      <w:pPr>
+        <w:ind w:firstLine="720"/>
+      </w:pPr>
+      <w:r>
+        <w:t>Violet</w:t>
+      </w:r>
+      <w:r>
+        <w:t xml:space="preserve"> swallowed, trying—and failing—to keep her expression neutral.</w:t>
+      </w:r>
+    </w:p>
+    <w:p>
+      <w:pPr>
+        <w:ind w:firstLine="720"/>
+      </w:pPr>
+      <w:r>
+        <w:t xml:space="preserve">“Are… </w:t>
+      </w:r>
+      <w:proofErr w:type="gramStart"/>
+      <w:r>
+        <w:t>you</w:t>
+      </w:r>
+      <w:proofErr w:type="gramEnd"/>
+      <w:r>
+        <w:t xml:space="preserve"> okay?” Gracie asked when the silence stretched.</w:t>
+      </w:r>
+    </w:p>
+    <w:p>
+      <w:pPr>
+        <w:ind w:firstLine="720"/>
+      </w:pPr>
+      <w:r>
+        <w:t>Violet</w:t>
+      </w:r>
+      <w:r>
+        <w:t xml:space="preserve"> forced strength into her voice, smoothing the cracks. “Yeah. I’m fine.</w:t>
+      </w:r>
+      <w:r>
+        <w:t>”</w:t>
+      </w:r>
+    </w:p>
+    <w:p>
+      <w:pPr>
+        <w:ind w:firstLine="720"/>
+      </w:pPr>
+      <w:r>
+        <w:t>Gracie barked out a disbelieving laugh. “Sure. And I’m Anne Frank.”</w:t>
+      </w:r>
+      <w:r>
+        <w:t xml:space="preserve">  </w:t>
+      </w:r>
+      <w:r>
+        <w:t xml:space="preserve">Her face softened, her voice lowering. “Come on. </w:t>
+      </w:r>
+      <w:r>
+        <w:t>Talk to me</w:t>
+      </w:r>
+      <w:r>
+        <w:t>. Wh</w:t>
+      </w:r>
+      <w:r>
+        <w:t>y did you run from me</w:t>
+      </w:r>
+      <w:r>
+        <w:t>?”</w:t>
+      </w:r>
+    </w:p>
+    <w:p>
+      <w:pPr>
+        <w:ind w:firstLine="720"/>
+      </w:pPr>
+      <w:r>
+        <w:t>Violet</w:t>
+      </w:r>
+      <w:r>
+        <w:t xml:space="preserve"> stared at her—at the pinched brow, the genuine worry—and tried with every ounce of willpower to hold</w:t>
+      </w:r>
+      <w:r>
+        <w:t>. It. Together.</w:t>
+      </w:r>
+    </w:p>
+    <w:p>
+      <w:pPr>
+        <w:ind w:firstLine="720"/>
+      </w:pPr>
+      <w:r>
+        <w:t xml:space="preserve">She crumbled. </w:t>
+      </w:r>
+    </w:p>
+    <w:p>
+      <w:pPr>
+        <w:ind w:firstLine="720"/>
+      </w:pPr>
+      <w:r>
+        <w:t>Violet</w:t>
+      </w:r>
+      <w:r>
+        <w:t xml:space="preserve"> didn’t know whether she fell into Gracie’s shoulder or Gracie pulled her in</w:t>
+      </w:r>
+      <w:r>
+        <w:t>. A</w:t>
+      </w:r>
+      <w:r>
+        <w:t xml:space="preserve">ll she knew was that tears were spilling and the hallway was blurring, and then Gracie was guiding her down the hall and into an empty classroom </w:t>
+      </w:r>
+      <w:r>
+        <w:t xml:space="preserve">that </w:t>
+      </w:r>
+      <w:r>
+        <w:t>Violet</w:t>
+      </w:r>
+      <w:r>
+        <w:t xml:space="preserve"> was certain they weren’t supposed to be in.</w:t>
+      </w:r>
+    </w:p>
+    <w:p>
+      <w:pPr>
+        <w:ind w:firstLine="720"/>
+      </w:pPr>
+      <w:r>
+        <w:t xml:space="preserve">They sat in adjoining desks. Gracie didn’t rush her. She </w:t>
+      </w:r>
+      <w:r>
+        <w:t xml:space="preserve">only </w:t>
+      </w:r>
+      <w:r>
+        <w:t xml:space="preserve">waited—waited until the tears slowed, until the snot cleared, until the embarrassing hiccup-sounds </w:t>
+      </w:r>
+      <w:r>
+        <w:t>Violet</w:t>
+      </w:r>
+      <w:r>
+        <w:t xml:space="preserve"> knew she’d regret tomorrow subsided.</w:t>
+      </w:r>
+    </w:p>
+    <w:p>
+      <w:pPr>
+        <w:ind w:firstLine="720"/>
+      </w:pPr>
+      <w:r>
+        <w:t xml:space="preserve">Then Gracie looked at her </w:t>
+      </w:r>
+      <w:proofErr w:type="gramStart"/>
+      <w:r>
+        <w:t>like this—</w:t>
+      </w:r>
+      <w:r>
+        <w:rPr>
+          <w:i/>
+          <w:iCs/>
+        </w:rPr>
+        <w:t>her</w:t>
+      </w:r>
+      <w:r>
+        <w:t>—</w:t>
+      </w:r>
+      <w:proofErr w:type="gramEnd"/>
+      <w:r>
+        <w:t xml:space="preserve">was the most important thing in the world right now. A warmth hit </w:t>
+      </w:r>
+      <w:r>
+        <w:t>Violet</w:t>
+      </w:r>
+      <w:r>
+        <w:t xml:space="preserve"> square in the chest, startling and steadying all at once.</w:t>
+      </w:r>
+    </w:p>
+    <w:p>
+      <w:pPr>
+        <w:ind w:firstLine="720"/>
+      </w:pPr>
+      <w:r>
+        <w:t>Violet</w:t>
+      </w:r>
+      <w:r>
+        <w:t xml:space="preserve"> scrubbed at her puffy eyes just as Gracie asked</w:t>
+      </w:r>
+      <w:r>
+        <w:t xml:space="preserve"> again</w:t>
+      </w:r>
+      <w:r>
+        <w:t>, “What’s up?”</w:t>
+      </w:r>
+    </w:p>
+    <w:p>
+      <w:pPr>
+        <w:ind w:firstLine="720"/>
+      </w:pPr>
+      <w:r>
+        <w:lastRenderedPageBreak/>
+        <w:t>Violet</w:t>
+      </w:r>
+      <w:r>
+        <w:t xml:space="preserve"> blew out a shaky breath. “I—” She shook her head. “I’m tired. Like… </w:t>
+      </w:r>
+      <w:proofErr w:type="gramStart"/>
+      <w:r>
+        <w:t>really tired</w:t>
+      </w:r>
+      <w:proofErr w:type="gramEnd"/>
+      <w:r>
+        <w:t>. I barely slept this weekend after… well, you know.”</w:t>
+      </w:r>
+    </w:p>
+    <w:p>
+      <w:pPr>
+        <w:ind w:firstLine="720"/>
+      </w:pPr>
+      <w:r>
+        <w:t>Gracie leaned back, lips pressed thin. “Yeah. Me neither.” She exhaled slowly. “What’s been haunting your dreams?”</w:t>
+      </w:r>
+    </w:p>
+    <w:p>
+      <w:pPr>
+        <w:ind w:firstLine="720"/>
+      </w:pPr>
+      <w:r>
+        <w:t xml:space="preserve">Miss Everdeen’s smiling face flashed unbidden behind </w:t>
+      </w:r>
+      <w:r>
+        <w:t>Violet</w:t>
+      </w:r>
+      <w:r>
+        <w:t>’s eyes, sending a cold shiver down her spine.</w:t>
+      </w:r>
+      <w:r>
+        <w:t xml:space="preserve"> </w:t>
+      </w:r>
+      <w:r>
+        <w:t>“</w:t>
+      </w:r>
+      <w:r>
+        <w:rPr>
+          <w:i/>
+          <w:iCs/>
+        </w:rPr>
+        <w:t>Her</w:t>
+      </w:r>
+      <w:r>
+        <w:t xml:space="preserve">,” </w:t>
+      </w:r>
+      <w:r>
+        <w:t>Violet</w:t>
+      </w:r>
+      <w:r>
+        <w:t xml:space="preserve"> whispered. It was all she could manage—she couldn’t bring herself to say the name.</w:t>
+      </w:r>
+    </w:p>
+    <w:p>
+      <w:pPr>
+        <w:ind w:firstLine="720"/>
+      </w:pPr>
+      <w:r>
+        <w:t>But Gracie just nodded. Understanding anyway.</w:t>
+      </w:r>
+    </w:p>
+    <w:p>
+      <w:pPr>
+        <w:ind w:firstLine="720"/>
+      </w:pPr>
+      <w:r>
+        <w:t xml:space="preserve">“You’ve been having dreams too?” </w:t>
+      </w:r>
+      <w:r>
+        <w:t>Violet</w:t>
+      </w:r>
+      <w:r>
+        <w:t xml:space="preserve"> asked, surprised. She’d just assumed Gracie was… well, fine.</w:t>
+      </w:r>
+    </w:p>
+    <w:p>
+      <w:pPr>
+        <w:ind w:firstLine="720"/>
+      </w:pPr>
+      <w:r>
+        <w:t>But Gracie nodded. “The jars—Abby’s jar…</w:t>
+      </w:r>
+      <w:r>
+        <w:t>” Her eyes went distant. “T</w:t>
+      </w:r>
+      <w:r>
+        <w:t>here’s a lot we need to talk about.”</w:t>
+      </w:r>
+    </w:p>
+    <w:p>
+      <w:pPr>
+        <w:ind w:firstLine="720"/>
+        <w:rPr>
+          <w:i/>
+          <w:iCs/>
+        </w:rPr>
+      </w:pPr>
+      <w:r>
+        <w:rPr>
+          <w:i/>
+          <w:iCs/>
+        </w:rPr>
+        <w:t>Yeah, duh. Hence why I wanted to meet up!</w:t>
+      </w:r>
+    </w:p>
+    <w:p>
+      <w:pPr>
+        <w:ind w:firstLine="720"/>
+      </w:pPr>
+      <w:r>
+        <w:t>Violet</w:t>
+      </w:r>
+      <w:r>
+        <w:t xml:space="preserve"> must’ve made a face, because Gracie gave her a small, sad smile.</w:t>
+      </w:r>
+    </w:p>
+    <w:p>
+      <w:pPr>
+        <w:ind w:firstLine="720"/>
+      </w:pPr>
+      <w:r>
+        <w:t>“You’re probably wondering why I didn’t text you back</w:t>
+      </w:r>
+      <w:r>
+        <w:t>?</w:t>
+      </w:r>
+      <w:r>
+        <w:t xml:space="preserve">” Gracie said. “Or maybe </w:t>
+      </w:r>
+      <w:r>
+        <w:rPr>
+          <w:i/>
+          <w:iCs/>
+        </w:rPr>
+        <w:t>ghosted</w:t>
+      </w:r>
+      <w:r>
+        <w:t xml:space="preserve"> is a better word.” She smiled again, but it didn’t quite reach her eyes.</w:t>
+      </w:r>
+    </w:p>
+    <w:p>
+      <w:pPr>
+        <w:ind w:firstLine="720"/>
+      </w:pPr>
+      <w:r>
+        <w:t>Violet</w:t>
+      </w:r>
+      <w:r>
+        <w:t xml:space="preserve"> fidgeted with her fingers. “The thought might’ve crossed my mind.”</w:t>
+      </w:r>
+    </w:p>
+    <w:p>
+      <w:pPr>
+        <w:ind w:firstLine="720"/>
+      </w:pPr>
+      <w:r>
+        <w:t xml:space="preserve">Gracie sighed. “Yeah… I’m </w:t>
+      </w:r>
+      <w:proofErr w:type="gramStart"/>
+      <w:r>
+        <w:t>really sorry</w:t>
+      </w:r>
+      <w:proofErr w:type="gramEnd"/>
+      <w:r>
+        <w:t xml:space="preserve"> about that. My parents, they’re—well, they’re strict. Like, </w:t>
+      </w:r>
+      <w:proofErr w:type="gramStart"/>
+      <w:r>
+        <w:rPr>
+          <w:i/>
+          <w:iCs/>
+        </w:rPr>
+        <w:t>really</w:t>
+      </w:r>
+      <w:r>
+        <w:t xml:space="preserve"> strict</w:t>
+      </w:r>
+      <w:proofErr w:type="gramEnd"/>
+      <w:r>
+        <w:t xml:space="preserve">. Lots of rules, lots of… expectations.” She lifted a stern finger, doing what </w:t>
+      </w:r>
+      <w:r>
+        <w:t>Violet</w:t>
+      </w:r>
+      <w:r>
+        <w:t xml:space="preserve"> guessed was a spot-on impression of her mom. “One of those rules is no screen time first thing in the morning. For a whole hour</w:t>
+      </w:r>
+      <w:r>
+        <w:t>, to be exact</w:t>
+      </w:r>
+      <w:r>
+        <w:t xml:space="preserve">. </w:t>
+      </w:r>
+      <w:r>
+        <w:t xml:space="preserve">But </w:t>
+      </w:r>
+      <w:r>
+        <w:t>I woke up</w:t>
+      </w:r>
+      <w:r>
+        <w:t xml:space="preserve">, </w:t>
+      </w:r>
+      <w:r>
+        <w:t xml:space="preserve">and </w:t>
+      </w:r>
+      <w:r>
+        <w:t xml:space="preserve">I just </w:t>
+      </w:r>
+      <w:r>
+        <w:rPr>
+          <w:i/>
+          <w:iCs/>
+        </w:rPr>
+        <w:t>had</w:t>
+      </w:r>
+      <w:r>
+        <w:t xml:space="preserve"> to text you—how could I not? After what we’d just seen? </w:t>
+      </w:r>
+      <w:r>
+        <w:t>But</w:t>
+      </w:r>
+      <w:r>
+        <w:t xml:space="preserve">, </w:t>
+      </w:r>
+      <w:r>
+        <w:rPr>
+          <w:i/>
+          <w:iCs/>
+        </w:rPr>
+        <w:t>of</w:t>
+      </w:r>
+      <w:r>
+        <w:t xml:space="preserve"> </w:t>
+      </w:r>
+      <w:r>
+        <w:rPr>
+          <w:i/>
+          <w:iCs/>
+        </w:rPr>
+        <w:t>course</w:t>
+      </w:r>
+      <w:r>
+        <w:t xml:space="preserve">, my mom walks in while I’m still in bed with my phone, and she—” </w:t>
+      </w:r>
+    </w:p>
+    <w:p>
+      <w:pPr>
+        <w:ind w:firstLine="720"/>
+      </w:pPr>
+      <w:r>
+        <w:t xml:space="preserve">“Took it,” </w:t>
+      </w:r>
+      <w:r>
+        <w:t>Violet</w:t>
+      </w:r>
+      <w:r>
+        <w:t xml:space="preserve"> finished.</w:t>
+      </w:r>
+    </w:p>
+    <w:p>
+      <w:pPr>
+        <w:ind w:firstLine="720"/>
+      </w:pPr>
+      <w:r>
+        <w:t xml:space="preserve">Gracie </w:t>
+      </w:r>
+      <w:r>
+        <w:t xml:space="preserve">folded her </w:t>
+      </w:r>
+      <w:r>
+        <w:t xml:space="preserve">lips </w:t>
+      </w:r>
+      <w:r>
+        <w:t>in</w:t>
+      </w:r>
+      <w:r>
+        <w:t>. “Yup.</w:t>
+      </w:r>
+      <w:r>
+        <w:t xml:space="preserve"> And I don’t get it back until tonight.</w:t>
+      </w:r>
+      <w:r>
+        <w:t>”</w:t>
+      </w:r>
+    </w:p>
+    <w:p>
+      <w:pPr>
+        <w:ind w:firstLine="720"/>
+      </w:pPr>
+      <w:r>
+        <w:t xml:space="preserve">Violet’s brows hit her hairline. </w:t>
+      </w:r>
+      <w:r>
+        <w:t xml:space="preserve">A pang of guilt twisted in </w:t>
+      </w:r>
+      <w:r>
+        <w:t>Violet</w:t>
+      </w:r>
+      <w:r>
+        <w:t>’s stomach for every dramatic, spiraling thought she’d had about Gracie over the last two days.</w:t>
+      </w:r>
+    </w:p>
+    <w:p>
+      <w:pPr>
+        <w:ind w:firstLine="720"/>
+      </w:pPr>
+      <w:r>
+        <w:t xml:space="preserve">“I’m sorry,” </w:t>
+      </w:r>
+      <w:r>
+        <w:t>Violet</w:t>
+      </w:r>
+      <w:r>
+        <w:t xml:space="preserve"> blurted.</w:t>
+      </w:r>
+    </w:p>
+    <w:p>
+      <w:pPr>
+        <w:ind w:firstLine="720"/>
+      </w:pPr>
+      <w:r>
+        <w:t xml:space="preserve">Gracie waved it off. “For what? </w:t>
+      </w:r>
+      <w:r>
+        <w:rPr>
+          <w:i/>
+          <w:iCs/>
+        </w:rPr>
+        <w:t>I’m</w:t>
+      </w:r>
+      <w:r>
+        <w:t xml:space="preserve"> the one who’s sorry. You probably thought I was being a total jerk.”</w:t>
+      </w:r>
+    </w:p>
+    <w:p>
+      <w:pPr>
+        <w:ind w:firstLine="720"/>
+      </w:pPr>
+      <w:r>
+        <w:lastRenderedPageBreak/>
+        <w:t xml:space="preserve">“No. I…” </w:t>
+      </w:r>
+      <w:r>
+        <w:t>Violet</w:t>
+      </w:r>
+      <w:r>
+        <w:t xml:space="preserve"> started, but Gracie raised an eyebrow like she could see straight through her. </w:t>
+      </w:r>
+      <w:r>
+        <w:t>Violet</w:t>
+      </w:r>
+      <w:r>
+        <w:t xml:space="preserve"> let out a small laugh. “Okay. Maybe a little. And for </w:t>
+      </w:r>
+      <w:r>
+        <w:rPr>
+          <w:i/>
+          <w:iCs/>
+        </w:rPr>
+        <w:t>that</w:t>
+      </w:r>
+      <w:r>
+        <w:t>, I am sorry.”</w:t>
+      </w:r>
+    </w:p>
+    <w:p>
+      <w:pPr>
+        <w:ind w:firstLine="720"/>
+      </w:pPr>
+      <w:r>
+        <w:t>Gracie winked. “All good, crawler.”</w:t>
+      </w:r>
+    </w:p>
+    <w:p>
+      <w:pPr>
+        <w:ind w:firstLine="720"/>
+      </w:pPr>
+      <w:r>
+        <w:t>A silence settled between them. The air didn’t feel so heavy anymore.</w:t>
+      </w:r>
+    </w:p>
+    <w:p>
+      <w:pPr>
+        <w:ind w:firstLine="720"/>
+      </w:pPr>
+      <w:r>
+        <w:t>“So…” Gracie began, tapping her fingers on the desk, “is that why you ran away from me in the cafeteria?”</w:t>
+      </w:r>
+    </w:p>
+    <w:p>
+      <w:pPr>
+        <w:ind w:firstLine="720"/>
+      </w:pPr>
+      <w:r>
+        <w:t>Violet</w:t>
+      </w:r>
+      <w:r>
+        <w:t xml:space="preserve"> ran her tongue along her teeth, thinking. “Partly that. And partly because…” She shook her head. “I can’t seem to function. I’m tired, yeah, but everywhere I look, every thought in my head, every time I close my eyes—I see her. I hear her. I… I feel like I’m going </w:t>
+      </w:r>
+      <w:r>
+        <w:t>insane</w:t>
+      </w:r>
+      <w:r>
+        <w:t>.”</w:t>
+      </w:r>
+    </w:p>
+    <w:p>
+      <w:pPr>
+        <w:ind w:firstLine="720"/>
+      </w:pPr>
+      <w:r>
+        <w:t xml:space="preserve">Gracie sat up straighter, leaning forward. “You’re not crazy. You just saw a ghost. </w:t>
+      </w:r>
+      <w:proofErr w:type="gramStart"/>
+      <w:r>
+        <w:t>Twice, actually</w:t>
+      </w:r>
+      <w:proofErr w:type="gramEnd"/>
+      <w:r>
+        <w:t>. That’s some crazy stuff.</w:t>
+      </w:r>
+      <w:r>
+        <w:t xml:space="preserve"> </w:t>
+      </w:r>
+      <w:r>
+        <w:t>Traumatic, even.”</w:t>
+      </w:r>
+    </w:p>
+    <w:p>
+      <w:pPr>
+        <w:ind w:firstLine="720"/>
+      </w:pPr>
+      <w:r>
+        <w:t xml:space="preserve">Relief loosened something tight in </w:t>
+      </w:r>
+      <w:r>
+        <w:t>Violet</w:t>
+      </w:r>
+      <w:r>
+        <w:t>’s chest. Some small, stubborn part of her finally stopped insisting she should’ve been able to “power through” like she did with everything else.</w:t>
+      </w:r>
+    </w:p>
+    <w:p>
+      <w:pPr>
+        <w:ind w:firstLine="720"/>
+      </w:pPr>
+      <w:r>
+        <w:t xml:space="preserve">“Is she not bothering you? Haunting you?” </w:t>
+      </w:r>
+      <w:r>
+        <w:t>Violet</w:t>
+      </w:r>
+      <w:r>
+        <w:t xml:space="preserve"> asked, unable to stop herself.</w:t>
+      </w:r>
+    </w:p>
+    <w:p>
+      <w:pPr>
+        <w:ind w:firstLine="720"/>
+      </w:pPr>
+      <w:r>
+        <w:t>Gracie glanced toward the corner, thinking. “No. Not really. But… I don’t remember much about her, to be honest. I saw her, yeah, but then I dropped to the ground and… we were rushing out of the library.”</w:t>
+      </w:r>
+    </w:p>
+    <w:p>
+      <w:pPr>
+        <w:ind w:firstLine="720"/>
+      </w:pPr>
+      <w:r>
+        <w:t>Right. Of course she didn’t remember. Of course.</w:t>
+      </w:r>
+    </w:p>
+    <w:p>
+      <w:pPr>
+        <w:ind w:firstLine="720"/>
+      </w:pPr>
+      <w:r>
+        <w:t>“What—what happened in there after… well, you know?”</w:t>
+      </w:r>
+      <w:r>
+        <w:t xml:space="preserve"> Gracie asked.</w:t>
+      </w:r>
+    </w:p>
+    <w:p>
+      <w:pPr>
+        <w:ind w:firstLine="720"/>
+      </w:pPr>
+      <w:r>
+        <w:t>“After you collapsed to the floor?”</w:t>
+      </w:r>
+    </w:p>
+    <w:p>
+      <w:pPr>
+        <w:ind w:firstLine="720"/>
+      </w:pPr>
+      <w:r>
+        <w:t>Gracie rolled her eyes and smirked. “If we must put it in</w:t>
+      </w:r>
+      <w:r>
+        <w:t>to</w:t>
+      </w:r>
+      <w:r>
+        <w:t xml:space="preserve"> words, yes.”</w:t>
+      </w:r>
+    </w:p>
+    <w:p>
+      <w:pPr>
+        <w:ind w:firstLine="720"/>
+      </w:pPr>
+      <w:r>
+        <w:t>Violet</w:t>
+      </w:r>
+      <w:r>
+        <w:t>’s face went solemn.</w:t>
+      </w:r>
+    </w:p>
+    <w:p>
+      <w:pPr>
+        <w:ind w:firstLine="720"/>
+      </w:pPr>
+      <w:r>
+        <w:t>“You don’t have to tell me if it’s too much,” Gracie offered.</w:t>
+      </w:r>
+    </w:p>
+    <w:p>
+      <w:pPr>
+        <w:ind w:firstLine="720"/>
+      </w:pPr>
+      <w:r>
+        <w:t>Violet</w:t>
+      </w:r>
+      <w:r>
+        <w:t xml:space="preserve"> shook her head. “No. No, I want to. Need to.” She huffed a breath, steadying herself.</w:t>
+      </w:r>
+    </w:p>
+    <w:p>
+      <w:pPr>
+        <w:ind w:firstLine="720"/>
+      </w:pPr>
+      <w:r>
+        <w:t xml:space="preserve">“When you hit the floor… everything </w:t>
+      </w:r>
+      <w:proofErr w:type="gramStart"/>
+      <w:r>
+        <w:t>just—stopped</w:t>
+      </w:r>
+      <w:proofErr w:type="gramEnd"/>
+      <w:r>
+        <w:t xml:space="preserve">,” </w:t>
+      </w:r>
+      <w:r>
+        <w:t>Violet</w:t>
+      </w:r>
+      <w:r>
+        <w:t xml:space="preserve"> began, rubbing her thumb over her knuckles as if the motion could keep her from unraveling. “I remember </w:t>
+      </w:r>
+      <w:r>
+        <w:lastRenderedPageBreak/>
+        <w:t xml:space="preserve">saying your name </w:t>
+      </w:r>
+      <w:proofErr w:type="gramStart"/>
+      <w:r>
+        <w:t>over and over</w:t>
+      </w:r>
+      <w:proofErr w:type="gramEnd"/>
+      <w:r>
+        <w:t>, but you didn’t move. Wouldn’t wake up. And then—she came. To you. To me. She crouched beside you and brushed your hair out of your face.”</w:t>
+      </w:r>
+    </w:p>
+    <w:p>
+      <w:pPr>
+        <w:ind w:firstLine="720"/>
+      </w:pPr>
+      <w:r>
+        <w:t>Gracie’s eyes widened. “She did?”</w:t>
+      </w:r>
+    </w:p>
+    <w:p>
+      <w:pPr>
+        <w:ind w:firstLine="720"/>
+      </w:pPr>
+      <w:r>
+        <w:t>Violet</w:t>
+      </w:r>
+      <w:r>
+        <w:t xml:space="preserve"> nodded. </w:t>
+      </w:r>
+      <w:proofErr w:type="gramStart"/>
+      <w:r>
+        <w:t>“And I—</w:t>
+      </w:r>
+      <w:proofErr w:type="gramEnd"/>
+      <w:r>
+        <w:t xml:space="preserve">I </w:t>
+      </w:r>
+      <w:r>
+        <w:t>could have sworn</w:t>
+      </w:r>
+      <w:r>
+        <w:t xml:space="preserve"> she was going to hurt you. I even said it.</w:t>
+      </w:r>
+      <w:r>
+        <w:t xml:space="preserve"> Asked it.</w:t>
+      </w:r>
+      <w:r>
+        <w:t xml:space="preserve"> She laughed at me. Said she was there to help, not to hurt—but those eyes…” A full-body shiver rippled through her. “Nothing about her looked helpful.</w:t>
+      </w:r>
+      <w:r>
+        <w:t>”</w:t>
+      </w:r>
+    </w:p>
+    <w:p>
+      <w:pPr>
+        <w:ind w:firstLine="720"/>
+      </w:pPr>
+      <w:r>
+        <w:t>Violet</w:t>
+      </w:r>
+      <w:r>
+        <w:t xml:space="preserve"> hugged her arms, but it didn’t do anything.</w:t>
+      </w:r>
+      <w:r>
+        <w:t xml:space="preserve"> </w:t>
+      </w:r>
+      <w:r>
+        <w:t>“</w:t>
+      </w:r>
+      <w:r>
+        <w:t>And then she said she’d been waiting for me to come back. She even knew my name.”</w:t>
+      </w:r>
+    </w:p>
+    <w:p>
+      <w:pPr>
+        <w:ind w:firstLine="720"/>
+      </w:pPr>
+      <w:r>
+        <w:t>Gracie’s jaw dropped, but no sound followed.</w:t>
+      </w:r>
+    </w:p>
+    <w:p>
+      <w:pPr>
+        <w:ind w:firstLine="720"/>
+      </w:pPr>
+      <w:r>
+        <w:t>“That’s when I knew we had to leave,” Violet continued. “I tried lifting you—dragging you. And the whole time she just watched me. Like she was studying me.” Her voice wavered. “She kept saying she could help me.”</w:t>
+      </w:r>
+    </w:p>
+    <w:p>
+      <w:pPr>
+        <w:ind w:firstLine="720"/>
+      </w:pPr>
+      <w:r>
+        <w:t>A tear slipped free before she could stop it. “I told her I didn’t need any help. She just… laughed.”</w:t>
+      </w:r>
+    </w:p>
+    <w:p>
+      <w:pPr>
+        <w:ind w:firstLine="720"/>
+      </w:pPr>
+      <w:r>
+        <w:t>Violet paused, wiping at her face. She didn’t know how her body was producing any more tears. Gracie didn’t rush her.</w:t>
+      </w:r>
+    </w:p>
+    <w:p>
+      <w:pPr>
+        <w:ind w:firstLine="720"/>
+      </w:pPr>
+      <w:r>
+        <w:t>“You were starting to come around then—thank goodness,” Violet said quietly. “I could move you a little better. But I didn’t think she was going to let us go.” Her hand clenched around her arm. “She grabbed me—right here.” The memory sparked a sharp ache. “And she said it again. That she could help me.”</w:t>
+      </w:r>
+    </w:p>
+    <w:p>
+      <w:pPr>
+        <w:ind w:firstLine="720"/>
+      </w:pPr>
+      <w:r>
+        <w:t xml:space="preserve">Violet swallowed. “I begged her to let us leave. </w:t>
+      </w:r>
+      <w:r>
+        <w:t>Pleaded. S</w:t>
+      </w:r>
+      <w:r>
+        <w:t xml:space="preserve">he </w:t>
+      </w:r>
+      <w:r>
+        <w:t>stepped to the side, acting like she was going to… but not until we</w:t>
+      </w:r>
+      <w:r>
+        <w:t xml:space="preserve"> return</w:t>
+      </w:r>
+      <w:r>
+        <w:t>ed</w:t>
+      </w:r>
+      <w:r>
+        <w:t xml:space="preserve"> what you took</w:t>
+      </w:r>
+      <w:r>
+        <w:t xml:space="preserve"> from her</w:t>
+      </w:r>
+      <w:r>
+        <w:t>.”</w:t>
+      </w:r>
+    </w:p>
+    <w:p>
+      <w:pPr>
+        <w:ind w:firstLine="720"/>
+      </w:pPr>
+      <w:r>
+        <w:t>“What I took?” Gracie repeated, her brows knitting.</w:t>
+      </w:r>
+    </w:p>
+    <w:p>
+      <w:pPr>
+        <w:ind w:firstLine="720"/>
+      </w:pPr>
+      <w:r>
+        <w:t>“Yeah. Like we stole something from her. But you didn’t… did you?”</w:t>
+      </w:r>
+    </w:p>
+    <w:p>
+      <w:pPr>
+        <w:ind w:firstLine="720"/>
+      </w:pPr>
+      <w:r>
+        <w:t>“Absolutely not,” Gracie said instantly.</w:t>
+      </w:r>
+    </w:p>
+    <w:p>
+      <w:pPr>
+        <w:ind w:firstLine="720"/>
+      </w:pPr>
+      <w:r>
+        <w:t xml:space="preserve">“I didn’t think so.” Violet drew a shaky breath. “After that, everything’s kind of a blur. She blocked the hidden door </w:t>
+      </w:r>
+      <w:proofErr w:type="gramStart"/>
+      <w:r>
+        <w:t>again—said</w:t>
+      </w:r>
+      <w:proofErr w:type="gramEnd"/>
+      <w:r>
+        <w:t xml:space="preserve"> something</w:t>
+      </w:r>
+      <w:r>
+        <w:t xml:space="preserve"> about my</w:t>
+      </w:r>
+      <w:r>
+        <w:t>…” Violet</w:t>
+      </w:r>
+      <w:r>
+        <w:t xml:space="preserve"> swallowed. Hard. </w:t>
+      </w:r>
+      <w:r>
+        <w:t>“</w:t>
+      </w:r>
+      <w:r>
+        <w:t>S</w:t>
+      </w:r>
+      <w:r>
+        <w:t>omething personal. Then she locked eyes with me, and I couldn’t move. Like I was stuck in place.”</w:t>
+      </w:r>
+    </w:p>
+    <w:p>
+      <w:pPr>
+        <w:ind w:firstLine="720"/>
+      </w:pPr>
+      <w:r>
+        <w:lastRenderedPageBreak/>
+        <w:t>She shook her head. “And then my hand—moved.</w:t>
+      </w:r>
+      <w:r>
+        <w:t xml:space="preserve"> It shot forward. The one holding the salt.” She looked at Gracie. </w:t>
+      </w:r>
+      <w:r>
+        <w:t xml:space="preserve">“You </w:t>
+      </w:r>
+      <w:r>
+        <w:t xml:space="preserve">somehow </w:t>
+      </w:r>
+      <w:r>
+        <w:t xml:space="preserve">shoved my hand forward. </w:t>
+      </w:r>
+      <w:r>
+        <w:t>And w</w:t>
+      </w:r>
+      <w:r>
+        <w:t xml:space="preserve">hen it hit </w:t>
+      </w:r>
+      <w:r>
+        <w:t>Everdeen</w:t>
+      </w:r>
+      <w:r>
+        <w:t>, she just… disappeared.”</w:t>
+      </w:r>
+    </w:p>
+    <w:p>
+      <w:pPr>
+        <w:ind w:firstLine="720"/>
+      </w:pPr>
+      <w:r>
+        <w:t>“I don’t remember doing that,” Gracie said</w:t>
+      </w:r>
+      <w:r>
+        <w:t>, contemplating</w:t>
+      </w:r>
+      <w:r>
+        <w:t>. “</w:t>
+      </w:r>
+      <w:proofErr w:type="gramStart"/>
+      <w:r>
+        <w:t>Bu</w:t>
+      </w:r>
+      <w:r>
+        <w:t>t,</w:t>
+      </w:r>
+      <w:proofErr w:type="gramEnd"/>
+      <w:r>
+        <w:t xml:space="preserve"> </w:t>
+      </w:r>
+      <w:r>
+        <w:t>the salt worked</w:t>
+      </w:r>
+      <w:r>
+        <w:t>?</w:t>
+      </w:r>
+      <w:r>
+        <w:t>”</w:t>
+      </w:r>
+    </w:p>
+    <w:p>
+      <w:pPr>
+        <w:ind w:firstLine="720"/>
+        <w:rPr>
+          <w:highlight w:val="yellow"/>
+        </w:rPr>
+      </w:pPr>
+      <w:r>
+        <w:rPr>
+          <w:highlight w:val="yellow"/>
+        </w:rPr>
+        <w:t>Violet nodded. “We ran after that. Straight for the exit.</w:t>
+      </w:r>
+      <w:r>
+        <w:rPr>
+          <w:highlight w:val="yellow"/>
+        </w:rPr>
+        <w:t xml:space="preserve"> And didn’t stop until we were all the way home.”</w:t>
+      </w:r>
+    </w:p>
+    <w:p>
+      <w:pPr>
+        <w:ind w:firstLine="720"/>
+        <w:rPr>
+          <w:highlight w:val="yellow"/>
+        </w:rPr>
+      </w:pPr>
+      <w:r>
+        <w:rPr>
+          <w:highlight w:val="yellow"/>
+        </w:rPr>
+        <w:t>Violet exhaled, hollowed out.</w:t>
+      </w:r>
+    </w:p>
+    <w:p>
+      <w:pPr>
+        <w:ind w:firstLine="720"/>
+        <w:rPr>
+          <w:highlight w:val="yellow"/>
+        </w:rPr>
+      </w:pPr>
+      <w:r>
+        <w:rPr>
+          <w:highlight w:val="yellow"/>
+        </w:rPr>
+        <w:t>Gracie sat there for a long moment, absorbing everything. “Holy. Crap.”</w:t>
+      </w:r>
+    </w:p>
+    <w:p>
+      <w:pPr>
+        <w:ind w:firstLine="720"/>
+        <w:rPr>
+          <w:highlight w:val="yellow"/>
+        </w:rPr>
+      </w:pPr>
+      <w:r>
+        <w:rPr>
+          <w:highlight w:val="yellow"/>
+        </w:rPr>
+        <w:t xml:space="preserve">Violet snickered, “Yeah.” </w:t>
+      </w:r>
+    </w:p>
+    <w:p>
+      <w:pPr>
+        <w:ind w:firstLine="720"/>
+      </w:pPr>
+      <w:r>
+        <w:rPr>
+          <w:highlight w:val="yellow"/>
+        </w:rPr>
+        <w:t>“No wonder you’re losing it. And you’ve been holding all that in for two days?” Gracie shook her head. “I’m really sorry.”</w:t>
+      </w:r>
+    </w:p>
+    <w:p>
+      <w:pPr>
+        <w:ind w:firstLine="720"/>
+      </w:pPr>
+      <w:r>
+        <w:t>Violet</w:t>
+      </w:r>
+      <w:r>
+        <w:t xml:space="preserve"> waved her off quickly. “No—really, it’s fine. I… </w:t>
+      </w:r>
+      <w:proofErr w:type="gramStart"/>
+      <w:r>
+        <w:t>actually feel</w:t>
+      </w:r>
+      <w:proofErr w:type="gramEnd"/>
+      <w:r>
+        <w:t xml:space="preserve"> better now.”</w:t>
+      </w:r>
+      <w:r>
+        <w:br/>
+        <w:t>And she did. For the first time since Friday, the pressure in her chest had eased.</w:t>
+      </w:r>
+    </w:p>
+    <w:p>
+      <w:pPr>
+        <w:ind w:firstLine="720"/>
+      </w:pPr>
+      <w:r>
+        <w:t xml:space="preserve">Gracie studied </w:t>
+      </w:r>
+      <w:proofErr w:type="gramStart"/>
+      <w:r>
+        <w:t>her,</w:t>
+      </w:r>
+      <w:proofErr w:type="gramEnd"/>
+      <w:r>
+        <w:t xml:space="preserve"> eyes softening. “Good. But I’m still sorry I wasn’t there to listen.”</w:t>
+      </w:r>
+    </w:p>
+    <w:p>
+      <w:pPr>
+        <w:ind w:firstLine="720"/>
+      </w:pPr>
+      <w:r>
+        <w:t>Violet</w:t>
+      </w:r>
+      <w:r>
+        <w:t xml:space="preserve"> shrugged, rubbing her hands together as the last of the chill slipped away. “It’s okay. I get it.”</w:t>
+      </w:r>
+      <w:r>
+        <w:t xml:space="preserve"> </w:t>
+      </w:r>
+      <w:r>
+        <w:t>She took a breath, steady now. “Your turn. Why have the jars been haunting you?”</w:t>
+      </w:r>
+    </w:p>
+    <w:p>
+      <w:pPr>
+        <w:ind w:firstLine="720"/>
+      </w:pPr>
+      <w:r>
+        <w:t>Gracie huffed and ran a hand through her hair, preparing herself.</w:t>
+      </w:r>
+    </w:p>
+    <w:p>
+      <w:pPr>
+        <w:ind w:firstLine="720"/>
+      </w:pPr>
+      <w:r>
+        <w:t xml:space="preserve">“Well… like I said, after the ghost—Miss Everdeen, apparently—showed up, I blacked out a few seconds later. Hit the floor.” Gracie ran both hands down her legs, that haunted look flickering across her face, the same one </w:t>
+      </w:r>
+      <w:r>
+        <w:t>Violet</w:t>
+      </w:r>
+      <w:r>
+        <w:t xml:space="preserve"> had grown used to over the last two days.</w:t>
+      </w:r>
+      <w:r>
+        <w:t xml:space="preserve"> </w:t>
+      </w:r>
+    </w:p>
+    <w:p>
+      <w:pPr>
+        <w:ind w:firstLine="720"/>
+      </w:pPr>
+      <w:r>
+        <w:t>“But I didn’t pass out because I was scared or anything. I think…” Gracie hesitated. “I think it was because of that jar.”</w:t>
+      </w:r>
+    </w:p>
+    <w:p>
+      <w:pPr>
+        <w:ind w:firstLine="720"/>
+      </w:pPr>
+      <w:r>
+        <w:t>“The jar?”</w:t>
+      </w:r>
+    </w:p>
+    <w:p>
+      <w:pPr>
+        <w:ind w:firstLine="720"/>
+      </w:pPr>
+      <w:r>
+        <w:t xml:space="preserve">Gracie pressed her lips together and nodded. “Abby’s jar. When I dropped it, I heard this scream. Like… ear-splitting, make-your-brain-bleed kind of scream. I thought it was you at first.” She looked up, searching </w:t>
+      </w:r>
+      <w:r>
+        <w:t>Violet</w:t>
+      </w:r>
+      <w:r>
+        <w:t>’s face. “But it wasn’t, was it?”</w:t>
+      </w:r>
+    </w:p>
+    <w:p>
+      <w:pPr>
+        <w:ind w:firstLine="720"/>
+      </w:pPr>
+      <w:r>
+        <w:t>Violet</w:t>
+      </w:r>
+      <w:r>
+        <w:t xml:space="preserve"> shook her head. She could still hear the sound</w:t>
+      </w:r>
+      <w:r>
+        <w:t xml:space="preserve"> herself</w:t>
+      </w:r>
+      <w:r>
+        <w:t>, sharp as a blade, carved into her memory.</w:t>
+      </w:r>
+    </w:p>
+    <w:p>
+      <w:pPr>
+        <w:ind w:firstLine="720"/>
+      </w:pPr>
+      <w:r>
+        <w:lastRenderedPageBreak/>
+        <w:t>“Didn’t think so,” Gracie murmured. She lowered her voice. “I think it was Abby screaming.”</w:t>
+      </w:r>
+    </w:p>
+    <w:p>
+      <w:pPr>
+        <w:ind w:firstLine="720"/>
+      </w:pPr>
+      <w:r>
+        <w:t>Violet</w:t>
+      </w:r>
+      <w:r>
+        <w:t xml:space="preserve"> blinked. That one landed like a punch. “How?”</w:t>
+      </w:r>
+    </w:p>
+    <w:p>
+      <w:pPr>
+        <w:ind w:firstLine="720"/>
+      </w:pPr>
+      <w:r>
+        <w:t>Gracie took a shaky breath. “After the scream, I blacked out—</w:t>
+      </w:r>
+      <w:r>
+        <w:t xml:space="preserve">but only </w:t>
+      </w:r>
+      <w:r>
+        <w:t xml:space="preserve">for a second. </w:t>
+      </w:r>
+      <w:r>
+        <w:t>R</w:t>
+      </w:r>
+      <w:r>
+        <w:t xml:space="preserve">ight after, </w:t>
+      </w:r>
+      <w:r>
+        <w:t>it was like</w:t>
+      </w:r>
+      <w:r>
+        <w:t xml:space="preserve">… </w:t>
+      </w:r>
+      <w:r>
+        <w:t xml:space="preserve">I was </w:t>
+      </w:r>
+      <w:r>
+        <w:t>somewhere else. It felt like a dream, but also not a dream</w:t>
+      </w:r>
+      <w:r>
+        <w:t xml:space="preserve"> if that makes any sense</w:t>
+      </w:r>
+      <w:r>
+        <w:t xml:space="preserve">. Like it wasn’t mine.” She rubbed her thumb in circles over the desk. “I think I was seeing Abby’s memories. Or </w:t>
+      </w:r>
+      <w:r>
+        <w:t>re</w:t>
+      </w:r>
+      <w:r>
+        <w:t xml:space="preserve">living them. Like I was </w:t>
+      </w:r>
+      <w:r>
+        <w:rPr>
+          <w:i/>
+          <w:iCs/>
+        </w:rPr>
+        <w:t>her</w:t>
+      </w:r>
+      <w:r>
+        <w:t>.”</w:t>
+      </w:r>
+    </w:p>
+    <w:p>
+      <w:pPr>
+        <w:ind w:firstLine="720"/>
+      </w:pPr>
+      <w:r>
+        <w:t>Violet</w:t>
+      </w:r>
+      <w:r>
+        <w:t xml:space="preserve">’s stomach flipped. “Her </w:t>
+      </w:r>
+      <w:r>
+        <w:rPr>
+          <w:i/>
+          <w:iCs/>
+        </w:rPr>
+        <w:t>memories</w:t>
+      </w:r>
+      <w:r>
+        <w:t>?”</w:t>
+      </w:r>
+    </w:p>
+    <w:p>
+      <w:pPr>
+        <w:ind w:firstLine="720"/>
+      </w:pPr>
+      <w:r>
+        <w:t>Gracie nodded slowly. “And they weren’t good ones.” A tear slipped down her cheek, and she swiped it away fast, like she wasn’t supposed to let it fall.</w:t>
+      </w:r>
+    </w:p>
+    <w:p>
+      <w:pPr>
+        <w:ind w:firstLine="720"/>
+      </w:pPr>
+      <w:r>
+        <w:t>Violet</w:t>
+      </w:r>
+      <w:r>
+        <w:t xml:space="preserve"> leaned in,</w:t>
+      </w:r>
+      <w:r>
+        <w:t xml:space="preserve"> a</w:t>
+      </w:r>
+      <w:r>
+        <w:t xml:space="preserve"> hundred questions </w:t>
+      </w:r>
+      <w:r>
+        <w:t>swarming her mind</w:t>
+      </w:r>
+      <w:r>
+        <w:t>.</w:t>
+      </w:r>
+      <w:r>
+        <w:t xml:space="preserve"> </w:t>
+      </w:r>
+      <w:r>
+        <w:t>“What… what did you see?”</w:t>
+      </w:r>
+    </w:p>
+    <w:p>
+      <w:pPr>
+        <w:ind w:firstLine="720"/>
+      </w:pPr>
+      <w:r>
+        <w:t xml:space="preserve">Gracie looked up at the ceiling, blinking hard like she could force the tears to go </w:t>
+      </w:r>
+      <w:proofErr w:type="gramStart"/>
+      <w:r>
+        <w:t>back</w:t>
+      </w:r>
+      <w:proofErr w:type="gramEnd"/>
+      <w:r>
+        <w:t xml:space="preserve"> where they came from. When she finally met </w:t>
+      </w:r>
+      <w:r>
+        <w:t>Violet</w:t>
+      </w:r>
+      <w:r>
+        <w:t xml:space="preserve">’s eyes again, there was a sadness there so real it made </w:t>
+      </w:r>
+      <w:r>
+        <w:t>Violet</w:t>
+      </w:r>
+      <w:r>
+        <w:t>’s own throat tighten.</w:t>
+      </w:r>
+    </w:p>
+    <w:p>
+      <w:pPr>
+        <w:ind w:firstLine="720"/>
+      </w:pPr>
+      <w:r>
+        <w:t xml:space="preserve">“If I tell you… you </w:t>
+      </w:r>
+      <w:proofErr w:type="gramStart"/>
+      <w:r>
+        <w:t>have to</w:t>
+      </w:r>
+      <w:proofErr w:type="gramEnd"/>
+      <w:r>
+        <w:t xml:space="preserve"> </w:t>
+      </w:r>
+      <w:r>
+        <w:rPr>
+          <w:i/>
+          <w:iCs/>
+        </w:rPr>
+        <w:t>promise</w:t>
+      </w:r>
+      <w:r>
+        <w:t xml:space="preserve"> you won’t say anything. Not many people know this about Abby, and</w:t>
+      </w:r>
+      <w:r>
+        <w:t xml:space="preserve"> </w:t>
+      </w:r>
+      <w:r>
+        <w:t xml:space="preserve">she wants it that </w:t>
+      </w:r>
+      <w:proofErr w:type="gramStart"/>
+      <w:r>
+        <w:t>way.”</w:t>
+      </w:r>
+      <w:proofErr w:type="gramEnd"/>
+    </w:p>
+    <w:p>
+      <w:pPr>
+        <w:ind w:firstLine="720"/>
+      </w:pPr>
+      <w:r>
+        <w:t>Violet</w:t>
+      </w:r>
+      <w:r>
+        <w:t xml:space="preserve"> nodded immediately. “You can trust me. </w:t>
+      </w:r>
+      <w:r>
+        <w:rPr>
+          <w:i/>
+          <w:iCs/>
+        </w:rPr>
+        <w:t>Abby</w:t>
+      </w:r>
+      <w:r>
+        <w:t xml:space="preserve"> can trust me.”</w:t>
+      </w:r>
+    </w:p>
+    <w:p>
+      <w:pPr>
+        <w:ind w:firstLine="720"/>
+      </w:pPr>
+      <w:r>
+        <w:t xml:space="preserve">“I know…” Gracie whispered. She took one more </w:t>
+      </w:r>
+      <w:proofErr w:type="gramStart"/>
+      <w:r>
+        <w:t>steadying</w:t>
+      </w:r>
+      <w:proofErr w:type="gramEnd"/>
+      <w:r>
+        <w:t xml:space="preserve"> breath. “Abby… her parents aren’t really her parents. Not biologically</w:t>
+      </w:r>
+      <w:r>
+        <w:t>, at least</w:t>
+      </w:r>
+      <w:r>
+        <w:t>.”</w:t>
+      </w:r>
+    </w:p>
+    <w:p>
+      <w:pPr>
+        <w:ind w:firstLine="720"/>
+      </w:pPr>
+      <w:r>
+        <w:t xml:space="preserve">“She’s adopted?” </w:t>
+      </w:r>
+      <w:r>
+        <w:t>Violet</w:t>
+      </w:r>
+      <w:r>
+        <w:t xml:space="preserve"> asked gently.</w:t>
+      </w:r>
+    </w:p>
+    <w:p>
+      <w:pPr>
+        <w:ind w:firstLine="720"/>
+      </w:pPr>
+      <w:r>
+        <w:t xml:space="preserve">Gracie nodded. “Now she is. As of this </w:t>
+      </w:r>
+      <w:proofErr w:type="gramStart"/>
+      <w:r>
+        <w:t>year</w:t>
+      </w:r>
+      <w:r>
+        <w:t>, actually</w:t>
+      </w:r>
+      <w:proofErr w:type="gramEnd"/>
+      <w:r>
+        <w:t xml:space="preserve">. But before that, she was a foster kid. </w:t>
+      </w:r>
+      <w:r>
+        <w:t>And s</w:t>
+      </w:r>
+      <w:r>
+        <w:t>he bounced around</w:t>
+      </w:r>
+      <w:r>
+        <w:t>,</w:t>
+      </w:r>
+      <w:r>
+        <w:t xml:space="preserve"> </w:t>
+      </w:r>
+      <w:r>
+        <w:t xml:space="preserve">like </w:t>
+      </w:r>
+      <w:r>
+        <w:t>a lot.”</w:t>
+      </w:r>
+    </w:p>
+    <w:p>
+      <w:pPr>
+        <w:ind w:firstLine="720"/>
+      </w:pPr>
+      <w:r>
+        <w:t>Violet</w:t>
+      </w:r>
+      <w:r>
+        <w:t>’s eyes widened. “That must have been really hard.”</w:t>
+      </w:r>
+    </w:p>
+    <w:p>
+      <w:pPr>
+        <w:ind w:firstLine="720"/>
+      </w:pPr>
+      <w:r>
+        <w:t>“She</w:t>
+      </w:r>
+      <w:r>
+        <w:t>’s</w:t>
+      </w:r>
+      <w:r>
+        <w:t xml:space="preserve"> never talked about it much</w:t>
+      </w:r>
+      <w:r>
+        <w:t>, and I’ve never pushed</w:t>
+      </w:r>
+      <w:r>
+        <w:t xml:space="preserve">. I knew some places weren’t great, </w:t>
+      </w:r>
+      <w:r>
+        <w:t>that</w:t>
+      </w:r>
+      <w:r>
+        <w:t xml:space="preserve"> some </w:t>
+      </w:r>
+      <w:r>
+        <w:t xml:space="preserve">of the </w:t>
+      </w:r>
+      <w:r>
+        <w:t xml:space="preserve">foster parents were </w:t>
+      </w:r>
+      <w:proofErr w:type="gramStart"/>
+      <w:r>
+        <w:rPr>
+          <w:i/>
+          <w:iCs/>
+        </w:rPr>
+        <w:t>really</w:t>
+      </w:r>
+      <w:r>
+        <w:t xml:space="preserve"> not</w:t>
+      </w:r>
+      <w:proofErr w:type="gramEnd"/>
+      <w:r>
+        <w:t xml:space="preserve"> great</w:t>
+      </w:r>
+      <w:r>
+        <w:t xml:space="preserve">, but I didn’t know…” Gracie’s voice shook. More tears slipped free, and this time she didn’t bother trying to brush them away. “I didn’t </w:t>
+      </w:r>
+      <w:r>
+        <w:t xml:space="preserve">really </w:t>
+      </w:r>
+      <w:r>
+        <w:t>know</w:t>
+      </w:r>
+      <w:r>
+        <w:t xml:space="preserve"> </w:t>
+      </w:r>
+      <w:r>
+        <w:rPr>
+          <w:i/>
+          <w:iCs/>
+        </w:rPr>
+        <w:t>just</w:t>
+      </w:r>
+      <w:r>
+        <w:t xml:space="preserve"> </w:t>
+      </w:r>
+      <w:r>
+        <w:t>how bad it was.”</w:t>
+      </w:r>
+    </w:p>
+    <w:p>
+      <w:pPr>
+        <w:ind w:firstLine="720"/>
+      </w:pPr>
+      <w:r>
+        <w:t>Violet</w:t>
+      </w:r>
+      <w:r>
+        <w:t>’s stomach dropped.</w:t>
+      </w:r>
+    </w:p>
+    <w:p>
+      <w:pPr>
+        <w:ind w:firstLine="720"/>
+      </w:pPr>
+      <w:r>
+        <w:t xml:space="preserve">“Some of them, Em,” Gracie croaked, “they were </w:t>
+      </w:r>
+      <w:r>
+        <w:rPr>
+          <w:i/>
+          <w:iCs/>
+        </w:rPr>
+        <w:t>awful</w:t>
+      </w:r>
+      <w:r>
+        <w:t>.</w:t>
+      </w:r>
+      <w:r>
+        <w:t xml:space="preserve"> Absolutely despicable.</w:t>
+      </w:r>
+      <w:r>
+        <w:t xml:space="preserve"> What she went through… at such a young age…” Her voice broke completely</w:t>
+      </w:r>
+      <w:r>
+        <w:t xml:space="preserve"> then.</w:t>
+      </w:r>
+      <w:r>
+        <w:t xml:space="preserve"> She shook her </w:t>
+      </w:r>
+      <w:r>
+        <w:lastRenderedPageBreak/>
+        <w:t>head like she still couldn’t believe the things she’d seen inside Abby’s memories. “No kid should ever—”</w:t>
+      </w:r>
+    </w:p>
+    <w:p>
+      <w:pPr>
+        <w:ind w:firstLine="720"/>
+      </w:pPr>
+      <w:r>
+        <w:t>She couldn’t finish.</w:t>
+      </w:r>
+    </w:p>
+    <w:p>
+      <w:pPr>
+        <w:ind w:firstLine="720"/>
+      </w:pPr>
+      <w:r>
+        <w:t>Gracie</w:t>
+      </w:r>
+      <w:r>
+        <w:t xml:space="preserve"> folded in on herself, face buried in her hands.</w:t>
+      </w:r>
+    </w:p>
+    <w:p>
+      <w:pPr>
+        <w:ind w:firstLine="720"/>
+      </w:pPr>
+      <w:r>
+        <w:t xml:space="preserve">And </w:t>
+      </w:r>
+      <w:r>
+        <w:t>Violet</w:t>
+      </w:r>
+      <w:r>
+        <w:t xml:space="preserve"> leaned forward, crumbling right along with her.</w:t>
+      </w:r>
+    </w:p>
+    <w:p>
+      <w:r>
+        <w:tab/>
+        <w:t xml:space="preserve">“I’m sorry you had to sit with all that.” Violet offered after the heavy moment passed. </w:t>
+      </w:r>
+    </w:p>
+    <w:p>
+      <w:r>
+        <w:tab/>
+        <w:t>Gracie waved it off, dabbing at the corner of her eyes, “It’s Abby’s memories, not mine.”</w:t>
+      </w:r>
+    </w:p>
+    <w:p>
+      <w:r>
+        <w:tab/>
+      </w:r>
+      <w:r>
+        <w:t xml:space="preserve">“But you still had to feel them,” </w:t>
+      </w:r>
+      <w:r>
+        <w:t>Violet</w:t>
+      </w:r>
+      <w:r>
+        <w:t xml:space="preserve"> countered. “Go through them.”</w:t>
+      </w:r>
+    </w:p>
+    <w:p>
+      <w:r>
+        <w:tab/>
+      </w:r>
+      <w:r>
+        <w:t>Gracie rocked her head side to side, thinking it over. “I guess so. It just feels… weird. Like I’m moping over something that isn’t even mine. I was so wrapped up in it—the emotions, the heaviness of it all—that I barely thought about anything else we saw down there.”</w:t>
+      </w:r>
+    </w:p>
+    <w:p>
+      <w:r>
+        <w:tab/>
+      </w:r>
+      <w:r>
+        <w:t xml:space="preserve">“That makes two of us.” </w:t>
+      </w:r>
+      <w:r>
+        <w:t>Violet</w:t>
+      </w:r>
+      <w:r>
+        <w:t xml:space="preserve"> let out a shaky huff</w:t>
+      </w:r>
+      <w:r>
+        <w:t xml:space="preserve">, finally taking the moment to really </w:t>
+      </w:r>
+      <w:proofErr w:type="gramStart"/>
+      <w:r>
+        <w:t>considering</w:t>
+      </w:r>
+      <w:proofErr w:type="gramEnd"/>
+      <w:r>
+        <w:t xml:space="preserve"> what they witnessed. </w:t>
+      </w:r>
+    </w:p>
+    <w:p>
+      <w:r>
+        <w:tab/>
+        <w:t>Gracie seemed to be doing the same. “That has to be why all the kids at are school are acting crazy right?”</w:t>
+      </w:r>
+    </w:p>
+    <w:p>
+      <w:r>
+        <w:tab/>
+        <w:t xml:space="preserve">“Probably…” Violet thought on it. </w:t>
+      </w:r>
+      <w:r>
+        <w:t>“Do you think that’s what’s in all those other jars? Bad memories?”</w:t>
+      </w:r>
+      <w:r>
+        <w:t xml:space="preserve"> </w:t>
+      </w:r>
+      <w:proofErr w:type="gramStart"/>
+      <w:r>
+        <w:t>She</w:t>
+      </w:r>
+      <w:proofErr w:type="gramEnd"/>
+      <w:r>
+        <w:t xml:space="preserve"> asked.</w:t>
+      </w:r>
+    </w:p>
+    <w:p>
+      <w:r>
+        <w:tab/>
+        <w:t>Gracie shrugged, “If I had to guess? Yeah, it’d make sense. Though, I’m not all the keen to find out. A library of bad memories…”</w:t>
+      </w:r>
+    </w:p>
+    <w:p>
+      <w:r>
+        <w:tab/>
+        <w:t>“Sounds pleasant.” Violet deadpanned.</w:t>
+      </w:r>
+    </w:p>
+    <w:p>
+      <w:r>
+        <w:tab/>
+        <w:t>“Right,” Gracie laughed softly, wiping away the last of the tears. “But how did they all get there then? And why? That part doesn’t make sense.”</w:t>
+      </w:r>
+    </w:p>
+    <w:p>
+      <w:r>
+        <w:tab/>
+        <w:t>“Good question. I don’t—” It hit Violet then like a freight train, t</w:t>
+      </w:r>
+      <w:r>
+        <w:t xml:space="preserve">he words she’d heard </w:t>
+      </w:r>
+      <w:proofErr w:type="gramStart"/>
+      <w:r>
+        <w:t>over and over</w:t>
+      </w:r>
+      <w:proofErr w:type="gramEnd"/>
+      <w:r>
+        <w:t xml:space="preserve"> for two straight days</w:t>
+      </w:r>
+      <w:r>
+        <w:t xml:space="preserve">: </w:t>
+      </w:r>
+      <w:r>
+        <w:rPr>
+          <w:i/>
+          <w:iCs/>
+        </w:rPr>
+        <w:t xml:space="preserve">I can help you, you know. </w:t>
+      </w:r>
+    </w:p>
+    <w:p>
+      <w:r>
+        <w:tab/>
+      </w:r>
+      <w:r>
+        <w:t>“What?” Gracie asked immediately. “What is it?”</w:t>
+      </w:r>
+      <w:r>
+        <w:t xml:space="preserve"> </w:t>
+      </w:r>
+    </w:p>
+    <w:p>
+      <w:r>
+        <w:tab/>
+        <w:t xml:space="preserve">“Miss Everdeen,” Violet muttered, </w:t>
+      </w:r>
+      <w:r>
+        <w:t>still piecing it together.</w:t>
+      </w:r>
+    </w:p>
+    <w:p>
+      <w:r>
+        <w:tab/>
+        <w:t>“What about her?”</w:t>
+      </w:r>
+    </w:p>
+    <w:p>
+      <w:r>
+        <w:lastRenderedPageBreak/>
+        <w:tab/>
+      </w:r>
+      <w:r>
+        <w:t xml:space="preserve">“The jars, the memories…” </w:t>
+      </w:r>
+      <w:r>
+        <w:t>Violet</w:t>
+      </w:r>
+      <w:r>
+        <w:t xml:space="preserve"> swallowed hard. “When I was trying to get us out of the library… she kept saying she could help me. </w:t>
+      </w:r>
+      <w:r>
+        <w:t>Insisting t</w:t>
+      </w:r>
+      <w:r>
+        <w:t xml:space="preserve">hat I </w:t>
+      </w:r>
+      <w:r>
+        <w:rPr>
+          <w:i/>
+          <w:iCs/>
+        </w:rPr>
+        <w:t>needed</w:t>
+      </w:r>
+      <w:r>
+        <w:t xml:space="preserve"> her help.”</w:t>
+      </w:r>
+    </w:p>
+    <w:p>
+      <w:pPr>
+        <w:ind w:firstLine="720"/>
+      </w:pPr>
+      <w:r>
+        <w:t xml:space="preserve">“You think </w:t>
+      </w:r>
+      <w:r>
+        <w:t>this</w:t>
+      </w:r>
+      <w:r>
+        <w:t xml:space="preserve"> ghost</w:t>
+      </w:r>
+      <w:r>
+        <w:t xml:space="preserve"> chick</w:t>
+      </w:r>
+      <w:r>
+        <w:t xml:space="preserve"> is luring kids in to take their bad memories</w:t>
+      </w:r>
+      <w:r>
+        <w:t xml:space="preserve"> from them</w:t>
+      </w:r>
+      <w:r>
+        <w:t>?” Gracie whispered.</w:t>
+      </w:r>
+    </w:p>
+    <w:p>
+      <w:pPr>
+        <w:ind w:firstLine="720"/>
+      </w:pPr>
+      <w:r>
+        <w:t>Violet</w:t>
+      </w:r>
+      <w:r>
+        <w:t xml:space="preserve"> lifted her shoulders in a helpless shrug. “I don’t know. But she seemed… eager to help.” Her hand drifted to her arm without thinking, the echo of the ghost-woman’s touch still lingering. It was like the woman was somehow still with her.</w:t>
+      </w:r>
+    </w:p>
+    <w:p>
+      <w:pPr>
+        <w:ind w:firstLine="720"/>
+      </w:pPr>
+      <w:r>
+        <w:t xml:space="preserve">Gracie’s face tightened as she considered it. “I mean… a creepy ghost lady with shelves of bad memories in jars? Whether she’s taking them or not, there’s </w:t>
+      </w:r>
+      <w:proofErr w:type="gramStart"/>
+      <w:r>
+        <w:t>definitely a</w:t>
+      </w:r>
+      <w:proofErr w:type="gramEnd"/>
+      <w:r>
+        <w:t xml:space="preserve"> connection. </w:t>
+      </w:r>
+      <w:r>
+        <w:t>It doesn’t explain the why or the how, but… i</w:t>
+      </w:r>
+      <w:r>
+        <w:t>t’s the best lead we’ve got.”</w:t>
+      </w:r>
+    </w:p>
+    <w:p>
+      <w:pPr>
+        <w:ind w:firstLine="720"/>
+      </w:pPr>
+      <w:r>
+        <w:t xml:space="preserve">A new thought struck </w:t>
+      </w:r>
+      <w:r>
+        <w:t>Violet</w:t>
+      </w:r>
+      <w:r>
+        <w:t>, sharp and cold. “Have you seen Abby? Since this weekend? Since her jar broke?”</w:t>
+      </w:r>
+    </w:p>
+    <w:p>
+      <w:pPr>
+        <w:ind w:firstLine="720"/>
+      </w:pPr>
+      <w:r>
+        <w:t xml:space="preserve">Gracie’s eyes went wide. “I haven’t. I tried checking on her this morning, but… she wasn’t at school.” A spark hit her expression, a wild twinkle lighting her eyes. “How </w:t>
+      </w:r>
+      <w:r>
+        <w:t>would</w:t>
+      </w:r>
+      <w:r>
+        <w:t xml:space="preserve"> you feel about skipping next period to go find out?” </w:t>
+      </w:r>
+    </w:p>
+    <w:p>
+      <w:pPr>
+        <w:ind w:firstLine="720"/>
+      </w:pPr>
+      <w:r>
+        <w:t xml:space="preserve">“And miss science with Mr. Flan?” </w:t>
+      </w:r>
+      <w:r>
+        <w:t>Violet</w:t>
+      </w:r>
+      <w:r>
+        <w:t xml:space="preserve"> put on a fake frown</w:t>
+      </w:r>
+      <w:r>
+        <w:t xml:space="preserve">. </w:t>
+      </w:r>
+      <w:r>
+        <w:t>“Absolutely.</w:t>
+      </w:r>
+      <w:r>
+        <w:t>” She smiled. “</w:t>
+      </w:r>
+      <w:r>
+        <w:t>But… what if your parents find out? Didn’t you say they’re super strict? Won’t you, like… never get your phone back?”</w:t>
+      </w:r>
+    </w:p>
+    <w:p>
+      <w:pPr>
+        <w:ind w:firstLine="720"/>
+      </w:pPr>
+      <w:r>
+        <w:t>Gracie grinned, all mischief and delight. “Wouldn’t be the first time.”</w:t>
       </w:r>
     </w:p>
     <w:p/>

</xml_diff>

<commit_message>
!Combined - Finished Ch.17
</commit_message>
<xml_diff>
--- a/!Combined.docx
+++ b/!Combined.docx
@@ -29663,25 +29663,19 @@
         <w:ind w:firstLine="720"/>
       </w:pPr>
       <w:r>
-        <w:t>Violet</w:t>
-      </w:r>
-      <w:r>
-        <w:t>’s heart jumped.</w:t>
-      </w:r>
-    </w:p>
-    <w:p>
-      <w:pPr>
-        <w:ind w:firstLine="720"/>
-        <w:rPr>
-          <w:i/>
-          <w:iCs/>
-        </w:rPr>
-      </w:pPr>
-      <w:r>
-        <w:t>Violet</w:t>
-      </w:r>
-      <w:r>
-        <w:t xml:space="preserve">: </w:t>
+        <w:t>Violet’s heart jumped.</w:t>
+      </w:r>
+    </w:p>
+    <w:p>
+      <w:pPr>
+        <w:ind w:firstLine="720"/>
+        <w:rPr>
+          <w:i/>
+          <w:iCs/>
+        </w:rPr>
+      </w:pPr>
+      <w:r>
+        <w:t xml:space="preserve">Violet: </w:t>
       </w:r>
       <w:r>
         <w:rPr>
@@ -29748,10 +29742,7 @@
         </w:rPr>
       </w:pPr>
       <w:r>
-        <w:t>Violet</w:t>
-      </w:r>
-      <w:r>
-        <w:t xml:space="preserve">: </w:t>
+        <w:t xml:space="preserve">Violet: </w:t>
       </w:r>
       <w:r>
         <w:rPr>
@@ -29832,10 +29823,7 @@
         <w:ind w:firstLine="720"/>
       </w:pPr>
       <w:r>
-        <w:t>Violet</w:t>
-      </w:r>
-      <w:r>
-        <w:t xml:space="preserve"> heard her dad come and go without so much as a hello or goodbye. A</w:t>
+        <w:t>Violet heard her dad come and go without so much as a hello or goodbye. A</w:t>
       </w:r>
       <w:r>
         <w:t xml:space="preserve">pparently, communication was a one-way street. </w:t>
@@ -30238,13 +30226,7 @@
         <w:ind w:firstLine="720"/>
       </w:pPr>
       <w:r>
-        <w:t xml:space="preserve">“You think?” Gracie bit. </w:t>
-      </w:r>
-      <w:r>
-        <w:t>Violet</w:t>
-      </w:r>
-      <w:r>
-        <w:t xml:space="preserve"> knew it wasn’t directed at her, but it still hurt.</w:t>
+        <w:t>“You think?” Gracie bit. Violet knew it wasn’t directed at her, but it still hurt.</w:t>
       </w:r>
     </w:p>
     <w:p>
@@ -31064,7 +31046,1210 @@
         <w:t>Chapter 17</w:t>
       </w:r>
     </w:p>
+    <w:p>
+      <w:pPr>
+        <w:ind w:firstLine="720"/>
+      </w:pPr>
+      <w:r>
+        <w:t xml:space="preserve">Something wasn’t sitting right with Gracie as she crouched behind the massive hedge, watching </w:t>
+      </w:r>
+      <w:r>
+        <w:t>Violet</w:t>
+      </w:r>
+      <w:r>
+        <w:t xml:space="preserve"> walk toward the library—</w:t>
+      </w:r>
+      <w:r>
+        <w:rPr>
+          <w:i/>
+          <w:iCs/>
+        </w:rPr>
+        <w:t>alone</w:t>
+      </w:r>
+      <w:r>
+        <w:t>.</w:t>
+      </w:r>
+    </w:p>
+    <w:p>
+      <w:pPr>
+        <w:ind w:firstLine="720"/>
+      </w:pPr>
+      <w:r>
+        <w:t xml:space="preserve">If she’d needed any proof that Miss Everdeen was waiting specifically for </w:t>
+      </w:r>
+      <w:r>
+        <w:t>Violet</w:t>
+      </w:r>
+      <w:r>
+        <w:t>, she got it the moment they arrived. There, framed between the wide-open double doors, stood the librarian’s ghost. Perfect posture. Perfect stillness. Watching.</w:t>
+      </w:r>
+    </w:p>
+    <w:p>
+      <w:pPr>
+        <w:ind w:firstLine="720"/>
+      </w:pPr>
+      <w:r>
+        <w:t>Gracie had followed Violet’s plan—splitting up before they got too close—though not without grumbling her fair share of complaints. If she hadn’t listened, Miss Everdeen would’ve spotted them both immediately.</w:t>
+      </w:r>
+    </w:p>
+    <w:p>
+      <w:pPr>
+        <w:ind w:firstLine="720"/>
+      </w:pPr>
+      <w:r>
+        <w:t xml:space="preserve">But it </w:t>
+      </w:r>
+      <w:r>
+        <w:t>didn’t make it any easier to watch from the sidelines as her new friend approached the dead woman without her.</w:t>
+      </w:r>
+    </w:p>
+    <w:p>
+      <w:pPr>
+        <w:ind w:firstLine="720"/>
+      </w:pPr>
+      <w:r>
+        <w:t>Gracie stiffened when Miss Everdeen placed a hand</w:t>
+      </w:r>
+      <w:r>
+        <w:t xml:space="preserve"> </w:t>
+      </w:r>
+      <w:r>
+        <w:t xml:space="preserve">on </w:t>
+      </w:r>
+      <w:r>
+        <w:t>Violet</w:t>
+      </w:r>
+      <w:r>
+        <w:t xml:space="preserve">’s back and ushered her inside. </w:t>
+      </w:r>
+      <w:r>
+        <w:t xml:space="preserve">Gracie could have sworn she saw </w:t>
+      </w:r>
+      <w:r>
+        <w:t>Violet</w:t>
+      </w:r>
+      <w:r>
+        <w:t xml:space="preserve"> shiver from the distance, but she</w:t>
+      </w:r>
+      <w:r>
+        <w:t xml:space="preserve"> didn’t fight it. Didn’t hesitate. </w:t>
+      </w:r>
+    </w:p>
+    <w:p>
+      <w:pPr>
+        <w:ind w:firstLine="720"/>
+      </w:pPr>
+      <w:r>
+        <w:t>She only gave the quickest, blink-and-you’d-miss-it look over her shoulder, aimed straight toward the hedge where Gracie hid.</w:t>
+      </w:r>
+    </w:p>
+    <w:p>
+      <w:pPr>
+        <w:ind w:firstLine="720"/>
+      </w:pPr>
+      <w:r>
+        <w:t>It was all Gracie needed. A signal. A plea. A reminder of what she promised.</w:t>
+      </w:r>
+    </w:p>
+    <w:p>
+      <w:pPr>
+        <w:ind w:firstLine="720"/>
+      </w:pPr>
+      <w:r>
+        <w:t xml:space="preserve">Still, the sinking feeling </w:t>
+      </w:r>
+      <w:r>
+        <w:t>Gracie had</w:t>
+      </w:r>
+      <w:r>
+        <w:t xml:space="preserve"> been carrying since they </w:t>
+      </w:r>
+      <w:r>
+        <w:t xml:space="preserve">devised this plan </w:t>
+      </w:r>
+      <w:r>
+        <w:t xml:space="preserve">bottomed out, leaving her stomach somewhere near her shoes. Now there was nothing to do. No salt to fling. No plan to revise. Just time to count, and wait, and hope </w:t>
+      </w:r>
+      <w:r>
+        <w:t>Violet</w:t>
+      </w:r>
+      <w:r>
+        <w:t xml:space="preserve"> came back through those doors </w:t>
+      </w:r>
+      <w:r>
+        <w:t>as she entered them.</w:t>
+      </w:r>
+    </w:p>
+    <w:p>
+      <w:pPr>
+        <w:ind w:firstLine="720"/>
+      </w:pPr>
+      <w:r>
+        <w:t>“One… two… three…”</w:t>
+      </w:r>
+    </w:p>
     <w:p/>
+    <w:p>
+      <w:r>
+        <w:t xml:space="preserve">This was the third time </w:t>
+      </w:r>
+      <w:r>
+        <w:t>Violet</w:t>
+      </w:r>
+      <w:r>
+        <w:t xml:space="preserve"> had seen Miss Everdeen now up close and personal, and each time it was just as jarring as the last. </w:t>
+      </w:r>
+    </w:p>
+    <w:p>
+      <w:r>
+        <w:tab/>
+      </w:r>
+      <w:r>
+        <w:t>The cold hit first. It was never a normal cold, not the kind you could blame on late-night air. It was sharp and metallic, like winter biting through her bones. Then came the visuals</w:t>
+      </w:r>
+      <w:r>
+        <w:t xml:space="preserve">—the </w:t>
+      </w:r>
+      <w:r>
+        <w:t xml:space="preserve">edges too soft, movements too precise, the way Miss Everdeen looked both </w:t>
+      </w:r>
+      <w:r>
+        <w:lastRenderedPageBreak/>
+        <w:t>there and not there, as if someone had tried to airbrush a person into the world but got bored halfway through.</w:t>
+      </w:r>
+    </w:p>
+    <w:p>
+      <w:pPr>
+        <w:ind w:firstLine="720"/>
+      </w:pPr>
+      <w:r>
+        <w:t xml:space="preserve">Every instinct </w:t>
+      </w:r>
+      <w:r>
+        <w:t>Violet</w:t>
+      </w:r>
+      <w:r>
+        <w:t xml:space="preserve"> had—every thought, every twitch in her muscles—kept begging her to turn around and sprint right back into the night. To push past Gracie. To forget the jars. To forget the library. To forget the ghost altogether.</w:t>
+      </w:r>
+    </w:p>
+    <w:p>
+      <w:pPr>
+        <w:ind w:firstLine="720"/>
+      </w:pPr>
+      <w:r>
+        <w:t xml:space="preserve">But despite all of that, something else had crept in. </w:t>
+      </w:r>
+    </w:p>
+    <w:p>
+      <w:pPr>
+        <w:ind w:firstLine="720"/>
+      </w:pPr>
+      <w:r>
+        <w:t xml:space="preserve">Something </w:t>
+      </w:r>
+      <w:r>
+        <w:t>foreign</w:t>
+      </w:r>
+      <w:r>
+        <w:t>.</w:t>
+      </w:r>
+    </w:p>
+    <w:p>
+      <w:pPr>
+        <w:ind w:firstLine="720"/>
+      </w:pPr>
+      <w:r>
+        <w:t xml:space="preserve"> Something </w:t>
+      </w:r>
+      <w:r>
+        <w:t>Violet</w:t>
+      </w:r>
+      <w:r>
+        <w:t xml:space="preserve"> didn’t want to acknowledge.</w:t>
+      </w:r>
+    </w:p>
+    <w:p>
+      <w:pPr>
+        <w:ind w:firstLine="720"/>
+      </w:pPr>
+      <w:r>
+        <w:t>Comfort.</w:t>
+      </w:r>
+    </w:p>
+    <w:p>
+      <w:pPr>
+        <w:ind w:firstLine="720"/>
+      </w:pPr>
+      <w:r>
+        <w:t xml:space="preserve">Miss Everdeen was wrong, terrifying, and completely dead… yet for the </w:t>
+      </w:r>
+      <w:r>
+        <w:t>past</w:t>
+      </w:r>
+      <w:r>
+        <w:t xml:space="preserve"> few </w:t>
+      </w:r>
+      <w:r>
+        <w:t>weeks</w:t>
+      </w:r>
+      <w:r>
+        <w:t xml:space="preserve"> she had been the most </w:t>
+      </w:r>
+      <w:r>
+        <w:rPr>
+          <w:i/>
+          <w:iCs/>
+        </w:rPr>
+        <w:t>consistent</w:t>
+      </w:r>
+      <w:r>
+        <w:t xml:space="preserve"> presence in </w:t>
+      </w:r>
+      <w:r>
+        <w:t>Violet</w:t>
+      </w:r>
+      <w:r>
+        <w:t xml:space="preserve">’s life. </w:t>
+      </w:r>
+      <w:r>
+        <w:t xml:space="preserve">As sad as that </w:t>
+      </w:r>
+      <w:r>
+        <w:t>was.</w:t>
+      </w:r>
+    </w:p>
+    <w:p>
+      <w:pPr>
+        <w:ind w:firstLine="720"/>
+      </w:pPr>
+      <w:r>
+        <w:t>She lingered in every thought. Every dream. And now, standing inches away—just as real and unreal as ever—she was here again.</w:t>
+      </w:r>
+    </w:p>
+    <w:p>
+      <w:pPr>
+        <w:ind w:firstLine="720"/>
+      </w:pPr>
+      <w:r>
+        <w:t>Violet</w:t>
+      </w:r>
+      <w:r>
+        <w:t xml:space="preserve"> didn’t know if she felt </w:t>
+      </w:r>
+      <w:r>
+        <w:t>haunted</w:t>
+      </w:r>
+      <w:r>
+        <w:t xml:space="preserve"> or… noticed.</w:t>
+      </w:r>
+    </w:p>
+    <w:p>
+      <w:pPr>
+        <w:ind w:firstLine="720"/>
+      </w:pPr>
+      <w:r>
+        <w:t>She wasn’t sure which scared her more.</w:t>
+      </w:r>
+    </w:p>
+    <w:p>
+      <w:pPr>
+        <w:ind w:firstLine="720"/>
+      </w:pPr>
+      <w:r>
+        <w:t xml:space="preserve">With a hand on her back like a block of ice, Miss Everdeen guided </w:t>
+      </w:r>
+      <w:r>
+        <w:t>Violet</w:t>
+      </w:r>
+      <w:r>
+        <w:t xml:space="preserve"> through the library doors. </w:t>
+      </w:r>
+      <w:r>
+        <w:t>Violet</w:t>
+      </w:r>
+      <w:r>
+        <w:t xml:space="preserve"> forced herself not to flinch at the cold, and instead let her gaze flick—just once—toward the hedge outside. Gracie was somewhere behind it. Hiding. Counting. Waiting. </w:t>
+      </w:r>
+      <w:r>
+        <w:t>Violet</w:t>
+      </w:r>
+      <w:r>
+        <w:t xml:space="preserve"> dipped her chin ever so slightly, her signal to </w:t>
+      </w:r>
+      <w:r>
+        <w:rPr>
+          <w:i/>
+          <w:iCs/>
+        </w:rPr>
+        <w:t>start</w:t>
+      </w:r>
+      <w:r>
+        <w:t>.</w:t>
+      </w:r>
+    </w:p>
+    <w:p>
+      <w:pPr>
+        <w:ind w:firstLine="720"/>
+      </w:pPr>
+      <w:r>
+        <w:t>Now it was up to her.</w:t>
+      </w:r>
+    </w:p>
+    <w:p>
+      <w:pPr>
+        <w:ind w:firstLine="720"/>
+      </w:pPr>
+      <w:r>
+        <w:t xml:space="preserve">The plan was simple, but execution was going to be another matter entirely. </w:t>
+      </w:r>
+    </w:p>
+    <w:p>
+      <w:pPr>
+        <w:ind w:firstLine="720"/>
+      </w:pPr>
+      <w:r>
+        <w:t>Violet</w:t>
+      </w:r>
+      <w:r>
+        <w:t xml:space="preserve"> drew a slow breath, letting it scrape down her throat like frost. She needed Miss Everdeen to believe she’d come here willingly</w:t>
+      </w:r>
+      <w:r>
+        <w:t>. T</w:t>
+      </w:r>
+      <w:r>
+        <w:t xml:space="preserve">hat the pull of this place—the lure of answers, of help—had become too strong to resist. </w:t>
+      </w:r>
+    </w:p>
+    <w:p>
+      <w:pPr>
+        <w:ind w:firstLine="720"/>
+      </w:pPr>
+      <w:r>
+        <w:t xml:space="preserve">She </w:t>
+      </w:r>
+      <w:r>
+        <w:t>needed</w:t>
+      </w:r>
+      <w:r>
+        <w:t xml:space="preserve"> to make the ghost think </w:t>
+      </w:r>
+      <w:r>
+        <w:t>Violet</w:t>
+      </w:r>
+      <w:r>
+        <w:t xml:space="preserve"> wanted something from her, not that she was here to steal what Miss Everdeen had taken from everyone else.</w:t>
+      </w:r>
+    </w:p>
+    <w:p>
+      <w:pPr>
+        <w:ind w:firstLine="720"/>
+      </w:pPr>
+      <w:r>
+        <w:t>She would have to lie—convincingly—to something that could see straight through her.</w:t>
+      </w:r>
+    </w:p>
+    <w:p>
+      <w:pPr>
+        <w:ind w:firstLine="720"/>
+      </w:pPr>
+      <w:r>
+        <w:t>But</w:t>
+      </w:r>
+      <w:r>
+        <w:t xml:space="preserve"> for some reason, the idea of acting</w:t>
+      </w:r>
+      <w:r>
+        <w:t xml:space="preserve">, </w:t>
+      </w:r>
+      <w:r>
+        <w:t xml:space="preserve">of </w:t>
+      </w:r>
+      <w:r>
+        <w:rPr>
+          <w:i/>
+          <w:iCs/>
+        </w:rPr>
+        <w:t>lying</w:t>
+      </w:r>
+      <w:r>
+        <w:t xml:space="preserve">, </w:t>
+      </w:r>
+      <w:r>
+        <w:t xml:space="preserve">didn’t scare </w:t>
+      </w:r>
+      <w:r>
+        <w:t>Violet</w:t>
+      </w:r>
+      <w:r>
+        <w:t xml:space="preserve"> the way she expected it to. </w:t>
+      </w:r>
+    </w:p>
+    <w:p>
+      <w:pPr>
+        <w:ind w:firstLine="720"/>
+      </w:pPr>
+      <w:r>
+        <w:lastRenderedPageBreak/>
+        <w:t>Maybe because it wasn’t entirely a lie to begin with, was it?</w:t>
+      </w:r>
+    </w:p>
+    <w:p>
+      <w:pPr>
+        <w:ind w:firstLine="720"/>
+      </w:pPr>
+      <w:r>
+        <w:t>She let her gaze drift across the library’s vast emptiness. Miss Everdeen stood behind her like a winter storm, but the library itself felt strangely warm tonight. Safe, almost. Like stepping into a memory she didn’t fully own.</w:t>
+      </w:r>
+    </w:p>
+    <w:p>
+      <w:pPr>
+        <w:ind w:firstLine="720"/>
+      </w:pPr>
+      <w:r>
+        <w:t>The ghost said nothing. She waited. Patient. Expectant. As if the silence itself were a prompt.</w:t>
+      </w:r>
+    </w:p>
+    <w:p>
+      <w:pPr>
+        <w:ind w:firstLine="720"/>
+      </w:pPr>
+      <w:r>
+        <w:t>Violet</w:t>
+      </w:r>
+      <w:r>
+        <w:t xml:space="preserve"> turned to face her.</w:t>
+      </w:r>
+    </w:p>
+    <w:p>
+      <w:pPr>
+        <w:ind w:firstLine="720"/>
+      </w:pPr>
+      <w:r>
+        <w:t xml:space="preserve">She’d braced herself for that rigid, perfect, painted-on smile—the one that made </w:t>
+      </w:r>
+      <w:r>
+        <w:t>Violet</w:t>
+      </w:r>
+      <w:r>
+        <w:t xml:space="preserve">’s skin crawl every other time they’d met. But there was no smile this time. Miss Everdeen’s face was still, solemn. And for the first time, it looked </w:t>
+      </w:r>
+      <w:r>
+        <w:rPr>
+          <w:i/>
+          <w:iCs/>
+        </w:rPr>
+        <w:t>real.</w:t>
+      </w:r>
+      <w:r>
+        <w:t xml:space="preserve"> Not rehearsed. Not eerie. Just… sad. Understanding, even.</w:t>
+      </w:r>
+    </w:p>
+    <w:p>
+      <w:pPr>
+        <w:ind w:firstLine="720"/>
+      </w:pPr>
+      <w:r>
+        <w:t xml:space="preserve">A tight ache caught </w:t>
+      </w:r>
+      <w:r>
+        <w:t>Violet</w:t>
+      </w:r>
+      <w:r>
+        <w:t xml:space="preserve"> by the throat. Before she could stop it, a tear slid down her cheek, freezing at the edges as it dried.</w:t>
+      </w:r>
+    </w:p>
+    <w:p>
+      <w:pPr>
+        <w:ind w:firstLine="720"/>
+      </w:pPr>
+      <w:r>
+        <w:t xml:space="preserve">“You said… you could help,” </w:t>
+      </w:r>
+      <w:r>
+        <w:t>Violet</w:t>
+      </w:r>
+      <w:r>
+        <w:t xml:space="preserve"> whispered.</w:t>
+      </w:r>
+    </w:p>
+    <w:p>
+      <w:pPr>
+        <w:ind w:firstLine="720"/>
+      </w:pPr>
+      <w:r>
+        <w:t xml:space="preserve">Miss Everdeen’s spine was </w:t>
+      </w:r>
+      <w:r>
+        <w:t xml:space="preserve">as </w:t>
+      </w:r>
+      <w:r>
+        <w:t>straight as ever, hands clasped behind her back. She inclined her head with all the grace of someone who still believed she was alive.</w:t>
+      </w:r>
+    </w:p>
+    <w:p>
+      <w:pPr>
+        <w:ind w:firstLine="720"/>
+      </w:pPr>
+      <w:r>
+        <w:t xml:space="preserve">Her eyes seemed to see straight through </w:t>
+      </w:r>
+      <w:r>
+        <w:t>Violet</w:t>
+      </w:r>
+      <w:r>
+        <w:t>, the way they always did.</w:t>
+      </w:r>
+      <w:r>
+        <w:t xml:space="preserve"> </w:t>
+      </w:r>
+      <w:r>
+        <w:t>“I can.”</w:t>
+      </w:r>
+    </w:p>
+    <w:p>
+      <w:pPr>
+        <w:ind w:firstLine="720"/>
+      </w:pPr>
+      <w:r>
+        <w:t>“Help like… Abby?”</w:t>
+      </w:r>
+    </w:p>
+    <w:p>
+      <w:pPr>
+        <w:ind w:firstLine="720"/>
+      </w:pPr>
+      <w:r>
+        <w:t>Violet</w:t>
+      </w:r>
+      <w:r>
+        <w:t xml:space="preserve"> hadn’t planned to say it. </w:t>
+      </w:r>
+      <w:r>
+        <w:t>Knew it would be a risk. But t</w:t>
+      </w:r>
+      <w:r>
+        <w:t>he words slipped out, surprising her</w:t>
+      </w:r>
+      <w:r>
+        <w:t>self</w:t>
+      </w:r>
+      <w:r>
+        <w:t xml:space="preserve"> almost as much as the way Miss Everdeen </w:t>
+      </w:r>
+      <w:r>
+        <w:rPr>
+          <w:i/>
+          <w:iCs/>
+        </w:rPr>
+        <w:t>flinched</w:t>
+      </w:r>
+      <w:r>
+        <w:t>.</w:t>
+      </w:r>
+      <w:r>
+        <w:t xml:space="preserve"> As if Miss Everdeen was hurt by Abby’s current state.</w:t>
+      </w:r>
+    </w:p>
+    <w:p>
+      <w:pPr>
+        <w:ind w:firstLine="720"/>
+      </w:pPr>
+      <w:r>
+        <w:t xml:space="preserve">“I had been helping young Abby,” Everdeen replied, her voice stiff, “until your </w:t>
+      </w:r>
+      <w:r>
+        <w:rPr>
+          <w:i/>
+          <w:iCs/>
+        </w:rPr>
+        <w:t>friend</w:t>
+      </w:r>
+      <w:r>
+        <w:t xml:space="preserve">—” she tilted her head, as if searching </w:t>
+      </w:r>
+      <w:r>
+        <w:t>Violet</w:t>
+      </w:r>
+      <w:r>
+        <w:t>’s eyes for the right word, “—meddled in matters she did not understand.”</w:t>
+      </w:r>
+    </w:p>
+    <w:p>
+      <w:pPr>
+        <w:ind w:firstLine="720"/>
+      </w:pPr>
+      <w:r>
+        <w:t>Violet</w:t>
+      </w:r>
+      <w:r>
+        <w:t xml:space="preserve"> wanted to ask more—why Abby was found unconscious here, why others had been before her, why the whole place had once been shut down because of it. The questions pressed at her throat like thorns</w:t>
+      </w:r>
+      <w:r>
+        <w:t>, but now wasn’t the time for that.</w:t>
+      </w:r>
+    </w:p>
+    <w:p>
+      <w:pPr>
+        <w:ind w:firstLine="720"/>
+      </w:pPr>
+      <w:r>
+        <w:t>I</w:t>
+      </w:r>
+      <w:r>
+        <w:t>nstead, another one fell out, quiet as a breath.</w:t>
+      </w:r>
+    </w:p>
+    <w:p>
+      <w:pPr>
+        <w:ind w:firstLine="720"/>
+      </w:pPr>
+      <w:r>
+        <w:t>“Will I end up like her?”</w:t>
+      </w:r>
+    </w:p>
+    <w:p>
+      <w:pPr>
+        <w:ind w:firstLine="720"/>
+      </w:pPr>
+      <w:r>
+        <w:lastRenderedPageBreak/>
+        <w:t xml:space="preserve">Miss Everdeen studied </w:t>
+      </w:r>
+      <w:r>
+        <w:t>Violet</w:t>
+      </w:r>
+      <w:r>
+        <w:t xml:space="preserve"> a long moment. When she finally spoke, her voice</w:t>
+      </w:r>
+      <w:r>
+        <w:t xml:space="preserve"> </w:t>
+      </w:r>
+      <w:r>
+        <w:t>gentle.</w:t>
+      </w:r>
+      <w:r>
+        <w:t xml:space="preserve"> </w:t>
+      </w:r>
+      <w:r>
+        <w:t xml:space="preserve">“If you mean freed from </w:t>
+      </w:r>
+      <w:r>
+        <w:t>that</w:t>
+      </w:r>
+      <w:r>
+        <w:t xml:space="preserve"> ache buried so </w:t>
+      </w:r>
+      <w:r>
+        <w:t>deep</w:t>
+      </w:r>
+      <w:r>
+        <w:t xml:space="preserve"> in your young, fragile heart? Then yes.</w:t>
+      </w:r>
+      <w:r>
+        <w:t xml:space="preserve"> You will.”</w:t>
+      </w:r>
+    </w:p>
+    <w:p>
+      <w:pPr>
+        <w:ind w:firstLine="720"/>
+      </w:pPr>
+      <w:r>
+        <w:t xml:space="preserve">A </w:t>
+      </w:r>
+      <w:r>
+        <w:t>warmth of relief</w:t>
+      </w:r>
+      <w:r>
+        <w:t xml:space="preserve"> rippled through </w:t>
+      </w:r>
+      <w:r>
+        <w:t>Violet</w:t>
+      </w:r>
+      <w:r>
+        <w:t xml:space="preserve"> at Everdeen’s words</w:t>
+      </w:r>
+      <w:r>
+        <w:t xml:space="preserve">. </w:t>
+      </w:r>
+    </w:p>
+    <w:p>
+      <w:pPr>
+        <w:ind w:firstLine="720"/>
+      </w:pPr>
+      <w:r>
+        <w:t>She dragged her eyes away,</w:t>
+      </w:r>
+      <w:r>
+        <w:t xml:space="preserve"> unable to meet Everdeen’s gaze,</w:t>
+      </w:r>
+      <w:r>
+        <w:t xml:space="preserve"> pretending to survey the place with </w:t>
+      </w:r>
+      <w:r>
+        <w:t>a</w:t>
+      </w:r>
+      <w:r>
+        <w:t xml:space="preserve"> curiosity she’d once had.</w:t>
+      </w:r>
+    </w:p>
+    <w:p>
+      <w:pPr>
+        <w:ind w:firstLine="720"/>
+      </w:pPr>
+      <w:r>
+        <w:t xml:space="preserve">“You’ve helped others here,” </w:t>
+      </w:r>
+      <w:r>
+        <w:t>Violet</w:t>
+      </w:r>
+      <w:r>
+        <w:t xml:space="preserve"> </w:t>
+      </w:r>
+      <w:r>
+        <w:t>asked</w:t>
+      </w:r>
+      <w:r>
+        <w:t>, turning back, letting urgency sharpen her voice.</w:t>
+      </w:r>
+      <w:r>
+        <w:t xml:space="preserve"> Letting a </w:t>
+      </w:r>
+      <w:r>
+        <w:rPr>
+          <w:i/>
+          <w:iCs/>
+        </w:rPr>
+        <w:t xml:space="preserve">need </w:t>
+      </w:r>
+      <w:r>
+        <w:t xml:space="preserve">to understand, to prolong something she was still </w:t>
+      </w:r>
+      <w:r>
+        <w:t xml:space="preserve">feeling </w:t>
+      </w:r>
+      <w:r>
+        <w:t>reserved about.</w:t>
+      </w:r>
+    </w:p>
+    <w:p>
+      <w:pPr>
+        <w:ind w:firstLine="720"/>
+      </w:pPr>
+      <w:r>
+        <w:t>Miss Everdeen hesitated—then nodded. “Many times. Mrs. Willoughby and I.”</w:t>
+      </w:r>
+    </w:p>
+    <w:p>
+      <w:pPr>
+        <w:ind w:firstLine="720"/>
+      </w:pPr>
+      <w:r>
+        <w:t>Violet</w:t>
+      </w:r>
+      <w:r>
+        <w:t>’s brows rose. “Mrs. Willoughby?”</w:t>
+      </w:r>
+    </w:p>
+    <w:p>
+      <w:pPr>
+        <w:ind w:firstLine="720"/>
+      </w:pPr>
+      <w:r>
+        <w:t xml:space="preserve">Everdeen nodded again, slower this time. “Yes. The former mistress of this house. I can…” She tilted her head once more, studying </w:t>
+      </w:r>
+      <w:r>
+        <w:t>Violet</w:t>
+      </w:r>
+      <w:r>
+        <w:t xml:space="preserve"> with unsettling interest. “…show you, if you like.”</w:t>
+      </w:r>
+    </w:p>
+    <w:p>
+      <w:pPr>
+        <w:ind w:firstLine="720"/>
+      </w:pPr>
+      <w:r>
+        <w:t>Violet</w:t>
+      </w:r>
+      <w:r>
+        <w:t xml:space="preserve"> bit down on the edge of a smile, forcing her face into something small and fragile. Her voice wobbled just right.</w:t>
+      </w:r>
+    </w:p>
+    <w:p>
+      <w:pPr>
+        <w:ind w:firstLine="720"/>
+      </w:pPr>
+      <w:r>
+        <w:t>“Yes, please.”</w:t>
+      </w:r>
+    </w:p>
+    <w:p>
+      <w:pPr>
+        <w:ind w:firstLine="720"/>
+      </w:pPr>
+    </w:p>
+    <w:p>
+      <w:r>
+        <w:t xml:space="preserve">“One-hundred ninety-two… one-hundred ninety-three… Ah, screw this.” Gracie </w:t>
+      </w:r>
+      <w:r>
+        <w:t>rolled her eyes so hard it hurt.</w:t>
+      </w:r>
+    </w:p>
+    <w:p>
+      <w:r>
+        <w:tab/>
+      </w:r>
+      <w:r>
+        <w:t>Five minutes.</w:t>
+      </w:r>
+      <w:r>
+        <w:t xml:space="preserve"> </w:t>
+      </w:r>
+    </w:p>
+    <w:p>
+      <w:pPr>
+        <w:ind w:firstLine="720"/>
+      </w:pPr>
+      <w:r>
+        <w:t xml:space="preserve">They had agreed on five whole minutes. </w:t>
+      </w:r>
+      <w:r>
+        <w:t>But t</w:t>
+      </w:r>
+      <w:r>
+        <w:t xml:space="preserve">hree hundred seconds might as well have been three hundred years with </w:t>
+      </w:r>
+      <w:r>
+        <w:t>Violet</w:t>
+      </w:r>
+      <w:r>
+        <w:t xml:space="preserve"> alone in there. </w:t>
+      </w:r>
+    </w:p>
+    <w:p>
+      <w:pPr>
+        <w:ind w:firstLine="720"/>
+      </w:pPr>
+      <w:r>
+        <w:t xml:space="preserve">For all Gracie knew, Miss Everdeen was already scooping out </w:t>
+      </w:r>
+      <w:r>
+        <w:t>Violet</w:t>
+      </w:r>
+      <w:r>
+        <w:t>’s brains and storing them in a jar like some kind of psycho ghost-librarian jam.</w:t>
+      </w:r>
+      <w:r>
+        <w:t xml:space="preserve"> The thought of it sent a nasty shiver through Gracie. </w:t>
+      </w:r>
+    </w:p>
+    <w:p>
+      <w:pPr>
+        <w:ind w:firstLine="720"/>
+      </w:pPr>
+      <w:r>
+        <w:t>Nope. She was done waiting.</w:t>
+      </w:r>
+    </w:p>
+    <w:p>
+      <w:r>
+        <w:tab/>
+      </w:r>
+      <w:r>
+        <w:t xml:space="preserve">She yanked the converted marshmallow shooter—now officially a salt-blaster—from her backpack and stalked toward the library with all the stealth she’d learned from spy movies and exactly zero real training. </w:t>
+      </w:r>
+    </w:p>
+    <w:p>
+      <w:pPr>
+        <w:ind w:firstLine="720"/>
+      </w:pPr>
+      <w:r>
+        <w:lastRenderedPageBreak/>
+        <w:t xml:space="preserve">Crouch, sprint, hide behind a bush. Repeat. She </w:t>
+      </w:r>
+      <w:r>
+        <w:t xml:space="preserve">felt like </w:t>
+      </w:r>
+      <w:r>
+        <w:t xml:space="preserve">a </w:t>
+      </w:r>
+      <w:r>
+        <w:t>SWAT</w:t>
+      </w:r>
+      <w:r>
+        <w:t xml:space="preserve"> team</w:t>
+      </w:r>
+      <w:r>
+        <w:t>… if SWAT used backyard toys and table salt.</w:t>
+      </w:r>
+    </w:p>
+    <w:p>
+      <w:pPr>
+        <w:ind w:firstLine="720"/>
+      </w:pPr>
+      <w:r>
+        <w:t>With a final dash, Gracie pressed herself against the wall beneath the main window. She peeked up for a look inside and…</w:t>
+      </w:r>
+    </w:p>
+    <w:p>
+      <w:pPr>
+        <w:ind w:firstLine="720"/>
+      </w:pPr>
+      <w:r>
+        <w:t>Nothing.</w:t>
+      </w:r>
+    </w:p>
+    <w:p>
+      <w:pPr>
+        <w:ind w:firstLine="720"/>
+      </w:pPr>
+      <w:r>
+        <w:t>The shutters were closed tight. No glow. No movement. Not even a creepy ghost fingernail scratch.</w:t>
+      </w:r>
+    </w:p>
+    <w:p>
+      <w:r>
+        <w:tab/>
+      </w:r>
+      <w:r>
+        <w:t>“Great,” she muttered. “That definitely makes things easier.”</w:t>
+      </w:r>
+      <w:r>
+        <w:t xml:space="preserve"> </w:t>
+      </w:r>
+    </w:p>
+    <w:p>
+      <w:pPr>
+        <w:ind w:firstLine="720"/>
+      </w:pPr>
+      <w:r>
+        <w:t>(It did not make things easier.)</w:t>
+      </w:r>
+    </w:p>
+    <w:p>
+      <w:r>
+        <w:tab/>
+      </w:r>
+      <w:r>
+        <w:t>She eyed the porch steps—</w:t>
+      </w:r>
+      <w:r>
+        <w:t>arguably</w:t>
+      </w:r>
+      <w:r>
+        <w:t xml:space="preserve"> </w:t>
+      </w:r>
+      <w:r>
+        <w:t>the squeakiest steps in the entire town—and nodded to herself</w:t>
+      </w:r>
+      <w:r>
+        <w:t xml:space="preserve">. </w:t>
+      </w:r>
+      <w:r>
+        <w:t xml:space="preserve">Hoisting her bag and </w:t>
+      </w:r>
+      <w:r>
+        <w:t>salt-blaster</w:t>
+      </w:r>
+      <w:r>
+        <w:t xml:space="preserve"> onto the porch first, </w:t>
+      </w:r>
+      <w:r>
+        <w:t>Gracie</w:t>
+      </w:r>
+      <w:r>
+        <w:t xml:space="preserve"> clambered up after them, trying to avoid the stairs entirely—only </w:t>
+      </w:r>
+      <w:r>
+        <w:t xml:space="preserve">for her foot to catch on the railing, landing face first </w:t>
+      </w:r>
+      <w:r>
+        <w:t xml:space="preserve">with a loud </w:t>
+      </w:r>
+      <w:r>
+        <w:rPr>
+          <w:i/>
+          <w:iCs/>
+        </w:rPr>
+        <w:t>thud</w:t>
+      </w:r>
+      <w:r>
+        <w:t xml:space="preserve">. </w:t>
+      </w:r>
+    </w:p>
+    <w:p>
+      <w:pPr>
+        <w:ind w:firstLine="720"/>
+      </w:pPr>
+      <w:r>
+        <w:t xml:space="preserve">Gracie froze. Any second now, Everdeen would pop out with </w:t>
+      </w:r>
+      <w:r>
+        <w:t xml:space="preserve">her </w:t>
+      </w:r>
+      <w:r>
+        <w:t xml:space="preserve">ghostly claws and drag </w:t>
+      </w:r>
+      <w:r>
+        <w:t>Gracie</w:t>
+      </w:r>
+      <w:r>
+        <w:t xml:space="preserve"> into some creepy phantom dimension. She held her breath.</w:t>
+      </w:r>
+    </w:p>
+    <w:p>
+      <w:r>
+        <w:tab/>
+        <w:t>But there was only s</w:t>
+      </w:r>
+      <w:r>
+        <w:t>ilence</w:t>
+      </w:r>
+      <w:r>
+        <w:t xml:space="preserve"> to follow</w:t>
+      </w:r>
+      <w:r>
+        <w:t>.</w:t>
+      </w:r>
+    </w:p>
+    <w:p>
+      <w:pPr>
+        <w:ind w:firstLine="720"/>
+      </w:pPr>
+      <w:r>
+        <w:t>“Okay… good,” she whispered, still not convinced.</w:t>
+      </w:r>
+    </w:p>
+    <w:p>
+      <w:r>
+        <w:tab/>
+      </w:r>
+      <w:r>
+        <w:t>With a shaky breath, Gracie stood, brush</w:t>
+      </w:r>
+      <w:r>
+        <w:t>ing</w:t>
+      </w:r>
+      <w:r>
+        <w:t xml:space="preserve"> the dirt off her knees, and pressed her ear to the front door. </w:t>
+      </w:r>
+      <w:r>
+        <w:t>She heard something—muffled voices? Footsteps? Or maybe her heartbeat was being loud on purpose just to mess with her.</w:t>
+      </w:r>
+    </w:p>
+    <w:p>
+      <w:r>
+        <w:tab/>
+      </w:r>
+      <w:r>
+        <w:t xml:space="preserve">Either way, she had to move. </w:t>
+      </w:r>
+    </w:p>
+    <w:p>
+      <w:pPr>
+        <w:ind w:firstLine="720"/>
+      </w:pPr>
+      <w:r>
+        <w:t xml:space="preserve">If </w:t>
+      </w:r>
+      <w:r>
+        <w:t>Violet</w:t>
+      </w:r>
+      <w:r>
+        <w:t xml:space="preserve"> and Everdeen were right behind this door, she’d be spotted instantly. If not, </w:t>
+      </w:r>
+      <w:r>
+        <w:t xml:space="preserve">that means Violet did her job and </w:t>
+      </w:r>
+      <w:r>
+        <w:t>she might have a shot at getting those jars</w:t>
+      </w:r>
+      <w:r>
+        <w:t xml:space="preserve"> unnoticed</w:t>
+      </w:r>
+      <w:r>
+        <w:t xml:space="preserve">. </w:t>
+      </w:r>
+      <w:r>
+        <w:t>But if Gracie was being honest</w:t>
+      </w:r>
+      <w:r>
+        <w:t xml:space="preserve">, a tiny, slightly unhinged part of her hoped Everdeen </w:t>
+      </w:r>
+      <w:r>
+        <w:rPr>
+          <w:i/>
+          <w:iCs/>
+        </w:rPr>
+        <w:t>was</w:t>
+      </w:r>
+      <w:r>
+        <w:t xml:space="preserve"> right there—because she would love </w:t>
+      </w:r>
+      <w:r>
+        <w:t xml:space="preserve">nothing more than </w:t>
+      </w:r>
+      <w:r>
+        <w:t>to blast that ghost with a whole face-full of salt.</w:t>
+      </w:r>
+    </w:p>
+    <w:p>
+      <w:pPr>
+        <w:ind w:firstLine="720"/>
+      </w:pPr>
+      <w:r>
+        <w:t>Gracie raised her marshmallow-shooter-of-doom with one hand and reached for the handle with the other.</w:t>
+      </w:r>
+    </w:p>
+    <w:p>
+      <w:pPr>
+        <w:ind w:firstLine="720"/>
+      </w:pPr>
+      <w:r>
+        <w:t>The door clicked open.</w:t>
+      </w:r>
+    </w:p>
+    <w:p>
+      <w:pPr>
+        <w:ind w:firstLine="720"/>
+      </w:pPr>
+      <w:r>
+        <w:t xml:space="preserve">“Three hundred,” </w:t>
+      </w:r>
+      <w:r>
+        <w:t>Gracie</w:t>
+      </w:r>
+      <w:r>
+        <w:t xml:space="preserve"> whispered</w:t>
+      </w:r>
+      <w:r>
+        <w:t xml:space="preserve">, slipping </w:t>
+      </w:r>
+      <w:r>
+        <w:t xml:space="preserve">through the </w:t>
+      </w:r>
+      <w:r>
+        <w:t>crack of the door</w:t>
+      </w:r>
+      <w:r>
+        <w:t>.</w:t>
+      </w:r>
+    </w:p>
+    <w:p/>
+    <w:p>
+      <w:pPr>
+        <w:rPr>
+          <w:u w:val="single"/>
+        </w:rPr>
+      </w:pPr>
+      <w:r>
+        <w:rPr>
+          <w:u w:val="single"/>
+        </w:rPr>
+        <w:t>Chapter 18</w:t>
+      </w:r>
+    </w:p>
     <w:sectPr>
       <w:pgSz w:w="12240" w:h="15840"/>
       <w:pgMar w:top="1440" w:right="1440" w:bottom="1440" w:left="1440" w:header="720" w:footer="720" w:gutter="0"/>

</xml_diff>

<commit_message>
!Combined - Finish Ch.18
</commit_message>
<xml_diff>
--- a/!Combined.docx
+++ b/!Combined.docx
@@ -573,23 +573,40 @@
         <w:ind w:firstLine="720"/>
       </w:pPr>
       <w:r>
-        <w:t>“Ew. Why?”</w:t>
-      </w:r>
-    </w:p>
-    <w:p>
-      <w:pPr>
-        <w:ind w:firstLine="720"/>
-        <w:rPr>
-          <w:i/>
-          <w:iCs/>
-        </w:rPr>
-      </w:pPr>
-      <w:r>
-        <w:rPr>
-          <w:i/>
-          <w:iCs/>
-        </w:rPr>
-        <w:t xml:space="preserve">Ew why? </w:t>
+        <w:t>“</w:t>
+      </w:r>
+      <w:proofErr w:type="spellStart"/>
+      <w:r>
+        <w:t>Ew</w:t>
+      </w:r>
+      <w:proofErr w:type="spellEnd"/>
+      <w:r>
+        <w:t>. Why?”</w:t>
+      </w:r>
+    </w:p>
+    <w:p>
+      <w:pPr>
+        <w:ind w:firstLine="720"/>
+        <w:rPr>
+          <w:i/>
+          <w:iCs/>
+        </w:rPr>
+      </w:pPr>
+      <w:proofErr w:type="spellStart"/>
+      <w:r>
+        <w:rPr>
+          <w:i/>
+          <w:iCs/>
+        </w:rPr>
+        <w:t>Ew</w:t>
+      </w:r>
+      <w:proofErr w:type="spellEnd"/>
+      <w:r>
+        <w:rPr>
+          <w:i/>
+          <w:iCs/>
+        </w:rPr>
+        <w:t xml:space="preserve"> why? </w:t>
       </w:r>
       <w:r>
         <w:t>Violet</w:t>
@@ -1411,7 +1428,15 @@
         <w:t>Violet</w:t>
       </w:r>
       <w:r>
-        <w:t xml:space="preserve"> shot up like a rocket. “Ew! Dad, gross!” She snatched up a pillow and hurled it at him.</w:t>
+        <w:t xml:space="preserve"> shot up like a rocket. “</w:t>
+      </w:r>
+      <w:proofErr w:type="spellStart"/>
+      <w:r>
+        <w:t>Ew</w:t>
+      </w:r>
+      <w:proofErr w:type="spellEnd"/>
+      <w:r>
+        <w:t>! Dad, gross!” She snatched up a pillow and hurled it at him.</w:t>
       </w:r>
     </w:p>
     <w:p>
@@ -1527,7 +1552,39 @@
           <w:i/>
           <w:iCs/>
         </w:rPr>
-        <w:t>Help others when we can, everyone’s going through something, yada yada yada.</w:t>
+        <w:t xml:space="preserve">Help others when we can, everyone’s going through something, yada </w:t>
+      </w:r>
+      <w:proofErr w:type="spellStart"/>
+      <w:r>
+        <w:rPr>
+          <w:i/>
+          <w:iCs/>
+        </w:rPr>
+        <w:t>yada</w:t>
+      </w:r>
+      <w:proofErr w:type="spellEnd"/>
+      <w:r>
+        <w:rPr>
+          <w:i/>
+          <w:iCs/>
+        </w:rPr>
+        <w:t xml:space="preserve"> </w:t>
+      </w:r>
+      <w:proofErr w:type="spellStart"/>
+      <w:r>
+        <w:rPr>
+          <w:i/>
+          <w:iCs/>
+        </w:rPr>
+        <w:t>yada</w:t>
+      </w:r>
+      <w:proofErr w:type="spellEnd"/>
+      <w:r>
+        <w:rPr>
+          <w:i/>
+          <w:iCs/>
+        </w:rPr>
+        <w:t>.</w:t>
       </w:r>
       <w:r>
         <w:t xml:space="preserve"> Please spare me the lecture.”</w:t>
@@ -2443,7 +2500,15 @@
         <w:ind w:firstLine="720"/>
       </w:pPr>
       <w:r>
-        <w:t>Violet was—by all accounts—a pretty good kid. At least, she thought so. She listened to her elders, followed the rules (for the most part), held doors open for people behind her, and always remembered her please and thank-yous. If she still believed in</w:t>
+        <w:t>Violet was—by all accounts—a pretty good kid. At least, she thought so. She listened to her elders, followed the rules (for the most part), held doors open for people behind her, and always remembered her please and thank-</w:t>
+      </w:r>
+      <w:proofErr w:type="spellStart"/>
+      <w:r>
+        <w:t>yous</w:t>
+      </w:r>
+      <w:proofErr w:type="spellEnd"/>
+      <w:r>
+        <w:t>. If she still believed in</w:t>
       </w:r>
       <w:r>
         <w:t xml:space="preserve"> </w:t>
@@ -3161,7 +3226,15 @@
         <w:ind w:firstLine="720"/>
       </w:pPr>
       <w:r>
-        <w:t>Warm glass of milk? Ew. Definitely not.</w:t>
+        <w:t xml:space="preserve">Warm glass of milk? </w:t>
+      </w:r>
+      <w:proofErr w:type="spellStart"/>
+      <w:r>
+        <w:t>Ew</w:t>
+      </w:r>
+      <w:proofErr w:type="spellEnd"/>
+      <w:r>
+        <w:t>. Definitely not.</w:t>
       </w:r>
     </w:p>
     <w:p>
@@ -3191,7 +3264,15 @@
         <w:ind w:firstLine="720"/>
       </w:pPr>
       <w:r>
-        <w:t>And the only way she knew how was either to confront them head-on—hard to do at eleven o’clock at night—or find something to calm the waters. Something relaxing. Something zen.</w:t>
+        <w:t xml:space="preserve">And the only way she knew how was either to confront them head-on—hard to do at eleven o’clock at night—or find something to calm the waters. Something relaxing. Something </w:t>
+      </w:r>
+      <w:proofErr w:type="spellStart"/>
+      <w:r>
+        <w:t>zen</w:t>
+      </w:r>
+      <w:proofErr w:type="spellEnd"/>
+      <w:r>
+        <w:t>.</w:t>
       </w:r>
     </w:p>
     <w:p>
@@ -3272,6 +3353,7 @@
       <w:r>
         <w:t>-</w:t>
       </w:r>
+      <w:proofErr w:type="spellStart"/>
       <w:r>
         <w:rPr>
           <w:i/>
@@ -3279,6 +3361,7 @@
         </w:rPr>
         <w:t>ish</w:t>
       </w:r>
+      <w:proofErr w:type="spellEnd"/>
       <w:r>
         <w:t>. Neighborhood streets almost the entire way.</w:t>
       </w:r>
@@ -3518,7 +3601,15 @@
         <w:tab/>
       </w:r>
       <w:r>
-        <w:t>How, and why, a single family wanted to live in a place this big—this… eccentric—was beyond her. Maybe it hadn’t been like this when the Willoughbys lived here? Although, how different could it have been?</w:t>
+        <w:t xml:space="preserve">How, and why, a single family wanted to live in a place this big—this… eccentric—was beyond her. Maybe it hadn’t been like this when the </w:t>
+      </w:r>
+      <w:proofErr w:type="spellStart"/>
+      <w:r>
+        <w:t>Willoughbys</w:t>
+      </w:r>
+      <w:proofErr w:type="spellEnd"/>
+      <w:r>
+        <w:t xml:space="preserve"> lived here? Although, how different could it have been?</w:t>
       </w:r>
     </w:p>
     <w:p>
@@ -7939,7 +8030,15 @@
         <w:ind w:firstLine="720"/>
       </w:pPr>
       <w:r>
-        <w:t>Just the kind of zen she was aiming for.</w:t>
+        <w:t xml:space="preserve">Just the kind of </w:t>
+      </w:r>
+      <w:proofErr w:type="spellStart"/>
+      <w:r>
+        <w:t>zen</w:t>
+      </w:r>
+      <w:proofErr w:type="spellEnd"/>
+      <w:r>
+        <w:t xml:space="preserve"> she was aiming for.</w:t>
       </w:r>
     </w:p>
     <w:p>
@@ -8353,42 +8452,98 @@
           <w:i/>
           <w:iCs/>
         </w:rPr>
-        <w:t>Buzz, buzz, buzzzzz…</w:t>
-      </w:r>
-    </w:p>
-    <w:p>
-      <w:pPr>
-        <w:rPr>
-          <w:i/>
-          <w:iCs/>
-        </w:rPr>
-      </w:pPr>
-      <w:r>
-        <w:rPr>
-          <w:i/>
-          <w:iCs/>
-        </w:rPr>
-        <w:t>Buzz, buzz, buzzzzz…</w:t>
-      </w:r>
-    </w:p>
-    <w:p>
-      <w:r>
-        <w:rPr>
-          <w:i/>
-          <w:iCs/>
-        </w:rPr>
-        <w:t>Buzz, buzz, buzzzzz….</w:t>
-      </w:r>
-    </w:p>
-    <w:p>
-      <w:r>
+        <w:t xml:space="preserve">Buzz, buzz, </w:t>
+      </w:r>
+      <w:proofErr w:type="spellStart"/>
+      <w:r>
+        <w:rPr>
+          <w:i/>
+          <w:iCs/>
+        </w:rPr>
+        <w:t>buzzzzz</w:t>
+      </w:r>
+      <w:proofErr w:type="spellEnd"/>
+      <w:r>
+        <w:rPr>
+          <w:i/>
+          <w:iCs/>
+        </w:rPr>
         <w:t>…</w:t>
       </w:r>
+    </w:p>
+    <w:p>
+      <w:pPr>
+        <w:rPr>
+          <w:i/>
+          <w:iCs/>
+        </w:rPr>
+      </w:pPr>
+      <w:r>
+        <w:rPr>
+          <w:i/>
+          <w:iCs/>
+        </w:rPr>
+        <w:t xml:space="preserve">Buzz, buzz, </w:t>
+      </w:r>
+      <w:proofErr w:type="spellStart"/>
+      <w:r>
+        <w:rPr>
+          <w:i/>
+          <w:iCs/>
+        </w:rPr>
+        <w:t>buzzzzz</w:t>
+      </w:r>
+      <w:proofErr w:type="spellEnd"/>
+      <w:r>
+        <w:rPr>
+          <w:i/>
+          <w:iCs/>
+        </w:rPr>
+        <w:t>…</w:t>
+      </w:r>
+    </w:p>
+    <w:p>
+      <w:r>
+        <w:rPr>
+          <w:i/>
+          <w:iCs/>
+        </w:rPr>
+        <w:t xml:space="preserve">Buzz, buzz, </w:t>
+      </w:r>
+      <w:proofErr w:type="spellStart"/>
+      <w:r>
+        <w:rPr>
+          <w:i/>
+          <w:iCs/>
+        </w:rPr>
+        <w:t>buzzzzz</w:t>
+      </w:r>
+      <w:proofErr w:type="spellEnd"/>
+      <w:r>
+        <w:rPr>
+          <w:i/>
+          <w:iCs/>
+        </w:rPr>
+        <w:t>….</w:t>
+      </w:r>
+    </w:p>
+    <w:p>
+      <w:r>
+        <w:t>…</w:t>
+      </w:r>
       <w:r>
         <w:t>D</w:t>
       </w:r>
       <w:r>
-        <w:t>a-doop.</w:t>
+        <w:t>a-</w:t>
+      </w:r>
+      <w:proofErr w:type="spellStart"/>
+      <w:r>
+        <w:t>doop</w:t>
+      </w:r>
+      <w:proofErr w:type="spellEnd"/>
+      <w:r>
+        <w:t>.</w:t>
       </w:r>
     </w:p>
     <w:p>
@@ -9923,7 +10078,15 @@
         <w:ind w:firstLine="720"/>
       </w:pPr>
       <w:r>
-        <w:t>“Do you think,” Violet began carefully, “this has something to do with the Wiloughbys?”</w:t>
+        <w:t xml:space="preserve">“Do you think,” Violet began carefully, “this has something to do with the </w:t>
+      </w:r>
+      <w:proofErr w:type="spellStart"/>
+      <w:r>
+        <w:t>Wiloughbys</w:t>
+      </w:r>
+      <w:proofErr w:type="spellEnd"/>
+      <w:r>
+        <w:t>?”</w:t>
       </w:r>
     </w:p>
     <w:p>
@@ -10139,6 +10302,7 @@
       <w:r>
         <w:t>, with his wiry chest hair—</w:t>
       </w:r>
+      <w:proofErr w:type="spellStart"/>
       <w:r>
         <w:rPr>
           <w:i/>
@@ -10146,6 +10310,7 @@
         </w:rPr>
         <w:t>ew</w:t>
       </w:r>
+      <w:proofErr w:type="spellEnd"/>
       <w:r>
         <w:t>—already assigned a yearlong project worth a third of their grade. Who does that?</w:t>
       </w:r>
@@ -10415,8 +10580,13 @@
       <w:r>
         <w:t xml:space="preserve"> continued, “I had trouble sleeping one night. My bed was uncomfortable, my room was </w:t>
       </w:r>
-      <w:r>
-        <w:t>to hot</w:t>
+      <w:proofErr w:type="spellStart"/>
+      <w:r>
+        <w:t>to</w:t>
+      </w:r>
+      <w:proofErr w:type="spellEnd"/>
+      <w:r>
+        <w:t xml:space="preserve"> hot</w:t>
       </w:r>
       <w:r>
         <w:t xml:space="preserve">, and my mind just wouldn’t </w:t>
@@ -12136,12 +12306,21 @@
         </w:rPr>
         <w:t xml:space="preserve">Omg, </w:t>
       </w:r>
-      <w:r>
-        <w:rPr>
-          <w:i/>
-          <w:iCs/>
-        </w:rPr>
-        <w:t xml:space="preserve">ur </w:t>
+      <w:proofErr w:type="spellStart"/>
+      <w:r>
+        <w:rPr>
+          <w:i/>
+          <w:iCs/>
+        </w:rPr>
+        <w:t>ur</w:t>
+      </w:r>
+      <w:proofErr w:type="spellEnd"/>
+      <w:r>
+        <w:rPr>
+          <w:i/>
+          <w:iCs/>
+        </w:rPr>
+        <w:t xml:space="preserve"> </w:t>
       </w:r>
       <w:r>
         <w:rPr>
@@ -15490,7 +15669,15 @@
         <w:t>Violet</w:t>
       </w:r>
       <w:r>
-        <w:t xml:space="preserve"> dared to touch one. The glow flared brighter at her fingertip—then dimmed again when she pulled away.</w:t>
+        <w:t xml:space="preserve"> dared to touch </w:t>
+      </w:r>
+      <w:proofErr w:type="spellStart"/>
+      <w:r>
+        <w:t>one</w:t>
+      </w:r>
+      <w:proofErr w:type="spellEnd"/>
+      <w:r>
+        <w:t>. The glow flared brighter at her fingertip—then dimmed again when she pulled away.</w:t>
       </w:r>
     </w:p>
     <w:p>
@@ -17690,7 +17877,15 @@
         <w:ind w:firstLine="720"/>
       </w:pPr>
       <w:r>
-        <w:t>“Sh-she hasn’t taken anything,” Violet stammered. “I—I’ve been with her the whole time. We don’t have anything.”</w:t>
+        <w:t>“</w:t>
+      </w:r>
+      <w:proofErr w:type="spellStart"/>
+      <w:r>
+        <w:t>Sh</w:t>
+      </w:r>
+      <w:proofErr w:type="spellEnd"/>
+      <w:r>
+        <w:t>-she hasn’t taken anything,” Violet stammered. “I—I’ve been with her the whole time. We don’t have anything.”</w:t>
       </w:r>
     </w:p>
     <w:p>
@@ -19228,7 +19423,15 @@
           <w:i/>
           <w:iCs/>
         </w:rPr>
-        <w:t>If u</w:t>
+        <w:t xml:space="preserve">If </w:t>
+      </w:r>
+      <w:proofErr w:type="spellStart"/>
+      <w:r>
+        <w:rPr>
+          <w:i/>
+          <w:iCs/>
+        </w:rPr>
+        <w:t>u</w:t>
       </w:r>
       <w:r>
         <w:rPr>
@@ -19237,6 +19440,7 @@
         </w:rPr>
         <w:t>r</w:t>
       </w:r>
+      <w:proofErr w:type="spellEnd"/>
       <w:r>
         <w:rPr>
           <w:i/>
@@ -19244,12 +19448,21 @@
         </w:rPr>
         <w:t xml:space="preserve"> not up, get </w:t>
       </w:r>
-      <w:r>
-        <w:rPr>
-          <w:i/>
-          <w:iCs/>
-        </w:rPr>
-        <w:t>ur butt up ma’am!</w:t>
+      <w:proofErr w:type="spellStart"/>
+      <w:r>
+        <w:rPr>
+          <w:i/>
+          <w:iCs/>
+        </w:rPr>
+        <w:t>ur</w:t>
+      </w:r>
+      <w:proofErr w:type="spellEnd"/>
+      <w:r>
+        <w:rPr>
+          <w:i/>
+          <w:iCs/>
+        </w:rPr>
+        <w:t xml:space="preserve"> butt up ma’am!</w:t>
       </w:r>
     </w:p>
     <w:p>
@@ -19353,7 +19566,23 @@
           <w:i/>
           <w:iCs/>
         </w:rPr>
-        <w:t>L!! Yes I’m breathing. Barely. But my lungs are working. Please PLEASE tell me everything that happened last night wasn’t just some weird dream, right???</w:t>
+        <w:t xml:space="preserve">L!! Yes I’m breathing. Barely. But my lungs are working. Please </w:t>
+      </w:r>
+      <w:proofErr w:type="spellStart"/>
+      <w:r>
+        <w:rPr>
+          <w:i/>
+          <w:iCs/>
+        </w:rPr>
+        <w:t>PLEASE</w:t>
+      </w:r>
+      <w:proofErr w:type="spellEnd"/>
+      <w:r>
+        <w:rPr>
+          <w:i/>
+          <w:iCs/>
+        </w:rPr>
+        <w:t xml:space="preserve"> tell me everything that happened last night wasn’t just some weird dream, right???</w:t>
       </w:r>
     </w:p>
     <w:p>
@@ -19468,7 +19697,71 @@
           <w:i/>
           <w:iCs/>
         </w:rPr>
-        <w:t>Haha WATCH ur self ma’am. I might’ve been stumbling home, but I got these sea legs back under me and I don’t mind kickin ur butt if I have to.</w:t>
+        <w:t xml:space="preserve">Haha WATCH </w:t>
+      </w:r>
+      <w:proofErr w:type="spellStart"/>
+      <w:r>
+        <w:rPr>
+          <w:i/>
+          <w:iCs/>
+        </w:rPr>
+        <w:t>ur</w:t>
+      </w:r>
+      <w:proofErr w:type="spellEnd"/>
+      <w:r>
+        <w:rPr>
+          <w:i/>
+          <w:iCs/>
+        </w:rPr>
+        <w:t xml:space="preserve"> </w:t>
+      </w:r>
+      <w:proofErr w:type="spellStart"/>
+      <w:r>
+        <w:rPr>
+          <w:i/>
+          <w:iCs/>
+        </w:rPr>
+        <w:t>self ma’am</w:t>
+      </w:r>
+      <w:proofErr w:type="spellEnd"/>
+      <w:r>
+        <w:rPr>
+          <w:i/>
+          <w:iCs/>
+        </w:rPr>
+        <w:t xml:space="preserve">. I might’ve been stumbling home, but I got these sea legs back under me and I don’t mind </w:t>
+      </w:r>
+      <w:proofErr w:type="spellStart"/>
+      <w:r>
+        <w:rPr>
+          <w:i/>
+          <w:iCs/>
+        </w:rPr>
+        <w:t>kickin</w:t>
+      </w:r>
+      <w:proofErr w:type="spellEnd"/>
+      <w:r>
+        <w:rPr>
+          <w:i/>
+          <w:iCs/>
+        </w:rPr>
+        <w:t xml:space="preserve"> </w:t>
+      </w:r>
+      <w:proofErr w:type="spellStart"/>
+      <w:r>
+        <w:rPr>
+          <w:i/>
+          <w:iCs/>
+        </w:rPr>
+        <w:t>ur</w:t>
+      </w:r>
+      <w:proofErr w:type="spellEnd"/>
+      <w:r>
+        <w:rPr>
+          <w:i/>
+          <w:iCs/>
+        </w:rPr>
+        <w:t xml:space="preserve"> butt if I have to.</w:t>
       </w:r>
     </w:p>
     <w:p>
@@ -19663,7 +19956,23 @@
           <w:i/>
           <w:iCs/>
         </w:rPr>
-        <w:t>in some type of la la land.</w:t>
+        <w:t xml:space="preserve">in some type of la </w:t>
+      </w:r>
+      <w:proofErr w:type="spellStart"/>
+      <w:r>
+        <w:rPr>
+          <w:i/>
+          <w:iCs/>
+        </w:rPr>
+        <w:t>la</w:t>
+      </w:r>
+      <w:proofErr w:type="spellEnd"/>
+      <w:r>
+        <w:rPr>
+          <w:i/>
+          <w:iCs/>
+        </w:rPr>
+        <w:t xml:space="preserve"> land.</w:t>
       </w:r>
     </w:p>
     <w:p>
@@ -20555,7 +20864,15 @@
         <w:ind w:firstLine="720"/>
       </w:pPr>
       <w:r>
-        <w:t>That should have been the most terrifying discovery of the night… and yet her mind had shoved it to the bottom of the priority list. Filed away like a minor homework assignment.</w:t>
+        <w:t xml:space="preserve">That should have been the most terrifying discovery of the night… and yet her mind had </w:t>
+      </w:r>
+      <w:proofErr w:type="spellStart"/>
+      <w:r>
+        <w:t>shoved</w:t>
+      </w:r>
+      <w:proofErr w:type="spellEnd"/>
+      <w:r>
+        <w:t xml:space="preserve"> it to the bottom of the priority list. Filed away like a minor homework assignment.</w:t>
       </w:r>
     </w:p>
     <w:p>
@@ -25970,7 +26287,15 @@
         <w:tab/>
       </w:r>
       <w:r>
-        <w:t>“We’re gonna have to start drawing straws to decide who has to sit across from Gracie,” the girl next to her—Harper (</w:t>
+        <w:t xml:space="preserve">“We’re </w:t>
+      </w:r>
+      <w:proofErr w:type="spellStart"/>
+      <w:r>
+        <w:t>gonna</w:t>
+      </w:r>
+      <w:proofErr w:type="spellEnd"/>
+      <w:r>
+        <w:t xml:space="preserve"> have to start drawing straws to decide who has to sit across from Gracie,” the girl next to her—Harper (</w:t>
       </w:r>
       <w:r>
         <w:t>Violet</w:t>
@@ -26545,7 +26870,15 @@
         <w:ind w:firstLine="720"/>
       </w:pPr>
       <w:r>
-        <w:t>“Samzies,” Briana replied with a soft grin.</w:t>
+        <w:t>“</w:t>
+      </w:r>
+      <w:proofErr w:type="spellStart"/>
+      <w:r>
+        <w:t>Samzies</w:t>
+      </w:r>
+      <w:proofErr w:type="spellEnd"/>
+      <w:r>
+        <w:t>,” Briana replied with a soft grin.</w:t>
       </w:r>
     </w:p>
     <w:p>
@@ -28373,7 +28706,15 @@
         <w:ind w:firstLine="720"/>
       </w:pPr>
       <w:r>
-        <w:t>“Bingo-bango,” Gracie said with a grim sort of triumph.</w:t>
+        <w:t>“Bingo-</w:t>
+      </w:r>
+      <w:proofErr w:type="spellStart"/>
+      <w:r>
+        <w:t>bango</w:t>
+      </w:r>
+      <w:proofErr w:type="spellEnd"/>
+      <w:r>
+        <w:t>,” Gracie said with a grim sort of triumph.</w:t>
       </w:r>
     </w:p>
     <w:p>
@@ -31123,13 +31464,7 @@
         <w:t xml:space="preserve">’s back and ushered her inside. </w:t>
       </w:r>
       <w:r>
-        <w:t xml:space="preserve">Gracie could have sworn she saw </w:t>
-      </w:r>
-      <w:r>
-        <w:t>Violet</w:t>
-      </w:r>
-      <w:r>
-        <w:t xml:space="preserve"> shiver from the distance, but she</w:t>
+        <w:t>Gracie could have sworn she saw Violet shiver from the distance, but she</w:t>
       </w:r>
       <w:r>
         <w:t xml:space="preserve"> didn’t fight it. Didn’t hesitate. </w:t>
@@ -31191,13 +31526,7 @@
     <w:p/>
     <w:p>
       <w:r>
-        <w:t xml:space="preserve">This was the third time </w:t>
-      </w:r>
-      <w:r>
-        <w:t>Violet</w:t>
-      </w:r>
-      <w:r>
-        <w:t xml:space="preserve"> had seen Miss Everdeen now up close and personal, and each time it was just as jarring as the last. </w:t>
+        <w:t xml:space="preserve">This was the third time Violet had seen Miss Everdeen now up close and personal, and each time it was just as jarring as the last. </w:t>
       </w:r>
     </w:p>
     <w:p>
@@ -32249,6 +32578,1906 @@
         </w:rPr>
         <w:t>Chapter 18</w:t>
       </w:r>
+    </w:p>
+    <w:p>
+      <w:pPr>
+        <w:ind w:firstLine="720"/>
+      </w:pPr>
+      <w:r>
+        <w:t>“Are you alright</w:t>
+      </w:r>
+      <w:r>
+        <w:t>, little mis</w:t>
+      </w:r>
+      <w:r>
+        <w:t>s</w:t>
+      </w:r>
+      <w:r>
+        <w:t>?”</w:t>
+      </w:r>
+    </w:p>
+    <w:p>
+      <w:pPr>
+        <w:ind w:firstLine="720"/>
+      </w:pPr>
+      <w:r>
+        <w:t>Violet</w:t>
+      </w:r>
+      <w:r>
+        <w:t xml:space="preserve"> cleared her throat, one hand pressed to her chest. “Yeah, sorry—just had something stuck in my throat.” She </w:t>
+      </w:r>
+      <w:r>
+        <w:t xml:space="preserve">said, fighting </w:t>
+      </w:r>
+      <w:r>
+        <w:t>the urge to glance over her shoulder.</w:t>
+      </w:r>
+    </w:p>
+    <w:p>
+      <w:pPr>
+        <w:ind w:firstLine="720"/>
+      </w:pPr>
+      <w:r>
+        <w:t>Miss Everdeen’s eyes narrowed, and she gave a curt nod. “Next time, I suggest excusing yourself from the room if you feel a coughing fit coming on. Etiquette training, rule number forty-seven.”</w:t>
+      </w:r>
+    </w:p>
+    <w:p>
+      <w:pPr>
+        <w:ind w:firstLine="720"/>
+      </w:pPr>
+      <w:r>
+        <w:t>Violet</w:t>
+      </w:r>
+      <w:r>
+        <w:t xml:space="preserve"> fought</w:t>
+      </w:r>
+      <w:r>
+        <w:t xml:space="preserve"> the overwhelming urge to roll</w:t>
+      </w:r>
+      <w:r>
+        <w:t xml:space="preserve"> her eyes. </w:t>
+      </w:r>
+    </w:p>
+    <w:p>
+      <w:pPr>
+        <w:ind w:firstLine="720"/>
+        <w:rPr>
+          <w:i/>
+          <w:iCs/>
+        </w:rPr>
+      </w:pPr>
+      <w:r>
+        <w:rPr>
+          <w:i/>
+          <w:iCs/>
+        </w:rPr>
+        <w:t xml:space="preserve">Excuse myself for a cough? </w:t>
+      </w:r>
+      <w:r>
+        <w:rPr>
+          <w:i/>
+          <w:iCs/>
+        </w:rPr>
+        <w:t>Sure. I’ll remember that the next time I’m dead in a Victorian dollhouse.</w:t>
+      </w:r>
+    </w:p>
+    <w:p>
+      <w:pPr>
+        <w:ind w:firstLine="720"/>
+      </w:pPr>
+      <w:r>
+        <w:t>Violet</w:t>
+      </w:r>
+      <w:r>
+        <w:t xml:space="preserve"> studied </w:t>
+      </w:r>
+      <w:r>
+        <w:t xml:space="preserve">the </w:t>
+      </w:r>
+      <w:r>
+        <w:t xml:space="preserve">Miss Everdeen </w:t>
+      </w:r>
+      <w:r>
+        <w:t>as she sat primly in a chair, legs tucked neatly to the side. Her hair was s</w:t>
+      </w:r>
+      <w:r>
+        <w:t>leek</w:t>
+      </w:r>
+      <w:r>
+        <w:t>, as it always was—pulled tight into a bun—while wearing</w:t>
+      </w:r>
+      <w:r>
+        <w:t xml:space="preserve"> </w:t>
+      </w:r>
+      <w:r>
+        <w:t xml:space="preserve">her usual </w:t>
+      </w:r>
+      <w:r>
+        <w:t>modest dress</w:t>
+      </w:r>
+      <w:r>
+        <w:t xml:space="preserve"> with</w:t>
+      </w:r>
+      <w:r>
+        <w:t xml:space="preserve"> posture straight as a lamppost.</w:t>
+      </w:r>
+    </w:p>
+    <w:p>
+      <w:pPr>
+        <w:ind w:firstLine="720"/>
+      </w:pPr>
+      <w:r>
+        <w:t>Living or dead, this woman had clearly spent her entire existence with a stick lodged firmly where the sun did not shine.</w:t>
+      </w:r>
+    </w:p>
+    <w:p>
+      <w:pPr>
+        <w:ind w:firstLine="720"/>
+      </w:pPr>
+      <w:r>
+        <w:t>But o</w:t>
+      </w:r>
+      <w:r>
+        <w:t xml:space="preserve">ddly enough, </w:t>
+      </w:r>
+      <w:r>
+        <w:t>Violet</w:t>
+      </w:r>
+      <w:r>
+        <w:t>’s plan was working</w:t>
+      </w:r>
+      <w:r>
+        <w:t>, and she wasn’t going to rock the boat now.</w:t>
+      </w:r>
+    </w:p>
+    <w:p>
+      <w:pPr>
+        <w:ind w:firstLine="720"/>
+      </w:pPr>
+      <w:r>
+        <w:t xml:space="preserve">“Well, of course,” </w:t>
+      </w:r>
+      <w:r>
+        <w:t>Violet</w:t>
+      </w:r>
+      <w:r>
+        <w:t xml:space="preserve"> replied, biting the inside of her cheek so nothing snarkier slipped out.</w:t>
+      </w:r>
+      <w:r>
+        <w:t xml:space="preserve"> “Please, excuse me.”</w:t>
+      </w:r>
+    </w:p>
+    <w:p>
+      <w:pPr>
+        <w:ind w:firstLine="720"/>
+      </w:pPr>
+      <w:r>
+        <w:t>“Thank you.</w:t>
+      </w:r>
+      <w:r>
+        <w:t>” Everdeen inclined her head, like there was no other way to respond.</w:t>
+      </w:r>
+    </w:p>
+    <w:p>
+      <w:pPr>
+        <w:ind w:firstLine="720"/>
+      </w:pPr>
+      <w:r>
+        <w:t>Distract</w:t>
+      </w:r>
+      <w:r>
+        <w:t>ing</w:t>
+      </w:r>
+      <w:r>
+        <w:t xml:space="preserve"> the ghost, draw</w:t>
+      </w:r>
+      <w:r>
+        <w:t>ing</w:t>
+      </w:r>
+      <w:r>
+        <w:t xml:space="preserve"> out conversation</w:t>
+      </w:r>
+      <w:r>
+        <w:t>s</w:t>
+      </w:r>
+      <w:r>
+        <w:t xml:space="preserve">, </w:t>
+      </w:r>
+      <w:r>
+        <w:t xml:space="preserve">and </w:t>
+      </w:r>
+      <w:r>
+        <w:t>keep</w:t>
+      </w:r>
+      <w:r>
+        <w:t>ing</w:t>
+      </w:r>
+      <w:r>
+        <w:t xml:space="preserve"> </w:t>
+      </w:r>
+      <w:r>
+        <w:t>Everdeen’s</w:t>
+      </w:r>
+      <w:r>
+        <w:t xml:space="preserve"> attention </w:t>
+      </w:r>
+      <w:r>
+        <w:t xml:space="preserve">fixed on </w:t>
+      </w:r>
+      <w:r>
+        <w:rPr>
+          <w:i/>
+          <w:iCs/>
+        </w:rPr>
+        <w:t xml:space="preserve">her </w:t>
+      </w:r>
+      <w:r>
+        <w:t>so Gracie could slip in unnoticed had proven easier than expected</w:t>
+      </w:r>
+      <w:r>
+        <w:t xml:space="preserve">. </w:t>
+      </w:r>
+    </w:p>
+    <w:p>
+      <w:pPr>
+        <w:ind w:firstLine="720"/>
+      </w:pPr>
+      <w:r>
+        <w:t>Until now.</w:t>
+      </w:r>
+    </w:p>
+    <w:p>
+      <w:pPr>
+        <w:ind w:firstLine="720"/>
+      </w:pPr>
+      <w:r>
+        <w:t xml:space="preserve">After squeezing every delay tactic she </w:t>
+      </w:r>
+      <w:r>
+        <w:t>could</w:t>
+      </w:r>
+      <w:r>
+        <w:t xml:space="preserve"> without seeming suspicious—or dropping dead of monotony—Everdeen </w:t>
+      </w:r>
+      <w:r>
+        <w:t xml:space="preserve">had </w:t>
+      </w:r>
+      <w:r>
+        <w:t xml:space="preserve">guided </w:t>
+      </w:r>
+      <w:r>
+        <w:t>Violet</w:t>
+      </w:r>
+      <w:r>
+        <w:t xml:space="preserve"> to a cluster of armchairs arranged in a circle near the base of the Nurturing Tree. </w:t>
+      </w:r>
+      <w:r>
+        <w:t xml:space="preserve">Or what Everdeen referred to as </w:t>
+      </w:r>
+      <w:r>
+        <w:t>“the morning room,” because of course it was.</w:t>
+      </w:r>
+    </w:p>
+    <w:p>
+      <w:pPr>
+        <w:ind w:firstLine="720"/>
+      </w:pPr>
+      <w:r>
+        <w:t xml:space="preserve"> </w:t>
+      </w:r>
+      <w:r>
+        <w:t>“</w:t>
+      </w:r>
+      <w:r>
+        <w:t>Now, if everyone is ready, let’s get—” Everdeen stopped abruptly, head tilting toward the sound of creaking stairs behind them.</w:t>
+      </w:r>
+    </w:p>
+    <w:p>
+      <w:pPr>
+        <w:ind w:firstLine="720"/>
+      </w:pPr>
+      <w:r>
+        <w:lastRenderedPageBreak/>
+        <w:t xml:space="preserve">“Miss Everdeen!” </w:t>
+      </w:r>
+      <w:r>
+        <w:t>Violet</w:t>
+      </w:r>
+      <w:r>
+        <w:t xml:space="preserve"> blurted, louder than she meant to. The ghost’s head snapped back around</w:t>
+      </w:r>
+      <w:r>
+        <w:t xml:space="preserve"> like the house </w:t>
+      </w:r>
+      <w:r>
+        <w:t>had</w:t>
+      </w:r>
+      <w:r>
+        <w:t xml:space="preserve"> caught fire.</w:t>
+      </w:r>
+    </w:p>
+    <w:p>
+      <w:pPr>
+        <w:ind w:firstLine="720"/>
+      </w:pPr>
+      <w:r>
+        <w:t xml:space="preserve">“I—uh—thought I felt another coughing fit coming on and was about to excuse myself, but… </w:t>
+      </w:r>
+      <w:r>
+        <w:t xml:space="preserve">um, </w:t>
+      </w:r>
+      <w:r>
+        <w:t>never mind. All better.”</w:t>
+      </w:r>
+    </w:p>
+    <w:p>
+      <w:pPr>
+        <w:ind w:firstLine="720"/>
+      </w:pPr>
+      <w:r>
+        <w:t>Everdeen stared at Violet, eyes narrowed to slits. Violet’s pulse thudded so loudly she was sure the whole house could hear it.</w:t>
+      </w:r>
+    </w:p>
+    <w:p>
+      <w:pPr>
+        <w:ind w:firstLine="720"/>
+      </w:pPr>
+      <w:r>
+        <w:t>Finally, Everdeen nodded.</w:t>
+      </w:r>
+    </w:p>
+    <w:p>
+      <w:pPr>
+        <w:ind w:firstLine="720"/>
+      </w:pPr>
+      <w:r>
+        <w:t>“Shouting is not how one excuses oneself,” she began, sounding poised to launch into a full lesson on etiquette—then stopped herself short. “But very well. We wouldn’t want to keep the rest of the children waiting any longer than we already have, now would we?”</w:t>
+      </w:r>
+    </w:p>
+    <w:p>
+      <w:pPr>
+        <w:ind w:firstLine="720"/>
+      </w:pPr>
+      <w:r>
+        <w:t>“The rest of the</w:t>
+      </w:r>
+      <w:r>
+        <w:t xml:space="preserve"> children</w:t>
+      </w:r>
+      <w:r>
+        <w:t xml:space="preserve">?” </w:t>
+      </w:r>
+      <w:r>
+        <w:t>Violet</w:t>
+      </w:r>
+      <w:r>
+        <w:t xml:space="preserve"> began, then froze as figures flickered into view</w:t>
+      </w:r>
+      <w:r>
+        <w:t xml:space="preserve"> before her</w:t>
+      </w:r>
+      <w:r>
+        <w:t>.</w:t>
+      </w:r>
+    </w:p>
+    <w:p>
+      <w:pPr>
+        <w:ind w:firstLine="720"/>
+      </w:pPr>
+      <w:r>
+        <w:t>Children.</w:t>
+      </w:r>
+      <w:r>
+        <w:t xml:space="preserve"> </w:t>
+      </w:r>
+    </w:p>
+    <w:p>
+      <w:pPr>
+        <w:ind w:firstLine="720"/>
+      </w:pPr>
+      <w:r>
+        <w:t xml:space="preserve">Actual children. </w:t>
+      </w:r>
+    </w:p>
+    <w:p>
+      <w:pPr>
+        <w:ind w:firstLine="720"/>
+      </w:pPr>
+      <w:r>
+        <w:t>Appearing from nowhere.</w:t>
+      </w:r>
+    </w:p>
+    <w:p>
+      <w:pPr>
+        <w:ind w:firstLine="720"/>
+      </w:pPr>
+      <w:r>
+        <w:t xml:space="preserve">A handful at first, then a dozen more—boys and girls, some older, some younger, sitting </w:t>
+      </w:r>
+      <w:r>
+        <w:t>crisscross</w:t>
+      </w:r>
+      <w:r>
+        <w:t xml:space="preserve">-applesauce </w:t>
+      </w:r>
+      <w:r>
+        <w:t xml:space="preserve">on the rug like they’d always been there. </w:t>
+      </w:r>
+      <w:r>
+        <w:t xml:space="preserve">Each one seemed to wear </w:t>
+      </w:r>
+      <w:r>
+        <w:t>c</w:t>
+      </w:r>
+      <w:r>
+        <w:t>lothing from different eras—hoodies beside pinafores, sneakers beside buttoned boots</w:t>
+      </w:r>
+      <w:r>
+        <w:t>, bonnets beside beanies.</w:t>
+      </w:r>
+      <w:r>
+        <w:t xml:space="preserve"> If not for their faint blue haze and blurred edges, </w:t>
+      </w:r>
+      <w:r>
+        <w:t>Violet</w:t>
+      </w:r>
+      <w:r>
+        <w:t xml:space="preserve"> might have mistaken them for real.</w:t>
+      </w:r>
+      <w:r>
+        <w:t xml:space="preserve"> Or rather, </w:t>
+      </w:r>
+      <w:r>
+        <w:rPr>
+          <w:i/>
+          <w:iCs/>
+        </w:rPr>
+        <w:t>l</w:t>
+      </w:r>
+      <w:r>
+        <w:rPr>
+          <w:i/>
+          <w:iCs/>
+        </w:rPr>
+        <w:t>iving</w:t>
+      </w:r>
+      <w:r>
+        <w:t>.</w:t>
+      </w:r>
+    </w:p>
+    <w:p>
+      <w:pPr>
+        <w:ind w:firstLine="720"/>
+        <w:rPr>
+          <w:i/>
+          <w:iCs/>
+        </w:rPr>
+      </w:pPr>
+      <w:r>
+        <w:rPr>
+          <w:i/>
+          <w:iCs/>
+        </w:rPr>
+        <w:t>Who…?</w:t>
+      </w:r>
+    </w:p>
+    <w:p>
+      <w:pPr>
+        <w:ind w:firstLine="720"/>
+      </w:pPr>
+      <w:r>
+        <w:t>“Have a seat, little miss,” Everdeen said sternly, peering over reading glasses she definitely hadn’t been wearing a moment ago. “On your bottom.</w:t>
+      </w:r>
+      <w:r>
+        <w:t xml:space="preserve"> Now please.</w:t>
+      </w:r>
+      <w:r>
+        <w:t>” She pointed to the floor.</w:t>
+      </w:r>
+    </w:p>
+    <w:p>
+      <w:pPr>
+        <w:ind w:firstLine="720"/>
+        <w:rPr>
+          <w:i/>
+          <w:iCs/>
+        </w:rPr>
+      </w:pPr>
+      <w:r>
+        <w:rPr>
+          <w:i/>
+          <w:iCs/>
+        </w:rPr>
+        <w:t>Next to the</w:t>
+      </w:r>
+      <w:r>
+        <w:rPr>
+          <w:i/>
+          <w:iCs/>
+        </w:rPr>
+        <w:t xml:space="preserve"> other</w:t>
+      </w:r>
+      <w:r>
+        <w:rPr>
+          <w:i/>
+          <w:iCs/>
+        </w:rPr>
+        <w:t xml:space="preserve"> ghost kids</w:t>
+      </w:r>
+      <w:r>
+        <w:rPr>
+          <w:i/>
+          <w:iCs/>
+        </w:rPr>
+        <w:t>?</w:t>
+      </w:r>
+      <w:r>
+        <w:rPr>
+          <w:i/>
+          <w:iCs/>
+        </w:rPr>
+        <w:t xml:space="preserve"> Sure. Why not.</w:t>
+      </w:r>
+    </w:p>
+    <w:p>
+      <w:pPr>
+        <w:ind w:firstLine="720"/>
+      </w:pPr>
+      <w:r>
+        <w:t>Violet</w:t>
+      </w:r>
+      <w:r>
+        <w:t xml:space="preserve"> lowered herself slowly. </w:t>
+      </w:r>
+    </w:p>
+    <w:p>
+      <w:pPr>
+        <w:ind w:firstLine="720"/>
+      </w:pPr>
+      <w:r>
+        <w:t>None of the children looked at her</w:t>
+      </w:r>
+      <w:r>
+        <w:t xml:space="preserve">, though. </w:t>
+      </w:r>
+      <w:r>
+        <w:t xml:space="preserve">Not one. </w:t>
+      </w:r>
+    </w:p>
+    <w:p>
+      <w:pPr>
+        <w:ind w:firstLine="720"/>
+      </w:pPr>
+      <w:r>
+        <w:t xml:space="preserve">Their eyes were fixed on Miss Everdeen, still as mannequins. Strangely, </w:t>
+      </w:r>
+      <w:r>
+        <w:t>Violet</w:t>
+      </w:r>
+      <w:r>
+        <w:t xml:space="preserve"> felt no</w:t>
+      </w:r>
+      <w:r>
+        <w:t xml:space="preserve"> waves of</w:t>
+      </w:r>
+      <w:r>
+        <w:t xml:space="preserve"> cold coming from them at all.</w:t>
+      </w:r>
+    </w:p>
+    <w:p>
+      <w:pPr>
+        <w:ind w:firstLine="720"/>
+      </w:pPr>
+      <w:r>
+        <w:lastRenderedPageBreak/>
+        <w:t>“Story time,” Everdeen announced, clapping her hands once. The sharp sound echoed like a command.</w:t>
+      </w:r>
+    </w:p>
+    <w:p>
+      <w:pPr>
+        <w:ind w:firstLine="720"/>
+      </w:pPr>
+      <w:r>
+        <w:t xml:space="preserve">“Story time?” </w:t>
+      </w:r>
+      <w:r>
+        <w:t>Violet</w:t>
+      </w:r>
+      <w:r>
+        <w:t xml:space="preserve"> asked carefully.</w:t>
+      </w:r>
+    </w:p>
+    <w:p>
+      <w:pPr>
+        <w:ind w:firstLine="720"/>
+      </w:pPr>
+      <w:r>
+        <w:t>Everdeen nodded. “You’re here for help</w:t>
+      </w:r>
+      <w:r>
+        <w:t>, a</w:t>
+      </w:r>
+      <w:r>
+        <w:t>re you not?”</w:t>
+      </w:r>
+    </w:p>
+    <w:p>
+      <w:pPr>
+        <w:ind w:firstLine="720"/>
+      </w:pPr>
+      <w:r>
+        <w:t>Violet</w:t>
+      </w:r>
+      <w:r>
+        <w:t xml:space="preserve"> swallowed, heart pounding, suddenly wishing she had</w:t>
+      </w:r>
+      <w:r>
+        <w:t xml:space="preserve"> somehow</w:t>
+      </w:r>
+      <w:r>
+        <w:t xml:space="preserve"> dragged th</w:t>
+      </w:r>
+      <w:r>
+        <w:t xml:space="preserve">is </w:t>
+      </w:r>
+      <w:r>
+        <w:t xml:space="preserve">out another ten hours. But she was here now. </w:t>
+      </w:r>
+    </w:p>
+    <w:p>
+      <w:pPr>
+        <w:ind w:firstLine="720"/>
+      </w:pPr>
+      <w:r>
+        <w:t>And so was Gracie.</w:t>
+      </w:r>
+    </w:p>
+    <w:p>
+      <w:pPr>
+        <w:ind w:firstLine="720"/>
+      </w:pPr>
+      <w:r>
+        <w:t xml:space="preserve">“Yes,” </w:t>
+      </w:r>
+      <w:r>
+        <w:t>Violet</w:t>
+      </w:r>
+      <w:r>
+        <w:t xml:space="preserve"> said tightly. “Of course.”</w:t>
+      </w:r>
+    </w:p>
+    <w:p>
+      <w:pPr>
+        <w:ind w:firstLine="720"/>
+      </w:pPr>
+      <w:r>
+        <w:t>“Excellent.” Everdeen inclined her head, lips pressed in thin impatience. “Then I believe it’s time I help</w:t>
+      </w:r>
+      <w:r>
+        <w:t>ed</w:t>
+      </w:r>
+      <w:r>
+        <w:t xml:space="preserve"> you. And that begins with a story.</w:t>
+      </w:r>
+      <w:r>
+        <w:t>”</w:t>
+      </w:r>
+    </w:p>
+    <w:p>
+      <w:pPr>
+        <w:ind w:firstLine="720"/>
+      </w:pPr>
+      <w:r>
+        <w:t>Out of thin air, a book appeared in Miss Everdeen’s hands.</w:t>
+      </w:r>
+    </w:p>
+    <w:p>
+      <w:pPr>
+        <w:ind w:firstLine="720"/>
+      </w:pPr>
+      <w:r>
+        <w:t xml:space="preserve">The ghost looked down at </w:t>
+      </w:r>
+      <w:r>
+        <w:t>Violet</w:t>
+      </w:r>
+      <w:r>
+        <w:t xml:space="preserve"> with a pleased little smile, then—oddly—licked her finger with nonexistent saliva and flipped open the cover of a picture book </w:t>
+      </w:r>
+      <w:r>
+        <w:t>Violet</w:t>
+      </w:r>
+      <w:r>
+        <w:t xml:space="preserve"> had never seen before.</w:t>
+      </w:r>
+    </w:p>
+    <w:p>
+      <w:pPr>
+        <w:ind w:firstLine="720"/>
+      </w:pPr>
+      <w:r>
+        <w:t xml:space="preserve">Not that </w:t>
+      </w:r>
+      <w:r>
+        <w:t>Violet</w:t>
+      </w:r>
+      <w:r>
+        <w:t xml:space="preserve"> was exactly up-to-date on picture books. She couldn’t remember the last time she’d even </w:t>
+      </w:r>
+      <w:r>
+        <w:rPr>
+          <w:i/>
+          <w:iCs/>
+        </w:rPr>
+        <w:t>held</w:t>
+      </w:r>
+      <w:r>
+        <w:t xml:space="preserve"> one. </w:t>
+      </w:r>
+    </w:p>
+    <w:p>
+      <w:pPr>
+        <w:ind w:firstLine="720"/>
+      </w:pPr>
+      <w:r>
+        <w:t xml:space="preserve">But if it kept the ghost busy, she really didn’t care whether they were reading </w:t>
+      </w:r>
+      <w:r>
+        <w:rPr>
+          <w:i/>
+          <w:iCs/>
+        </w:rPr>
+        <w:t xml:space="preserve">The </w:t>
+      </w:r>
+      <w:r>
+        <w:rPr>
+          <w:i/>
+          <w:iCs/>
+        </w:rPr>
+        <w:t xml:space="preserve">Very </w:t>
+      </w:r>
+      <w:r>
+        <w:rPr>
+          <w:i/>
+          <w:iCs/>
+        </w:rPr>
+        <w:t>Hungry Caterpillar of Doom</w:t>
+      </w:r>
+      <w:r>
+        <w:t xml:space="preserve"> or </w:t>
+      </w:r>
+      <w:r>
+        <w:rPr>
+          <w:i/>
+          <w:iCs/>
+        </w:rPr>
+        <w:t>Goodnight, Grief Moon.</w:t>
+      </w:r>
+    </w:p>
+    <w:p>
+      <w:pPr>
+        <w:ind w:firstLine="720"/>
+      </w:pPr>
+      <w:r>
+        <w:t>“This story begins like so many others,” Miss Everdeen announced grandly. “An epic of sorrow. A tale of sadness. A song of grief.”</w:t>
+      </w:r>
+    </w:p>
+    <w:p>
+      <w:pPr>
+        <w:ind w:firstLine="720"/>
+        <w:rPr>
+          <w:i/>
+          <w:iCs/>
+        </w:rPr>
+      </w:pPr>
+      <w:r>
+        <w:t>Violet</w:t>
+      </w:r>
+      <w:r>
+        <w:t xml:space="preserve"> blinked.</w:t>
+      </w:r>
+      <w:r>
+        <w:t xml:space="preserve"> </w:t>
+      </w:r>
+      <w:r>
+        <w:rPr>
+          <w:i/>
+          <w:iCs/>
+        </w:rPr>
+        <w:t>That’s one way to start a children’s book.</w:t>
+      </w:r>
+    </w:p>
+    <w:p>
+      <w:pPr>
+        <w:ind w:firstLine="720"/>
+      </w:pPr>
+      <w:r>
+        <w:t>“You see,” Miss Everdeen went on, “once upon a time, there was a girl. A young girl.” She turned the page to a drawing of a smiling child with shoulder-length brown hair and big, round glasses—not unlike a pair Violet once owned.</w:t>
+      </w:r>
+    </w:p>
+    <w:p>
+      <w:pPr>
+        <w:ind w:firstLine="720"/>
+      </w:pPr>
+      <w:r>
+        <w:t>“Early in her life, she was happy. She lived surrounded by laughter and love</w:t>
+      </w:r>
+      <w:r>
+        <w:t xml:space="preserve">, </w:t>
+      </w:r>
+      <w:r>
+        <w:t>by giggles and silly-willies, by hugs and kisses, and so</w:t>
+      </w:r>
+      <w:r>
+        <w:t xml:space="preserve">, </w:t>
+      </w:r>
+      <w:r>
+        <w:rPr>
+          <w:i/>
+          <w:iCs/>
+        </w:rPr>
+        <w:t>so</w:t>
+      </w:r>
+      <w:r>
+        <w:t xml:space="preserve"> much more. It was a happy life. A </w:t>
+      </w:r>
+      <w:r>
+        <w:rPr>
+          <w:i/>
+          <w:iCs/>
+        </w:rPr>
+        <w:t>full</w:t>
+      </w:r>
+      <w:r>
+        <w:t xml:space="preserve"> </w:t>
+      </w:r>
+      <w:r>
+        <w:t>life</w:t>
+      </w:r>
+      <w:r>
+        <w:t xml:space="preserve">. </w:t>
+      </w:r>
+      <w:r>
+        <w:t>For s</w:t>
+      </w:r>
+      <w:r>
+        <w:t>he was loved. And she loved in return.”</w:t>
+      </w:r>
+    </w:p>
+    <w:p>
+      <w:pPr>
+        <w:ind w:firstLine="720"/>
+      </w:pPr>
+      <w:r>
+        <w:t>The pictures showed the girl playing with</w:t>
+      </w:r>
+      <w:r>
+        <w:t xml:space="preserve"> what was presumably her </w:t>
+      </w:r>
+      <w:r>
+        <w:t xml:space="preserve">mother and </w:t>
+      </w:r>
+      <w:r>
+        <w:t xml:space="preserve">her </w:t>
+      </w:r>
+      <w:r>
+        <w:t>father in a sunlit field, all three laughing with unfiltered joy.</w:t>
+      </w:r>
+      <w:r>
+        <w:t xml:space="preserve"> Miss Everdeen turned the page.</w:t>
+      </w:r>
+    </w:p>
+    <w:p>
+      <w:pPr>
+        <w:ind w:firstLine="720"/>
+      </w:pPr>
+      <w:r>
+        <w:lastRenderedPageBreak/>
+        <w:t>“But then one day</w:t>
+      </w:r>
+      <w:r>
+        <w:t xml:space="preserve">, tragedy struck when </w:t>
+      </w:r>
+      <w:r>
+        <w:t xml:space="preserve">the little girl’s mother was in an accident. A </w:t>
+      </w:r>
+      <w:r>
+        <w:t xml:space="preserve">very, </w:t>
+      </w:r>
+      <w:r>
+        <w:rPr>
+          <w:i/>
+          <w:iCs/>
+        </w:rPr>
+        <w:t xml:space="preserve">very </w:t>
+      </w:r>
+      <w:r>
+        <w:t>bad accident…”</w:t>
+      </w:r>
+    </w:p>
+    <w:p>
+      <w:pPr>
+        <w:ind w:firstLine="720"/>
+      </w:pPr>
+      <w:r>
+        <w:t>The picture showed a blue car in the middle of the night wrapped around a thick tree.</w:t>
+      </w:r>
+    </w:p>
+    <w:p>
+      <w:pPr>
+        <w:ind w:firstLine="720"/>
+      </w:pPr>
+      <w:r>
+        <w:t>Violet</w:t>
+      </w:r>
+      <w:r>
+        <w:t xml:space="preserve"> blinked once. Then twice.</w:t>
+      </w:r>
+    </w:p>
+    <w:p>
+      <w:pPr>
+        <w:ind w:firstLine="720"/>
+      </w:pPr>
+      <w:r>
+        <w:t>That car looked… familiar. The angle of the headlights. The curve of the tree—</w:t>
+      </w:r>
+    </w:p>
+    <w:p>
+      <w:pPr>
+        <w:ind w:firstLine="720"/>
+      </w:pPr>
+      <w:r>
+        <w:t>Violet</w:t>
+      </w:r>
+      <w:r>
+        <w:t>’s heart stopped beating.</w:t>
+      </w:r>
+    </w:p>
+    <w:p>
+      <w:pPr>
+        <w:ind w:firstLine="720"/>
+      </w:pPr>
+      <w:r>
+        <w:t>Miss Everdeen turned the page.</w:t>
+      </w:r>
+    </w:p>
+    <w:p>
+      <w:pPr>
+        <w:ind w:firstLine="720"/>
+      </w:pPr>
+      <w:r>
+        <w:t xml:space="preserve">“The girl was sad. Oh, so very, </w:t>
+      </w:r>
+      <w:r>
+        <w:rPr>
+          <w:i/>
+          <w:iCs/>
+        </w:rPr>
+        <w:t>very</w:t>
+      </w:r>
+      <w:r>
+        <w:t xml:space="preserve"> sad. She </w:t>
+      </w:r>
+      <w:r>
+        <w:t xml:space="preserve">was so young that she couldn’t </w:t>
+      </w:r>
+      <w:r>
+        <w:t xml:space="preserve">understand why her mommy wasn’t coming home anymore. Why she didn’t come to tuck her in at night, read her </w:t>
+      </w:r>
+      <w:r>
+        <w:t xml:space="preserve">goodnight </w:t>
+      </w:r>
+      <w:r>
+        <w:t>stories</w:t>
+      </w:r>
+      <w:r>
+        <w:t xml:space="preserve"> anymore</w:t>
+      </w:r>
+      <w:r>
+        <w:t>, or sing her to sleep with that lovely voice of hers…”</w:t>
+      </w:r>
+      <w:r>
+        <w:t xml:space="preserve"> </w:t>
+      </w:r>
+    </w:p>
+    <w:p>
+      <w:pPr>
+        <w:ind w:firstLine="720"/>
+      </w:pPr>
+      <w:r>
+        <w:t xml:space="preserve">The book showed the little girl crying in her bed, an empty room illuminated by a single nightlight and an unopened storybook </w:t>
+      </w:r>
+      <w:r>
+        <w:t xml:space="preserve">that </w:t>
+      </w:r>
+      <w:r>
+        <w:t>no one was reading to her.</w:t>
+      </w:r>
+    </w:p>
+    <w:p>
+      <w:pPr>
+        <w:ind w:firstLine="720"/>
+      </w:pPr>
+      <w:r>
+        <w:t xml:space="preserve">Miss Everdeen glanced </w:t>
+      </w:r>
+      <w:r>
+        <w:t>Violet</w:t>
+      </w:r>
+      <w:r>
+        <w:t>’s way, her eyes sharp and knowing</w:t>
+      </w:r>
+      <w:r>
+        <w:t xml:space="preserve"> as a</w:t>
+      </w:r>
+      <w:r>
+        <w:t xml:space="preserve"> tear slipped down </w:t>
+      </w:r>
+      <w:r>
+        <w:t>Violet</w:t>
+      </w:r>
+      <w:r>
+        <w:t>’s cheek.</w:t>
+      </w:r>
+      <w:r>
+        <w:t xml:space="preserve"> </w:t>
+      </w:r>
+    </w:p>
+    <w:p>
+      <w:pPr>
+        <w:ind w:firstLine="720"/>
+      </w:pPr>
+      <w:r>
+        <w:t>And then she turned the page</w:t>
+      </w:r>
+      <w:r>
+        <w:t>.</w:t>
+      </w:r>
+    </w:p>
+    <w:p>
+      <w:pPr>
+        <w:ind w:firstLine="720"/>
+      </w:pPr>
+      <w:r>
+        <w:t>Violet</w:t>
+      </w:r>
+      <w:r>
+        <w:t xml:space="preserve"> had met a ghost, was surrounded by ghost children—but this was the most </w:t>
+      </w:r>
+      <w:r>
+        <w:t>terrified</w:t>
+      </w:r>
+      <w:r>
+        <w:t xml:space="preserve"> </w:t>
+      </w:r>
+      <w:r>
+        <w:t>in her entire life.</w:t>
+      </w:r>
+    </w:p>
+    <w:p>
+      <w:pPr>
+        <w:ind w:firstLine="720"/>
+      </w:pPr>
+      <w:r>
+        <w:t>She wanted it to stop. Wanted to rip the book from Miss Everdeen’s hands.</w:t>
+      </w:r>
+    </w:p>
+    <w:p>
+      <w:pPr>
+        <w:ind w:firstLine="720"/>
+      </w:pPr>
+      <w:r>
+        <w:t>But she couldn’t move.</w:t>
+      </w:r>
+    </w:p>
+    <w:p>
+      <w:pPr>
+        <w:ind w:firstLine="720"/>
+      </w:pPr>
+      <w:r>
+        <w:t>She was paralyzed, like all the other children around her.</w:t>
+      </w:r>
+    </w:p>
+    <w:p>
+      <w:pPr>
+        <w:ind w:firstLine="720"/>
+      </w:pPr>
+      <w:r>
+        <w:t>“As for the little girl’s father,</w:t>
+      </w:r>
+      <w:r>
+        <w:t xml:space="preserve">” </w:t>
+      </w:r>
+      <w:r>
+        <w:t xml:space="preserve">Miss Everdeen </w:t>
+      </w:r>
+      <w:r>
+        <w:t>went on</w:t>
+      </w:r>
+      <w:r>
+        <w:t>. “</w:t>
+      </w:r>
+      <w:r>
+        <w:t>H</w:t>
+      </w:r>
+      <w:r>
+        <w:t>e was sad too</w:t>
+      </w:r>
+      <w:r>
+        <w:t xml:space="preserve">. </w:t>
+      </w:r>
+      <w:r>
+        <w:t xml:space="preserve">He </w:t>
+      </w:r>
+      <w:r>
+        <w:t xml:space="preserve">had </w:t>
+      </w:r>
+      <w:r>
+        <w:t xml:space="preserve">loved his wife </w:t>
+      </w:r>
+      <w:r>
+        <w:rPr>
+          <w:i/>
+          <w:iCs/>
+        </w:rPr>
+        <w:t>oh</w:t>
+      </w:r>
+      <w:r>
+        <w:t xml:space="preserve"> so very much. More than life itself. </w:t>
+      </w:r>
+      <w:r>
+        <w:t xml:space="preserve">More </w:t>
+      </w:r>
+      <w:proofErr w:type="spellStart"/>
+      <w:r>
+        <w:t>then</w:t>
+      </w:r>
+      <w:proofErr w:type="spellEnd"/>
+      <w:r>
+        <w:t xml:space="preserve"> </w:t>
+      </w:r>
+      <w:r>
+        <w:rPr>
+          <w:i/>
+          <w:iCs/>
+        </w:rPr>
+        <w:t xml:space="preserve">himself. </w:t>
+      </w:r>
+      <w:r>
+        <w:t>Every day he</w:t>
+      </w:r>
+      <w:r>
+        <w:t xml:space="preserve"> tried to be strong, to not crumble and wither away. He had a job</w:t>
+      </w:r>
+      <w:r>
+        <w:t xml:space="preserve"> to do</w:t>
+      </w:r>
+      <w:r>
+        <w:t>, after all</w:t>
+      </w:r>
+      <w:r>
+        <w:t xml:space="preserve">, </w:t>
+      </w:r>
+      <w:r>
+        <w:t xml:space="preserve">and </w:t>
+      </w:r>
+      <w:r>
+        <w:t xml:space="preserve">more importantly </w:t>
+      </w:r>
+      <w:r>
+        <w:t>he was still the father to a beautiful little girl—one who looked so much like her mother.”</w:t>
+      </w:r>
+    </w:p>
+    <w:p>
+      <w:pPr>
+        <w:ind w:firstLine="720"/>
+      </w:pPr>
+      <w:r>
+        <w:t xml:space="preserve">The book showed a man sitting in a chair, face buried in his hands. </w:t>
+      </w:r>
+    </w:p>
+    <w:p>
+      <w:pPr>
+        <w:ind w:firstLine="720"/>
+      </w:pPr>
+      <w:r>
+        <w:t xml:space="preserve">And </w:t>
+      </w:r>
+      <w:r>
+        <w:t>Miss Everdeen turned the page.</w:t>
+      </w:r>
+    </w:p>
+    <w:p>
+      <w:pPr>
+        <w:ind w:firstLine="720"/>
+      </w:pPr>
+      <w:r>
+        <w:lastRenderedPageBreak/>
+        <w:t xml:space="preserve">“But everywhere the father looked, he was reminded of her. Of his late wife. The job, the city, the house… his </w:t>
+      </w:r>
+      <w:r>
+        <w:rPr>
+          <w:i/>
+          <w:iCs/>
+        </w:rPr>
+        <w:t>daughter</w:t>
+      </w:r>
+      <w:r>
+        <w:t xml:space="preserve">… everything reminded him of </w:t>
+      </w:r>
+      <w:r>
+        <w:rPr>
+          <w:i/>
+          <w:iCs/>
+        </w:rPr>
+        <w:t>her</w:t>
+      </w:r>
+      <w:r>
+        <w:t>. So</w:t>
+      </w:r>
+      <w:r>
+        <w:t>,</w:t>
+      </w:r>
+      <w:r>
+        <w:t xml:space="preserve"> they moved. And they moved. And they moved.”</w:t>
+      </w:r>
+    </w:p>
+    <w:p>
+      <w:pPr>
+        <w:ind w:firstLine="720"/>
+      </w:pPr>
+      <w:r>
+        <w:t xml:space="preserve">The book showed house after house after house—so many that </w:t>
+      </w:r>
+      <w:r>
+        <w:t>Violet</w:t>
+      </w:r>
+      <w:r>
+        <w:t xml:space="preserve"> recognized.</w:t>
+      </w:r>
+    </w:p>
+    <w:p>
+      <w:pPr>
+        <w:ind w:firstLine="720"/>
+      </w:pPr>
+      <w:r>
+        <w:t xml:space="preserve">Anger pulsed beneath </w:t>
+      </w:r>
+      <w:r>
+        <w:t>Violet</w:t>
+      </w:r>
+      <w:r>
+        <w:t xml:space="preserve">’s skin. And grief. And such great sadness. </w:t>
+      </w:r>
+      <w:r>
+        <w:t>All of it rising to the surface and once, but still—she couldn’t move.</w:t>
+      </w:r>
+    </w:p>
+    <w:p>
+      <w:pPr>
+        <w:ind w:firstLine="720"/>
+      </w:pPr>
+      <w:r>
+        <w:t>And Miss Everdeen turned the page.</w:t>
+      </w:r>
+    </w:p>
+    <w:p>
+      <w:pPr>
+        <w:ind w:firstLine="720"/>
+      </w:pPr>
+      <w:r>
+        <w:t xml:space="preserve">“The little girl began to grow. Her clothes grew smaller, her hair grew longer, and her understanding of the world grew sharper. Schools changed. Friends changed. Everything changed—everything except the sadness. That always remained. No matter how much she wished it away. No matter how hard she screamed into her pillow. The sadness </w:t>
+      </w:r>
+      <w:r>
+        <w:t>remained</w:t>
+      </w:r>
+      <w:r>
+        <w:t>.”</w:t>
+      </w:r>
+    </w:p>
+    <w:p>
+      <w:pPr>
+        <w:ind w:firstLine="720"/>
+      </w:pPr>
+      <w:r>
+        <w:t>The picture showed the girl sitting in a classroom, surrounded by blurred, faceless students.</w:t>
+      </w:r>
+    </w:p>
+    <w:p>
+      <w:pPr>
+        <w:ind w:firstLine="720"/>
+      </w:pPr>
+      <w:r>
+        <w:t>Violet</w:t>
+      </w:r>
+      <w:r>
+        <w:t>’s tears stopped</w:t>
+      </w:r>
+      <w:r>
+        <w:t xml:space="preserve"> flowing then</w:t>
+      </w:r>
+      <w:r>
+        <w:t>. Her face went still. Her chest felt hollow, as if someone had scooped the inside of her out with an ice-cold hand.</w:t>
+      </w:r>
+    </w:p>
+    <w:p>
+      <w:pPr>
+        <w:ind w:firstLine="720"/>
+      </w:pPr>
+      <w:r>
+        <w:t>And Miss Everdeen turned the page.</w:t>
+      </w:r>
+    </w:p>
+    <w:p>
+      <w:pPr>
+        <w:ind w:firstLine="720"/>
+      </w:pPr>
+      <w:r>
+        <w:t>“The little girl began to believe this was simply her life now. That she would always be sad. That she would always be alone. So she stopped trying. She avoided people. Avoided schoolmates. Avoided… friendship. It was easier this way. People never stayed—</w:t>
+      </w:r>
+      <w:r>
+        <w:t>so why try</w:t>
+      </w:r>
+      <w:r>
+        <w:t xml:space="preserve">. Why bother planting roots </w:t>
+      </w:r>
+      <w:r>
+        <w:t>only to have them ripped out?</w:t>
+      </w:r>
+      <w:r>
+        <w:t xml:space="preserve"> Why offer her heart when it would only be packed up, again and again?”</w:t>
+      </w:r>
+    </w:p>
+    <w:p>
+      <w:pPr>
+        <w:ind w:firstLine="720"/>
+      </w:pPr>
+      <w:r>
+        <w:t>Miss Everdeen paused, her voice quieter now.</w:t>
+      </w:r>
+    </w:p>
+    <w:p>
+      <w:pPr>
+        <w:ind w:firstLine="720"/>
+      </w:pPr>
+      <w:r>
+        <w:t>“So the little girl slipped from shadow to shadow, choosing loneliness before it could choose her.”</w:t>
+      </w:r>
+    </w:p>
+    <w:p>
+      <w:pPr>
+        <w:ind w:firstLine="720"/>
+      </w:pPr>
+      <w:r>
+        <w:t>The picture showed the girl curled in the shadows of an empty hallway, her lunch box spilled across the floor, her knees pulled tight to her chest.</w:t>
+      </w:r>
+    </w:p>
+    <w:p>
+      <w:pPr>
+        <w:ind w:firstLine="720"/>
+      </w:pPr>
+      <w:r>
+        <w:t>And Miss Everdeen turned the page.</w:t>
+      </w:r>
+    </w:p>
+    <w:p>
+      <w:pPr>
+        <w:ind w:firstLine="720"/>
+      </w:pPr>
+      <w:r>
+        <w:t>“But what the little girl didn’t know,” Miss Everdeen’s voice dropped to a hush, “was that she didn’t have to feel that way forever. Because one day, she would meet a librarian who could take all that pain away.”</w:t>
+      </w:r>
+    </w:p>
+    <w:p>
+      <w:pPr>
+        <w:ind w:firstLine="720"/>
+      </w:pPr>
+      <w:r>
+        <w:lastRenderedPageBreak/>
+        <w:t>Violet</w:t>
+      </w:r>
+      <w:r>
+        <w:t xml:space="preserve"> felt it</w:t>
+      </w:r>
+      <w:r>
+        <w:t xml:space="preserve"> then</w:t>
+      </w:r>
+      <w:r>
+        <w:t>—a shift. Eyes on her. Dozens of them. Hot and heavy against her skin. But she still couldn’t look away from the book.</w:t>
+      </w:r>
+    </w:p>
+    <w:p>
+      <w:pPr>
+        <w:ind w:firstLine="720"/>
+      </w:pPr>
+      <w:r>
+        <w:t>Miss Everdeen closed it gently and rested it on her lap.</w:t>
+      </w:r>
+    </w:p>
+    <w:p>
+      <w:pPr>
+        <w:ind w:firstLine="720"/>
+      </w:pPr>
+      <w:r>
+        <w:t xml:space="preserve">“What did you think of tonight’s story, </w:t>
+      </w:r>
+      <w:r>
+        <w:t>Violet</w:t>
+      </w:r>
+      <w:r>
+        <w:t>?”</w:t>
+      </w:r>
+    </w:p>
+    <w:p>
+      <w:pPr>
+        <w:ind w:firstLine="720"/>
+      </w:pPr>
+      <w:r>
+        <w:t>Violet</w:t>
+      </w:r>
+      <w:r>
+        <w:t xml:space="preserve"> was shaking—hard. She wasn’t cold. She wasn’t sad. She wasn’t anything. </w:t>
+      </w:r>
+    </w:p>
+    <w:p>
+      <w:pPr>
+        <w:ind w:firstLine="720"/>
+      </w:pPr>
+      <w:r>
+        <w:t xml:space="preserve"> </w:t>
+      </w:r>
+      <w:r>
+        <w:t xml:space="preserve">“How?” </w:t>
+      </w:r>
+      <w:r>
+        <w:t>Violet</w:t>
+      </w:r>
+      <w:r>
+        <w:t xml:space="preserve"> swallowed</w:t>
+      </w:r>
+      <w:r>
+        <w:t>, h</w:t>
+      </w:r>
+      <w:r>
+        <w:t>er voice small and raw. “How did you know?”</w:t>
+      </w:r>
+    </w:p>
+    <w:p>
+      <w:pPr>
+        <w:ind w:firstLine="720"/>
+      </w:pPr>
+      <w:r>
+        <w:t xml:space="preserve">Miss Everdeen sighed, giving </w:t>
+      </w:r>
+      <w:r>
+        <w:t>Violet</w:t>
+      </w:r>
+      <w:r>
+        <w:t xml:space="preserve"> a look that made the answer feel obvious.</w:t>
+      </w:r>
+    </w:p>
+    <w:p>
+      <w:pPr>
+        <w:ind w:firstLine="720"/>
+      </w:pPr>
+      <w:r>
+        <w:t>“It’s written all over your face, little miss. Just as it’s written in this book.” She tapped the hardcover resting on her lap. “This is your book. Your story. I just read it.”</w:t>
+      </w:r>
+    </w:p>
+    <w:p>
+      <w:pPr>
+        <w:ind w:firstLine="720"/>
+      </w:pPr>
+      <w:r>
+        <w:t>Violet</w:t>
+      </w:r>
+      <w:r>
+        <w:t xml:space="preserve">’s gaze snapped away. She couldn’t look at her anymore. Her eyes darted anywhere—everywhere—except toward Miss Everdeen. </w:t>
+      </w:r>
+    </w:p>
+    <w:p>
+      <w:pPr>
+        <w:ind w:firstLine="720"/>
+      </w:pPr>
+      <w:r>
+        <w:t>“No one should have to go through what you’ve gone through,” Miss Everdeen’s voice said, gentle but firm, echoing through the room—and through Violet’s chest.</w:t>
+      </w:r>
+    </w:p>
+    <w:p>
+      <w:pPr>
+        <w:ind w:firstLine="720"/>
+      </w:pPr>
+      <w:r>
+        <w:t>Tears blurred Violet’s vision, streaming down her cheeks with wet sniffles. Even though she still wanted to look away, she couldn’t. Her eyes were drawn back, fixed on the ghostly woman in front of her.</w:t>
+      </w:r>
+    </w:p>
+    <w:p>
+      <w:pPr>
+        <w:ind w:firstLine="720"/>
+      </w:pPr>
+      <w:r>
+        <w:t xml:space="preserve">“No,” </w:t>
+      </w:r>
+      <w:r>
+        <w:t>Violet</w:t>
+      </w:r>
+      <w:r>
+        <w:t xml:space="preserve"> whispered. “They shouldn’t.”</w:t>
+      </w:r>
+    </w:p>
+    <w:p>
+      <w:pPr>
+        <w:ind w:firstLine="720"/>
+      </w:pPr>
+      <w:r>
+        <w:t>Miss Everdeen leaned forward, eyes steady, unblinking.</w:t>
+      </w:r>
+      <w:r>
+        <w:t xml:space="preserve"> </w:t>
+      </w:r>
+      <w:r>
+        <w:t>“That includes you.”</w:t>
+      </w:r>
+    </w:p>
+    <w:p>
+      <w:pPr>
+        <w:ind w:firstLine="720"/>
+      </w:pPr>
+      <w:r>
+        <w:t xml:space="preserve">Suddenly, </w:t>
+      </w:r>
+      <w:r>
+        <w:t>Violet</w:t>
+      </w:r>
+      <w:r>
+        <w:t xml:space="preserve"> was no more than a foot away from Miss Everdeen. </w:t>
+      </w:r>
+    </w:p>
+    <w:p>
+      <w:pPr>
+        <w:ind w:firstLine="720"/>
+      </w:pPr>
+      <w:r>
+        <w:t xml:space="preserve">The ghost librarian reached out—her fingers </w:t>
+      </w:r>
+      <w:r>
+        <w:t>like pointed icicles</w:t>
+      </w:r>
+      <w:r>
+        <w:t xml:space="preserve">—and brushed away </w:t>
+      </w:r>
+      <w:r>
+        <w:t>Violet</w:t>
+      </w:r>
+      <w:r>
+        <w:t>’s tears, wiping until her whole face felt numb.</w:t>
+      </w:r>
+    </w:p>
+    <w:p>
+      <w:pPr>
+        <w:ind w:firstLine="720"/>
+      </w:pPr>
+      <w:r>
+        <w:t xml:space="preserve">A slow smile blossomed across Miss Everdeen’s </w:t>
+      </w:r>
+      <w:r>
+        <w:t>transparent</w:t>
+      </w:r>
+      <w:r>
+        <w:t xml:space="preserve"> features. She held </w:t>
+      </w:r>
+      <w:r>
+        <w:t>Violet</w:t>
+      </w:r>
+      <w:r>
+        <w:t xml:space="preserve">’s gaze, her voice both </w:t>
+      </w:r>
+      <w:r>
+        <w:t>tender</w:t>
+      </w:r>
+      <w:r>
+        <w:t xml:space="preserve"> and </w:t>
+      </w:r>
+      <w:r>
+        <w:t>terrible</w:t>
+      </w:r>
+      <w:r>
+        <w:t>.</w:t>
+      </w:r>
+    </w:p>
+    <w:p>
+      <w:pPr>
+        <w:ind w:firstLine="720"/>
+      </w:pPr>
+      <w:r>
+        <w:t>“I can help you, you know,” she murmured. “I can take all that pain, all that grief, all that suffering away.”</w:t>
+      </w:r>
+    </w:p>
+    <w:p>
+      <w:pPr>
+        <w:ind w:firstLine="720"/>
+      </w:pPr>
+      <w:r>
+        <w:t xml:space="preserve">A hard lump rose in </w:t>
+      </w:r>
+      <w:r>
+        <w:t>Violet</w:t>
+      </w:r>
+      <w:r>
+        <w:t>’s throat. “You can?”</w:t>
+      </w:r>
+    </w:p>
+    <w:p>
+      <w:pPr>
+        <w:ind w:firstLine="720"/>
+      </w:pPr>
+      <w:r>
+        <w:t>“I can.” Miss Everdeen’s smile widened, too wide. “Wouldn’t you like that? To not feel it anymore? To let it go? To forget what hurt you in the first place?”</w:t>
+      </w:r>
+    </w:p>
+    <w:p>
+      <w:pPr>
+        <w:ind w:firstLine="720"/>
+      </w:pPr>
+      <w:r>
+        <w:lastRenderedPageBreak/>
+        <w:t>Violet’s eyes dropped to her twisting fingers. She thought of all the nights she had cried alone in her bed, of the anger that came when she couldn’t picture her mom’s face without a photograph. How she couldn’t remember the sound of her voice, or the words to the songs she used to sing to her.</w:t>
+      </w:r>
+    </w:p>
+    <w:p>
+      <w:pPr>
+        <w:ind w:firstLine="720"/>
+      </w:pPr>
+      <w:r>
+        <w:t>Violet tried to imagine what it might feel like to forget. To not remember the picture from the news—the mangled car her mom had been driving that night—mirrored in the drawing resting in Miss Everdeen’s book.</w:t>
+      </w:r>
+      <w:r>
+        <w:t xml:space="preserve"> </w:t>
+      </w:r>
+      <w:r>
+        <w:rPr>
+          <w:i/>
+          <w:iCs/>
+        </w:rPr>
+        <w:t>Her</w:t>
+      </w:r>
+      <w:r>
+        <w:t xml:space="preserve"> book.</w:t>
+      </w:r>
+    </w:p>
+    <w:p>
+      <w:pPr>
+        <w:ind w:firstLine="720"/>
+      </w:pPr>
+      <w:r>
+        <w:t>Violet</w:t>
+      </w:r>
+      <w:r>
+        <w:t>’s breath trembled at the thought.</w:t>
+      </w:r>
+    </w:p>
+    <w:p>
+      <w:pPr>
+        <w:ind w:firstLine="720"/>
+      </w:pPr>
+      <w:r>
+        <w:t>To not feel the ache in her chest.</w:t>
+      </w:r>
+    </w:p>
+    <w:p>
+      <w:pPr>
+        <w:ind w:firstLine="720"/>
+      </w:pPr>
+      <w:r>
+        <w:t>To not wake up with that hollow pit in her stomach.</w:t>
+      </w:r>
+    </w:p>
+    <w:p>
+      <w:pPr>
+        <w:ind w:firstLine="720"/>
+      </w:pPr>
+      <w:r>
+        <w:t xml:space="preserve">To not feel that pang of guilt every time she smiled—like she wasn’t allowed </w:t>
+      </w:r>
+      <w:r>
+        <w:t>too</w:t>
+      </w:r>
+      <w:r>
+        <w:t xml:space="preserve"> anymore.</w:t>
+      </w:r>
+    </w:p>
+    <w:p>
+      <w:pPr>
+        <w:ind w:firstLine="720"/>
+      </w:pPr>
+      <w:r>
+        <w:t>But… would that mean she wouldn’t remember her mom</w:t>
+      </w:r>
+      <w:r>
+        <w:t xml:space="preserve"> anymore</w:t>
+      </w:r>
+      <w:r>
+        <w:t>? At all?</w:t>
+      </w:r>
+    </w:p>
+    <w:p>
+      <w:pPr>
+        <w:ind w:firstLine="720"/>
+      </w:pPr>
+      <w:r>
+        <w:t>Would she be confused anytime she saw a picture of her?</w:t>
+      </w:r>
+    </w:p>
+    <w:p>
+      <w:pPr>
+        <w:ind w:firstLine="720"/>
+      </w:pPr>
+      <w:r>
+        <w:t xml:space="preserve">Would the hurt be gone, but the woman she loved become nothing more than </w:t>
+      </w:r>
+      <w:r>
+        <w:rPr>
+          <w:i/>
+          <w:iCs/>
+        </w:rPr>
+        <w:t>a fact</w:t>
+      </w:r>
+      <w:r>
+        <w:t>—a dead mother she barely cared about?</w:t>
+      </w:r>
+    </w:p>
+    <w:p>
+      <w:pPr>
+        <w:ind w:firstLine="720"/>
+      </w:pPr>
+      <w:r>
+        <w:t>Would that really be better?</w:t>
+      </w:r>
+    </w:p>
+    <w:p>
+      <w:pPr>
+        <w:ind w:firstLine="720"/>
+      </w:pPr>
+      <w:r>
+        <w:t xml:space="preserve">Miss Everdeen lifted her cold hands, cupping </w:t>
+      </w:r>
+      <w:r>
+        <w:t>Violet</w:t>
+      </w:r>
+      <w:r>
+        <w:t>’s cheeks and drawing her closer.</w:t>
+      </w:r>
+      <w:r>
+        <w:t xml:space="preserve"> </w:t>
+      </w:r>
+    </w:p>
+    <w:p>
+      <w:pPr>
+        <w:ind w:firstLine="720"/>
+      </w:pPr>
+      <w:r>
+        <w:t xml:space="preserve">“I can take it all away,” she whispered, the words smoothing over </w:t>
+      </w:r>
+      <w:r>
+        <w:t>Violet</w:t>
+      </w:r>
+      <w:r>
+        <w:t xml:space="preserve"> like a lullaby. “All of it.”</w:t>
+      </w:r>
+    </w:p>
+    <w:p>
+      <w:pPr>
+        <w:ind w:firstLine="720"/>
+      </w:pPr>
+      <w:r>
+        <w:t>The world softened around the edges.</w:t>
+      </w:r>
+      <w:r>
+        <w:t xml:space="preserve"> </w:t>
+      </w:r>
+      <w:r>
+        <w:t>Violet</w:t>
+      </w:r>
+      <w:r>
+        <w:t xml:space="preserve">’s vision tunneled—until only the ghost librarian’s eyes remained. Eyes like two bottomless pools, gleaming with something </w:t>
+      </w:r>
+      <w:r>
+        <w:t>gentle</w:t>
+      </w:r>
+      <w:r>
+        <w:t xml:space="preserve">… and </w:t>
+      </w:r>
+      <w:r>
+        <w:t>terrifyingly</w:t>
+      </w:r>
+      <w:r>
+        <w:t xml:space="preserve"> inviting.</w:t>
+      </w:r>
+    </w:p>
+    <w:p>
+      <w:pPr>
+        <w:ind w:firstLine="720"/>
+      </w:pPr>
+      <w:r>
+        <w:t>Violet</w:t>
+      </w:r>
+      <w:r>
+        <w:t xml:space="preserve"> felt herself drifting. Sinking. Her heartbeat slowing as the promise of peace—</w:t>
+      </w:r>
+      <w:r>
+        <w:br/>
+        <w:t>blissful, empty peace—wrapped tighter and tighter around her.</w:t>
+      </w:r>
+    </w:p>
+    <w:p>
+      <w:pPr>
+        <w:ind w:firstLine="720"/>
+      </w:pPr>
+      <w:r>
+        <w:t>Closer…</w:t>
+      </w:r>
+    </w:p>
+    <w:p>
+      <w:pPr>
+        <w:ind w:firstLine="720"/>
+      </w:pPr>
+      <w:r>
+        <w:t>Closer…</w:t>
+      </w:r>
+    </w:p>
+    <w:p>
+      <w:pPr>
+        <w:ind w:firstLine="720"/>
+      </w:pPr>
+      <w:r>
+        <w:t>Closer</w:t>
+      </w:r>
+      <w:r>
+        <w:t>…</w:t>
+      </w:r>
+    </w:p>
+    <w:p>
+      <w:pPr>
+        <w:ind w:firstLine="720"/>
+      </w:pPr>
+      <w:r>
+        <w:t xml:space="preserve">“Get away from my friend, you </w:t>
+      </w:r>
+      <w:r>
+        <w:rPr>
+          <w:i/>
+          <w:iCs/>
+        </w:rPr>
+        <w:t>wench!</w:t>
+      </w:r>
+      <w:r>
+        <w:t>”</w:t>
+      </w:r>
+    </w:p>
+    <w:p>
+      <w:pPr>
+        <w:ind w:firstLine="720"/>
+      </w:pPr>
+    </w:p>
+    <w:p>
+      <w:pPr>
+        <w:rPr>
+          <w:u w:val="single"/>
+        </w:rPr>
+      </w:pPr>
+      <w:r>
+        <w:rPr>
+          <w:u w:val="single"/>
+        </w:rPr>
+        <w:t>Chapter 19</w:t>
+      </w:r>
+    </w:p>
+    <w:p>
+      <w:pPr>
+        <w:rPr>
+          <w:u w:val="single"/>
+        </w:rPr>
+      </w:pPr>
     </w:p>
     <w:sectPr>
       <w:pgSz w:w="12240" w:h="15840"/>

</xml_diff>

<commit_message>
!Combined - Finish Ch.19
</commit_message>
<xml_diff>
--- a/!Combined.docx
+++ b/!Combined.docx
@@ -573,40 +573,23 @@
         <w:ind w:firstLine="720"/>
       </w:pPr>
       <w:r>
-        <w:t>“</w:t>
-      </w:r>
-      <w:proofErr w:type="spellStart"/>
-      <w:r>
-        <w:t>Ew</w:t>
-      </w:r>
-      <w:proofErr w:type="spellEnd"/>
-      <w:r>
-        <w:t>. Why?”</w:t>
-      </w:r>
-    </w:p>
-    <w:p>
-      <w:pPr>
-        <w:ind w:firstLine="720"/>
-        <w:rPr>
-          <w:i/>
-          <w:iCs/>
-        </w:rPr>
-      </w:pPr>
-      <w:proofErr w:type="spellStart"/>
-      <w:r>
-        <w:rPr>
-          <w:i/>
-          <w:iCs/>
-        </w:rPr>
-        <w:t>Ew</w:t>
-      </w:r>
-      <w:proofErr w:type="spellEnd"/>
-      <w:r>
-        <w:rPr>
-          <w:i/>
-          <w:iCs/>
-        </w:rPr>
-        <w:t xml:space="preserve"> why? </w:t>
+        <w:t>“Ew. Why?”</w:t>
+      </w:r>
+    </w:p>
+    <w:p>
+      <w:pPr>
+        <w:ind w:firstLine="720"/>
+        <w:rPr>
+          <w:i/>
+          <w:iCs/>
+        </w:rPr>
+      </w:pPr>
+      <w:r>
+        <w:rPr>
+          <w:i/>
+          <w:iCs/>
+        </w:rPr>
+        <w:t xml:space="preserve">Ew why? </w:t>
       </w:r>
       <w:r>
         <w:t>Violet</w:t>
@@ -1428,15 +1411,7 @@
         <w:t>Violet</w:t>
       </w:r>
       <w:r>
-        <w:t xml:space="preserve"> shot up like a rocket. “</w:t>
-      </w:r>
-      <w:proofErr w:type="spellStart"/>
-      <w:r>
-        <w:t>Ew</w:t>
-      </w:r>
-      <w:proofErr w:type="spellEnd"/>
-      <w:r>
-        <w:t>! Dad, gross!” She snatched up a pillow and hurled it at him.</w:t>
+        <w:t xml:space="preserve"> shot up like a rocket. “Ew! Dad, gross!” She snatched up a pillow and hurled it at him.</w:t>
       </w:r>
     </w:p>
     <w:p>
@@ -1552,39 +1527,7 @@
           <w:i/>
           <w:iCs/>
         </w:rPr>
-        <w:t xml:space="preserve">Help others when we can, everyone’s going through something, yada </w:t>
-      </w:r>
-      <w:proofErr w:type="spellStart"/>
-      <w:r>
-        <w:rPr>
-          <w:i/>
-          <w:iCs/>
-        </w:rPr>
-        <w:t>yada</w:t>
-      </w:r>
-      <w:proofErr w:type="spellEnd"/>
-      <w:r>
-        <w:rPr>
-          <w:i/>
-          <w:iCs/>
-        </w:rPr>
-        <w:t xml:space="preserve"> </w:t>
-      </w:r>
-      <w:proofErr w:type="spellStart"/>
-      <w:r>
-        <w:rPr>
-          <w:i/>
-          <w:iCs/>
-        </w:rPr>
-        <w:t>yada</w:t>
-      </w:r>
-      <w:proofErr w:type="spellEnd"/>
-      <w:r>
-        <w:rPr>
-          <w:i/>
-          <w:iCs/>
-        </w:rPr>
-        <w:t>.</w:t>
+        <w:t>Help others when we can, everyone’s going through something, yada yada yada.</w:t>
       </w:r>
       <w:r>
         <w:t xml:space="preserve"> Please spare me the lecture.”</w:t>
@@ -2500,15 +2443,7 @@
         <w:ind w:firstLine="720"/>
       </w:pPr>
       <w:r>
-        <w:t>Violet was—by all accounts—a pretty good kid. At least, she thought so. She listened to her elders, followed the rules (for the most part), held doors open for people behind her, and always remembered her please and thank-</w:t>
-      </w:r>
-      <w:proofErr w:type="spellStart"/>
-      <w:r>
-        <w:t>yous</w:t>
-      </w:r>
-      <w:proofErr w:type="spellEnd"/>
-      <w:r>
-        <w:t>. If she still believed in</w:t>
+        <w:t>Violet was—by all accounts—a pretty good kid. At least, she thought so. She listened to her elders, followed the rules (for the most part), held doors open for people behind her, and always remembered her please and thank-yous. If she still believed in</w:t>
       </w:r>
       <w:r>
         <w:t xml:space="preserve"> </w:t>
@@ -3226,15 +3161,7 @@
         <w:ind w:firstLine="720"/>
       </w:pPr>
       <w:r>
-        <w:t xml:space="preserve">Warm glass of milk? </w:t>
-      </w:r>
-      <w:proofErr w:type="spellStart"/>
-      <w:r>
-        <w:t>Ew</w:t>
-      </w:r>
-      <w:proofErr w:type="spellEnd"/>
-      <w:r>
-        <w:t>. Definitely not.</w:t>
+        <w:t>Warm glass of milk? Ew. Definitely not.</w:t>
       </w:r>
     </w:p>
     <w:p>
@@ -3264,15 +3191,7 @@
         <w:ind w:firstLine="720"/>
       </w:pPr>
       <w:r>
-        <w:t xml:space="preserve">And the only way she knew how was either to confront them head-on—hard to do at eleven o’clock at night—or find something to calm the waters. Something relaxing. Something </w:t>
-      </w:r>
-      <w:proofErr w:type="spellStart"/>
-      <w:r>
-        <w:t>zen</w:t>
-      </w:r>
-      <w:proofErr w:type="spellEnd"/>
-      <w:r>
-        <w:t>.</w:t>
+        <w:t>And the only way she knew how was either to confront them head-on—hard to do at eleven o’clock at night—or find something to calm the waters. Something relaxing. Something zen.</w:t>
       </w:r>
     </w:p>
     <w:p>
@@ -3353,7 +3272,6 @@
       <w:r>
         <w:t>-</w:t>
       </w:r>
-      <w:proofErr w:type="spellStart"/>
       <w:r>
         <w:rPr>
           <w:i/>
@@ -3361,7 +3279,6 @@
         </w:rPr>
         <w:t>ish</w:t>
       </w:r>
-      <w:proofErr w:type="spellEnd"/>
       <w:r>
         <w:t>. Neighborhood streets almost the entire way.</w:t>
       </w:r>
@@ -3601,15 +3518,7 @@
         <w:tab/>
       </w:r>
       <w:r>
-        <w:t xml:space="preserve">How, and why, a single family wanted to live in a place this big—this… eccentric—was beyond her. Maybe it hadn’t been like this when the </w:t>
-      </w:r>
-      <w:proofErr w:type="spellStart"/>
-      <w:r>
-        <w:t>Willoughbys</w:t>
-      </w:r>
-      <w:proofErr w:type="spellEnd"/>
-      <w:r>
-        <w:t xml:space="preserve"> lived here? Although, how different could it have been?</w:t>
+        <w:t>How, and why, a single family wanted to live in a place this big—this… eccentric—was beyond her. Maybe it hadn’t been like this when the Willoughbys lived here? Although, how different could it have been?</w:t>
       </w:r>
     </w:p>
     <w:p>
@@ -8030,15 +7939,7 @@
         <w:ind w:firstLine="720"/>
       </w:pPr>
       <w:r>
-        <w:t xml:space="preserve">Just the kind of </w:t>
-      </w:r>
-      <w:proofErr w:type="spellStart"/>
-      <w:r>
-        <w:t>zen</w:t>
-      </w:r>
-      <w:proofErr w:type="spellEnd"/>
-      <w:r>
-        <w:t xml:space="preserve"> she was aiming for.</w:t>
+        <w:t>Just the kind of zen she was aiming for.</w:t>
       </w:r>
     </w:p>
     <w:p>
@@ -8452,98 +8353,42 @@
           <w:i/>
           <w:iCs/>
         </w:rPr>
-        <w:t xml:space="preserve">Buzz, buzz, </w:t>
-      </w:r>
-      <w:proofErr w:type="spellStart"/>
-      <w:r>
-        <w:rPr>
-          <w:i/>
-          <w:iCs/>
-        </w:rPr>
-        <w:t>buzzzzz</w:t>
-      </w:r>
-      <w:proofErr w:type="spellEnd"/>
-      <w:r>
-        <w:rPr>
-          <w:i/>
-          <w:iCs/>
-        </w:rPr>
+        <w:t>Buzz, buzz, buzzzzz…</w:t>
+      </w:r>
+    </w:p>
+    <w:p>
+      <w:pPr>
+        <w:rPr>
+          <w:i/>
+          <w:iCs/>
+        </w:rPr>
+      </w:pPr>
+      <w:r>
+        <w:rPr>
+          <w:i/>
+          <w:iCs/>
+        </w:rPr>
+        <w:t>Buzz, buzz, buzzzzz…</w:t>
+      </w:r>
+    </w:p>
+    <w:p>
+      <w:r>
+        <w:rPr>
+          <w:i/>
+          <w:iCs/>
+        </w:rPr>
+        <w:t>Buzz, buzz, buzzzzz….</w:t>
+      </w:r>
+    </w:p>
+    <w:p>
+      <w:r>
         <w:t>…</w:t>
       </w:r>
-    </w:p>
-    <w:p>
-      <w:pPr>
-        <w:rPr>
-          <w:i/>
-          <w:iCs/>
-        </w:rPr>
-      </w:pPr>
-      <w:r>
-        <w:rPr>
-          <w:i/>
-          <w:iCs/>
-        </w:rPr>
-        <w:t xml:space="preserve">Buzz, buzz, </w:t>
-      </w:r>
-      <w:proofErr w:type="spellStart"/>
-      <w:r>
-        <w:rPr>
-          <w:i/>
-          <w:iCs/>
-        </w:rPr>
-        <w:t>buzzzzz</w:t>
-      </w:r>
-      <w:proofErr w:type="spellEnd"/>
-      <w:r>
-        <w:rPr>
-          <w:i/>
-          <w:iCs/>
-        </w:rPr>
-        <w:t>…</w:t>
-      </w:r>
-    </w:p>
-    <w:p>
-      <w:r>
-        <w:rPr>
-          <w:i/>
-          <w:iCs/>
-        </w:rPr>
-        <w:t xml:space="preserve">Buzz, buzz, </w:t>
-      </w:r>
-      <w:proofErr w:type="spellStart"/>
-      <w:r>
-        <w:rPr>
-          <w:i/>
-          <w:iCs/>
-        </w:rPr>
-        <w:t>buzzzzz</w:t>
-      </w:r>
-      <w:proofErr w:type="spellEnd"/>
-      <w:r>
-        <w:rPr>
-          <w:i/>
-          <w:iCs/>
-        </w:rPr>
-        <w:t>….</w:t>
-      </w:r>
-    </w:p>
-    <w:p>
-      <w:r>
-        <w:t>…</w:t>
-      </w:r>
       <w:r>
         <w:t>D</w:t>
       </w:r>
       <w:r>
-        <w:t>a-</w:t>
-      </w:r>
-      <w:proofErr w:type="spellStart"/>
-      <w:r>
-        <w:t>doop</w:t>
-      </w:r>
-      <w:proofErr w:type="spellEnd"/>
-      <w:r>
-        <w:t>.</w:t>
+        <w:t>a-doop.</w:t>
       </w:r>
     </w:p>
     <w:p>
@@ -10078,15 +9923,7 @@
         <w:ind w:firstLine="720"/>
       </w:pPr>
       <w:r>
-        <w:t xml:space="preserve">“Do you think,” Violet began carefully, “this has something to do with the </w:t>
-      </w:r>
-      <w:proofErr w:type="spellStart"/>
-      <w:r>
-        <w:t>Wiloughbys</w:t>
-      </w:r>
-      <w:proofErr w:type="spellEnd"/>
-      <w:r>
-        <w:t>?”</w:t>
+        <w:t>“Do you think,” Violet began carefully, “this has something to do with the Wiloughbys?”</w:t>
       </w:r>
     </w:p>
     <w:p>
@@ -10302,7 +10139,6 @@
       <w:r>
         <w:t>, with his wiry chest hair—</w:t>
       </w:r>
-      <w:proofErr w:type="spellStart"/>
       <w:r>
         <w:rPr>
           <w:i/>
@@ -10310,7 +10146,6 @@
         </w:rPr>
         <w:t>ew</w:t>
       </w:r>
-      <w:proofErr w:type="spellEnd"/>
       <w:r>
         <w:t>—already assigned a yearlong project worth a third of their grade. Who does that?</w:t>
       </w:r>
@@ -10580,13 +10415,8 @@
       <w:r>
         <w:t xml:space="preserve"> continued, “I had trouble sleeping one night. My bed was uncomfortable, my room was </w:t>
       </w:r>
-      <w:proofErr w:type="spellStart"/>
-      <w:r>
-        <w:t>to</w:t>
-      </w:r>
-      <w:proofErr w:type="spellEnd"/>
-      <w:r>
-        <w:t xml:space="preserve"> hot</w:t>
+      <w:r>
+        <w:t>to hot</w:t>
       </w:r>
       <w:r>
         <w:t xml:space="preserve">, and my mind just wouldn’t </w:t>
@@ -12306,21 +12136,12 @@
         </w:rPr>
         <w:t xml:space="preserve">Omg, </w:t>
       </w:r>
-      <w:proofErr w:type="spellStart"/>
-      <w:r>
-        <w:rPr>
-          <w:i/>
-          <w:iCs/>
-        </w:rPr>
-        <w:t>ur</w:t>
-      </w:r>
-      <w:proofErr w:type="spellEnd"/>
-      <w:r>
-        <w:rPr>
-          <w:i/>
-          <w:iCs/>
-        </w:rPr>
-        <w:t xml:space="preserve"> </w:t>
+      <w:r>
+        <w:rPr>
+          <w:i/>
+          <w:iCs/>
+        </w:rPr>
+        <w:t xml:space="preserve">ur </w:t>
       </w:r>
       <w:r>
         <w:rPr>
@@ -15669,15 +15490,7 @@
         <w:t>Violet</w:t>
       </w:r>
       <w:r>
-        <w:t xml:space="preserve"> dared to touch </w:t>
-      </w:r>
-      <w:proofErr w:type="spellStart"/>
-      <w:r>
-        <w:t>one</w:t>
-      </w:r>
-      <w:proofErr w:type="spellEnd"/>
-      <w:r>
-        <w:t>. The glow flared brighter at her fingertip—then dimmed again when she pulled away.</w:t>
+        <w:t xml:space="preserve"> dared to touch one. The glow flared brighter at her fingertip—then dimmed again when she pulled away.</w:t>
       </w:r>
     </w:p>
     <w:p>
@@ -17877,15 +17690,7 @@
         <w:ind w:firstLine="720"/>
       </w:pPr>
       <w:r>
-        <w:t>“</w:t>
-      </w:r>
-      <w:proofErr w:type="spellStart"/>
-      <w:r>
-        <w:t>Sh</w:t>
-      </w:r>
-      <w:proofErr w:type="spellEnd"/>
-      <w:r>
-        <w:t>-she hasn’t taken anything,” Violet stammered. “I—I’ve been with her the whole time. We don’t have anything.”</w:t>
+        <w:t>“Sh-she hasn’t taken anything,” Violet stammered. “I—I’ve been with her the whole time. We don’t have anything.”</w:t>
       </w:r>
     </w:p>
     <w:p>
@@ -19423,15 +19228,7 @@
           <w:i/>
           <w:iCs/>
         </w:rPr>
-        <w:t xml:space="preserve">If </w:t>
-      </w:r>
-      <w:proofErr w:type="spellStart"/>
-      <w:r>
-        <w:rPr>
-          <w:i/>
-          <w:iCs/>
-        </w:rPr>
-        <w:t>u</w:t>
+        <w:t>If u</w:t>
       </w:r>
       <w:r>
         <w:rPr>
@@ -19440,7 +19237,6 @@
         </w:rPr>
         <w:t>r</w:t>
       </w:r>
-      <w:proofErr w:type="spellEnd"/>
       <w:r>
         <w:rPr>
           <w:i/>
@@ -19448,21 +19244,12 @@
         </w:rPr>
         <w:t xml:space="preserve"> not up, get </w:t>
       </w:r>
-      <w:proofErr w:type="spellStart"/>
-      <w:r>
-        <w:rPr>
-          <w:i/>
-          <w:iCs/>
-        </w:rPr>
-        <w:t>ur</w:t>
-      </w:r>
-      <w:proofErr w:type="spellEnd"/>
-      <w:r>
-        <w:rPr>
-          <w:i/>
-          <w:iCs/>
-        </w:rPr>
-        <w:t xml:space="preserve"> butt up ma’am!</w:t>
+      <w:r>
+        <w:rPr>
+          <w:i/>
+          <w:iCs/>
+        </w:rPr>
+        <w:t>ur butt up ma’am!</w:t>
       </w:r>
     </w:p>
     <w:p>
@@ -19566,23 +19353,7 @@
           <w:i/>
           <w:iCs/>
         </w:rPr>
-        <w:t xml:space="preserve">L!! Yes I’m breathing. Barely. But my lungs are working. Please </w:t>
-      </w:r>
-      <w:proofErr w:type="spellStart"/>
-      <w:r>
-        <w:rPr>
-          <w:i/>
-          <w:iCs/>
-        </w:rPr>
-        <w:t>PLEASE</w:t>
-      </w:r>
-      <w:proofErr w:type="spellEnd"/>
-      <w:r>
-        <w:rPr>
-          <w:i/>
-          <w:iCs/>
-        </w:rPr>
-        <w:t xml:space="preserve"> tell me everything that happened last night wasn’t just some weird dream, right???</w:t>
+        <w:t>L!! Yes I’m breathing. Barely. But my lungs are working. Please PLEASE tell me everything that happened last night wasn’t just some weird dream, right???</w:t>
       </w:r>
     </w:p>
     <w:p>
@@ -19697,71 +19468,7 @@
           <w:i/>
           <w:iCs/>
         </w:rPr>
-        <w:t xml:space="preserve">Haha WATCH </w:t>
-      </w:r>
-      <w:proofErr w:type="spellStart"/>
-      <w:r>
-        <w:rPr>
-          <w:i/>
-          <w:iCs/>
-        </w:rPr>
-        <w:t>ur</w:t>
-      </w:r>
-      <w:proofErr w:type="spellEnd"/>
-      <w:r>
-        <w:rPr>
-          <w:i/>
-          <w:iCs/>
-        </w:rPr>
-        <w:t xml:space="preserve"> </w:t>
-      </w:r>
-      <w:proofErr w:type="spellStart"/>
-      <w:r>
-        <w:rPr>
-          <w:i/>
-          <w:iCs/>
-        </w:rPr>
-        <w:t>self ma’am</w:t>
-      </w:r>
-      <w:proofErr w:type="spellEnd"/>
-      <w:r>
-        <w:rPr>
-          <w:i/>
-          <w:iCs/>
-        </w:rPr>
-        <w:t xml:space="preserve">. I might’ve been stumbling home, but I got these sea legs back under me and I don’t mind </w:t>
-      </w:r>
-      <w:proofErr w:type="spellStart"/>
-      <w:r>
-        <w:rPr>
-          <w:i/>
-          <w:iCs/>
-        </w:rPr>
-        <w:t>kickin</w:t>
-      </w:r>
-      <w:proofErr w:type="spellEnd"/>
-      <w:r>
-        <w:rPr>
-          <w:i/>
-          <w:iCs/>
-        </w:rPr>
-        <w:t xml:space="preserve"> </w:t>
-      </w:r>
-      <w:proofErr w:type="spellStart"/>
-      <w:r>
-        <w:rPr>
-          <w:i/>
-          <w:iCs/>
-        </w:rPr>
-        <w:t>ur</w:t>
-      </w:r>
-      <w:proofErr w:type="spellEnd"/>
-      <w:r>
-        <w:rPr>
-          <w:i/>
-          <w:iCs/>
-        </w:rPr>
-        <w:t xml:space="preserve"> butt if I have to.</w:t>
+        <w:t>Haha WATCH ur self ma’am. I might’ve been stumbling home, but I got these sea legs back under me and I don’t mind kickin ur butt if I have to.</w:t>
       </w:r>
     </w:p>
     <w:p>
@@ -19956,23 +19663,7 @@
           <w:i/>
           <w:iCs/>
         </w:rPr>
-        <w:t xml:space="preserve">in some type of la </w:t>
-      </w:r>
-      <w:proofErr w:type="spellStart"/>
-      <w:r>
-        <w:rPr>
-          <w:i/>
-          <w:iCs/>
-        </w:rPr>
-        <w:t>la</w:t>
-      </w:r>
-      <w:proofErr w:type="spellEnd"/>
-      <w:r>
-        <w:rPr>
-          <w:i/>
-          <w:iCs/>
-        </w:rPr>
-        <w:t xml:space="preserve"> land.</w:t>
+        <w:t>in some type of la la land.</w:t>
       </w:r>
     </w:p>
     <w:p>
@@ -20864,15 +20555,7 @@
         <w:ind w:firstLine="720"/>
       </w:pPr>
       <w:r>
-        <w:t xml:space="preserve">That should have been the most terrifying discovery of the night… and yet her mind had </w:t>
-      </w:r>
-      <w:proofErr w:type="spellStart"/>
-      <w:r>
-        <w:t>shoved</w:t>
-      </w:r>
-      <w:proofErr w:type="spellEnd"/>
-      <w:r>
-        <w:t xml:space="preserve"> it to the bottom of the priority list. Filed away like a minor homework assignment.</w:t>
+        <w:t>That should have been the most terrifying discovery of the night… and yet her mind had shoved it to the bottom of the priority list. Filed away like a minor homework assignment.</w:t>
       </w:r>
     </w:p>
     <w:p>
@@ -26287,15 +25970,7 @@
         <w:tab/>
       </w:r>
       <w:r>
-        <w:t xml:space="preserve">“We’re </w:t>
-      </w:r>
-      <w:proofErr w:type="spellStart"/>
-      <w:r>
-        <w:t>gonna</w:t>
-      </w:r>
-      <w:proofErr w:type="spellEnd"/>
-      <w:r>
-        <w:t xml:space="preserve"> have to start drawing straws to decide who has to sit across from Gracie,” the girl next to her—Harper (</w:t>
+        <w:t>“We’re gonna have to start drawing straws to decide who has to sit across from Gracie,” the girl next to her—Harper (</w:t>
       </w:r>
       <w:r>
         <w:t>Violet</w:t>
@@ -26870,15 +26545,7 @@
         <w:ind w:firstLine="720"/>
       </w:pPr>
       <w:r>
-        <w:t>“</w:t>
-      </w:r>
-      <w:proofErr w:type="spellStart"/>
-      <w:r>
-        <w:t>Samzies</w:t>
-      </w:r>
-      <w:proofErr w:type="spellEnd"/>
-      <w:r>
-        <w:t>,” Briana replied with a soft grin.</w:t>
+        <w:t>“Samzies,” Briana replied with a soft grin.</w:t>
       </w:r>
     </w:p>
     <w:p>
@@ -28706,15 +28373,7 @@
         <w:ind w:firstLine="720"/>
       </w:pPr>
       <w:r>
-        <w:t>“Bingo-</w:t>
-      </w:r>
-      <w:proofErr w:type="spellStart"/>
-      <w:r>
-        <w:t>bango</w:t>
-      </w:r>
-      <w:proofErr w:type="spellEnd"/>
-      <w:r>
-        <w:t>,” Gracie said with a grim sort of triumph.</w:t>
+        <w:t>“Bingo-bango,” Gracie said with a grim sort of triumph.</w:t>
       </w:r>
     </w:p>
     <w:p>
@@ -32626,10 +32285,7 @@
         <w:ind w:firstLine="720"/>
       </w:pPr>
       <w:r>
-        <w:t>Violet</w:t>
-      </w:r>
-      <w:r>
-        <w:t xml:space="preserve"> fought</w:t>
+        <w:t>Violet fought</w:t>
       </w:r>
       <w:r>
         <w:t xml:space="preserve"> the overwhelming urge to roll</w:t>
@@ -33726,15 +33382,7 @@
         <w:t xml:space="preserve"> so very much. More than life itself. </w:t>
       </w:r>
       <w:r>
-        <w:t xml:space="preserve">More </w:t>
-      </w:r>
-      <w:proofErr w:type="spellStart"/>
-      <w:r>
-        <w:t>then</w:t>
-      </w:r>
-      <w:proofErr w:type="spellEnd"/>
-      <w:r>
-        <w:t xml:space="preserve"> </w:t>
+        <w:t xml:space="preserve">More then </w:t>
       </w:r>
       <w:r>
         <w:rPr>
@@ -34373,10 +34021,7 @@
         <w:t>The world softened around the edges.</w:t>
       </w:r>
       <w:r>
-        <w:t xml:space="preserve"> </w:t>
-      </w:r>
-      <w:r>
-        <w:t>Violet</w:t>
+        <w:t xml:space="preserve"> Violet</w:t>
       </w:r>
       <w:r>
         <w:t xml:space="preserve">’s vision tunneled—until only the ghost librarian’s eyes remained. Eyes like two bottomless pools, gleaming with something </w:t>
@@ -34474,10 +34119,2318 @@
     </w:p>
     <w:p>
       <w:pPr>
+        <w:ind w:firstLine="720"/>
+      </w:pPr>
+      <w:r>
+        <w:t>Fog.</w:t>
+      </w:r>
+    </w:p>
+    <w:p>
+      <w:pPr>
+        <w:ind w:firstLine="720"/>
+      </w:pPr>
+      <w:r>
+        <w:t xml:space="preserve">Thick, heavy fog clung to </w:t>
+      </w:r>
+      <w:r>
+        <w:t>Violet</w:t>
+      </w:r>
+      <w:r>
+        <w:t xml:space="preserve">’s mind as she cracked </w:t>
+      </w:r>
+      <w:r>
+        <w:t xml:space="preserve">open </w:t>
+      </w:r>
+      <w:r>
+        <w:t>her eyes</w:t>
+      </w:r>
+      <w:r>
+        <w:t xml:space="preserve">. </w:t>
+      </w:r>
+      <w:r>
+        <w:t xml:space="preserve">Sunlight spilled through her bedroom window—way too bright, way too early, and stabbing straight into her skull. </w:t>
+      </w:r>
+      <w:r>
+        <w:t xml:space="preserve">She tried lifting her head, </w:t>
+      </w:r>
+      <w:r>
+        <w:t>only for</w:t>
+      </w:r>
+      <w:r>
+        <w:t xml:space="preserve"> it </w:t>
+      </w:r>
+      <w:r>
+        <w:t xml:space="preserve">to </w:t>
+      </w:r>
+      <w:r>
+        <w:t>flop</w:t>
+      </w:r>
+      <w:r>
+        <w:t xml:space="preserve"> </w:t>
+      </w:r>
+      <w:r>
+        <w:t>right back onto the pillow</w:t>
+      </w:r>
+      <w:r>
+        <w:t>.</w:t>
+      </w:r>
+    </w:p>
+    <w:p>
+      <w:pPr>
+        <w:ind w:firstLine="720"/>
+        <w:rPr>
+          <w:i/>
+          <w:iCs/>
+        </w:rPr>
+      </w:pPr>
+      <w:r>
+        <w:rPr>
+          <w:i/>
+          <w:iCs/>
+        </w:rPr>
+        <w:t>What… happened?</w:t>
+      </w:r>
+    </w:p>
+    <w:p>
+      <w:pPr>
+        <w:ind w:firstLine="720"/>
+      </w:pPr>
+      <w:r>
+        <w:t xml:space="preserve">Fragments of last night drifted through her </w:t>
+      </w:r>
+      <w:r>
+        <w:t>mind</w:t>
+      </w:r>
+      <w:r>
+        <w:t xml:space="preserve"> like half-remembered dreams—</w:t>
+      </w:r>
+      <w:r>
+        <w:t xml:space="preserve">Miss Everdeen, the library, Gracie… </w:t>
+      </w:r>
+      <w:r>
+        <w:t>close enough to sense,</w:t>
+      </w:r>
+      <w:r>
+        <w:t xml:space="preserve"> but</w:t>
+      </w:r>
+      <w:r>
+        <w:t xml:space="preserve"> impossible to grab. </w:t>
+      </w:r>
+    </w:p>
+    <w:p>
+      <w:pPr>
+        <w:ind w:firstLine="720"/>
+      </w:pPr>
+      <w:r>
+        <w:t xml:space="preserve">She squeezed her eyes shut, trying to force the pieces together, but everything just smeared </w:t>
+      </w:r>
+      <w:r>
+        <w:t>like blobs of paint.</w:t>
+      </w:r>
+    </w:p>
+    <w:p>
+      <w:pPr>
+        <w:ind w:firstLine="720"/>
+      </w:pPr>
+      <w:r>
+        <w:t>Violet</w:t>
+      </w:r>
+      <w:r>
+        <w:t xml:space="preserve"> forced herself onto her side and pushed upright. The whole room tilted, swayed, then steadied… barely.</w:t>
+      </w:r>
+    </w:p>
+    <w:p>
+      <w:pPr>
+        <w:ind w:firstLine="720"/>
+        <w:rPr>
+          <w:i/>
+          <w:iCs/>
+        </w:rPr>
+      </w:pPr>
+      <w:r>
+        <w:rPr>
+          <w:i/>
+          <w:iCs/>
+        </w:rPr>
+        <w:t>Seriously… what the heck happened</w:t>
+      </w:r>
+      <w:r>
+        <w:rPr>
+          <w:i/>
+          <w:iCs/>
+        </w:rPr>
+        <w:t>…</w:t>
+      </w:r>
+    </w:p>
+    <w:p>
+      <w:pPr>
+        <w:ind w:firstLine="720"/>
+      </w:pPr>
+      <w:r>
+        <w:t>A flash.</w:t>
+      </w:r>
+    </w:p>
+    <w:p>
+      <w:pPr>
+        <w:ind w:firstLine="720"/>
+      </w:pPr>
+      <w:r>
+        <w:t xml:space="preserve">Miss Everdeen’s </w:t>
+      </w:r>
+      <w:r>
+        <w:t>f</w:t>
+      </w:r>
+      <w:r>
+        <w:t>ingers</w:t>
+      </w:r>
+      <w:r>
+        <w:t xml:space="preserve"> caressing her </w:t>
+      </w:r>
+      <w:r>
+        <w:t xml:space="preserve">cheek, </w:t>
+      </w:r>
+      <w:r>
+        <w:t xml:space="preserve">her </w:t>
+      </w:r>
+      <w:r>
+        <w:t>eyes—depthless, black, endless—locked onto hers</w:t>
+      </w:r>
+      <w:r>
+        <w:t xml:space="preserve">. And </w:t>
+      </w:r>
+      <w:r>
+        <w:t>behind them yawned a pit of—</w:t>
+      </w:r>
+    </w:p>
+    <w:p>
+      <w:pPr>
+        <w:ind w:firstLine="720"/>
+      </w:pPr>
+      <w:r>
+        <w:t>Violet</w:t>
+      </w:r>
+      <w:r>
+        <w:t xml:space="preserve"> sucked in a breath.</w:t>
+      </w:r>
+    </w:p>
+    <w:p>
+      <w:pPr>
+        <w:ind w:firstLine="720"/>
+      </w:pPr>
+      <w:r>
+        <w:t>She shook her head hard until her vision steadied. The image snapped away, leaving only her closed bedroom door and her heart pounding far too fast.</w:t>
+      </w:r>
+    </w:p>
+    <w:p>
+      <w:pPr>
+        <w:ind w:firstLine="720"/>
+      </w:pPr>
+      <w:r>
+        <w:t>She lifted trembling fingers to her cheek.</w:t>
+      </w:r>
+      <w:r>
+        <w:t xml:space="preserve"> </w:t>
+      </w:r>
+      <w:r>
+        <w:t>Cold.</w:t>
+      </w:r>
+      <w:r>
+        <w:t xml:space="preserve"> </w:t>
+      </w:r>
+    </w:p>
+    <w:p>
+      <w:pPr>
+        <w:ind w:firstLine="720"/>
+      </w:pPr>
+      <w:r>
+        <w:t>BOOM BOOM BOOM!</w:t>
+      </w:r>
+    </w:p>
+    <w:p>
+      <w:pPr>
+        <w:ind w:firstLine="720"/>
+      </w:pPr>
+      <w:r>
+        <w:t>Violet</w:t>
+      </w:r>
+      <w:r>
+        <w:t xml:space="preserve"> flinched</w:t>
+      </w:r>
+      <w:r>
+        <w:t xml:space="preserve"> at the </w:t>
+      </w:r>
+      <w:r>
+        <w:t xml:space="preserve">pounding </w:t>
+      </w:r>
+      <w:r>
+        <w:t>of</w:t>
+      </w:r>
+      <w:r>
+        <w:t xml:space="preserve"> the front door.</w:t>
+      </w:r>
+    </w:p>
+    <w:p>
+      <w:pPr>
+        <w:ind w:firstLine="720"/>
+      </w:pPr>
+      <w:r>
+        <w:t>Or</w:t>
+      </w:r>
+      <w:r>
+        <w:t xml:space="preserve">, </w:t>
+      </w:r>
+      <w:r>
+        <w:t>was that her head?</w:t>
+      </w:r>
+    </w:p>
+    <w:p>
+      <w:pPr>
+        <w:ind w:firstLine="720"/>
+      </w:pPr>
+      <w:r>
+        <w:t>She sat on the edge of her bed, testing her legs. They felt like cooked noodles</w:t>
+      </w:r>
+      <w:r>
+        <w:t>—</w:t>
+      </w:r>
+    </w:p>
+    <w:p>
+      <w:pPr>
+        <w:ind w:firstLine="720"/>
+      </w:pPr>
+      <w:r>
+        <w:t xml:space="preserve"> </w:t>
+      </w:r>
+      <w:r>
+        <w:t>BOOM BOOM BOOM!</w:t>
+      </w:r>
+    </w:p>
+    <w:p>
+      <w:pPr>
+        <w:ind w:firstLine="720"/>
+      </w:pPr>
+      <w:r>
+        <w:rPr>
+          <w:i/>
+          <w:iCs/>
+        </w:rPr>
+        <w:t>Definitely the front door</w:t>
+      </w:r>
+      <w:r>
+        <w:t xml:space="preserve">. </w:t>
+      </w:r>
+    </w:p>
+    <w:p>
+      <w:pPr>
+        <w:ind w:firstLine="720"/>
+      </w:pPr>
+      <w:r>
+        <w:t xml:space="preserve">“Daaaad,” </w:t>
+      </w:r>
+      <w:r>
+        <w:t>Violet</w:t>
+      </w:r>
+      <w:r>
+        <w:t xml:space="preserve"> groaned, rubbing her eyes. “Can you get the—”</w:t>
+      </w:r>
+    </w:p>
+    <w:p>
+      <w:pPr>
+        <w:ind w:firstLine="720"/>
+      </w:pPr>
+      <w:r>
+        <w:lastRenderedPageBreak/>
+        <w:t>BOOM. BOOM. BOOM.</w:t>
+      </w:r>
+    </w:p>
+    <w:p>
+      <w:pPr>
+        <w:ind w:firstLine="720"/>
+      </w:pPr>
+      <w:r>
+        <w:t>“Dad! Someone’s at the door!”</w:t>
+      </w:r>
+      <w:r>
+        <w:t xml:space="preserve"> </w:t>
+      </w:r>
+      <w:r>
+        <w:t>Violet</w:t>
+      </w:r>
+      <w:r>
+        <w:t xml:space="preserve"> screeched</w:t>
+      </w:r>
+      <w:r>
+        <w:t>.</w:t>
+      </w:r>
+    </w:p>
+    <w:p>
+      <w:pPr>
+        <w:ind w:firstLine="720"/>
+      </w:pPr>
+      <w:r>
+        <w:t>Silence.</w:t>
+      </w:r>
+    </w:p>
+    <w:p>
+      <w:pPr>
+        <w:ind w:firstLine="720"/>
+      </w:pPr>
+      <w:r>
+        <w:t>Shocker.</w:t>
+      </w:r>
+    </w:p>
+    <w:p>
+      <w:pPr>
+        <w:ind w:firstLine="720"/>
+      </w:pPr>
+      <w:r>
+        <w:t>Violet</w:t>
+      </w:r>
+      <w:r>
+        <w:t xml:space="preserve"> stood</w:t>
+      </w:r>
+      <w:r>
+        <w:t xml:space="preserve"> like a </w:t>
+      </w:r>
+      <w:r>
+        <w:t xml:space="preserve">wobbling </w:t>
+      </w:r>
+      <w:r>
+        <w:t>toddler</w:t>
+      </w:r>
+      <w:r>
+        <w:t xml:space="preserve">. She shuffled into the hallway, passing her dad’s room. The bed was neatly made, </w:t>
+      </w:r>
+      <w:r>
+        <w:t>and his work bag was gone.</w:t>
+      </w:r>
+    </w:p>
+    <w:p>
+      <w:pPr>
+        <w:ind w:firstLine="720"/>
+        <w:rPr>
+          <w:i/>
+          <w:iCs/>
+        </w:rPr>
+      </w:pPr>
+      <w:r>
+        <w:t xml:space="preserve">She didn’t have to check the kitchen to know there’d be a note waiting </w:t>
+      </w:r>
+      <w:r>
+        <w:t xml:space="preserve">for her. Something probably saying, </w:t>
+      </w:r>
+      <w:r>
+        <w:rPr>
+          <w:i/>
+          <w:iCs/>
+        </w:rPr>
+        <w:t>Had to get to work. Breakfast in the fridge.</w:t>
+      </w:r>
+    </w:p>
+    <w:p>
+      <w:pPr>
+        <w:ind w:firstLine="720"/>
+      </w:pPr>
+      <w:r>
+        <w:t>Same as always.</w:t>
+      </w:r>
+    </w:p>
+    <w:p>
+      <w:pPr>
+        <w:ind w:firstLine="720"/>
+      </w:pPr>
+      <w:r>
+        <w:t>Same as ever.</w:t>
+      </w:r>
+    </w:p>
+    <w:p>
+      <w:pPr>
+        <w:ind w:firstLine="720"/>
+      </w:pPr>
+      <w:r>
+        <w:t>BOOM BOOM BOOM!</w:t>
+      </w:r>
+    </w:p>
+    <w:p>
+      <w:pPr>
+        <w:ind w:firstLine="720"/>
+      </w:pPr>
+      <w:r>
+        <w:t xml:space="preserve">“Okay, okay!” </w:t>
+      </w:r>
+      <w:r>
+        <w:t>Violet</w:t>
+      </w:r>
+      <w:r>
+        <w:t xml:space="preserve"> grumbled, shuffling toward the front door and undoing the lock with fingers that still didn’t feel attached to her body.</w:t>
+      </w:r>
+    </w:p>
+    <w:p>
+      <w:pPr>
+        <w:ind w:firstLine="720"/>
+      </w:pPr>
+      <w:r>
+        <w:t>Violet</w:t>
+      </w:r>
+      <w:r>
+        <w:t xml:space="preserve"> pulled the door open—</w:t>
+      </w:r>
+    </w:p>
+    <w:p>
+      <w:pPr>
+        <w:ind w:firstLine="720"/>
+      </w:pPr>
+      <w:r>
+        <w:t>One moment, Gracie stood there on the porch</w:t>
+      </w:r>
+      <w:r>
+        <w:t xml:space="preserve"> with </w:t>
+      </w:r>
+      <w:r>
+        <w:t xml:space="preserve">windblown hair, pale cheeks, </w:t>
+      </w:r>
+      <w:r>
+        <w:t xml:space="preserve">and </w:t>
+      </w:r>
+      <w:r>
+        <w:t>worry carved into every line of her face.</w:t>
+      </w:r>
+    </w:p>
+    <w:p>
+      <w:pPr>
+        <w:ind w:firstLine="720"/>
+      </w:pPr>
+      <w:r>
+        <w:t xml:space="preserve">The next, </w:t>
+      </w:r>
+      <w:r>
+        <w:t>Violet</w:t>
+      </w:r>
+      <w:r>
+        <w:t xml:space="preserve"> was yanked forward, swallowed into the tightest hug she’d ever been trapped in.</w:t>
+      </w:r>
+    </w:p>
+    <w:p>
+      <w:pPr>
+        <w:ind w:firstLine="720"/>
+      </w:pPr>
+      <w:r>
+        <w:t>“You’re alive,” Gracie breathed into her shoulder, voice cracking on the last word.</w:t>
+      </w:r>
+    </w:p>
+    <w:p>
+      <w:pPr>
+        <w:ind w:firstLine="720"/>
+      </w:pPr>
+      <w:r>
+        <w:t xml:space="preserve">“Not. If. You. Keep. Suffocating. Me,” </w:t>
+      </w:r>
+      <w:r>
+        <w:t>Violet</w:t>
+      </w:r>
+      <w:r>
+        <w:t xml:space="preserve"> wheezed out, her face mashed into Gracie’s collarbone.</w:t>
+      </w:r>
+    </w:p>
+    <w:p>
+      <w:pPr>
+        <w:ind w:firstLine="720"/>
+      </w:pPr>
+      <w:r>
+        <w:t>Gracie didn’t let go immediately—if anything, she squeezed tighter for half a</w:t>
+      </w:r>
+      <w:r>
+        <w:t xml:space="preserve"> </w:t>
+      </w:r>
+      <w:r>
+        <w:t xml:space="preserve">second—before pulling back, her hands still gripping </w:t>
+      </w:r>
+      <w:r>
+        <w:t>Violet</w:t>
+      </w:r>
+      <w:r>
+        <w:t>’s arms like she needed physical proof she wasn’t a ghost herself.</w:t>
+      </w:r>
+    </w:p>
+    <w:p>
+      <w:pPr>
+        <w:ind w:firstLine="720"/>
+      </w:pPr>
+      <w:r>
+        <w:t>“</w:t>
+      </w:r>
+      <w:r>
+        <w:t>Violet</w:t>
+      </w:r>
+      <w:r>
+        <w:t xml:space="preserve">,” Gracie said softly, her eyes scanning </w:t>
+      </w:r>
+      <w:r>
+        <w:t>Violet</w:t>
+      </w:r>
+      <w:r>
+        <w:t>’s face, her hair, her pupils—everything.</w:t>
+      </w:r>
+    </w:p>
+    <w:p>
+      <w:pPr>
+        <w:ind w:firstLine="720"/>
+      </w:pPr>
+      <w:r>
+        <w:t xml:space="preserve">“Yeah?” </w:t>
+      </w:r>
+      <w:r>
+        <w:t>Violet</w:t>
+      </w:r>
+      <w:r>
+        <w:t xml:space="preserve"> croaked.</w:t>
+      </w:r>
+    </w:p>
+    <w:p>
+      <w:pPr>
+        <w:ind w:firstLine="720"/>
+      </w:pPr>
+      <w:r>
+        <w:lastRenderedPageBreak/>
+        <w:t>“When I couldn’t find you at school this morning</w:t>
+      </w:r>
+      <w:r>
+        <w:t>, or</w:t>
+      </w:r>
+      <w:r>
+        <w:t xml:space="preserve"> at lunch</w:t>
+      </w:r>
+      <w:r>
+        <w:t xml:space="preserve">, </w:t>
+      </w:r>
+      <w:r>
+        <w:t>I thought…” Gracie swallowed, her breath hitching. “</w:t>
+      </w:r>
+      <w:r>
+        <w:t xml:space="preserve">I </w:t>
+      </w:r>
+      <w:r>
+        <w:t>worried</w:t>
+      </w:r>
+      <w:r>
+        <w:t xml:space="preserve"> that maybe you—you know—ended up like Abby</w:t>
+      </w:r>
+      <w:r>
+        <w:t>.”</w:t>
+      </w:r>
+    </w:p>
+    <w:p>
+      <w:pPr>
+        <w:ind w:firstLine="720"/>
+      </w:pPr>
+      <w:r>
+        <w:t xml:space="preserve">“School…” </w:t>
+      </w:r>
+      <w:r>
+        <w:t>Violet</w:t>
+      </w:r>
+      <w:r>
+        <w:t xml:space="preserve"> scrubbed a hand through her </w:t>
+      </w:r>
+      <w:r>
+        <w:t xml:space="preserve">disheveled </w:t>
+      </w:r>
+      <w:r>
+        <w:t>hair. “Ugh</w:t>
+      </w:r>
+      <w:r>
+        <w:t>hh</w:t>
+      </w:r>
+      <w:r>
+        <w:t>. I—I overslept.”</w:t>
+      </w:r>
+    </w:p>
+    <w:p>
+      <w:pPr>
+        <w:ind w:firstLine="720"/>
+      </w:pPr>
+      <w:r>
+        <w:t xml:space="preserve">“Overslept?” Gracie barked a breathless laugh. “Try slept through the </w:t>
+      </w:r>
+      <w:r>
+        <w:rPr>
+          <w:i/>
+          <w:iCs/>
+        </w:rPr>
+        <w:t>entire</w:t>
+      </w:r>
+      <w:r>
+        <w:t xml:space="preserve"> day.”</w:t>
+      </w:r>
+    </w:p>
+    <w:p>
+      <w:pPr>
+        <w:ind w:firstLine="720"/>
+      </w:pPr>
+      <w:r>
+        <w:t xml:space="preserve">“What?” </w:t>
+      </w:r>
+      <w:r>
+        <w:t>Violet</w:t>
+      </w:r>
+      <w:r>
+        <w:t xml:space="preserve"> blinked, whipping around to stare at the oven clock. 3:04 PM.</w:t>
+      </w:r>
+      <w:r>
+        <w:br/>
+        <w:t>“Oh my god.” She should’ve been in</w:t>
+      </w:r>
+      <w:r>
+        <w:t xml:space="preserve"> </w:t>
+      </w:r>
+      <w:r>
+        <w:t xml:space="preserve">last period. </w:t>
+      </w:r>
+    </w:p>
+    <w:p>
+      <w:pPr>
+        <w:ind w:firstLine="720"/>
+      </w:pPr>
+      <w:r>
+        <w:t xml:space="preserve">Her dad was </w:t>
+      </w:r>
+      <w:r>
+        <w:t>going</w:t>
+      </w:r>
+      <w:r>
+        <w:t xml:space="preserve"> to kill her. </w:t>
+      </w:r>
+    </w:p>
+    <w:p>
+      <w:pPr>
+        <w:ind w:firstLine="720"/>
+      </w:pPr>
+      <w:r>
+        <w:t>Her phone was probably overflowing with messages.</w:t>
+      </w:r>
+    </w:p>
+    <w:p>
+      <w:pPr>
+        <w:ind w:firstLine="720"/>
+      </w:pPr>
+      <w:r>
+        <w:t xml:space="preserve">“Uh, yeah.” Gracie’s gaze flicked past </w:t>
+      </w:r>
+      <w:r>
+        <w:t>Violet</w:t>
+      </w:r>
+      <w:r>
+        <w:t xml:space="preserve"> into the house. “Is… anyone else home?” she whispered.</w:t>
+      </w:r>
+    </w:p>
+    <w:p>
+      <w:pPr>
+        <w:ind w:firstLine="720"/>
+      </w:pPr>
+      <w:r>
+        <w:t>Violet</w:t>
+      </w:r>
+      <w:r>
+        <w:t xml:space="preserve"> pressed her fingers to her temples, trying to gather her thoughts. “No. Just me.”</w:t>
+      </w:r>
+    </w:p>
+    <w:p>
+      <w:pPr>
+        <w:ind w:firstLine="720"/>
+      </w:pPr>
+      <w:r>
+        <w:t xml:space="preserve">Gracie didn’t wait another second. She slipped inside, tugging </w:t>
+      </w:r>
+      <w:r>
+        <w:t>Violet</w:t>
+      </w:r>
+      <w:r>
+        <w:t xml:space="preserve"> along </w:t>
+      </w:r>
+      <w:r>
+        <w:t xml:space="preserve">with </w:t>
+      </w:r>
+      <w:r>
+        <w:t>her</w:t>
+      </w:r>
+      <w:r>
+        <w:t>.</w:t>
+      </w:r>
+    </w:p>
+    <w:p>
+      <w:pPr>
+        <w:ind w:firstLine="720"/>
+      </w:pPr>
+      <w:r>
+        <w:t xml:space="preserve">“Aren’t you supposed to be at school?” </w:t>
+      </w:r>
+      <w:r>
+        <w:t>Violet</w:t>
+      </w:r>
+      <w:r>
+        <w:t xml:space="preserve"> managed as Gracie </w:t>
+      </w:r>
+      <w:r>
+        <w:t>dragged</w:t>
+      </w:r>
+      <w:r>
+        <w:t xml:space="preserve"> her through the entryway</w:t>
+      </w:r>
+      <w:r>
+        <w:t xml:space="preserve"> in search of </w:t>
+      </w:r>
+      <w:r>
+        <w:t>Violet</w:t>
+      </w:r>
+      <w:r>
+        <w:t>’s bedroom.</w:t>
+      </w:r>
+    </w:p>
+    <w:p>
+      <w:pPr>
+        <w:ind w:firstLine="720"/>
+      </w:pPr>
+      <w:r>
+        <w:t>“Technically, I still am</w:t>
+      </w:r>
+      <w:r>
+        <w:t xml:space="preserve">. </w:t>
+      </w:r>
+      <w:r>
+        <w:t>I told Mr</w:t>
+      </w:r>
+      <w:r>
+        <w:t>s</w:t>
+      </w:r>
+      <w:r>
+        <w:t xml:space="preserve">. Tart I was having </w:t>
+      </w:r>
+      <w:r>
+        <w:rPr>
+          <w:i/>
+          <w:iCs/>
+        </w:rPr>
+        <w:t>severe</w:t>
+      </w:r>
+      <w:r>
+        <w:t xml:space="preserve"> stomach issues. </w:t>
+      </w:r>
+      <w:r>
+        <w:t>Sh</w:t>
+      </w:r>
+      <w:r>
+        <w:t>e sent me to the bathroom without a single question.</w:t>
+      </w:r>
+      <w:r>
+        <w:t xml:space="preserve"> And s</w:t>
+      </w:r>
+      <w:r>
+        <w:t xml:space="preserve">ince it’s last period, I figured that would get me through the rest of the day without a trip to </w:t>
+      </w:r>
+      <w:r>
+        <w:t xml:space="preserve">Deadpan Stan’s </w:t>
+      </w:r>
+      <w:r>
+        <w:t>office.”</w:t>
+      </w:r>
+      <w:r>
+        <w:t xml:space="preserve"> </w:t>
+      </w:r>
+    </w:p>
+    <w:p>
+      <w:pPr>
+        <w:ind w:firstLine="720"/>
+      </w:pPr>
+      <w:r>
+        <w:t>“And I supposed your mom think’s you’re going to the library again after school?”</w:t>
+      </w:r>
+    </w:p>
+    <w:p>
+      <w:pPr>
+        <w:ind w:firstLine="720"/>
+      </w:pPr>
+      <w:r>
+        <w:t>“</w:t>
+      </w:r>
+      <w:r>
+        <w:t>Bingo-Bango.</w:t>
+      </w:r>
+      <w:r>
+        <w:t xml:space="preserve">” </w:t>
+      </w:r>
+    </w:p>
+    <w:p>
+      <w:pPr>
+        <w:ind w:firstLine="720"/>
+      </w:pPr>
+      <w:r>
+        <w:t>Violet</w:t>
+      </w:r>
+      <w:r>
+        <w:t xml:space="preserve"> </w:t>
+      </w:r>
+      <w:r>
+        <w:t>trailed close behind</w:t>
+      </w:r>
+      <w:r>
+        <w:t xml:space="preserve"> </w:t>
+      </w:r>
+      <w:r>
+        <w:t xml:space="preserve">as </w:t>
+      </w:r>
+      <w:r>
+        <w:t xml:space="preserve">Gracie wandered into </w:t>
+      </w:r>
+      <w:r>
+        <w:t>her</w:t>
+      </w:r>
+      <w:r>
+        <w:t xml:space="preserve"> room</w:t>
+      </w:r>
+      <w:r>
+        <w:t>, eyeing her stuff like it came from a museum.</w:t>
+      </w:r>
+    </w:p>
+    <w:p>
+      <w:pPr>
+        <w:ind w:firstLine="720"/>
+      </w:pPr>
+      <w:r>
+        <w:t xml:space="preserve">Gracie’s </w:t>
+      </w:r>
+      <w:r>
+        <w:t>gaze</w:t>
+      </w:r>
+      <w:r>
+        <w:t xml:space="preserve"> bounced from shelf to desk to windowsill, her fingers brushing over random trinkets and keepsakes—a chipped snow globe from Maine, a seashell from North Carolina, a keychain from a diner in Texas that probably didn’t exist anymore, and a small green lizard thing </w:t>
+      </w:r>
+      <w:r>
+        <w:t>Violet</w:t>
+      </w:r>
+      <w:r>
+        <w:t xml:space="preserve"> couldn’t even remember getting.</w:t>
+      </w:r>
+    </w:p>
+    <w:p>
+      <w:pPr>
+        <w:ind w:firstLine="720"/>
+      </w:pPr>
+      <w:r>
+        <w:t>“Are these all from the different places you’ve lived?” Gracie asked.</w:t>
+      </w:r>
+    </w:p>
+    <w:p>
+      <w:pPr>
+        <w:ind w:firstLine="720"/>
+      </w:pPr>
+      <w:r>
+        <w:t>Violet</w:t>
+      </w:r>
+      <w:r>
+        <w:t xml:space="preserve"> nodded.</w:t>
+      </w:r>
+    </w:p>
+    <w:p>
+      <w:pPr>
+        <w:ind w:firstLine="720"/>
+      </w:pPr>
+      <w:r>
+        <w:lastRenderedPageBreak/>
+        <w:t>“Dang,</w:t>
+      </w:r>
+      <w:r>
+        <w:t xml:space="preserve"> y</w:t>
+      </w:r>
+      <w:r>
+        <w:t xml:space="preserve">ou really </w:t>
+      </w:r>
+      <w:r>
+        <w:t>have</w:t>
+      </w:r>
+      <w:r>
+        <w:t xml:space="preserve"> moved around a lot.” </w:t>
+      </w:r>
+      <w:r>
+        <w:t>Gracie</w:t>
+      </w:r>
+      <w:r>
+        <w:t xml:space="preserve"> picked up a small wooden carving, turning it over in her hands before setting it</w:t>
+      </w:r>
+      <w:r>
+        <w:t xml:space="preserve"> carefully back down.</w:t>
+      </w:r>
+    </w:p>
+    <w:p>
+      <w:pPr>
+        <w:ind w:firstLine="720"/>
+      </w:pPr>
+      <w:r>
+        <w:t>Violet</w:t>
+      </w:r>
+      <w:r>
+        <w:t xml:space="preserve"> shrugged.</w:t>
+      </w:r>
+      <w:r>
+        <w:t xml:space="preserve"> “You could say that.”</w:t>
+      </w:r>
+    </w:p>
+    <w:p>
+      <w:pPr>
+        <w:ind w:firstLine="720"/>
+      </w:pPr>
+      <w:r>
+        <w:t xml:space="preserve">Gracie heard the tone </w:t>
+      </w:r>
+      <w:r>
+        <w:t>Violet</w:t>
+      </w:r>
+      <w:r>
+        <w:t xml:space="preserve"> </w:t>
+      </w:r>
+      <w:r>
+        <w:t>didn’t mean</w:t>
+      </w:r>
+      <w:r>
+        <w:t xml:space="preserve"> to use—but hadn’t managed to stop either.</w:t>
+      </w:r>
+      <w:r>
+        <w:t xml:space="preserve"> </w:t>
+      </w:r>
+    </w:p>
+    <w:p>
+      <w:pPr>
+        <w:ind w:firstLine="720"/>
+      </w:pPr>
+      <w:r>
+        <w:t>“Well,” Gracie said quickly, “I think it makes for a wicked cool collection of keepsakes.”</w:t>
+      </w:r>
+    </w:p>
+    <w:p>
+      <w:pPr>
+        <w:ind w:firstLine="720"/>
+      </w:pPr>
+      <w:r>
+        <w:t>Violet</w:t>
+      </w:r>
+      <w:r>
+        <w:t xml:space="preserve"> smiled</w:t>
+      </w:r>
+      <w:r>
+        <w:t xml:space="preserve"> though it didn’t</w:t>
+      </w:r>
+      <w:r>
+        <w:t xml:space="preserve"> quite reach her eyes. “Guess that’s one way to look at it.”</w:t>
+      </w:r>
+    </w:p>
+    <w:p>
+      <w:pPr>
+        <w:ind w:firstLine="720"/>
+      </w:pPr>
+      <w:r>
+        <w:t xml:space="preserve">Without </w:t>
+      </w:r>
+      <w:r>
+        <w:t>hesitating</w:t>
+      </w:r>
+      <w:r>
+        <w:t xml:space="preserve">, Gracie </w:t>
+      </w:r>
+      <w:r>
+        <w:t>flopped</w:t>
+      </w:r>
+      <w:r>
+        <w:t xml:space="preserve"> onto </w:t>
+      </w:r>
+      <w:r>
+        <w:t>Violet</w:t>
+      </w:r>
+      <w:r>
+        <w:t>’s bed like she’d done it a hundred times before.</w:t>
+      </w:r>
+      <w:r>
+        <w:t xml:space="preserve"> </w:t>
+      </w:r>
+      <w:r>
+        <w:t xml:space="preserve">“All right, crawler,” she said, bouncing once on the mattress. “Out with it. </w:t>
+      </w:r>
+    </w:p>
+    <w:p>
+      <w:pPr>
+        <w:ind w:firstLine="720"/>
+      </w:pPr>
+      <w:r>
+        <w:t>Violet</w:t>
+      </w:r>
+      <w:r>
+        <w:t xml:space="preserve"> raised a brow, “Out with what?” </w:t>
+      </w:r>
+    </w:p>
+    <w:p>
+      <w:pPr>
+        <w:ind w:firstLine="720"/>
+      </w:pPr>
+      <w:r>
+        <w:t>“</w:t>
+      </w:r>
+      <w:r>
+        <w:t xml:space="preserve">Tell me what the heck </w:t>
+      </w:r>
+      <w:r>
+        <w:t>was happened with you and Everdeen last night.”</w:t>
+      </w:r>
+    </w:p>
+    <w:p>
+      <w:pPr>
+        <w:ind w:firstLine="720"/>
+      </w:pPr>
+      <w:r>
+        <w:t>Violet</w:t>
+      </w:r>
+      <w:r>
+        <w:t xml:space="preserve"> sat on the edge of her desk chair, fiddling with a smooth river </w:t>
+      </w:r>
+      <w:r>
+        <w:t xml:space="preserve">stone she grabbed not too far from here. </w:t>
+      </w:r>
+    </w:p>
+    <w:p>
+      <w:pPr>
+        <w:ind w:firstLine="720"/>
+      </w:pPr>
+      <w:r>
+        <w:t>“I only remember bits and pieces. I remember us going to the library. I remember trying to distract Everdeen to buy you time. I remember her showing me around, like she owned the place. I remember seeing you—going up the stairs just as we passed the Nurturing Tree. And then—”</w:t>
+      </w:r>
+    </w:p>
+    <w:p>
+      <w:pPr>
+        <w:ind w:firstLine="720"/>
+      </w:pPr>
+      <w:r>
+        <w:rPr>
+          <w:i/>
+          <w:iCs/>
+        </w:rPr>
+        <w:t>I can take all that pain away.</w:t>
+      </w:r>
+    </w:p>
+    <w:p>
+      <w:pPr>
+        <w:ind w:firstLine="720"/>
+      </w:pPr>
+      <w:r>
+        <w:t>Violet swallowed. “That’s it. I don’t remember us leaving, or coming home, or getting into my bed. Any of it. It was the Nurturing Tree—and then you knocking on my door.” Violet snapped her fingers.</w:t>
+      </w:r>
+    </w:p>
+    <w:p>
+      <w:pPr>
+        <w:ind w:firstLine="720"/>
+      </w:pPr>
+      <w:r>
+        <w:t>Gracie blew out a long breath. Her eyes unfocused as she ran both hands through her hair. “</w:t>
+      </w:r>
+      <w:r>
+        <w:t>S</w:t>
+      </w:r>
+      <w:r>
+        <w:t>he must’ve been trying to do to you what she did to Abby.”</w:t>
+      </w:r>
+    </w:p>
+    <w:p>
+      <w:pPr>
+        <w:ind w:firstLine="720"/>
+      </w:pPr>
+      <w:r>
+        <w:t>Violet</w:t>
+      </w:r>
+      <w:r>
+        <w:t xml:space="preserve"> frowned. “</w:t>
+      </w:r>
+      <w:r>
+        <w:t>Send me to the hospital?</w:t>
+      </w:r>
+      <w:r>
+        <w:t>”</w:t>
+      </w:r>
+    </w:p>
+    <w:p>
+      <w:pPr>
+        <w:ind w:firstLine="720"/>
+      </w:pPr>
+      <w:r>
+        <w:t xml:space="preserve">Gracie shook her head. “Take your memories.” She sat up, her brow pinched. “When </w:t>
+      </w:r>
+      <w:r>
+        <w:t xml:space="preserve">I went </w:t>
+      </w:r>
+      <w:r>
+        <w:t>upstairs,</w:t>
+      </w:r>
+      <w:r>
+        <w:t xml:space="preserve"> </w:t>
+      </w:r>
+      <w:r>
+        <w:t xml:space="preserve">I made it to the hidden room and started looking for jars—but </w:t>
+      </w:r>
+      <w:r>
+        <w:t>not long after I got up there,</w:t>
+      </w:r>
+      <w:r>
+        <w:t xml:space="preserve"> it got </w:t>
+      </w:r>
+      <w:r>
+        <w:t>cold</w:t>
+      </w:r>
+      <w:r>
+        <w:t xml:space="preserve">. Like, </w:t>
+      </w:r>
+      <w:r>
+        <w:rPr>
+          <w:i/>
+          <w:iCs/>
+        </w:rPr>
+        <w:t>crazy</w:t>
+      </w:r>
+      <w:r>
+        <w:t xml:space="preserve"> cold. I thought Everdeen </w:t>
+      </w:r>
+      <w:r>
+        <w:t>might have</w:t>
+      </w:r>
+      <w:r>
+        <w:t xml:space="preserve"> noticed me. That she was coming</w:t>
+      </w:r>
+      <w:r>
+        <w:t xml:space="preserve"> or something.”</w:t>
+      </w:r>
+    </w:p>
+    <w:p>
+      <w:pPr>
+        <w:ind w:firstLine="720"/>
+      </w:pPr>
+      <w:r>
+        <w:lastRenderedPageBreak/>
+        <w:t xml:space="preserve">Gracie’s voice dropped. “But instead, all the jars started pulsing. Every single one. Their light got brighter—stronger. And </w:t>
+      </w:r>
+      <w:r>
+        <w:t>that’s when I knew</w:t>
+      </w:r>
+      <w:r>
+        <w:t xml:space="preserve">. I knew something was </w:t>
+      </w:r>
+      <w:r>
+        <w:t>going on down there. That she was trying to do something to you.”</w:t>
+      </w:r>
+    </w:p>
+    <w:p>
+      <w:pPr>
+        <w:ind w:firstLine="720"/>
+      </w:pPr>
+      <w:r>
+        <w:t>Violet</w:t>
+      </w:r>
+      <w:r>
+        <w:t>’s chest tightened.</w:t>
+      </w:r>
+    </w:p>
+    <w:p>
+      <w:pPr>
+        <w:ind w:firstLine="720"/>
+      </w:pPr>
+      <w:r>
+        <w:t xml:space="preserve">“So I booked it,” Gracie continued. “Down the hallway, down the stairs—and I found you in the sitting room. Surrounded by </w:t>
+      </w:r>
+      <w:r>
+        <w:rPr>
+          <w:i/>
+          <w:iCs/>
+        </w:rPr>
+        <w:t>ghost</w:t>
+      </w:r>
+      <w:r>
+        <w:t xml:space="preserve"> kids. Everdeen was right in front of you.” </w:t>
+      </w:r>
+      <w:r>
+        <w:t>Gracie’s</w:t>
+      </w:r>
+      <w:r>
+        <w:t xml:space="preserve"> jaw clenched. “Her hands were on your face. Like she was trying to pull something out of you.”</w:t>
+      </w:r>
+    </w:p>
+    <w:p>
+      <w:pPr>
+        <w:ind w:firstLine="720"/>
+      </w:pPr>
+      <w:r>
+        <w:t xml:space="preserve">The memory slammed back into </w:t>
+      </w:r>
+      <w:r>
+        <w:t>Violet</w:t>
+      </w:r>
+      <w:r>
+        <w:t xml:space="preserve"> in sharp flashes—cold fingers, </w:t>
+      </w:r>
+      <w:r>
+        <w:t xml:space="preserve">hypnotic eyes—the </w:t>
+      </w:r>
+      <w:r>
+        <w:t>hollow</w:t>
+      </w:r>
+      <w:r>
+        <w:t>ness</w:t>
+      </w:r>
+      <w:r>
+        <w:t xml:space="preserve"> calm</w:t>
+      </w:r>
+      <w:r>
+        <w:t xml:space="preserve"> in them…</w:t>
+      </w:r>
+      <w:r>
+        <w:t xml:space="preserve"> the pull</w:t>
+      </w:r>
+      <w:r>
+        <w:t>…</w:t>
+      </w:r>
+    </w:p>
+    <w:p>
+      <w:pPr>
+        <w:ind w:firstLine="720"/>
+      </w:pPr>
+      <w:r>
+        <w:t>The relief.</w:t>
+      </w:r>
+    </w:p>
+    <w:p>
+      <w:pPr>
+        <w:ind w:firstLine="720"/>
+      </w:pPr>
+      <w:r>
+        <w:t>Violet</w:t>
+      </w:r>
+      <w:r>
+        <w:t xml:space="preserve"> pressed her hands to her temples</w:t>
+      </w:r>
+      <w:r>
+        <w:t>. T</w:t>
+      </w:r>
+      <w:r>
+        <w:t xml:space="preserve">he room </w:t>
+      </w:r>
+      <w:r>
+        <w:t>tilted</w:t>
+      </w:r>
+      <w:r>
+        <w:t xml:space="preserve">, her head pounding. </w:t>
+      </w:r>
+    </w:p>
+    <w:p>
+      <w:pPr>
+        <w:ind w:firstLine="720"/>
+      </w:pPr>
+      <w:r>
+        <w:t>“</w:t>
+      </w:r>
+      <w:r>
+        <w:t>Violet</w:t>
+      </w:r>
+      <w:r>
+        <w:t>?”</w:t>
+      </w:r>
+      <w:r>
+        <w:t xml:space="preserve"> Gracie voice cut through the air.</w:t>
+      </w:r>
+    </w:p>
+    <w:p>
+      <w:pPr>
+        <w:ind w:firstLine="720"/>
+      </w:pPr>
+      <w:r>
+        <w:t>Violet</w:t>
+      </w:r>
+      <w:r>
+        <w:t xml:space="preserve"> blinked, and suddenly Gracie was standing beside her in the middle of the room. </w:t>
+      </w:r>
+      <w:r>
+        <w:t>Violet</w:t>
+      </w:r>
+      <w:r>
+        <w:t xml:space="preserve"> hadn’t even noticed she was crying—again.</w:t>
+      </w:r>
+    </w:p>
+    <w:p>
+      <w:pPr>
+        <w:ind w:firstLine="720"/>
+      </w:pPr>
+      <w:r>
+        <w:t>“Sorry,” she whispered, swiping at her face.</w:t>
+      </w:r>
+    </w:p>
+    <w:p>
+      <w:pPr>
+        <w:ind w:firstLine="720"/>
+      </w:pPr>
+      <w:r>
+        <w:t>“You don’t have to apologize.” Gracie’s voice was soft. “We can stop talking about it if you want</w:t>
+      </w:r>
+      <w:r>
+        <w:t>?</w:t>
+      </w:r>
+      <w:r>
+        <w:t>”</w:t>
+      </w:r>
+    </w:p>
+    <w:p>
+      <w:pPr>
+        <w:ind w:firstLine="720"/>
+      </w:pPr>
+      <w:r>
+        <w:t>Violet</w:t>
+      </w:r>
+      <w:r>
+        <w:t xml:space="preserve"> looked up, and in Gracie’s eyes she found something she hadn’t expected—</w:t>
+      </w:r>
+      <w:r>
+        <w:t>u</w:t>
+      </w:r>
+      <w:r>
+        <w:t>nderstanding.</w:t>
+      </w:r>
+    </w:p>
+    <w:p>
+      <w:pPr>
+        <w:ind w:firstLine="720"/>
+      </w:pPr>
+      <w:r>
+        <w:t>Violet</w:t>
+      </w:r>
+      <w:r>
+        <w:t xml:space="preserve"> shook her head, exhaling. “No… no, </w:t>
+      </w:r>
+      <w:r>
+        <w:t>it’s</w:t>
+      </w:r>
+      <w:r>
+        <w:t xml:space="preserve"> okay.</w:t>
+      </w:r>
+      <w:r>
+        <w:t xml:space="preserve"> I’m okay.</w:t>
+      </w:r>
+      <w:r>
+        <w:t xml:space="preserve"> </w:t>
+      </w:r>
+      <w:r>
+        <w:t>I just… I remember now. Part of it at least. When she was doing that—Everdeen I mean, with her hands on my face, s</w:t>
+      </w:r>
+      <w:r>
+        <w:t xml:space="preserve">he—uh—she </w:t>
+      </w:r>
+      <w:r>
+        <w:t xml:space="preserve">was saying </w:t>
+      </w:r>
+      <w:r>
+        <w:t>she could take the pain away. All the pain.”</w:t>
+      </w:r>
+    </w:p>
+    <w:p>
+      <w:pPr>
+        <w:ind w:firstLine="720"/>
+      </w:pPr>
+      <w:r>
+        <w:t xml:space="preserve">Gracie’s lips pressed into a thoughtful line. She gave </w:t>
+      </w:r>
+      <w:r>
+        <w:t>Violet</w:t>
+      </w:r>
+      <w:r>
+        <w:t>’s hand a squeeze. “I bet that was tempting.”</w:t>
+      </w:r>
+    </w:p>
+    <w:p>
+      <w:pPr>
+        <w:ind w:firstLine="720"/>
+        <w:rPr>
+          <w:i/>
+          <w:iCs/>
+        </w:rPr>
+      </w:pPr>
+      <w:r>
+        <w:rPr>
+          <w:i/>
+          <w:iCs/>
+        </w:rPr>
+        <w:t>You have no idea.</w:t>
+      </w:r>
+    </w:p>
+    <w:p>
+      <w:pPr>
+        <w:ind w:firstLine="720"/>
+      </w:pPr>
+      <w:r>
+        <w:t>Violet</w:t>
+      </w:r>
+      <w:r>
+        <w:t xml:space="preserve"> nodded, wiping away the tears, clearing her throat. “What happened after that?”</w:t>
+      </w:r>
+    </w:p>
+    <w:p>
+      <w:pPr>
+        <w:ind w:firstLine="720"/>
+      </w:pPr>
+      <w:r>
+        <w:t xml:space="preserve">Gracie thought back to the moment and smiled. </w:t>
+      </w:r>
+      <w:r>
+        <w:t xml:space="preserve">“That’s when I blasted her with </w:t>
+      </w:r>
+      <w:r>
+        <w:t>a pound of</w:t>
+      </w:r>
+      <w:r>
+        <w:t xml:space="preserve"> salt.”</w:t>
+      </w:r>
+      <w:r>
+        <w:t xml:space="preserve"> </w:t>
+      </w:r>
+    </w:p>
+    <w:p>
+      <w:pPr>
+        <w:ind w:firstLine="720"/>
+      </w:pPr>
+      <w:r>
+        <w:lastRenderedPageBreak/>
+        <w:t>Violet</w:t>
+      </w:r>
+      <w:r>
+        <w:t xml:space="preserve"> looked up. “You</w:t>
+      </w:r>
+      <w:r>
+        <w:t xml:space="preserve"> did</w:t>
+      </w:r>
+      <w:r>
+        <w:t>?”</w:t>
+      </w:r>
+    </w:p>
+    <w:p>
+      <w:pPr>
+        <w:ind w:firstLine="720"/>
+      </w:pPr>
+      <w:r>
+        <w:t xml:space="preserve">Gracie smirked, a flash of pride breaking through the fear. “Took a few pumps, </w:t>
+      </w:r>
+      <w:r>
+        <w:t xml:space="preserve">more than I thought to be honest, </w:t>
+      </w:r>
+      <w:r>
+        <w:t xml:space="preserve">but yeah. </w:t>
+      </w:r>
+      <w:r>
+        <w:t xml:space="preserve">Hit her a few times in the face with some salt, probably hit some of the ghost kids too, and then she went ca-poof. Bye-bye ghost lady. </w:t>
+      </w:r>
+      <w:r>
+        <w:t>Salt-shooter for the win.”</w:t>
+      </w:r>
+    </w:p>
+    <w:p>
+      <w:pPr>
+        <w:ind w:firstLine="720"/>
+      </w:pPr>
+      <w:r>
+        <w:t>Violet</w:t>
+      </w:r>
+      <w:r>
+        <w:t xml:space="preserve"> </w:t>
+      </w:r>
+      <w:r>
+        <w:t xml:space="preserve">huffed </w:t>
+      </w:r>
+      <w:r>
+        <w:t>out a shaky breath</w:t>
+      </w:r>
+      <w:r>
+        <w:t xml:space="preserve"> that passed for a laugh.</w:t>
+      </w:r>
+    </w:p>
+    <w:p>
+      <w:pPr>
+        <w:ind w:firstLine="720"/>
+      </w:pPr>
+      <w:r>
+        <w:t>“</w:t>
+      </w:r>
+      <w:r>
+        <w:t>After that,” Gracie went on, as if putting more of the pieces together herself. “</w:t>
+      </w:r>
+      <w:r>
+        <w:t>I grabbed you under your shoulders</w:t>
+      </w:r>
+      <w:r>
+        <w:t xml:space="preserve">, </w:t>
+      </w:r>
+      <w:r>
+        <w:t>dragged you out the front door,</w:t>
+      </w:r>
+      <w:r>
+        <w:t xml:space="preserve"> and didn’t look back. </w:t>
+      </w:r>
+      <w:r>
+        <w:t>You were out of it—but not like this. You walked the whole way home. Got inside on your own.”</w:t>
+      </w:r>
+      <w:r>
+        <w:t xml:space="preserve"> </w:t>
+      </w:r>
+      <w:r>
+        <w:t xml:space="preserve">Her voice softened. “If I’d known you </w:t>
+      </w:r>
+      <w:r>
+        <w:t>were this out of it</w:t>
+      </w:r>
+      <w:r>
+        <w:t>…”</w:t>
+      </w:r>
+    </w:p>
+    <w:p>
+      <w:pPr>
+        <w:ind w:firstLine="720"/>
+      </w:pPr>
+      <w:r>
+        <w:t>Violet</w:t>
+      </w:r>
+      <w:r>
+        <w:t xml:space="preserve"> shook her head. “There was no way you could’ve known.”</w:t>
+      </w:r>
+    </w:p>
+    <w:p>
+      <w:pPr>
+        <w:ind w:firstLine="720"/>
+      </w:pPr>
+      <w:r>
+        <w:t xml:space="preserve">Gracie didn’t argue—but her eyes stayed on </w:t>
+      </w:r>
+      <w:r>
+        <w:t>Violet</w:t>
+      </w:r>
+      <w:r>
+        <w:t>, worried and searching.</w:t>
+      </w:r>
+    </w:p>
+    <w:p>
+      <w:pPr>
+        <w:ind w:firstLine="720"/>
+      </w:pPr>
+      <w:r>
+        <w:t xml:space="preserve">“Sorry you didn’t get any jars,” </w:t>
+      </w:r>
+      <w:r>
+        <w:t>Violet</w:t>
+      </w:r>
+      <w:r>
+        <w:t xml:space="preserve"> said, rubbing at the back of her neck, trying to break the silence.</w:t>
+      </w:r>
+    </w:p>
+    <w:p>
+      <w:pPr>
+        <w:ind w:firstLine="720"/>
+      </w:pPr>
+      <w:r>
+        <w:t xml:space="preserve">A mischievous twinkle lit Gracie’s eye. “Who </w:t>
+      </w:r>
+      <w:r>
+        <w:t>said</w:t>
+      </w:r>
+      <w:r>
+        <w:t xml:space="preserve"> I didn’t?”</w:t>
+      </w:r>
+    </w:p>
+    <w:p>
+      <w:pPr>
+        <w:ind w:firstLine="720"/>
+      </w:pPr>
+      <w:r>
+        <w:t xml:space="preserve">She swung her backpack around to the front and unzipped it. </w:t>
+      </w:r>
+      <w:r>
+        <w:t>A</w:t>
+      </w:r>
+      <w:r>
+        <w:t xml:space="preserve"> faint blue glow</w:t>
+      </w:r>
+      <w:r>
+        <w:t xml:space="preserve"> </w:t>
+      </w:r>
+      <w:r>
+        <w:t>spilling out.</w:t>
+      </w:r>
+    </w:p>
+    <w:p>
+      <w:pPr>
+        <w:ind w:firstLine="720"/>
+      </w:pPr>
+      <w:r>
+        <w:t xml:space="preserve">“You didn’t…” </w:t>
+      </w:r>
+      <w:r>
+        <w:t>Violet</w:t>
+      </w:r>
+      <w:r>
+        <w:t xml:space="preserve"> took an involuntary step forward</w:t>
+      </w:r>
+      <w:r>
+        <w:t>, peering down inside.</w:t>
+      </w:r>
+    </w:p>
+    <w:p>
+      <w:pPr>
+        <w:ind w:firstLine="720"/>
+      </w:pPr>
+      <w:r>
+        <w:t>Gracie beamed. “I did.”</w:t>
+      </w:r>
+    </w:p>
+    <w:p>
+      <w:pPr>
+        <w:ind w:firstLine="720"/>
+      </w:pPr>
+      <w:r>
+        <w:t xml:space="preserve">As if that weren’t confirmation enough, </w:t>
+      </w:r>
+      <w:r>
+        <w:t>Violet</w:t>
+      </w:r>
+      <w:r>
+        <w:t xml:space="preserve"> leaned in. Nestled between folders and crumpled papers sat a small glass jar—unassuming, almost ordinary—except for the blue, ghostly light bouncing restlessly inside it.</w:t>
+      </w:r>
+    </w:p>
+    <w:p>
+      <w:pPr>
+        <w:ind w:firstLine="720"/>
+      </w:pPr>
+      <w:r>
+        <w:t>Violet</w:t>
+      </w:r>
+      <w:r>
+        <w:t xml:space="preserve"> looked up at Gracie, her heart hammering against her ribs. “You brought this to school with you?”</w:t>
+      </w:r>
+    </w:p>
+    <w:p>
+      <w:pPr>
+        <w:ind w:firstLine="720"/>
+      </w:pPr>
+      <w:r>
+        <w:t>“Yup.”</w:t>
+      </w:r>
+    </w:p>
+    <w:p>
+      <w:pPr>
+        <w:ind w:firstLine="720"/>
+      </w:pPr>
+      <w:r>
+        <w:t>“Why?”</w:t>
+      </w:r>
+    </w:p>
+    <w:p>
+      <w:pPr>
+        <w:ind w:firstLine="720"/>
+      </w:pPr>
+      <w:r>
+        <w:t>“I was too afraid to leave it at home</w:t>
+      </w:r>
+      <w:r>
+        <w:t>. M</w:t>
+      </w:r>
+      <w:r>
+        <w:t>y mom would’ve definitely gone snooping,</w:t>
+      </w:r>
+      <w:r>
+        <w:t xml:space="preserve"> a</w:t>
+      </w:r>
+      <w:r>
+        <w:t xml:space="preserve">nd </w:t>
+      </w:r>
+      <w:r>
+        <w:t xml:space="preserve">for a moment, </w:t>
+      </w:r>
+      <w:r>
+        <w:t xml:space="preserve">I </w:t>
+      </w:r>
+      <w:r>
+        <w:t xml:space="preserve">was considering giving it </w:t>
+      </w:r>
+      <w:r>
+        <w:t>back</w:t>
+      </w:r>
+      <w:r>
+        <w:t xml:space="preserve"> to its rightful owner</w:t>
+      </w:r>
+      <w:r>
+        <w:t>.</w:t>
+      </w:r>
+      <w:r>
+        <w:t xml:space="preserve"> </w:t>
+      </w:r>
+      <w:r>
+        <w:t>B</w:t>
+      </w:r>
+      <w:r>
+        <w:t>ut then you weren’t there. And neither was he…”</w:t>
+      </w:r>
+    </w:p>
+    <w:p>
+      <w:pPr>
+        <w:ind w:firstLine="720"/>
+      </w:pPr>
+      <w:r>
+        <w:t>Violet</w:t>
+      </w:r>
+      <w:r>
+        <w:t>’s stomach tightened. “Whose is it?”</w:t>
+      </w:r>
+    </w:p>
+    <w:p>
+      <w:pPr>
+        <w:ind w:firstLine="720"/>
+      </w:pPr>
+      <w:r>
+        <w:lastRenderedPageBreak/>
+        <w:t>“Lincoln’s.”</w:t>
+      </w:r>
+    </w:p>
+    <w:p>
+      <w:pPr>
+        <w:ind w:firstLine="720"/>
+      </w:pPr>
+      <w:r>
+        <w:t>Gracie pulled the jar from her bag and held it between them.</w:t>
+      </w:r>
+      <w:r>
+        <w:t xml:space="preserve"> </w:t>
+      </w:r>
+      <w:r>
+        <w:t xml:space="preserve">They both stared down at it, caught somewhere between fascination and fear. </w:t>
+      </w:r>
+    </w:p>
+    <w:p>
+      <w:pPr>
+        <w:ind w:firstLine="720"/>
+      </w:pPr>
+      <w:r>
+        <w:t>Violet</w:t>
+      </w:r>
+      <w:r>
+        <w:t xml:space="preserve"> leaned in</w:t>
+      </w:r>
+      <w:r>
+        <w:t xml:space="preserve">. </w:t>
+      </w:r>
+      <w:r>
+        <w:t xml:space="preserve">“Lincoln’s…” </w:t>
+      </w:r>
+      <w:r>
+        <w:t>S</w:t>
+      </w:r>
+      <w:r>
+        <w:t xml:space="preserve">he repeated. </w:t>
+      </w:r>
+    </w:p>
+    <w:p>
+      <w:pPr>
+        <w:ind w:firstLine="720"/>
+      </w:pPr>
+      <w:r>
+        <w:t>Something clicked. Something familiar. The</w:t>
+      </w:r>
+      <w:r>
+        <w:t xml:space="preserve"> blue</w:t>
+      </w:r>
+      <w:r>
+        <w:t xml:space="preserve"> haze pulsed harder</w:t>
+      </w:r>
+      <w:r>
+        <w:t>,</w:t>
+      </w:r>
+      <w:r>
+        <w:t xml:space="preserve"> shuddered, rattling the glass.</w:t>
+      </w:r>
+    </w:p>
+    <w:p>
+      <w:pPr>
+        <w:ind w:firstLine="720"/>
+      </w:pPr>
+      <w:r>
+        <w:t>Violet</w:t>
+      </w:r>
+      <w:r>
+        <w:t xml:space="preserve"> jumped back. “I forgot they can do that.”</w:t>
+      </w:r>
+    </w:p>
+    <w:p>
+      <w:pPr>
+        <w:ind w:firstLine="720"/>
+      </w:pPr>
+      <w:r>
+        <w:t>Gracie let out a laugh. “Yeah. It’s been doing that all day. Like it’s desperate to get out.” She tilted her head, considering. “I think we should open it.”</w:t>
+      </w:r>
+    </w:p>
+    <w:p>
+      <w:pPr>
+        <w:ind w:firstLine="720"/>
+      </w:pPr>
+      <w:r>
+        <w:t>Violet</w:t>
+      </w:r>
+      <w:r>
+        <w:t xml:space="preserve"> snapped her gaze up. “Open it?” She blinked. “Seriously?”</w:t>
+      </w:r>
+    </w:p>
+    <w:p>
+      <w:pPr>
+        <w:ind w:firstLine="720"/>
+      </w:pPr>
+      <w:r>
+        <w:t>Gracie frowned. “Well… yeah. Isn’t that the whole reason we went to the library in the first place?”</w:t>
+      </w:r>
+    </w:p>
+    <w:p>
+      <w:pPr>
+        <w:ind w:firstLine="720"/>
+      </w:pPr>
+      <w:r>
+        <w:t>Violet</w:t>
+      </w:r>
+      <w:r>
+        <w:t xml:space="preserve"> twisted the ring around her thumb, faster and faster. “I guess—but what about </w:t>
+      </w:r>
+      <w:r>
+        <w:t xml:space="preserve">what happened the </w:t>
+      </w:r>
+      <w:r>
+        <w:t xml:space="preserve">last time, with </w:t>
+      </w:r>
+      <w:r>
+        <w:t>Abby</w:t>
+      </w:r>
+      <w:r>
+        <w:t>’s</w:t>
+      </w:r>
+      <w:r>
+        <w:t xml:space="preserve">? You dropped to the floor and passed out. You </w:t>
+      </w:r>
+      <w:r>
+        <w:rPr>
+          <w:i/>
+          <w:iCs/>
+        </w:rPr>
+        <w:t>blacked out</w:t>
+      </w:r>
+      <w:r>
+        <w:t>.”</w:t>
+      </w:r>
+    </w:p>
+    <w:p>
+      <w:pPr>
+        <w:ind w:firstLine="720"/>
+      </w:pPr>
+      <w:r>
+        <w:t>“Oh, I remember,” Gracie said quickly. “But what’s the alternative? I can’t keep carrying this thing around. And it worked, didn’t it? The memory went to me, then to Abby. We know that works. And I was fine afterward—mostly.” She gestured around the room. “What better place than here? Safe. Familiar.”</w:t>
+      </w:r>
+    </w:p>
+    <w:p>
+      <w:pPr>
+        <w:ind w:firstLine="720"/>
+      </w:pPr>
+      <w:r>
+        <w:t>Violet</w:t>
+      </w:r>
+      <w:r>
+        <w:t xml:space="preserve"> bit the inside of her cheek.</w:t>
+      </w:r>
+    </w:p>
+    <w:p>
+      <w:pPr>
+        <w:ind w:firstLine="720"/>
+      </w:pPr>
+      <w:r>
+        <w:t xml:space="preserve">“Come on,” Gracie said, already grabbing </w:t>
+      </w:r>
+      <w:r>
+        <w:t>Violet</w:t>
+      </w:r>
+      <w:r>
+        <w:t>’s hand and pulling her toward the bed. “I’ll open it. If it goes to anyone, it’ll go to me again. You just… supervise. Make sure I don’t start foaming at the mouth.”</w:t>
+      </w:r>
+    </w:p>
+    <w:p>
+      <w:pPr>
+        <w:ind w:firstLine="720"/>
+      </w:pPr>
+      <w:r>
+        <w:t>Violet</w:t>
+      </w:r>
+      <w:r>
+        <w:t xml:space="preserve"> did </w:t>
+      </w:r>
+      <w:r>
+        <w:rPr>
+          <w:i/>
+          <w:iCs/>
+        </w:rPr>
+        <w:t>not</w:t>
+      </w:r>
+      <w:r>
+        <w:t xml:space="preserve"> laugh.</w:t>
+      </w:r>
+    </w:p>
+    <w:p>
+      <w:pPr>
+        <w:ind w:firstLine="720"/>
+      </w:pPr>
+      <w:r>
+        <w:t xml:space="preserve">“And if you do?” </w:t>
+      </w:r>
+      <w:r>
+        <w:t>Violet</w:t>
+      </w:r>
+      <w:r>
+        <w:t xml:space="preserve"> asked.</w:t>
+      </w:r>
+    </w:p>
+    <w:p>
+      <w:pPr>
+        <w:ind w:firstLine="720"/>
+      </w:pPr>
+      <w:r>
+        <w:t>Gracie shrugged. “You call 911.”</w:t>
+      </w:r>
+    </w:p>
+    <w:p>
+      <w:pPr>
+        <w:ind w:firstLine="720"/>
+      </w:pPr>
+      <w:r>
+        <w:t>Violet</w:t>
+      </w:r>
+      <w:r>
+        <w:t xml:space="preserve"> snorted despite herself. “Right. </w:t>
+      </w:r>
+      <w:r>
+        <w:rPr>
+          <w:i/>
+          <w:iCs/>
+        </w:rPr>
+        <w:t>Hello, operator, my friend just got possessed by a ghost memory and is now rabid.</w:t>
+      </w:r>
+      <w:r>
+        <w:t>”</w:t>
+      </w:r>
+    </w:p>
+    <w:p>
+      <w:pPr>
+        <w:ind w:firstLine="720"/>
+      </w:pPr>
+      <w:r>
+        <w:t xml:space="preserve">Gracie nudged her arm and winked. “See? </w:t>
+      </w:r>
+      <w:r>
+        <w:t>We got a p</w:t>
+      </w:r>
+      <w:r>
+        <w:t>lan.”</w:t>
+      </w:r>
+    </w:p>
+    <w:p>
+      <w:pPr>
+        <w:ind w:firstLine="720"/>
+      </w:pPr>
+      <w:r>
+        <w:lastRenderedPageBreak/>
+        <w:t>Violet</w:t>
+      </w:r>
+      <w:r>
+        <w:t xml:space="preserve"> shook her head. She knew it was useless to resist. She was already on this runaway train called Gracie.</w:t>
+      </w:r>
+    </w:p>
+    <w:p>
+      <w:pPr>
+        <w:ind w:firstLine="720"/>
+      </w:pPr>
+      <w:r>
+        <w:t>Gracie drew in a deep breath.</w:t>
+      </w:r>
+      <w:r>
+        <w:t xml:space="preserve"> </w:t>
+      </w:r>
+      <w:r>
+        <w:t>Violet</w:t>
+      </w:r>
+      <w:r>
+        <w:t xml:space="preserve"> found herself holding hers.</w:t>
+      </w:r>
+    </w:p>
+    <w:p>
+      <w:pPr>
+        <w:ind w:firstLine="720"/>
+      </w:pPr>
+      <w:r>
+        <w:t>“Okay,” Gracie said softly. “Here we go.”</w:t>
+      </w:r>
+    </w:p>
+    <w:p>
+      <w:pPr>
+        <w:ind w:firstLine="720"/>
+      </w:pPr>
+      <w:r>
+        <w:t>Slowly—inch by inch—Gracie lifted her hand and placed her palm on the lid</w:t>
+      </w:r>
+      <w:r>
+        <w:t xml:space="preserve">, but </w:t>
+      </w:r>
+      <w:r>
+        <w:t>hesitated.</w:t>
+      </w:r>
+    </w:p>
+    <w:p>
+      <w:pPr>
+        <w:ind w:firstLine="720"/>
+      </w:pPr>
+      <w:r>
+        <w:t>The haze pulsed beneath her skin, glowing brighter, almost responding to her touch.</w:t>
+      </w:r>
+    </w:p>
+    <w:p>
+      <w:pPr>
+        <w:ind w:firstLine="720"/>
+      </w:pPr>
+      <w:r>
+        <w:t>Gracie nodded to herself.</w:t>
+      </w:r>
+    </w:p>
+    <w:p>
+      <w:pPr>
+        <w:ind w:firstLine="720"/>
+      </w:pPr>
+      <w:r>
+        <w:t>And twisted.</w:t>
+      </w:r>
+    </w:p>
+    <w:p>
+      <w:pPr>
+        <w:ind w:firstLine="720"/>
+      </w:pPr>
+      <w:r>
+        <w:t xml:space="preserve">“Wait—” </w:t>
+      </w:r>
+      <w:r>
+        <w:t>Violet</w:t>
+      </w:r>
+      <w:r>
+        <w:t xml:space="preserve"> breathed.</w:t>
+      </w:r>
+    </w:p>
+    <w:p>
+      <w:pPr>
+        <w:ind w:firstLine="720"/>
+      </w:pPr>
+      <w:r>
+        <w:t>But t</w:t>
+      </w:r>
+      <w:r>
+        <w:t>oo late.</w:t>
+      </w:r>
+    </w:p>
+    <w:p>
+      <w:pPr>
+        <w:ind w:firstLine="720"/>
+      </w:pPr>
+      <w:r>
+        <w:t>The lid cracked open.</w:t>
+      </w:r>
+    </w:p>
+    <w:p>
+      <w:pPr>
+        <w:ind w:firstLine="720"/>
+      </w:pPr>
+      <w:r>
+        <w:t xml:space="preserve">A faint hiss slipped out, followed by a low hum that crawled across the room, vibrating in </w:t>
+      </w:r>
+      <w:r>
+        <w:t>Violet</w:t>
+      </w:r>
+      <w:r>
+        <w:t>’s bones. The blue light flared—once, twice—</w:t>
+      </w:r>
+    </w:p>
+    <w:p>
+      <w:pPr>
+        <w:ind w:firstLine="720"/>
+      </w:pPr>
+      <w:r>
+        <w:t>Then came the sound.</w:t>
+      </w:r>
+    </w:p>
+    <w:p>
+      <w:pPr>
+        <w:ind w:firstLine="720"/>
+      </w:pPr>
+      <w:r>
+        <w:t>A shriek as hideous as nails on a chalkboard.</w:t>
+      </w:r>
+    </w:p>
+    <w:p>
+      <w:pPr>
+        <w:ind w:firstLine="720"/>
+      </w:pPr>
+      <w:r>
+        <w:t>Violet</w:t>
+      </w:r>
+      <w:r>
+        <w:t xml:space="preserve"> clapped her hands over her ears. Gracie did too. It didn’t help.</w:t>
+      </w:r>
+      <w:r>
+        <w:t xml:space="preserve"> </w:t>
+      </w:r>
+      <w:r>
+        <w:t>The jar rattled violently, then tipped.</w:t>
+      </w:r>
+    </w:p>
+    <w:p>
+      <w:pPr>
+        <w:ind w:firstLine="720"/>
+      </w:pPr>
+      <w:r>
+        <w:t>“No!” Gracie lunged for it</w:t>
+      </w:r>
+      <w:r>
+        <w:t>.</w:t>
+      </w:r>
+    </w:p>
+    <w:p>
+      <w:pPr>
+        <w:ind w:firstLine="720"/>
+      </w:pPr>
+      <w:r>
+        <w:t>Too slow.</w:t>
+      </w:r>
+    </w:p>
+    <w:p>
+      <w:pPr>
+        <w:ind w:firstLine="720"/>
+      </w:pPr>
+      <w:r>
+        <w:t>The jar smashed against the floor.</w:t>
+      </w:r>
+    </w:p>
+    <w:p>
+      <w:pPr>
+        <w:ind w:firstLine="720"/>
+      </w:pPr>
+      <w:r>
+        <w:t>Glass exploded outward as the blue light</w:t>
+      </w:r>
+      <w:r>
+        <w:t xml:space="preserve"> of the orb</w:t>
+      </w:r>
+      <w:r>
+        <w:t xml:space="preserve"> burst free, twisting through the air like liquid fire.</w:t>
+      </w:r>
+    </w:p>
+    <w:p>
+      <w:pPr>
+        <w:ind w:firstLine="720"/>
+      </w:pPr>
+      <w:r>
+        <w:t xml:space="preserve">“Gracie!” </w:t>
+      </w:r>
+      <w:r>
+        <w:t>Violet</w:t>
+      </w:r>
+      <w:r>
+        <w:t xml:space="preserve"> shouted</w:t>
+      </w:r>
+      <w:r>
+        <w:t>.</w:t>
+      </w:r>
+    </w:p>
+    <w:p>
+      <w:pPr>
+        <w:ind w:firstLine="720"/>
+      </w:pPr>
+      <w:r>
+        <w:t>T</w:t>
+      </w:r>
+      <w:r>
+        <w:t>he light split.</w:t>
+      </w:r>
+    </w:p>
+    <w:p>
+      <w:pPr>
+        <w:ind w:firstLine="720"/>
+      </w:pPr>
+      <w:r>
+        <w:t>One stream slammed into Gracie’s chest.</w:t>
+      </w:r>
+    </w:p>
+    <w:p>
+      <w:pPr>
+        <w:ind w:firstLine="720"/>
+      </w:pPr>
+      <w:r>
+        <w:t xml:space="preserve">The other hit </w:t>
+      </w:r>
+      <w:r>
+        <w:t>Violet</w:t>
+      </w:r>
+      <w:r>
+        <w:t xml:space="preserve"> square </w:t>
+      </w:r>
+      <w:r>
+        <w:t>in</w:t>
+      </w:r>
+      <w:r>
+        <w:t xml:space="preserve"> the ribs.</w:t>
+      </w:r>
+    </w:p>
+    <w:p>
+      <w:pPr>
+        <w:ind w:firstLine="720"/>
+      </w:pPr>
+      <w:r>
+        <w:lastRenderedPageBreak/>
+        <w:t>The room lurched.</w:t>
+      </w:r>
+    </w:p>
+    <w:p>
+      <w:pPr>
+        <w:ind w:firstLine="720"/>
+      </w:pPr>
+      <w:r>
+        <w:t>Violet</w:t>
+      </w:r>
+      <w:r>
+        <w:t>’s vision blurred. The floor tilted. Somewhere, far away, Gracie was calling her name</w:t>
+      </w:r>
+      <w:r>
+        <w:t>. Thin, panicked, fading…</w:t>
+      </w:r>
+    </w:p>
+    <w:p>
+      <w:pPr>
+        <w:ind w:firstLine="720"/>
+      </w:pPr>
+      <w:r>
+        <w:t>Then everything went dark.</w:t>
+      </w:r>
+    </w:p>
+    <w:p/>
+    <w:p>
+      <w:pPr>
         <w:rPr>
           <w:u w:val="single"/>
         </w:rPr>
       </w:pPr>
+      <w:r>
+        <w:rPr>
+          <w:u w:val="single"/>
+        </w:rPr>
+        <w:t>Chapter 20</w:t>
+      </w:r>
     </w:p>
     <w:sectPr>
       <w:pgSz w:w="12240" w:h="15840"/>

</xml_diff>

<commit_message>
!Combined - Finished Ch.20
</commit_message>
<xml_diff>
--- a/!Combined.docx
+++ b/!Combined.docx
@@ -36430,6 +36430,1842 @@
           <w:u w:val="single"/>
         </w:rPr>
         <w:t>Chapter 20</w:t>
+      </w:r>
+    </w:p>
+    <w:p>
+      <w:pPr>
+        <w:ind w:firstLine="720"/>
+        <w:rPr>
+          <w:i/>
+          <w:iCs/>
+        </w:rPr>
+      </w:pPr>
+      <w:r>
+        <w:rPr>
+          <w:i/>
+          <w:iCs/>
+        </w:rPr>
+        <w:t>Hurt. Angry. Scared.</w:t>
+      </w:r>
+    </w:p>
+    <w:p>
+      <w:pPr>
+        <w:ind w:firstLine="720"/>
+        <w:rPr>
+          <w:i/>
+          <w:iCs/>
+        </w:rPr>
+      </w:pPr>
+      <w:r>
+        <w:rPr>
+          <w:i/>
+          <w:iCs/>
+        </w:rPr>
+        <w:t>Alone.</w:t>
+      </w:r>
+    </w:p>
+    <w:p>
+      <w:pPr>
+        <w:ind w:firstLine="720"/>
+        <w:rPr>
+          <w:i/>
+          <w:iCs/>
+        </w:rPr>
+      </w:pPr>
+      <w:r>
+        <w:rPr>
+          <w:i/>
+          <w:iCs/>
+        </w:rPr>
+        <w:t>A cocktail of emotions bubbled beneath the surface.</w:t>
+      </w:r>
+      <w:r>
+        <w:rPr>
+          <w:i/>
+          <w:iCs/>
+        </w:rPr>
+        <w:t xml:space="preserve"> </w:t>
+      </w:r>
+    </w:p>
+    <w:p>
+      <w:pPr>
+        <w:ind w:firstLine="720"/>
+        <w:rPr>
+          <w:i/>
+          <w:iCs/>
+        </w:rPr>
+      </w:pPr>
+      <w:r>
+        <w:rPr>
+          <w:i/>
+          <w:iCs/>
+        </w:rPr>
+        <w:t>It was dark.</w:t>
+      </w:r>
+      <w:r>
+        <w:rPr>
+          <w:i/>
+          <w:iCs/>
+        </w:rPr>
+        <w:t xml:space="preserve"> </w:t>
+      </w:r>
+      <w:r>
+        <w:rPr>
+          <w:i/>
+          <w:iCs/>
+        </w:rPr>
+        <w:t>The cement beneath her arms—pulled tight over her head—was rough and gritty. Scrapes burned across her knees as she pressed into the corner of the wall.</w:t>
+      </w:r>
+    </w:p>
+    <w:p>
+      <w:pPr>
+        <w:ind w:firstLine="720"/>
+        <w:rPr>
+          <w:i/>
+          <w:iCs/>
+        </w:rPr>
+      </w:pPr>
+      <w:r>
+        <w:rPr>
+          <w:i/>
+          <w:iCs/>
+        </w:rPr>
+        <w:t xml:space="preserve">It hurt. </w:t>
+      </w:r>
+    </w:p>
+    <w:p>
+      <w:pPr>
+        <w:ind w:firstLine="720"/>
+        <w:rPr>
+          <w:i/>
+          <w:iCs/>
+        </w:rPr>
+      </w:pPr>
+      <w:r>
+        <w:rPr>
+          <w:i/>
+          <w:iCs/>
+        </w:rPr>
+        <w:t xml:space="preserve">It was uncomfortable. </w:t>
+      </w:r>
+    </w:p>
+    <w:p>
+      <w:pPr>
+        <w:ind w:firstLine="720"/>
+        <w:rPr>
+          <w:i/>
+          <w:iCs/>
+        </w:rPr>
+      </w:pPr>
+      <w:r>
+        <w:rPr>
+          <w:i/>
+          <w:iCs/>
+        </w:rPr>
+        <w:t>But she would have gladly taken ten times this pain if those boys would just leave her alone.</w:t>
+      </w:r>
+    </w:p>
+    <w:p>
+      <w:pPr>
+        <w:ind w:firstLine="720"/>
+        <w:rPr>
+          <w:i/>
+          <w:iCs/>
+        </w:rPr>
+      </w:pPr>
+      <w:r>
+        <w:rPr>
+          <w:i/>
+          <w:iCs/>
+        </w:rPr>
+        <w:t>If someone would just—help.</w:t>
+      </w:r>
+    </w:p>
+    <w:p>
+      <w:pPr>
+        <w:ind w:firstLine="720"/>
+        <w:rPr>
+          <w:i/>
+          <w:iCs/>
+        </w:rPr>
+      </w:pPr>
+      <w:r>
+        <w:rPr>
+          <w:i/>
+          <w:iCs/>
+        </w:rPr>
+        <w:t>“Little Lincoln! Little Lincoln!” The boys’ voices echoed down the alley, mocking.</w:t>
+      </w:r>
+    </w:p>
+    <w:p>
+      <w:pPr>
+        <w:ind w:firstLine="720"/>
+        <w:rPr>
+          <w:i/>
+          <w:iCs/>
+        </w:rPr>
+      </w:pPr>
+      <w:r>
+        <w:rPr>
+          <w:i/>
+          <w:iCs/>
+        </w:rPr>
+        <w:t>Tears slid down her cheeks despite her efforts</w:t>
+      </w:r>
+      <w:r>
+        <w:rPr>
+          <w:i/>
+          <w:iCs/>
+        </w:rPr>
+        <w:t xml:space="preserve"> to keep them in</w:t>
+      </w:r>
+      <w:r>
+        <w:rPr>
+          <w:i/>
+          <w:iCs/>
+        </w:rPr>
+        <w:t xml:space="preserve">. </w:t>
+      </w:r>
+    </w:p>
+    <w:p>
+      <w:pPr>
+        <w:ind w:firstLine="720"/>
+        <w:rPr>
+          <w:i/>
+          <w:iCs/>
+        </w:rPr>
+      </w:pPr>
+      <w:r>
+        <w:rPr>
+          <w:i/>
+          <w:iCs/>
+        </w:rPr>
+        <w:t>She couldn’t let them see. If they saw, it would only make it worse.</w:t>
+      </w:r>
+    </w:p>
+    <w:p>
+      <w:pPr>
+        <w:ind w:firstLine="720"/>
+        <w:rPr>
+          <w:i/>
+          <w:iCs/>
+        </w:rPr>
+      </w:pPr>
+      <w:r>
+        <w:rPr>
+          <w:i/>
+          <w:iCs/>
+        </w:rPr>
+        <w:t>“What’s the matter, Little Lincoln? Why are you hiding in the corner? Don’t you want to play with us?”</w:t>
+      </w:r>
+    </w:p>
+    <w:p>
+      <w:pPr>
+        <w:ind w:firstLine="720"/>
+        <w:rPr>
+          <w:i/>
+          <w:iCs/>
+        </w:rPr>
+      </w:pPr>
+      <w:r>
+        <w:rPr>
+          <w:i/>
+          <w:iCs/>
+        </w:rPr>
+        <w:t xml:space="preserve">Go away. </w:t>
+      </w:r>
+    </w:p>
+    <w:p>
+      <w:pPr>
+        <w:ind w:firstLine="720"/>
+        <w:rPr>
+          <w:i/>
+          <w:iCs/>
+        </w:rPr>
+      </w:pPr>
+      <w:r>
+        <w:rPr>
+          <w:i/>
+          <w:iCs/>
+        </w:rPr>
+        <w:t>Please, just go away. Why don’t they ever go away?</w:t>
+      </w:r>
+    </w:p>
+    <w:p>
+      <w:pPr>
+        <w:ind w:firstLine="720"/>
+        <w:rPr>
+          <w:i/>
+          <w:iCs/>
+        </w:rPr>
+      </w:pPr>
+      <w:r>
+        <w:rPr>
+          <w:i/>
+          <w:iCs/>
+        </w:rPr>
+        <w:t>Something struck her side—hard.</w:t>
+      </w:r>
+    </w:p>
+    <w:p>
+      <w:pPr>
+        <w:ind w:firstLine="720"/>
+        <w:rPr>
+          <w:i/>
+          <w:iCs/>
+        </w:rPr>
+      </w:pPr>
+      <w:r>
+        <w:rPr>
+          <w:i/>
+          <w:iCs/>
+        </w:rPr>
+        <w:t>A small, round shape.</w:t>
+      </w:r>
+    </w:p>
+    <w:p>
+      <w:pPr>
+        <w:ind w:firstLine="720"/>
+        <w:rPr>
+          <w:i/>
+          <w:iCs/>
+        </w:rPr>
+      </w:pPr>
+      <w:r>
+        <w:rPr>
+          <w:i/>
+          <w:iCs/>
+        </w:rPr>
+        <w:t>A ball.</w:t>
+      </w:r>
+    </w:p>
+    <w:p>
+      <w:pPr>
+        <w:ind w:firstLine="720"/>
+        <w:rPr>
+          <w:i/>
+          <w:iCs/>
+        </w:rPr>
+      </w:pPr>
+      <w:r>
+        <w:rPr>
+          <w:i/>
+          <w:iCs/>
+        </w:rPr>
+        <w:t>They were throwing it at her now.</w:t>
+      </w:r>
+    </w:p>
+    <w:p>
+      <w:pPr>
+        <w:ind w:firstLine="720"/>
+        <w:rPr>
+          <w:i/>
+          <w:iCs/>
+        </w:rPr>
+      </w:pPr>
+      <w:r>
+        <w:rPr>
+          <w:i/>
+          <w:iCs/>
+        </w:rPr>
+        <w:lastRenderedPageBreak/>
+        <w:t>That’s right… the boys were playing wall-ball. And when she turned the corner earlier, she’d walked straight into their game.</w:t>
+      </w:r>
+    </w:p>
+    <w:p>
+      <w:pPr>
+        <w:ind w:firstLine="720"/>
+        <w:rPr>
+          <w:i/>
+          <w:iCs/>
+        </w:rPr>
+      </w:pPr>
+      <w:r>
+        <w:rPr>
+          <w:i/>
+          <w:iCs/>
+        </w:rPr>
+        <w:t>“Come on, Lincoln! Play with us!”</w:t>
+      </w:r>
+    </w:p>
+    <w:p>
+      <w:pPr>
+        <w:ind w:firstLine="720"/>
+        <w:rPr>
+          <w:i/>
+          <w:iCs/>
+        </w:rPr>
+      </w:pPr>
+      <w:r>
+        <w:rPr>
+          <w:i/>
+          <w:iCs/>
+        </w:rPr>
+        <w:t xml:space="preserve">Go away. </w:t>
+      </w:r>
+    </w:p>
+    <w:p>
+      <w:pPr>
+        <w:ind w:firstLine="720"/>
+        <w:rPr>
+          <w:i/>
+          <w:iCs/>
+        </w:rPr>
+      </w:pPr>
+      <w:r>
+        <w:rPr>
+          <w:i/>
+          <w:iCs/>
+        </w:rPr>
+        <w:t>Please. Just go away</w:t>
+      </w:r>
+      <w:r>
+        <w:rPr>
+          <w:i/>
+          <w:iCs/>
+        </w:rPr>
+        <w:t>…</w:t>
+      </w:r>
+    </w:p>
+    <w:p>
+      <w:pPr>
+        <w:ind w:firstLine="720"/>
+      </w:pPr>
+      <w:r>
+        <w:t>Violet</w:t>
+      </w:r>
+      <w:r>
+        <w:t xml:space="preserve"> gasped—air tore into her lungs like she hadn’t breathed in hours.</w:t>
+      </w:r>
+      <w:r>
+        <w:t xml:space="preserve"> </w:t>
+      </w:r>
+      <w:r>
+        <w:t>Her eyes flew open. The ceiling above her spun, warped, and slowly came into focus.</w:t>
+      </w:r>
+    </w:p>
+    <w:p>
+      <w:r>
+        <w:tab/>
+      </w:r>
+      <w:r>
+        <w:t>For a moment she couldn’t remember where she was</w:t>
+      </w:r>
+      <w:r>
+        <w:t xml:space="preserve">, </w:t>
+      </w:r>
+      <w:r>
+        <w:t>not until</w:t>
+      </w:r>
+      <w:r>
+        <w:t xml:space="preserve"> the smell of </w:t>
+      </w:r>
+      <w:r>
+        <w:t>lavender</w:t>
+      </w:r>
+      <w:r>
+        <w:t xml:space="preserve"> and the faint hum of her </w:t>
+      </w:r>
+      <w:r>
+        <w:t>laptop</w:t>
+      </w:r>
+      <w:r>
+        <w:t xml:space="preserve"> anchored her back to her room.</w:t>
+      </w:r>
+      <w:r>
+        <w:t xml:space="preserve"> </w:t>
+      </w:r>
+    </w:p>
+    <w:p>
+      <w:pPr>
+        <w:ind w:firstLine="720"/>
+      </w:pPr>
+      <w:r>
+        <w:t>Her chest heaved. Her palms were slick with sweat. The sound of those boys’ voices still rang in her ears.</w:t>
+      </w:r>
+    </w:p>
+    <w:p>
+      <w:pPr>
+        <w:ind w:firstLine="720"/>
+        <w:rPr>
+          <w:i/>
+          <w:iCs/>
+        </w:rPr>
+      </w:pPr>
+      <w:r>
+        <w:rPr>
+          <w:i/>
+          <w:iCs/>
+        </w:rPr>
+        <w:t>Little Lincoln.</w:t>
+      </w:r>
+    </w:p>
+    <w:p>
+      <w:pPr>
+        <w:ind w:firstLine="720"/>
+      </w:pPr>
+      <w:r>
+        <w:t>Violet</w:t>
+      </w:r>
+      <w:r>
+        <w:t xml:space="preserve"> jerked upright, heart hammering. Across from her, Gracie lay crumpled on the floor beside the shattered remains of the jar, motionless</w:t>
+      </w:r>
+      <w:r>
+        <w:t xml:space="preserve">—face in anguish. </w:t>
+      </w:r>
+    </w:p>
+    <w:p>
+      <w:pPr>
+        <w:ind w:firstLine="720"/>
+      </w:pPr>
+      <w:r>
+        <w:t xml:space="preserve">“Gracie?” </w:t>
+      </w:r>
+      <w:r>
+        <w:t>Violet</w:t>
+      </w:r>
+      <w:r>
+        <w:t xml:space="preserve"> crawled toward her, glass crunching beneath her knees. “Gracie, wake up.”</w:t>
+      </w:r>
+    </w:p>
+    <w:p>
+      <w:pPr>
+        <w:ind w:firstLine="720"/>
+      </w:pPr>
+      <w:r>
+        <w:t>Violet</w:t>
+      </w:r>
+      <w:r>
+        <w:t xml:space="preserve"> shook her shoulder gently, then harder. “Come on, </w:t>
+      </w:r>
+      <w:r>
+        <w:t>wake up!</w:t>
+      </w:r>
+      <w:r>
+        <w:t>”</w:t>
+      </w:r>
+    </w:p>
+    <w:p>
+      <w:pPr>
+        <w:ind w:firstLine="720"/>
+      </w:pPr>
+      <w:r>
+        <w:t>Gracie sucked in a sharp breath and shot upright</w:t>
+      </w:r>
+      <w:r>
+        <w:t xml:space="preserve">. </w:t>
+      </w:r>
+      <w:r>
+        <w:t>Both girls froze</w:t>
+      </w:r>
+      <w:r>
+        <w:t>. E</w:t>
+      </w:r>
+      <w:r>
+        <w:t>yes wide, chest heaving in unison.</w:t>
+      </w:r>
+    </w:p>
+    <w:p>
+      <w:pPr>
+        <w:ind w:firstLine="720"/>
+      </w:pPr>
+      <w:r>
+        <w:t>“</w:t>
+      </w:r>
+      <w:r>
+        <w:t>I… him…</w:t>
+      </w:r>
+      <w:r>
+        <w:t xml:space="preserve">” Gracie started, voice trembling. </w:t>
+      </w:r>
+    </w:p>
+    <w:p>
+      <w:pPr>
+        <w:ind w:firstLine="720"/>
+      </w:pPr>
+      <w:r>
+        <w:t>Violet</w:t>
+      </w:r>
+      <w:r>
+        <w:t xml:space="preserve"> swallowed hard. </w:t>
+      </w:r>
+      <w:r>
+        <w:t>“Lincoln</w:t>
+      </w:r>
+      <w:r>
+        <w:t xml:space="preserve"> memories. Not ours.</w:t>
+      </w:r>
+      <w:r>
+        <w:t>”</w:t>
+      </w:r>
+    </w:p>
+    <w:p>
+      <w:pPr>
+        <w:ind w:firstLine="720"/>
+      </w:pPr>
+      <w:r>
+        <w:t>Gracie nodded</w:t>
+      </w:r>
+      <w:r>
+        <w:t>, h</w:t>
+      </w:r>
+      <w:r>
+        <w:t>er face was pale,</w:t>
+      </w:r>
+      <w:r>
+        <w:t xml:space="preserve"> mimicking the anguish </w:t>
+      </w:r>
+      <w:r>
+        <w:t>Violet</w:t>
+      </w:r>
+      <w:r>
+        <w:t xml:space="preserve"> had just felt herself. </w:t>
+      </w:r>
+    </w:p>
+    <w:p>
+      <w:pPr>
+        <w:ind w:firstLine="720"/>
+      </w:pPr>
+      <w:r>
+        <w:t xml:space="preserve">Gracie’s </w:t>
+      </w:r>
+      <w:r>
+        <w:t xml:space="preserve">hands </w:t>
+      </w:r>
+      <w:r>
+        <w:t>shook</w:t>
+      </w:r>
+      <w:r>
+        <w:t xml:space="preserve"> in her lap.</w:t>
+      </w:r>
+      <w:r>
+        <w:t xml:space="preserve"> “It felt like… </w:t>
+      </w:r>
+      <w:r>
+        <w:rPr>
+          <w:i/>
+          <w:iCs/>
+        </w:rPr>
+        <w:t>I</w:t>
+      </w:r>
+      <w:r>
+        <w:t xml:space="preserve"> felt like I was him—just like it was with Abby’s”</w:t>
+      </w:r>
+    </w:p>
+    <w:p>
+      <w:pPr>
+        <w:ind w:firstLine="720"/>
+      </w:pPr>
+      <w:r>
+        <w:t xml:space="preserve">“Me too.” </w:t>
+      </w:r>
+      <w:r>
+        <w:t>Violet</w:t>
+      </w:r>
+      <w:r>
+        <w:t xml:space="preserve"> began, voice small, “</w:t>
+      </w:r>
+      <w:r>
+        <w:t xml:space="preserve">Wall-ball?” </w:t>
+      </w:r>
+    </w:p>
+    <w:p>
+      <w:pPr>
+        <w:ind w:firstLine="720"/>
+      </w:pPr>
+      <w:r>
+        <w:t>Gracie squinted, her brow furrowing. “Wall-ball? No. No, I—he just got home from school. And…” She shook her head, trying to untangle the memory. “</w:t>
+      </w:r>
+      <w:r>
+        <w:rPr>
+          <w:i/>
+          <w:iCs/>
+        </w:rPr>
+        <w:t>Lincoln</w:t>
+      </w:r>
+      <w:r>
+        <w:t xml:space="preserve"> runs to his room. Locks the door. His pants are wet</w:t>
+      </w:r>
+      <w:r>
+        <w:t xml:space="preserve">, </w:t>
+      </w:r>
+      <w:r>
+        <w:t>but not from him. Some kids doused him with water and then mocked him for peeing his pants. His mom came, banging on the door, telling him to open up. He refuses, but she gets a key and comes in anyway.”</w:t>
+      </w:r>
+    </w:p>
+    <w:p>
+      <w:pPr>
+        <w:ind w:firstLine="720"/>
+      </w:pPr>
+      <w:r>
+        <w:lastRenderedPageBreak/>
+        <w:t>Gracie’s voice wavered. “She grabs a towel, starts trying to clean him up even though he’s begging her not to. Says she’s going to talk to those boys’ parents again—Travis, I think. But Lincoln pleads with her not to. Says it only makes things worse.”</w:t>
+      </w:r>
+      <w:r>
+        <w:t xml:space="preserve"> </w:t>
+      </w:r>
+      <w:r>
+        <w:t>Her voice broke. “He felt so—”</w:t>
+      </w:r>
+    </w:p>
+    <w:p>
+      <w:pPr>
+        <w:ind w:firstLine="720"/>
+      </w:pPr>
+      <w:r>
+        <w:t xml:space="preserve">“Helpless?” </w:t>
+      </w:r>
+      <w:r>
+        <w:t>Violet</w:t>
+      </w:r>
+      <w:r>
+        <w:t xml:space="preserve"> whispered.</w:t>
+      </w:r>
+    </w:p>
+    <w:p>
+      <w:pPr>
+        <w:ind w:firstLine="720"/>
+      </w:pPr>
+      <w:r>
+        <w:t xml:space="preserve">Gracie nodded, tears spilling over. “I knew Travis and some of the others picked on him, but I </w:t>
+      </w:r>
+      <w:r>
+        <w:t>didn’t know</w:t>
+      </w:r>
+      <w:r>
+        <w:t xml:space="preserve"> it was </w:t>
+      </w:r>
+      <w:r>
+        <w:rPr>
+          <w:i/>
+          <w:iCs/>
+        </w:rPr>
+        <w:t>that</w:t>
+      </w:r>
+      <w:r>
+        <w:t xml:space="preserve"> bad.”</w:t>
+      </w:r>
+    </w:p>
+    <w:p>
+      <w:pPr>
+        <w:ind w:firstLine="720"/>
+      </w:pPr>
+      <w:r>
+        <w:t>Violet</w:t>
+      </w:r>
+      <w:r>
+        <w:t xml:space="preserve"> bit the inside of her cheek, guilt coiling in her stomach. “Me neither. I saw them picking on him so many times… and I just stood there. Didn’t do a thing.”</w:t>
+      </w:r>
+      <w:r>
+        <w:t xml:space="preserve"> </w:t>
+      </w:r>
+    </w:p>
+    <w:p>
+      <w:pPr>
+        <w:ind w:firstLine="720"/>
+      </w:pPr>
+      <w:r>
+        <w:t>“Me too.” Gracie’s lower lip quivered.</w:t>
+      </w:r>
+    </w:p>
+    <w:p>
+      <w:pPr>
+        <w:ind w:firstLine="720"/>
+      </w:pPr>
+      <w:r>
+        <w:t xml:space="preserve">Neither of them spoke for a while. The </w:t>
+      </w:r>
+      <w:r>
+        <w:t>air thick</w:t>
+      </w:r>
+      <w:r>
+        <w:t xml:space="preserve">. The jar </w:t>
+      </w:r>
+      <w:r>
+        <w:t>sitting</w:t>
+      </w:r>
+      <w:r>
+        <w:t xml:space="preserve"> </w:t>
+      </w:r>
+      <w:r>
+        <w:t xml:space="preserve">shattered </w:t>
+      </w:r>
+      <w:r>
+        <w:t>between t</w:t>
+      </w:r>
+      <w:r>
+        <w:t>hem,</w:t>
+      </w:r>
+      <w:r>
+        <w:t xml:space="preserve"> its shards glittering faintly in the lamplight.</w:t>
+      </w:r>
+    </w:p>
+    <w:p>
+      <w:pPr>
+        <w:ind w:firstLine="720"/>
+      </w:pPr>
+      <w:r>
+        <w:t>Gracie wiped at her eyes. “We have to help him.”</w:t>
+      </w:r>
+    </w:p>
+    <w:p>
+      <w:pPr>
+        <w:ind w:firstLine="720"/>
+      </w:pPr>
+      <w:r>
+        <w:t>Violet</w:t>
+      </w:r>
+      <w:r>
+        <w:t xml:space="preserve"> </w:t>
+      </w:r>
+      <w:r>
+        <w:t xml:space="preserve">pushed her glasses up her nose. </w:t>
+      </w:r>
+      <w:r>
+        <w:t>“I don’t know if he needs much of our help these days.”</w:t>
+      </w:r>
+    </w:p>
+    <w:p>
+      <w:pPr>
+        <w:ind w:firstLine="720"/>
+      </w:pPr>
+      <w:r>
+        <w:t xml:space="preserve">Gracie </w:t>
+      </w:r>
+      <w:r>
+        <w:t>squinted</w:t>
+      </w:r>
+      <w:r>
+        <w:t>. “No. No, if anything he needs it more. These are his memories</w:t>
+      </w:r>
+      <w:r>
+        <w:t>. T</w:t>
+      </w:r>
+      <w:r>
+        <w:t xml:space="preserve">hey </w:t>
+      </w:r>
+      <w:r>
+        <w:rPr>
+          <w:i/>
+          <w:iCs/>
+        </w:rPr>
+        <w:t>belong</w:t>
+      </w:r>
+      <w:r>
+        <w:t xml:space="preserve"> to him</w:t>
+      </w:r>
+      <w:r>
+        <w:t xml:space="preserve">.” </w:t>
+      </w:r>
+    </w:p>
+    <w:p>
+      <w:pPr>
+        <w:ind w:firstLine="720"/>
+      </w:pPr>
+      <w:r>
+        <w:t>Gracie</w:t>
+      </w:r>
+      <w:r>
+        <w:t xml:space="preserve"> </w:t>
+      </w:r>
+      <w:r>
+        <w:t>started</w:t>
+      </w:r>
+      <w:r>
+        <w:t xml:space="preserve"> </w:t>
+      </w:r>
+      <w:r>
+        <w:t>picking up the s</w:t>
+      </w:r>
+      <w:r>
+        <w:t>hards of glass</w:t>
+      </w:r>
+      <w:r>
+        <w:t xml:space="preserve">, shoveling </w:t>
+      </w:r>
+      <w:r>
+        <w:t>them into her bag.</w:t>
+      </w:r>
+    </w:p>
+    <w:p>
+      <w:pPr>
+        <w:ind w:firstLine="720"/>
+      </w:pPr>
+      <w:r>
+        <w:t xml:space="preserve">“What are you doing?” </w:t>
+      </w:r>
+      <w:r>
+        <w:t>Violet</w:t>
+      </w:r>
+      <w:r>
+        <w:t xml:space="preserve"> asked</w:t>
+      </w:r>
+      <w:r>
+        <w:t>.</w:t>
+      </w:r>
+    </w:p>
+    <w:p>
+      <w:pPr>
+        <w:ind w:firstLine="720"/>
+      </w:pPr>
+      <w:r>
+        <w:t xml:space="preserve">“We’re going to help him. </w:t>
+      </w:r>
+      <w:r>
+        <w:t xml:space="preserve">Just liked we helped Abby. </w:t>
+      </w:r>
+      <w:r>
+        <w:t>We’re going to give him his memories back.”</w:t>
+      </w:r>
+    </w:p>
+    <w:p>
+      <w:pPr>
+        <w:ind w:firstLine="720"/>
+      </w:pPr>
+      <w:r>
+        <w:t>“What if Lincoln doesn’t want them back?”</w:t>
+      </w:r>
+      <w:r>
+        <w:t xml:space="preserve"> </w:t>
+      </w:r>
+      <w:r>
+        <w:t>Violet</w:t>
+      </w:r>
+      <w:r>
+        <w:t xml:space="preserve"> finally snapped, letting her frustration slip </w:t>
+      </w:r>
+      <w:r>
+        <w:t>its</w:t>
+      </w:r>
+      <w:r>
+        <w:t xml:space="preserve"> leash. </w:t>
+      </w:r>
+      <w:r>
+        <w:t xml:space="preserve">“What if none of them do? They </w:t>
+      </w:r>
+      <w:r>
+        <w:t>chose</w:t>
+      </w:r>
+      <w:r>
+        <w:t xml:space="preserve"> to give </w:t>
+      </w:r>
+      <w:r>
+        <w:t>these</w:t>
+      </w:r>
+      <w:r>
+        <w:t xml:space="preserve"> memories up,</w:t>
+      </w:r>
+      <w:r>
+        <w:t xml:space="preserve"> w</w:t>
+      </w:r>
+      <w:r>
+        <w:t>hy should we assume they want that pain again?”</w:t>
+      </w:r>
+    </w:p>
+    <w:p>
+      <w:pPr>
+        <w:ind w:firstLine="720"/>
+      </w:pPr>
+      <w:r>
+        <w:t xml:space="preserve">Gracie </w:t>
+      </w:r>
+      <w:r>
+        <w:t>stilled</w:t>
+      </w:r>
+      <w:r>
+        <w:t xml:space="preserve">. “Because those memories are </w:t>
+      </w:r>
+      <w:r>
+        <w:rPr>
+          <w:i/>
+          <w:iCs/>
+        </w:rPr>
+        <w:t>theirs.</w:t>
+      </w:r>
+      <w:r>
+        <w:t xml:space="preserve"> </w:t>
+      </w:r>
+      <w:r>
+        <w:t xml:space="preserve">They don’t belong in jars, stuffed away like </w:t>
+      </w:r>
+      <w:r>
+        <w:t>an</w:t>
+      </w:r>
+      <w:r>
+        <w:t xml:space="preserve"> artifact. Some </w:t>
+      </w:r>
+      <w:r>
+        <w:t>collection</w:t>
+      </w:r>
+      <w:r>
+        <w:t xml:space="preserve">. </w:t>
+      </w:r>
+      <w:r>
+        <w:t xml:space="preserve">Whether they like them or not, they’re a part of </w:t>
+      </w:r>
+      <w:r>
+        <w:t xml:space="preserve">them. Of </w:t>
+      </w:r>
+      <w:r>
+        <w:t xml:space="preserve">who they are. It’s what makes us… </w:t>
+      </w:r>
+      <w:r>
+        <w:rPr>
+          <w:i/>
+          <w:iCs/>
+        </w:rPr>
+        <w:t>us</w:t>
+      </w:r>
+      <w:r>
+        <w:t>.”</w:t>
+      </w:r>
+    </w:p>
+    <w:p>
+      <w:pPr>
+        <w:ind w:firstLine="720"/>
+      </w:pPr>
+      <w:r>
+        <w:t xml:space="preserve">“But they’re </w:t>
+      </w:r>
+      <w:r>
+        <w:rPr>
+          <w:i/>
+          <w:iCs/>
+        </w:rPr>
+        <w:t>dark</w:t>
+      </w:r>
+      <w:r>
+        <w:t xml:space="preserve"> memories,” </w:t>
+      </w:r>
+      <w:r>
+        <w:t>Violet</w:t>
+      </w:r>
+      <w:r>
+        <w:t xml:space="preserve"> said, her voice rising. “Ones they wanted to forget. Isn’t that their choice? We’d be giving them back pain they </w:t>
+      </w:r>
+      <w:r>
+        <w:rPr>
+          <w:i/>
+          <w:iCs/>
+        </w:rPr>
+        <w:t>escaped</w:t>
+      </w:r>
+      <w:r>
+        <w:t xml:space="preserve"> from.”</w:t>
+      </w:r>
+    </w:p>
+    <w:p>
+      <w:pPr>
+        <w:ind w:firstLine="720"/>
+      </w:pPr>
+      <w:r>
+        <w:t>“You can’t be serious right now,” Gracie said, zipping her bag shut.</w:t>
+      </w:r>
+    </w:p>
+    <w:p>
+      <w:pPr>
+        <w:ind w:firstLine="720"/>
+      </w:pPr>
+      <w:r>
+        <w:lastRenderedPageBreak/>
+        <w:t>“I am serious.”</w:t>
+      </w:r>
+      <w:r>
+        <w:t xml:space="preserve"> </w:t>
+      </w:r>
+      <w:r>
+        <w:t>Violet</w:t>
+      </w:r>
+      <w:r>
+        <w:t xml:space="preserve"> said, </w:t>
+      </w:r>
+      <w:r>
+        <w:t>folding her arms.</w:t>
+      </w:r>
+    </w:p>
+    <w:p>
+      <w:pPr>
+        <w:ind w:firstLine="720"/>
+      </w:pPr>
+      <w:r>
+        <w:t xml:space="preserve">“There’s no easy button for your problems, </w:t>
+      </w:r>
+      <w:r>
+        <w:t>Violet</w:t>
+      </w:r>
+      <w:r>
+        <w:t xml:space="preserve">! No </w:t>
+      </w:r>
+      <w:r>
+        <w:rPr>
+          <w:i/>
+          <w:iCs/>
+        </w:rPr>
+        <w:t>ghost</w:t>
+      </w:r>
+      <w:r>
+        <w:t xml:space="preserve"> can fix everything</w:t>
+      </w:r>
+      <w:r>
+        <w:t xml:space="preserve"> for you.</w:t>
+      </w:r>
+      <w:r>
+        <w:t>”</w:t>
+      </w:r>
+    </w:p>
+    <w:p>
+      <w:pPr>
+        <w:ind w:firstLine="720"/>
+      </w:pPr>
+      <w:r>
+        <w:t>Violet</w:t>
+      </w:r>
+      <w:r>
+        <w:t xml:space="preserve"> laughed bitterly. “Apparently there is</w:t>
+      </w:r>
+      <w:r>
+        <w:t>!</w:t>
+      </w:r>
+      <w:r>
+        <w:t xml:space="preserve"> </w:t>
+      </w:r>
+      <w:r>
+        <w:rPr>
+          <w:i/>
+          <w:iCs/>
+        </w:rPr>
+        <w:t>Apparently,</w:t>
+      </w:r>
+      <w:r>
+        <w:t xml:space="preserve"> Miss Everdeen </w:t>
+      </w:r>
+      <w:r>
+        <w:t>can</w:t>
+      </w:r>
+      <w:r>
+        <w:t>—as we</w:t>
+      </w:r>
+      <w:r>
+        <w:t>’ve seen twice now.”</w:t>
+      </w:r>
+    </w:p>
+    <w:p>
+      <w:pPr>
+        <w:ind w:firstLine="720"/>
+      </w:pPr>
+      <w:r>
+        <w:t>“You think that’s better?” Gracie’s eyes flashed. “You’ve seen what it’s done to Lincoln</w:t>
+      </w:r>
+      <w:r>
+        <w:t xml:space="preserve">. </w:t>
+      </w:r>
+      <w:r>
+        <w:t>To the others.</w:t>
+      </w:r>
+      <w:r>
+        <w:t xml:space="preserve"> To Abby—who is still in the hospital I might remind you.</w:t>
+      </w:r>
+      <w:r>
+        <w:t xml:space="preserve"> They’re not </w:t>
+      </w:r>
+      <w:r>
+        <w:rPr>
+          <w:i/>
+          <w:iCs/>
+        </w:rPr>
+        <w:t>them</w:t>
+      </w:r>
+      <w:r>
+        <w:t xml:space="preserve"> anymore. They’re hollow. Missing pieces of themselve</w:t>
+      </w:r>
+      <w:r>
+        <w:t xml:space="preserve">s, </w:t>
+      </w:r>
+      <w:r>
+        <w:t>and we literally know what those pieces are.” She patted her bag.</w:t>
+      </w:r>
+    </w:p>
+    <w:p>
+      <w:pPr>
+        <w:ind w:firstLine="720"/>
+      </w:pPr>
+      <w:r>
+        <w:t>Violet</w:t>
+      </w:r>
+      <w:r>
+        <w:t xml:space="preserve"> shook her head, heat rising to her face. “That’s not our choice.”</w:t>
+      </w:r>
+    </w:p>
+    <w:p>
+      <w:pPr>
+        <w:ind w:firstLine="720"/>
+      </w:pPr>
+      <w:r>
+        <w:t xml:space="preserve">“We can </w:t>
+      </w:r>
+      <w:r>
+        <w:rPr>
+          <w:i/>
+          <w:iCs/>
+        </w:rPr>
+        <w:t>help</w:t>
+      </w:r>
+      <w:r>
+        <w:t xml:space="preserve"> them, </w:t>
+      </w:r>
+      <w:r>
+        <w:t>Violet</w:t>
+      </w:r>
+      <w:r>
+        <w:t xml:space="preserve">! We can make them whole again. </w:t>
+      </w:r>
+      <w:r>
+        <w:t xml:space="preserve">We can help them through those tough memories. </w:t>
+      </w:r>
+      <w:r>
+        <w:t>You can’t outrun pain forever</w:t>
+      </w:r>
+      <w:r>
+        <w:t>. Y</w:t>
+      </w:r>
+      <w:r>
+        <w:t>ou have to face it—”</w:t>
+      </w:r>
+    </w:p>
+    <w:p>
+      <w:pPr>
+        <w:ind w:firstLine="720"/>
+      </w:pPr>
+      <w:r>
+        <w:t xml:space="preserve">“Oh yeah?” </w:t>
+      </w:r>
+      <w:r>
+        <w:t>Violet</w:t>
+      </w:r>
+      <w:r>
+        <w:t xml:space="preserve"> cut her off. “And what do </w:t>
+      </w:r>
+      <w:r>
+        <w:rPr>
+          <w:i/>
+          <w:iCs/>
+        </w:rPr>
+        <w:t>you</w:t>
+      </w:r>
+      <w:r>
+        <w:t xml:space="preserve"> know about pain, huh? What does Miss Volleyball Girl, Miss Friends-With-Everyone, </w:t>
+      </w:r>
+      <w:r>
+        <w:t xml:space="preserve">Miss little </w:t>
+      </w:r>
+      <w:r>
+        <w:rPr>
+          <w:i/>
+          <w:iCs/>
+        </w:rPr>
+        <w:t xml:space="preserve">perfect </w:t>
+      </w:r>
+      <w:r>
+        <w:t>know about hurt?”</w:t>
+      </w:r>
+    </w:p>
+    <w:p>
+      <w:pPr>
+        <w:ind w:firstLine="720"/>
+      </w:pPr>
+      <w:r>
+        <w:t>Gracie took a step back. “You don’t know me</w:t>
+      </w:r>
+      <w:r>
+        <w:t>.</w:t>
+      </w:r>
+      <w:r>
+        <w:t>”</w:t>
+      </w:r>
+    </w:p>
+    <w:p>
+      <w:pPr>
+        <w:ind w:firstLine="720"/>
+      </w:pPr>
+      <w:r>
+        <w:t xml:space="preserve">“Yeah? Well you don’t know </w:t>
+      </w:r>
+      <w:r>
+        <w:rPr>
+          <w:i/>
+          <w:iCs/>
+        </w:rPr>
+        <w:t>me</w:t>
+      </w:r>
+      <w:r>
+        <w:t xml:space="preserve"> either!” </w:t>
+      </w:r>
+      <w:r>
+        <w:t>Violet</w:t>
+      </w:r>
+      <w:r>
+        <w:t>’s voice cracked. “You don’t know what I’ve been through. You don’t know what it’s like to lose your mom</w:t>
+      </w:r>
+      <w:r>
+        <w:t xml:space="preserve">, </w:t>
+      </w:r>
+      <w:r>
+        <w:rPr>
+          <w:i/>
+          <w:iCs/>
+        </w:rPr>
+        <w:t>forever</w:t>
+      </w:r>
+      <w:r>
+        <w:t>. T</w:t>
+      </w:r>
+      <w:r>
+        <w:t xml:space="preserve">o move from city to city, </w:t>
+      </w:r>
+      <w:r>
+        <w:t xml:space="preserve">struggling to fit in everywhere you went. Then struggling to hold onto </w:t>
+      </w:r>
+      <w:r>
+        <w:rPr>
+          <w:i/>
+          <w:iCs/>
+        </w:rPr>
+        <w:t xml:space="preserve">any </w:t>
+      </w:r>
+      <w:r>
+        <w:t>friendship when you do, because your dad just moves to a new city the next year!</w:t>
+      </w:r>
+    </w:p>
+    <w:p>
+      <w:pPr>
+        <w:ind w:firstLine="720"/>
+      </w:pPr>
+      <w:r>
+        <w:t xml:space="preserve">And you </w:t>
+      </w:r>
+      <w:r>
+        <w:rPr>
+          <w:i/>
+          <w:iCs/>
+        </w:rPr>
+        <w:t>definitely</w:t>
+      </w:r>
+      <w:r>
+        <w:t xml:space="preserve"> don’t know what it felt like when Everdeen offered to take my pain away—how </w:t>
+      </w:r>
+      <w:r>
+        <w:t xml:space="preserve">I was </w:t>
+      </w:r>
+      <w:r>
+        <w:rPr>
+          <w:i/>
+          <w:iCs/>
+        </w:rPr>
+        <w:t xml:space="preserve">this </w:t>
+      </w:r>
+      <w:r>
+        <w:t>close to letting her</w:t>
+      </w:r>
+      <w:r>
+        <w:rPr>
+          <w:i/>
+          <w:iCs/>
+        </w:rPr>
+        <w:t>.</w:t>
+      </w:r>
+      <w:r>
+        <w:t xml:space="preserve"> How I</w:t>
+      </w:r>
+      <w:r>
+        <w:t>’m</w:t>
+      </w:r>
+      <w:r>
+        <w:t xml:space="preserve"> </w:t>
+      </w:r>
+      <w:r>
+        <w:rPr>
+          <w:i/>
+          <w:iCs/>
+        </w:rPr>
+        <w:t>still</w:t>
+      </w:r>
+      <w:r>
+        <w:t xml:space="preserve"> think</w:t>
+      </w:r>
+      <w:r>
+        <w:t>ing</w:t>
+      </w:r>
+      <w:r>
+        <w:t xml:space="preserve"> about </w:t>
+      </w:r>
+      <w:r>
+        <w:t>going back</w:t>
+      </w:r>
+      <w:r>
+        <w:t xml:space="preserve">.” </w:t>
+      </w:r>
+    </w:p>
+    <w:p>
+      <w:pPr>
+        <w:ind w:firstLine="720"/>
+      </w:pPr>
+      <w:r>
+        <w:t>Violet</w:t>
+      </w:r>
+      <w:r>
+        <w:t xml:space="preserve">’s </w:t>
+      </w:r>
+      <w:r>
+        <w:t xml:space="preserve">jaw trembled. “And if you found </w:t>
+      </w:r>
+      <w:r>
+        <w:t>my</w:t>
+      </w:r>
+      <w:r>
+        <w:t xml:space="preserve"> jar in that library, I wouldn’t want it back. I’d want it locked away. </w:t>
+      </w:r>
+      <w:r>
+        <w:t>Forever</w:t>
+      </w:r>
+      <w:r>
+        <w:rPr>
+          <w:i/>
+          <w:iCs/>
+        </w:rPr>
+        <w:t>.</w:t>
+      </w:r>
+      <w:r>
+        <w:t>”</w:t>
+      </w:r>
+    </w:p>
+    <w:p>
+      <w:pPr>
+        <w:ind w:firstLine="720"/>
+      </w:pPr>
+      <w:r>
+        <w:t xml:space="preserve">Hurt flashed in </w:t>
+      </w:r>
+      <w:r>
+        <w:t>Gracie’s eyes. “</w:t>
+      </w:r>
+      <w:r>
+        <w:t>Violet</w:t>
+      </w:r>
+      <w:r>
+        <w:t>—”</w:t>
+      </w:r>
+    </w:p>
+    <w:p>
+      <w:pPr>
+        <w:ind w:firstLine="720"/>
+      </w:pPr>
+      <w:r>
+        <w:t xml:space="preserve">“No.” </w:t>
+      </w:r>
+      <w:r>
+        <w:t>Violet</w:t>
+      </w:r>
+      <w:r>
+        <w:t>’s voice broke. “You know what? Get out.”</w:t>
+      </w:r>
+    </w:p>
+    <w:p>
+      <w:pPr>
+        <w:ind w:firstLine="720"/>
+      </w:pPr>
+      <w:r>
+        <w:t>Gracie didn’t move.</w:t>
+      </w:r>
+    </w:p>
+    <w:p>
+      <w:pPr>
+        <w:ind w:firstLine="720"/>
+      </w:pPr>
+      <w:r>
+        <w:t>Violet</w:t>
+      </w:r>
+      <w:r>
+        <w:t xml:space="preserve"> pointed to the door. “You want to ‘help’ Lincoln, fine. You want to play ghost hunter and ‘save’ everyone else, fine. But I’m done.”</w:t>
+      </w:r>
+    </w:p>
+    <w:p>
+      <w:pPr>
+        <w:ind w:firstLine="720"/>
+      </w:pPr>
+      <w:r>
+        <w:t xml:space="preserve">Gracie’s jaw clenched. </w:t>
+      </w:r>
+    </w:p>
+    <w:p>
+      <w:pPr>
+        <w:ind w:firstLine="720"/>
+      </w:pPr>
+      <w:r>
+        <w:lastRenderedPageBreak/>
+        <w:t xml:space="preserve">“Fine,” </w:t>
+      </w:r>
+      <w:r>
+        <w:t>Gracie</w:t>
+      </w:r>
+      <w:r>
+        <w:t xml:space="preserve"> </w:t>
+      </w:r>
+      <w:r>
+        <w:t>she finally said</w:t>
+      </w:r>
+      <w:r>
+        <w:t>, her voice tight. “You want me to go? Then I’ll go. But before I do…”</w:t>
+      </w:r>
+      <w:r>
+        <w:t xml:space="preserve"> </w:t>
+      </w:r>
+      <w:r>
+        <w:t xml:space="preserve">She crouched, rolling up her pant leg. </w:t>
+      </w:r>
+    </w:p>
+    <w:p>
+      <w:pPr>
+        <w:ind w:firstLine="720"/>
+      </w:pPr>
+      <w:r>
+        <w:t>Violet</w:t>
+      </w:r>
+      <w:r>
+        <w:t xml:space="preserve"> </w:t>
+      </w:r>
+      <w:r>
+        <w:t>squinted</w:t>
+      </w:r>
+      <w:r>
+        <w:t>, confused</w:t>
+      </w:r>
+      <w:r>
+        <w:t>, ready to bark at her to get out again</w:t>
+      </w:r>
+      <w:r>
+        <w:t>—until she saw them.</w:t>
+      </w:r>
+      <w:r>
+        <w:t xml:space="preserve"> </w:t>
+      </w:r>
+    </w:p>
+    <w:p>
+      <w:pPr>
+        <w:ind w:firstLine="720"/>
+      </w:pPr>
+      <w:r>
+        <w:t>Saw the s</w:t>
+      </w:r>
+      <w:r>
+        <w:t>traight, pale scars r</w:t>
+      </w:r>
+      <w:r>
+        <w:t>unning</w:t>
+      </w:r>
+      <w:r>
+        <w:t xml:space="preserve"> up Gracie’s calf in neat, deliberate lines.</w:t>
+      </w:r>
+    </w:p>
+    <w:p>
+      <w:pPr>
+        <w:ind w:firstLine="720"/>
+      </w:pPr>
+      <w:r>
+        <w:t>Violet</w:t>
+      </w:r>
+      <w:r>
+        <w:t xml:space="preserve">’s breath caught. </w:t>
+      </w:r>
+    </w:p>
+    <w:p>
+      <w:pPr>
+        <w:ind w:firstLine="720"/>
+      </w:pPr>
+      <w:r>
+        <w:t xml:space="preserve">“You think I don’t know </w:t>
+      </w:r>
+      <w:r>
+        <w:t xml:space="preserve">about </w:t>
+      </w:r>
+      <w:r>
+        <w:t xml:space="preserve">pain?” Gracie said </w:t>
+      </w:r>
+      <w:r>
+        <w:t xml:space="preserve">hushed </w:t>
+      </w:r>
+      <w:r>
+        <w:t>but fierce</w:t>
+      </w:r>
+      <w:r>
+        <w:t xml:space="preserve">. “You think I don’t know </w:t>
+      </w:r>
+      <w:r>
+        <w:t xml:space="preserve">about </w:t>
+      </w:r>
+      <w:r>
+        <w:t>hurt? You’re wrong.”</w:t>
+      </w:r>
+    </w:p>
+    <w:p>
+      <w:pPr>
+        <w:ind w:firstLine="720"/>
+      </w:pPr>
+      <w:r>
+        <w:t>Gracie</w:t>
+      </w:r>
+      <w:r>
+        <w:t xml:space="preserve"> </w:t>
+      </w:r>
+      <w:r>
+        <w:t>yanked</w:t>
+      </w:r>
+      <w:r>
+        <w:t xml:space="preserve"> the fabric back down, stood, and looked anywhere but at </w:t>
+      </w:r>
+      <w:r>
+        <w:t>Violet</w:t>
+      </w:r>
+      <w:r>
+        <w:t xml:space="preserve">. A single tear </w:t>
+      </w:r>
+      <w:r>
+        <w:t>slipp</w:t>
+      </w:r>
+      <w:r>
+        <w:t>ed</w:t>
+      </w:r>
+      <w:r>
+        <w:t xml:space="preserve"> down her cheek</w:t>
+      </w:r>
+      <w:r>
+        <w:t>. She</w:t>
+      </w:r>
+      <w:r>
+        <w:t xml:space="preserve"> wiped it away before turning back, her eyes fierce again.</w:t>
+      </w:r>
+    </w:p>
+    <w:p>
+      <w:pPr>
+        <w:ind w:firstLine="720"/>
+      </w:pPr>
+      <w:r>
+        <w:t xml:space="preserve">“Our </w:t>
+      </w:r>
+      <w:r>
+        <w:t>bad</w:t>
+      </w:r>
+      <w:r>
+        <w:t xml:space="preserve"> memories</w:t>
+      </w:r>
+      <w:r>
+        <w:t xml:space="preserve">… </w:t>
+      </w:r>
+      <w:r>
+        <w:t xml:space="preserve">they’re just as real as the happy ones. </w:t>
+      </w:r>
+      <w:r>
+        <w:t xml:space="preserve">Just as important. </w:t>
+      </w:r>
+      <w:r>
+        <w:t>You don’t get one without the other.</w:t>
+      </w:r>
+      <w:r>
+        <w:t xml:space="preserve"> That’s life.</w:t>
+      </w:r>
+      <w:r>
+        <w:t xml:space="preserve">” Her voice </w:t>
+      </w:r>
+      <w:r>
+        <w:t>trembled</w:t>
+      </w:r>
+      <w:r>
+        <w:t xml:space="preserve">, but she didn’t stop. “It sucks. It </w:t>
+      </w:r>
+      <w:r>
+        <w:rPr>
+          <w:i/>
+          <w:iCs/>
+        </w:rPr>
+        <w:t>hurts.</w:t>
+      </w:r>
+      <w:r>
+        <w:t xml:space="preserve"> And yeah, some people </w:t>
+      </w:r>
+      <w:r>
+        <w:t>have</w:t>
+      </w:r>
+      <w:r>
+        <w:t xml:space="preserve"> it worse</w:t>
+      </w:r>
+      <w:r>
+        <w:t xml:space="preserve"> than others. Way worse.</w:t>
+      </w:r>
+      <w:r>
+        <w:t xml:space="preserve"> But you’re not the only one trying to breathe through it</w:t>
+      </w:r>
+      <w:r>
+        <w:t>—</w:t>
+      </w:r>
+      <w:r>
+        <w:rPr>
+          <w:i/>
+          <w:iCs/>
+        </w:rPr>
+        <w:t>suffering</w:t>
+      </w:r>
+      <w:r>
+        <w:t xml:space="preserve"> is a shared experience.</w:t>
+      </w:r>
+      <w:r>
+        <w:t>”</w:t>
+      </w:r>
+    </w:p>
+    <w:p>
+      <w:pPr>
+        <w:ind w:firstLine="720"/>
+      </w:pPr>
+      <w:r>
+        <w:t>Violet</w:t>
+      </w:r>
+      <w:r>
+        <w:t xml:space="preserve"> said nothing.</w:t>
+      </w:r>
+    </w:p>
+    <w:p>
+      <w:pPr>
+        <w:ind w:firstLine="720"/>
+      </w:pPr>
+      <w:r>
+        <w:t xml:space="preserve">Gracie’s voice softened, almost like she was reciting something she’d had to hear herself once. “You can’t just give your pain away. You have to face it. Learn from it. </w:t>
+      </w:r>
+      <w:r>
+        <w:t xml:space="preserve">Learn to deal with it. </w:t>
+      </w:r>
+      <w:r>
+        <w:t xml:space="preserve">Or it </w:t>
+      </w:r>
+      <w:r>
+        <w:t xml:space="preserve">will </w:t>
+      </w:r>
+      <w:r>
+        <w:t>eat you alive.</w:t>
+      </w:r>
+      <w:r>
+        <w:t xml:space="preserve"> </w:t>
+      </w:r>
+      <w:r>
+        <w:rPr>
+          <w:i/>
+          <w:iCs/>
+        </w:rPr>
+        <w:t xml:space="preserve">Life </w:t>
+      </w:r>
+      <w:r>
+        <w:t>will eat you alive.”</w:t>
+      </w:r>
+    </w:p>
+    <w:p>
+      <w:pPr>
+        <w:ind w:firstLine="720"/>
+      </w:pPr>
+      <w:r>
+        <w:t>She took a shaky breath, eyes glistening. “</w:t>
+      </w:r>
+      <w:r>
+        <w:t>And t</w:t>
+      </w:r>
+      <w:r>
+        <w:t xml:space="preserve">here are ways to deal with it, you know. People who </w:t>
+      </w:r>
+      <w:r>
+        <w:t xml:space="preserve">can </w:t>
+      </w:r>
+      <w:r>
+        <w:t xml:space="preserve">help. </w:t>
+      </w:r>
+      <w:r>
+        <w:t xml:space="preserve">Friends. Coaches. Family. </w:t>
+      </w:r>
+      <w:r>
+        <w:rPr>
+          <w:i/>
+          <w:iCs/>
+        </w:rPr>
+        <w:t>Therapist</w:t>
+      </w:r>
+      <w:r>
+        <w:t xml:space="preserve">. </w:t>
+      </w:r>
+      <w:r>
+        <w:t>Life isn’t easy</w:t>
+      </w:r>
+      <w:r>
+        <w:t xml:space="preserve">. It doesn’t fight fair. There will always be something. But you have to be brave. Have to be strong. Try and see the </w:t>
+      </w:r>
+      <w:r>
+        <w:t>forest</w:t>
+      </w:r>
+      <w:r>
+        <w:t xml:space="preserve"> through the trees.”</w:t>
+      </w:r>
+    </w:p>
+    <w:p>
+      <w:pPr>
+        <w:ind w:firstLine="720"/>
+      </w:pPr>
+      <w:r>
+        <w:t>Silence filled the room.</w:t>
+      </w:r>
+    </w:p>
+    <w:p>
+      <w:pPr>
+        <w:ind w:firstLine="720"/>
+      </w:pPr>
+      <w:r>
+        <w:t xml:space="preserve">Gracie slung her bag over her shoulder, her jaw tight, eyes shining but dry. </w:t>
+      </w:r>
+      <w:r>
+        <w:t xml:space="preserve">“I’ll figure out how to help </w:t>
+      </w:r>
+      <w:r>
+        <w:t>everyone w</w:t>
+      </w:r>
+      <w:r>
+        <w:t>ith or without you.”</w:t>
+      </w:r>
+    </w:p>
+    <w:p>
+      <w:pPr>
+        <w:ind w:firstLine="720"/>
+      </w:pPr>
+      <w:r>
+        <w:t>She didn’t wait for a reply</w:t>
+      </w:r>
+      <w:r>
+        <w:t xml:space="preserve"> as the </w:t>
+      </w:r>
+      <w:r>
+        <w:t>door clicked</w:t>
+      </w:r>
+      <w:r>
+        <w:t xml:space="preserve"> shut</w:t>
+      </w:r>
+      <w:r>
+        <w:t xml:space="preserve"> behind her.</w:t>
+      </w:r>
+    </w:p>
+    <w:p/>
+    <w:p>
+      <w:pPr>
+        <w:rPr>
+          <w:u w:val="single"/>
+        </w:rPr>
+      </w:pPr>
+      <w:r>
+        <w:rPr>
+          <w:u w:val="single"/>
+        </w:rPr>
+        <w:t>Chapter 21</w:t>
       </w:r>
     </w:p>
     <w:sectPr>
@@ -37332,6 +39168,7 @@
   <w:style w:type="character" w:default="1" w:styleId="DefaultParagraphFont">
     <w:name w:val="Default Paragraph Font"/>
     <w:uiPriority w:val="1"/>
+    <w:semiHidden/>
     <w:unhideWhenUsed/>
   </w:style>
   <w:style w:type="table" w:default="1" w:styleId="TableNormal">

</xml_diff>

<commit_message>
!Combined - Finish finish Ch.21
</commit_message>
<xml_diff>
--- a/!Combined.docx
+++ b/!Combined.docx
@@ -44802,94 +44802,150 @@
       <w:r>
         <w:t xml:space="preserve">He stared at Violet for a few seconds. </w:t>
       </w:r>
+      <w:r>
+        <w:t>“Can I… help you?”</w:t>
+      </w:r>
+    </w:p>
+    <w:p>
+      <w:pPr>
+        <w:ind w:firstLine="720"/>
+      </w:pPr>
+      <w:r>
+        <w:t>Violet</w:t>
+      </w:r>
+      <w:r>
+        <w:t xml:space="preserve"> realized she had been standing there, staring, saying absolutely nothing.</w:t>
+      </w:r>
+    </w:p>
+    <w:p>
+      <w:pPr>
+        <w:ind w:firstLine="720"/>
+        <w:rPr>
+          <w:i/>
+          <w:iCs/>
+        </w:rPr>
+      </w:pPr>
+      <w:r>
+        <w:rPr>
+          <w:i/>
+          <w:iCs/>
+        </w:rPr>
+        <w:t>Why do I always do that?</w:t>
+      </w:r>
+    </w:p>
+    <w:p>
+      <w:pPr>
+        <w:ind w:firstLine="720"/>
+      </w:pPr>
+      <w:r>
+        <w:t>She cleared her throat</w:t>
+      </w:r>
+      <w:r>
+        <w:t xml:space="preserve">, </w:t>
+      </w:r>
+      <w:r>
+        <w:t>cran</w:t>
+      </w:r>
+      <w:r>
+        <w:t>ing</w:t>
+      </w:r>
+      <w:r>
+        <w:t xml:space="preserve"> her neck to look </w:t>
+      </w:r>
+      <w:r>
+        <w:t xml:space="preserve">at the man </w:t>
+      </w:r>
+      <w:r>
+        <w:t>and the checkered sweater vest he wore. Was this Abby’s dad?</w:t>
+      </w:r>
+    </w:p>
+    <w:p>
+      <w:pPr>
+        <w:ind w:firstLine="720"/>
+      </w:pPr>
+      <w:r>
+        <w:t xml:space="preserve">“Excuse me, sir,” </w:t>
+      </w:r>
+      <w:r>
+        <w:t>Violet</w:t>
+      </w:r>
+      <w:r>
+        <w:t xml:space="preserve"> said</w:t>
+      </w:r>
+      <w:r>
+        <w:t>, voice wavering</w:t>
+      </w:r>
+      <w:r>
+        <w:t>. “Is—uh—Abby home?”</w:t>
+      </w:r>
+    </w:p>
+    <w:p>
+      <w:pPr>
+        <w:ind w:firstLine="720"/>
+      </w:pPr>
+      <w:r>
+        <w:t xml:space="preserve">She noticed the way the man’s throat worked </w:t>
+      </w:r>
       <w:proofErr w:type="gramStart"/>
       <w:r>
-        <w:t>“</w:t>
+        <w:t>at</w:t>
       </w:r>
       <w:proofErr w:type="gramEnd"/>
       <w:r>
-        <w:t>Can I… help you?”</w:t>
-      </w:r>
-    </w:p>
-    <w:p>
-      <w:pPr>
-        <w:ind w:firstLine="720"/>
-      </w:pPr>
-      <w:r>
-        <w:t>Violet</w:t>
-      </w:r>
-      <w:r>
-        <w:t xml:space="preserve"> realized she had been standing there, staring, saying absolutely nothing.</w:t>
-      </w:r>
-    </w:p>
-    <w:p>
-      <w:pPr>
-        <w:ind w:firstLine="720"/>
-        <w:rPr>
-          <w:i/>
-          <w:iCs/>
-        </w:rPr>
-      </w:pPr>
-      <w:r>
-        <w:rPr>
-          <w:i/>
-          <w:iCs/>
-        </w:rPr>
-        <w:t>Why do I always do that?</w:t>
-      </w:r>
-    </w:p>
-    <w:p>
-      <w:pPr>
-        <w:ind w:firstLine="720"/>
-      </w:pPr>
-      <w:r>
-        <w:t>She cleared her throat</w:t>
-      </w:r>
-      <w:r>
-        <w:t xml:space="preserve">, </w:t>
-      </w:r>
-      <w:r>
-        <w:t>cran</w:t>
-      </w:r>
-      <w:r>
-        <w:t>ing</w:t>
-      </w:r>
-      <w:r>
-        <w:t xml:space="preserve"> her neck to look </w:t>
-      </w:r>
-      <w:r>
-        <w:t xml:space="preserve">at the man </w:t>
-      </w:r>
-      <w:r>
-        <w:t>and the checkered sweater vest he wore. Was this Abby’s dad?</w:t>
-      </w:r>
-    </w:p>
-    <w:p>
-      <w:pPr>
-        <w:ind w:firstLine="720"/>
-      </w:pPr>
-      <w:r>
-        <w:t xml:space="preserve">“Excuse me, sir,” </w:t>
-      </w:r>
-      <w:r>
-        <w:t>Violet</w:t>
-      </w:r>
-      <w:r>
-        <w:t xml:space="preserve"> said</w:t>
-      </w:r>
-      <w:r>
-        <w:t>, voice wavering</w:t>
-      </w:r>
-      <w:r>
-        <w:t>. “Is—uh—Abby home?”</w:t>
-      </w:r>
-    </w:p>
-    <w:p>
-      <w:pPr>
-        <w:ind w:firstLine="720"/>
-      </w:pPr>
-      <w:r>
-        <w:t xml:space="preserve">She noticed the way the man’s throat worked </w:t>
+        <w:t xml:space="preserve"> the sound of Abby’s name.</w:t>
+      </w:r>
+    </w:p>
+    <w:p>
+      <w:pPr>
+        <w:ind w:firstLine="720"/>
+      </w:pPr>
+      <w:r>
+        <w:t>“She is,” he said carefully. “Are you a… friend?”</w:t>
+      </w:r>
+    </w:p>
+    <w:p>
+      <w:pPr>
+        <w:ind w:firstLine="720"/>
+      </w:pPr>
+      <w:r>
+        <w:t xml:space="preserve">The word snagged in </w:t>
+      </w:r>
+      <w:r>
+        <w:t>Violet</w:t>
+      </w:r>
+      <w:r>
+        <w:t>’s chest.</w:t>
+      </w:r>
+    </w:p>
+    <w:p>
+      <w:pPr>
+        <w:ind w:firstLine="720"/>
+      </w:pPr>
+      <w:r>
+        <w:t xml:space="preserve">She </w:t>
+      </w:r>
+      <w:r>
+        <w:t>didn’t really know A</w:t>
+      </w:r>
+      <w:r>
+        <w:t>bby. Saying yes would be easy</w:t>
+      </w:r>
+      <w:r>
+        <w:t>. A</w:t>
+      </w:r>
+      <w:r>
+        <w:t xml:space="preserve"> harmless lie to get inside, to see Gracie, to apologize—but she couldn’t bring herself to do it</w:t>
+      </w:r>
+      <w:r>
+        <w:t xml:space="preserve"> for some reason.</w:t>
+      </w:r>
+    </w:p>
+    <w:p>
+      <w:pPr>
+        <w:ind w:firstLine="720"/>
+      </w:pPr>
+      <w:r>
+        <w:t xml:space="preserve">Sweat gathered in her palms, beaded </w:t>
       </w:r>
       <w:proofErr w:type="gramStart"/>
       <w:r>
@@ -44897,346 +44953,294 @@
       </w:r>
       <w:proofErr w:type="gramEnd"/>
       <w:r>
-        <w:t xml:space="preserve"> the sound of Abby’s name.</w:t>
-      </w:r>
-    </w:p>
-    <w:p>
-      <w:pPr>
-        <w:ind w:firstLine="720"/>
-      </w:pPr>
-      <w:r>
-        <w:t>“She is,” he said carefully. “Are you a… friend?”</w:t>
-      </w:r>
-    </w:p>
-    <w:p>
-      <w:pPr>
-        <w:ind w:firstLine="720"/>
-      </w:pPr>
-      <w:r>
-        <w:t xml:space="preserve">The word snagged in </w:t>
-      </w:r>
-      <w:r>
-        <w:t>Violet</w:t>
-      </w:r>
-      <w:r>
-        <w:t>’s chest.</w:t>
-      </w:r>
-    </w:p>
-    <w:p>
-      <w:pPr>
-        <w:ind w:firstLine="720"/>
-      </w:pPr>
-      <w:r>
-        <w:t xml:space="preserve">She </w:t>
-      </w:r>
-      <w:r>
-        <w:t>didn’t really know A</w:t>
-      </w:r>
-      <w:r>
-        <w:t>bby. Saying yes would be easy</w:t>
-      </w:r>
-      <w:r>
-        <w:t>. A</w:t>
-      </w:r>
-      <w:r>
-        <w:t xml:space="preserve"> harmless lie to get inside, to see Gracie, to apologize—but she couldn’t bring herself to do it</w:t>
-      </w:r>
-      <w:r>
-        <w:t xml:space="preserve"> for some reason.</w:t>
-      </w:r>
-    </w:p>
-    <w:p>
-      <w:pPr>
-        <w:ind w:firstLine="720"/>
-      </w:pPr>
-      <w:r>
-        <w:t xml:space="preserve">Sweat gathered in her palms, beaded </w:t>
+        <w:t xml:space="preserve"> her hairline. The man’s eyes narrowed, confusion creeping in as the silence stretched.</w:t>
+      </w:r>
+    </w:p>
+    <w:p>
+      <w:pPr>
+        <w:ind w:firstLine="720"/>
+      </w:pPr>
+      <w:r>
+        <w:t>“She’s cool, Mr. Tenson.”</w:t>
+      </w:r>
+    </w:p>
+    <w:p>
+      <w:pPr>
+        <w:ind w:firstLine="720"/>
+      </w:pPr>
+      <w:r>
+        <w:t>Violet</w:t>
+      </w:r>
+      <w:r>
+        <w:t>’s gaze snapped sideways—straight into Gracie’s.</w:t>
+      </w:r>
+    </w:p>
+    <w:p>
+      <w:pPr>
+        <w:ind w:firstLine="720"/>
+      </w:pPr>
+      <w:r>
+        <w:t xml:space="preserve">“I asked her to bring </w:t>
+      </w:r>
+      <w:r>
+        <w:t xml:space="preserve">some of </w:t>
+      </w:r>
+      <w:r>
+        <w:t>Abby’s school stuff</w:t>
+      </w:r>
+      <w:r>
+        <w:t xml:space="preserve"> that I had forgotten</w:t>
+      </w:r>
+      <w:r>
+        <w:t>,” Gracie continued casually.</w:t>
+      </w:r>
+    </w:p>
+    <w:p>
+      <w:pPr>
+        <w:ind w:firstLine="720"/>
+      </w:pPr>
+      <w:r>
+        <w:t>Violet</w:t>
+      </w:r>
+      <w:r>
+        <w:t xml:space="preserve"> could have hugged her.</w:t>
+      </w:r>
+    </w:p>
+    <w:p>
+      <w:pPr>
+        <w:ind w:firstLine="720"/>
+      </w:pPr>
+      <w:r>
+        <w:t>“Ah,” Mr. Tenson said, relief softening his features as he opened the door wider. “I see. Thank you.”</w:t>
+      </w:r>
+    </w:p>
+    <w:p>
+      <w:pPr>
+        <w:ind w:firstLine="720"/>
+      </w:pPr>
+      <w:r>
+        <w:t>Violet</w:t>
+      </w:r>
+      <w:r>
+        <w:t xml:space="preserve"> nodded, suddenly very interested in the floor. Her fingers tightened around the bag swinging at her side.</w:t>
+      </w:r>
+    </w:p>
+    <w:p>
+      <w:pPr>
+        <w:ind w:firstLine="720"/>
+      </w:pPr>
+      <w:r>
+        <w:t xml:space="preserve">“I—I also brought lemon tarts,” </w:t>
+      </w:r>
+      <w:r>
+        <w:t>Violet</w:t>
+      </w:r>
+      <w:r>
+        <w:t xml:space="preserve"> blurted.</w:t>
+      </w:r>
+    </w:p>
+    <w:p>
+      <w:pPr>
+        <w:ind w:firstLine="720"/>
+      </w:pPr>
+      <w:r>
+        <w:t xml:space="preserve">Mr. Tenson’s face lit up like a kid being offered candy. “Lemon tarts?” he said, </w:t>
+      </w:r>
+      <w:r>
+        <w:t>eagerly</w:t>
+      </w:r>
+      <w:r>
+        <w:t xml:space="preserve"> reaching for the bag. “Those are my favorite. That’s very kind of you—thank you.”</w:t>
+      </w:r>
+    </w:p>
+    <w:p>
+      <w:pPr>
+        <w:ind w:firstLine="720"/>
+      </w:pPr>
+      <w:r>
+        <w:lastRenderedPageBreak/>
+        <w:t>Violet</w:t>
+      </w:r>
+      <w:r>
+        <w:t xml:space="preserve"> nodded again, fumbling forward as Gracie waved her inside.</w:t>
+      </w:r>
+    </w:p>
+    <w:p>
+      <w:pPr>
+        <w:ind w:firstLine="720"/>
+      </w:pPr>
+      <w:r>
+        <w:t>“Girls,” Mr. Tenson called after them, his tone gentle but firm, “let’s try not to overwhelm Abby too much, alright?”</w:t>
+      </w:r>
+    </w:p>
+    <w:p>
+      <w:pPr>
+        <w:ind w:firstLine="720"/>
+      </w:pPr>
+      <w:r>
+        <w:t>“No worries, Mr. T,” Gracie replied. “We’ll just drop off her school stuff and say goodbye.”</w:t>
+      </w:r>
+    </w:p>
+    <w:p>
+      <w:pPr>
+        <w:ind w:firstLine="720"/>
+      </w:pPr>
+      <w:r>
+        <w:t>Mr. Tension nodded his appreciation.</w:t>
+      </w:r>
+    </w:p>
+    <w:p>
+      <w:pPr>
+        <w:ind w:firstLine="720"/>
+      </w:pPr>
+      <w:r>
+        <w:t>Gracie</w:t>
+      </w:r>
+      <w:r>
+        <w:t xml:space="preserve"> grabbed </w:t>
+      </w:r>
+      <w:r>
+        <w:t>Violet</w:t>
+      </w:r>
+      <w:r>
+        <w:t>’s hand and led her down the hall toward Abby’s room.</w:t>
+      </w:r>
+      <w:r>
+        <w:t xml:space="preserve"> She </w:t>
+      </w:r>
+      <w:r>
+        <w:t xml:space="preserve">waited until they rounded the corner of the hallway before speaking, her voice low and sharp—leaving </w:t>
+      </w:r>
+      <w:r>
+        <w:t>Violet</w:t>
+      </w:r>
+      <w:r>
+        <w:t xml:space="preserve"> in no doubt that she was still upset.</w:t>
+      </w:r>
+    </w:p>
+    <w:p>
+      <w:pPr>
+        <w:ind w:firstLine="720"/>
+      </w:pPr>
+      <w:r>
+        <w:t>“What are you doing here?”</w:t>
+      </w:r>
+    </w:p>
+    <w:p>
+      <w:pPr>
+        <w:ind w:firstLine="720"/>
+      </w:pPr>
+      <w:r>
+        <w:t>“I wanted to talk.”</w:t>
+      </w:r>
+    </w:p>
+    <w:p>
+      <w:pPr>
+        <w:ind w:firstLine="720"/>
+      </w:pPr>
+      <w:r>
+        <w:t>“To Abby?” Gracie snapped.</w:t>
+      </w:r>
+    </w:p>
+    <w:p>
+      <w:pPr>
+        <w:ind w:firstLine="720"/>
+      </w:pPr>
+      <w:r>
+        <w:t>“No. To you. I wanted to</w:t>
+      </w:r>
+      <w:r>
+        <w:t xml:space="preserve">… </w:t>
+      </w:r>
+      <w:r>
+        <w:t>apologize.”</w:t>
+      </w:r>
+    </w:p>
+    <w:p>
+      <w:pPr>
+        <w:ind w:firstLine="720"/>
+      </w:pPr>
+      <w:r>
+        <w:t xml:space="preserve">Gracie shot her a look </w:t>
+      </w:r>
+      <w:r>
+        <w:t>Violet</w:t>
+      </w:r>
+      <w:r>
+        <w:t xml:space="preserve"> couldn’t quite read. “How did you know I was here?”</w:t>
+      </w:r>
+    </w:p>
+    <w:p>
+      <w:pPr>
+        <w:ind w:firstLine="720"/>
+      </w:pPr>
+      <w:r>
+        <w:t xml:space="preserve">“I didn’t—at first. But then I… did.” </w:t>
+      </w:r>
+    </w:p>
+    <w:p>
+      <w:pPr>
+        <w:ind w:firstLine="720"/>
+      </w:pPr>
+      <w:r>
+        <w:t xml:space="preserve">Gracie squinted in confusion, which </w:t>
+      </w:r>
+      <w:r>
+        <w:t>Violet</w:t>
+      </w:r>
+      <w:r>
+        <w:t xml:space="preserve"> meant to address—but her thoughts fell away as they stepped into Abby’s room. </w:t>
+      </w:r>
+    </w:p>
+    <w:p>
+      <w:pPr>
+        <w:ind w:firstLine="720"/>
+      </w:pPr>
+      <w:r>
+        <w:t xml:space="preserve">As she looked upon </w:t>
+      </w:r>
+      <w:r>
+        <w:t xml:space="preserve">Abby </w:t>
+      </w:r>
+      <w:r>
+        <w:t xml:space="preserve">lying in her bed like a mummy, far </w:t>
+      </w:r>
+      <w:r>
+        <w:t>too pale</w:t>
+      </w:r>
+      <w:r>
+        <w:t xml:space="preserve">, far too </w:t>
+      </w:r>
+      <w:r>
+        <w:t xml:space="preserve">motionless </w:t>
       </w:r>
       <w:proofErr w:type="gramStart"/>
       <w:r>
-        <w:t>at</w:t>
+        <w:t>then</w:t>
       </w:r>
       <w:proofErr w:type="gramEnd"/>
       <w:r>
-        <w:t xml:space="preserve"> her hairline. The man’s eyes narrowed, confusion creeping in as the silence stretched.</w:t>
-      </w:r>
-    </w:p>
-    <w:p>
-      <w:pPr>
-        <w:ind w:firstLine="720"/>
-      </w:pPr>
-      <w:r>
-        <w:t>“She’s cool, Mr. Tenson.”</w:t>
-      </w:r>
-    </w:p>
-    <w:p>
-      <w:pPr>
-        <w:ind w:firstLine="720"/>
-      </w:pPr>
-      <w:r>
-        <w:t>Violet</w:t>
-      </w:r>
-      <w:r>
-        <w:t>’s gaze snapped sideways—straight into Gracie’s.</w:t>
-      </w:r>
-    </w:p>
-    <w:p>
-      <w:pPr>
-        <w:ind w:firstLine="720"/>
-      </w:pPr>
-      <w:r>
-        <w:t xml:space="preserve">“I asked her to bring </w:t>
-      </w:r>
-      <w:r>
-        <w:t xml:space="preserve">some of </w:t>
-      </w:r>
-      <w:r>
-        <w:t>Abby’s school stuff</w:t>
-      </w:r>
-      <w:r>
-        <w:t xml:space="preserve"> that I had forgotten</w:t>
-      </w:r>
-      <w:r>
-        <w:t>,” Gracie continued casually.</w:t>
-      </w:r>
-    </w:p>
-    <w:p>
-      <w:pPr>
-        <w:ind w:firstLine="720"/>
-      </w:pPr>
-      <w:r>
-        <w:t>Violet</w:t>
-      </w:r>
-      <w:r>
-        <w:t xml:space="preserve"> could have hugged her.</w:t>
-      </w:r>
-    </w:p>
-    <w:p>
-      <w:pPr>
-        <w:ind w:firstLine="720"/>
-      </w:pPr>
-      <w:r>
-        <w:t>“Ah,” Mr. Tenson said, relief softening his features as he opened the door wider. “I see. Thank you.”</w:t>
-      </w:r>
-    </w:p>
-    <w:p>
-      <w:pPr>
-        <w:ind w:firstLine="720"/>
-      </w:pPr>
-      <w:r>
-        <w:t>Violet</w:t>
-      </w:r>
-      <w:r>
-        <w:t xml:space="preserve"> nodded, suddenly very interested in the floor. Her fingers tightened around the bag swinging at her side.</w:t>
-      </w:r>
-    </w:p>
-    <w:p>
-      <w:pPr>
-        <w:ind w:firstLine="720"/>
-      </w:pPr>
-      <w:r>
-        <w:t xml:space="preserve">“I—I also brought lemon tarts,” </w:t>
-      </w:r>
-      <w:r>
-        <w:t>Violet</w:t>
-      </w:r>
-      <w:r>
-        <w:t xml:space="preserve"> blurted.</w:t>
-      </w:r>
-    </w:p>
-    <w:p>
-      <w:pPr>
-        <w:ind w:firstLine="720"/>
-      </w:pPr>
-      <w:r>
-        <w:t xml:space="preserve">Mr. Tenson’s face lit up like a kid being offered candy. “Lemon tarts?” he said, </w:t>
-      </w:r>
-      <w:r>
-        <w:t>eagerly</w:t>
-      </w:r>
-      <w:r>
-        <w:t xml:space="preserve"> reaching for the bag. “Those are my favorite. That’s very kind of you—thank you.”</w:t>
-      </w:r>
-    </w:p>
-    <w:p>
-      <w:pPr>
-        <w:ind w:firstLine="720"/>
-      </w:pPr>
-      <w:r>
-        <w:lastRenderedPageBreak/>
-        <w:t>Violet</w:t>
-      </w:r>
-      <w:r>
-        <w:t xml:space="preserve"> nodded again, fumbling forward as Gracie waved her inside.</w:t>
-      </w:r>
-    </w:p>
-    <w:p>
-      <w:pPr>
-        <w:ind w:firstLine="720"/>
-      </w:pPr>
-      <w:r>
-        <w:t>“Girls,” Mr. Tenson called after them, his tone gentle but firm, “let’s try not to overwhelm Abby too much, alright?”</w:t>
-      </w:r>
-    </w:p>
-    <w:p>
-      <w:pPr>
-        <w:ind w:firstLine="720"/>
-      </w:pPr>
-      <w:r>
-        <w:t>“No worries, Mr. T,” Gracie replied. “We’ll just drop off her school stuff and say goodbye.”</w:t>
-      </w:r>
-    </w:p>
-    <w:p>
-      <w:pPr>
-        <w:ind w:firstLine="720"/>
-      </w:pPr>
-      <w:r>
-        <w:t>Mr. Tension nodded his appreciation.</w:t>
-      </w:r>
-    </w:p>
-    <w:p>
-      <w:pPr>
-        <w:ind w:firstLine="720"/>
-      </w:pPr>
-      <w:r>
-        <w:t>Gracie</w:t>
-      </w:r>
-      <w:r>
-        <w:t xml:space="preserve"> grabbed </w:t>
-      </w:r>
-      <w:r>
-        <w:t>Violet</w:t>
-      </w:r>
-      <w:r>
-        <w:t>’s hand and led her down the hall toward Abby’s room.</w:t>
-      </w:r>
-      <w:r>
-        <w:t xml:space="preserve"> She </w:t>
-      </w:r>
-      <w:r>
-        <w:t xml:space="preserve">waited until they rounded the corner of the hallway before speaking, her voice low and sharp—leaving </w:t>
-      </w:r>
-      <w:r>
-        <w:t>Violet</w:t>
-      </w:r>
-      <w:r>
-        <w:t xml:space="preserve"> in no doubt that she was still upset.</w:t>
-      </w:r>
-    </w:p>
-    <w:p>
-      <w:pPr>
-        <w:ind w:firstLine="720"/>
-      </w:pPr>
-      <w:r>
-        <w:t>“What are you doing here?”</w:t>
-      </w:r>
-    </w:p>
-    <w:p>
-      <w:pPr>
-        <w:ind w:firstLine="720"/>
-      </w:pPr>
-      <w:r>
-        <w:t>“I wanted to talk.”</w:t>
-      </w:r>
-    </w:p>
-    <w:p>
-      <w:pPr>
-        <w:ind w:firstLine="720"/>
-      </w:pPr>
-      <w:r>
-        <w:t>“To Abby?” Gracie snapped.</w:t>
-      </w:r>
-    </w:p>
-    <w:p>
-      <w:pPr>
-        <w:ind w:firstLine="720"/>
-      </w:pPr>
-      <w:r>
-        <w:t>“No. To you. I wanted to</w:t>
-      </w:r>
-      <w:r>
-        <w:t xml:space="preserve">… </w:t>
-      </w:r>
-      <w:r>
-        <w:t>apologize.”</w:t>
-      </w:r>
-    </w:p>
-    <w:p>
-      <w:pPr>
-        <w:ind w:firstLine="720"/>
-      </w:pPr>
-      <w:r>
-        <w:t xml:space="preserve">Gracie shot her a look </w:t>
-      </w:r>
-      <w:r>
-        <w:t>Violet</w:t>
-      </w:r>
-      <w:r>
-        <w:t xml:space="preserve"> couldn’t quite read. “How did you know I was here?”</w:t>
-      </w:r>
-    </w:p>
-    <w:p>
-      <w:pPr>
-        <w:ind w:firstLine="720"/>
-      </w:pPr>
-      <w:r>
-        <w:t xml:space="preserve">“I didn’t—at first. But then I… did.” </w:t>
-      </w:r>
-    </w:p>
-    <w:p>
-      <w:pPr>
-        <w:ind w:firstLine="720"/>
-      </w:pPr>
-      <w:r>
-        <w:t xml:space="preserve">Gracie squinted in confusion, which </w:t>
-      </w:r>
-      <w:r>
-        <w:t>Violet</w:t>
-      </w:r>
-      <w:r>
-        <w:t xml:space="preserve"> meant to address—but her thoughts fell away as they stepped into Abby’s room. </w:t>
-      </w:r>
-    </w:p>
-    <w:p>
-      <w:pPr>
-        <w:ind w:firstLine="720"/>
-      </w:pPr>
-      <w:r>
-        <w:t xml:space="preserve">As she looked upon </w:t>
-      </w:r>
-      <w:r>
-        <w:t xml:space="preserve">Abby </w:t>
-      </w:r>
-      <w:r>
-        <w:t xml:space="preserve">lying in her bed like a mummy, far </w:t>
-      </w:r>
-      <w:r>
-        <w:t xml:space="preserve">too pale </w:t>
-      </w:r>
-      <w:r>
-        <w:t xml:space="preserve">and </w:t>
-      </w:r>
-      <w:proofErr w:type="gramStart"/>
-      <w:r>
-        <w:t>motionless</w:t>
-      </w:r>
-      <w:proofErr w:type="gramEnd"/>
+        <w:t xml:space="preserve"> what</w:t>
+      </w:r>
+      <w:r>
+        <w:t xml:space="preserve"> should be normal.</w:t>
+      </w:r>
       <w:r>
         <w:t xml:space="preserve"> </w:t>
       </w:r>
-      <w:r>
-        <w:t>then should be normal.</w:t>
-      </w:r>
-      <w:r>
-        <w:t xml:space="preserve"> </w:t>
-      </w:r>
-    </w:p>
-    <w:p>
-      <w:pPr>
-        <w:ind w:firstLine="720"/>
-      </w:pPr>
-      <w:r>
-        <w:t xml:space="preserve">“She hasn’t woken up?” </w:t>
+    </w:p>
+    <w:p>
+      <w:pPr>
+        <w:ind w:firstLine="720"/>
+      </w:pPr>
+      <w:r>
+        <w:t>“She hasn’t woken up</w:t>
+      </w:r>
+      <w:r>
+        <w:t xml:space="preserve"> yet</w:t>
+      </w:r>
+      <w:r>
+        <w:t xml:space="preserve">?” </w:t>
       </w:r>
       <w:r>
         <w:t>Violet</w:t>
@@ -45270,13 +45274,28 @@
         <w:t>whispered</w:t>
       </w:r>
       <w:r>
+        <w:t xml:space="preserve"> back</w:t>
+      </w:r>
+      <w:r>
         <w:t>. “She’ll wake up enough to eat,</w:t>
       </w:r>
       <w:r>
         <w:t xml:space="preserve"> to</w:t>
       </w:r>
       <w:r>
-        <w:t xml:space="preserve"> drink, use the bathroom. Maybe say a few words. Then she’s right back out.” She stared at Abby as she spoke. “The doctors don’t know why it’s happening or how it started. But they say she’s improving. Slowly. Better than nothing, I guess.”</w:t>
+        <w:t xml:space="preserve"> drink, use the bathroom. </w:t>
+      </w:r>
+      <w:r>
+        <w:t>S</w:t>
+      </w:r>
+      <w:r>
+        <w:t>ay a few words. Then she’s right back out.” She stared at Abby as she spoke. “The doctors don’t know why it’s happening or how it</w:t>
+      </w:r>
+      <w:r>
+        <w:t xml:space="preserve"> might have</w:t>
+      </w:r>
+      <w:r>
+        <w:t xml:space="preserve"> started. But they say she’s improving. Slowly. Better than nothing, I guess.”</w:t>
       </w:r>
     </w:p>
     <w:p>
@@ -45393,6 +45412,9 @@
         <w:t>should have</w:t>
       </w:r>
       <w:r>
+        <w:t xml:space="preserve"> known better</w:t>
+      </w:r>
+      <w:r>
         <w:t>.”</w:t>
       </w:r>
     </w:p>
@@ -45429,13 +45451,8 @@
       <w:r>
         <w:t xml:space="preserve"> </w:t>
       </w:r>
-      <w:proofErr w:type="gramStart"/>
-      <w:r>
-        <w:t>Gracie</w:t>
-      </w:r>
-      <w:proofErr w:type="gramEnd"/>
-      <w:r>
-        <w:t xml:space="preserve"> let out a slow breath. “I didn’t really stop to think about your side of it. Your feelings. How all of this might’ve been </w:t>
+      <w:r>
+        <w:t xml:space="preserve">Gracie let out a slow breath. “I didn’t really stop to think about your side of it. Your feelings. How all of this might be </w:t>
       </w:r>
       <w:r>
         <w:t>affecting y</w:t>
@@ -45533,11 +45550,9 @@
       <w:r>
         <w:t xml:space="preserve">...” Violet tried not to </w:t>
       </w:r>
-      <w:proofErr w:type="gramStart"/>
-      <w:r>
-        <w:t>smirk, but</w:t>
-      </w:r>
-      <w:proofErr w:type="gramEnd"/>
+      <w:r>
+        <w:t>smirk but</w:t>
+      </w:r>
       <w:r>
         <w:t xml:space="preserve"> failed.</w:t>
       </w:r>
@@ -45547,7 +45562,13 @@
         <w:ind w:firstLine="720"/>
       </w:pPr>
       <w:r>
-        <w:t>A smile</w:t>
+        <w:t xml:space="preserve">A </w:t>
+      </w:r>
+      <w:r>
+        <w:t xml:space="preserve">slight </w:t>
+      </w:r>
+      <w:r>
+        <w:t>smile</w:t>
       </w:r>
       <w:r>
         <w:t xml:space="preserve"> broke </w:t>
@@ -45671,27 +45692,54 @@
         <w:t>Violet</w:t>
       </w:r>
       <w:r>
-        <w:t xml:space="preserve"> nodded. “I thought you might’ve gone there—to find Lincoln and… well. You know.”</w:t>
-      </w:r>
-    </w:p>
-    <w:p>
-      <w:pPr>
-        <w:ind w:firstLine="720"/>
-      </w:pPr>
-      <w:r>
-        <w:t xml:space="preserve">“I thought about it. I did. But I </w:t>
-      </w:r>
-      <w:r>
-        <w:t>didn’t</w:t>
-      </w:r>
-      <w:r>
-        <w:t xml:space="preserve"> know where he lives, </w:t>
-      </w:r>
-      <w:r>
-        <w:t xml:space="preserve">wasn’t sure how to find out, </w:t>
-      </w:r>
-      <w:r>
-        <w:t>and then it hit me—it would’ve been a waste of time anyway.”</w:t>
+        <w:t xml:space="preserve"> nodded. “I thought you might’ve gone there—to find Lincoln and… well</w:t>
+      </w:r>
+      <w:r>
+        <w:t>, y</w:t>
+      </w:r>
+      <w:r>
+        <w:t>ou know.”</w:t>
+      </w:r>
+    </w:p>
+    <w:p>
+      <w:pPr>
+        <w:ind w:firstLine="720"/>
+      </w:pPr>
+      <w:r>
+        <w:t>“I</w:t>
+      </w:r>
+      <w:r>
+        <w:t>’d be lying if I said I didn’t think about i</w:t>
+      </w:r>
+      <w:r>
+        <w:t>t</w:t>
+      </w:r>
+      <w:r>
+        <w:t xml:space="preserve">, because </w:t>
+      </w:r>
+      <w:r>
+        <w:t xml:space="preserve">I did. But I </w:t>
+      </w:r>
+      <w:r>
+        <w:t>don’t</w:t>
+      </w:r>
+      <w:r>
+        <w:t xml:space="preserve"> know where he </w:t>
+      </w:r>
+      <w:r>
+        <w:t>lives and</w:t>
+      </w:r>
+      <w:r>
+        <w:t xml:space="preserve"> </w:t>
+      </w:r>
+      <w:r>
+        <w:t>wasn’t sure how to find out</w:t>
+      </w:r>
+      <w:r>
+        <w:t>. I</w:t>
+      </w:r>
+      <w:r>
+        <w:t>t would’ve been a waste of time anyway.”</w:t>
       </w:r>
     </w:p>
     <w:p>
@@ -45714,7 +45762,7 @@
         <w:t xml:space="preserve">Gracie gestured between the two of them. “Because I’m not the only one carrying his memories. I’d be giving </w:t>
       </w:r>
       <w:r>
-        <w:t xml:space="preserve">only a </w:t>
+        <w:t xml:space="preserve">a </w:t>
       </w:r>
       <w:r>
         <w:t xml:space="preserve">part of </w:t>
@@ -45726,6 +45774,9 @@
         <w:t xml:space="preserve"> back</w:t>
       </w:r>
       <w:r>
+        <w:t>, not the full thing</w:t>
+      </w:r>
+      <w:r>
         <w:t>. Y</w:t>
       </w:r>
       <w:r>
@@ -45738,341 +45789,27 @@
         <w:t xml:space="preserve">the other half. And </w:t>
       </w:r>
       <w:r>
-        <w:t xml:space="preserve">who knows what that would do. </w:t>
-      </w:r>
-      <w:r>
-        <w:t>W</w:t>
-      </w:r>
-      <w:r>
-        <w:t xml:space="preserve">hether I like it or not…” She met </w:t>
-      </w:r>
-      <w:r>
-        <w:t>Violet</w:t>
-      </w:r>
-      <w:r>
-        <w:t>’s eyes. “I need your help.”</w:t>
-      </w:r>
-    </w:p>
-    <w:p>
-      <w:pPr>
-        <w:ind w:firstLine="720"/>
-      </w:pPr>
-      <w:r>
-        <w:t xml:space="preserve">Violet pursed her lips. </w:t>
+        <w:t>who knows what that would</w:t>
+      </w:r>
+      <w:r>
+        <w:t xml:space="preserve"> have done</w:t>
+      </w:r>
+      <w:r>
+        <w:t>.</w:t>
+      </w:r>
+      <w:r>
+        <w:t xml:space="preserve">” Gracie blew out </w:t>
       </w:r>
       <w:proofErr w:type="gramStart"/>
       <w:r>
-        <w:t>“</w:t>
+        <w:t>a breath</w:t>
       </w:r>
       <w:proofErr w:type="gramEnd"/>
       <w:r>
-        <w:t>I see.”</w:t>
-      </w:r>
-    </w:p>
-    <w:p>
-      <w:pPr>
-        <w:ind w:firstLine="720"/>
-      </w:pPr>
-      <w:r>
-        <w:t>“So,” Gracie asked, softer now, “did you find him there?”</w:t>
-      </w:r>
-    </w:p>
-    <w:p>
-      <w:pPr>
-        <w:ind w:firstLine="720"/>
-      </w:pPr>
-      <w:r>
-        <w:t>Violet</w:t>
-      </w:r>
-      <w:r>
-        <w:t xml:space="preserve"> shook her head. “No. Just Mrs. Winston. And she didn’t seem to know where he was either.”</w:t>
-      </w:r>
-    </w:p>
-    <w:p>
-      <w:pPr>
-        <w:ind w:firstLine="720"/>
-      </w:pPr>
-      <w:r>
-        <w:t>Gracie</w:t>
-      </w:r>
-      <w:r>
-        <w:t xml:space="preserve"> huffed</w:t>
-      </w:r>
-      <w:r>
-        <w:t>. “I wish I could say I was surprised. How was she?”</w:t>
-      </w:r>
-    </w:p>
-    <w:p>
-      <w:pPr>
-        <w:ind w:firstLine="720"/>
-      </w:pPr>
-      <w:r>
-        <w:t>Violet</w:t>
+        <w:t>.</w:t>
       </w:r>
       <w:r>
         <w:t xml:space="preserve"> </w:t>
-      </w:r>
-      <w:r>
-        <w:t>twirled</w:t>
-      </w:r>
-      <w:r>
-        <w:t xml:space="preserve"> the end of her ponytail around her finger. “Distraught. To say the least. She’s </w:t>
-      </w:r>
-      <w:r>
-        <w:t xml:space="preserve">probably more </w:t>
-      </w:r>
-      <w:r>
-        <w:t>than</w:t>
-      </w:r>
-      <w:r>
-        <w:t xml:space="preserve"> </w:t>
-      </w:r>
-      <w:proofErr w:type="gramStart"/>
-      <w:r>
-        <w:t>anyone</w:t>
-      </w:r>
-      <w:proofErr w:type="gramEnd"/>
-      <w:r>
-        <w:t xml:space="preserve"> has </w:t>
-      </w:r>
-      <w:r>
-        <w:t>noticed</w:t>
-      </w:r>
-      <w:r>
-        <w:t xml:space="preserve"> how strange</w:t>
-      </w:r>
-      <w:r>
-        <w:t xml:space="preserve"> Lincoln’s been acting and I don’t think she’s handling it very well. I felt bad for her.”</w:t>
-      </w:r>
-    </w:p>
-    <w:p>
-      <w:pPr>
-        <w:ind w:firstLine="720"/>
-      </w:pPr>
-      <w:r>
-        <w:t xml:space="preserve">Gracie let out a slow breath. “Yeah. I mean… from the memories I’ve seen, they were close. </w:t>
-      </w:r>
-      <w:proofErr w:type="gramStart"/>
-      <w:r>
-        <w:t>So</w:t>
-      </w:r>
-      <w:proofErr w:type="gramEnd"/>
-      <w:r>
-        <w:t xml:space="preserve"> t</w:t>
-      </w:r>
-      <w:r>
-        <w:t>o have your son do a complete one-eighty like that…” She shook her head. “That can’t be easy.”</w:t>
-      </w:r>
-    </w:p>
-    <w:p>
-      <w:pPr>
-        <w:ind w:firstLine="720"/>
-      </w:pPr>
-      <w:r>
-        <w:t>Violet</w:t>
-      </w:r>
-      <w:r>
-        <w:t xml:space="preserve"> was quiet for a long moment before she met Gracie’s eyes, her expression steady and sincere.</w:t>
-      </w:r>
-      <w:r>
-        <w:t xml:space="preserve"> </w:t>
-      </w:r>
-    </w:p>
-    <w:p>
-      <w:pPr>
-        <w:ind w:firstLine="720"/>
-      </w:pPr>
-      <w:r>
-        <w:t xml:space="preserve">“I want to help him,” </w:t>
-      </w:r>
-      <w:r>
-        <w:t>Violet</w:t>
-      </w:r>
-      <w:r>
-        <w:t xml:space="preserve"> said. “I want to give Lincoln his memories back—and then be there for him, the way he wanted… the way he </w:t>
-      </w:r>
-      <w:r>
-        <w:rPr>
-          <w:i/>
-          <w:iCs/>
-        </w:rPr>
-        <w:t>needed</w:t>
-      </w:r>
-      <w:r>
-        <w:t xml:space="preserve"> someone to be all along. I want to give Mrs. Winston her boy back. Her </w:t>
-      </w:r>
-      <w:r>
-        <w:rPr>
-          <w:i/>
-          <w:iCs/>
-        </w:rPr>
-        <w:t>real</w:t>
-      </w:r>
-      <w:r>
-        <w:t xml:space="preserve"> boy.”</w:t>
-      </w:r>
-    </w:p>
-    <w:p>
-      <w:pPr>
-        <w:ind w:firstLine="720"/>
-      </w:pPr>
-      <w:r>
-        <w:t>Gracie blinked.</w:t>
-      </w:r>
-      <w:r>
-        <w:t xml:space="preserve"> “Why? Why the sudden change of heart</w:t>
-      </w:r>
-      <w:r>
-        <w:t>?</w:t>
-      </w:r>
-      <w:r>
-        <w:t>”</w:t>
-      </w:r>
-    </w:p>
-    <w:p>
-      <w:pPr>
-        <w:ind w:firstLine="720"/>
-      </w:pPr>
-      <w:r>
-        <w:t xml:space="preserve">Violet </w:t>
-      </w:r>
-      <w:proofErr w:type="gramStart"/>
-      <w:r>
-        <w:t>stared down</w:t>
-      </w:r>
-      <w:proofErr w:type="gramEnd"/>
-      <w:r>
-        <w:t xml:space="preserve"> at her fingers. “When I was sitting there, in that kitchen with Mrs. Winston… with Lincoln’s memories, I saw the hurt in her eyes. I saw that the way he’d been acting wasn’t for the better. I thought him not having those memories would be better for </w:t>
-      </w:r>
-      <w:proofErr w:type="gramStart"/>
-      <w:r>
-        <w:t>him—</w:t>
-      </w:r>
-      <w:proofErr w:type="gramEnd"/>
-      <w:r>
-        <w:t>that it would protect him somehow. But being there, seeing his mom like that, I just knew it wasn’t true.” She swallowed. “</w:t>
-      </w:r>
-      <w:r>
-        <w:t xml:space="preserve">You were right. </w:t>
-      </w:r>
-      <w:r>
-        <w:t xml:space="preserve">Are right. </w:t>
-      </w:r>
-      <w:r>
-        <w:t>Call it an epiphany, I guess.”</w:t>
-      </w:r>
-    </w:p>
-    <w:p>
-      <w:pPr>
-        <w:ind w:firstLine="720"/>
-      </w:pPr>
-      <w:r>
-        <w:t>Gracie considered</w:t>
-      </w:r>
-      <w:r>
-        <w:t>. “</w:t>
-      </w:r>
-      <w:r>
-        <w:t>I’m glad to hear you say that.</w:t>
-      </w:r>
-      <w:r>
-        <w:t xml:space="preserve"> And not just the </w:t>
-      </w:r>
-      <w:r>
-        <w:rPr>
-          <w:i/>
-          <w:iCs/>
-        </w:rPr>
-        <w:t>‘I’m right part’</w:t>
-      </w:r>
-      <w:r>
-        <w:t>.” They bo</w:t>
-      </w:r>
-      <w:r>
-        <w:t>th laughed.</w:t>
-      </w:r>
-      <w:r>
-        <w:t xml:space="preserve"> </w:t>
-      </w:r>
-      <w:r>
-        <w:t>“</w:t>
-      </w:r>
-      <w:r>
-        <w:t>But look</w:t>
-      </w:r>
-      <w:r>
-        <w:t xml:space="preserve">, you don’t have to help if you don’t want to. I get this is more </w:t>
-      </w:r>
-      <w:r>
-        <w:t>than</w:t>
-      </w:r>
-      <w:r>
-        <w:t xml:space="preserve"> what you were bargaining for. More personal.</w:t>
-      </w:r>
-      <w:r>
-        <w:t xml:space="preserve"> I </w:t>
-      </w:r>
-      <w:proofErr w:type="gramStart"/>
-      <w:r>
-        <w:t>can—</w:t>
-      </w:r>
-      <w:r>
-        <w:t>"</w:t>
-      </w:r>
-      <w:proofErr w:type="gramEnd"/>
-    </w:p>
-    <w:p>
-      <w:pPr>
-        <w:ind w:firstLine="720"/>
-      </w:pPr>
-      <w:r>
-        <w:t>Violet</w:t>
-      </w:r>
-      <w:r>
-        <w:t xml:space="preserve"> lifted </w:t>
-      </w:r>
-      <w:r>
-        <w:t>her hand</w:t>
-      </w:r>
-      <w:r>
-        <w:t>, stopping her. “</w:t>
-      </w:r>
-      <w:r>
-        <w:t>I’m sure</w:t>
-      </w:r>
-      <w:r>
-        <w:t>. We owe it to Lincoln.</w:t>
-      </w:r>
-      <w:r>
-        <w:t xml:space="preserve"> </w:t>
-      </w:r>
-      <w:r>
-        <w:rPr>
-          <w:i/>
-          <w:iCs/>
-        </w:rPr>
-        <w:t xml:space="preserve">I </w:t>
-      </w:r>
-      <w:r>
-        <w:t>owe it to him.</w:t>
-      </w:r>
-      <w:r>
-        <w:t>” She hesitated, then added, “And maybe to everyone else Miss Everdeen convinced to give up pieces of themselves</w:t>
-      </w:r>
-      <w:r>
-        <w:t xml:space="preserve"> too</w:t>
-      </w:r>
-      <w:r>
-        <w:t>.”</w:t>
-      </w:r>
-    </w:p>
-    <w:p>
-      <w:pPr>
-        <w:ind w:firstLine="720"/>
-      </w:pPr>
-      <w:r>
-        <w:lastRenderedPageBreak/>
-        <w:t>Gracie smiled—truly smiled—but it faded almost as quickly as it appeared.</w:t>
       </w:r>
       <w:r>
         <w:br/>
@@ -46082,6 +45819,548 @@
         <w:t>W</w:t>
       </w:r>
       <w:r>
+        <w:t>hether I like it or not</w:t>
+      </w:r>
+      <w:r>
+        <w:t xml:space="preserve">, </w:t>
+      </w:r>
+      <w:r>
+        <w:t>I need your help.”</w:t>
+      </w:r>
+    </w:p>
+    <w:p>
+      <w:pPr>
+        <w:ind w:firstLine="720"/>
+      </w:pPr>
+      <w:r>
+        <w:t xml:space="preserve">Violet pursed her lips. </w:t>
+      </w:r>
+      <w:r>
+        <w:t>“I see.”</w:t>
+      </w:r>
+    </w:p>
+    <w:p>
+      <w:pPr>
+        <w:ind w:firstLine="720"/>
+      </w:pPr>
+      <w:r>
+        <w:t xml:space="preserve">“So,” Gracie asked, </w:t>
+      </w:r>
+      <w:r>
+        <w:t>curious</w:t>
+      </w:r>
+      <w:r>
+        <w:t>, “did you find him there?”</w:t>
+      </w:r>
+    </w:p>
+    <w:p>
+      <w:pPr>
+        <w:ind w:firstLine="720"/>
+      </w:pPr>
+      <w:r>
+        <w:t>Violet</w:t>
+      </w:r>
+      <w:r>
+        <w:t xml:space="preserve"> shook her head. “No. Just Mrs. Winston. And she didn’t seem to know where he was either.”</w:t>
+      </w:r>
+    </w:p>
+    <w:p>
+      <w:pPr>
+        <w:ind w:firstLine="720"/>
+      </w:pPr>
+      <w:r>
+        <w:t>Gracie</w:t>
+      </w:r>
+      <w:r>
+        <w:t xml:space="preserve"> huffed</w:t>
+      </w:r>
+      <w:r>
+        <w:t>. “I wish I could say I was surprised. How was she?”</w:t>
+      </w:r>
+    </w:p>
+    <w:p>
+      <w:pPr>
+        <w:ind w:firstLine="720"/>
+      </w:pPr>
+      <w:r>
+        <w:t>Violet</w:t>
+      </w:r>
+      <w:r>
+        <w:t xml:space="preserve"> </w:t>
+      </w:r>
+      <w:r>
+        <w:t>twirled</w:t>
+      </w:r>
+      <w:r>
+        <w:t xml:space="preserve"> the end of her ponytail around her finger. “Distraught. To say the least. She </w:t>
+      </w:r>
+      <w:r>
+        <w:t xml:space="preserve">probably more </w:t>
+      </w:r>
+      <w:r>
+        <w:t>than</w:t>
+      </w:r>
+      <w:r>
+        <w:t xml:space="preserve"> anyone has </w:t>
+      </w:r>
+      <w:r>
+        <w:t>noticed</w:t>
+      </w:r>
+      <w:r>
+        <w:t xml:space="preserve"> how strange</w:t>
+      </w:r>
+      <w:r>
+        <w:t xml:space="preserve"> Lincoln’s been acting</w:t>
+      </w:r>
+      <w:r>
+        <w:t>,</w:t>
+      </w:r>
+      <w:r>
+        <w:t xml:space="preserve"> and I don’t think she’s handling it very well. I felt bad for her.”</w:t>
+      </w:r>
+    </w:p>
+    <w:p>
+      <w:pPr>
+        <w:ind w:firstLine="720"/>
+      </w:pPr>
+      <w:r>
+        <w:t>“</w:t>
+      </w:r>
+      <w:r>
+        <w:t>Makes sense</w:t>
+      </w:r>
+      <w:r>
+        <w:t>. I mean</w:t>
+      </w:r>
+      <w:r>
+        <w:t>,</w:t>
+      </w:r>
+      <w:r>
+        <w:t xml:space="preserve"> from the memories I’ve seen, they were close. </w:t>
+      </w:r>
+      <w:proofErr w:type="gramStart"/>
+      <w:r>
+        <w:t>So</w:t>
+      </w:r>
+      <w:proofErr w:type="gramEnd"/>
+      <w:r>
+        <w:t xml:space="preserve"> t</w:t>
+      </w:r>
+      <w:r>
+        <w:t>o have your</w:t>
+      </w:r>
+      <w:r>
+        <w:t xml:space="preserve"> only</w:t>
+      </w:r>
+      <w:r>
+        <w:t xml:space="preserve"> son do a complete one-eighty like that…” She shook her head. “That can’t be easy.”</w:t>
+      </w:r>
+    </w:p>
+    <w:p>
+      <w:pPr>
+        <w:ind w:firstLine="720"/>
+      </w:pPr>
+      <w:r>
+        <w:t>Violet</w:t>
+      </w:r>
+      <w:r>
+        <w:t xml:space="preserve"> was quiet for a long moment before she met Gracie’s eyes, her expression steady and sincere.</w:t>
+      </w:r>
+      <w:r>
+        <w:t xml:space="preserve"> </w:t>
+      </w:r>
+    </w:p>
+    <w:p>
+      <w:pPr>
+        <w:ind w:firstLine="720"/>
+      </w:pPr>
+      <w:r>
+        <w:t xml:space="preserve">“I want to help him,” </w:t>
+      </w:r>
+      <w:r>
+        <w:t>Violet</w:t>
+      </w:r>
+      <w:r>
+        <w:t xml:space="preserve"> said. “I want to give Lincoln his memories back</w:t>
+      </w:r>
+      <w:r>
+        <w:t xml:space="preserve">, </w:t>
+      </w:r>
+      <w:r>
+        <w:t xml:space="preserve">and then be there for him, the way he wanted… the way he </w:t>
+      </w:r>
+      <w:r>
+        <w:rPr>
+          <w:i/>
+          <w:iCs/>
+        </w:rPr>
+        <w:t>needed</w:t>
+      </w:r>
+      <w:r>
+        <w:t xml:space="preserve"> someone to be all along. I want to give Mrs. Winston her boy back. Her </w:t>
+      </w:r>
+      <w:r>
+        <w:rPr>
+          <w:i/>
+          <w:iCs/>
+        </w:rPr>
+        <w:t>real</w:t>
+      </w:r>
+      <w:r>
+        <w:t xml:space="preserve"> boy.”</w:t>
+      </w:r>
+    </w:p>
+    <w:p>
+      <w:pPr>
+        <w:ind w:firstLine="720"/>
+      </w:pPr>
+      <w:r>
+        <w:t>Gracie blinked</w:t>
+      </w:r>
+      <w:r>
+        <w:t xml:space="preserve">. </w:t>
+      </w:r>
+      <w:proofErr w:type="gramStart"/>
+      <w:r>
+        <w:t>“</w:t>
+      </w:r>
+      <w:proofErr w:type="gramEnd"/>
+      <w:r>
+        <w:t>Why? Why the sudden change of heart</w:t>
+      </w:r>
+      <w:r>
+        <w:t>?</w:t>
+      </w:r>
+      <w:r>
+        <w:t>”</w:t>
+      </w:r>
+      <w:r>
+        <w:t xml:space="preserve"> </w:t>
+      </w:r>
+      <w:r>
+        <w:t>she</w:t>
+      </w:r>
+      <w:r>
+        <w:t xml:space="preserve"> asked skeptically.</w:t>
+      </w:r>
+    </w:p>
+    <w:p>
+      <w:pPr>
+        <w:ind w:firstLine="720"/>
+      </w:pPr>
+      <w:r>
+        <w:t xml:space="preserve">Violet </w:t>
+      </w:r>
+      <w:proofErr w:type="gramStart"/>
+      <w:r>
+        <w:t>stared down</w:t>
+      </w:r>
+      <w:proofErr w:type="gramEnd"/>
+      <w:r>
+        <w:t xml:space="preserve"> at her fingers. “When I was sitting there, in that kitchen with Mrs. Winston… with Lincoln’s memories, I saw the hurt in her eyes. I</w:t>
+      </w:r>
+      <w:r>
+        <w:t xml:space="preserve">t </w:t>
+      </w:r>
+      <w:r>
+        <w:t>hit me then, hard,</w:t>
+      </w:r>
+      <w:r>
+        <w:t xml:space="preserve"> </w:t>
+      </w:r>
+      <w:r>
+        <w:t xml:space="preserve">that the way </w:t>
+      </w:r>
+      <w:r>
+        <w:t>Lincoln has</w:t>
+      </w:r>
+      <w:r>
+        <w:t xml:space="preserve"> been acting wasn’t for the better. I thought </w:t>
+      </w:r>
+      <w:proofErr w:type="gramStart"/>
+      <w:r>
+        <w:t>him</w:t>
+      </w:r>
+      <w:proofErr w:type="gramEnd"/>
+      <w:r>
+        <w:t xml:space="preserve"> not having those memories would be better for </w:t>
+      </w:r>
+      <w:proofErr w:type="gramStart"/>
+      <w:r>
+        <w:t>him—</w:t>
+      </w:r>
+      <w:proofErr w:type="gramEnd"/>
+      <w:r>
+        <w:t xml:space="preserve">like it would </w:t>
+      </w:r>
+      <w:r>
+        <w:t>protect him somehow. But being there, seeing his mom like that, I just knew it wasn’t true.” She swallowed. “</w:t>
+      </w:r>
+      <w:proofErr w:type="gramStart"/>
+      <w:r>
+        <w:t>Plus</w:t>
+      </w:r>
+      <w:proofErr w:type="gramEnd"/>
+      <w:r>
+        <w:t xml:space="preserve"> your little speech back at my house might have made some sense.” </w:t>
+      </w:r>
+    </w:p>
+    <w:p>
+      <w:pPr>
+        <w:ind w:firstLine="720"/>
+      </w:pPr>
+      <w:r>
+        <w:t>Violet didn’t mean for her gaze to drift to Gracie’s leg, the scar hidden beneath her pants, but it did.</w:t>
+      </w:r>
+    </w:p>
+    <w:p>
+      <w:pPr>
+        <w:ind w:firstLine="720"/>
+      </w:pPr>
+      <w:r>
+        <w:t>Gracie noticed immediately and tucked her leg beneath her. Violet looked away.</w:t>
+      </w:r>
+    </w:p>
+    <w:p>
+      <w:pPr>
+        <w:ind w:firstLine="720"/>
+      </w:pPr>
+      <w:r>
+        <w:t xml:space="preserve">“Is this pity?” Gracie asked, </w:t>
+      </w:r>
+      <w:proofErr w:type="gramStart"/>
+      <w:r>
+        <w:t>baring</w:t>
+      </w:r>
+      <w:proofErr w:type="gramEnd"/>
+      <w:r>
+        <w:t xml:space="preserve"> her teeth. “Is that what this is?”</w:t>
+      </w:r>
+    </w:p>
+    <w:p>
+      <w:pPr>
+        <w:ind w:firstLine="720"/>
+      </w:pPr>
+      <w:r>
+        <w:lastRenderedPageBreak/>
+        <w:t xml:space="preserve">Violet shook her head hard. “No. I swear to you, it’s not. I still think everyone should have a choice in the matter… but in the end, you were right. </w:t>
+      </w:r>
+      <w:r>
+        <w:rPr>
+          <w:i/>
+          <w:iCs/>
+        </w:rPr>
+        <w:t>Are</w:t>
+      </w:r>
+      <w:r>
+        <w:t xml:space="preserve"> right. We can’t just avoid this stuff. </w:t>
+      </w:r>
+      <w:proofErr w:type="gramStart"/>
+      <w:r>
+        <w:t>Numb</w:t>
+      </w:r>
+      <w:proofErr w:type="gramEnd"/>
+      <w:r>
+        <w:t xml:space="preserve"> it. Take it out on other people.” Her voice </w:t>
+      </w:r>
+      <w:proofErr w:type="gramStart"/>
+      <w:r>
+        <w:t>went</w:t>
+      </w:r>
+      <w:proofErr w:type="gramEnd"/>
+      <w:r>
+        <w:t xml:space="preserve"> small. “Even when facing it is harder.”</w:t>
+      </w:r>
+    </w:p>
+    <w:p>
+      <w:pPr>
+        <w:ind w:firstLine="720"/>
+      </w:pPr>
+      <w:r>
+        <w:t>Gracie considered her. “I’m glad to hear you say that. And not just the ‘I’m right’ part.”</w:t>
+      </w:r>
+    </w:p>
+    <w:p>
+      <w:pPr>
+        <w:ind w:firstLine="720"/>
+      </w:pPr>
+      <w:r>
+        <w:t>They both laughed softly.</w:t>
+      </w:r>
+    </w:p>
+    <w:p>
+      <w:pPr>
+        <w:ind w:firstLine="720"/>
+      </w:pPr>
+      <w:r>
+        <w:t xml:space="preserve">“It </w:t>
+      </w:r>
+      <w:r>
+        <w:rPr>
+          <w:i/>
+          <w:iCs/>
+        </w:rPr>
+        <w:t>is</w:t>
+      </w:r>
+      <w:r>
+        <w:t xml:space="preserve"> hard,” Gracie </w:t>
+      </w:r>
+      <w:r>
+        <w:t>admitted</w:t>
+      </w:r>
+      <w:r>
+        <w:t xml:space="preserve">. “It takes a lot of work. </w:t>
+      </w:r>
+      <w:r>
+        <w:t xml:space="preserve">Lord knows </w:t>
+      </w:r>
+      <w:r>
+        <w:t>I’m still working on it.” She paused</w:t>
+      </w:r>
+      <w:r>
+        <w:t xml:space="preserve"> to collect herself, eyes glistening</w:t>
+      </w:r>
+      <w:r>
+        <w:t>. “But you come out better—stronger—on the other end if you go through it. Deal with it. Sit with the hurt and learn how to cope.” Gracie sighed. “That much I can promise you. And</w:t>
+      </w:r>
+      <w:r>
+        <w:t xml:space="preserve"> that</w:t>
+      </w:r>
+      <w:r>
+        <w:t>…” She hesitated. “You were right too.”</w:t>
+      </w:r>
+    </w:p>
+    <w:p>
+      <w:pPr>
+        <w:ind w:firstLine="720"/>
+      </w:pPr>
+      <w:r>
+        <w:t>Violet tilted her head.</w:t>
+      </w:r>
+    </w:p>
+    <w:p>
+      <w:pPr>
+        <w:ind w:firstLine="720"/>
+      </w:pPr>
+      <w:r>
+        <w:t xml:space="preserve">“Everyone should have their own say in this.” Gracie glanced at Abby, her eyes stinging. “I was wrong about that. It’s the right way to go—but I </w:t>
+      </w:r>
+      <w:r>
+        <w:t xml:space="preserve">also </w:t>
+      </w:r>
+      <w:r>
+        <w:t xml:space="preserve">don’t know if we have that luxury in this </w:t>
+      </w:r>
+      <w:proofErr w:type="gramStart"/>
+      <w:r>
+        <w:t>case.”</w:t>
+      </w:r>
+      <w:proofErr w:type="gramEnd"/>
+    </w:p>
+    <w:p>
+      <w:pPr>
+        <w:ind w:firstLine="720"/>
+      </w:pPr>
+      <w:r>
+        <w:t xml:space="preserve">Violet sighed. “Yeah. I don’t think there’s much research on the psychology of ghost-stealing </w:t>
+      </w:r>
+      <w:proofErr w:type="gramStart"/>
+      <w:r>
+        <w:t>memories.”</w:t>
+      </w:r>
+      <w:proofErr w:type="gramEnd"/>
+    </w:p>
+    <w:p>
+      <w:pPr>
+        <w:ind w:firstLine="720"/>
+      </w:pPr>
+      <w:r>
+        <w:t>Gracie smiled like she hadn’t smiled in days. Then she looked back at Violet. “Look, you don’t have to help with Lincoln—or any of this—if you don’t want to. It’s a choice. Not something I decide for you. I get that this is more than what you were bargaining for. More personal. I can figure something out—”</w:t>
+      </w:r>
+    </w:p>
+    <w:p>
+      <w:pPr>
+        <w:ind w:firstLine="720"/>
+      </w:pPr>
+      <w:r>
+        <w:t>Violet</w:t>
+      </w:r>
+      <w:r>
+        <w:t xml:space="preserve"> </w:t>
+      </w:r>
+      <w:r>
+        <w:t>held up</w:t>
+      </w:r>
+      <w:r>
+        <w:t xml:space="preserve"> </w:t>
+      </w:r>
+      <w:r>
+        <w:t>her hand</w:t>
+      </w:r>
+      <w:r>
+        <w:t xml:space="preserve">, stopping </w:t>
+      </w:r>
+      <w:r>
+        <w:t>Gracie</w:t>
+      </w:r>
+      <w:r>
+        <w:t>. “</w:t>
+      </w:r>
+      <w:r>
+        <w:t>I</w:t>
+      </w:r>
+      <w:r>
+        <w:t xml:space="preserve"> want to help</w:t>
+      </w:r>
+      <w:r>
+        <w:t>. We owe it to Lincoln.</w:t>
+      </w:r>
+      <w:r>
+        <w:t xml:space="preserve"> </w:t>
+      </w:r>
+      <w:r>
+        <w:rPr>
+          <w:i/>
+          <w:iCs/>
+        </w:rPr>
+        <w:t xml:space="preserve">I </w:t>
+      </w:r>
+      <w:r>
+        <w:t>owe it to him.</w:t>
+      </w:r>
+      <w:r>
+        <w:t xml:space="preserve">” She </w:t>
+      </w:r>
+      <w:r>
+        <w:t>paused</w:t>
+      </w:r>
+      <w:r>
+        <w:t>, then added, “And maybe to everyone else Miss Everdeen convinced to give up pieces of themselves</w:t>
+      </w:r>
+      <w:r>
+        <w:t xml:space="preserve"> too</w:t>
+      </w:r>
+      <w:r>
+        <w:t>.”</w:t>
+      </w:r>
+    </w:p>
+    <w:p>
+      <w:pPr>
+        <w:ind w:firstLine="720"/>
+      </w:pPr>
+      <w:r>
+        <w:t>Gracie’s smile faded</w:t>
+      </w:r>
+      <w:r>
+        <w:t xml:space="preserve">, </w:t>
+      </w:r>
+      <w:r>
+        <w:t>“</w:t>
+      </w:r>
+      <w:r>
+        <w:t>W</w:t>
+      </w:r>
+      <w:r>
         <w:t>e might have our work cut out for us</w:t>
       </w:r>
       <w:r>
@@ -46113,7 +46392,19 @@
         <w:ind w:firstLine="720"/>
       </w:pPr>
       <w:r>
-        <w:t>Gracie exhaled. “Because they’re closing the library. For good.”</w:t>
+        <w:t xml:space="preserve">Gracie exhaled. “Because they’re </w:t>
+      </w:r>
+      <w:r>
+        <w:t xml:space="preserve">going to close </w:t>
+      </w:r>
+      <w:r>
+        <w:t>the library</w:t>
+      </w:r>
+      <w:r>
+        <w:t xml:space="preserve"> again</w:t>
+      </w:r>
+      <w:r>
+        <w:t>. For good.”</w:t>
       </w:r>
     </w:p>
     <w:p/>

</xml_diff>

<commit_message>
!Combined - Finish Ch.24
</commit_message>
<xml_diff>
--- a/!Combined.docx
+++ b/!Combined.docx
@@ -49351,13 +49351,7 @@
         <w:ind w:firstLine="720"/>
       </w:pPr>
       <w:r>
-        <w:t xml:space="preserve">Miss Everdeen wasn’t shy about making her reappearance </w:t>
-      </w:r>
-      <w:r>
-        <w:t xml:space="preserve">known </w:t>
-      </w:r>
-      <w:r>
-        <w:t>either. Violet acted as though the ghost-librarian wasn’t always looking over her shoulder, speaking sweet-nothings into her ear, but she was. More than ever before.</w:t>
+        <w:t>Miss Everdeen wasn’t shy about making her reappearance known either. Violet acted as though the ghost-librarian wasn’t always looking over her shoulder, speaking sweet-nothings into her ear, but she was. More than ever before.</w:t>
       </w:r>
     </w:p>
     <w:p>
@@ -52224,7 +52218,3397 @@
         <w:t>Chapter 24</w:t>
       </w:r>
     </w:p>
+    <w:p>
+      <w:pPr>
+        <w:ind w:firstLine="720"/>
+      </w:pPr>
+      <w:r>
+        <w:t>There would be no escape.</w:t>
+      </w:r>
+    </w:p>
+    <w:p>
+      <w:pPr>
+        <w:ind w:firstLine="720"/>
+      </w:pPr>
+      <w:r>
+        <w:t>Violet</w:t>
+      </w:r>
+      <w:r>
+        <w:t xml:space="preserve"> knew it before Kenya ran screaming for the door, yanking at the handle with all her strength—only for it to refuse her.</w:t>
+      </w:r>
+    </w:p>
+    <w:p>
+      <w:pPr>
+        <w:ind w:firstLine="720"/>
+      </w:pPr>
+      <w:r>
+        <w:t xml:space="preserve">Before Gracie </w:t>
+      </w:r>
+      <w:proofErr w:type="gramStart"/>
+      <w:r>
+        <w:t>rushed</w:t>
+      </w:r>
+      <w:proofErr w:type="gramEnd"/>
+      <w:r>
+        <w:t xml:space="preserve"> the nearest window, lifting, shoving, pounding, each effort ending the same way</w:t>
+      </w:r>
+      <w:r>
+        <w:t>.</w:t>
+      </w:r>
+    </w:p>
+    <w:p>
+      <w:pPr>
+        <w:ind w:firstLine="720"/>
+      </w:pPr>
+      <w:r>
+        <w:t xml:space="preserve">As </w:t>
+      </w:r>
+      <w:r>
+        <w:t xml:space="preserve">Briana </w:t>
+      </w:r>
+      <w:proofErr w:type="gramStart"/>
+      <w:r>
+        <w:t>tip</w:t>
+      </w:r>
+      <w:proofErr w:type="gramEnd"/>
+      <w:r>
+        <w:t xml:space="preserve"> over</w:t>
+      </w:r>
+      <w:r>
+        <w:t xml:space="preserve"> like a </w:t>
+      </w:r>
+      <w:r>
+        <w:t>fallen</w:t>
+      </w:r>
+      <w:r>
+        <w:t xml:space="preserve"> tree, Gracie </w:t>
+      </w:r>
+      <w:proofErr w:type="gramStart"/>
+      <w:r>
+        <w:t>abandon</w:t>
+      </w:r>
+      <w:r>
+        <w:t>ing</w:t>
+      </w:r>
+      <w:proofErr w:type="gramEnd"/>
+      <w:r>
+        <w:t xml:space="preserve"> the window to drag her out of harm’s way.</w:t>
+      </w:r>
+    </w:p>
+    <w:p>
+      <w:pPr>
+        <w:ind w:firstLine="720"/>
+      </w:pPr>
+      <w:r>
+        <w:t xml:space="preserve">Violet saw it </w:t>
+      </w:r>
+      <w:proofErr w:type="gramStart"/>
+      <w:r>
+        <w:t>all, but</w:t>
+      </w:r>
+      <w:proofErr w:type="gramEnd"/>
+      <w:r>
+        <w:t xml:space="preserve"> </w:t>
+      </w:r>
+      <w:r>
+        <w:t xml:space="preserve">barely </w:t>
+      </w:r>
+      <w:r>
+        <w:t xml:space="preserve">registered </w:t>
+      </w:r>
+      <w:r>
+        <w:t>it.</w:t>
+      </w:r>
+    </w:p>
+    <w:p>
+      <w:pPr>
+        <w:ind w:firstLine="720"/>
+      </w:pPr>
+      <w:r>
+        <w:t>She was transfixed on Everdeen.</w:t>
+      </w:r>
+    </w:p>
+    <w:p>
+      <w:pPr>
+        <w:ind w:firstLine="720"/>
+      </w:pPr>
+      <w:r>
+        <w:t>Watching as t</w:t>
+      </w:r>
+      <w:r>
+        <w:t xml:space="preserve">he ghost </w:t>
+      </w:r>
+      <w:r>
+        <w:t xml:space="preserve">woman stood </w:t>
+      </w:r>
+      <w:r>
+        <w:t xml:space="preserve">above them, </w:t>
+      </w:r>
+      <w:r>
+        <w:t>enjoying</w:t>
+      </w:r>
+      <w:r>
+        <w:t xml:space="preserve"> the chaos </w:t>
+      </w:r>
+      <w:r>
+        <w:t>unfold.</w:t>
+      </w:r>
+    </w:p>
+    <w:p>
+      <w:pPr>
+        <w:ind w:firstLine="720"/>
+        <w:rPr>
+          <w:i/>
+          <w:iCs/>
+        </w:rPr>
+      </w:pPr>
+      <w:r>
+        <w:rPr>
+          <w:i/>
+          <w:iCs/>
+        </w:rPr>
+        <w:t>Thieves.</w:t>
+      </w:r>
+    </w:p>
+    <w:p>
+      <w:pPr>
+        <w:ind w:firstLine="720"/>
+      </w:pPr>
+      <w:r>
+        <w:t xml:space="preserve">The word ricocheted through </w:t>
+      </w:r>
+      <w:r>
+        <w:t>Violet</w:t>
+      </w:r>
+      <w:r>
+        <w:t>’s mind like a ping-pong ball, each bounce igniting something hotter, brighter—until the fire built and consumed her. Until her chest felt ready to burst and her head throbbed with it.</w:t>
+      </w:r>
+    </w:p>
+    <w:p>
+      <w:pPr>
+        <w:ind w:firstLine="720"/>
+      </w:pPr>
+      <w:r>
+        <w:rPr>
+          <w:i/>
+          <w:iCs/>
+        </w:rPr>
+        <w:t>They</w:t>
+      </w:r>
+      <w:r>
+        <w:t xml:space="preserve"> were the </w:t>
+      </w:r>
+      <w:proofErr w:type="gramStart"/>
+      <w:r>
+        <w:t>thieves?</w:t>
+      </w:r>
+      <w:proofErr w:type="gramEnd"/>
+    </w:p>
+    <w:p>
+      <w:pPr>
+        <w:ind w:firstLine="720"/>
+      </w:pPr>
+      <w:r>
+        <w:t>After she witnessed firsthand what happened to Abby. To Lincoln and subsequently, Mrs. Winston. To what Everdeen was trying to do to her.</w:t>
+      </w:r>
+    </w:p>
+    <w:p>
+      <w:pPr>
+        <w:ind w:firstLine="720"/>
+      </w:pPr>
+      <w:r>
+        <w:t xml:space="preserve">Her dad was </w:t>
+      </w:r>
+      <w:r>
+        <w:t>going to propose m</w:t>
+      </w:r>
+      <w:r>
+        <w:t>oving again—just when she’d finally found someone who saw her</w:t>
+      </w:r>
+      <w:r>
+        <w:t xml:space="preserve"> for who she was. W</w:t>
+      </w:r>
+      <w:r>
+        <w:t xml:space="preserve">ho </w:t>
+      </w:r>
+      <w:r>
+        <w:t xml:space="preserve">had </w:t>
+      </w:r>
+      <w:r>
+        <w:t>accepted her</w:t>
+      </w:r>
+      <w:r>
+        <w:t xml:space="preserve">, </w:t>
+      </w:r>
+      <w:r>
+        <w:t xml:space="preserve">even when </w:t>
+      </w:r>
+      <w:r>
+        <w:t>after trying to push</w:t>
+      </w:r>
+      <w:r>
+        <w:t xml:space="preserve"> them away—and </w:t>
+      </w:r>
+      <w:r>
+        <w:rPr>
+          <w:i/>
+          <w:iCs/>
+        </w:rPr>
+        <w:t>this</w:t>
+      </w:r>
+      <w:r>
+        <w:t xml:space="preserve"> woman had the nerve to call </w:t>
+      </w:r>
+      <w:r>
+        <w:rPr>
+          <w:i/>
+          <w:iCs/>
+        </w:rPr>
+        <w:t>them</w:t>
+      </w:r>
+      <w:r>
+        <w:t xml:space="preserve"> thieves?</w:t>
+      </w:r>
+    </w:p>
+    <w:p>
+      <w:pPr>
+        <w:ind w:firstLine="720"/>
+      </w:pPr>
+      <w:r>
+        <w:lastRenderedPageBreak/>
+        <w:t>Violet</w:t>
+      </w:r>
+      <w:r>
+        <w:t>’s gaze snapped to Gracie, kneeling over Briana, shaking her gently. Then to Kenya, slumped against the door, breath hitching.</w:t>
+      </w:r>
+    </w:p>
+    <w:p>
+      <w:pPr>
+        <w:ind w:firstLine="720"/>
+      </w:pPr>
+      <w:r>
+        <w:t>She’d led them here.</w:t>
+      </w:r>
+    </w:p>
+    <w:p>
+      <w:pPr>
+        <w:ind w:firstLine="720"/>
+      </w:pPr>
+      <w:r>
+        <w:t>She’d opened the door.</w:t>
+      </w:r>
+    </w:p>
+    <w:p>
+      <w:pPr>
+        <w:ind w:firstLine="720"/>
+      </w:pPr>
+      <w:r>
+        <w:t>She’d caused this.</w:t>
+      </w:r>
+    </w:p>
+    <w:p>
+      <w:pPr>
+        <w:ind w:firstLine="720"/>
+      </w:pPr>
+      <w:r>
+        <w:t>Violet</w:t>
+      </w:r>
+      <w:r>
+        <w:t xml:space="preserve"> didn’t know when the scream tore out of her—but it did, raw and unrestrained, louder than anything she’d ever let loose before.</w:t>
+      </w:r>
+    </w:p>
+    <w:p>
+      <w:pPr>
+        <w:ind w:firstLine="720"/>
+      </w:pPr>
+      <w:r>
+        <w:t>It wasn’t fear.</w:t>
+      </w:r>
+      <w:r>
+        <w:t xml:space="preserve"> </w:t>
+      </w:r>
+      <w:r>
+        <w:t xml:space="preserve">It was </w:t>
+      </w:r>
+      <w:r>
+        <w:t xml:space="preserve">pure, unrelenting </w:t>
+      </w:r>
+      <w:r>
+        <w:t>fury.</w:t>
+      </w:r>
+      <w:r>
+        <w:t xml:space="preserve"> </w:t>
+      </w:r>
+    </w:p>
+    <w:p>
+      <w:pPr>
+        <w:ind w:firstLine="720"/>
+      </w:pPr>
+      <w:r>
+        <w:t>The</w:t>
+      </w:r>
+      <w:r>
+        <w:t xml:space="preserve"> floor </w:t>
+      </w:r>
+      <w:proofErr w:type="gramStart"/>
+      <w:r>
+        <w:t>had</w:t>
+      </w:r>
+      <w:proofErr w:type="gramEnd"/>
+      <w:r>
+        <w:t xml:space="preserve"> gone still. The trembling stopped.</w:t>
+      </w:r>
+    </w:p>
+    <w:p>
+      <w:pPr>
+        <w:ind w:firstLine="720"/>
+      </w:pPr>
+      <w:r>
+        <w:t xml:space="preserve">Everdeen tilted her head, one brow arched as she looked down at </w:t>
+      </w:r>
+      <w:r>
+        <w:t>Violet</w:t>
+      </w:r>
+      <w:r>
+        <w:t>.</w:t>
+      </w:r>
+    </w:p>
+    <w:p>
+      <w:pPr>
+        <w:ind w:firstLine="720"/>
+      </w:pPr>
+      <w:r>
+        <w:t>“Feel better?”</w:t>
+      </w:r>
+    </w:p>
+    <w:p>
+      <w:pPr>
+        <w:ind w:firstLine="720"/>
+      </w:pPr>
+      <w:r>
+        <w:t>Violet</w:t>
+      </w:r>
+      <w:r>
+        <w:t>’s voice burned—raw enough that she knew it would be gone by morning—but that wasn’t why the words came out so rough.</w:t>
+      </w:r>
+    </w:p>
+    <w:p>
+      <w:pPr>
+        <w:ind w:firstLine="720"/>
+      </w:pPr>
+      <w:r>
+        <w:t>She didn’t feel better.</w:t>
+      </w:r>
+    </w:p>
+    <w:p>
+      <w:pPr>
+        <w:ind w:firstLine="720"/>
+      </w:pPr>
+      <w:r>
+        <w:t xml:space="preserve">She felt </w:t>
+      </w:r>
+      <w:proofErr w:type="gramStart"/>
+      <w:r>
+        <w:t>used</w:t>
+      </w:r>
+      <w:proofErr w:type="gramEnd"/>
+      <w:r>
+        <w:t>. Betrayed. Angry.</w:t>
+      </w:r>
+    </w:p>
+    <w:p>
+      <w:pPr>
+        <w:ind w:firstLine="720"/>
+      </w:pPr>
+      <w:r>
+        <w:t xml:space="preserve">“No,” </w:t>
+      </w:r>
+      <w:r>
+        <w:t>Violet</w:t>
+      </w:r>
+      <w:r>
+        <w:t xml:space="preserve"> rasped. “I don’t.”</w:t>
+      </w:r>
+    </w:p>
+    <w:p>
+      <w:pPr>
+        <w:ind w:firstLine="720"/>
+      </w:pPr>
+      <w:r>
+        <w:t>She lifted her chin, forcing herself to meet Everdeen’s gaze.</w:t>
+      </w:r>
+    </w:p>
+    <w:p>
+      <w:pPr>
+        <w:ind w:firstLine="720"/>
+      </w:pPr>
+      <w:r>
+        <w:t xml:space="preserve">“You stand up there, looking down your nose at us, calling </w:t>
+      </w:r>
+      <w:r>
+        <w:rPr>
+          <w:i/>
+          <w:iCs/>
+        </w:rPr>
+        <w:t>us</w:t>
+      </w:r>
+      <w:r>
+        <w:t xml:space="preserve"> thieves?” </w:t>
+      </w:r>
+      <w:r>
+        <w:t>Violet</w:t>
+      </w:r>
+      <w:r>
+        <w:t>’s hands curled into fists. “</w:t>
+      </w:r>
+      <w:r>
+        <w:rPr>
+          <w:i/>
+          <w:iCs/>
+        </w:rPr>
+        <w:t>You’re</w:t>
+      </w:r>
+      <w:r>
+        <w:t xml:space="preserve"> the thief. You trick kids when they’re hurting. You promise peace. Promise relief. You say you’ll take the pain away—but it’s a lie.”</w:t>
+      </w:r>
+    </w:p>
+    <w:p>
+      <w:pPr>
+        <w:ind w:firstLine="720"/>
+      </w:pPr>
+      <w:r>
+        <w:t>Her voice shook, but she didn’t stop.</w:t>
+      </w:r>
+    </w:p>
+    <w:p>
+      <w:pPr>
+        <w:ind w:firstLine="720"/>
+      </w:pPr>
+      <w:r>
+        <w:t xml:space="preserve">“You use us. You steal our memories and hide them away for your own sick comfort. You say you’re helping, but all you do is hurt people.” </w:t>
+      </w:r>
+      <w:r>
+        <w:t>Violet</w:t>
+      </w:r>
+      <w:r>
+        <w:t xml:space="preserve"> swallowed hard. “You</w:t>
+      </w:r>
+      <w:r>
+        <w:t xml:space="preserve">, </w:t>
+      </w:r>
+      <w:r>
+        <w:rPr>
+          <w:i/>
+          <w:iCs/>
+        </w:rPr>
+        <w:t>Miss Everdeen</w:t>
+      </w:r>
+      <w:r>
+        <w:t xml:space="preserve">, </w:t>
+      </w:r>
+      <w:r>
+        <w:t>are the thief. Not us.”</w:t>
+      </w:r>
+    </w:p>
+    <w:p>
+      <w:pPr>
+        <w:ind w:firstLine="720"/>
+      </w:pPr>
+      <w:r>
+        <w:t>For just a heartbeat, a streak of red flashed through Everdeen’s glow before it settled back into its deep indigo haze.</w:t>
+      </w:r>
+    </w:p>
+    <w:p>
+      <w:pPr>
+        <w:ind w:firstLine="720"/>
+      </w:pPr>
+      <w:r>
+        <w:t>“Are you finished?” Everdeen asked coolly, a sharp edge cutting through her words.</w:t>
+      </w:r>
+    </w:p>
+    <w:p>
+      <w:pPr>
+        <w:ind w:firstLine="720"/>
+      </w:pPr>
+      <w:r>
+        <w:t xml:space="preserve">“No,” Gracie said, stepping up beside </w:t>
+      </w:r>
+      <w:r>
+        <w:t>Violet</w:t>
+      </w:r>
+      <w:r>
+        <w:t>. Her voice was steady. Solid. “She’s not.”</w:t>
+      </w:r>
+      <w:r>
+        <w:t xml:space="preserve"> </w:t>
+      </w:r>
+    </w:p>
+    <w:p>
+      <w:pPr>
+        <w:ind w:firstLine="720"/>
+      </w:pPr>
+      <w:r>
+        <w:lastRenderedPageBreak/>
+        <w:t>Violet</w:t>
+      </w:r>
+      <w:r>
+        <w:t xml:space="preserve"> felt Gracie’s presence like armor.</w:t>
+      </w:r>
+    </w:p>
+    <w:p>
+      <w:pPr>
+        <w:ind w:firstLine="720"/>
+      </w:pPr>
+      <w:r>
+        <w:t>“We’re not,” Gracie continued. “Those jars</w:t>
+      </w:r>
+      <w:r>
+        <w:t xml:space="preserve">, </w:t>
+      </w:r>
+      <w:r>
+        <w:t>the memorie</w:t>
+      </w:r>
+      <w:r>
+        <w:t xml:space="preserve">s, </w:t>
+      </w:r>
+      <w:r>
+        <w:t xml:space="preserve">they don’t belong to you. </w:t>
+      </w:r>
+      <w:r>
+        <w:t>No matter what you tell yourself</w:t>
+      </w:r>
+      <w:r>
+        <w:t>.” Her eyes burned as she looked up at the ghost</w:t>
+      </w:r>
+      <w:r>
+        <w:t>.</w:t>
+      </w:r>
+    </w:p>
+    <w:p>
+      <w:pPr>
+        <w:ind w:firstLine="720"/>
+      </w:pPr>
+      <w:r>
+        <w:t>She lifted her chin.</w:t>
+      </w:r>
+    </w:p>
+    <w:p>
+      <w:pPr>
+        <w:ind w:firstLine="720"/>
+      </w:pPr>
+      <w:r>
+        <w:t xml:space="preserve">“Give them back. Give the memories back to the </w:t>
+      </w:r>
+      <w:r>
+        <w:t>who</w:t>
+      </w:r>
+      <w:r>
+        <w:t xml:space="preserve"> they belong to.”</w:t>
+      </w:r>
+    </w:p>
+    <w:p>
+      <w:pPr>
+        <w:ind w:firstLine="720"/>
+      </w:pPr>
+      <w:r>
+        <w:t>Everdeen’s lips curved—not into a snarl, not into anger—but into something far worse.</w:t>
+      </w:r>
+    </w:p>
+    <w:p>
+      <w:pPr>
+        <w:ind w:firstLine="720"/>
+      </w:pPr>
+      <w:r>
+        <w:t>A smile.</w:t>
+      </w:r>
+    </w:p>
+    <w:p>
+      <w:pPr>
+        <w:ind w:firstLine="720"/>
+      </w:pPr>
+      <w:r>
+        <w:t>“Little miss</w:t>
+      </w:r>
+      <w:r>
+        <w:t xml:space="preserve">,” she said, clasping her hands together, “you mistake cruelty for mercy. Pain is not something to be cherished. It is a burden. One </w:t>
+      </w:r>
+      <w:r>
+        <w:rPr>
+          <w:i/>
+          <w:iCs/>
+        </w:rPr>
+        <w:t>I</w:t>
+      </w:r>
+      <w:r>
+        <w:t xml:space="preserve"> so kindly offer to carry.”</w:t>
+      </w:r>
+    </w:p>
+    <w:p>
+      <w:pPr>
+        <w:ind w:firstLine="720"/>
+      </w:pPr>
+      <w:r>
+        <w:t xml:space="preserve">The floor creaked beneath </w:t>
+      </w:r>
+      <w:r>
+        <w:t>Violet</w:t>
+      </w:r>
+      <w:r>
+        <w:t>’s feet as Everdeen descended a single step, her glow washing over the girls like cold water.</w:t>
+      </w:r>
+    </w:p>
+    <w:p>
+      <w:pPr>
+        <w:ind w:firstLine="720"/>
+      </w:pPr>
+      <w:r>
+        <w:t>“</w:t>
+      </w:r>
+      <w:r>
+        <w:rPr>
+          <w:i/>
+          <w:iCs/>
+        </w:rPr>
+        <w:t>They</w:t>
+      </w:r>
+      <w:r>
+        <w:t xml:space="preserve"> come to me because they </w:t>
+      </w:r>
+      <w:r>
+        <w:t>want</w:t>
+      </w:r>
+      <w:r>
+        <w:t xml:space="preserve"> to forget,” Everdeen continued. “Because living with that hurt is unbearable. I simply give them what they ask for.</w:t>
+      </w:r>
+      <w:r>
+        <w:t xml:space="preserve"> What they need.”</w:t>
+      </w:r>
+    </w:p>
+    <w:p>
+      <w:pPr>
+        <w:ind w:firstLine="720"/>
+      </w:pPr>
+      <w:r>
+        <w:t xml:space="preserve">“Yeah?” Kenya snapped, pushing herself off the wall. Her hands shook—but she planted </w:t>
+      </w:r>
+      <w:proofErr w:type="gramStart"/>
+      <w:r>
+        <w:t>herself</w:t>
+      </w:r>
+      <w:proofErr w:type="gramEnd"/>
+      <w:r>
+        <w:t xml:space="preserve"> anyway, stepping up beside </w:t>
+      </w:r>
+      <w:r>
+        <w:t>Violet</w:t>
+      </w:r>
+      <w:r>
+        <w:t>. “Funny how none of them remember asking.”</w:t>
+      </w:r>
+    </w:p>
+    <w:p>
+      <w:pPr>
+        <w:ind w:firstLine="720"/>
+      </w:pPr>
+      <w:r>
+        <w:t>Everdeen’s eyes flicked to her for the first time.</w:t>
+      </w:r>
+    </w:p>
+    <w:p>
+      <w:pPr>
+        <w:ind w:firstLine="720"/>
+      </w:pPr>
+      <w:r>
+        <w:t>Kenya squared her shoulders. “You didn’t help Lincoln. You</w:t>
+      </w:r>
+      <w:r>
+        <w:t xml:space="preserve"> turned him into something he wasn’t. Until </w:t>
+      </w:r>
+      <w:r>
+        <w:t xml:space="preserve">there was nothing left and </w:t>
+      </w:r>
+      <w:r>
+        <w:t>it</w:t>
+      </w:r>
+      <w:r>
+        <w:t xml:space="preserve"> hollowed him out. You didn’t make him better—you made him disappear.</w:t>
+      </w:r>
+      <w:r>
+        <w:t xml:space="preserve"> And Abby—” A single tear dripped down Kenya’s cheek. “You sent her to the hospital. </w:t>
+      </w:r>
+      <w:r>
+        <w:t>How is that</w:t>
+      </w:r>
+      <w:r>
+        <w:t xml:space="preserve"> better?”</w:t>
+      </w:r>
+    </w:p>
+    <w:p>
+      <w:pPr>
+        <w:ind w:firstLine="720"/>
+      </w:pPr>
+      <w:r>
+        <w:t>Briana stirred then, groaning softly as Gracie helped her to her feet. She blinked, swayed—and then focused, her gaze locking onto Everdeen with surprising sharpness.</w:t>
+      </w:r>
+    </w:p>
+    <w:p>
+      <w:pPr>
+        <w:ind w:firstLine="720"/>
+      </w:pPr>
+      <w:r>
+        <w:t xml:space="preserve">“My mom used to say pain sucks,” Briana said quietly. “But </w:t>
+      </w:r>
+      <w:r>
+        <w:t>it can make you stronger.”</w:t>
+      </w:r>
+    </w:p>
+    <w:p>
+      <w:pPr>
+        <w:ind w:firstLine="720"/>
+      </w:pPr>
+      <w:r>
+        <w:t>She stepped forward too.</w:t>
+      </w:r>
+    </w:p>
+    <w:p>
+      <w:pPr>
+        <w:ind w:firstLine="720"/>
+      </w:pPr>
+      <w:r>
+        <w:t>Now they stood shoulder to shoulder—</w:t>
+      </w:r>
+      <w:r>
+        <w:t>Violet</w:t>
+      </w:r>
+      <w:r>
+        <w:t>, Gracie, Kenya, Briana. Four girls. Breathing hard. Holding their ground.</w:t>
+      </w:r>
+    </w:p>
+    <w:p>
+      <w:pPr>
+        <w:ind w:firstLine="720"/>
+      </w:pPr>
+      <w:r>
+        <w:t>Everdeen’s smile faltered—just a crack.</w:t>
+      </w:r>
+    </w:p>
+    <w:p>
+      <w:pPr>
+        <w:ind w:firstLine="720"/>
+      </w:pPr>
+      <w:r>
+        <w:lastRenderedPageBreak/>
+        <w:t xml:space="preserve">“You think yourselves heroes,” she said </w:t>
+      </w:r>
+      <w:r>
+        <w:t>with a sneer</w:t>
+      </w:r>
+      <w:r>
+        <w:t>. “Children playing at bravery</w:t>
+      </w:r>
+      <w:r>
+        <w:t xml:space="preserve">? </w:t>
+      </w:r>
+      <w:r>
+        <w:t>But y</w:t>
+      </w:r>
+      <w:r>
+        <w:t xml:space="preserve">ou cannot possibly understand what I’ve spared them </w:t>
+      </w:r>
+      <w:r>
+        <w:t xml:space="preserve">all </w:t>
+      </w:r>
+      <w:r>
+        <w:t>from.”</w:t>
+      </w:r>
+    </w:p>
+    <w:p>
+      <w:pPr>
+        <w:ind w:firstLine="720"/>
+      </w:pPr>
+      <w:r>
+        <w:t>Violet</w:t>
+      </w:r>
+      <w:r>
+        <w:t xml:space="preserve"> felt the echo of cold under her skin again—but it didn’t pull her under this time.</w:t>
+      </w:r>
+      <w:r>
+        <w:t xml:space="preserve"> </w:t>
+      </w:r>
+      <w:r>
+        <w:t>“No,” she said. “You didn’t spare us. You stole from us.</w:t>
+      </w:r>
+      <w:r>
+        <w:t xml:space="preserve"> And we’re not going to let it happen anymore.”</w:t>
+      </w:r>
+    </w:p>
+    <w:p>
+      <w:pPr>
+        <w:ind w:firstLine="720"/>
+      </w:pPr>
+      <w:r>
+        <w:t>For the first time since they’d entered the library, the lights flickered.</w:t>
+      </w:r>
+    </w:p>
+    <w:p>
+      <w:pPr>
+        <w:ind w:firstLine="720"/>
+      </w:pPr>
+      <w:r>
+        <w:t>Everdeen’s gaze swept over them—slow, deliberate</w:t>
+      </w:r>
+      <w:r>
+        <w:t>.</w:t>
+      </w:r>
+      <w:r>
+        <w:t xml:space="preserve"> </w:t>
+      </w:r>
+    </w:p>
+    <w:p>
+      <w:pPr>
+        <w:ind w:firstLine="720"/>
+      </w:pPr>
+      <w:r>
+        <w:t>“</w:t>
+      </w:r>
+      <w:r>
+        <w:t xml:space="preserve">And </w:t>
+      </w:r>
+      <w:r>
+        <w:rPr>
+          <w:i/>
+          <w:iCs/>
+        </w:rPr>
+        <w:t>you</w:t>
+      </w:r>
+      <w:r>
+        <w:t xml:space="preserve"> </w:t>
+      </w:r>
+      <w:r>
+        <w:t>four are going</w:t>
+      </w:r>
+      <w:r>
+        <w:t xml:space="preserve"> to</w:t>
+      </w:r>
+      <w:r>
+        <w:t xml:space="preserve"> be the ones to</w:t>
+      </w:r>
+      <w:r>
+        <w:t xml:space="preserve"> stop me?” Everdeen </w:t>
+      </w:r>
+      <w:r>
+        <w:t>laughed</w:t>
+      </w:r>
+      <w:r>
+        <w:t>. “With salt pellets and iron skillets?”</w:t>
+      </w:r>
+      <w:r>
+        <w:t xml:space="preserve"> </w:t>
+      </w:r>
+    </w:p>
+    <w:p>
+      <w:pPr>
+        <w:ind w:firstLine="720"/>
+      </w:pPr>
+      <w:r>
+        <w:t>Her eyes slid to Briana.</w:t>
+      </w:r>
+    </w:p>
+    <w:p>
+      <w:pPr>
+        <w:ind w:firstLine="720"/>
+      </w:pPr>
+      <w:r>
+        <w:t>“The ogre girl,” Everdeen murmured, “who cries herself to sleep each night, staring into the mirror. Wishing—</w:t>
+      </w:r>
+      <w:r>
+        <w:rPr>
+          <w:i/>
+          <w:iCs/>
+        </w:rPr>
+        <w:t>praying</w:t>
+      </w:r>
+      <w:r>
+        <w:t>—she were smaller.”</w:t>
+      </w:r>
+    </w:p>
+    <w:p>
+      <w:pPr>
+        <w:ind w:firstLine="720"/>
+      </w:pPr>
+      <w:r>
+        <w:t>Briana stiffened.</w:t>
+      </w:r>
+    </w:p>
+    <w:p>
+      <w:pPr>
+        <w:ind w:firstLine="720"/>
+      </w:pPr>
+      <w:r>
+        <w:t>Everdeen turned to Kenya.</w:t>
+      </w:r>
+    </w:p>
+    <w:p>
+      <w:pPr>
+        <w:ind w:firstLine="720"/>
+      </w:pPr>
+      <w:r>
+        <w:t>“Or the brash one,” she continued. “So loud. So sharp. Reprimanded by her father when</w:t>
+      </w:r>
+      <w:r>
+        <w:t xml:space="preserve">ever she </w:t>
+      </w:r>
+      <w:r>
+        <w:t xml:space="preserve">lets that toughness slip. </w:t>
+      </w:r>
+      <w:r>
+        <w:t>But</w:t>
+      </w:r>
+      <w:r>
+        <w:t xml:space="preserve"> beneath it all…” Everdeen smiled knowingly. “You are soft.”</w:t>
+      </w:r>
+    </w:p>
+    <w:p>
+      <w:pPr>
+        <w:ind w:firstLine="720"/>
+      </w:pPr>
+      <w:r>
+        <w:t>Kenya’s jaw clenched.</w:t>
+      </w:r>
+    </w:p>
+    <w:p>
+      <w:pPr>
+        <w:ind w:firstLine="720"/>
+      </w:pPr>
+      <w:r>
+        <w:t xml:space="preserve">Everdeen’s gaze </w:t>
+      </w:r>
+      <w:r>
+        <w:t xml:space="preserve">switched to </w:t>
+      </w:r>
+      <w:r>
+        <w:t>Gracie.</w:t>
+      </w:r>
+    </w:p>
+    <w:p>
+      <w:pPr>
+        <w:ind w:firstLine="720"/>
+      </w:pPr>
+      <w:r>
+        <w:t xml:space="preserve">“And the perfect one,” she said almost fondly. </w:t>
+      </w:r>
+      <w:proofErr w:type="gramStart"/>
+      <w:r>
+        <w:t>“With siblings she</w:t>
+      </w:r>
+      <w:proofErr w:type="gramEnd"/>
+      <w:r>
+        <w:t xml:space="preserve"> will never measure up </w:t>
+      </w:r>
+      <w:proofErr w:type="gramStart"/>
+      <w:r>
+        <w:t>to</w:t>
+      </w:r>
+      <w:proofErr w:type="gramEnd"/>
+      <w:r>
+        <w:t xml:space="preserve">. Parents who set the bar so high </w:t>
+      </w:r>
+      <w:proofErr w:type="gramStart"/>
+      <w:r>
+        <w:t>she</w:t>
+      </w:r>
+      <w:proofErr w:type="gramEnd"/>
+      <w:r>
+        <w:t xml:space="preserve"> can’t breathe beneath it. </w:t>
+      </w:r>
+      <w:r>
+        <w:t xml:space="preserve">To the point where she </w:t>
+      </w:r>
+      <w:r>
+        <w:t>turns that pain inward</w:t>
+      </w:r>
+      <w:r>
+        <w:t>?</w:t>
+      </w:r>
+      <w:r>
+        <w:t>”</w:t>
+      </w:r>
+    </w:p>
+    <w:p>
+      <w:pPr>
+        <w:ind w:firstLine="720"/>
+      </w:pPr>
+      <w:r>
+        <w:t>Gracie’s knuckles went white.</w:t>
+      </w:r>
+    </w:p>
+    <w:p>
+      <w:pPr>
+        <w:ind w:firstLine="720"/>
+      </w:pPr>
+      <w:r>
+        <w:t xml:space="preserve">“And finally,” Everdeen said, her voice lowering as she faced </w:t>
+      </w:r>
+      <w:r>
+        <w:t>Violet</w:t>
+      </w:r>
+      <w:r>
+        <w:t xml:space="preserve">, “the loner. The girl who lost her </w:t>
+      </w:r>
+      <w:r>
+        <w:t>mommy</w:t>
+      </w:r>
+      <w:r>
+        <w:t xml:space="preserve">. </w:t>
+      </w:r>
+      <w:r>
+        <w:t>The one w</w:t>
+      </w:r>
+      <w:r>
+        <w:t>ho has nowhere to call home. Who hides in the shadows because the light feels like exposure.”</w:t>
+      </w:r>
+    </w:p>
+    <w:p>
+      <w:pPr>
+        <w:ind w:firstLine="720"/>
+      </w:pPr>
+      <w:r>
+        <w:t>Everdeen clicked her tongue, shaking her head.</w:t>
+      </w:r>
+    </w:p>
+    <w:p>
+      <w:pPr>
+        <w:ind w:firstLine="720"/>
+      </w:pPr>
+      <w:r>
+        <w:t xml:space="preserve">“You are trying to fight me,” she said. “But </w:t>
+      </w:r>
+      <w:r>
+        <w:t>how can you not s</w:t>
+      </w:r>
+      <w:r>
+        <w:t xml:space="preserve">ee? I can help you. </w:t>
+      </w:r>
+      <w:proofErr w:type="gramStart"/>
+      <w:r>
+        <w:t>Each and every</w:t>
+      </w:r>
+      <w:proofErr w:type="gramEnd"/>
+      <w:r>
+        <w:t xml:space="preserve"> one of you. In ways no one else can. In ways no one else ever will. I—”</w:t>
+      </w:r>
+    </w:p>
+    <w:p>
+      <w:pPr>
+        <w:ind w:firstLine="720"/>
+      </w:pPr>
+      <w:r>
+        <w:t>“Stop!”</w:t>
+      </w:r>
+      <w:r>
+        <w:t xml:space="preserve"> </w:t>
+      </w:r>
+      <w:r>
+        <w:t>Violet</w:t>
+      </w:r>
+      <w:r>
+        <w:t>’s voice cracked through the room like a whip.</w:t>
+      </w:r>
+    </w:p>
+    <w:p>
+      <w:pPr>
+        <w:ind w:firstLine="720"/>
+      </w:pPr>
+      <w:r>
+        <w:lastRenderedPageBreak/>
+        <w:t>“Just—stop it.” She stepped forward, heart pounding. “You point out our hardships like we’re supposed to be ashamed of them. Like they’re flaws.</w:t>
+      </w:r>
+      <w:r>
+        <w:t xml:space="preserve"> </w:t>
+      </w:r>
+      <w:r>
+        <w:t>But it’s the opposite.”</w:t>
+      </w:r>
+    </w:p>
+    <w:p>
+      <w:pPr>
+        <w:ind w:firstLine="720"/>
+      </w:pPr>
+      <w:r>
+        <w:t>Another flicker of light rippled through the library.</w:t>
+      </w:r>
+    </w:p>
+    <w:p>
+      <w:pPr>
+        <w:ind w:firstLine="720"/>
+      </w:pPr>
+      <w:r>
+        <w:t xml:space="preserve">“We should be proud of them,” </w:t>
+      </w:r>
+      <w:r>
+        <w:t>Violet</w:t>
+      </w:r>
+      <w:r>
+        <w:t xml:space="preserve"> continued. “Proud that we struggle. Proud that we fight every day anyway. That we don’t </w:t>
+      </w:r>
+      <w:proofErr w:type="gramStart"/>
+      <w:r>
+        <w:t>cave</w:t>
+      </w:r>
+      <w:proofErr w:type="gramEnd"/>
+      <w:r>
+        <w:t>. That we keep moving forward, even when it hurts.</w:t>
+      </w:r>
+      <w:r>
+        <w:t xml:space="preserve">” </w:t>
+      </w:r>
+      <w:r>
+        <w:t>Her voice steadied.</w:t>
+      </w:r>
+      <w:r>
+        <w:t xml:space="preserve"> </w:t>
+      </w:r>
+      <w:r>
+        <w:t>“Tha</w:t>
+      </w:r>
+      <w:r>
+        <w:t>t’s bravery.”</w:t>
+      </w:r>
+    </w:p>
+    <w:p>
+      <w:pPr>
+        <w:ind w:firstLine="720"/>
+      </w:pPr>
+      <w:r>
+        <w:t>“We shouldn’t be erasing our pain. Or pretending it doesn’t exist.”</w:t>
+      </w:r>
+      <w:r>
+        <w:t xml:space="preserve"> </w:t>
+      </w:r>
+      <w:r>
+        <w:t>Gracie</w:t>
+      </w:r>
+      <w:r>
+        <w:t xml:space="preserve"> gestured to the girls beside her.</w:t>
+      </w:r>
+      <w:r>
+        <w:t xml:space="preserve"> </w:t>
+      </w:r>
+      <w:r>
+        <w:t>“We should be helping each other carry it.”</w:t>
+      </w:r>
+    </w:p>
+    <w:p>
+      <w:pPr>
+        <w:ind w:firstLine="720"/>
+      </w:pPr>
+      <w:r>
+        <w:t>“And we can help you too.”</w:t>
+      </w:r>
+      <w:r>
+        <w:t xml:space="preserve"> Violet said softly.</w:t>
+      </w:r>
+    </w:p>
+    <w:p>
+      <w:pPr>
+        <w:ind w:firstLine="720"/>
+      </w:pPr>
+      <w:r>
+        <w:t xml:space="preserve">Confusion flickered across Everdeen’s face. For the first time since </w:t>
+      </w:r>
+      <w:r>
+        <w:t>Violet</w:t>
+      </w:r>
+      <w:r>
+        <w:t xml:space="preserve"> had met the </w:t>
+      </w:r>
+      <w:proofErr w:type="gramStart"/>
+      <w:r>
+        <w:t>ghost-librarian</w:t>
+      </w:r>
+      <w:proofErr w:type="gramEnd"/>
+      <w:r>
+        <w:t>, she looked</w:t>
+      </w:r>
+      <w:r>
+        <w:t xml:space="preserve"> almost</w:t>
+      </w:r>
+      <w:r>
+        <w:t>… human. Almost</w:t>
+      </w:r>
+      <w:r>
+        <w:t>…</w:t>
+      </w:r>
+      <w:r>
+        <w:t xml:space="preserve"> </w:t>
+      </w:r>
+      <w:r>
+        <w:t>whole</w:t>
+      </w:r>
+      <w:r>
+        <w:t>.</w:t>
+      </w:r>
+    </w:p>
+    <w:p>
+      <w:pPr>
+        <w:ind w:firstLine="720"/>
+      </w:pPr>
+      <w:r>
+        <w:t xml:space="preserve">But as </w:t>
+      </w:r>
+      <w:proofErr w:type="gramStart"/>
+      <w:r>
+        <w:t>quick</w:t>
+      </w:r>
+      <w:proofErr w:type="gramEnd"/>
+      <w:r>
+        <w:t xml:space="preserve"> as it came, it went. </w:t>
+      </w:r>
+    </w:p>
+    <w:p>
+      <w:pPr>
+        <w:ind w:firstLine="720"/>
+      </w:pPr>
+      <w:r>
+        <w:t xml:space="preserve">And the indigo haze deepened into a dark, burgundy red that pulsed with heat and fury. </w:t>
+      </w:r>
+    </w:p>
+    <w:p>
+      <w:pPr>
+        <w:ind w:firstLine="720"/>
+      </w:pPr>
+      <w:r>
+        <w:t>“</w:t>
+      </w:r>
+      <w:r>
+        <w:rPr>
+          <w:i/>
+          <w:iCs/>
+        </w:rPr>
+        <w:t>You</w:t>
+      </w:r>
+      <w:r>
+        <w:t xml:space="preserve"> cannot help me,” Everdeen hissed. “</w:t>
+      </w:r>
+      <w:r>
+        <w:rPr>
+          <w:i/>
+          <w:iCs/>
+        </w:rPr>
+        <w:t>You</w:t>
+      </w:r>
+      <w:r>
+        <w:t xml:space="preserve"> cannot even help yourself.”</w:t>
+      </w:r>
+      <w:r>
+        <w:br/>
+        <w:t>Her smile sharpened. “I am the one who helps. I help children. I take their pain away.”</w:t>
+      </w:r>
+    </w:p>
+    <w:p>
+      <w:pPr>
+        <w:ind w:firstLine="720"/>
+      </w:pPr>
+      <w:r>
+        <w:t xml:space="preserve">Her gaze burned into </w:t>
+      </w:r>
+      <w:r>
+        <w:t>Violet</w:t>
+      </w:r>
+      <w:r>
+        <w:t>’s.</w:t>
+      </w:r>
+    </w:p>
+    <w:p>
+      <w:pPr>
+        <w:ind w:firstLine="720"/>
+      </w:pPr>
+      <w:r>
+        <w:t>“And now,” she said</w:t>
+      </w:r>
+      <w:r>
+        <w:t>, voice dripping disdain</w:t>
+      </w:r>
+      <w:r>
+        <w:t>, “you are standing in my way.”</w:t>
+      </w:r>
+    </w:p>
+    <w:p>
+      <w:pPr>
+        <w:ind w:firstLine="720"/>
+      </w:pPr>
+      <w:r>
+        <w:t>This time it wasn’t just the floorboards</w:t>
+      </w:r>
+      <w:r>
+        <w:t xml:space="preserve"> that moved. </w:t>
+      </w:r>
+      <w:r>
+        <w:t xml:space="preserve">The entire house </w:t>
+      </w:r>
+      <w:proofErr w:type="gramStart"/>
+      <w:r>
+        <w:t>convulsed</w:t>
+      </w:r>
+      <w:proofErr w:type="gramEnd"/>
+      <w:r>
+        <w:t xml:space="preserve">. Shutters rattled against the windows. Doors swung </w:t>
+      </w:r>
+      <w:r>
+        <w:t xml:space="preserve">wildly </w:t>
+      </w:r>
+      <w:r>
+        <w:t>on their hinges. The walls groaned</w:t>
+      </w:r>
+      <w:r>
+        <w:t xml:space="preserve"> </w:t>
+      </w:r>
+      <w:r>
+        <w:t>like collapsing lungs.</w:t>
+      </w:r>
+    </w:p>
+    <w:p>
+      <w:pPr>
+        <w:ind w:firstLine="720"/>
+      </w:pPr>
+      <w:r>
+        <w:t xml:space="preserve">For half a second, </w:t>
+      </w:r>
+      <w:r>
+        <w:t>Violet</w:t>
+      </w:r>
+      <w:r>
+        <w:t xml:space="preserve"> thought Everdeen might bring the whole house down.</w:t>
+      </w:r>
+    </w:p>
+    <w:p>
+      <w:pPr>
+        <w:ind w:firstLine="720"/>
+      </w:pPr>
+      <w:r>
+        <w:t>And somehow, that felt preferable to what came next.</w:t>
+      </w:r>
+    </w:p>
+    <w:p>
+      <w:pPr>
+        <w:ind w:firstLine="720"/>
+      </w:pPr>
+      <w:r>
+        <w:t xml:space="preserve">The children—the same ones who had sat beside </w:t>
+      </w:r>
+      <w:r>
+        <w:t>Violet</w:t>
+      </w:r>
+      <w:r>
+        <w:t xml:space="preserve"> during story time, and more—closed in around Everdeen like a living barricade.</w:t>
+      </w:r>
+    </w:p>
+    <w:p>
+      <w:pPr>
+        <w:ind w:firstLine="720"/>
+      </w:pPr>
+      <w:r>
+        <w:t>That night, their faces had been passive. Stolen. Empty.</w:t>
+      </w:r>
+    </w:p>
+    <w:p>
+      <w:pPr>
+        <w:ind w:firstLine="720"/>
+      </w:pPr>
+      <w:r>
+        <w:t>But n</w:t>
+      </w:r>
+      <w:r>
+        <w:t>ow, they all burned with Everdeen’s red glow.</w:t>
+      </w:r>
+    </w:p>
+    <w:p>
+      <w:pPr>
+        <w:ind w:firstLine="720"/>
+      </w:pPr>
+      <w:r>
+        <w:t xml:space="preserve">Their expressions were twisted with anger, eyes sharp and accusing, as if the girls hadn’t just </w:t>
+      </w:r>
+      <w:r>
+        <w:t>threatened</w:t>
+      </w:r>
+      <w:r>
+        <w:t xml:space="preserve"> Everdeen—but their </w:t>
+      </w:r>
+      <w:r>
+        <w:t>own</w:t>
+      </w:r>
+      <w:r>
+        <w:t xml:space="preserve"> existence.</w:t>
+      </w:r>
+    </w:p>
+    <w:p>
+      <w:pPr>
+        <w:ind w:firstLine="720"/>
+      </w:pPr>
+      <w:r>
+        <w:lastRenderedPageBreak/>
+        <w:t xml:space="preserve">“Uh,” Kenya whispered, “who are </w:t>
+      </w:r>
+      <w:r>
+        <w:rPr>
+          <w:i/>
+          <w:iCs/>
+        </w:rPr>
+        <w:t>they</w:t>
+      </w:r>
+      <w:r>
+        <w:t>?”</w:t>
+      </w:r>
+    </w:p>
+    <w:p>
+      <w:pPr>
+        <w:ind w:firstLine="720"/>
+      </w:pPr>
+      <w:r>
+        <w:t>“Ghost children,” Gracie said.</w:t>
+      </w:r>
+    </w:p>
+    <w:p>
+      <w:pPr>
+        <w:ind w:firstLine="720"/>
+      </w:pPr>
+      <w:r>
+        <w:t>“Yeah, got that much, thanks.”</w:t>
+      </w:r>
+    </w:p>
+    <w:p>
+      <w:pPr>
+        <w:ind w:firstLine="720"/>
+      </w:pPr>
+      <w:r>
+        <w:t>“I think they’re some of the kids</w:t>
+      </w:r>
+      <w:r>
+        <w:t xml:space="preserve"> </w:t>
+      </w:r>
+      <w:r>
+        <w:t xml:space="preserve">that Everdeen’s taken over the years,” </w:t>
+      </w:r>
+      <w:r>
+        <w:t>Violet</w:t>
+      </w:r>
+      <w:r>
+        <w:t xml:space="preserve"> said </w:t>
+      </w:r>
+      <w:r>
+        <w:t>as she glanced from face to face</w:t>
+      </w:r>
+      <w:r>
+        <w:t>.</w:t>
+      </w:r>
+    </w:p>
+    <w:p>
+      <w:pPr>
+        <w:ind w:firstLine="720"/>
+      </w:pPr>
+      <w:r>
+        <w:t>Gracie squinted. “Tha</w:t>
+      </w:r>
+      <w:r>
+        <w:t>e</w:t>
+      </w:r>
+      <w:r>
+        <w:t xml:space="preserve"> one on the end kind</w:t>
+      </w:r>
+      <w:r>
+        <w:t xml:space="preserve"> of</w:t>
+      </w:r>
+      <w:r>
+        <w:t xml:space="preserve"> looks like Deadpan Stan.”</w:t>
+      </w:r>
+    </w:p>
+    <w:p>
+      <w:pPr>
+        <w:ind w:firstLine="720"/>
+      </w:pPr>
+      <w:r>
+        <w:t>Briana swallowed. “They can’t touch us, right? They’re just ghosts.”</w:t>
+      </w:r>
+    </w:p>
+    <w:p>
+      <w:pPr>
+        <w:ind w:firstLine="720"/>
+      </w:pPr>
+      <w:r>
+        <w:t xml:space="preserve">Gracie didn’t answer right away. Her grip tightened on her salt-shooter. “I </w:t>
+      </w:r>
+      <w:r>
+        <w:t>wouldn’t bet on it</w:t>
+      </w:r>
+      <w:r>
+        <w:t xml:space="preserve">. Everdeen can touch us. And if she’s </w:t>
+      </w:r>
+      <w:r>
+        <w:t>commanding</w:t>
+      </w:r>
+      <w:r>
+        <w:t xml:space="preserve"> them…”</w:t>
+      </w:r>
+    </w:p>
+    <w:p>
+      <w:pPr>
+        <w:ind w:firstLine="720"/>
+      </w:pPr>
+      <w:r>
+        <w:t>“Great,” Kenya muttered.</w:t>
+      </w:r>
+    </w:p>
+    <w:p>
+      <w:pPr>
+        <w:ind w:firstLine="720"/>
+      </w:pPr>
+      <w:r>
+        <w:t>Briana’s voice trembled. “</w:t>
+      </w:r>
+      <w:r>
+        <w:t>W</w:t>
+      </w:r>
+      <w:r>
+        <w:t>hat do we do?”</w:t>
+      </w:r>
+    </w:p>
+    <w:p>
+      <w:pPr>
+        <w:ind w:firstLine="720"/>
+      </w:pPr>
+      <w:r>
+        <w:t>Violet</w:t>
+      </w:r>
+      <w:r>
+        <w:t xml:space="preserve"> looked at Gracie. Gracie looked back.</w:t>
+      </w:r>
+    </w:p>
+    <w:p>
+      <w:pPr>
+        <w:ind w:firstLine="720"/>
+      </w:pPr>
+      <w:r>
+        <w:t>They didn’t need words.</w:t>
+      </w:r>
+    </w:p>
+    <w:p>
+      <w:pPr>
+        <w:ind w:firstLine="720"/>
+      </w:pPr>
+      <w:r>
+        <w:t>“We do what we came here to do,” Gracie said, gripping her salt-shooter in one hand and her skillet in the other. “We find that heirloom.”</w:t>
+      </w:r>
+    </w:p>
+    <w:p>
+      <w:pPr>
+        <w:ind w:firstLine="720"/>
+      </w:pPr>
+      <w:r>
+        <w:t>Then, like a wild banshee, Gracie charged forward with a raucous battle cry.</w:t>
+      </w:r>
+    </w:p>
+    <w:p>
+      <w:pPr>
+        <w:ind w:firstLine="720"/>
+      </w:pPr>
+      <w:r>
+        <w:t>Violet, Briana, and Kenya exchanged a single look—and bolted after her, screaming at the top of their lungs.</w:t>
+      </w:r>
+    </w:p>
+    <w:p>
+      <w:pPr>
+        <w:ind w:firstLine="720"/>
+      </w:pPr>
+      <w:r>
+        <w:t>T</w:t>
+      </w:r>
+      <w:r>
+        <w:t>he library erupted around them.</w:t>
+      </w:r>
+    </w:p>
+    <w:p>
+      <w:pPr>
+        <w:ind w:firstLine="720"/>
+      </w:pPr>
+      <w:r>
+        <w:t xml:space="preserve">Salt flew. </w:t>
+      </w:r>
+    </w:p>
+    <w:p>
+      <w:pPr>
+        <w:ind w:firstLine="720"/>
+      </w:pPr>
+      <w:r>
+        <w:t>Iron skillets swung.</w:t>
+      </w:r>
+    </w:p>
+    <w:p>
+      <w:pPr>
+        <w:ind w:firstLine="720"/>
+      </w:pPr>
+      <w:r>
+        <w:t xml:space="preserve">Ghost children vanished in bursts of light, only to re-form seconds later. Fingers of </w:t>
+      </w:r>
+      <w:r>
+        <w:t>ice</w:t>
+      </w:r>
+      <w:r>
+        <w:t xml:space="preserve"> brushed </w:t>
+      </w:r>
+      <w:r>
+        <w:t>Violet</w:t>
+      </w:r>
+      <w:r>
+        <w:t>’s skin—burning where they touched—as the ghosts clawed for her and the others. But none of them managed to get a full grip before being blasted back again.</w:t>
+      </w:r>
+    </w:p>
+    <w:p>
+      <w:pPr>
+        <w:ind w:firstLine="720"/>
+      </w:pPr>
+      <w:r>
+        <w:t>Acting like this</w:t>
+      </w:r>
+      <w:r>
+        <w:t xml:space="preserve"> </w:t>
+      </w:r>
+      <w:r>
+        <w:t>wasn’t their first ghost-hunting disaster, Gracie, Kenya, and Briana fell naturally into a loose half-circle without a word</w:t>
+      </w:r>
+      <w:r>
+        <w:t xml:space="preserve"> spoken, </w:t>
+      </w:r>
+      <w:r>
+        <w:t>deliberately leaving an opening wide enough for Violet to slip into—guarding their backs, as she guarded theirs.</w:t>
+      </w:r>
+    </w:p>
+    <w:p>
+      <w:pPr>
+        <w:ind w:firstLine="720"/>
+      </w:pPr>
+      <w:r>
+        <w:t>Together, they cut through the chaos of the foyer, past the librarian’s desk, and toward the staircase.</w:t>
+      </w:r>
+    </w:p>
+    <w:p>
+      <w:pPr>
+        <w:ind w:firstLine="720"/>
+      </w:pPr>
+      <w:r>
+        <w:lastRenderedPageBreak/>
+        <w:t>As if n</w:t>
+      </w:r>
+      <w:r>
+        <w:t>avigating the swarm of ghost children was</w:t>
+      </w:r>
+      <w:r>
+        <w:t xml:space="preserve">n’t difficult enough, </w:t>
+      </w:r>
+      <w:r>
+        <w:t>keeping their footing on the bucking floorboards</w:t>
+      </w:r>
+      <w:r>
+        <w:t xml:space="preserve"> was worse. </w:t>
+      </w:r>
+      <w:r>
+        <w:t>When one of them stumbled, the others hauled her upright, only to dip, duck, and dodge the random objects now hurtling through the room.</w:t>
+      </w:r>
+    </w:p>
+    <w:p>
+      <w:pPr>
+        <w:ind w:firstLine="720"/>
+      </w:pPr>
+      <w:r>
+        <w:t>A lamp clipped Briana in the head</w:t>
+      </w:r>
+      <w:r>
+        <w:t>, blood spilling down her temple, but s</w:t>
+      </w:r>
+      <w:r>
+        <w:t>he plowed through it like a football player</w:t>
+      </w:r>
+      <w:r>
+        <w:t>, never breaking stride.</w:t>
+      </w:r>
+    </w:p>
+    <w:p>
+      <w:pPr>
+        <w:ind w:firstLine="720"/>
+      </w:pPr>
+      <w:r>
+        <w:t>Violet felt a rush of relief when her feet hit solid wood at the base of the stairs.</w:t>
+      </w:r>
+    </w:p>
+    <w:p>
+      <w:pPr>
+        <w:ind w:firstLine="720"/>
+      </w:pPr>
+      <w:r>
+        <w:t xml:space="preserve">But it </w:t>
+      </w:r>
+      <w:r>
+        <w:t>didn’t last.</w:t>
+      </w:r>
+    </w:p>
+    <w:p>
+      <w:pPr>
+        <w:ind w:firstLine="720"/>
+      </w:pPr>
+      <w:r>
+        <w:t>The banisters groaned and lurched inward as they climbed, squeezing tighter with every step, forcing the girls into a narrowing line—wood pressing in from both sides, threatening to crush them.</w:t>
+      </w:r>
+      <w:r>
+        <w:t xml:space="preserve"> </w:t>
+      </w:r>
+    </w:p>
+    <w:p>
+      <w:pPr>
+        <w:ind w:firstLine="720"/>
+      </w:pPr>
+      <w:r>
+        <w:t>“Move!” Gracie shouted.</w:t>
+      </w:r>
+    </w:p>
+    <w:p>
+      <w:pPr>
+        <w:ind w:firstLine="720"/>
+      </w:pPr>
+      <w:r>
+        <w:t>They ran.</w:t>
+      </w:r>
+    </w:p>
+    <w:p>
+      <w:pPr>
+        <w:ind w:firstLine="720"/>
+      </w:pPr>
+      <w:r>
+        <w:t>The girls sprinted up the stairs, ghost-children snapping at their heels, just as the banisters slammed together below them. Violet felt a sharp pinch at her back but didn’t dare look.</w:t>
+      </w:r>
+    </w:p>
+    <w:p>
+      <w:pPr>
+        <w:ind w:firstLine="720"/>
+      </w:pPr>
+      <w:r>
+        <w:t xml:space="preserve">She scanned the second-floor landing as they crossed it, already moving toward the next set of stairs. That’s when it hit </w:t>
+      </w:r>
+      <w:proofErr w:type="gramStart"/>
+      <w:r>
+        <w:t>her—</w:t>
+      </w:r>
+      <w:proofErr w:type="gramEnd"/>
+      <w:r>
+        <w:t xml:space="preserve">she hadn’t seen Miss Everdeen anywhere in </w:t>
+      </w:r>
+      <w:proofErr w:type="gramStart"/>
+      <w:r>
+        <w:t>the chaos</w:t>
+      </w:r>
+      <w:proofErr w:type="gramEnd"/>
+      <w:r>
+        <w:t>.</w:t>
+      </w:r>
+    </w:p>
+    <w:p>
+      <w:pPr>
+        <w:ind w:firstLine="720"/>
+      </w:pPr>
+      <w:r>
+        <w:t xml:space="preserve">Her stomach dropped as she </w:t>
+      </w:r>
+      <w:r>
+        <w:t>considered</w:t>
+      </w:r>
+      <w:r>
+        <w:t xml:space="preserve"> why—</w:t>
+      </w:r>
+    </w:p>
+    <w:p>
+      <w:pPr>
+        <w:ind w:firstLine="720"/>
+      </w:pPr>
+      <w:r>
+        <w:t>A scream tore through the noise behind her.</w:t>
+      </w:r>
+    </w:p>
+    <w:p>
+      <w:pPr>
+        <w:ind w:firstLine="720"/>
+      </w:pPr>
+      <w:r>
+        <w:t>Violet whipped around.</w:t>
+      </w:r>
+    </w:p>
+    <w:p>
+      <w:pPr>
+        <w:ind w:firstLine="720"/>
+      </w:pPr>
+      <w:r>
+        <w:t>Briana was pinned—wedged between the narrowing banisters, her arms trapped at her sides. Four ghost-children clung to her, icy fingers digging into her jacket, her hair, her wrists.</w:t>
+      </w:r>
+    </w:p>
+    <w:p>
+      <w:pPr>
+        <w:ind w:firstLine="720"/>
+      </w:pPr>
+      <w:r>
+        <w:t>She screamed again as they began dragging her backward, the stairs parting for her, pulling her down toward the first floor.</w:t>
+      </w:r>
+    </w:p>
+    <w:p>
+      <w:pPr>
+        <w:ind w:firstLine="720"/>
+      </w:pPr>
+      <w:r>
+        <w:t xml:space="preserve">“Briana!” </w:t>
+      </w:r>
+      <w:r>
+        <w:t>Violet</w:t>
+      </w:r>
+      <w:r>
+        <w:t xml:space="preserve"> shouted</w:t>
+      </w:r>
+      <w:r>
+        <w:t>.</w:t>
+      </w:r>
+    </w:p>
+    <w:p>
+      <w:pPr>
+        <w:ind w:firstLine="720"/>
+      </w:pPr>
+      <w:r>
+        <w:t>Gracie and Kenya skidded to a stop above her.</w:t>
+      </w:r>
+    </w:p>
+    <w:p>
+      <w:pPr>
+        <w:ind w:firstLine="720"/>
+      </w:pPr>
+      <w:r>
+        <w:lastRenderedPageBreak/>
+        <w:t>Violet</w:t>
+      </w:r>
+      <w:r>
+        <w:t xml:space="preserve"> tried to force her way back down</w:t>
+      </w:r>
+      <w:r>
+        <w:t xml:space="preserve">, </w:t>
+      </w:r>
+      <w:r>
+        <w:t>but the banisters had closed too tight, the space narrowing until there was no room to turn. Panic flared hot in her chest.</w:t>
+      </w:r>
+    </w:p>
+    <w:p>
+      <w:pPr>
+        <w:ind w:firstLine="720"/>
+      </w:pPr>
+      <w:r>
+        <w:t>She had to do something—</w:t>
+      </w:r>
+    </w:p>
+    <w:p>
+      <w:pPr>
+        <w:ind w:firstLine="720"/>
+      </w:pPr>
+      <w:r>
+        <w:t>A blur shot past her.</w:t>
+      </w:r>
+    </w:p>
+    <w:p>
+      <w:pPr>
+        <w:ind w:firstLine="720"/>
+      </w:pPr>
+      <w:r>
+        <w:t>Kenya.</w:t>
+      </w:r>
+    </w:p>
+    <w:p>
+      <w:pPr>
+        <w:ind w:firstLine="720"/>
+      </w:pPr>
+      <w:r>
+        <w:t xml:space="preserve">She vaulted </w:t>
+      </w:r>
+      <w:r>
+        <w:t>on top of</w:t>
+      </w:r>
+      <w:r>
+        <w:t xml:space="preserve"> the banister and </w:t>
+      </w:r>
+      <w:r>
+        <w:t>slid</w:t>
+      </w:r>
+      <w:r>
+        <w:rPr>
+          <w:i/>
+          <w:iCs/>
+        </w:rPr>
+        <w:t xml:space="preserve"> </w:t>
+      </w:r>
+      <w:r>
+        <w:t>down the polished wood</w:t>
+      </w:r>
+      <w:r>
+        <w:t xml:space="preserve">, </w:t>
+      </w:r>
+      <w:r>
+        <w:t>salt-shooter blazing</w:t>
+      </w:r>
+      <w:r>
+        <w:t xml:space="preserve"> like </w:t>
+      </w:r>
+      <w:r>
+        <w:t>something out of a movie</w:t>
+      </w:r>
+      <w:r>
+        <w:t xml:space="preserve">. </w:t>
+      </w:r>
+      <w:r>
+        <w:t>White pellets ripped into the ghost-children one after another, until their grips shattered and they burst apart in flashes of light.</w:t>
+      </w:r>
+    </w:p>
+    <w:p>
+      <w:pPr>
+        <w:ind w:firstLine="720"/>
+      </w:pPr>
+      <w:r>
+        <w:t>Briana collapsed forward, gasping, free.</w:t>
+      </w:r>
+    </w:p>
+    <w:p>
+      <w:pPr>
+        <w:ind w:firstLine="720"/>
+      </w:pPr>
+      <w:r>
+        <w:t>Kenya hit the floor in a clumsy skid beside her. “You good?”</w:t>
+      </w:r>
+    </w:p>
+    <w:p>
+      <w:pPr>
+        <w:ind w:firstLine="720"/>
+      </w:pPr>
+      <w:r>
+        <w:t>Briana nodded shakily. “Y-yeah.”</w:t>
+      </w:r>
+    </w:p>
+    <w:p>
+      <w:pPr>
+        <w:ind w:firstLine="720"/>
+      </w:pPr>
+      <w:r>
+        <w:t>“Cool. Then run.</w:t>
+      </w:r>
+      <w:r>
+        <w:t>”</w:t>
+      </w:r>
+    </w:p>
+    <w:p>
+      <w:pPr>
+        <w:ind w:firstLine="720"/>
+      </w:pPr>
+      <w:r>
+        <w:t>Violet</w:t>
+      </w:r>
+      <w:r>
+        <w:t xml:space="preserve"> watched as they vanished into the darkness of the library below. For half a second, she considered sliding down the banister after them—</w:t>
+      </w:r>
+    </w:p>
+    <w:p>
+      <w:pPr>
+        <w:ind w:firstLine="720"/>
+      </w:pPr>
+      <w:r>
+        <w:t>A hand clamped around her wrist and yanked her forward.</w:t>
+      </w:r>
+    </w:p>
+    <w:p>
+      <w:pPr>
+        <w:ind w:firstLine="720"/>
+      </w:pPr>
+      <w:r>
+        <w:t>Violet</w:t>
+      </w:r>
+      <w:r>
+        <w:t xml:space="preserve"> stumbled just as the last of the stair banisters snapped shut behind her, slamming together where she’d been standing moments before.</w:t>
+      </w:r>
+    </w:p>
+    <w:p>
+      <w:pPr>
+        <w:ind w:firstLine="720"/>
+      </w:pPr>
+      <w:r>
+        <w:t xml:space="preserve">She and Gracie hit the </w:t>
+      </w:r>
+      <w:r>
+        <w:t>third</w:t>
+      </w:r>
+      <w:r>
+        <w:t xml:space="preserve">-floor landing in a heap, the impact </w:t>
+      </w:r>
+      <w:proofErr w:type="gramStart"/>
+      <w:r>
+        <w:t>knocking</w:t>
+      </w:r>
+      <w:proofErr w:type="gramEnd"/>
+      <w:r>
+        <w:t xml:space="preserve"> the air from her lungs. Behind them, the banisters creaked</w:t>
+      </w:r>
+      <w:r>
+        <w:t xml:space="preserve"> and </w:t>
+      </w:r>
+      <w:r>
+        <w:t>slowly began to unwind, returning to their original shape as if nothing had happened.</w:t>
+      </w:r>
+    </w:p>
+    <w:p>
+      <w:pPr>
+        <w:ind w:firstLine="720"/>
+      </w:pPr>
+      <w:r>
+        <w:t xml:space="preserve">“Thanks,” </w:t>
+      </w:r>
+      <w:r>
+        <w:t>Violet</w:t>
+      </w:r>
+      <w:r>
+        <w:t xml:space="preserve"> rasped.</w:t>
+      </w:r>
+    </w:p>
+    <w:p>
+      <w:pPr>
+        <w:ind w:firstLine="720"/>
+      </w:pPr>
+      <w:r>
+        <w:t>“Don’t mention it.”</w:t>
+      </w:r>
+    </w:p>
+    <w:p>
+      <w:pPr>
+        <w:ind w:firstLine="720"/>
+      </w:pPr>
+      <w:r>
+        <w:t xml:space="preserve">They </w:t>
+      </w:r>
+      <w:r>
+        <w:t>laid</w:t>
+      </w:r>
+      <w:r>
+        <w:t xml:space="preserve"> there for a beat, </w:t>
+      </w:r>
+      <w:r>
+        <w:t>panting</w:t>
+      </w:r>
+      <w:r>
+        <w:t>, staring down into the foyer where Briana and Kenya had disappeared—the ghost children</w:t>
+      </w:r>
+      <w:r>
+        <w:t xml:space="preserve"> with them</w:t>
+      </w:r>
+      <w:r>
+        <w:t>.</w:t>
+      </w:r>
+    </w:p>
+    <w:p>
+      <w:pPr>
+        <w:ind w:firstLine="720"/>
+      </w:pPr>
+      <w:r>
+        <w:t xml:space="preserve">Gracie pushed herself </w:t>
+      </w:r>
+      <w:r>
+        <w:t>up</w:t>
+      </w:r>
+      <w:r>
+        <w:t xml:space="preserve">, brushing dust from her jeans before offering </w:t>
+      </w:r>
+      <w:r>
+        <w:t>Violet</w:t>
+      </w:r>
+      <w:r>
+        <w:t xml:space="preserve"> a hand.</w:t>
+      </w:r>
+    </w:p>
+    <w:p>
+      <w:pPr>
+        <w:ind w:firstLine="720"/>
+      </w:pPr>
+      <w:r>
+        <w:t xml:space="preserve">“Should we—” </w:t>
+      </w:r>
+      <w:r>
+        <w:t>Violet</w:t>
+      </w:r>
+      <w:r>
+        <w:t xml:space="preserve"> started.</w:t>
+      </w:r>
+    </w:p>
+    <w:p>
+      <w:pPr>
+        <w:ind w:firstLine="720"/>
+      </w:pPr>
+      <w:r>
+        <w:t>“No.” Gracie cut in, firm. “They’ll be fine.”</w:t>
+      </w:r>
+    </w:p>
+    <w:p>
+      <w:pPr>
+        <w:ind w:firstLine="720"/>
+      </w:pPr>
+      <w:r>
+        <w:lastRenderedPageBreak/>
+        <w:t xml:space="preserve">Violet </w:t>
+      </w:r>
+      <w:proofErr w:type="gramStart"/>
+      <w:r>
+        <w:t>searched</w:t>
+      </w:r>
+      <w:proofErr w:type="gramEnd"/>
+      <w:r>
+        <w:t xml:space="preserve"> Gracie’s face. Gracie didn’t quite meet her eyes. Violet took one last look into the darkness below, then exhaled. “Let’s go.”</w:t>
+      </w:r>
+    </w:p>
+    <w:p>
+      <w:pPr>
+        <w:ind w:firstLine="720"/>
+      </w:pPr>
+      <w:r>
+        <w:t xml:space="preserve">They moved swiftly down the hallway, eyeing every shadow, every painting that seemed to watch them a little too </w:t>
+      </w:r>
+      <w:proofErr w:type="gramStart"/>
+      <w:r>
+        <w:t>closely</w:t>
+      </w:r>
+      <w:proofErr w:type="gramEnd"/>
+      <w:r>
+        <w:t>.</w:t>
+      </w:r>
+      <w:r>
+        <w:t xml:space="preserve"> </w:t>
+      </w:r>
+    </w:p>
+    <w:p>
+      <w:pPr>
+        <w:ind w:firstLine="720"/>
+      </w:pPr>
+      <w:r>
+        <w:t>They hooked a right at the first turn, gliding forward, tearing through strips of caution tape stretched between the walls</w:t>
+      </w:r>
+      <w:r>
+        <w:t>, wondering what Everdeen was going to throw at them next</w:t>
+      </w:r>
+      <w:r>
+        <w:t>—and stopped short.</w:t>
+      </w:r>
+    </w:p>
+    <w:p>
+      <w:pPr>
+        <w:ind w:firstLine="720"/>
+      </w:pPr>
+      <w:r>
+        <w:t xml:space="preserve">A </w:t>
+      </w:r>
+      <w:r>
+        <w:t xml:space="preserve">not-so-shiny </w:t>
+      </w:r>
+      <w:r>
+        <w:t xml:space="preserve">knight </w:t>
+      </w:r>
+      <w:r>
+        <w:t xml:space="preserve">in armor </w:t>
+      </w:r>
+      <w:r>
+        <w:t>stood in the center of the hallway.</w:t>
+      </w:r>
+    </w:p>
+    <w:p>
+      <w:pPr>
+        <w:ind w:firstLine="720"/>
+      </w:pPr>
+      <w:r>
+        <w:t>The a</w:t>
+      </w:r>
+      <w:r>
+        <w:t xml:space="preserve">rmor </w:t>
+      </w:r>
+      <w:r>
+        <w:t xml:space="preserve">was </w:t>
+      </w:r>
+      <w:r>
+        <w:t>dull and dented. Helmet fixed forward. A long sword rested loosely in his grip, the blade scraping against the floor.</w:t>
+      </w:r>
+    </w:p>
+    <w:p>
+      <w:pPr>
+        <w:ind w:firstLine="720"/>
+      </w:pPr>
+      <w:r>
+        <w:t>Not moving.</w:t>
+      </w:r>
+    </w:p>
+    <w:p>
+      <w:pPr>
+        <w:ind w:firstLine="720"/>
+      </w:pPr>
+      <w:r>
+        <w:t>Waiting.</w:t>
+      </w:r>
+    </w:p>
+    <w:p>
+      <w:pPr>
+        <w:ind w:firstLine="720"/>
+      </w:pPr>
+      <w:r>
+        <w:t>Violet</w:t>
+      </w:r>
+      <w:r>
+        <w:t xml:space="preserve"> recognized the knight—</w:t>
+      </w:r>
+      <w:r>
+        <w:t xml:space="preserve">it was </w:t>
+      </w:r>
+      <w:r>
+        <w:t>one of the many priceless artifacts that usually sat gathering dust in an alcove along the wall</w:t>
+      </w:r>
+      <w:r>
+        <w:t>.</w:t>
+      </w:r>
+    </w:p>
+    <w:p>
+      <w:pPr>
+        <w:ind w:firstLine="720"/>
+      </w:pPr>
+      <w:r>
+        <w:t>She liked him much better on his pedestal.</w:t>
+      </w:r>
+    </w:p>
+    <w:p>
+      <w:pPr>
+        <w:ind w:firstLine="720"/>
+      </w:pPr>
+      <w:r>
+        <w:t>“Want to try another way?” Gracie asked.</w:t>
+      </w:r>
+    </w:p>
+    <w:p>
+      <w:pPr>
+        <w:ind w:firstLine="720"/>
+      </w:pPr>
+      <w:r>
+        <w:t>“Let’s,” Violet said, already turning back down the hallway—and walking straight into one of those awkward marble statues that exposed a bit too much detail. It stood there waggling a finger back and forth.</w:t>
+      </w:r>
+      <w:r>
+        <w:t xml:space="preserve"> </w:t>
+      </w:r>
+    </w:p>
+    <w:p>
+      <w:pPr>
+        <w:ind w:firstLine="720"/>
+      </w:pPr>
+      <w:r>
+        <w:t>“Oh, come on,” Gracie groaned. “At least put some pants on, dude.”</w:t>
+      </w:r>
+    </w:p>
+    <w:p>
+      <w:pPr>
+        <w:ind w:firstLine="720"/>
+      </w:pPr>
+      <w:r>
+        <w:t>The statue crossed his arms, visibly offended.</w:t>
+      </w:r>
+    </w:p>
+    <w:p>
+      <w:pPr>
+        <w:ind w:firstLine="720"/>
+      </w:pPr>
+      <w:r>
+        <w:t>Then he moved.</w:t>
+      </w:r>
+    </w:p>
+    <w:p>
+      <w:pPr>
+        <w:ind w:firstLine="720"/>
+      </w:pPr>
+      <w:r>
+        <w:t>At the same time, the knight’s armor groaned to life, metal joints grinding as he stepped forward, sword dragging behind hi</w:t>
+      </w:r>
+      <w:r>
+        <w:t>m</w:t>
+      </w:r>
+      <w:r>
+        <w:t>.</w:t>
+      </w:r>
+    </w:p>
+    <w:p>
+      <w:pPr>
+        <w:ind w:firstLine="720"/>
+      </w:pPr>
+      <w:r>
+        <w:t>Violet</w:t>
+      </w:r>
+      <w:r>
+        <w:t>’s pulse spiked. She glanced between the two advancing figures. “How is Everdeen doing all this?”</w:t>
+      </w:r>
+    </w:p>
+    <w:p>
+      <w:pPr>
+        <w:ind w:firstLine="720"/>
+      </w:pPr>
+      <w:r>
+        <w:t xml:space="preserve">“She’s been here a long, </w:t>
+      </w:r>
+      <w:r>
+        <w:rPr>
+          <w:i/>
+          <w:iCs/>
+        </w:rPr>
+        <w:t>long</w:t>
+      </w:r>
+      <w:r>
+        <w:t xml:space="preserve"> time,” Gracie said, calculating. She yanked the skillet from her back and spun it once in her hand. “Okay. Knight, </w:t>
+      </w:r>
+      <w:r>
+        <w:t xml:space="preserve">Or </w:t>
+      </w:r>
+      <w:r>
+        <w:t>naked statue</w:t>
+      </w:r>
+      <w:r>
+        <w:t xml:space="preserve"> dude</w:t>
+      </w:r>
+      <w:r>
+        <w:t>?</w:t>
+      </w:r>
+    </w:p>
+    <w:p>
+      <w:pPr>
+        <w:ind w:firstLine="720"/>
+      </w:pPr>
+      <w:r>
+        <w:t>Violet</w:t>
+      </w:r>
+      <w:r>
+        <w:t xml:space="preserve"> grimaced. “Is </w:t>
+      </w:r>
+      <w:r>
+        <w:rPr>
+          <w:i/>
+          <w:iCs/>
+        </w:rPr>
+        <w:t>none</w:t>
+      </w:r>
+      <w:r>
+        <w:t xml:space="preserve"> an option?”</w:t>
+      </w:r>
+    </w:p>
+    <w:p>
+      <w:pPr>
+        <w:ind w:firstLine="720"/>
+      </w:pPr>
+      <w:r>
+        <w:lastRenderedPageBreak/>
+        <w:t>“Unfortunately, no.”</w:t>
+      </w:r>
+    </w:p>
+    <w:p>
+      <w:pPr>
+        <w:ind w:firstLine="720"/>
+      </w:pPr>
+      <w:r>
+        <w:t xml:space="preserve">“Didn’t think so.” </w:t>
+      </w:r>
+      <w:r>
+        <w:t>Violet</w:t>
+      </w:r>
+      <w:r>
+        <w:t xml:space="preserve"> tried to sort through the impossible choice when something </w:t>
+      </w:r>
+      <w:r>
+        <w:t xml:space="preserve">caught her eye. A </w:t>
+      </w:r>
+      <w:r>
+        <w:t>flicker down the hall</w:t>
+      </w:r>
+      <w:r>
+        <w:t>,</w:t>
+      </w:r>
+      <w:r>
+        <w:t xml:space="preserve"> behind the knight.</w:t>
+      </w:r>
+    </w:p>
+    <w:p>
+      <w:pPr>
+        <w:ind w:firstLine="720"/>
+      </w:pPr>
+      <w:r>
+        <w:t>A glow of l</w:t>
+      </w:r>
+      <w:r>
+        <w:t>ight.</w:t>
+      </w:r>
+    </w:p>
+    <w:p>
+      <w:pPr>
+        <w:ind w:firstLine="720"/>
+      </w:pPr>
+      <w:r>
+        <w:t>She glanced toward Gracie</w:t>
+      </w:r>
+      <w:r>
+        <w:t xml:space="preserve">, </w:t>
+      </w:r>
+      <w:r>
+        <w:t>but Gracie didn’t seem to notice. The glow was warm. Soft. Nothing like Everdeen’s sickly haze or the angry red gleam of the ghost children.</w:t>
+      </w:r>
+    </w:p>
+    <w:p>
+      <w:pPr>
+        <w:ind w:firstLine="720"/>
+      </w:pPr>
+      <w:r>
+        <w:t xml:space="preserve">Before </w:t>
+      </w:r>
+      <w:r>
+        <w:t>Violet</w:t>
+      </w:r>
+      <w:r>
+        <w:t xml:space="preserve"> could talk herself out of it—before she could convince herself it was just a dying </w:t>
+      </w:r>
+      <w:r>
+        <w:t xml:space="preserve">light </w:t>
+      </w:r>
+      <w:r>
+        <w:t>bulb—</w:t>
+      </w:r>
+    </w:p>
+    <w:p>
+      <w:pPr>
+        <w:ind w:firstLine="720"/>
+      </w:pPr>
+      <w:r>
+        <w:t>“Knight,” she blurted.</w:t>
+      </w:r>
+    </w:p>
+    <w:p>
+      <w:pPr>
+        <w:ind w:firstLine="720"/>
+      </w:pPr>
+      <w:r>
+        <w:t xml:space="preserve">Gracie blinked. “Knight? The one with the </w:t>
+      </w:r>
+      <w:r>
+        <w:rPr>
+          <w:i/>
+          <w:iCs/>
+        </w:rPr>
+        <w:t>sword</w:t>
+      </w:r>
+      <w:r>
+        <w:t>?”</w:t>
+      </w:r>
+    </w:p>
+    <w:p>
+      <w:pPr>
+        <w:ind w:firstLine="720"/>
+      </w:pPr>
+      <w:r>
+        <w:t xml:space="preserve">“Knight!” </w:t>
+      </w:r>
+      <w:r>
+        <w:t>Violet</w:t>
+      </w:r>
+      <w:r>
+        <w:t xml:space="preserve"> shouted.</w:t>
+      </w:r>
+    </w:p>
+    <w:p>
+      <w:pPr>
+        <w:ind w:firstLine="720"/>
+      </w:pPr>
+      <w:r>
+        <w:t xml:space="preserve">And then she ran—sprinting straight toward the clanking armor, heart pounding, trusting the </w:t>
+      </w:r>
+      <w:r>
+        <w:t xml:space="preserve">glowing </w:t>
+      </w:r>
+      <w:r>
+        <w:t>light more than logic.</w:t>
+      </w:r>
+    </w:p>
+    <w:p>
+      <w:pPr>
+        <w:ind w:firstLine="720"/>
+      </w:pPr>
+      <w:r>
+        <w:t xml:space="preserve">If the knight had a face, </w:t>
+      </w:r>
+      <w:r>
+        <w:t>Violet</w:t>
+      </w:r>
+      <w:r>
+        <w:t xml:space="preserve"> thought it might have looked surprised as it stiffened, crouched at the knee, and lifted its sword.</w:t>
+      </w:r>
+    </w:p>
+    <w:p>
+      <w:pPr>
+        <w:ind w:firstLine="720"/>
+      </w:pPr>
+      <w:r>
+        <w:t xml:space="preserve">In response—which </w:t>
+      </w:r>
+      <w:r>
+        <w:t>Violet</w:t>
+      </w:r>
+      <w:r>
+        <w:t xml:space="preserve"> would look back on later and laugh </w:t>
+      </w:r>
+      <w:proofErr w:type="gramStart"/>
+      <w:r>
+        <w:t>at—</w:t>
+      </w:r>
+      <w:proofErr w:type="gramEnd"/>
+      <w:r>
+        <w:t xml:space="preserve">she yanked the skillet off her back and screamed </w:t>
+      </w:r>
+      <w:r>
+        <w:t>at the top of her lungs.</w:t>
+      </w:r>
+    </w:p>
+    <w:p>
+      <w:pPr>
+        <w:ind w:firstLine="720"/>
+      </w:pPr>
+      <w:r>
+        <w:t xml:space="preserve">This was insane. </w:t>
+      </w:r>
+      <w:r>
+        <w:t xml:space="preserve">Utterly </w:t>
+      </w:r>
+      <w:r>
+        <w:t>insane.</w:t>
+      </w:r>
+    </w:p>
+    <w:p>
+      <w:pPr>
+        <w:ind w:firstLine="720"/>
+      </w:pPr>
+      <w:r>
+        <w:t>The knight raised its sword</w:t>
+      </w:r>
+      <w:r>
+        <w:t xml:space="preserve"> above </w:t>
+      </w:r>
+      <w:proofErr w:type="spellStart"/>
+      <w:proofErr w:type="gramStart"/>
+      <w:r>
+        <w:t>it’s</w:t>
+      </w:r>
+      <w:proofErr w:type="spellEnd"/>
+      <w:proofErr w:type="gramEnd"/>
+      <w:r>
+        <w:t xml:space="preserve"> head</w:t>
+      </w:r>
+      <w:r>
+        <w:t xml:space="preserve">, poised to strike, and whatever tiny part of </w:t>
+      </w:r>
+      <w:r>
+        <w:t>Violet</w:t>
+      </w:r>
+      <w:r>
+        <w:t xml:space="preserve"> </w:t>
+      </w:r>
+      <w:r>
+        <w:t>still</w:t>
+      </w:r>
+      <w:r>
+        <w:t xml:space="preserve"> believed Everdeen wouldn’t </w:t>
+      </w:r>
+      <w:r>
+        <w:rPr>
+          <w:i/>
+          <w:iCs/>
+        </w:rPr>
+        <w:t>really</w:t>
+      </w:r>
+      <w:r>
+        <w:t xml:space="preserve"> hurt them was crushed like a bug.</w:t>
+      </w:r>
+    </w:p>
+    <w:p>
+      <w:pPr>
+        <w:ind w:firstLine="720"/>
+      </w:pPr>
+      <w:r>
+        <w:t xml:space="preserve">Before she fully registered what she was doing, </w:t>
+      </w:r>
+      <w:r>
+        <w:t>Violet</w:t>
+      </w:r>
+      <w:r>
+        <w:t xml:space="preserve"> dropped to her knees and skidded forward—straight between the knight’s legs.</w:t>
+      </w:r>
+    </w:p>
+    <w:p>
+      <w:pPr>
+        <w:ind w:firstLine="720"/>
+      </w:pPr>
+      <w:r>
+        <w:t>She twisted around just in time to see it bent at the waist, its helmeted head</w:t>
+      </w:r>
+      <w:r>
+        <w:t xml:space="preserve"> </w:t>
+      </w:r>
+      <w:r>
+        <w:t>staring back at her between the legs she’d just slid through.</w:t>
+      </w:r>
+    </w:p>
+    <w:p>
+      <w:pPr>
+        <w:ind w:firstLine="720"/>
+      </w:pPr>
+      <w:r>
+        <w:t>The moment didn’t last.</w:t>
+      </w:r>
+    </w:p>
+    <w:p>
+      <w:pPr>
+        <w:ind w:firstLine="720"/>
+      </w:pPr>
+      <w:r>
+        <w:t xml:space="preserve">A raucous </w:t>
+      </w:r>
+      <w:r>
+        <w:rPr>
+          <w:i/>
+          <w:iCs/>
+        </w:rPr>
+        <w:t>ping</w:t>
+      </w:r>
+      <w:r>
+        <w:t xml:space="preserve"> echoed through the hallway as the helmet flew clean off its</w:t>
+      </w:r>
+      <w:r>
+        <w:t xml:space="preserve"> </w:t>
+      </w:r>
+      <w:r>
+        <w:t xml:space="preserve">shoulders, rolling toward </w:t>
+      </w:r>
+      <w:r>
+        <w:t>Violet</w:t>
+      </w:r>
+      <w:r>
+        <w:t xml:space="preserve"> like a bowling ball while the rest of the armor collapsed in on itself, clattering to the floor like a stack of tin cans.</w:t>
+      </w:r>
+    </w:p>
+    <w:p>
+      <w:pPr>
+        <w:ind w:firstLine="720"/>
+      </w:pPr>
+      <w:r>
+        <w:t>In its place stood Gracie, staring at her skillet in awe.</w:t>
+      </w:r>
+    </w:p>
+    <w:p>
+      <w:pPr>
+        <w:ind w:firstLine="720"/>
+      </w:pPr>
+      <w:r>
+        <w:lastRenderedPageBreak/>
+        <w:t>“These really can do more than just cooking.”</w:t>
+      </w:r>
+    </w:p>
+    <w:p>
+      <w:pPr>
+        <w:ind w:firstLine="720"/>
+      </w:pPr>
+      <w:r>
+        <w:t>“Uh… Gracie?”</w:t>
+      </w:r>
+    </w:p>
+    <w:p>
+      <w:pPr>
+        <w:ind w:firstLine="720"/>
+      </w:pPr>
+      <w:r>
+        <w:t>“Yeah?”</w:t>
+      </w:r>
+    </w:p>
+    <w:p>
+      <w:pPr>
+        <w:ind w:firstLine="720"/>
+      </w:pPr>
+      <w:r>
+        <w:t>Violet</w:t>
+      </w:r>
+      <w:r>
+        <w:t xml:space="preserve"> pointed past her—toward the naked marble statue lumbering closer.</w:t>
+      </w:r>
+    </w:p>
+    <w:p>
+      <w:pPr>
+        <w:ind w:firstLine="720"/>
+      </w:pPr>
+      <w:r>
+        <w:t>Gracie’s eyes widened. “Right.”</w:t>
+      </w:r>
+    </w:p>
+    <w:p>
+      <w:pPr>
+        <w:ind w:firstLine="720"/>
+      </w:pPr>
+      <w:r>
+        <w:t xml:space="preserve">She darted over, grabbed </w:t>
+      </w:r>
+      <w:r>
+        <w:t>Violet</w:t>
+      </w:r>
+      <w:r>
+        <w:t>’s hand, and hauled her back into motion.</w:t>
+      </w:r>
+    </w:p>
+    <w:p>
+      <w:pPr>
+        <w:ind w:firstLine="720"/>
+      </w:pPr>
+      <w:r>
+        <w:t>They took the next right, sliding around chairs jutting out of nowhere, knocking aside paintings that swung and clattered in their path. The air felt tighter—thicker—as they neared the hidden room behind the Wiloughby painting.</w:t>
+      </w:r>
+    </w:p>
+    <w:p>
+      <w:pPr>
+        <w:ind w:firstLine="720"/>
+      </w:pPr>
+      <w:r>
+        <w:t>They reached a break in the hallway.</w:t>
+      </w:r>
+    </w:p>
+    <w:p>
+      <w:pPr>
+        <w:ind w:firstLine="720"/>
+      </w:pPr>
+      <w:r>
+        <w:t>Left would take them to the room.</w:t>
+      </w:r>
+      <w:r>
+        <w:t xml:space="preserve"> </w:t>
+      </w:r>
+      <w:r>
+        <w:t>Right led to who cares where.</w:t>
+      </w:r>
+    </w:p>
+    <w:p>
+      <w:pPr>
+        <w:ind w:firstLine="720"/>
+      </w:pPr>
+      <w:r>
+        <w:t xml:space="preserve">But then </w:t>
+      </w:r>
+      <w:r>
+        <w:t>Violet</w:t>
+      </w:r>
+      <w:r>
+        <w:t xml:space="preserve"> saw it.</w:t>
+      </w:r>
+    </w:p>
+    <w:p>
+      <w:pPr>
+        <w:ind w:firstLine="720"/>
+      </w:pPr>
+      <w:r>
+        <w:t>A glow bloomed at the far end of the hall—warm and golden, more solid than before. Not a flicker. Not a trick of the light. It hovered there, steady, like a floating orb.</w:t>
+      </w:r>
+    </w:p>
+    <w:p>
+      <w:pPr>
+        <w:ind w:firstLine="720"/>
+      </w:pPr>
+      <w:r>
+        <w:t>Surely Gracie saw it this time.</w:t>
+      </w:r>
+    </w:p>
+    <w:p>
+      <w:pPr>
+        <w:ind w:firstLine="720"/>
+      </w:pPr>
+      <w:r>
+        <w:t xml:space="preserve">The light drifted </w:t>
+      </w:r>
+      <w:r>
+        <w:t>right</w:t>
+      </w:r>
+      <w:r>
+        <w:t>.</w:t>
+      </w:r>
+    </w:p>
+    <w:p>
+      <w:pPr>
+        <w:ind w:firstLine="720"/>
+      </w:pPr>
+      <w:r>
+        <w:t xml:space="preserve">Gracie turned </w:t>
+      </w:r>
+      <w:r>
+        <w:t>left</w:t>
+      </w:r>
+      <w:r>
+        <w:t>.</w:t>
+      </w:r>
+    </w:p>
+    <w:p>
+      <w:pPr>
+        <w:ind w:firstLine="720"/>
+      </w:pPr>
+      <w:r>
+        <w:t>Violet</w:t>
+      </w:r>
+      <w:r>
+        <w:t xml:space="preserve"> skidded to a stop.</w:t>
+      </w:r>
+    </w:p>
+    <w:p>
+      <w:pPr>
+        <w:ind w:firstLine="720"/>
+      </w:pPr>
+      <w:r>
+        <w:t>Gracie halted instantly, spinning back toward her. “What?” she asked, breathless, eyes darting for whatever danger she’d missed.</w:t>
+      </w:r>
+    </w:p>
+    <w:p>
+      <w:pPr>
+        <w:ind w:firstLine="720"/>
+      </w:pPr>
+      <w:r>
+        <w:t>Violet</w:t>
+      </w:r>
+      <w:r>
+        <w:t xml:space="preserve"> didn’t answer.</w:t>
+      </w:r>
+    </w:p>
+    <w:p>
+      <w:pPr>
+        <w:ind w:firstLine="720"/>
+      </w:pPr>
+      <w:r>
+        <w:t>She just stared down the hallway</w:t>
+      </w:r>
+      <w:r>
+        <w:t xml:space="preserve"> after </w:t>
+      </w:r>
+      <w:r>
+        <w:t>the soft yellow glow slipping around the corner, waiting.</w:t>
+      </w:r>
+    </w:p>
+    <w:p>
+      <w:pPr>
+        <w:ind w:firstLine="720"/>
+      </w:pPr>
+      <w:r>
+        <w:t xml:space="preserve">“Earth to </w:t>
+      </w:r>
+      <w:r>
+        <w:t>Violet</w:t>
+      </w:r>
+      <w:r>
+        <w:t>—hello?” Gracie shook her shoulder. “What’s going on?”</w:t>
+      </w:r>
+    </w:p>
+    <w:p>
+      <w:pPr>
+        <w:ind w:firstLine="720"/>
+      </w:pPr>
+      <w:r>
+        <w:t>Violet</w:t>
+      </w:r>
+      <w:r>
+        <w:t xml:space="preserve"> lifted her arm, pointing down the hallway. “You don’t see that?”</w:t>
+      </w:r>
+    </w:p>
+    <w:p>
+      <w:pPr>
+        <w:ind w:firstLine="720"/>
+      </w:pPr>
+      <w:r>
+        <w:t xml:space="preserve">Gracie squinted in the direction of </w:t>
+      </w:r>
+      <w:r>
+        <w:t>Violet</w:t>
+      </w:r>
+      <w:r>
+        <w:t>’s finger. “See what?”</w:t>
+      </w:r>
+    </w:p>
+    <w:p>
+      <w:pPr>
+        <w:ind w:firstLine="720"/>
+      </w:pPr>
+      <w:r>
+        <w:t xml:space="preserve">“A light,” </w:t>
+      </w:r>
+      <w:r>
+        <w:t>Violet</w:t>
+      </w:r>
+      <w:r>
+        <w:t xml:space="preserve"> said. “Like an orb. Floating. Right there.”</w:t>
+      </w:r>
+    </w:p>
+    <w:p>
+      <w:pPr>
+        <w:ind w:firstLine="720"/>
+      </w:pPr>
+      <w:r>
+        <w:lastRenderedPageBreak/>
+        <w:t>Gracie blinked, then leaned forward, scanning harder. “</w:t>
+      </w:r>
+      <w:r>
+        <w:t>Violet</w:t>
+      </w:r>
+      <w:r>
+        <w:t>, I don’t see anything.”</w:t>
+      </w:r>
+    </w:p>
+    <w:p>
+      <w:pPr>
+        <w:ind w:firstLine="720"/>
+      </w:pPr>
+      <w:r>
+        <w:t xml:space="preserve">“It’s there,” </w:t>
+      </w:r>
+      <w:r>
+        <w:t>Violet</w:t>
+      </w:r>
+      <w:r>
+        <w:t xml:space="preserve"> insisted. “I don’t know what it is exactly, but—I think we’re supposed to follow it.”</w:t>
+      </w:r>
+    </w:p>
+    <w:p>
+      <w:pPr>
+        <w:ind w:firstLine="720"/>
+      </w:pPr>
+      <w:r>
+        <w:t>Gracie hesitated. “</w:t>
+      </w:r>
+      <w:r>
+        <w:t>But t</w:t>
+      </w:r>
+      <w:r>
+        <w:t>he hidden room is this way,” she said, gesturing behind her. “The jars are this way. And that hallway—” she paused, thinking, “—pretty sure that leads to a dead end.</w:t>
+      </w:r>
+      <w:r>
+        <w:t xml:space="preserve"> And the statue dude, it can’t be too far behind.</w:t>
+      </w:r>
+      <w:r>
+        <w:t>”</w:t>
+      </w:r>
+    </w:p>
+    <w:p>
+      <w:pPr>
+        <w:ind w:firstLine="720"/>
+      </w:pPr>
+      <w:r>
+        <w:t>Violet</w:t>
+      </w:r>
+      <w:r>
+        <w:t xml:space="preserve"> shook her head, meeting her eyes. “I really think we should </w:t>
+      </w:r>
+      <w:r>
+        <w:t>follow it</w:t>
+      </w:r>
+      <w:r>
+        <w:t>.”</w:t>
+      </w:r>
+    </w:p>
+    <w:p>
+      <w:pPr>
+        <w:ind w:firstLine="720"/>
+      </w:pPr>
+      <w:r>
+        <w:t xml:space="preserve">Gracie studied her for a long moment, weighing </w:t>
+      </w:r>
+      <w:r>
+        <w:t>heart</w:t>
+      </w:r>
+      <w:r>
+        <w:t xml:space="preserve"> against </w:t>
+      </w:r>
+      <w:r>
+        <w:t>head</w:t>
+      </w:r>
+      <w:r>
+        <w:t xml:space="preserve">. Finally, she sighed. “You want us to follow a floating orb that only you </w:t>
+      </w:r>
+      <w:proofErr w:type="gramStart"/>
+      <w:r>
+        <w:t>can</w:t>
+      </w:r>
+      <w:proofErr w:type="gramEnd"/>
+      <w:r>
+        <w:t xml:space="preserve"> see</w:t>
+      </w:r>
+      <w:r>
+        <w:t>?</w:t>
+      </w:r>
+      <w:r>
+        <w:t>”</w:t>
+      </w:r>
+    </w:p>
+    <w:p>
+      <w:pPr>
+        <w:ind w:firstLine="720"/>
+      </w:pPr>
+      <w:r>
+        <w:t>“Yes.”</w:t>
+      </w:r>
+    </w:p>
+    <w:p>
+      <w:pPr>
+        <w:ind w:firstLine="720"/>
+      </w:pPr>
+      <w:r>
+        <w:t xml:space="preserve">Gracie pinched at the bridge of her nose, </w:t>
+      </w:r>
+      <w:r>
+        <w:t xml:space="preserve">“Fine,” </w:t>
+      </w:r>
+      <w:proofErr w:type="gramStart"/>
+      <w:r>
+        <w:t>She</w:t>
+      </w:r>
+      <w:proofErr w:type="gramEnd"/>
+      <w:r>
+        <w:t xml:space="preserve"> said. “But if this turns into some kind of ghost trap, I’m haunting you for the rest of your life.</w:t>
+      </w:r>
+      <w:r>
+        <w:t xml:space="preserve"> Deal?”</w:t>
+      </w:r>
+    </w:p>
+    <w:p>
+      <w:pPr>
+        <w:ind w:firstLine="720"/>
+      </w:pPr>
+      <w:r>
+        <w:t>Violet</w:t>
+      </w:r>
+      <w:r>
+        <w:t xml:space="preserve"> smiled, “Deal.”</w:t>
+      </w:r>
+    </w:p>
+    <w:p>
+      <w:pPr>
+        <w:ind w:firstLine="720"/>
+      </w:pPr>
+      <w:r>
+        <w:t xml:space="preserve">Gracie shook her head as they trotted after the light that Gracie couldn’t see. </w:t>
+      </w:r>
+      <w:r>
+        <w:t>The hallway grew darker as they went, dustier than the others, like the forgotten back of a closet no one bothered to clean anymore.</w:t>
+      </w:r>
+    </w:p>
+    <w:p>
+      <w:pPr>
+        <w:ind w:firstLine="720"/>
+      </w:pPr>
+      <w:r>
+        <w:t>No creeping shadows lingered here. No prying eyes tracked their steps.</w:t>
+      </w:r>
+    </w:p>
+    <w:p>
+      <w:pPr>
+        <w:ind w:firstLine="720"/>
+      </w:pPr>
+      <w:r>
+        <w:t>The orb waited at the far end, then darted right, slipping into the next passage.</w:t>
+      </w:r>
+    </w:p>
+    <w:p>
+      <w:pPr>
+        <w:ind w:firstLine="720"/>
+      </w:pPr>
+      <w:r>
+        <w:t xml:space="preserve">“This way,” </w:t>
+      </w:r>
+      <w:r>
+        <w:t>Violet</w:t>
+      </w:r>
+      <w:r>
+        <w:t xml:space="preserve"> said, quickening her pace.</w:t>
+      </w:r>
+    </w:p>
+    <w:p>
+      <w:pPr>
+        <w:ind w:firstLine="720"/>
+      </w:pPr>
+      <w:r>
+        <w:t>They rounded the corner—and stopped short.</w:t>
+      </w:r>
+    </w:p>
+    <w:p>
+      <w:pPr>
+        <w:ind w:firstLine="720"/>
+      </w:pPr>
+      <w:r>
+        <w:t>A dead end. Just as Gracie had warned.</w:t>
+      </w:r>
+    </w:p>
+    <w:p>
+      <w:pPr>
+        <w:ind w:firstLine="720"/>
+      </w:pPr>
+      <w:r>
+        <w:t>“See?” Gracie said, gesturing around them. “Nothing. Can we please go back now?”</w:t>
+      </w:r>
+    </w:p>
+    <w:p>
+      <w:pPr>
+        <w:ind w:firstLine="720"/>
+      </w:pPr>
+      <w:r>
+        <w:t>Violet</w:t>
+      </w:r>
+      <w:r>
+        <w:t xml:space="preserve"> didn’t answer. </w:t>
+      </w:r>
+      <w:r>
+        <w:t>H</w:t>
+      </w:r>
+      <w:r>
+        <w:t>er attention locked on the glowing orb hovering inches from her face—right in front of a painting.</w:t>
+      </w:r>
+    </w:p>
+    <w:p>
+      <w:pPr>
+        <w:ind w:firstLine="720"/>
+      </w:pPr>
+      <w:r>
+        <w:t>But not just any painting.</w:t>
+      </w:r>
+    </w:p>
+    <w:p>
+      <w:pPr>
+        <w:ind w:firstLine="720"/>
+      </w:pPr>
+      <w:r>
+        <w:t>This one felt… different.</w:t>
+      </w:r>
+    </w:p>
+    <w:p>
+      <w:pPr>
+        <w:ind w:firstLine="720"/>
+      </w:pPr>
+      <w:r>
+        <w:t>Before Gracie could say anything else, the orb drifted forward and slipped straight through the canvas, vanishing behind it as if the painting were nothing more than air.</w:t>
+      </w:r>
+    </w:p>
+    <w:p>
+      <w:pPr>
+        <w:ind w:firstLine="720"/>
+      </w:pPr>
+      <w:r>
+        <w:t>“</w:t>
+      </w:r>
+      <w:r>
+        <w:t>Violet</w:t>
+      </w:r>
+      <w:r>
+        <w:t>—I hear footsteps.”</w:t>
+      </w:r>
+    </w:p>
+    <w:p>
+      <w:pPr>
+        <w:ind w:firstLine="720"/>
+      </w:pPr>
+      <w:r>
+        <w:lastRenderedPageBreak/>
+        <w:t xml:space="preserve">“There,” </w:t>
+      </w:r>
+      <w:r>
+        <w:t>Violet</w:t>
+      </w:r>
+      <w:r>
+        <w:t xml:space="preserve"> said, pointing. “The orb went through that painting.”</w:t>
+      </w:r>
+    </w:p>
+    <w:p>
+      <w:pPr>
+        <w:ind w:firstLine="720"/>
+      </w:pPr>
+      <w:r>
+        <w:t xml:space="preserve">“There?” Gracie rushed forward, lifting the frame, knocking on the wall behind it, checking the edges. “Nothing. Just a wall. And a painting.” She glanced back at </w:t>
+      </w:r>
+      <w:r>
+        <w:t>Violet</w:t>
+      </w:r>
+      <w:r>
+        <w:t>, confusion tightening her brow. “Are you sure you didn’t just see a trick of the light?”</w:t>
+      </w:r>
+    </w:p>
+    <w:p>
+      <w:pPr>
+        <w:ind w:firstLine="720"/>
+      </w:pPr>
+      <w:r>
+        <w:t>Violet</w:t>
+      </w:r>
+      <w:r>
+        <w:t xml:space="preserve"> shook her head, unable to look away.</w:t>
+      </w:r>
+    </w:p>
+    <w:p>
+      <w:pPr>
+        <w:ind w:firstLine="720"/>
+      </w:pPr>
+      <w:r>
+        <w:rPr>
+          <w:i/>
+          <w:iCs/>
+        </w:rPr>
+        <w:t>Why would it lead us here?</w:t>
+      </w:r>
+      <w:r>
+        <w:rPr>
+          <w:i/>
+          <w:iCs/>
+        </w:rPr>
+        <w:t xml:space="preserve"> </w:t>
+      </w:r>
+      <w:r>
+        <w:rPr>
+          <w:i/>
+          <w:iCs/>
+        </w:rPr>
+        <w:t>Was it Everdeen?</w:t>
+      </w:r>
+    </w:p>
+    <w:p>
+      <w:pPr>
+        <w:ind w:firstLine="720"/>
+      </w:pPr>
+      <w:r>
+        <w:t>“</w:t>
+      </w:r>
+      <w:r>
+        <w:t>Violet</w:t>
+      </w:r>
+      <w:r>
+        <w:t>,” Gracie whispered.</w:t>
+      </w:r>
+    </w:p>
+    <w:p>
+      <w:pPr>
+        <w:ind w:firstLine="720"/>
+      </w:pPr>
+      <w:r>
+        <w:t xml:space="preserve">Still, </w:t>
+      </w:r>
+      <w:r>
+        <w:t>Violet</w:t>
+      </w:r>
+      <w:r>
+        <w:t xml:space="preserve"> stared.</w:t>
+      </w:r>
+    </w:p>
+    <w:p>
+      <w:pPr>
+        <w:ind w:firstLine="720"/>
+      </w:pPr>
+      <w:r>
+        <w:t>The painting showed a young woman in modest clothing, standing beside a little girl who looked almost exactly like her—same eyes, same posture, same careful smile.</w:t>
+      </w:r>
+    </w:p>
+    <w:p>
+      <w:pPr>
+        <w:ind w:firstLine="720"/>
+      </w:pPr>
+      <w:r>
+        <w:t>Mother and daughter.</w:t>
+      </w:r>
+    </w:p>
+    <w:p>
+      <w:pPr>
+        <w:ind w:firstLine="720"/>
+      </w:pPr>
+      <w:r>
+        <w:t>And the woman’s face—</w:t>
+      </w:r>
+    </w:p>
+    <w:p>
+      <w:pPr>
+        <w:ind w:firstLine="720"/>
+      </w:pPr>
+      <w:r>
+        <w:t>“</w:t>
+      </w:r>
+      <w:r>
+        <w:t>Violet</w:t>
+      </w:r>
+      <w:r>
+        <w:t xml:space="preserve">!” Gracie yanked </w:t>
+      </w:r>
+      <w:r>
+        <w:t>Violet</w:t>
+      </w:r>
+      <w:r>
+        <w:t xml:space="preserve"> backward, stepping in front of her</w:t>
+      </w:r>
+      <w:r>
+        <w:t xml:space="preserve">, </w:t>
+      </w:r>
+      <w:r>
+        <w:t xml:space="preserve">raising </w:t>
+      </w:r>
+      <w:r>
+        <w:t>her</w:t>
+      </w:r>
+      <w:r>
+        <w:t xml:space="preserve"> skillet.</w:t>
+      </w:r>
+    </w:p>
+    <w:p>
+      <w:pPr>
+        <w:ind w:firstLine="720"/>
+      </w:pPr>
+      <w:r>
+        <w:t>Blocking the hallway</w:t>
+      </w:r>
+      <w:r>
+        <w:t xml:space="preserve">, </w:t>
+      </w:r>
+      <w:r>
+        <w:t xml:space="preserve">cutting off </w:t>
+      </w:r>
+      <w:r>
+        <w:t>the</w:t>
+      </w:r>
+      <w:r>
+        <w:t xml:space="preserve"> only way out</w:t>
+      </w:r>
+      <w:r>
+        <w:t xml:space="preserve">, </w:t>
+      </w:r>
+      <w:r>
+        <w:t>stood the marble statue and the knight.</w:t>
+      </w:r>
+    </w:p>
     <w:p/>
+    <w:p>
+      <w:pPr>
+        <w:rPr>
+          <w:u w:val="single"/>
+        </w:rPr>
+      </w:pPr>
+      <w:r>
+        <w:rPr>
+          <w:u w:val="single"/>
+        </w:rPr>
+        <w:t>Chapter 25</w:t>
+      </w:r>
+    </w:p>
+    <w:p>
+      <w:pPr>
+        <w:rPr>
+          <w:u w:val="single"/>
+        </w:rPr>
+      </w:pPr>
+    </w:p>
     <w:sectPr>
       <w:pgSz w:w="12240" w:h="15840"/>
       <w:pgMar w:top="1440" w:right="1440" w:bottom="1440" w:left="1440" w:header="720" w:footer="720" w:gutter="0"/>
@@ -53125,7 +56509,6 @@
   <w:style w:type="character" w:default="1" w:styleId="DefaultParagraphFont">
     <w:name w:val="Default Paragraph Font"/>
     <w:uiPriority w:val="1"/>
-    <w:semiHidden/>
     <w:unhideWhenUsed/>
   </w:style>
   <w:style w:type="table" w:default="1" w:styleId="TableNormal">

</xml_diff>

<commit_message>
!Combined - Finish Ch.25
</commit_message>
<xml_diff>
--- a/!Combined.docx
+++ b/!Combined.docx
@@ -53956,10 +53956,7 @@
         <w:ind w:firstLine="720"/>
       </w:pPr>
       <w:r>
-        <w:t>The banisters groaned and lurched inward as they climbed, squeezing tighter with every step, forcing the girls into a narrowing line—wood pressing in from both sides, threatening to crush them.</w:t>
-      </w:r>
-      <w:r>
-        <w:t xml:space="preserve"> </w:t>
+        <w:t xml:space="preserve">The banisters groaned and lurched inward as they climbed, squeezing tighter with every step, forcing the girls into a narrowing line—wood pressing in from both sides, threatening to crush them. </w:t>
       </w:r>
     </w:p>
     <w:p>
@@ -54495,10 +54492,7 @@
         <w:ind w:firstLine="720"/>
       </w:pPr>
       <w:r>
-        <w:t>“Let’s,” Violet said, already turning back down the hallway—and walking straight into one of those awkward marble statues that exposed a bit too much detail. It stood there waggling a finger back and forth.</w:t>
-      </w:r>
-      <w:r>
-        <w:t xml:space="preserve"> </w:t>
+        <w:t xml:space="preserve">“Let’s,” Violet said, already turning back down the hallway—and walking straight into one of those awkward marble statues that exposed a bit too much detail. It stood there waggling a finger back and forth. </w:t>
       </w:r>
     </w:p>
     <w:p>
@@ -55603,12 +55597,2671 @@
       </w:r>
     </w:p>
     <w:p>
+      <w:r>
+        <w:tab/>
+      </w:r>
+      <w:r>
+        <w:t xml:space="preserve">Fear didn’t hit </w:t>
+      </w:r>
+      <w:proofErr w:type="gramStart"/>
+      <w:r>
+        <w:t>Violet</w:t>
+      </w:r>
+      <w:proofErr w:type="gramEnd"/>
+      <w:r>
+        <w:t xml:space="preserve"> all at once.</w:t>
+      </w:r>
+    </w:p>
+    <w:p>
+      <w:pPr>
+        <w:ind w:firstLine="720"/>
+      </w:pPr>
+      <w:r>
+        <w:t xml:space="preserve">It </w:t>
+      </w:r>
+      <w:proofErr w:type="gramStart"/>
+      <w:r>
+        <w:t>crept in</w:t>
+      </w:r>
+      <w:proofErr w:type="gramEnd"/>
+      <w:r>
+        <w:t xml:space="preserve"> slowly, curling around her ribs, tightening with every step Everdeen’s </w:t>
+      </w:r>
+      <w:proofErr w:type="gramStart"/>
+      <w:r>
+        <w:t>puppets</w:t>
+      </w:r>
+      <w:proofErr w:type="gramEnd"/>
+      <w:r>
+        <w:t xml:space="preserve"> took toward them. Marble </w:t>
+      </w:r>
+      <w:r>
+        <w:t xml:space="preserve">man’s </w:t>
+      </w:r>
+      <w:r>
+        <w:t>fingers flexed into fists. The knight</w:t>
+      </w:r>
+      <w:r>
+        <w:t xml:space="preserve"> tossed his sword from hand to hand. Lions playing with their prey.</w:t>
+      </w:r>
+    </w:p>
+    <w:p>
+      <w:pPr>
+        <w:ind w:firstLine="720"/>
+      </w:pPr>
+      <w:r>
+        <w:t>“Don’t suppose that ghost-orb of yours is showing you some way out</w:t>
+      </w:r>
+      <w:r>
+        <w:t xml:space="preserve"> of here</w:t>
+      </w:r>
+      <w:r>
+        <w:t>, is it?” Gracie asked, spinning the skillet loosely in her hand.</w:t>
+      </w:r>
+    </w:p>
+    <w:p>
+      <w:pPr>
+        <w:ind w:firstLine="720"/>
+      </w:pPr>
+      <w:r>
+        <w:t xml:space="preserve">“No,” </w:t>
+      </w:r>
+      <w:r>
+        <w:t>Violet</w:t>
+      </w:r>
+      <w:r>
+        <w:t xml:space="preserve"> said. “Afraid not.”</w:t>
+      </w:r>
+    </w:p>
+    <w:p>
+      <w:pPr>
+        <w:ind w:firstLine="720"/>
+      </w:pPr>
+      <w:r>
+        <w:t>“Didn’t think so.”</w:t>
+      </w:r>
+    </w:p>
+    <w:p>
+      <w:pPr>
+        <w:ind w:firstLine="720"/>
+      </w:pPr>
+      <w:r>
+        <w:t xml:space="preserve">The statue and the knight continued their slow, deliberate </w:t>
+      </w:r>
+      <w:r>
+        <w:t>approach</w:t>
+      </w:r>
+      <w:r>
+        <w:t xml:space="preserve">. Not rushed. Not frantic. </w:t>
+      </w:r>
+      <w:proofErr w:type="gramStart"/>
+      <w:r>
+        <w:t>Almost</w:t>
+      </w:r>
+      <w:proofErr w:type="gramEnd"/>
+      <w:r>
+        <w:t xml:space="preserve"> as if they were savoring it.</w:t>
+      </w:r>
+    </w:p>
+    <w:p>
+      <w:pPr>
+        <w:ind w:firstLine="720"/>
+      </w:pPr>
+      <w:r>
+        <w:t>Almost as if Everdeen was.</w:t>
+      </w:r>
+    </w:p>
+    <w:p>
+      <w:pPr>
+        <w:ind w:firstLine="720"/>
+      </w:pPr>
+      <w:r>
+        <w:lastRenderedPageBreak/>
+        <w:t xml:space="preserve">“You think Harper’s called the police yet?” </w:t>
+      </w:r>
+      <w:r>
+        <w:t>Violet</w:t>
+      </w:r>
+      <w:r>
+        <w:t xml:space="preserve"> asked quietly.</w:t>
+      </w:r>
+    </w:p>
+    <w:p>
+      <w:pPr>
+        <w:ind w:firstLine="720"/>
+      </w:pPr>
+      <w:r>
+        <w:t xml:space="preserve">“I hope so,” Gracie said, lifting her salt-shooter. “Though </w:t>
+      </w:r>
+      <w:r>
+        <w:t xml:space="preserve">even if she has, </w:t>
+      </w:r>
+      <w:r>
+        <w:t>I don’t know how much good that’ll do us now.”</w:t>
+      </w:r>
+    </w:p>
+    <w:p>
+      <w:pPr>
+        <w:ind w:firstLine="720"/>
+      </w:pPr>
+      <w:r>
+        <w:t>Gracie</w:t>
+      </w:r>
+      <w:r>
+        <w:t xml:space="preserve"> pumped a blast of salt into the approaching artwork.</w:t>
+      </w:r>
+    </w:p>
+    <w:p>
+      <w:pPr>
+        <w:ind w:firstLine="720"/>
+      </w:pPr>
+      <w:r>
+        <w:t>The pellets struck marble and metal with sharp pings. The statue glanced down at its chest.</w:t>
+      </w:r>
+      <w:r>
+        <w:t xml:space="preserve"> And</w:t>
+      </w:r>
+      <w:r>
+        <w:t xml:space="preserve"> smiled.</w:t>
+      </w:r>
+    </w:p>
+    <w:p>
+      <w:pPr>
+        <w:ind w:firstLine="720"/>
+      </w:pPr>
+      <w:r>
+        <w:t xml:space="preserve">Gracie lowered the </w:t>
+      </w:r>
+      <w:r>
+        <w:t>shooter and</w:t>
+      </w:r>
+      <w:r>
+        <w:t xml:space="preserve"> glanced at </w:t>
+      </w:r>
+      <w:r>
+        <w:t>Violet</w:t>
+      </w:r>
+      <w:r>
+        <w:t xml:space="preserve"> with a shrug</w:t>
+      </w:r>
+      <w:r>
+        <w:t>. “Worth a shot. You got any bright ideas, crawler?”</w:t>
+      </w:r>
+    </w:p>
+    <w:p>
+      <w:pPr>
+        <w:ind w:firstLine="720"/>
+      </w:pPr>
+      <w:r>
+        <w:t>Violet</w:t>
+      </w:r>
+      <w:r>
+        <w:t xml:space="preserve"> scanned the space frantically—the narrow hallway beyond them, too tight to slip past</w:t>
+      </w:r>
+      <w:r>
+        <w:t>.</w:t>
+      </w:r>
+      <w:r>
+        <w:t xml:space="preserve"> </w:t>
+      </w:r>
+      <w:r>
+        <w:t>T</w:t>
+      </w:r>
+      <w:r>
+        <w:t>he walls</w:t>
+      </w:r>
+      <w:r>
+        <w:t xml:space="preserve"> were</w:t>
+      </w:r>
+      <w:r>
+        <w:t xml:space="preserve"> bare of anything useful</w:t>
+      </w:r>
+      <w:r>
+        <w:t xml:space="preserve">. </w:t>
+      </w:r>
+      <w:r>
+        <w:t>And then there was t</w:t>
+      </w:r>
+      <w:r>
+        <w:t>he dead end behind them</w:t>
+      </w:r>
+      <w:r>
+        <w:t xml:space="preserve"> with a painting of a girl and her mother</w:t>
+      </w:r>
+      <w:r>
+        <w:t xml:space="preserve">. </w:t>
+      </w:r>
+      <w:proofErr w:type="gramStart"/>
+      <w:r>
+        <w:t>It’s meaning</w:t>
+      </w:r>
+      <w:proofErr w:type="gramEnd"/>
+      <w:r>
+        <w:t xml:space="preserve"> sitting on the of her tongue.</w:t>
+      </w:r>
+    </w:p>
+    <w:p>
+      <w:pPr>
+        <w:ind w:firstLine="720"/>
+      </w:pPr>
+      <w:r>
+        <w:t>Violet</w:t>
+      </w:r>
+      <w:r>
+        <w:t xml:space="preserve"> shook her head.</w:t>
+      </w:r>
+      <w:r>
+        <w:t xml:space="preserve"> </w:t>
+      </w:r>
+      <w:r>
+        <w:t>“I’ve got nothing.”</w:t>
+      </w:r>
+    </w:p>
+    <w:p>
+      <w:pPr>
+        <w:ind w:firstLine="720"/>
+      </w:pPr>
+      <w:r>
+        <w:t>Gracie let the salt-shooter drop. She tightened both hands around her skillet, stance shifting—grounded, ready.</w:t>
+      </w:r>
+    </w:p>
+    <w:p>
+      <w:pPr>
+        <w:ind w:firstLine="720"/>
+      </w:pPr>
+      <w:r>
+        <w:t>“Then I guess we go down swinging.”</w:t>
+      </w:r>
+    </w:p>
+    <w:p>
+      <w:pPr>
+        <w:ind w:firstLine="720"/>
+      </w:pPr>
+      <w:r>
+        <w:t>Violet</w:t>
+      </w:r>
+      <w:r>
+        <w:t xml:space="preserve"> mirrored her, gripping her own skillet until her knuckles burned. “Guess you’re </w:t>
+      </w:r>
+      <w:r>
+        <w:t xml:space="preserve">going to get to cash </w:t>
+      </w:r>
+      <w:r>
+        <w:t xml:space="preserve">in on that whole </w:t>
+      </w:r>
+      <w:r>
+        <w:rPr>
+          <w:i/>
+          <w:iCs/>
+        </w:rPr>
+        <w:t>haunting me for eternity</w:t>
+      </w:r>
+      <w:r>
+        <w:t xml:space="preserve"> thing sooner than expected.”</w:t>
+      </w:r>
+    </w:p>
+    <w:p>
+      <w:pPr>
+        <w:ind w:firstLine="720"/>
+      </w:pPr>
+      <w:r>
+        <w:t>Gracie huffed a breath that might’ve been a laugh. “Let’s call it a century and say we’re even.”</w:t>
+      </w:r>
+    </w:p>
+    <w:p>
+      <w:pPr>
+        <w:ind w:firstLine="720"/>
+      </w:pPr>
+      <w:r>
+        <w:t xml:space="preserve">“Deal,” </w:t>
+      </w:r>
+      <w:r>
+        <w:t>Violet</w:t>
+      </w:r>
+      <w:r>
+        <w:t xml:space="preserve"> sa</w:t>
+      </w:r>
+      <w:r>
+        <w:t>id smiling, though i</w:t>
+      </w:r>
+      <w:r>
+        <w:t>t didn’t reach her eyes</w:t>
+      </w:r>
+      <w:r>
+        <w:t>.</w:t>
+      </w:r>
+    </w:p>
+    <w:p>
+      <w:pPr>
+        <w:ind w:firstLine="720"/>
+      </w:pPr>
+      <w:r>
+        <w:t xml:space="preserve">Ten feet away. Then </w:t>
+      </w:r>
+      <w:r>
+        <w:t>eight</w:t>
+      </w:r>
+      <w:r>
+        <w:t>.</w:t>
+      </w:r>
+    </w:p>
+    <w:p>
+      <w:pPr>
+        <w:ind w:firstLine="720"/>
+      </w:pPr>
+      <w:r>
+        <w:t>Violet</w:t>
+      </w:r>
+      <w:r>
+        <w:t xml:space="preserve"> wondered if her heart would hold out long enough for them to strike</w:t>
+      </w:r>
+      <w:r>
+        <w:t xml:space="preserve">, </w:t>
+      </w:r>
+      <w:r>
+        <w:t>or if it might burst before they ever got the chance.</w:t>
+      </w:r>
+    </w:p>
+    <w:p>
+      <w:pPr>
+        <w:ind w:firstLine="720"/>
+      </w:pPr>
+      <w:r>
+        <w:t>Seven</w:t>
+      </w:r>
+      <w:r>
+        <w:t xml:space="preserve">… </w:t>
+      </w:r>
+      <w:r>
+        <w:t>six</w:t>
+      </w:r>
+      <w:r>
+        <w:t>.</w:t>
+      </w:r>
+    </w:p>
+    <w:p>
+      <w:pPr>
+        <w:ind w:firstLine="720"/>
+      </w:pPr>
+      <w:r>
+        <w:t xml:space="preserve">The floor creaked beneath their combined weight. </w:t>
+      </w:r>
+      <w:r>
+        <w:t>Violet</w:t>
+      </w:r>
+      <w:r>
+        <w:t xml:space="preserve"> and Gracie pressed closer together, shoulder to shoulder, fighting the tremble in their knees.</w:t>
+      </w:r>
+    </w:p>
+    <w:p>
+      <w:pPr>
+        <w:ind w:firstLine="720"/>
+      </w:pPr>
+      <w:r>
+        <w:t>Five</w:t>
+      </w:r>
+      <w:r>
+        <w:t>.</w:t>
+      </w:r>
+    </w:p>
+    <w:p>
+      <w:pPr>
+        <w:ind w:firstLine="720"/>
+      </w:pPr>
+      <w:r>
+        <w:t>Violet</w:t>
+      </w:r>
+      <w:r>
+        <w:t xml:space="preserve"> raised her skillet high, gripping it like she was about to </w:t>
+      </w:r>
+      <w:proofErr w:type="gramStart"/>
+      <w:r>
+        <w:t>swat</w:t>
+      </w:r>
+      <w:proofErr w:type="gramEnd"/>
+      <w:r>
+        <w:t xml:space="preserve"> the world’s deadliest fly.</w:t>
+      </w:r>
+    </w:p>
+    <w:p>
+      <w:pPr>
+        <w:ind w:firstLine="720"/>
+      </w:pPr>
+      <w:r>
+        <w:lastRenderedPageBreak/>
+        <w:t>Four</w:t>
+      </w:r>
+      <w:r>
+        <w:t>—</w:t>
+      </w:r>
+    </w:p>
+    <w:p>
+      <w:pPr>
+        <w:ind w:firstLine="720"/>
+      </w:pPr>
+      <w:r>
+        <w:t>Crack!</w:t>
+      </w:r>
+    </w:p>
+    <w:p>
+      <w:pPr>
+        <w:ind w:firstLine="720"/>
+      </w:pPr>
+      <w:r>
+        <w:t>The ceiling exploded.</w:t>
+      </w:r>
+    </w:p>
+    <w:p>
+      <w:pPr>
+        <w:ind w:firstLine="720"/>
+      </w:pPr>
+      <w:r>
+        <w:t>Violet</w:t>
+      </w:r>
+      <w:r>
+        <w:t xml:space="preserve"> and Gracie </w:t>
+      </w:r>
+      <w:r>
+        <w:t>jumped</w:t>
+      </w:r>
+      <w:r>
+        <w:t xml:space="preserve"> </w:t>
+      </w:r>
+      <w:r>
+        <w:t>backwards</w:t>
+      </w:r>
+      <w:r>
+        <w:t xml:space="preserve">, arms </w:t>
+      </w:r>
+      <w:r>
+        <w:t>covering</w:t>
+      </w:r>
+      <w:r>
+        <w:t xml:space="preserve"> their heads as dust and debris rained down. Wood splinters scraped </w:t>
+      </w:r>
+      <w:r>
+        <w:t>Violet</w:t>
+      </w:r>
+      <w:r>
+        <w:t>’s arm, sharp and burning, while grit filled her nose and mouth.</w:t>
+      </w:r>
+    </w:p>
+    <w:p>
+      <w:pPr>
+        <w:ind w:firstLine="720"/>
+      </w:pPr>
+      <w:r>
+        <w:t xml:space="preserve">Slowly, </w:t>
+      </w:r>
+      <w:r>
+        <w:t>Violet</w:t>
+      </w:r>
+      <w:r>
+        <w:t xml:space="preserve"> lowered her arms. Her vision cleared just enough to make out a heap of rubble sprawled across the floor—and on top of it, </w:t>
+      </w:r>
+      <w:r>
+        <w:t>a</w:t>
+      </w:r>
+      <w:r>
+        <w:t xml:space="preserve"> dark silhouette.</w:t>
+      </w:r>
+    </w:p>
+    <w:p>
+      <w:pPr>
+        <w:ind w:firstLine="720"/>
+      </w:pPr>
+      <w:r>
+        <w:t>“Are we dead?” Gracie whispered.</w:t>
+      </w:r>
+    </w:p>
+    <w:p>
+      <w:pPr>
+        <w:ind w:firstLine="720"/>
+      </w:pPr>
+      <w:r>
+        <w:t xml:space="preserve">“I don’t think so,” </w:t>
+      </w:r>
+      <w:r>
+        <w:t>Violet</w:t>
+      </w:r>
+      <w:r>
+        <w:t xml:space="preserve"> said, forcing herself upright.</w:t>
+      </w:r>
+    </w:p>
+    <w:p>
+      <w:pPr>
+        <w:ind w:firstLine="720"/>
+      </w:pPr>
+      <w:r>
+        <w:t>She took a cautious step forward, skillet raised, trying to understand what had just happened—</w:t>
+      </w:r>
+    </w:p>
+    <w:p>
+      <w:pPr>
+        <w:ind w:firstLine="720"/>
+      </w:pPr>
+      <w:r>
+        <w:t>The silhouette coughed.</w:t>
+      </w:r>
+    </w:p>
+    <w:p>
+      <w:pPr>
+        <w:ind w:firstLine="720"/>
+      </w:pPr>
+      <w:r>
+        <w:t>Violet</w:t>
+      </w:r>
+      <w:r>
+        <w:t xml:space="preserve"> reacted without thinking. She swung.</w:t>
+      </w:r>
+    </w:p>
+    <w:p>
+      <w:pPr>
+        <w:ind w:firstLine="720"/>
+      </w:pPr>
+      <w:r>
+        <w:t>Clang</w:t>
+      </w:r>
+      <w:r>
+        <w:t>!</w:t>
+      </w:r>
+    </w:p>
+    <w:p>
+      <w:pPr>
+        <w:ind w:firstLine="720"/>
+      </w:pPr>
+      <w:r>
+        <w:t xml:space="preserve">“Ow! What </w:t>
+      </w:r>
+      <w:proofErr w:type="gramStart"/>
+      <w:r>
+        <w:t>the—hey</w:t>
+      </w:r>
+      <w:proofErr w:type="gramEnd"/>
+      <w:r>
+        <w:t>! Stop that!”</w:t>
+      </w:r>
+    </w:p>
+    <w:p>
+      <w:pPr>
+        <w:ind w:firstLine="720"/>
+      </w:pPr>
+      <w:r>
+        <w:t>Violet</w:t>
+      </w:r>
+      <w:r>
+        <w:t xml:space="preserve"> </w:t>
+      </w:r>
+      <w:r>
+        <w:t>didn’t</w:t>
+      </w:r>
+      <w:r>
+        <w:t xml:space="preserve"> </w:t>
+      </w:r>
+      <w:proofErr w:type="gramStart"/>
+      <w:r>
+        <w:t>registered</w:t>
+      </w:r>
+      <w:proofErr w:type="gramEnd"/>
+      <w:r>
+        <w:t xml:space="preserve"> the words. </w:t>
+      </w:r>
+      <w:r>
+        <w:t>Instead</w:t>
+      </w:r>
+      <w:r>
+        <w:t xml:space="preserve"> </w:t>
+      </w:r>
+      <w:proofErr w:type="spellStart"/>
+      <w:r>
+        <w:t>striked</w:t>
+      </w:r>
+      <w:proofErr w:type="spellEnd"/>
+      <w:r>
+        <w:t xml:space="preserve"> </w:t>
+      </w:r>
+      <w:r>
+        <w:t xml:space="preserve">again. Clang! </w:t>
+      </w:r>
+    </w:p>
+    <w:p>
+      <w:pPr>
+        <w:ind w:firstLine="720"/>
+      </w:pPr>
+      <w:r>
+        <w:t>“</w:t>
+      </w:r>
+      <w:proofErr w:type="spellStart"/>
+      <w:r>
+        <w:t>Ow</w:t>
+      </w:r>
+      <w:r>
+        <w:t>ie</w:t>
+      </w:r>
+      <w:proofErr w:type="spellEnd"/>
+      <w:r>
+        <w:t>!</w:t>
+      </w:r>
+      <w:r>
+        <w:t>”</w:t>
+      </w:r>
+    </w:p>
+    <w:p>
+      <w:pPr>
+        <w:ind w:firstLine="720"/>
+      </w:pPr>
+      <w:r>
+        <w:t xml:space="preserve">Violet </w:t>
+      </w:r>
+      <w:r>
+        <w:t xml:space="preserve">vision </w:t>
+      </w:r>
+      <w:r>
+        <w:t>went</w:t>
+      </w:r>
+      <w:r>
+        <w:t xml:space="preserve"> </w:t>
+      </w:r>
+      <w:proofErr w:type="gramStart"/>
+      <w:r>
+        <w:t>red</w:t>
+      </w:r>
+      <w:r>
+        <w:t>,</w:t>
+      </w:r>
+      <w:proofErr w:type="gramEnd"/>
+      <w:r>
+        <w:t xml:space="preserve"> she </w:t>
+      </w:r>
+      <w:r>
+        <w:t>pulled</w:t>
+      </w:r>
+      <w:r>
+        <w:t xml:space="preserve"> the skillet back</w:t>
+      </w:r>
+      <w:r>
+        <w:t xml:space="preserve"> </w:t>
+      </w:r>
+      <w:r>
+        <w:t>for a third strike</w:t>
+      </w:r>
+      <w:r>
+        <w:t>—</w:t>
+      </w:r>
+    </w:p>
+    <w:p>
+      <w:pPr>
+        <w:ind w:firstLine="720"/>
+      </w:pPr>
+      <w:r>
+        <w:t xml:space="preserve">“Wait!” Gracie shouted, grabbing </w:t>
+      </w:r>
+      <w:r>
+        <w:t>Violet</w:t>
+      </w:r>
+      <w:r>
+        <w:t>’s arm</w:t>
+      </w:r>
+      <w:r>
+        <w:t xml:space="preserve"> just as she was about to bring it down again</w:t>
+      </w:r>
+      <w:r>
+        <w:t xml:space="preserve">. </w:t>
+      </w:r>
+      <w:r>
+        <w:t>“L</w:t>
+      </w:r>
+      <w:r>
+        <w:t>ook</w:t>
+      </w:r>
+      <w:r>
+        <w:t>!</w:t>
+      </w:r>
+      <w:r>
+        <w:t>”</w:t>
+      </w:r>
+    </w:p>
+    <w:p>
+      <w:pPr>
+        <w:ind w:firstLine="720"/>
+      </w:pPr>
+      <w:r>
+        <w:t>Violet</w:t>
+      </w:r>
+      <w:r>
+        <w:t xml:space="preserve"> </w:t>
+      </w:r>
+      <w:r>
+        <w:t xml:space="preserve">shot </w:t>
+      </w:r>
+      <w:r>
+        <w:t>Gracie</w:t>
+      </w:r>
+      <w:r>
+        <w:t xml:space="preserve"> a look of ire before turning </w:t>
+      </w:r>
+      <w:r>
+        <w:t xml:space="preserve">to the pile of heap, and the silhouette </w:t>
+      </w:r>
+      <w:proofErr w:type="gramStart"/>
+      <w:r>
+        <w:t>becoming</w:t>
+      </w:r>
+      <w:proofErr w:type="gramEnd"/>
+      <w:r>
+        <w:t xml:space="preserve"> clearer on top of it.</w:t>
+      </w:r>
+    </w:p>
+    <w:p>
+      <w:pPr>
+        <w:ind w:firstLine="720"/>
+      </w:pPr>
+      <w:r>
+        <w:t xml:space="preserve">It was a boy. </w:t>
+      </w:r>
+    </w:p>
+    <w:p>
+      <w:pPr>
+        <w:ind w:firstLine="720"/>
+      </w:pPr>
+      <w:r>
+        <w:t xml:space="preserve">A boy not much older than them </w:t>
+      </w:r>
+      <w:r>
+        <w:t xml:space="preserve">gingerly pushing himself upright, rubbing his lower back right where </w:t>
+      </w:r>
+      <w:r>
+        <w:t>Violet</w:t>
+      </w:r>
+      <w:r>
+        <w:t xml:space="preserve"> had </w:t>
+      </w:r>
+      <w:r>
+        <w:t>struck</w:t>
+      </w:r>
+      <w:r>
+        <w:t xml:space="preserve"> him.</w:t>
+      </w:r>
+      <w:r>
+        <w:t xml:space="preserve"> Twice.</w:t>
+      </w:r>
+    </w:p>
+    <w:p>
+      <w:pPr>
+        <w:ind w:firstLine="720"/>
+      </w:pPr>
+      <w:r>
+        <w:t xml:space="preserve">He had long, shoulder-length hair swept behind his ears, high cheekbones, and </w:t>
+      </w:r>
+      <w:r>
+        <w:t xml:space="preserve">although it was dark, </w:t>
+      </w:r>
+      <w:r>
+        <w:t>Violet</w:t>
+      </w:r>
+      <w:r>
+        <w:t xml:space="preserve"> could make out </w:t>
+      </w:r>
+      <w:r>
+        <w:t>a face that was</w:t>
+      </w:r>
+      <w:r>
+        <w:t xml:space="preserve"> both</w:t>
+      </w:r>
+      <w:r>
+        <w:t xml:space="preserve"> young </w:t>
+      </w:r>
+      <w:r>
+        <w:t>and</w:t>
+      </w:r>
+      <w:r>
+        <w:t xml:space="preserve"> </w:t>
+      </w:r>
+      <w:r>
+        <w:t>aged</w:t>
+      </w:r>
+      <w:r>
+        <w:t xml:space="preserve">. His jeans </w:t>
+      </w:r>
+      <w:r>
+        <w:lastRenderedPageBreak/>
+        <w:t>hung loose, and the sleeves of his rock-band T-shirt had been cut clean off</w:t>
+      </w:r>
+      <w:r>
+        <w:t xml:space="preserve"> with zig-zag scissors.</w:t>
+      </w:r>
+    </w:p>
+    <w:p>
+      <w:pPr>
+        <w:ind w:firstLine="720"/>
+      </w:pPr>
+      <w:r>
+        <w:t xml:space="preserve">He brushed his hair back and looked at </w:t>
+      </w:r>
+      <w:r>
+        <w:t>Violet</w:t>
+      </w:r>
+      <w:r>
+        <w:t>, wincing.</w:t>
+      </w:r>
+    </w:p>
+    <w:p>
+      <w:pPr>
+        <w:ind w:firstLine="720"/>
+      </w:pPr>
+      <w:r>
+        <w:t>“Nice swing</w:t>
+      </w:r>
+      <w:r>
+        <w:t>ing</w:t>
+      </w:r>
+      <w:r>
+        <w:t xml:space="preserve">, slugger,” he said. “But next time, let’s save that for the </w:t>
+      </w:r>
+      <w:proofErr w:type="spellStart"/>
+      <w:r>
+        <w:t>ghosties</w:t>
+      </w:r>
+      <w:proofErr w:type="spellEnd"/>
+      <w:r>
+        <w:t>, shall we?”</w:t>
+      </w:r>
+    </w:p>
+    <w:p>
+      <w:pPr>
+        <w:ind w:firstLine="720"/>
+      </w:pPr>
+      <w:r>
+        <w:t>Violet</w:t>
+      </w:r>
+      <w:r>
+        <w:t xml:space="preserve"> and Gracie stared at him, trying—and failing—to piece together what had just happened.</w:t>
+      </w:r>
+    </w:p>
+    <w:p>
+      <w:pPr>
+        <w:ind w:firstLine="720"/>
+      </w:pPr>
+      <w:r>
+        <w:t>The boy reached out, eyeing the skillet in Gracie’s hand. She yanked it back instinctively. He only shrugged.</w:t>
+      </w:r>
+    </w:p>
+    <w:p>
+      <w:pPr>
+        <w:ind w:firstLine="720"/>
+      </w:pPr>
+      <w:r>
+        <w:t>“Cast iron. Solid</w:t>
+      </w:r>
+      <w:r>
+        <w:t xml:space="preserve"> choice</w:t>
+      </w:r>
+      <w:r>
+        <w:t xml:space="preserve">,” he said. “Though I don’t think I’ve ever seen one used </w:t>
+      </w:r>
+      <w:r>
+        <w:rPr>
+          <w:i/>
+          <w:iCs/>
+        </w:rPr>
+        <w:t>quite</w:t>
+      </w:r>
+      <w:r>
+        <w:t xml:space="preserve"> like that.”</w:t>
+      </w:r>
+    </w:p>
+    <w:p>
+      <w:pPr>
+        <w:ind w:firstLine="720"/>
+      </w:pPr>
+      <w:r>
+        <w:t>He turned, surveying the wreckage:</w:t>
+      </w:r>
+      <w:r>
+        <w:t xml:space="preserve"> </w:t>
+      </w:r>
+      <w:r>
+        <w:t>the gaping hole in the ceiling, splintered wood and twisted metal scattered across the floor. Somehow, his backpack sat nearby, untouched. His gaze lingered on the crushed knight’s armor and shattered statue beneath the debris.</w:t>
+      </w:r>
+    </w:p>
+    <w:p>
+      <w:pPr>
+        <w:ind w:firstLine="720"/>
+      </w:pPr>
+      <w:r>
+        <w:t>He nodded, satisfied.</w:t>
+      </w:r>
+    </w:p>
+    <w:p>
+      <w:pPr>
+        <w:ind w:firstLine="720"/>
+      </w:pPr>
+      <w:r>
+        <w:t>“Who… are you?” Gracie asked</w:t>
+      </w:r>
+      <w:r>
+        <w:t xml:space="preserve">, </w:t>
+      </w:r>
+      <w:r>
+        <w:t xml:space="preserve">voicing exactly what </w:t>
+      </w:r>
+      <w:r>
+        <w:t>Violet</w:t>
+      </w:r>
+      <w:r>
+        <w:t xml:space="preserve"> couldn’t.</w:t>
+      </w:r>
+    </w:p>
+    <w:p>
+      <w:pPr>
+        <w:ind w:firstLine="720"/>
+      </w:pPr>
+      <w:r>
+        <w:t>The boy turned back to them, grinning wide. “Why, I’m Bobbie Bones, of course. The one and only, at your service.”</w:t>
+      </w:r>
+      <w:r>
+        <w:t xml:space="preserve"> </w:t>
+      </w:r>
+      <w:r>
+        <w:t>He punctuated the introduction with an exaggerated bow, hair falling into his face before he brushed it aside again.</w:t>
+      </w:r>
+    </w:p>
+    <w:p>
+      <w:pPr>
+        <w:ind w:firstLine="720"/>
+      </w:pPr>
+      <w:r>
+        <w:t xml:space="preserve">“Bobbie?” </w:t>
+      </w:r>
+      <w:r>
+        <w:t>Violet</w:t>
+      </w:r>
+      <w:r>
+        <w:t xml:space="preserve"> </w:t>
+      </w:r>
+      <w:r>
+        <w:t xml:space="preserve">asked in disbelief. </w:t>
+      </w:r>
+      <w:r>
+        <w:t>“The ghost hunter? I thought you were—”</w:t>
+      </w:r>
+    </w:p>
+    <w:p>
+      <w:pPr>
+        <w:ind w:firstLine="720"/>
+      </w:pPr>
+      <w:r>
+        <w:t>“A girl?” Bobbie cut in, groaning. “No.</w:t>
+      </w:r>
+      <w:r>
+        <w:t xml:space="preserve"> I’m not.</w:t>
+      </w:r>
+      <w:r>
+        <w:t xml:space="preserve"> Why does </w:t>
+      </w:r>
+      <w:r>
+        <w:rPr>
+          <w:i/>
+          <w:iCs/>
+        </w:rPr>
+        <w:t>everyone</w:t>
+      </w:r>
+      <w:r>
+        <w:t xml:space="preserve"> think that?”</w:t>
+      </w:r>
+    </w:p>
+    <w:p>
+      <w:pPr>
+        <w:ind w:firstLine="720"/>
+      </w:pPr>
+      <w:r>
+        <w:t xml:space="preserve">“Well,” </w:t>
+      </w:r>
+      <w:r>
+        <w:t>Violet</w:t>
+      </w:r>
+      <w:r>
+        <w:t xml:space="preserve"> said weakly, “the spelling—”</w:t>
+      </w:r>
+    </w:p>
+    <w:p>
+      <w:pPr>
+        <w:ind w:firstLine="720"/>
+      </w:pPr>
+      <w:r>
+        <w:t>“It’s a boy’s spelling!” Bobbie snapped, then sucked in a breath</w:t>
+      </w:r>
+      <w:r>
+        <w:t>—counting to five—</w:t>
+      </w:r>
+      <w:r>
+        <w:t xml:space="preserve">trying </w:t>
+      </w:r>
+      <w:r>
+        <w:t xml:space="preserve">rein himself in. “I mean—it </w:t>
+      </w:r>
+      <w:r>
+        <w:rPr>
+          <w:i/>
+          <w:iCs/>
+        </w:rPr>
+        <w:t>can</w:t>
+      </w:r>
+      <w:r>
+        <w:t xml:space="preserve"> be. It is. In my case.” He nodded firmly. “Boy’s spelling.”</w:t>
+      </w:r>
+    </w:p>
+    <w:p>
+      <w:pPr>
+        <w:ind w:firstLine="720"/>
+      </w:pPr>
+      <w:r>
+        <w:t>He straightened, rolling his shoulders</w:t>
+      </w:r>
+      <w:r>
+        <w:t xml:space="preserve"> with a wince</w:t>
+      </w:r>
+      <w:r>
+        <w:t xml:space="preserve">. “And also, I’m not just a ‘ghost hunter.’” He made air quotes. “Supernatural extraordinaire is </w:t>
+      </w:r>
+      <w:r>
+        <w:t>more like it</w:t>
+      </w:r>
+      <w:r>
+        <w:t>. Hunter, peacemaker</w:t>
+      </w:r>
+      <w:r>
+        <w:t>, negotiator</w:t>
+      </w:r>
+      <w:r>
+        <w:t>—anything weird, cursed, or undead. I’m your guy.”</w:t>
+      </w:r>
+    </w:p>
+    <w:p>
+      <w:pPr>
+        <w:ind w:firstLine="720"/>
+      </w:pPr>
+      <w:r>
+        <w:t xml:space="preserve">It clicked for Gracie. “Oh!” She looked at </w:t>
+      </w:r>
+      <w:r>
+        <w:t>Violet</w:t>
+      </w:r>
+      <w:r>
+        <w:t xml:space="preserve">. “This is the ghost hunter you’ve been </w:t>
+      </w:r>
+      <w:r>
+        <w:t>trying to message</w:t>
+      </w:r>
+      <w:r>
+        <w:t xml:space="preserve"> all week?”</w:t>
+      </w:r>
+    </w:p>
+    <w:p>
+      <w:pPr>
+        <w:ind w:firstLine="720"/>
+      </w:pPr>
+      <w:r>
+        <w:lastRenderedPageBreak/>
+        <w:t>“Supernatural extraordinaire,” Bobbie corrected.</w:t>
+      </w:r>
+    </w:p>
+    <w:p>
+      <w:pPr>
+        <w:ind w:firstLine="720"/>
+      </w:pPr>
+      <w:r>
+        <w:t>Violet</w:t>
+      </w:r>
+      <w:r>
+        <w:t xml:space="preserve"> was still staring, dazed. “Apparently,” she said. “Which</w:t>
+      </w:r>
+      <w:r>
+        <w:t xml:space="preserve">, </w:t>
+      </w:r>
+      <w:r>
+        <w:t>by the way</w:t>
+      </w:r>
+      <w:r>
+        <w:t xml:space="preserve">, </w:t>
+      </w:r>
+      <w:r>
+        <w:t xml:space="preserve">thanks for </w:t>
+      </w:r>
+      <w:r>
+        <w:rPr>
+          <w:i/>
+          <w:iCs/>
+        </w:rPr>
+        <w:t>not</w:t>
+      </w:r>
+      <w:r>
+        <w:t xml:space="preserve"> replying.”</w:t>
+      </w:r>
+    </w:p>
+    <w:p>
+      <w:pPr>
+        <w:ind w:firstLine="720"/>
+      </w:pPr>
+      <w:r>
+        <w:t>Bobbie shrugged, digging into his backpack.</w:t>
+      </w:r>
+      <w:r>
+        <w:t xml:space="preserve"> </w:t>
+      </w:r>
+      <w:r>
+        <w:t>“What can I say, slugger? I’m a busy man.”</w:t>
+      </w:r>
+    </w:p>
+    <w:p>
+      <w:pPr>
+        <w:ind w:firstLine="720"/>
+      </w:pPr>
+      <w:r>
+        <w:t>Violet</w:t>
+      </w:r>
+      <w:r>
+        <w:t xml:space="preserve"> </w:t>
+      </w:r>
+      <w:r>
+        <w:t>could feel</w:t>
+      </w:r>
+      <w:r>
+        <w:t xml:space="preserve"> Gracie’s eye roll beside her</w:t>
+      </w:r>
+      <w:r>
+        <w:t xml:space="preserve">. </w:t>
+      </w:r>
+      <w:r>
+        <w:t>“Don’t look much like a man to me.”</w:t>
+      </w:r>
+    </w:p>
+    <w:p>
+      <w:pPr>
+        <w:ind w:firstLine="720"/>
+      </w:pPr>
+      <w:r>
+        <w:t>Bobbie’s head popped out of the bag.</w:t>
+      </w:r>
+      <w:r>
+        <w:t xml:space="preserve"> </w:t>
+      </w:r>
+      <w:r>
+        <w:t>“Hey, lady, I’m fifteen, thank you very much. And I just saved your butts, didn’t I?”</w:t>
+      </w:r>
+    </w:p>
+    <w:p>
+      <w:pPr>
+        <w:ind w:firstLine="720"/>
+      </w:pPr>
+      <w:r>
+        <w:t xml:space="preserve">“How did you know to come here—tonight?” </w:t>
+      </w:r>
+      <w:r>
+        <w:t>Violet</w:t>
+      </w:r>
+      <w:r>
+        <w:t xml:space="preserve"> asked as Bobbie dove back into the backpack, which seemed to have no bottom.</w:t>
+      </w:r>
+    </w:p>
+    <w:p>
+      <w:pPr>
+        <w:ind w:firstLine="720"/>
+      </w:pPr>
+      <w:r>
+        <w:t>“Well, I got your messages</w:t>
+      </w:r>
+      <w:r>
+        <w:t xml:space="preserve">, of course. Your many, </w:t>
+      </w:r>
+      <w:r>
+        <w:rPr>
+          <w:i/>
+          <w:iCs/>
+        </w:rPr>
+        <w:t xml:space="preserve">many, </w:t>
+      </w:r>
+      <w:r>
+        <w:t xml:space="preserve">messages </w:t>
+      </w:r>
+      <w:r>
+        <w:t xml:space="preserve">and just </w:t>
+      </w:r>
+      <w:r>
+        <w:t xml:space="preserve">so </w:t>
+      </w:r>
+      <w:r>
+        <w:t>happened to be passing by from another job, so I figured I’d do some recon on this library and your ghost—”</w:t>
+      </w:r>
+    </w:p>
+    <w:p>
+      <w:pPr>
+        <w:ind w:firstLine="720"/>
+      </w:pPr>
+      <w:r>
+        <w:t>Bobbie straightened, triumphantly holding up a red stick</w:t>
+      </w:r>
+      <w:r>
+        <w:t xml:space="preserve"> in his hand</w:t>
+      </w:r>
+      <w:r>
+        <w:t>.</w:t>
+      </w:r>
+      <w:r>
+        <w:t xml:space="preserve"> </w:t>
+      </w:r>
+      <w:r>
+        <w:t xml:space="preserve">“—and then I saw you lot breaking in. Not very subtle, </w:t>
+      </w:r>
+      <w:proofErr w:type="gramStart"/>
+      <w:r>
+        <w:t>might I</w:t>
+      </w:r>
+      <w:proofErr w:type="gramEnd"/>
+      <w:r>
+        <w:t xml:space="preserve"> add. You’ll want to work on that.”</w:t>
+      </w:r>
+    </w:p>
+    <w:p>
+      <w:pPr>
+        <w:ind w:firstLine="720"/>
+      </w:pPr>
+      <w:r>
+        <w:t>Gracie gritted her teeth.</w:t>
+      </w:r>
+    </w:p>
+    <w:p>
+      <w:pPr>
+        <w:ind w:firstLine="720"/>
+      </w:pPr>
+      <w:r>
+        <w:t>“It didn’t take long after you went inside,” Bobbie continued, “for my ghost-radar to start tingling. Tried going in through the front</w:t>
+      </w:r>
+      <w:r>
+        <w:t xml:space="preserve"> after you,</w:t>
+      </w:r>
+      <w:r>
+        <w:t xml:space="preserve"> but this ghost you’re dealing with—”</w:t>
+      </w:r>
+      <w:r>
+        <w:t xml:space="preserve"> </w:t>
+      </w:r>
+      <w:r>
+        <w:t>He blew out a breath.</w:t>
+      </w:r>
+      <w:r>
+        <w:t xml:space="preserve"> </w:t>
+      </w:r>
+      <w:r>
+        <w:t xml:space="preserve">“She’s a doozy. Powerful, </w:t>
+      </w:r>
+      <w:r>
+        <w:t>no doubt</w:t>
+      </w:r>
+      <w:r>
+        <w:t>. That girl standing guard outside? I saw her sprinting down the block when I climbed</w:t>
+      </w:r>
+      <w:r>
+        <w:t xml:space="preserve"> up</w:t>
+      </w:r>
+      <w:r>
+        <w:t xml:space="preserve"> onto the roof. Then I fell through the air vent</w:t>
+      </w:r>
+      <w:r>
+        <w:t xml:space="preserve">—” </w:t>
+      </w:r>
+      <w:r>
+        <w:t>he gestured vaguely above</w:t>
+      </w:r>
+      <w:r>
+        <w:t xml:space="preserve">, </w:t>
+      </w:r>
+      <w:r>
+        <w:t>“</w:t>
+      </w:r>
+      <w:r>
+        <w:t>—</w:t>
+      </w:r>
+      <w:r>
+        <w:t>apparently at just the right moment.”</w:t>
+      </w:r>
+    </w:p>
+    <w:p>
+      <w:pPr>
+        <w:ind w:firstLine="720"/>
+      </w:pPr>
+      <w:r>
+        <w:t>“Dang it, Harper,” Gracie muttered.</w:t>
+      </w:r>
+    </w:p>
+    <w:p>
+      <w:pPr>
+        <w:ind w:firstLine="720"/>
+      </w:pPr>
+      <w:r>
+        <w:t xml:space="preserve">“So that crash landing was pure luck?” </w:t>
+      </w:r>
+      <w:r>
+        <w:t>Violet</w:t>
+      </w:r>
+      <w:r>
+        <w:t xml:space="preserve"> asked.</w:t>
+      </w:r>
+    </w:p>
+    <w:p>
+      <w:pPr>
+        <w:ind w:firstLine="720"/>
+      </w:pPr>
+      <w:r>
+        <w:t>Bobbie flashed that wide grin again.</w:t>
+      </w:r>
+      <w:r>
+        <w:t xml:space="preserve"> </w:t>
+      </w:r>
+      <w:r>
+        <w:t>“You know what they say—better to be lucky than good, slugger.”</w:t>
+      </w:r>
+    </w:p>
+    <w:p>
+      <w:pPr>
+        <w:ind w:firstLine="720"/>
+      </w:pPr>
+      <w:r>
+        <w:t xml:space="preserve">He winked and struck the end of the red stick. It sparked like a firework, flooding the dark hall with </w:t>
+      </w:r>
+      <w:r>
+        <w:t xml:space="preserve">an orange, flickering </w:t>
+      </w:r>
+      <w:r>
+        <w:t xml:space="preserve">light </w:t>
+      </w:r>
+      <w:r>
+        <w:t>while</w:t>
+      </w:r>
+      <w:r>
+        <w:t xml:space="preserve"> releasing an odd, herbal scent.</w:t>
+      </w:r>
+    </w:p>
+    <w:p>
+      <w:pPr>
+        <w:ind w:firstLine="720"/>
+      </w:pPr>
+      <w:r>
+        <w:t xml:space="preserve">“What </w:t>
+      </w:r>
+      <w:r>
+        <w:rPr>
+          <w:i/>
+          <w:iCs/>
+        </w:rPr>
+        <w:t>is</w:t>
+      </w:r>
+      <w:r>
+        <w:t xml:space="preserve"> that?” </w:t>
+      </w:r>
+      <w:r>
+        <w:t>Violet</w:t>
+      </w:r>
+      <w:r>
+        <w:t xml:space="preserve"> asked, scrunching her nose.</w:t>
+      </w:r>
+    </w:p>
+    <w:p>
+      <w:pPr>
+        <w:ind w:firstLine="720"/>
+      </w:pPr>
+      <w:r>
+        <w:t>“Sage stick,” Bobbie said, genuinely puzzled by the question, as if everyone carried one around.</w:t>
+      </w:r>
+      <w:r>
+        <w:t xml:space="preserve"> </w:t>
+      </w:r>
+      <w:r>
+        <w:t>“</w:t>
+      </w:r>
+      <w:proofErr w:type="spellStart"/>
+      <w:r>
+        <w:t>Ghosties</w:t>
+      </w:r>
+      <w:proofErr w:type="spellEnd"/>
+      <w:r>
+        <w:t xml:space="preserve"> hate the smell. Plus”—he lifted it slightly</w:t>
+      </w:r>
+      <w:proofErr w:type="gramStart"/>
+      <w:r>
+        <w:t>—“</w:t>
+      </w:r>
+      <w:proofErr w:type="gramEnd"/>
+      <w:r>
+        <w:t>built-in night-light.”</w:t>
+      </w:r>
+    </w:p>
+    <w:p>
+      <w:pPr>
+        <w:ind w:firstLine="720"/>
+      </w:pPr>
+      <w:r>
+        <w:lastRenderedPageBreak/>
+        <w:t>He glanced back toward the unconscious figures on the floor.</w:t>
+      </w:r>
+      <w:r>
+        <w:t xml:space="preserve"> </w:t>
+      </w:r>
+      <w:r>
+        <w:t xml:space="preserve">“I </w:t>
+      </w:r>
+      <w:r>
+        <w:rPr>
+          <w:i/>
+          <w:iCs/>
+        </w:rPr>
+        <w:t>do</w:t>
+      </w:r>
+      <w:r>
+        <w:t xml:space="preserve"> recommend we start moving, though. We need to find a way out of this place, and I don’t know how long Dumble-Dee and Dumble-Doo are going to stay asleep.”</w:t>
+      </w:r>
+    </w:p>
+    <w:p>
+      <w:pPr>
+        <w:ind w:firstLine="720"/>
+      </w:pPr>
+      <w:r>
+        <w:t xml:space="preserve">Bobbie started toward the far end of the hall, gesturing for </w:t>
+      </w:r>
+      <w:r>
+        <w:t>Violet</w:t>
+      </w:r>
+      <w:r>
+        <w:t xml:space="preserve"> and Gracie to follow over the heap—but neither of them moved.</w:t>
+      </w:r>
+    </w:p>
+    <w:p>
+      <w:pPr>
+        <w:ind w:firstLine="720"/>
+      </w:pPr>
+      <w:r>
+        <w:t>“Uh… h</w:t>
+      </w:r>
+      <w:r>
+        <w:t>u</w:t>
+      </w:r>
+      <w:r>
+        <w:t>llo?” Bobbie paused, glancing back. “Did you hear me? Leaving. Now. Yes?”</w:t>
+      </w:r>
+    </w:p>
+    <w:p>
+      <w:pPr>
+        <w:ind w:firstLine="720"/>
+      </w:pPr>
+      <w:r>
+        <w:t>“We heard you,” Gracie said. “But we’re not leaving.”</w:t>
+      </w:r>
+    </w:p>
+    <w:p>
+      <w:pPr>
+        <w:ind w:firstLine="720"/>
+      </w:pPr>
+      <w:r>
+        <w:t>Bobbie threw his head back like he’d just taken a punch.</w:t>
+      </w:r>
+    </w:p>
+    <w:p>
+      <w:pPr>
+        <w:ind w:firstLine="720"/>
+      </w:pPr>
+      <w:r>
+        <w:t xml:space="preserve">“We came here for a reason,” </w:t>
+      </w:r>
+      <w:r>
+        <w:t>Violet</w:t>
+      </w:r>
+      <w:r>
+        <w:t xml:space="preserve"> added. “To help Everdeen move on—and to get the memory jars back to the people they belong to.”</w:t>
+      </w:r>
+    </w:p>
+    <w:p>
+      <w:pPr>
+        <w:ind w:firstLine="720"/>
+      </w:pPr>
+      <w:r>
+        <w:t>Bobbie’s head tilted.</w:t>
+      </w:r>
+      <w:r>
+        <w:t xml:space="preserve"> </w:t>
+      </w:r>
+      <w:r>
+        <w:t>“</w:t>
+      </w:r>
+      <w:r>
+        <w:t xml:space="preserve">Everdeen? </w:t>
+      </w:r>
+      <w:proofErr w:type="gramStart"/>
+      <w:r>
+        <w:t>Memory</w:t>
+      </w:r>
+      <w:proofErr w:type="gramEnd"/>
+      <w:r>
+        <w:t xml:space="preserve"> jars?”</w:t>
+      </w:r>
+    </w:p>
+    <w:p>
+      <w:pPr>
+        <w:ind w:firstLine="720"/>
+      </w:pPr>
+      <w:r>
+        <w:t>“</w:t>
+      </w:r>
+      <w:proofErr w:type="gramStart"/>
+      <w:r>
+        <w:t>Ye</w:t>
+      </w:r>
+      <w:r>
+        <w:t>s</w:t>
+      </w:r>
+      <w:proofErr w:type="gramEnd"/>
+      <w:r>
+        <w:t xml:space="preserve"> the jars,” </w:t>
+      </w:r>
+      <w:r>
+        <w:t>Violet</w:t>
+      </w:r>
+      <w:r>
+        <w:t xml:space="preserve"> </w:t>
+      </w:r>
+      <w:r>
+        <w:t>snipped</w:t>
+      </w:r>
+      <w:r>
+        <w:t>. “Did you even read my messages?”</w:t>
+      </w:r>
+    </w:p>
+    <w:p>
+      <w:pPr>
+        <w:ind w:firstLine="720"/>
+      </w:pPr>
+      <w:r>
+        <w:t>Bobbie pressed his lips together.</w:t>
+      </w:r>
+      <w:r>
+        <w:t xml:space="preserve"> </w:t>
+      </w:r>
+      <w:r>
+        <w:t xml:space="preserve">“I… skimmed them. But regardless, it doesn’t matter. There will be </w:t>
+      </w:r>
+      <w:r>
+        <w:rPr>
+          <w:i/>
+          <w:iCs/>
+        </w:rPr>
+        <w:t>no</w:t>
+      </w:r>
+      <w:r>
+        <w:t xml:space="preserve"> </w:t>
+      </w:r>
+      <w:proofErr w:type="gramStart"/>
+      <w:r>
+        <w:t>assisting</w:t>
+      </w:r>
+      <w:proofErr w:type="gramEnd"/>
+      <w:r>
+        <w:t xml:space="preserve"> of spirits tonight. We need to leave. Now. Pronto, ladies.”</w:t>
+      </w:r>
+    </w:p>
+    <w:p>
+      <w:pPr>
+        <w:ind w:firstLine="720"/>
+      </w:pPr>
+      <w:r>
+        <w:t>Bobbie clapped and</w:t>
+      </w:r>
+      <w:r>
+        <w:t xml:space="preserve"> turned to go again.</w:t>
+      </w:r>
+    </w:p>
+    <w:p>
+      <w:pPr>
+        <w:ind w:firstLine="720"/>
+      </w:pPr>
+      <w:r>
+        <w:t>The girls didn’t budge.</w:t>
+      </w:r>
+    </w:p>
+    <w:p>
+      <w:pPr>
+        <w:ind w:firstLine="720"/>
+      </w:pPr>
+      <w:r>
+        <w:t>Bobbie threw his head back, groaning.</w:t>
+      </w:r>
+      <w:r>
+        <w:t xml:space="preserve"> </w:t>
+      </w:r>
+    </w:p>
+    <w:p>
+      <w:pPr>
+        <w:ind w:firstLine="720"/>
+      </w:pPr>
+      <w:r>
+        <w:t>“We’re not leaving,” Gracie reiterated.</w:t>
+      </w:r>
+    </w:p>
+    <w:p>
+      <w:pPr>
+        <w:ind w:firstLine="720"/>
+      </w:pPr>
+      <w:r>
+        <w:t>Bobbie pinched the bridge of his nose.</w:t>
+      </w:r>
+      <w:r>
+        <w:t xml:space="preserve"> </w:t>
+      </w:r>
+      <w:r>
+        <w:t>“Look. You’re both brave, wannabe do-gooders, thinking it’s fun to play ghost hunters. Cool. But let me spell this out for you.”</w:t>
+      </w:r>
+    </w:p>
+    <w:p>
+      <w:pPr>
+        <w:ind w:firstLine="720"/>
+      </w:pPr>
+      <w:r>
+        <w:t>He stepped closer.</w:t>
+      </w:r>
+    </w:p>
+    <w:p>
+      <w:pPr>
+        <w:ind w:firstLine="720"/>
+      </w:pPr>
+      <w:r>
+        <w:t xml:space="preserve">“This—right here?” Bobbie pointed at the heap. “That’s artifact possession. </w:t>
+      </w:r>
+      <w:proofErr w:type="spellStart"/>
+      <w:r>
+        <w:t>Mm’kay</w:t>
+      </w:r>
+      <w:proofErr w:type="spellEnd"/>
+      <w:r>
+        <w:t xml:space="preserve">? That puts us </w:t>
+      </w:r>
+      <w:r>
+        <w:rPr>
+          <w:i/>
+          <w:iCs/>
+        </w:rPr>
+        <w:t>at least</w:t>
+      </w:r>
+      <w:r>
+        <w:t xml:space="preserve"> a Category </w:t>
+      </w:r>
+      <w:r>
+        <w:t>Two</w:t>
+      </w:r>
+      <w:r>
+        <w:t xml:space="preserve"> ghost—one that can manipulate physical objects.”</w:t>
+      </w:r>
+    </w:p>
+    <w:p>
+      <w:pPr>
+        <w:ind w:firstLine="720"/>
+      </w:pPr>
+      <w:r>
+        <w:t>He gestured around them.</w:t>
+      </w:r>
+    </w:p>
+    <w:p>
+      <w:pPr>
+        <w:ind w:firstLine="720"/>
+      </w:pPr>
+      <w:r>
+        <w:t xml:space="preserve">“And seeing as she was controlling two of them </w:t>
+      </w:r>
+      <w:r>
+        <w:rPr>
+          <w:i/>
+          <w:iCs/>
+        </w:rPr>
+        <w:t>while</w:t>
+      </w:r>
+      <w:r>
+        <w:t xml:space="preserve"> barricading the entire house, I wouldn’t </w:t>
+      </w:r>
+      <w:r>
+        <w:t xml:space="preserve">even </w:t>
+      </w:r>
+      <w:r>
+        <w:t xml:space="preserve">be surprised if she’s a Category </w:t>
+      </w:r>
+      <w:r>
+        <w:t>Three</w:t>
+      </w:r>
+      <w:r>
+        <w:t>. That’s next-level bad. Helping one of those see the light is nearly impossible.</w:t>
+      </w:r>
+    </w:p>
+    <w:p>
+      <w:pPr>
+        <w:ind w:firstLine="720"/>
+      </w:pPr>
+      <w:r>
+        <w:lastRenderedPageBreak/>
+        <w:t xml:space="preserve">Memory jars, you </w:t>
+      </w:r>
+      <w:proofErr w:type="gramStart"/>
+      <w:r>
+        <w:t>say?</w:t>
+      </w:r>
+      <w:proofErr w:type="gramEnd"/>
+      <w:r>
+        <w:t xml:space="preserve"> </w:t>
+      </w:r>
+      <w:r>
+        <w:t xml:space="preserve">No idea what that is—but </w:t>
+      </w:r>
+      <w:r>
+        <w:t xml:space="preserve">I can assure you both </w:t>
+      </w:r>
+      <w:r>
+        <w:t>it’s not worth it. Your friend outside was right to run. If you and Slugger here want to get out of this place alive, we need to leave—like, yesterday.”</w:t>
+      </w:r>
+    </w:p>
+    <w:p>
+      <w:pPr>
+        <w:ind w:firstLine="720"/>
+      </w:pPr>
+      <w:r>
+        <w:t>Bobbie stepped aside, gesturing for the girls to move.</w:t>
+      </w:r>
+    </w:p>
+    <w:p>
+      <w:pPr>
+        <w:ind w:firstLine="720"/>
+      </w:pPr>
+      <w:r>
+        <w:t>Nothing.</w:t>
+      </w:r>
+    </w:p>
+    <w:p>
+      <w:pPr>
+        <w:ind w:firstLine="720"/>
+      </w:pPr>
+      <w:r>
+        <w:t>They stood there, arms crossed, unmoving.</w:t>
+      </w:r>
+    </w:p>
+    <w:p>
+      <w:pPr>
+        <w:ind w:firstLine="720"/>
+      </w:pPr>
+      <w:r>
+        <w:t>Bobbie dragged a hand down his face and glanced up at the hole in the ceiling.</w:t>
+      </w:r>
+      <w:r>
+        <w:br/>
+        <w:t>“Why do I do this,” he muttered, shaking his head. “Fine. What’s your plan</w:t>
+      </w:r>
+      <w:r>
+        <w:t xml:space="preserve"> then</w:t>
+      </w:r>
+      <w:r>
+        <w:t>, oh wise ones?”</w:t>
+      </w:r>
+    </w:p>
+    <w:p>
+      <w:pPr>
+        <w:ind w:firstLine="720"/>
+      </w:pPr>
+      <w:r>
+        <w:t xml:space="preserve">Gracie and </w:t>
+      </w:r>
+      <w:r>
+        <w:t>Violet</w:t>
+      </w:r>
+      <w:r>
+        <w:t xml:space="preserve"> exchanged a look, then turned back to him.</w:t>
+      </w:r>
+    </w:p>
+    <w:p>
+      <w:pPr>
+        <w:ind w:firstLine="720"/>
+      </w:pPr>
+      <w:r>
+        <w:t>“Get the jars out and find Everdeen’s heirloom to take her out,” Gracie said.</w:t>
+      </w:r>
+    </w:p>
+    <w:p>
+      <w:pPr>
+        <w:ind w:firstLine="720"/>
+      </w:pPr>
+      <w:r>
+        <w:t xml:space="preserve">“Or help her find the light,” </w:t>
+      </w:r>
+      <w:r>
+        <w:t>Violet</w:t>
+      </w:r>
+      <w:r>
+        <w:t xml:space="preserve"> added.</w:t>
+      </w:r>
+    </w:p>
+    <w:p>
+      <w:pPr>
+        <w:ind w:firstLine="720"/>
+      </w:pPr>
+      <w:r>
+        <w:t>Bobbie ran a hand through his hair.</w:t>
+      </w:r>
+      <w:r>
+        <w:t xml:space="preserve"> </w:t>
+      </w:r>
+    </w:p>
+    <w:p>
+      <w:pPr>
+        <w:ind w:firstLine="720"/>
+      </w:pPr>
+      <w:r>
+        <w:t>“I told you—</w:t>
+      </w:r>
+      <w:r>
+        <w:rPr>
+          <w:i/>
+          <w:iCs/>
+        </w:rPr>
+        <w:t>that’s</w:t>
+      </w:r>
+      <w:r>
+        <w:t xml:space="preserve"> </w:t>
+      </w:r>
+      <w:r>
+        <w:t>not</w:t>
+      </w:r>
+      <w:r>
+        <w:t xml:space="preserve"> impossible.” He looked at </w:t>
+      </w:r>
+      <w:r>
+        <w:t>Violet</w:t>
+      </w:r>
+      <w:r>
+        <w:t xml:space="preserve">, </w:t>
+      </w:r>
+      <w:proofErr w:type="gramStart"/>
+      <w:r>
+        <w:t>then</w:t>
+      </w:r>
+      <w:proofErr w:type="gramEnd"/>
+      <w:r>
+        <w:t xml:space="preserve"> back to Gracie. “And finding an heirloom?</w:t>
+      </w:r>
+      <w:r>
+        <w:t xml:space="preserve"> </w:t>
+      </w:r>
+      <w:proofErr w:type="gramStart"/>
+      <w:r>
+        <w:t>Cute</w:t>
+      </w:r>
+      <w:proofErr w:type="gramEnd"/>
+      <w:r>
+        <w:t xml:space="preserve"> but</w:t>
+      </w:r>
+      <w:r>
+        <w:t xml:space="preserve"> </w:t>
+      </w:r>
+      <w:r>
+        <w:t>incredibly difficult</w:t>
+      </w:r>
+      <w:r>
+        <w:t xml:space="preserve">. </w:t>
+      </w:r>
+      <w:r>
+        <w:rPr>
+          <w:i/>
+          <w:iCs/>
+        </w:rPr>
+        <w:t>But</w:t>
+      </w:r>
+      <w:r>
+        <w:rPr>
+          <w:i/>
+          <w:iCs/>
+        </w:rPr>
+        <w:t>…”</w:t>
+      </w:r>
+      <w:r>
+        <w:t xml:space="preserve"> </w:t>
+      </w:r>
+      <w:r>
+        <w:t>Bobbie blew out a breath. “A</w:t>
+      </w:r>
+      <w:r>
+        <w:t>t least that</w:t>
+      </w:r>
+      <w:r>
+        <w:t xml:space="preserve"> we can work with. Show me to these… jars.”</w:t>
+      </w:r>
+    </w:p>
+    <w:p>
+      <w:pPr>
+        <w:ind w:firstLine="720"/>
+      </w:pPr>
+      <w:r>
+        <w:t xml:space="preserve">Something </w:t>
+      </w:r>
+      <w:r>
+        <w:t>moaned</w:t>
+      </w:r>
+      <w:r>
+        <w:t xml:space="preserve"> beneath the heap.</w:t>
+      </w:r>
+    </w:p>
+    <w:p>
+      <w:pPr>
+        <w:ind w:firstLine="720"/>
+      </w:pPr>
+      <w:r>
+        <w:t>“Quickly,” Bobbie said.</w:t>
+      </w:r>
+    </w:p>
+    <w:p>
+      <w:pPr>
+        <w:ind w:firstLine="720"/>
+      </w:pPr>
+      <w:r>
+        <w:t xml:space="preserve">At last, </w:t>
+      </w:r>
+      <w:r>
+        <w:t>Violet</w:t>
+      </w:r>
+      <w:r>
+        <w:t xml:space="preserve"> and Gracie moved—leaping over the rubble and rounding the corner they’d come from.</w:t>
+      </w:r>
+    </w:p>
+    <w:p>
+      <w:pPr>
+        <w:ind w:firstLine="720"/>
+      </w:pPr>
+      <w:r>
+        <w:t xml:space="preserve">Bobbie’s sparkling light in tow cast their silhouettes long along the walls, and </w:t>
+      </w:r>
+      <w:r>
+        <w:t>Violet</w:t>
+      </w:r>
+      <w:r>
+        <w:t xml:space="preserve"> swore the once-lurking shadows and prying eyes </w:t>
+      </w:r>
+      <w:r>
+        <w:t>turned</w:t>
+      </w:r>
+      <w:r>
+        <w:rPr>
+          <w:i/>
+          <w:iCs/>
+        </w:rPr>
+        <w:t xml:space="preserve"> </w:t>
+      </w:r>
+      <w:r>
+        <w:t>away</w:t>
+      </w:r>
+      <w:r>
+        <w:t xml:space="preserve"> as they passed, as if </w:t>
+      </w:r>
+      <w:r>
+        <w:t xml:space="preserve">they too were offended by the </w:t>
+      </w:r>
+      <w:proofErr w:type="gramStart"/>
+      <w:r>
+        <w:t>sell</w:t>
+      </w:r>
+      <w:proofErr w:type="gramEnd"/>
+      <w:r>
+        <w:t>.</w:t>
+      </w:r>
+    </w:p>
+    <w:p>
+      <w:pPr>
+        <w:ind w:firstLine="720"/>
+      </w:pPr>
+      <w:r>
+        <w:t xml:space="preserve">Gracie took the lead, moving fast. She reached the Willoughby painting and, in a single stride, ripped it from the wall as though it </w:t>
+      </w:r>
+      <w:r>
+        <w:t>was</w:t>
+      </w:r>
+      <w:r>
+        <w:t xml:space="preserve"> nothing more than a crumpled piece of paper.</w:t>
+      </w:r>
+    </w:p>
+    <w:p>
+      <w:pPr>
+        <w:ind w:firstLine="720"/>
+      </w:pPr>
+      <w:r>
+        <w:t xml:space="preserve">The moment the painting was gone, she pressed </w:t>
+      </w:r>
+      <w:r>
+        <w:t>onto</w:t>
+      </w:r>
+      <w:r>
+        <w:t xml:space="preserve"> the hidden door. A sharp </w:t>
+      </w:r>
+      <w:r>
+        <w:rPr>
+          <w:i/>
+          <w:iCs/>
+        </w:rPr>
+        <w:t>suck</w:t>
+      </w:r>
+      <w:r>
+        <w:t xml:space="preserve"> of air brushed against </w:t>
+      </w:r>
+      <w:r>
+        <w:t>Violet</w:t>
+      </w:r>
+      <w:r>
+        <w:t xml:space="preserve">’s ankles as it popped open, </w:t>
+      </w:r>
+      <w:r>
+        <w:t>and t</w:t>
+      </w:r>
+      <w:r>
+        <w:t xml:space="preserve">he putrid smell </w:t>
+      </w:r>
+      <w:r>
+        <w:t>wasted</w:t>
+      </w:r>
+      <w:r>
+        <w:t xml:space="preserve"> no time burning her nostrils.</w:t>
+      </w:r>
+    </w:p>
+    <w:p>
+      <w:pPr>
+        <w:ind w:firstLine="720"/>
+      </w:pPr>
+      <w:r>
+        <w:t xml:space="preserve">“Oh, that is </w:t>
+      </w:r>
+      <w:r>
+        <w:rPr>
+          <w:i/>
+          <w:iCs/>
+        </w:rPr>
+        <w:t>foul</w:t>
+      </w:r>
+      <w:r>
+        <w:t>,” Bobbie groaned, clamping a hand over his nose.</w:t>
+      </w:r>
+    </w:p>
+    <w:p>
+      <w:pPr>
+        <w:ind w:firstLine="720"/>
+      </w:pPr>
+      <w:r>
+        <w:lastRenderedPageBreak/>
+        <w:t>“Just wait,” Gracie said, determination etched into every crease of her face as she jumped into the hidden room.</w:t>
+      </w:r>
+    </w:p>
+    <w:p>
+      <w:pPr>
+        <w:ind w:firstLine="720"/>
+      </w:pPr>
+      <w:r>
+        <w:t>Violet</w:t>
+      </w:r>
+      <w:r>
+        <w:t xml:space="preserve"> gestured for Bobbie to follow.</w:t>
+      </w:r>
+      <w:r>
+        <w:t xml:space="preserve"> </w:t>
+      </w:r>
+      <w:r>
+        <w:t>“Hope you’ve got room in that backpack. We’re going to need it.”</w:t>
+      </w:r>
+    </w:p>
+    <w:p>
+      <w:pPr>
+        <w:ind w:firstLine="720"/>
+      </w:pPr>
+      <w:r>
+        <w:t xml:space="preserve">Bobbie poked his head through the opening, lifting the light to see inside. </w:t>
+      </w:r>
+      <w:r>
+        <w:t>Violet</w:t>
+      </w:r>
+      <w:r>
+        <w:t xml:space="preserve"> watched his eyes widen—curiosity overtaking him—as he stepped in without hesitation.</w:t>
+      </w:r>
+    </w:p>
+    <w:p>
+      <w:pPr>
+        <w:ind w:firstLine="720"/>
+      </w:pPr>
+      <w:r>
+        <w:t xml:space="preserve">“Well, I’ll be hexed…” Bobbie breathed as </w:t>
+      </w:r>
+      <w:r>
+        <w:t>Violet</w:t>
+      </w:r>
+      <w:r>
+        <w:t xml:space="preserve"> joined him.</w:t>
+      </w:r>
+    </w:p>
+    <w:p>
+      <w:pPr>
+        <w:ind w:firstLine="720"/>
+      </w:pPr>
+      <w:r>
+        <w:t xml:space="preserve">Glowing blue </w:t>
+      </w:r>
+      <w:proofErr w:type="spellStart"/>
+      <w:r>
+        <w:t>jars</w:t>
+      </w:r>
+      <w:proofErr w:type="spellEnd"/>
+      <w:r>
+        <w:t xml:space="preserve"> littered the room, their soft light casting eerie reflections across the walls.</w:t>
+      </w:r>
+    </w:p>
+    <w:p>
+      <w:pPr>
+        <w:ind w:firstLine="720"/>
+      </w:pPr>
+      <w:r>
+        <w:t xml:space="preserve">“Yeah…” </w:t>
+      </w:r>
+      <w:r>
+        <w:t>Violet</w:t>
+      </w:r>
+      <w:r>
+        <w:t xml:space="preserve"> said, standing beside him, equally transfixed. She thought of how close she’d come to having her own memory jar hidden up </w:t>
+      </w:r>
+      <w:proofErr w:type="gramStart"/>
+      <w:r>
+        <w:t>here—locked</w:t>
+      </w:r>
+      <w:proofErr w:type="gramEnd"/>
+      <w:r>
+        <w:t xml:space="preserve"> away like a prisoner in a cell, for Everdeen to keep for years and years to come.</w:t>
+      </w:r>
+    </w:p>
+    <w:p>
+      <w:pPr>
+        <w:ind w:firstLine="720"/>
+      </w:pPr>
+      <w:r>
+        <w:t xml:space="preserve">“There’s </w:t>
+      </w:r>
+      <w:proofErr w:type="spellStart"/>
+      <w:r>
+        <w:t>gotta</w:t>
+      </w:r>
+      <w:proofErr w:type="spellEnd"/>
+      <w:r>
+        <w:t xml:space="preserve"> be a hundred. Maybe more,” Bobbie said, watching as Gracie wasted no time, carefully placing jar after jar into her bag. He glanced at </w:t>
+      </w:r>
+      <w:r>
+        <w:t>Violet</w:t>
+      </w:r>
+      <w:r>
+        <w:t>. “And these are… memories?”</w:t>
+      </w:r>
+    </w:p>
+    <w:p>
+      <w:pPr>
+        <w:ind w:firstLine="720"/>
+      </w:pPr>
+      <w:r>
+        <w:t xml:space="preserve">“Yeah. Bad ones,” </w:t>
+      </w:r>
+      <w:r>
+        <w:t>Violet</w:t>
+      </w:r>
+      <w:r>
+        <w:t xml:space="preserve"> said. “Everdeen—the ghost, if you’d </w:t>
+      </w:r>
+      <w:proofErr w:type="gramStart"/>
+      <w:r>
+        <w:t>actually read</w:t>
+      </w:r>
+      <w:proofErr w:type="gramEnd"/>
+      <w:r>
+        <w:t xml:space="preserve"> my messages—she offers to take them away. Then she stuffs them in a jar.”</w:t>
+      </w:r>
+    </w:p>
+    <w:p>
+      <w:pPr>
+        <w:ind w:firstLine="720"/>
+      </w:pPr>
+      <w:r>
+        <w:t>Bobbie stared at the glowing collection, awe creeping into his expression.</w:t>
+      </w:r>
+      <w:r>
+        <w:t xml:space="preserve"> </w:t>
+      </w:r>
+      <w:r>
+        <w:t xml:space="preserve">“She’d need a whole </w:t>
+      </w:r>
+      <w:r>
+        <w:t>case of them</w:t>
+      </w:r>
+      <w:r>
+        <w:t xml:space="preserve"> for me.”</w:t>
+      </w:r>
+    </w:p>
+    <w:p>
+      <w:pPr>
+        <w:ind w:firstLine="720"/>
+      </w:pPr>
+      <w:r>
+        <w:t>Violet</w:t>
+      </w:r>
+      <w:r>
+        <w:t xml:space="preserve"> laughed despite herself.</w:t>
+      </w:r>
+      <w:r>
+        <w:t xml:space="preserve"> </w:t>
+      </w:r>
+      <w:r>
+        <w:t>“I know the feeling.”</w:t>
+      </w:r>
+    </w:p>
+    <w:p>
+      <w:pPr>
+        <w:ind w:firstLine="720"/>
+      </w:pPr>
+      <w:r>
+        <w:t xml:space="preserve">“You two </w:t>
+      </w:r>
+      <w:proofErr w:type="spellStart"/>
+      <w:r>
+        <w:t>gonna</w:t>
+      </w:r>
+      <w:proofErr w:type="spellEnd"/>
+      <w:r>
+        <w:t xml:space="preserve"> keep ogling</w:t>
+      </w:r>
+      <w:r>
+        <w:t xml:space="preserve"> each other</w:t>
+      </w:r>
+      <w:r>
+        <w:t>, or give me a hand?” Gracie snapped.</w:t>
+      </w:r>
+    </w:p>
+    <w:p>
+      <w:pPr>
+        <w:ind w:firstLine="720"/>
+      </w:pPr>
+      <w:r>
+        <w:t xml:space="preserve">Bobbie </w:t>
+      </w:r>
+      <w:r>
+        <w:t>stuck out his tongue</w:t>
+      </w:r>
+      <w:r>
+        <w:t>,</w:t>
+      </w:r>
+      <w:r>
+        <w:t xml:space="preserve"> but </w:t>
+      </w:r>
+      <w:r>
+        <w:t>stepped forward, opening his bag and reaching for the first jar within arm’s reach.</w:t>
+      </w:r>
+    </w:p>
+    <w:p>
+      <w:pPr>
+        <w:ind w:firstLine="720"/>
+      </w:pPr>
+      <w:r>
+        <w:t>Violet</w:t>
+      </w:r>
+      <w:r>
+        <w:t xml:space="preserve"> moved to the shelf across from him, doing the same.</w:t>
+      </w:r>
+      <w:r>
+        <w:t xml:space="preserve"> </w:t>
+      </w:r>
+      <w:r>
+        <w:t xml:space="preserve">“Why do you say it’s nearly impossible to help Everdeen find the light?” she asked, carefully placing a jar labeled </w:t>
+      </w:r>
+      <w:r>
+        <w:rPr>
+          <w:i/>
+          <w:iCs/>
+        </w:rPr>
+        <w:t>Jane</w:t>
+      </w:r>
+      <w:r>
+        <w:t xml:space="preserve"> into her bag.</w:t>
+      </w:r>
+    </w:p>
+    <w:p>
+      <w:pPr>
+        <w:ind w:firstLine="720"/>
+      </w:pPr>
+      <w:r>
+        <w:t>Bobbie took a moment before answering.</w:t>
+      </w:r>
+    </w:p>
+    <w:p>
+      <w:pPr>
+        <w:ind w:firstLine="720"/>
+      </w:pPr>
+      <w:r>
+        <w:t>“Even with a newly spirited ghost, it’s hard,” he said. “</w:t>
+      </w:r>
+      <w:r>
+        <w:t>To start y</w:t>
+      </w:r>
+      <w:r>
+        <w:t xml:space="preserve">ou </w:t>
+      </w:r>
+      <w:proofErr w:type="gramStart"/>
+      <w:r>
+        <w:t>have to</w:t>
+      </w:r>
+      <w:proofErr w:type="gramEnd"/>
+      <w:r>
+        <w:t xml:space="preserve"> </w:t>
+      </w:r>
+      <w:r>
+        <w:t>make a connection</w:t>
+      </w:r>
+      <w:r>
+        <w:t xml:space="preserve"> with them</w:t>
+      </w:r>
+      <w:r>
+        <w:t xml:space="preserve">—find their motive, their reason for staying—and </w:t>
+      </w:r>
+      <w:r>
+        <w:rPr>
+          <w:i/>
+          <w:iCs/>
+        </w:rPr>
+        <w:t>then</w:t>
+      </w:r>
+      <w:r>
+        <w:t xml:space="preserve"> convince them to let go. Convince someone who </w:t>
+      </w:r>
+      <w:proofErr w:type="gramStart"/>
+      <w:r>
+        <w:rPr>
+          <w:i/>
+          <w:iCs/>
+        </w:rPr>
+        <w:t>already</w:t>
+      </w:r>
+      <w:proofErr w:type="gramEnd"/>
+      <w:r>
+        <w:t xml:space="preserve"> made the </w:t>
+      </w:r>
+      <w:r>
+        <w:t>difficult decision</w:t>
+      </w:r>
+      <w:r>
+        <w:t xml:space="preserve"> to turn away from the </w:t>
+      </w:r>
+      <w:proofErr w:type="gramStart"/>
+      <w:r>
+        <w:t>light.”</w:t>
+      </w:r>
+      <w:proofErr w:type="gramEnd"/>
+    </w:p>
+    <w:p>
+      <w:pPr>
+        <w:ind w:firstLine="720"/>
+      </w:pPr>
+      <w:r>
+        <w:lastRenderedPageBreak/>
+        <w:t>He shook his head.</w:t>
+      </w:r>
+    </w:p>
+    <w:p>
+      <w:pPr>
+        <w:ind w:firstLine="720"/>
+      </w:pPr>
+      <w:r>
+        <w:t xml:space="preserve">“If </w:t>
+      </w:r>
+      <w:proofErr w:type="spellStart"/>
+      <w:r>
+        <w:t>the</w:t>
+      </w:r>
+      <w:proofErr w:type="spellEnd"/>
+      <w:r>
+        <w:t xml:space="preserve"> living</w:t>
+      </w:r>
+      <w:r>
+        <w:t xml:space="preserve"> </w:t>
+      </w:r>
+      <w:proofErr w:type="gramStart"/>
+      <w:r>
+        <w:t>get</w:t>
+      </w:r>
+      <w:proofErr w:type="gramEnd"/>
+      <w:r>
+        <w:t xml:space="preserve"> stuck in their ways, imagine</w:t>
+      </w:r>
+      <w:r>
+        <w:t xml:space="preserve"> the dead</w:t>
+      </w:r>
+      <w:r>
+        <w:t xml:space="preserve">. </w:t>
+      </w:r>
+      <w:r>
+        <w:t xml:space="preserve">They don’t change all that much after getting the axe. </w:t>
+      </w:r>
+      <w:r>
+        <w:t>And the longer they’ve been around, the more entrenched they become</w:t>
+      </w:r>
+      <w:r>
+        <w:t xml:space="preserve"> </w:t>
+      </w:r>
+      <w:r>
+        <w:t>in what</w:t>
+      </w:r>
+      <w:r>
+        <w:t xml:space="preserve"> held </w:t>
+      </w:r>
+      <w:r>
+        <w:t>them back, in their surroundings.</w:t>
+      </w:r>
+      <w:r>
+        <w:t xml:space="preserve"> They start to lose a sense of who they are. Who there were.”</w:t>
+      </w:r>
+    </w:p>
+    <w:p>
+      <w:pPr>
+        <w:ind w:firstLine="720"/>
+      </w:pPr>
+      <w:r>
+        <w:t>A beat</w:t>
+      </w:r>
+      <w:r>
+        <w:t xml:space="preserve"> passed.</w:t>
+      </w:r>
+    </w:p>
+    <w:p>
+      <w:pPr>
+        <w:ind w:firstLine="720"/>
+      </w:pPr>
+      <w:r>
+        <w:t xml:space="preserve">“I’ve only seen it done once. And that person…” He </w:t>
+      </w:r>
+      <w:r>
+        <w:t>paused</w:t>
+      </w:r>
+      <w:r>
+        <w:t>. “They knew the ghost well.”</w:t>
+      </w:r>
+    </w:p>
+    <w:p>
+      <w:pPr>
+        <w:ind w:firstLine="720"/>
+      </w:pPr>
+      <w:r>
+        <w:t>Violet</w:t>
+      </w:r>
+      <w:r>
+        <w:t xml:space="preserve"> wanted to ask more, but something in his tone told her not to.</w:t>
+      </w:r>
+    </w:p>
+    <w:p>
+      <w:pPr>
+        <w:ind w:firstLine="720"/>
+      </w:pPr>
+      <w:r>
+        <w:t xml:space="preserve">“Any idea what we should be looking for if we’re trying to find an heirloom?” Gracie asked. </w:t>
+      </w:r>
+      <w:r>
+        <w:t>Violet</w:t>
+      </w:r>
+      <w:r>
+        <w:t xml:space="preserve"> hadn’t realized she’d been listening.</w:t>
+      </w:r>
+    </w:p>
+    <w:p>
+      <w:pPr>
+        <w:ind w:firstLine="720"/>
+      </w:pPr>
+      <w:r>
+        <w:t>Bobbie blew out a breath.</w:t>
+      </w:r>
+      <w:r>
+        <w:t xml:space="preserve"> </w:t>
+      </w:r>
+      <w:r>
+        <w:t xml:space="preserve">“It could be anything. As small as a marble. As big as a statue. But it’ll be tied directly to Everdeen—and it’ll </w:t>
+      </w:r>
+      <w:proofErr w:type="gramStart"/>
+      <w:r>
+        <w:rPr>
+          <w:i/>
+          <w:iCs/>
+        </w:rPr>
+        <w:t>definitely</w:t>
+      </w:r>
+      <w:r>
+        <w:t xml:space="preserve"> give</w:t>
+      </w:r>
+      <w:proofErr w:type="gramEnd"/>
+      <w:r>
+        <w:t xml:space="preserve"> off bad ghost-juju vibes. We find it, we </w:t>
+      </w:r>
+      <w:r>
+        <w:t xml:space="preserve">need to </w:t>
+      </w:r>
+      <w:r>
+        <w:t>toss it into a salted fire.”</w:t>
+      </w:r>
+    </w:p>
+    <w:p>
+      <w:pPr>
+        <w:ind w:firstLine="720"/>
+      </w:pPr>
+      <w:r>
+        <w:t>“</w:t>
+      </w:r>
+      <w:r>
+        <w:t xml:space="preserve">Got it. </w:t>
+      </w:r>
+      <w:r>
+        <w:t>We’ll fill our bags, then look for that,” Gracie said, more to herself now. “Maybe Kenya and Briana already found it</w:t>
+      </w:r>
+      <w:r>
+        <w:t xml:space="preserve"> even, who knows</w:t>
+      </w:r>
+      <w:r>
+        <w:t>. Either way, we grab them, find an exit plan, and go.” She nodded.</w:t>
+      </w:r>
+    </w:p>
+    <w:p>
+      <w:pPr>
+        <w:ind w:firstLine="720"/>
+      </w:pPr>
+      <w:r>
+        <w:t xml:space="preserve">“Uh—Gracie,” </w:t>
+      </w:r>
+      <w:r>
+        <w:t>Violet</w:t>
+      </w:r>
+      <w:r>
+        <w:t xml:space="preserve"> said, swallowing.</w:t>
+      </w:r>
+    </w:p>
+    <w:p>
+      <w:pPr>
+        <w:ind w:firstLine="720"/>
+      </w:pPr>
+      <w:r>
+        <w:t>“</w:t>
+      </w:r>
+      <w:r>
+        <w:t>Yeah</w:t>
+      </w:r>
+      <w:r>
+        <w:t>?”</w:t>
+      </w:r>
+    </w:p>
+    <w:p>
+      <w:pPr>
+        <w:ind w:firstLine="720"/>
+      </w:pPr>
+      <w:r>
+        <w:t>“I don’t think we’re going to have time for that,” Bobbie said.</w:t>
+      </w:r>
+    </w:p>
+    <w:p>
+      <w:pPr>
+        <w:ind w:firstLine="720"/>
+      </w:pPr>
+      <w:r>
+        <w:t>Gracie knew before she even looked.</w:t>
+      </w:r>
+    </w:p>
+    <w:p>
+      <w:pPr>
+        <w:ind w:firstLine="720"/>
+      </w:pPr>
+      <w:r>
+        <w:t>Everdeen stood in the doorway, flanked by a litter of ghost children—Kenya and Briana held fast in their grasp.</w:t>
+      </w:r>
+    </w:p>
+    <w:p>
+      <w:pPr>
+        <w:ind w:firstLine="720"/>
+        <w:rPr>
+          <w:i/>
+          <w:iCs/>
+        </w:rPr>
+      </w:pPr>
+      <w:r>
+        <w:t xml:space="preserve">“As I was saying… </w:t>
+      </w:r>
+      <w:r>
+        <w:rPr>
+          <w:i/>
+          <w:iCs/>
+        </w:rPr>
+        <w:t>thieves.”</w:t>
+      </w:r>
+    </w:p>
+    <w:p>
+      <w:pPr>
+        <w:rPr>
+          <w:i/>
+          <w:iCs/>
+        </w:rPr>
+      </w:pPr>
+    </w:p>
+    <w:p>
       <w:pPr>
         <w:rPr>
           <w:u w:val="single"/>
         </w:rPr>
       </w:pPr>
-    </w:p>
+      <w:r>
+        <w:rPr>
+          <w:u w:val="single"/>
+        </w:rPr>
+        <w:t>Chapter 26</w:t>
+      </w:r>
+    </w:p>
+    <w:p/>
     <w:sectPr>
       <w:pgSz w:w="12240" w:h="15840"/>
       <w:pgMar w:top="1440" w:right="1440" w:bottom="1440" w:left="1440" w:header="720" w:footer="720" w:gutter="0"/>
@@ -56509,6 +59162,7 @@
   <w:style w:type="character" w:default="1" w:styleId="DefaultParagraphFont">
     <w:name w:val="Default Paragraph Font"/>
     <w:uiPriority w:val="1"/>
+    <w:semiHidden/>
     <w:unhideWhenUsed/>
   </w:style>
   <w:style w:type="table" w:default="1" w:styleId="TableNormal">

</xml_diff>

<commit_message>
!Combined - Correction below - Finish Ch.26
</commit_message>
<xml_diff>
--- a/!Combined.docx
+++ b/!Combined.docx
@@ -573,23 +573,40 @@
         <w:ind w:firstLine="720"/>
       </w:pPr>
       <w:r>
-        <w:t>“Ew. Why?”</w:t>
-      </w:r>
-    </w:p>
-    <w:p>
-      <w:pPr>
-        <w:ind w:firstLine="720"/>
-        <w:rPr>
-          <w:i/>
-          <w:iCs/>
-        </w:rPr>
-      </w:pPr>
-      <w:r>
-        <w:rPr>
-          <w:i/>
-          <w:iCs/>
-        </w:rPr>
-        <w:t xml:space="preserve">Ew why? </w:t>
+        <w:t>“</w:t>
+      </w:r>
+      <w:proofErr w:type="spellStart"/>
+      <w:r>
+        <w:t>Ew</w:t>
+      </w:r>
+      <w:proofErr w:type="spellEnd"/>
+      <w:r>
+        <w:t>. Why?”</w:t>
+      </w:r>
+    </w:p>
+    <w:p>
+      <w:pPr>
+        <w:ind w:firstLine="720"/>
+        <w:rPr>
+          <w:i/>
+          <w:iCs/>
+        </w:rPr>
+      </w:pPr>
+      <w:proofErr w:type="spellStart"/>
+      <w:r>
+        <w:rPr>
+          <w:i/>
+          <w:iCs/>
+        </w:rPr>
+        <w:t>Ew</w:t>
+      </w:r>
+      <w:proofErr w:type="spellEnd"/>
+      <w:r>
+        <w:rPr>
+          <w:i/>
+          <w:iCs/>
+        </w:rPr>
+        <w:t xml:space="preserve"> why? </w:t>
       </w:r>
       <w:r>
         <w:t>Violet</w:t>
@@ -1411,7 +1428,15 @@
         <w:t>Violet</w:t>
       </w:r>
       <w:r>
-        <w:t xml:space="preserve"> shot up like a rocket. “Ew! Dad, gross!” She snatched up a pillow and hurled it at him.</w:t>
+        <w:t xml:space="preserve"> shot up like a rocket. “</w:t>
+      </w:r>
+      <w:proofErr w:type="spellStart"/>
+      <w:r>
+        <w:t>Ew</w:t>
+      </w:r>
+      <w:proofErr w:type="spellEnd"/>
+      <w:r>
+        <w:t>! Dad, gross!” She snatched up a pillow and hurled it at him.</w:t>
       </w:r>
     </w:p>
     <w:p>
@@ -1527,7 +1552,39 @@
           <w:i/>
           <w:iCs/>
         </w:rPr>
-        <w:t>Help others when we can, everyone’s going through something, yada yada yada.</w:t>
+        <w:t xml:space="preserve">Help others when we can, everyone’s going through something, yada </w:t>
+      </w:r>
+      <w:proofErr w:type="spellStart"/>
+      <w:r>
+        <w:rPr>
+          <w:i/>
+          <w:iCs/>
+        </w:rPr>
+        <w:t>yada</w:t>
+      </w:r>
+      <w:proofErr w:type="spellEnd"/>
+      <w:r>
+        <w:rPr>
+          <w:i/>
+          <w:iCs/>
+        </w:rPr>
+        <w:t xml:space="preserve"> </w:t>
+      </w:r>
+      <w:proofErr w:type="spellStart"/>
+      <w:r>
+        <w:rPr>
+          <w:i/>
+          <w:iCs/>
+        </w:rPr>
+        <w:t>yada</w:t>
+      </w:r>
+      <w:proofErr w:type="spellEnd"/>
+      <w:r>
+        <w:rPr>
+          <w:i/>
+          <w:iCs/>
+        </w:rPr>
+        <w:t>.</w:t>
       </w:r>
       <w:r>
         <w:t xml:space="preserve"> Please spare me the lecture.”</w:t>
@@ -2443,7 +2500,15 @@
         <w:ind w:firstLine="720"/>
       </w:pPr>
       <w:r>
-        <w:t>Violet was—by all accounts—a pretty good kid. At least, she thought so. She listened to her elders, followed the rules (for the most part), held doors open for people behind her, and always remembered her please and thank-yous. If she still believed in</w:t>
+        <w:t>Violet was—by all accounts—a pretty good kid. At least, she thought so. She listened to her elders, followed the rules (for the most part), held doors open for people behind her, and always remembered her please and thank-</w:t>
+      </w:r>
+      <w:proofErr w:type="spellStart"/>
+      <w:r>
+        <w:t>yous</w:t>
+      </w:r>
+      <w:proofErr w:type="spellEnd"/>
+      <w:r>
+        <w:t>. If she still believed in</w:t>
       </w:r>
       <w:r>
         <w:t xml:space="preserve"> </w:t>
@@ -3161,7 +3226,15 @@
         <w:ind w:firstLine="720"/>
       </w:pPr>
       <w:r>
-        <w:t>Warm glass of milk? Ew. Definitely not.</w:t>
+        <w:t xml:space="preserve">Warm glass of milk? </w:t>
+      </w:r>
+      <w:proofErr w:type="spellStart"/>
+      <w:r>
+        <w:t>Ew</w:t>
+      </w:r>
+      <w:proofErr w:type="spellEnd"/>
+      <w:r>
+        <w:t>. Definitely not.</w:t>
       </w:r>
     </w:p>
     <w:p>
@@ -3191,7 +3264,15 @@
         <w:ind w:firstLine="720"/>
       </w:pPr>
       <w:r>
-        <w:t>And the only way she knew how was either to confront them head-on—hard to do at eleven o’clock at night—or find something to calm the waters. Something relaxing. Something zen.</w:t>
+        <w:t xml:space="preserve">And the only way she knew how was either to confront them head-on—hard to do at eleven o’clock at night—or find something to calm the waters. Something relaxing. Something </w:t>
+      </w:r>
+      <w:proofErr w:type="spellStart"/>
+      <w:r>
+        <w:t>zen</w:t>
+      </w:r>
+      <w:proofErr w:type="spellEnd"/>
+      <w:r>
+        <w:t>.</w:t>
       </w:r>
     </w:p>
     <w:p>
@@ -3272,6 +3353,7 @@
       <w:r>
         <w:t>-</w:t>
       </w:r>
+      <w:proofErr w:type="spellStart"/>
       <w:r>
         <w:rPr>
           <w:i/>
@@ -3279,6 +3361,7 @@
         </w:rPr>
         <w:t>ish</w:t>
       </w:r>
+      <w:proofErr w:type="spellEnd"/>
       <w:r>
         <w:t>. Neighborhood streets almost the entire way.</w:t>
       </w:r>
@@ -3518,7 +3601,15 @@
         <w:tab/>
       </w:r>
       <w:r>
-        <w:t>How, and why, a single family wanted to live in a place this big—this… eccentric—was beyond her. Maybe it hadn’t been like this when the Willoughbys lived here? Although, how different could it have been?</w:t>
+        <w:t xml:space="preserve">How, and why, a single family wanted to live in a place this big—this… eccentric—was beyond her. Maybe it hadn’t been like this when the </w:t>
+      </w:r>
+      <w:proofErr w:type="spellStart"/>
+      <w:r>
+        <w:t>Willoughbys</w:t>
+      </w:r>
+      <w:proofErr w:type="spellEnd"/>
+      <w:r>
+        <w:t xml:space="preserve"> lived here? Although, how different could it have been?</w:t>
       </w:r>
     </w:p>
     <w:p>
@@ -7939,7 +8030,15 @@
         <w:ind w:firstLine="720"/>
       </w:pPr>
       <w:r>
-        <w:t>Just the kind of zen she was aiming for.</w:t>
+        <w:t xml:space="preserve">Just the kind of </w:t>
+      </w:r>
+      <w:proofErr w:type="spellStart"/>
+      <w:r>
+        <w:t>zen</w:t>
+      </w:r>
+      <w:proofErr w:type="spellEnd"/>
+      <w:r>
+        <w:t xml:space="preserve"> she was aiming for.</w:t>
       </w:r>
     </w:p>
     <w:p>
@@ -8353,42 +8452,98 @@
           <w:i/>
           <w:iCs/>
         </w:rPr>
-        <w:t>Buzz, buzz, buzzzzz…</w:t>
-      </w:r>
-    </w:p>
-    <w:p>
-      <w:pPr>
-        <w:rPr>
-          <w:i/>
-          <w:iCs/>
-        </w:rPr>
-      </w:pPr>
-      <w:r>
-        <w:rPr>
-          <w:i/>
-          <w:iCs/>
-        </w:rPr>
-        <w:t>Buzz, buzz, buzzzzz…</w:t>
-      </w:r>
-    </w:p>
-    <w:p>
-      <w:r>
-        <w:rPr>
-          <w:i/>
-          <w:iCs/>
-        </w:rPr>
-        <w:t>Buzz, buzz, buzzzzz….</w:t>
-      </w:r>
-    </w:p>
-    <w:p>
-      <w:r>
+        <w:t xml:space="preserve">Buzz, buzz, </w:t>
+      </w:r>
+      <w:proofErr w:type="spellStart"/>
+      <w:r>
+        <w:rPr>
+          <w:i/>
+          <w:iCs/>
+        </w:rPr>
+        <w:t>buzzzzz</w:t>
+      </w:r>
+      <w:proofErr w:type="spellEnd"/>
+      <w:r>
+        <w:rPr>
+          <w:i/>
+          <w:iCs/>
+        </w:rPr>
         <w:t>…</w:t>
       </w:r>
+    </w:p>
+    <w:p>
+      <w:pPr>
+        <w:rPr>
+          <w:i/>
+          <w:iCs/>
+        </w:rPr>
+      </w:pPr>
+      <w:r>
+        <w:rPr>
+          <w:i/>
+          <w:iCs/>
+        </w:rPr>
+        <w:t xml:space="preserve">Buzz, buzz, </w:t>
+      </w:r>
+      <w:proofErr w:type="spellStart"/>
+      <w:r>
+        <w:rPr>
+          <w:i/>
+          <w:iCs/>
+        </w:rPr>
+        <w:t>buzzzzz</w:t>
+      </w:r>
+      <w:proofErr w:type="spellEnd"/>
+      <w:r>
+        <w:rPr>
+          <w:i/>
+          <w:iCs/>
+        </w:rPr>
+        <w:t>…</w:t>
+      </w:r>
+    </w:p>
+    <w:p>
+      <w:r>
+        <w:rPr>
+          <w:i/>
+          <w:iCs/>
+        </w:rPr>
+        <w:t xml:space="preserve">Buzz, buzz, </w:t>
+      </w:r>
+      <w:proofErr w:type="spellStart"/>
+      <w:r>
+        <w:rPr>
+          <w:i/>
+          <w:iCs/>
+        </w:rPr>
+        <w:t>buzzzzz</w:t>
+      </w:r>
+      <w:proofErr w:type="spellEnd"/>
+      <w:r>
+        <w:rPr>
+          <w:i/>
+          <w:iCs/>
+        </w:rPr>
+        <w:t>….</w:t>
+      </w:r>
+    </w:p>
+    <w:p>
+      <w:r>
+        <w:t>…</w:t>
+      </w:r>
       <w:r>
         <w:t>D</w:t>
       </w:r>
       <w:r>
-        <w:t>a-doop.</w:t>
+        <w:t>a-</w:t>
+      </w:r>
+      <w:proofErr w:type="spellStart"/>
+      <w:r>
+        <w:t>doop</w:t>
+      </w:r>
+      <w:proofErr w:type="spellEnd"/>
+      <w:r>
+        <w:t>.</w:t>
       </w:r>
     </w:p>
     <w:p>
@@ -9923,7 +10078,15 @@
         <w:ind w:firstLine="720"/>
       </w:pPr>
       <w:r>
-        <w:t>“Do you think,” Violet began carefully, “this has something to do with the Wiloughbys?”</w:t>
+        <w:t xml:space="preserve">“Do you think,” Violet began carefully, “this has something to do with the </w:t>
+      </w:r>
+      <w:proofErr w:type="spellStart"/>
+      <w:r>
+        <w:t>Wiloughbys</w:t>
+      </w:r>
+      <w:proofErr w:type="spellEnd"/>
+      <w:r>
+        <w:t>?”</w:t>
       </w:r>
     </w:p>
     <w:p>
@@ -10139,6 +10302,7 @@
       <w:r>
         <w:t>, with his wiry chest hair—</w:t>
       </w:r>
+      <w:proofErr w:type="spellStart"/>
       <w:r>
         <w:rPr>
           <w:i/>
@@ -10146,6 +10310,7 @@
         </w:rPr>
         <w:t>ew</w:t>
       </w:r>
+      <w:proofErr w:type="spellEnd"/>
       <w:r>
         <w:t>—already assigned a yearlong project worth a third of their grade. Who does that?</w:t>
       </w:r>
@@ -10415,8 +10580,13 @@
       <w:r>
         <w:t xml:space="preserve"> continued, “I had trouble sleeping one night. My bed was uncomfortable, my room was </w:t>
       </w:r>
-      <w:r>
-        <w:t>to hot</w:t>
+      <w:proofErr w:type="spellStart"/>
+      <w:r>
+        <w:t>to</w:t>
+      </w:r>
+      <w:proofErr w:type="spellEnd"/>
+      <w:r>
+        <w:t xml:space="preserve"> hot</w:t>
       </w:r>
       <w:r>
         <w:t xml:space="preserve">, and my mind just wouldn’t </w:t>
@@ -12136,12 +12306,21 @@
         </w:rPr>
         <w:t xml:space="preserve">Omg, </w:t>
       </w:r>
-      <w:r>
-        <w:rPr>
-          <w:i/>
-          <w:iCs/>
-        </w:rPr>
-        <w:t xml:space="preserve">ur </w:t>
+      <w:proofErr w:type="spellStart"/>
+      <w:r>
+        <w:rPr>
+          <w:i/>
+          <w:iCs/>
+        </w:rPr>
+        <w:t>ur</w:t>
+      </w:r>
+      <w:proofErr w:type="spellEnd"/>
+      <w:r>
+        <w:rPr>
+          <w:i/>
+          <w:iCs/>
+        </w:rPr>
+        <w:t xml:space="preserve"> </w:t>
       </w:r>
       <w:r>
         <w:rPr>
@@ -15490,7 +15669,15 @@
         <w:t>Violet</w:t>
       </w:r>
       <w:r>
-        <w:t xml:space="preserve"> dared to touch one. The glow flared brighter at her fingertip—then dimmed again when she pulled away.</w:t>
+        <w:t xml:space="preserve"> dared to touch </w:t>
+      </w:r>
+      <w:proofErr w:type="spellStart"/>
+      <w:r>
+        <w:t>one</w:t>
+      </w:r>
+      <w:proofErr w:type="spellEnd"/>
+      <w:r>
+        <w:t>. The glow flared brighter at her fingertip—then dimmed again when she pulled away.</w:t>
       </w:r>
     </w:p>
     <w:p>
@@ -17690,7 +17877,15 @@
         <w:ind w:firstLine="720"/>
       </w:pPr>
       <w:r>
-        <w:t>“Sh-she hasn’t taken anything,” Violet stammered. “I—I’ve been with her the whole time. We don’t have anything.”</w:t>
+        <w:t>“</w:t>
+      </w:r>
+      <w:proofErr w:type="spellStart"/>
+      <w:r>
+        <w:t>Sh</w:t>
+      </w:r>
+      <w:proofErr w:type="spellEnd"/>
+      <w:r>
+        <w:t>-she hasn’t taken anything,” Violet stammered. “I—I’ve been with her the whole time. We don’t have anything.”</w:t>
       </w:r>
     </w:p>
     <w:p>
@@ -19228,7 +19423,15 @@
           <w:i/>
           <w:iCs/>
         </w:rPr>
-        <w:t>If u</w:t>
+        <w:t xml:space="preserve">If </w:t>
+      </w:r>
+      <w:proofErr w:type="spellStart"/>
+      <w:r>
+        <w:rPr>
+          <w:i/>
+          <w:iCs/>
+        </w:rPr>
+        <w:t>u</w:t>
       </w:r>
       <w:r>
         <w:rPr>
@@ -19237,6 +19440,7 @@
         </w:rPr>
         <w:t>r</w:t>
       </w:r>
+      <w:proofErr w:type="spellEnd"/>
       <w:r>
         <w:rPr>
           <w:i/>
@@ -19244,12 +19448,21 @@
         </w:rPr>
         <w:t xml:space="preserve"> not up, get </w:t>
       </w:r>
-      <w:r>
-        <w:rPr>
-          <w:i/>
-          <w:iCs/>
-        </w:rPr>
-        <w:t>ur butt up ma’am!</w:t>
+      <w:proofErr w:type="spellStart"/>
+      <w:r>
+        <w:rPr>
+          <w:i/>
+          <w:iCs/>
+        </w:rPr>
+        <w:t>ur</w:t>
+      </w:r>
+      <w:proofErr w:type="spellEnd"/>
+      <w:r>
+        <w:rPr>
+          <w:i/>
+          <w:iCs/>
+        </w:rPr>
+        <w:t xml:space="preserve"> butt up ma’am!</w:t>
       </w:r>
     </w:p>
     <w:p>
@@ -19353,7 +19566,23 @@
           <w:i/>
           <w:iCs/>
         </w:rPr>
-        <w:t>L!! Yes I’m breathing. Barely. But my lungs are working. Please PLEASE tell me everything that happened last night wasn’t just some weird dream, right???</w:t>
+        <w:t xml:space="preserve">L!! Yes I’m breathing. Barely. But my lungs are working. Please </w:t>
+      </w:r>
+      <w:proofErr w:type="spellStart"/>
+      <w:r>
+        <w:rPr>
+          <w:i/>
+          <w:iCs/>
+        </w:rPr>
+        <w:t>PLEASE</w:t>
+      </w:r>
+      <w:proofErr w:type="spellEnd"/>
+      <w:r>
+        <w:rPr>
+          <w:i/>
+          <w:iCs/>
+        </w:rPr>
+        <w:t xml:space="preserve"> tell me everything that happened last night wasn’t just some weird dream, right???</w:t>
       </w:r>
     </w:p>
     <w:p>
@@ -19468,7 +19697,71 @@
           <w:i/>
           <w:iCs/>
         </w:rPr>
-        <w:t>Haha WATCH ur self ma’am. I might’ve been stumbling home, but I got these sea legs back under me and I don’t mind kickin ur butt if I have to.</w:t>
+        <w:t xml:space="preserve">Haha WATCH </w:t>
+      </w:r>
+      <w:proofErr w:type="spellStart"/>
+      <w:r>
+        <w:rPr>
+          <w:i/>
+          <w:iCs/>
+        </w:rPr>
+        <w:t>ur</w:t>
+      </w:r>
+      <w:proofErr w:type="spellEnd"/>
+      <w:r>
+        <w:rPr>
+          <w:i/>
+          <w:iCs/>
+        </w:rPr>
+        <w:t xml:space="preserve"> </w:t>
+      </w:r>
+      <w:proofErr w:type="spellStart"/>
+      <w:r>
+        <w:rPr>
+          <w:i/>
+          <w:iCs/>
+        </w:rPr>
+        <w:t>self ma’am</w:t>
+      </w:r>
+      <w:proofErr w:type="spellEnd"/>
+      <w:r>
+        <w:rPr>
+          <w:i/>
+          <w:iCs/>
+        </w:rPr>
+        <w:t xml:space="preserve">. I might’ve been stumbling home, but I got these sea legs back under me and I don’t mind </w:t>
+      </w:r>
+      <w:proofErr w:type="spellStart"/>
+      <w:r>
+        <w:rPr>
+          <w:i/>
+          <w:iCs/>
+        </w:rPr>
+        <w:t>kickin</w:t>
+      </w:r>
+      <w:proofErr w:type="spellEnd"/>
+      <w:r>
+        <w:rPr>
+          <w:i/>
+          <w:iCs/>
+        </w:rPr>
+        <w:t xml:space="preserve"> </w:t>
+      </w:r>
+      <w:proofErr w:type="spellStart"/>
+      <w:r>
+        <w:rPr>
+          <w:i/>
+          <w:iCs/>
+        </w:rPr>
+        <w:t>ur</w:t>
+      </w:r>
+      <w:proofErr w:type="spellEnd"/>
+      <w:r>
+        <w:rPr>
+          <w:i/>
+          <w:iCs/>
+        </w:rPr>
+        <w:t xml:space="preserve"> butt if I have to.</w:t>
       </w:r>
     </w:p>
     <w:p>
@@ -19663,7 +19956,23 @@
           <w:i/>
           <w:iCs/>
         </w:rPr>
-        <w:t>in some type of la la land.</w:t>
+        <w:t xml:space="preserve">in some type of la </w:t>
+      </w:r>
+      <w:proofErr w:type="spellStart"/>
+      <w:r>
+        <w:rPr>
+          <w:i/>
+          <w:iCs/>
+        </w:rPr>
+        <w:t>la</w:t>
+      </w:r>
+      <w:proofErr w:type="spellEnd"/>
+      <w:r>
+        <w:rPr>
+          <w:i/>
+          <w:iCs/>
+        </w:rPr>
+        <w:t xml:space="preserve"> land.</w:t>
       </w:r>
     </w:p>
     <w:p>
@@ -20555,7 +20864,15 @@
         <w:ind w:firstLine="720"/>
       </w:pPr>
       <w:r>
-        <w:t>That should have been the most terrifying discovery of the night… and yet her mind had shoved it to the bottom of the priority list. Filed away like a minor homework assignment.</w:t>
+        <w:t xml:space="preserve">That should have been the most terrifying discovery of the night… and yet her mind had </w:t>
+      </w:r>
+      <w:proofErr w:type="spellStart"/>
+      <w:r>
+        <w:t>shoved</w:t>
+      </w:r>
+      <w:proofErr w:type="spellEnd"/>
+      <w:r>
+        <w:t xml:space="preserve"> it to the bottom of the priority list. Filed away like a minor homework assignment.</w:t>
       </w:r>
     </w:p>
     <w:p>
@@ -25970,7 +26287,15 @@
         <w:tab/>
       </w:r>
       <w:r>
-        <w:t>“We’re gonna have to start drawing straws to decide who has to sit across from Gracie,” the girl next to her—Harper (</w:t>
+        <w:t xml:space="preserve">“We’re </w:t>
+      </w:r>
+      <w:proofErr w:type="spellStart"/>
+      <w:r>
+        <w:t>gonna</w:t>
+      </w:r>
+      <w:proofErr w:type="spellEnd"/>
+      <w:r>
+        <w:t xml:space="preserve"> have to start drawing straws to decide who has to sit across from Gracie,” the girl next to her—Harper (</w:t>
       </w:r>
       <w:r>
         <w:t>Violet</w:t>
@@ -26545,7 +26870,15 @@
         <w:ind w:firstLine="720"/>
       </w:pPr>
       <w:r>
-        <w:t>“Samzies,” Briana replied with a soft grin.</w:t>
+        <w:t>“</w:t>
+      </w:r>
+      <w:proofErr w:type="spellStart"/>
+      <w:r>
+        <w:t>Samzies</w:t>
+      </w:r>
+      <w:proofErr w:type="spellEnd"/>
+      <w:r>
+        <w:t>,” Briana replied with a soft grin.</w:t>
       </w:r>
     </w:p>
     <w:p>
@@ -28373,7 +28706,15 @@
         <w:ind w:firstLine="720"/>
       </w:pPr>
       <w:r>
-        <w:t>“Bingo-bango,” Gracie said with a grim sort of triumph.</w:t>
+        <w:t>“Bingo-</w:t>
+      </w:r>
+      <w:proofErr w:type="spellStart"/>
+      <w:r>
+        <w:t>bango</w:t>
+      </w:r>
+      <w:proofErr w:type="spellEnd"/>
+      <w:r>
+        <w:t>,” Gracie said with a grim sort of triumph.</w:t>
       </w:r>
     </w:p>
     <w:p>
@@ -33382,7 +33723,15 @@
         <w:t xml:space="preserve"> so very much. More than life itself. </w:t>
       </w:r>
       <w:r>
-        <w:t xml:space="preserve">More then </w:t>
+        <w:t xml:space="preserve">More </w:t>
+      </w:r>
+      <w:proofErr w:type="spellStart"/>
+      <w:r>
+        <w:t>then</w:t>
+      </w:r>
+      <w:proofErr w:type="spellEnd"/>
+      <w:r>
+        <w:t xml:space="preserve"> </w:t>
       </w:r>
       <w:r>
         <w:rPr>
@@ -34343,7 +34692,23 @@
         <w:ind w:firstLine="720"/>
       </w:pPr>
       <w:r>
-        <w:t>BOOM BOOM BOOM!</w:t>
+        <w:t xml:space="preserve">BOOM </w:t>
+      </w:r>
+      <w:proofErr w:type="spellStart"/>
+      <w:r>
+        <w:t>BOOM</w:t>
+      </w:r>
+      <w:proofErr w:type="spellEnd"/>
+      <w:r>
+        <w:t xml:space="preserve"> </w:t>
+      </w:r>
+      <w:proofErr w:type="spellStart"/>
+      <w:r>
+        <w:t>BOOM</w:t>
+      </w:r>
+      <w:proofErr w:type="spellEnd"/>
+      <w:r>
+        <w:t>!</w:t>
       </w:r>
     </w:p>
     <w:p>
@@ -34402,7 +34767,23 @@
         <w:t xml:space="preserve"> </w:t>
       </w:r>
       <w:r>
-        <w:t>BOOM BOOM BOOM!</w:t>
+        <w:t xml:space="preserve">BOOM </w:t>
+      </w:r>
+      <w:proofErr w:type="spellStart"/>
+      <w:r>
+        <w:t>BOOM</w:t>
+      </w:r>
+      <w:proofErr w:type="spellEnd"/>
+      <w:r>
+        <w:t xml:space="preserve"> </w:t>
+      </w:r>
+      <w:proofErr w:type="spellStart"/>
+      <w:r>
+        <w:t>BOOM</w:t>
+      </w:r>
+      <w:proofErr w:type="spellEnd"/>
+      <w:r>
+        <w:t>!</w:t>
       </w:r>
     </w:p>
     <w:p>
@@ -34425,7 +34806,15 @@
         <w:ind w:firstLine="720"/>
       </w:pPr>
       <w:r>
-        <w:t xml:space="preserve">“Daaaad,” </w:t>
+        <w:t>“</w:t>
+      </w:r>
+      <w:proofErr w:type="spellStart"/>
+      <w:r>
+        <w:t>Daaaad</w:t>
+      </w:r>
+      <w:proofErr w:type="spellEnd"/>
+      <w:r>
+        <w:t xml:space="preserve">,” </w:t>
       </w:r>
       <w:r>
         <w:t>Violet</w:t>
@@ -34548,7 +34937,23 @@
         <w:ind w:firstLine="720"/>
       </w:pPr>
       <w:r>
-        <w:t>BOOM BOOM BOOM!</w:t>
+        <w:t xml:space="preserve">BOOM </w:t>
+      </w:r>
+      <w:proofErr w:type="spellStart"/>
+      <w:r>
+        <w:t>BOOM</w:t>
+      </w:r>
+      <w:proofErr w:type="spellEnd"/>
+      <w:r>
+        <w:t xml:space="preserve"> </w:t>
+      </w:r>
+      <w:proofErr w:type="spellStart"/>
+      <w:r>
+        <w:t>BOOM</w:t>
+      </w:r>
+      <w:proofErr w:type="spellEnd"/>
+      <w:r>
+        <w:t>!</w:t>
       </w:r>
     </w:p>
     <w:p>
@@ -34736,11 +35141,16 @@
         <w:t xml:space="preserve">disheveled </w:t>
       </w:r>
       <w:r>
-        <w:t>hair. “Ugh</w:t>
+        <w:t>hair. “</w:t>
+      </w:r>
+      <w:proofErr w:type="spellStart"/>
+      <w:r>
+        <w:t>Ugh</w:t>
       </w:r>
       <w:r>
         <w:t>hh</w:t>
       </w:r>
+      <w:proofErr w:type="spellEnd"/>
       <w:r>
         <w:t>. I—I overslept.”</w:t>
       </w:r>
@@ -38380,8 +38790,13 @@
       <w:r>
         <w:t xml:space="preserve">have </w:t>
       </w:r>
-      <w:r>
-        <w:t xml:space="preserve">know better than that. She knew what could </w:t>
+      <w:proofErr w:type="spellStart"/>
+      <w:r>
+        <w:t>know</w:t>
+      </w:r>
+      <w:proofErr w:type="spellEnd"/>
+      <w:r>
+        <w:t xml:space="preserve"> better than that. She knew what could </w:t>
       </w:r>
       <w:r>
         <w:t>lurk</w:t>
@@ -38480,7 +38895,15 @@
         <w:ind w:firstLine="720"/>
       </w:pPr>
       <w:r>
-        <w:t>“Aaagghhh!”</w:t>
+        <w:t>“</w:t>
+      </w:r>
+      <w:proofErr w:type="spellStart"/>
+      <w:r>
+        <w:t>Aaagghhh</w:t>
+      </w:r>
+      <w:proofErr w:type="spellEnd"/>
+      <w:r>
+        <w:t>!”</w:t>
       </w:r>
     </w:p>
     <w:p>
@@ -38678,7 +39101,15 @@
         <w:ind w:firstLine="720"/>
       </w:pPr>
       <w:r>
-        <w:t>He wagged a finger. “Don’t divert.”</w:t>
+        <w:t xml:space="preserve">He </w:t>
+      </w:r>
+      <w:proofErr w:type="spellStart"/>
+      <w:r>
+        <w:t>wagged</w:t>
+      </w:r>
+      <w:proofErr w:type="spellEnd"/>
+      <w:r>
+        <w:t xml:space="preserve"> a finger. “Don’t divert.”</w:t>
       </w:r>
     </w:p>
     <w:p>
@@ -38705,7 +39136,15 @@
         <w:ind w:firstLine="720"/>
       </w:pPr>
       <w:r>
-        <w:t>“Not gonna ask why I missed school today?”</w:t>
+        <w:t xml:space="preserve">“Not </w:t>
+      </w:r>
+      <w:proofErr w:type="spellStart"/>
+      <w:r>
+        <w:t>gonna</w:t>
+      </w:r>
+      <w:proofErr w:type="spellEnd"/>
+      <w:r>
+        <w:t xml:space="preserve"> ask why I missed school today?”</w:t>
       </w:r>
     </w:p>
     <w:p>
@@ -38794,7 +39233,15 @@
         <w:ind w:firstLine="720"/>
       </w:pPr>
       <w:r>
-        <w:t xml:space="preserve">“Ohhh.” He nodded. “Gracie, right? So you </w:t>
+        <w:t>“</w:t>
+      </w:r>
+      <w:proofErr w:type="spellStart"/>
+      <w:r>
+        <w:t>Ohhh</w:t>
+      </w:r>
+      <w:proofErr w:type="spellEnd"/>
+      <w:r>
+        <w:t xml:space="preserve">.” He nodded. “Gracie, right? So you </w:t>
       </w:r>
       <w:r>
         <w:rPr>
@@ -39185,8 +39632,13 @@
         <w:t xml:space="preserve">? To heck with </w:t>
       </w:r>
       <w:r>
-        <w:t>‘em</w:t>
-      </w:r>
+        <w:t>‘</w:t>
+      </w:r>
+      <w:proofErr w:type="spellStart"/>
+      <w:r>
+        <w:t>em</w:t>
+      </w:r>
+      <w:proofErr w:type="spellEnd"/>
       <w:r>
         <w:t>.”</w:t>
       </w:r>
@@ -40301,7 +40753,39 @@
         <w:ind w:firstLine="720"/>
       </w:pPr>
       <w:r>
-        <w:t xml:space="preserve">“Yeash—I’vff notished tuu,” </w:t>
+        <w:t>“</w:t>
+      </w:r>
+      <w:proofErr w:type="spellStart"/>
+      <w:r>
+        <w:t>Yeash</w:t>
+      </w:r>
+      <w:proofErr w:type="spellEnd"/>
+      <w:r>
+        <w:t>—</w:t>
+      </w:r>
+      <w:proofErr w:type="spellStart"/>
+      <w:r>
+        <w:t>I’vff</w:t>
+      </w:r>
+      <w:proofErr w:type="spellEnd"/>
+      <w:r>
+        <w:t xml:space="preserve"> </w:t>
+      </w:r>
+      <w:proofErr w:type="spellStart"/>
+      <w:r>
+        <w:t>notished</w:t>
+      </w:r>
+      <w:proofErr w:type="spellEnd"/>
+      <w:r>
+        <w:t xml:space="preserve"> </w:t>
+      </w:r>
+      <w:proofErr w:type="spellStart"/>
+      <w:r>
+        <w:t>tuu</w:t>
+      </w:r>
+      <w:proofErr w:type="spellEnd"/>
+      <w:r>
+        <w:t xml:space="preserve">,” </w:t>
       </w:r>
       <w:r>
         <w:t>Violet</w:t>
@@ -42897,7 +43381,15 @@
         <w:ind w:firstLine="720"/>
       </w:pPr>
       <w:r>
-        <w:t>“Seriously,” Harper added, sounding bored as she stared at her phone. “I have places to—hey!”</w:t>
+        <w:t xml:space="preserve">“Seriously,” Harper added, sounding </w:t>
+      </w:r>
+      <w:proofErr w:type="spellStart"/>
+      <w:r>
+        <w:t>bored</w:t>
+      </w:r>
+      <w:proofErr w:type="spellEnd"/>
+      <w:r>
+        <w:t xml:space="preserve"> as she stared at her phone. “I have places to—hey!”</w:t>
       </w:r>
     </w:p>
     <w:p>
@@ -43186,7 +43678,23 @@
           <w:i/>
           <w:iCs/>
         </w:rPr>
-        <w:t xml:space="preserve">this girl is delulu </w:t>
+        <w:t xml:space="preserve">this girl is </w:t>
+      </w:r>
+      <w:proofErr w:type="spellStart"/>
+      <w:r>
+        <w:rPr>
+          <w:i/>
+          <w:iCs/>
+        </w:rPr>
+        <w:t>delulu</w:t>
+      </w:r>
+      <w:proofErr w:type="spellEnd"/>
+      <w:r>
+        <w:rPr>
+          <w:i/>
+          <w:iCs/>
+        </w:rPr>
+        <w:t xml:space="preserve"> </w:t>
       </w:r>
       <w:r>
         <w:t xml:space="preserve">and </w:t>
@@ -50176,7 +50684,15 @@
         <w:t>The knight raised its sword</w:t>
       </w:r>
       <w:r>
-        <w:t xml:space="preserve"> above it’s head</w:t>
+        <w:t xml:space="preserve"> above </w:t>
+      </w:r>
+      <w:proofErr w:type="spellStart"/>
+      <w:r>
+        <w:t>it’s</w:t>
+      </w:r>
+      <w:proofErr w:type="spellEnd"/>
+      <w:r>
+        <w:t xml:space="preserve"> head</w:t>
       </w:r>
       <w:r>
         <w:t xml:space="preserve">, poised to strike, and whatever tiny part of </w:t>
@@ -51523,8 +52039,13 @@
       <w:r>
         <w:t xml:space="preserve"> </w:t>
       </w:r>
-      <w:r>
-        <w:t xml:space="preserve">striked </w:t>
+      <w:proofErr w:type="spellStart"/>
+      <w:r>
+        <w:t>striked</w:t>
+      </w:r>
+      <w:proofErr w:type="spellEnd"/>
+      <w:r>
+        <w:t xml:space="preserve"> </w:t>
       </w:r>
       <w:r>
         <w:t xml:space="preserve">again. Clang! </w:t>
@@ -51535,11 +52056,16 @@
         <w:ind w:firstLine="720"/>
       </w:pPr>
       <w:r>
-        <w:t>“Ow</w:t>
+        <w:t>“</w:t>
+      </w:r>
+      <w:proofErr w:type="spellStart"/>
+      <w:r>
+        <w:t>Ow</w:t>
       </w:r>
       <w:r>
         <w:t>ie</w:t>
       </w:r>
+      <w:proofErr w:type="spellEnd"/>
       <w:r>
         <w:t>!</w:t>
       </w:r>
@@ -51744,7 +52270,15 @@
         <w:t>ing</w:t>
       </w:r>
       <w:r>
-        <w:t>, slugger,” he said. “But next time, let’s save that for the ghosties, shall we?”</w:t>
+        <w:t xml:space="preserve">, slugger,” he said. “But next time, let’s save that for the </w:t>
+      </w:r>
+      <w:proofErr w:type="spellStart"/>
+      <w:r>
+        <w:t>ghosties</w:t>
+      </w:r>
+      <w:proofErr w:type="spellEnd"/>
+      <w:r>
+        <w:t>, shall we?”</w:t>
       </w:r>
     </w:p>
     <w:p>
@@ -52289,7 +52823,15 @@
         <w:t xml:space="preserve"> </w:t>
       </w:r>
       <w:r>
-        <w:t>“Ghosties hate the smell. Plus”—he lifted it slightly—“built-in night-light.”</w:t>
+        <w:t>“</w:t>
+      </w:r>
+      <w:proofErr w:type="spellStart"/>
+      <w:r>
+        <w:t>Ghosties</w:t>
+      </w:r>
+      <w:proofErr w:type="spellEnd"/>
+      <w:r>
+        <w:t xml:space="preserve"> hate the smell. Plus”—he lifted it slightly—“built-in night-light.”</w:t>
       </w:r>
     </w:p>
     <w:p>
@@ -52510,7 +53052,15 @@
         <w:ind w:firstLine="720"/>
       </w:pPr>
       <w:r>
-        <w:t xml:space="preserve">“This—right here?” Bobbie pointed at the heap. “That’s artifact possession. Mm’kay? That puts us </w:t>
+        <w:t xml:space="preserve">“This—right here?” Bobbie pointed at the heap. “That’s artifact possession. </w:t>
+      </w:r>
+      <w:proofErr w:type="spellStart"/>
+      <w:r>
+        <w:t>Mm’kay</w:t>
+      </w:r>
+      <w:proofErr w:type="spellEnd"/>
+      <w:r>
+        <w:t xml:space="preserve">? That puts us </w:t>
       </w:r>
       <w:r>
         <w:rPr>
@@ -52947,7 +53497,15 @@
         <w:ind w:firstLine="720"/>
       </w:pPr>
       <w:r>
-        <w:t>Glowing blue jars littered the room, their soft light casting eerie reflections across the walls.</w:t>
+        <w:t xml:space="preserve">Glowing blue </w:t>
+      </w:r>
+      <w:proofErr w:type="spellStart"/>
+      <w:r>
+        <w:t>jars</w:t>
+      </w:r>
+      <w:proofErr w:type="spellEnd"/>
+      <w:r>
+        <w:t xml:space="preserve"> littered the room, their soft light casting eerie reflections across the walls.</w:t>
       </w:r>
     </w:p>
     <w:p>
@@ -52969,7 +53527,15 @@
         <w:ind w:firstLine="720"/>
       </w:pPr>
       <w:r>
-        <w:t xml:space="preserve">“There’s gotta be a hundred. Maybe more,” Bobbie said, watching as Gracie wasted no time, carefully placing jar after jar into her bag. He glanced at </w:t>
+        <w:t xml:space="preserve">“There’s </w:t>
+      </w:r>
+      <w:proofErr w:type="spellStart"/>
+      <w:r>
+        <w:t>gotta</w:t>
+      </w:r>
+      <w:proofErr w:type="spellEnd"/>
+      <w:r>
+        <w:t xml:space="preserve"> be a hundred. Maybe more,” Bobbie said, watching as Gracie wasted no time, carefully placing jar after jar into her bag. He glanced at </w:t>
       </w:r>
       <w:r>
         <w:t>Violet</w:t>
@@ -53034,7 +53600,15 @@
         <w:ind w:firstLine="720"/>
       </w:pPr>
       <w:r>
-        <w:t>“You two gonna keep ogling</w:t>
+        <w:t xml:space="preserve">“You two </w:t>
+      </w:r>
+      <w:proofErr w:type="spellStart"/>
+      <w:r>
+        <w:t>gonna</w:t>
+      </w:r>
+      <w:proofErr w:type="spellEnd"/>
+      <w:r>
+        <w:t xml:space="preserve"> keep ogling</w:t>
       </w:r>
       <w:r>
         <w:t xml:space="preserve"> each other</w:t>
@@ -53509,15 +54083,31 @@
         <w:ind w:firstLine="720"/>
       </w:pPr>
       <w:r>
-        <w:t>“What, exactly, is it you would like, m’lady?” Bobbie asked, his tone shifting so suddenly it was as if he’d slipped on a mask.</w:t>
-      </w:r>
-    </w:p>
-    <w:p>
-      <w:pPr>
-        <w:ind w:firstLine="720"/>
-      </w:pPr>
-      <w:r>
-        <w:t>“M’lady?” Gracie whispered.</w:t>
+        <w:t xml:space="preserve">“What, exactly, is it you would like, </w:t>
+      </w:r>
+      <w:proofErr w:type="spellStart"/>
+      <w:r>
+        <w:t>m’lady</w:t>
+      </w:r>
+      <w:proofErr w:type="spellEnd"/>
+      <w:r>
+        <w:t>?” Bobbie asked, his tone shifting so suddenly it was as if he’d slipped on a mask.</w:t>
+      </w:r>
+    </w:p>
+    <w:p>
+      <w:pPr>
+        <w:ind w:firstLine="720"/>
+      </w:pPr>
+      <w:r>
+        <w:t>“</w:t>
+      </w:r>
+      <w:proofErr w:type="spellStart"/>
+      <w:r>
+        <w:t>M’lady</w:t>
+      </w:r>
+      <w:proofErr w:type="spellEnd"/>
+      <w:r>
+        <w:t>?” Gracie whispered.</w:t>
       </w:r>
     </w:p>
     <w:p>
@@ -53720,7 +54310,15 @@
         <w:ind w:firstLine="720"/>
       </w:pPr>
       <w:r>
-        <w:t>“Like I said, m’lady—no idea who you’re talking about.” He inclined his head slightly. “But as I was saying, I’m sure there’s some kind of deal we can come to, no? These young ladies don’t know what they’ve gotten themselves into, and I’m certain I can convince them to leave you alone. For good.”</w:t>
+        <w:t xml:space="preserve">“Like I said, </w:t>
+      </w:r>
+      <w:proofErr w:type="spellStart"/>
+      <w:r>
+        <w:t>m’lady</w:t>
+      </w:r>
+      <w:proofErr w:type="spellEnd"/>
+      <w:r>
+        <w:t>—no idea who you’re talking about.” He inclined his head slightly. “But as I was saying, I’m sure there’s some kind of deal we can come to, no? These young ladies don’t know what they’ve gotten themselves into, and I’m certain I can convince them to leave you alone. For good.”</w:t>
       </w:r>
     </w:p>
     <w:p>
@@ -54857,10 +55455,13 @@
         <w:t xml:space="preserve">as she turned, as </w:t>
       </w:r>
       <w:r>
-        <w:t xml:space="preserve">she looked down at </w:t>
-      </w:r>
-      <w:r>
-        <w:t>Violet</w:t>
+        <w:t xml:space="preserve">she looked at </w:t>
+      </w:r>
+      <w:r>
+        <w:t>Violet</w:t>
+      </w:r>
+      <w:r>
+        <w:t xml:space="preserve"> with a far-too wide grin</w:t>
       </w:r>
       <w:r>
         <w:t xml:space="preserve">, </w:t>
@@ -54872,15 +55473,21 @@
         <w:t xml:space="preserve"> Gracie’s eyes</w:t>
       </w:r>
       <w:r>
-        <w:t xml:space="preserve"> staring at her.</w:t>
-      </w:r>
-    </w:p>
-    <w:p>
-      <w:pPr>
-        <w:ind w:firstLine="720"/>
-      </w:pPr>
-      <w:r>
-        <w:t xml:space="preserve">It was </w:t>
+        <w:t xml:space="preserve"> staring </w:t>
+      </w:r>
+      <w:r>
+        <w:t>down at</w:t>
+      </w:r>
+      <w:r>
+        <w:t xml:space="preserve"> her.</w:t>
+      </w:r>
+    </w:p>
+    <w:p>
+      <w:pPr>
+        <w:ind w:firstLine="720"/>
+      </w:pPr>
+      <w:r>
+        <w:t xml:space="preserve">They were </w:t>
       </w:r>
       <w:r>
         <w:t>Everdeen’s</w:t>
@@ -54900,9 +55507,16 @@
         <w:rPr>
           <w:u w:val="single"/>
         </w:rPr>
-        <w:t>Chapter 26</w:t>
-      </w:r>
-    </w:p>
+        <w:t>Chapter 2</w:t>
+      </w:r>
+      <w:r>
+        <w:rPr>
+          <w:u w:val="single"/>
+        </w:rPr>
+        <w:t>7</w:t>
+      </w:r>
+    </w:p>
+    <w:p/>
     <w:sectPr>
       <w:pgSz w:w="12240" w:h="15840"/>
       <w:pgMar w:top="1440" w:right="1440" w:bottom="1440" w:left="1440" w:header="720" w:footer="720" w:gutter="0"/>

</xml_diff>

<commit_message>
!Combined - Finish Ch.27
</commit_message>
<xml_diff>
--- a/!Combined.docx
+++ b/!Combined.docx
@@ -573,40 +573,23 @@
         <w:ind w:firstLine="720"/>
       </w:pPr>
       <w:r>
-        <w:t>“</w:t>
-      </w:r>
-      <w:proofErr w:type="spellStart"/>
-      <w:r>
-        <w:t>Ew</w:t>
-      </w:r>
-      <w:proofErr w:type="spellEnd"/>
-      <w:r>
-        <w:t>. Why?”</w:t>
-      </w:r>
-    </w:p>
-    <w:p>
-      <w:pPr>
-        <w:ind w:firstLine="720"/>
-        <w:rPr>
-          <w:i/>
-          <w:iCs/>
-        </w:rPr>
-      </w:pPr>
-      <w:proofErr w:type="spellStart"/>
-      <w:r>
-        <w:rPr>
-          <w:i/>
-          <w:iCs/>
-        </w:rPr>
-        <w:t>Ew</w:t>
-      </w:r>
-      <w:proofErr w:type="spellEnd"/>
-      <w:r>
-        <w:rPr>
-          <w:i/>
-          <w:iCs/>
-        </w:rPr>
-        <w:t xml:space="preserve"> why? </w:t>
+        <w:t>“Ew. Why?”</w:t>
+      </w:r>
+    </w:p>
+    <w:p>
+      <w:pPr>
+        <w:ind w:firstLine="720"/>
+        <w:rPr>
+          <w:i/>
+          <w:iCs/>
+        </w:rPr>
+      </w:pPr>
+      <w:r>
+        <w:rPr>
+          <w:i/>
+          <w:iCs/>
+        </w:rPr>
+        <w:t xml:space="preserve">Ew why? </w:t>
       </w:r>
       <w:r>
         <w:t>Violet</w:t>
@@ -1428,15 +1411,7 @@
         <w:t>Violet</w:t>
       </w:r>
       <w:r>
-        <w:t xml:space="preserve"> shot up like a rocket. “</w:t>
-      </w:r>
-      <w:proofErr w:type="spellStart"/>
-      <w:r>
-        <w:t>Ew</w:t>
-      </w:r>
-      <w:proofErr w:type="spellEnd"/>
-      <w:r>
-        <w:t>! Dad, gross!” She snatched up a pillow and hurled it at him.</w:t>
+        <w:t xml:space="preserve"> shot up like a rocket. “Ew! Dad, gross!” She snatched up a pillow and hurled it at him.</w:t>
       </w:r>
     </w:p>
     <w:p>
@@ -1552,39 +1527,7 @@
           <w:i/>
           <w:iCs/>
         </w:rPr>
-        <w:t xml:space="preserve">Help others when we can, everyone’s going through something, yada </w:t>
-      </w:r>
-      <w:proofErr w:type="spellStart"/>
-      <w:r>
-        <w:rPr>
-          <w:i/>
-          <w:iCs/>
-        </w:rPr>
-        <w:t>yada</w:t>
-      </w:r>
-      <w:proofErr w:type="spellEnd"/>
-      <w:r>
-        <w:rPr>
-          <w:i/>
-          <w:iCs/>
-        </w:rPr>
-        <w:t xml:space="preserve"> </w:t>
-      </w:r>
-      <w:proofErr w:type="spellStart"/>
-      <w:r>
-        <w:rPr>
-          <w:i/>
-          <w:iCs/>
-        </w:rPr>
-        <w:t>yada</w:t>
-      </w:r>
-      <w:proofErr w:type="spellEnd"/>
-      <w:r>
-        <w:rPr>
-          <w:i/>
-          <w:iCs/>
-        </w:rPr>
-        <w:t>.</w:t>
+        <w:t>Help others when we can, everyone’s going through something, yada yada yada.</w:t>
       </w:r>
       <w:r>
         <w:t xml:space="preserve"> Please spare me the lecture.”</w:t>
@@ -2500,15 +2443,7 @@
         <w:ind w:firstLine="720"/>
       </w:pPr>
       <w:r>
-        <w:t>Violet was—by all accounts—a pretty good kid. At least, she thought so. She listened to her elders, followed the rules (for the most part), held doors open for people behind her, and always remembered her please and thank-</w:t>
-      </w:r>
-      <w:proofErr w:type="spellStart"/>
-      <w:r>
-        <w:t>yous</w:t>
-      </w:r>
-      <w:proofErr w:type="spellEnd"/>
-      <w:r>
-        <w:t>. If she still believed in</w:t>
+        <w:t>Violet was—by all accounts—a pretty good kid. At least, she thought so. She listened to her elders, followed the rules (for the most part), held doors open for people behind her, and always remembered her please and thank-yous. If she still believed in</w:t>
       </w:r>
       <w:r>
         <w:t xml:space="preserve"> </w:t>
@@ -3226,15 +3161,7 @@
         <w:ind w:firstLine="720"/>
       </w:pPr>
       <w:r>
-        <w:t xml:space="preserve">Warm glass of milk? </w:t>
-      </w:r>
-      <w:proofErr w:type="spellStart"/>
-      <w:r>
-        <w:t>Ew</w:t>
-      </w:r>
-      <w:proofErr w:type="spellEnd"/>
-      <w:r>
-        <w:t>. Definitely not.</w:t>
+        <w:t>Warm glass of milk? Ew. Definitely not.</w:t>
       </w:r>
     </w:p>
     <w:p>
@@ -3264,15 +3191,7 @@
         <w:ind w:firstLine="720"/>
       </w:pPr>
       <w:r>
-        <w:t xml:space="preserve">And the only way she knew how was either to confront them head-on—hard to do at eleven o’clock at night—or find something to calm the waters. Something relaxing. Something </w:t>
-      </w:r>
-      <w:proofErr w:type="spellStart"/>
-      <w:r>
-        <w:t>zen</w:t>
-      </w:r>
-      <w:proofErr w:type="spellEnd"/>
-      <w:r>
-        <w:t>.</w:t>
+        <w:t>And the only way she knew how was either to confront them head-on—hard to do at eleven o’clock at night—or find something to calm the waters. Something relaxing. Something zen.</w:t>
       </w:r>
     </w:p>
     <w:p>
@@ -3353,7 +3272,6 @@
       <w:r>
         <w:t>-</w:t>
       </w:r>
-      <w:proofErr w:type="spellStart"/>
       <w:r>
         <w:rPr>
           <w:i/>
@@ -3361,7 +3279,6 @@
         </w:rPr>
         <w:t>ish</w:t>
       </w:r>
-      <w:proofErr w:type="spellEnd"/>
       <w:r>
         <w:t>. Neighborhood streets almost the entire way.</w:t>
       </w:r>
@@ -3601,15 +3518,7 @@
         <w:tab/>
       </w:r>
       <w:r>
-        <w:t xml:space="preserve">How, and why, a single family wanted to live in a place this big—this… eccentric—was beyond her. Maybe it hadn’t been like this when the </w:t>
-      </w:r>
-      <w:proofErr w:type="spellStart"/>
-      <w:r>
-        <w:t>Willoughbys</w:t>
-      </w:r>
-      <w:proofErr w:type="spellEnd"/>
-      <w:r>
-        <w:t xml:space="preserve"> lived here? Although, how different could it have been?</w:t>
+        <w:t>How, and why, a single family wanted to live in a place this big—this… eccentric—was beyond her. Maybe it hadn’t been like this when the Willoughbys lived here? Although, how different could it have been?</w:t>
       </w:r>
     </w:p>
     <w:p>
@@ -8030,15 +7939,7 @@
         <w:ind w:firstLine="720"/>
       </w:pPr>
       <w:r>
-        <w:t xml:space="preserve">Just the kind of </w:t>
-      </w:r>
-      <w:proofErr w:type="spellStart"/>
-      <w:r>
-        <w:t>zen</w:t>
-      </w:r>
-      <w:proofErr w:type="spellEnd"/>
-      <w:r>
-        <w:t xml:space="preserve"> she was aiming for.</w:t>
+        <w:t>Just the kind of zen she was aiming for.</w:t>
       </w:r>
     </w:p>
     <w:p>
@@ -8452,98 +8353,42 @@
           <w:i/>
           <w:iCs/>
         </w:rPr>
-        <w:t xml:space="preserve">Buzz, buzz, </w:t>
-      </w:r>
-      <w:proofErr w:type="spellStart"/>
-      <w:r>
-        <w:rPr>
-          <w:i/>
-          <w:iCs/>
-        </w:rPr>
-        <w:t>buzzzzz</w:t>
-      </w:r>
-      <w:proofErr w:type="spellEnd"/>
-      <w:r>
-        <w:rPr>
-          <w:i/>
-          <w:iCs/>
-        </w:rPr>
+        <w:t>Buzz, buzz, buzzzzz…</w:t>
+      </w:r>
+    </w:p>
+    <w:p>
+      <w:pPr>
+        <w:rPr>
+          <w:i/>
+          <w:iCs/>
+        </w:rPr>
+      </w:pPr>
+      <w:r>
+        <w:rPr>
+          <w:i/>
+          <w:iCs/>
+        </w:rPr>
+        <w:t>Buzz, buzz, buzzzzz…</w:t>
+      </w:r>
+    </w:p>
+    <w:p>
+      <w:r>
+        <w:rPr>
+          <w:i/>
+          <w:iCs/>
+        </w:rPr>
+        <w:t>Buzz, buzz, buzzzzz….</w:t>
+      </w:r>
+    </w:p>
+    <w:p>
+      <w:r>
         <w:t>…</w:t>
       </w:r>
-    </w:p>
-    <w:p>
-      <w:pPr>
-        <w:rPr>
-          <w:i/>
-          <w:iCs/>
-        </w:rPr>
-      </w:pPr>
-      <w:r>
-        <w:rPr>
-          <w:i/>
-          <w:iCs/>
-        </w:rPr>
-        <w:t xml:space="preserve">Buzz, buzz, </w:t>
-      </w:r>
-      <w:proofErr w:type="spellStart"/>
-      <w:r>
-        <w:rPr>
-          <w:i/>
-          <w:iCs/>
-        </w:rPr>
-        <w:t>buzzzzz</w:t>
-      </w:r>
-      <w:proofErr w:type="spellEnd"/>
-      <w:r>
-        <w:rPr>
-          <w:i/>
-          <w:iCs/>
-        </w:rPr>
-        <w:t>…</w:t>
-      </w:r>
-    </w:p>
-    <w:p>
-      <w:r>
-        <w:rPr>
-          <w:i/>
-          <w:iCs/>
-        </w:rPr>
-        <w:t xml:space="preserve">Buzz, buzz, </w:t>
-      </w:r>
-      <w:proofErr w:type="spellStart"/>
-      <w:r>
-        <w:rPr>
-          <w:i/>
-          <w:iCs/>
-        </w:rPr>
-        <w:t>buzzzzz</w:t>
-      </w:r>
-      <w:proofErr w:type="spellEnd"/>
-      <w:r>
-        <w:rPr>
-          <w:i/>
-          <w:iCs/>
-        </w:rPr>
-        <w:t>….</w:t>
-      </w:r>
-    </w:p>
-    <w:p>
-      <w:r>
-        <w:t>…</w:t>
-      </w:r>
       <w:r>
         <w:t>D</w:t>
       </w:r>
       <w:r>
-        <w:t>a-</w:t>
-      </w:r>
-      <w:proofErr w:type="spellStart"/>
-      <w:r>
-        <w:t>doop</w:t>
-      </w:r>
-      <w:proofErr w:type="spellEnd"/>
-      <w:r>
-        <w:t>.</w:t>
+        <w:t>a-doop.</w:t>
       </w:r>
     </w:p>
     <w:p>
@@ -10078,15 +9923,7 @@
         <w:ind w:firstLine="720"/>
       </w:pPr>
       <w:r>
-        <w:t xml:space="preserve">“Do you think,” Violet began carefully, “this has something to do with the </w:t>
-      </w:r>
-      <w:proofErr w:type="spellStart"/>
-      <w:r>
-        <w:t>Wiloughbys</w:t>
-      </w:r>
-      <w:proofErr w:type="spellEnd"/>
-      <w:r>
-        <w:t>?”</w:t>
+        <w:t>“Do you think,” Violet began carefully, “this has something to do with the Wiloughbys?”</w:t>
       </w:r>
     </w:p>
     <w:p>
@@ -10302,7 +10139,6 @@
       <w:r>
         <w:t>, with his wiry chest hair—</w:t>
       </w:r>
-      <w:proofErr w:type="spellStart"/>
       <w:r>
         <w:rPr>
           <w:i/>
@@ -10310,7 +10146,6 @@
         </w:rPr>
         <w:t>ew</w:t>
       </w:r>
-      <w:proofErr w:type="spellEnd"/>
       <w:r>
         <w:t>—already assigned a yearlong project worth a third of their grade. Who does that?</w:t>
       </w:r>
@@ -10580,13 +10415,8 @@
       <w:r>
         <w:t xml:space="preserve"> continued, “I had trouble sleeping one night. My bed was uncomfortable, my room was </w:t>
       </w:r>
-      <w:proofErr w:type="spellStart"/>
-      <w:r>
-        <w:t>to</w:t>
-      </w:r>
-      <w:proofErr w:type="spellEnd"/>
-      <w:r>
-        <w:t xml:space="preserve"> hot</w:t>
+      <w:r>
+        <w:t>to hot</w:t>
       </w:r>
       <w:r>
         <w:t xml:space="preserve">, and my mind just wouldn’t </w:t>
@@ -12306,21 +12136,12 @@
         </w:rPr>
         <w:t xml:space="preserve">Omg, </w:t>
       </w:r>
-      <w:proofErr w:type="spellStart"/>
-      <w:r>
-        <w:rPr>
-          <w:i/>
-          <w:iCs/>
-        </w:rPr>
-        <w:t>ur</w:t>
-      </w:r>
-      <w:proofErr w:type="spellEnd"/>
-      <w:r>
-        <w:rPr>
-          <w:i/>
-          <w:iCs/>
-        </w:rPr>
-        <w:t xml:space="preserve"> </w:t>
+      <w:r>
+        <w:rPr>
+          <w:i/>
+          <w:iCs/>
+        </w:rPr>
+        <w:t xml:space="preserve">ur </w:t>
       </w:r>
       <w:r>
         <w:rPr>
@@ -15669,15 +15490,7 @@
         <w:t>Violet</w:t>
       </w:r>
       <w:r>
-        <w:t xml:space="preserve"> dared to touch </w:t>
-      </w:r>
-      <w:proofErr w:type="spellStart"/>
-      <w:r>
-        <w:t>one</w:t>
-      </w:r>
-      <w:proofErr w:type="spellEnd"/>
-      <w:r>
-        <w:t>. The glow flared brighter at her fingertip—then dimmed again when she pulled away.</w:t>
+        <w:t xml:space="preserve"> dared to touch one. The glow flared brighter at her fingertip—then dimmed again when she pulled away.</w:t>
       </w:r>
     </w:p>
     <w:p>
@@ -17877,15 +17690,7 @@
         <w:ind w:firstLine="720"/>
       </w:pPr>
       <w:r>
-        <w:t>“</w:t>
-      </w:r>
-      <w:proofErr w:type="spellStart"/>
-      <w:r>
-        <w:t>Sh</w:t>
-      </w:r>
-      <w:proofErr w:type="spellEnd"/>
-      <w:r>
-        <w:t>-she hasn’t taken anything,” Violet stammered. “I—I’ve been with her the whole time. We don’t have anything.”</w:t>
+        <w:t>“Sh-she hasn’t taken anything,” Violet stammered. “I—I’ve been with her the whole time. We don’t have anything.”</w:t>
       </w:r>
     </w:p>
     <w:p>
@@ -19423,15 +19228,7 @@
           <w:i/>
           <w:iCs/>
         </w:rPr>
-        <w:t xml:space="preserve">If </w:t>
-      </w:r>
-      <w:proofErr w:type="spellStart"/>
-      <w:r>
-        <w:rPr>
-          <w:i/>
-          <w:iCs/>
-        </w:rPr>
-        <w:t>u</w:t>
+        <w:t>If u</w:t>
       </w:r>
       <w:r>
         <w:rPr>
@@ -19440,7 +19237,6 @@
         </w:rPr>
         <w:t>r</w:t>
       </w:r>
-      <w:proofErr w:type="spellEnd"/>
       <w:r>
         <w:rPr>
           <w:i/>
@@ -19448,21 +19244,12 @@
         </w:rPr>
         <w:t xml:space="preserve"> not up, get </w:t>
       </w:r>
-      <w:proofErr w:type="spellStart"/>
-      <w:r>
-        <w:rPr>
-          <w:i/>
-          <w:iCs/>
-        </w:rPr>
-        <w:t>ur</w:t>
-      </w:r>
-      <w:proofErr w:type="spellEnd"/>
-      <w:r>
-        <w:rPr>
-          <w:i/>
-          <w:iCs/>
-        </w:rPr>
-        <w:t xml:space="preserve"> butt up ma’am!</w:t>
+      <w:r>
+        <w:rPr>
+          <w:i/>
+          <w:iCs/>
+        </w:rPr>
+        <w:t>ur butt up ma’am!</w:t>
       </w:r>
     </w:p>
     <w:p>
@@ -19566,23 +19353,7 @@
           <w:i/>
           <w:iCs/>
         </w:rPr>
-        <w:t xml:space="preserve">L!! Yes I’m breathing. Barely. But my lungs are working. Please </w:t>
-      </w:r>
-      <w:proofErr w:type="spellStart"/>
-      <w:r>
-        <w:rPr>
-          <w:i/>
-          <w:iCs/>
-        </w:rPr>
-        <w:t>PLEASE</w:t>
-      </w:r>
-      <w:proofErr w:type="spellEnd"/>
-      <w:r>
-        <w:rPr>
-          <w:i/>
-          <w:iCs/>
-        </w:rPr>
-        <w:t xml:space="preserve"> tell me everything that happened last night wasn’t just some weird dream, right???</w:t>
+        <w:t>L!! Yes I’m breathing. Barely. But my lungs are working. Please PLEASE tell me everything that happened last night wasn’t just some weird dream, right???</w:t>
       </w:r>
     </w:p>
     <w:p>
@@ -19697,71 +19468,7 @@
           <w:i/>
           <w:iCs/>
         </w:rPr>
-        <w:t xml:space="preserve">Haha WATCH </w:t>
-      </w:r>
-      <w:proofErr w:type="spellStart"/>
-      <w:r>
-        <w:rPr>
-          <w:i/>
-          <w:iCs/>
-        </w:rPr>
-        <w:t>ur</w:t>
-      </w:r>
-      <w:proofErr w:type="spellEnd"/>
-      <w:r>
-        <w:rPr>
-          <w:i/>
-          <w:iCs/>
-        </w:rPr>
-        <w:t xml:space="preserve"> </w:t>
-      </w:r>
-      <w:proofErr w:type="spellStart"/>
-      <w:r>
-        <w:rPr>
-          <w:i/>
-          <w:iCs/>
-        </w:rPr>
-        <w:t>self ma’am</w:t>
-      </w:r>
-      <w:proofErr w:type="spellEnd"/>
-      <w:r>
-        <w:rPr>
-          <w:i/>
-          <w:iCs/>
-        </w:rPr>
-        <w:t xml:space="preserve">. I might’ve been stumbling home, but I got these sea legs back under me and I don’t mind </w:t>
-      </w:r>
-      <w:proofErr w:type="spellStart"/>
-      <w:r>
-        <w:rPr>
-          <w:i/>
-          <w:iCs/>
-        </w:rPr>
-        <w:t>kickin</w:t>
-      </w:r>
-      <w:proofErr w:type="spellEnd"/>
-      <w:r>
-        <w:rPr>
-          <w:i/>
-          <w:iCs/>
-        </w:rPr>
-        <w:t xml:space="preserve"> </w:t>
-      </w:r>
-      <w:proofErr w:type="spellStart"/>
-      <w:r>
-        <w:rPr>
-          <w:i/>
-          <w:iCs/>
-        </w:rPr>
-        <w:t>ur</w:t>
-      </w:r>
-      <w:proofErr w:type="spellEnd"/>
-      <w:r>
-        <w:rPr>
-          <w:i/>
-          <w:iCs/>
-        </w:rPr>
-        <w:t xml:space="preserve"> butt if I have to.</w:t>
+        <w:t>Haha WATCH ur self ma’am. I might’ve been stumbling home, but I got these sea legs back under me and I don’t mind kickin ur butt if I have to.</w:t>
       </w:r>
     </w:p>
     <w:p>
@@ -19956,23 +19663,7 @@
           <w:i/>
           <w:iCs/>
         </w:rPr>
-        <w:t xml:space="preserve">in some type of la </w:t>
-      </w:r>
-      <w:proofErr w:type="spellStart"/>
-      <w:r>
-        <w:rPr>
-          <w:i/>
-          <w:iCs/>
-        </w:rPr>
-        <w:t>la</w:t>
-      </w:r>
-      <w:proofErr w:type="spellEnd"/>
-      <w:r>
-        <w:rPr>
-          <w:i/>
-          <w:iCs/>
-        </w:rPr>
-        <w:t xml:space="preserve"> land.</w:t>
+        <w:t>in some type of la la land.</w:t>
       </w:r>
     </w:p>
     <w:p>
@@ -20864,15 +20555,7 @@
         <w:ind w:firstLine="720"/>
       </w:pPr>
       <w:r>
-        <w:t xml:space="preserve">That should have been the most terrifying discovery of the night… and yet her mind had </w:t>
-      </w:r>
-      <w:proofErr w:type="spellStart"/>
-      <w:r>
-        <w:t>shoved</w:t>
-      </w:r>
-      <w:proofErr w:type="spellEnd"/>
-      <w:r>
-        <w:t xml:space="preserve"> it to the bottom of the priority list. Filed away like a minor homework assignment.</w:t>
+        <w:t>That should have been the most terrifying discovery of the night… and yet her mind had shoved it to the bottom of the priority list. Filed away like a minor homework assignment.</w:t>
       </w:r>
     </w:p>
     <w:p>
@@ -26287,15 +25970,7 @@
         <w:tab/>
       </w:r>
       <w:r>
-        <w:t xml:space="preserve">“We’re </w:t>
-      </w:r>
-      <w:proofErr w:type="spellStart"/>
-      <w:r>
-        <w:t>gonna</w:t>
-      </w:r>
-      <w:proofErr w:type="spellEnd"/>
-      <w:r>
-        <w:t xml:space="preserve"> have to start drawing straws to decide who has to sit across from Gracie,” the girl next to her—Harper (</w:t>
+        <w:t>“We’re gonna have to start drawing straws to decide who has to sit across from Gracie,” the girl next to her—Harper (</w:t>
       </w:r>
       <w:r>
         <w:t>Violet</w:t>
@@ -26870,15 +26545,7 @@
         <w:ind w:firstLine="720"/>
       </w:pPr>
       <w:r>
-        <w:t>“</w:t>
-      </w:r>
-      <w:proofErr w:type="spellStart"/>
-      <w:r>
-        <w:t>Samzies</w:t>
-      </w:r>
-      <w:proofErr w:type="spellEnd"/>
-      <w:r>
-        <w:t>,” Briana replied with a soft grin.</w:t>
+        <w:t>“Samzies,” Briana replied with a soft grin.</w:t>
       </w:r>
     </w:p>
     <w:p>
@@ -28706,15 +28373,7 @@
         <w:ind w:firstLine="720"/>
       </w:pPr>
       <w:r>
-        <w:t>“Bingo-</w:t>
-      </w:r>
-      <w:proofErr w:type="spellStart"/>
-      <w:r>
-        <w:t>bango</w:t>
-      </w:r>
-      <w:proofErr w:type="spellEnd"/>
-      <w:r>
-        <w:t>,” Gracie said with a grim sort of triumph.</w:t>
+        <w:t>“Bingo-bango,” Gracie said with a grim sort of triumph.</w:t>
       </w:r>
     </w:p>
     <w:p>
@@ -33723,15 +33382,7 @@
         <w:t xml:space="preserve"> so very much. More than life itself. </w:t>
       </w:r>
       <w:r>
-        <w:t xml:space="preserve">More </w:t>
-      </w:r>
-      <w:proofErr w:type="spellStart"/>
-      <w:r>
-        <w:t>then</w:t>
-      </w:r>
-      <w:proofErr w:type="spellEnd"/>
-      <w:r>
-        <w:t xml:space="preserve"> </w:t>
+        <w:t xml:space="preserve">More then </w:t>
       </w:r>
       <w:r>
         <w:rPr>
@@ -34692,98 +34343,66 @@
         <w:ind w:firstLine="720"/>
       </w:pPr>
       <w:r>
-        <w:t xml:space="preserve">BOOM </w:t>
-      </w:r>
-      <w:proofErr w:type="spellStart"/>
-      <w:r>
-        <w:t>BOOM</w:t>
-      </w:r>
-      <w:proofErr w:type="spellEnd"/>
+        <w:t>BOOM BOOM BOOM!</w:t>
+      </w:r>
+    </w:p>
+    <w:p>
+      <w:pPr>
+        <w:ind w:firstLine="720"/>
+      </w:pPr>
+      <w:r>
+        <w:t>Violet</w:t>
+      </w:r>
+      <w:r>
+        <w:t xml:space="preserve"> flinched</w:t>
+      </w:r>
+      <w:r>
+        <w:t xml:space="preserve"> at the </w:t>
+      </w:r>
+      <w:r>
+        <w:t xml:space="preserve">pounding </w:t>
+      </w:r>
+      <w:r>
+        <w:t>of</w:t>
+      </w:r>
+      <w:r>
+        <w:t xml:space="preserve"> the front door.</w:t>
+      </w:r>
+    </w:p>
+    <w:p>
+      <w:pPr>
+        <w:ind w:firstLine="720"/>
+      </w:pPr>
+      <w:r>
+        <w:t>Or</w:t>
+      </w:r>
+      <w:r>
+        <w:t xml:space="preserve">, </w:t>
+      </w:r>
+      <w:r>
+        <w:t>was that her head?</w:t>
+      </w:r>
+    </w:p>
+    <w:p>
+      <w:pPr>
+        <w:ind w:firstLine="720"/>
+      </w:pPr>
+      <w:r>
+        <w:t>She sat on the edge of her bed, testing her legs. They felt like cooked noodles</w:t>
+      </w:r>
+      <w:r>
+        <w:t>—</w:t>
+      </w:r>
+    </w:p>
+    <w:p>
+      <w:pPr>
+        <w:ind w:firstLine="720"/>
+      </w:pPr>
       <w:r>
         <w:t xml:space="preserve"> </w:t>
       </w:r>
-      <w:proofErr w:type="spellStart"/>
-      <w:r>
-        <w:t>BOOM</w:t>
-      </w:r>
-      <w:proofErr w:type="spellEnd"/>
-      <w:r>
-        <w:t>!</w:t>
-      </w:r>
-    </w:p>
-    <w:p>
-      <w:pPr>
-        <w:ind w:firstLine="720"/>
-      </w:pPr>
-      <w:r>
-        <w:t>Violet</w:t>
-      </w:r>
-      <w:r>
-        <w:t xml:space="preserve"> flinched</w:t>
-      </w:r>
-      <w:r>
-        <w:t xml:space="preserve"> at the </w:t>
-      </w:r>
-      <w:r>
-        <w:t xml:space="preserve">pounding </w:t>
-      </w:r>
-      <w:r>
-        <w:t>of</w:t>
-      </w:r>
-      <w:r>
-        <w:t xml:space="preserve"> the front door.</w:t>
-      </w:r>
-    </w:p>
-    <w:p>
-      <w:pPr>
-        <w:ind w:firstLine="720"/>
-      </w:pPr>
-      <w:r>
-        <w:t>Or</w:t>
-      </w:r>
-      <w:r>
-        <w:t xml:space="preserve">, </w:t>
-      </w:r>
-      <w:r>
-        <w:t>was that her head?</w:t>
-      </w:r>
-    </w:p>
-    <w:p>
-      <w:pPr>
-        <w:ind w:firstLine="720"/>
-      </w:pPr>
-      <w:r>
-        <w:t>She sat on the edge of her bed, testing her legs. They felt like cooked noodles</w:t>
-      </w:r>
-      <w:r>
-        <w:t>—</w:t>
-      </w:r>
-    </w:p>
-    <w:p>
-      <w:pPr>
-        <w:ind w:firstLine="720"/>
-      </w:pPr>
-      <w:r>
-        <w:t xml:space="preserve"> </w:t>
-      </w:r>
-      <w:r>
-        <w:t xml:space="preserve">BOOM </w:t>
-      </w:r>
-      <w:proofErr w:type="spellStart"/>
-      <w:r>
-        <w:t>BOOM</w:t>
-      </w:r>
-      <w:proofErr w:type="spellEnd"/>
-      <w:r>
-        <w:t xml:space="preserve"> </w:t>
-      </w:r>
-      <w:proofErr w:type="spellStart"/>
-      <w:r>
-        <w:t>BOOM</w:t>
-      </w:r>
-      <w:proofErr w:type="spellEnd"/>
-      <w:r>
-        <w:t>!</w:t>
+      <w:r>
+        <w:t>BOOM BOOM BOOM!</w:t>
       </w:r>
     </w:p>
     <w:p>
@@ -34806,15 +34425,7 @@
         <w:ind w:firstLine="720"/>
       </w:pPr>
       <w:r>
-        <w:t>“</w:t>
-      </w:r>
-      <w:proofErr w:type="spellStart"/>
-      <w:r>
-        <w:t>Daaaad</w:t>
-      </w:r>
-      <w:proofErr w:type="spellEnd"/>
-      <w:r>
-        <w:t xml:space="preserve">,” </w:t>
+        <w:t xml:space="preserve">“Daaaad,” </w:t>
       </w:r>
       <w:r>
         <w:t>Violet</w:t>
@@ -34937,23 +34548,7 @@
         <w:ind w:firstLine="720"/>
       </w:pPr>
       <w:r>
-        <w:t xml:space="preserve">BOOM </w:t>
-      </w:r>
-      <w:proofErr w:type="spellStart"/>
-      <w:r>
-        <w:t>BOOM</w:t>
-      </w:r>
-      <w:proofErr w:type="spellEnd"/>
-      <w:r>
-        <w:t xml:space="preserve"> </w:t>
-      </w:r>
-      <w:proofErr w:type="spellStart"/>
-      <w:r>
-        <w:t>BOOM</w:t>
-      </w:r>
-      <w:proofErr w:type="spellEnd"/>
-      <w:r>
-        <w:t>!</w:t>
+        <w:t>BOOM BOOM BOOM!</w:t>
       </w:r>
     </w:p>
     <w:p>
@@ -35141,16 +34736,11 @@
         <w:t xml:space="preserve">disheveled </w:t>
       </w:r>
       <w:r>
-        <w:t>hair. “</w:t>
-      </w:r>
-      <w:proofErr w:type="spellStart"/>
-      <w:r>
-        <w:t>Ugh</w:t>
+        <w:t>hair. “Ugh</w:t>
       </w:r>
       <w:r>
         <w:t>hh</w:t>
       </w:r>
-      <w:proofErr w:type="spellEnd"/>
       <w:r>
         <w:t>. I—I overslept.”</w:t>
       </w:r>
@@ -38790,13 +38380,8 @@
       <w:r>
         <w:t xml:space="preserve">have </w:t>
       </w:r>
-      <w:proofErr w:type="spellStart"/>
-      <w:r>
-        <w:t>know</w:t>
-      </w:r>
-      <w:proofErr w:type="spellEnd"/>
-      <w:r>
-        <w:t xml:space="preserve"> better than that. She knew what could </w:t>
+      <w:r>
+        <w:t xml:space="preserve">know better than that. She knew what could </w:t>
       </w:r>
       <w:r>
         <w:t>lurk</w:t>
@@ -38895,15 +38480,7 @@
         <w:ind w:firstLine="720"/>
       </w:pPr>
       <w:r>
-        <w:t>“</w:t>
-      </w:r>
-      <w:proofErr w:type="spellStart"/>
-      <w:r>
-        <w:t>Aaagghhh</w:t>
-      </w:r>
-      <w:proofErr w:type="spellEnd"/>
-      <w:r>
-        <w:t>!”</w:t>
+        <w:t>“Aaagghhh!”</w:t>
       </w:r>
     </w:p>
     <w:p>
@@ -39101,15 +38678,7 @@
         <w:ind w:firstLine="720"/>
       </w:pPr>
       <w:r>
-        <w:t xml:space="preserve">He </w:t>
-      </w:r>
-      <w:proofErr w:type="spellStart"/>
-      <w:r>
-        <w:t>wagged</w:t>
-      </w:r>
-      <w:proofErr w:type="spellEnd"/>
-      <w:r>
-        <w:t xml:space="preserve"> a finger. “Don’t divert.”</w:t>
+        <w:t>He wagged a finger. “Don’t divert.”</w:t>
       </w:r>
     </w:p>
     <w:p>
@@ -39136,15 +38705,7 @@
         <w:ind w:firstLine="720"/>
       </w:pPr>
       <w:r>
-        <w:t xml:space="preserve">“Not </w:t>
-      </w:r>
-      <w:proofErr w:type="spellStart"/>
-      <w:r>
-        <w:t>gonna</w:t>
-      </w:r>
-      <w:proofErr w:type="spellEnd"/>
-      <w:r>
-        <w:t xml:space="preserve"> ask why I missed school today?”</w:t>
+        <w:t>“Not gonna ask why I missed school today?”</w:t>
       </w:r>
     </w:p>
     <w:p>
@@ -39233,15 +38794,7 @@
         <w:ind w:firstLine="720"/>
       </w:pPr>
       <w:r>
-        <w:t>“</w:t>
-      </w:r>
-      <w:proofErr w:type="spellStart"/>
-      <w:r>
-        <w:t>Ohhh</w:t>
-      </w:r>
-      <w:proofErr w:type="spellEnd"/>
-      <w:r>
-        <w:t xml:space="preserve">.” He nodded. “Gracie, right? So you </w:t>
+        <w:t xml:space="preserve">“Ohhh.” He nodded. “Gracie, right? So you </w:t>
       </w:r>
       <w:r>
         <w:rPr>
@@ -39632,13 +39185,8 @@
         <w:t xml:space="preserve">? To heck with </w:t>
       </w:r>
       <w:r>
-        <w:t>‘</w:t>
-      </w:r>
-      <w:proofErr w:type="spellStart"/>
-      <w:r>
-        <w:t>em</w:t>
-      </w:r>
-      <w:proofErr w:type="spellEnd"/>
+        <w:t>‘em</w:t>
+      </w:r>
       <w:r>
         <w:t>.”</w:t>
       </w:r>
@@ -40753,39 +40301,7 @@
         <w:ind w:firstLine="720"/>
       </w:pPr>
       <w:r>
-        <w:t>“</w:t>
-      </w:r>
-      <w:proofErr w:type="spellStart"/>
-      <w:r>
-        <w:t>Yeash</w:t>
-      </w:r>
-      <w:proofErr w:type="spellEnd"/>
-      <w:r>
-        <w:t>—</w:t>
-      </w:r>
-      <w:proofErr w:type="spellStart"/>
-      <w:r>
-        <w:t>I’vff</w:t>
-      </w:r>
-      <w:proofErr w:type="spellEnd"/>
-      <w:r>
-        <w:t xml:space="preserve"> </w:t>
-      </w:r>
-      <w:proofErr w:type="spellStart"/>
-      <w:r>
-        <w:t>notished</w:t>
-      </w:r>
-      <w:proofErr w:type="spellEnd"/>
-      <w:r>
-        <w:t xml:space="preserve"> </w:t>
-      </w:r>
-      <w:proofErr w:type="spellStart"/>
-      <w:r>
-        <w:t>tuu</w:t>
-      </w:r>
-      <w:proofErr w:type="spellEnd"/>
-      <w:r>
-        <w:t xml:space="preserve">,” </w:t>
+        <w:t xml:space="preserve">“Yeash—I’vff notished tuu,” </w:t>
       </w:r>
       <w:r>
         <w:t>Violet</w:t>
@@ -43381,15 +42897,7 @@
         <w:ind w:firstLine="720"/>
       </w:pPr>
       <w:r>
-        <w:t xml:space="preserve">“Seriously,” Harper added, sounding </w:t>
-      </w:r>
-      <w:proofErr w:type="spellStart"/>
-      <w:r>
-        <w:t>bored</w:t>
-      </w:r>
-      <w:proofErr w:type="spellEnd"/>
-      <w:r>
-        <w:t xml:space="preserve"> as she stared at her phone. “I have places to—hey!”</w:t>
+        <w:t>“Seriously,” Harper added, sounding bored as she stared at her phone. “I have places to—hey!”</w:t>
       </w:r>
     </w:p>
     <w:p>
@@ -43678,23 +43186,7 @@
           <w:i/>
           <w:iCs/>
         </w:rPr>
-        <w:t xml:space="preserve">this girl is </w:t>
-      </w:r>
-      <w:proofErr w:type="spellStart"/>
-      <w:r>
-        <w:rPr>
-          <w:i/>
-          <w:iCs/>
-        </w:rPr>
-        <w:t>delulu</w:t>
-      </w:r>
-      <w:proofErr w:type="spellEnd"/>
-      <w:r>
-        <w:rPr>
-          <w:i/>
-          <w:iCs/>
-        </w:rPr>
-        <w:t xml:space="preserve"> </w:t>
+        <w:t xml:space="preserve">this girl is delulu </w:t>
       </w:r>
       <w:r>
         <w:t xml:space="preserve">and </w:t>
@@ -50684,15 +50176,7 @@
         <w:t>The knight raised its sword</w:t>
       </w:r>
       <w:r>
-        <w:t xml:space="preserve"> above </w:t>
-      </w:r>
-      <w:proofErr w:type="spellStart"/>
-      <w:r>
-        <w:t>it’s</w:t>
-      </w:r>
-      <w:proofErr w:type="spellEnd"/>
-      <w:r>
-        <w:t xml:space="preserve"> head</w:t>
+        <w:t xml:space="preserve"> above it’s head</w:t>
       </w:r>
       <w:r>
         <w:t xml:space="preserve">, poised to strike, and whatever tiny part of </w:t>
@@ -52039,13 +51523,8 @@
       <w:r>
         <w:t xml:space="preserve"> </w:t>
       </w:r>
-      <w:proofErr w:type="spellStart"/>
-      <w:r>
-        <w:t>striked</w:t>
-      </w:r>
-      <w:proofErr w:type="spellEnd"/>
-      <w:r>
-        <w:t xml:space="preserve"> </w:t>
+      <w:r>
+        <w:t xml:space="preserve">striked </w:t>
       </w:r>
       <w:r>
         <w:t xml:space="preserve">again. Clang! </w:t>
@@ -52056,16 +51535,11 @@
         <w:ind w:firstLine="720"/>
       </w:pPr>
       <w:r>
-        <w:t>“</w:t>
-      </w:r>
-      <w:proofErr w:type="spellStart"/>
-      <w:r>
-        <w:t>Ow</w:t>
+        <w:t>“Ow</w:t>
       </w:r>
       <w:r>
         <w:t>ie</w:t>
       </w:r>
-      <w:proofErr w:type="spellEnd"/>
       <w:r>
         <w:t>!</w:t>
       </w:r>
@@ -52270,15 +51744,7 @@
         <w:t>ing</w:t>
       </w:r>
       <w:r>
-        <w:t xml:space="preserve">, slugger,” he said. “But next time, let’s save that for the </w:t>
-      </w:r>
-      <w:proofErr w:type="spellStart"/>
-      <w:r>
-        <w:t>ghosties</w:t>
-      </w:r>
-      <w:proofErr w:type="spellEnd"/>
-      <w:r>
-        <w:t>, shall we?”</w:t>
+        <w:t>, slugger,” he said. “But next time, let’s save that for the ghosties, shall we?”</w:t>
       </w:r>
     </w:p>
     <w:p>
@@ -52823,15 +52289,7 @@
         <w:t xml:space="preserve"> </w:t>
       </w:r>
       <w:r>
-        <w:t>“</w:t>
-      </w:r>
-      <w:proofErr w:type="spellStart"/>
-      <w:r>
-        <w:t>Ghosties</w:t>
-      </w:r>
-      <w:proofErr w:type="spellEnd"/>
-      <w:r>
-        <w:t xml:space="preserve"> hate the smell. Plus”—he lifted it slightly—“built-in night-light.”</w:t>
+        <w:t>“Ghosties hate the smell. Plus”—he lifted it slightly—“built-in night-light.”</w:t>
       </w:r>
     </w:p>
     <w:p>
@@ -53052,15 +52510,7 @@
         <w:ind w:firstLine="720"/>
       </w:pPr>
       <w:r>
-        <w:t xml:space="preserve">“This—right here?” Bobbie pointed at the heap. “That’s artifact possession. </w:t>
-      </w:r>
-      <w:proofErr w:type="spellStart"/>
-      <w:r>
-        <w:t>Mm’kay</w:t>
-      </w:r>
-      <w:proofErr w:type="spellEnd"/>
-      <w:r>
-        <w:t xml:space="preserve">? That puts us </w:t>
+        <w:t xml:space="preserve">“This—right here?” Bobbie pointed at the heap. “That’s artifact possession. Mm’kay? That puts us </w:t>
       </w:r>
       <w:r>
         <w:rPr>
@@ -53497,15 +52947,7 @@
         <w:ind w:firstLine="720"/>
       </w:pPr>
       <w:r>
-        <w:t xml:space="preserve">Glowing blue </w:t>
-      </w:r>
-      <w:proofErr w:type="spellStart"/>
-      <w:r>
-        <w:t>jars</w:t>
-      </w:r>
-      <w:proofErr w:type="spellEnd"/>
-      <w:r>
-        <w:t xml:space="preserve"> littered the room, their soft light casting eerie reflections across the walls.</w:t>
+        <w:t>Glowing blue jars littered the room, their soft light casting eerie reflections across the walls.</w:t>
       </w:r>
     </w:p>
     <w:p>
@@ -53527,15 +52969,7 @@
         <w:ind w:firstLine="720"/>
       </w:pPr>
       <w:r>
-        <w:t xml:space="preserve">“There’s </w:t>
-      </w:r>
-      <w:proofErr w:type="spellStart"/>
-      <w:r>
-        <w:t>gotta</w:t>
-      </w:r>
-      <w:proofErr w:type="spellEnd"/>
-      <w:r>
-        <w:t xml:space="preserve"> be a hundred. Maybe more,” Bobbie said, watching as Gracie wasted no time, carefully placing jar after jar into her bag. He glanced at </w:t>
+        <w:t xml:space="preserve">“There’s gotta be a hundred. Maybe more,” Bobbie said, watching as Gracie wasted no time, carefully placing jar after jar into her bag. He glanced at </w:t>
       </w:r>
       <w:r>
         <w:t>Violet</w:t>
@@ -53600,15 +53034,7 @@
         <w:ind w:firstLine="720"/>
       </w:pPr>
       <w:r>
-        <w:t xml:space="preserve">“You two </w:t>
-      </w:r>
-      <w:proofErr w:type="spellStart"/>
-      <w:r>
-        <w:t>gonna</w:t>
-      </w:r>
-      <w:proofErr w:type="spellEnd"/>
-      <w:r>
-        <w:t xml:space="preserve"> keep ogling</w:t>
+        <w:t>“You two gonna keep ogling</w:t>
       </w:r>
       <w:r>
         <w:t xml:space="preserve"> each other</w:t>
@@ -54083,31 +53509,15 @@
         <w:ind w:firstLine="720"/>
       </w:pPr>
       <w:r>
-        <w:t xml:space="preserve">“What, exactly, is it you would like, </w:t>
-      </w:r>
-      <w:proofErr w:type="spellStart"/>
-      <w:r>
-        <w:t>m’lady</w:t>
-      </w:r>
-      <w:proofErr w:type="spellEnd"/>
-      <w:r>
-        <w:t>?” Bobbie asked, his tone shifting so suddenly it was as if he’d slipped on a mask.</w:t>
-      </w:r>
-    </w:p>
-    <w:p>
-      <w:pPr>
-        <w:ind w:firstLine="720"/>
-      </w:pPr>
-      <w:r>
-        <w:t>“</w:t>
-      </w:r>
-      <w:proofErr w:type="spellStart"/>
-      <w:r>
-        <w:t>M’lady</w:t>
-      </w:r>
-      <w:proofErr w:type="spellEnd"/>
-      <w:r>
-        <w:t>?” Gracie whispered.</w:t>
+        <w:t>“What, exactly, is it you would like, m’lady?” Bobbie asked, his tone shifting so suddenly it was as if he’d slipped on a mask.</w:t>
+      </w:r>
+    </w:p>
+    <w:p>
+      <w:pPr>
+        <w:ind w:firstLine="720"/>
+      </w:pPr>
+      <w:r>
+        <w:t>“M’lady?” Gracie whispered.</w:t>
       </w:r>
     </w:p>
     <w:p>
@@ -54310,15 +53720,7 @@
         <w:ind w:firstLine="720"/>
       </w:pPr>
       <w:r>
-        <w:t xml:space="preserve">“Like I said, </w:t>
-      </w:r>
-      <w:proofErr w:type="spellStart"/>
-      <w:r>
-        <w:t>m’lady</w:t>
-      </w:r>
-      <w:proofErr w:type="spellEnd"/>
-      <w:r>
-        <w:t>—no idea who you’re talking about.” He inclined his head slightly. “But as I was saying, I’m sure there’s some kind of deal we can come to, no? These young ladies don’t know what they’ve gotten themselves into, and I’m certain I can convince them to leave you alone. For good.”</w:t>
+        <w:t>“Like I said, m’lady—no idea who you’re talking about.” He inclined his head slightly. “But as I was saying, I’m sure there’s some kind of deal we can come to, no? These young ladies don’t know what they’ve gotten themselves into, and I’m certain I can convince them to leave you alone. For good.”</w:t>
       </w:r>
     </w:p>
     <w:p>
@@ -55516,7 +54918,1852 @@
         <w:t>7</w:t>
       </w:r>
     </w:p>
+    <w:p>
+      <w:pPr>
+        <w:ind w:firstLine="720"/>
+      </w:pPr>
+      <w:r>
+        <w:t>Violet</w:t>
+      </w:r>
+      <w:r>
+        <w:t xml:space="preserve"> </w:t>
+      </w:r>
+      <w:r>
+        <w:t>remained</w:t>
+      </w:r>
+      <w:r>
+        <w:t xml:space="preserve"> where she was—out of fear</w:t>
+      </w:r>
+      <w:r>
+        <w:t>,</w:t>
+      </w:r>
+      <w:r>
+        <w:t xml:space="preserve"> or some stubborn streak of defiance, she didn’t know.</w:t>
+      </w:r>
+      <w:r>
+        <w:t xml:space="preserve"> Didn’t care. </w:t>
+      </w:r>
+    </w:p>
+    <w:p>
+      <w:pPr>
+        <w:ind w:firstLine="720"/>
+      </w:pPr>
+      <w:r>
+        <w:t>Staring up at Gracie felt wrong in a way she couldn’t name. This was a face she had grown to know so well</w:t>
+      </w:r>
+      <w:r>
+        <w:t xml:space="preserve"> over the past few weeks</w:t>
+      </w:r>
+      <w:r>
+        <w:t xml:space="preserve">—the freckles speckling her nose, the ocean-blue eyes—and yet the person wearing it </w:t>
+      </w:r>
+      <w:r>
+        <w:t xml:space="preserve">now </w:t>
+      </w:r>
+      <w:r>
+        <w:t>was a stranger.</w:t>
+      </w:r>
+    </w:p>
+    <w:p>
+      <w:pPr>
+        <w:ind w:firstLine="720"/>
+      </w:pPr>
+      <w:r>
+        <w:t>Gracie stood unnaturally still.</w:t>
+      </w:r>
+      <w:r>
+        <w:t xml:space="preserve"> </w:t>
+      </w:r>
+      <w:r>
+        <w:t>Unblinking.</w:t>
+      </w:r>
+    </w:p>
+    <w:p>
+      <w:pPr>
+        <w:ind w:firstLine="720"/>
+      </w:pPr>
+      <w:r>
+        <w:t xml:space="preserve">Her mouth </w:t>
+      </w:r>
+      <w:r>
+        <w:t>holding</w:t>
+      </w:r>
+      <w:r>
+        <w:t xml:space="preserve"> a smile Gracie had never used.</w:t>
+      </w:r>
+    </w:p>
+    <w:p>
+      <w:pPr>
+        <w:ind w:firstLine="720"/>
+      </w:pPr>
+      <w:r>
+        <w:t xml:space="preserve">Fear curled in </w:t>
+      </w:r>
+      <w:r>
+        <w:t>Violet</w:t>
+      </w:r>
+      <w:r>
+        <w:t>’s chest, sharp and hot—and beneath it, anger.</w:t>
+      </w:r>
+    </w:p>
+    <w:p>
+      <w:pPr>
+        <w:ind w:firstLine="720"/>
+      </w:pPr>
+      <w:r>
+        <w:lastRenderedPageBreak/>
+        <w:t>“Slugger,” Bobbie said quietly behind her. “You need to move.”</w:t>
+      </w:r>
+    </w:p>
+    <w:p>
+      <w:pPr>
+        <w:ind w:firstLine="720"/>
+      </w:pPr>
+      <w:r>
+        <w:t>She didn’t.</w:t>
+      </w:r>
+    </w:p>
+    <w:p>
+      <w:pPr>
+        <w:ind w:firstLine="720"/>
+      </w:pPr>
+      <w:r>
+        <w:t>“What—what’s going on?” Kenya asked, her voice thin, still crouched near the hidden door.</w:t>
+      </w:r>
+    </w:p>
+    <w:p>
+      <w:pPr>
+        <w:ind w:firstLine="720"/>
+      </w:pPr>
+      <w:r>
+        <w:t>Gracie’s lips shifted, the smile deepening as Everdeen examined her borrowed body with open satisfaction, as though admiring a fine piece of clothing.</w:t>
+      </w:r>
+    </w:p>
+    <w:p>
+      <w:pPr>
+        <w:ind w:firstLine="720"/>
+      </w:pPr>
+      <w:r>
+        <w:t xml:space="preserve">“You always were the brave one,” Everdeen said </w:t>
+      </w:r>
+      <w:r>
+        <w:t xml:space="preserve">to herself, to </w:t>
+      </w:r>
+      <w:r>
+        <w:rPr>
+          <w:i/>
+          <w:iCs/>
+        </w:rPr>
+        <w:t>Gracie</w:t>
+      </w:r>
+      <w:r>
+        <w:t>. “Or the foolish</w:t>
+      </w:r>
+      <w:r>
+        <w:t xml:space="preserve"> one</w:t>
+      </w:r>
+      <w:r>
+        <w:t>. I do tend to confuse the two.”</w:t>
+      </w:r>
+    </w:p>
+    <w:p>
+      <w:pPr>
+        <w:ind w:firstLine="720"/>
+      </w:pPr>
+      <w:r>
+        <w:t>“Gracie?” Briana called, her voice wobbling.</w:t>
+      </w:r>
+    </w:p>
+    <w:p>
+      <w:pPr>
+        <w:ind w:firstLine="720"/>
+      </w:pPr>
+      <w:r>
+        <w:t>“Slugger,” Bobbie said again—closer now.</w:t>
+      </w:r>
+      <w:r>
+        <w:t xml:space="preserve"> “Move.”</w:t>
+      </w:r>
+    </w:p>
+    <w:p>
+      <w:pPr>
+        <w:ind w:firstLine="720"/>
+      </w:pPr>
+      <w:r>
+        <w:t>Violet</w:t>
+      </w:r>
+      <w:r>
+        <w:t xml:space="preserve"> ignored him.</w:t>
+      </w:r>
+    </w:p>
+    <w:p>
+      <w:pPr>
+        <w:ind w:firstLine="720"/>
+      </w:pPr>
+      <w:r>
+        <w:t xml:space="preserve">“Get. Out. Of. Her.” </w:t>
+      </w:r>
+      <w:r>
+        <w:t>Violet</w:t>
+      </w:r>
+      <w:r>
+        <w:t xml:space="preserve"> forced herself to her feet, noticing for the first time how the </w:t>
+      </w:r>
+      <w:r>
+        <w:t xml:space="preserve">broken </w:t>
+      </w:r>
+      <w:r>
+        <w:t>memories were slinking back toward Everdeen</w:t>
+      </w:r>
+      <w:r>
+        <w:t>, like a dog to its master. S</w:t>
+      </w:r>
+      <w:r>
+        <w:t>trips of blue fog skimming the floor, curling lazily around Gracie’s feet.</w:t>
+      </w:r>
+    </w:p>
+    <w:p>
+      <w:pPr>
+        <w:ind w:firstLine="720"/>
+      </w:pPr>
+      <w:r>
+        <w:t>Gracie bent, trailing a finger through the drifting memories as if testing the temperature of a stream.</w:t>
+      </w:r>
+    </w:p>
+    <w:p>
+      <w:pPr>
+        <w:ind w:firstLine="720"/>
+      </w:pPr>
+      <w:r>
+        <w:t>“You know,” Everdeen said thoughtfully, watching the glow through Gracie’s eyes, “pain—fear—they’re such fickle things. They were meant to protect us when we were barbaric.” Her smile sharpened. “But now, when we’re supposed to be civilized, all they do is cause harm.</w:t>
+      </w:r>
+      <w:r>
+        <w:t xml:space="preserve"> Make us act</w:t>
+      </w:r>
+      <w:r>
+        <w:t xml:space="preserve"> so </w:t>
+      </w:r>
+      <w:r>
+        <w:t>foolish.</w:t>
+      </w:r>
+      <w:r>
+        <w:t>”</w:t>
+      </w:r>
+    </w:p>
+    <w:p>
+      <w:pPr>
+        <w:ind w:firstLine="720"/>
+      </w:pPr>
+      <w:r>
+        <w:t>Violet</w:t>
+      </w:r>
+      <w:r>
+        <w:t xml:space="preserve"> wanted to lung at Everdeen, to rake her nails across that borrowed face</w:t>
+      </w:r>
+      <w:r>
+        <w:t xml:space="preserve">, </w:t>
+      </w:r>
+      <w:r>
+        <w:t xml:space="preserve">but she knew all it would do is hurt Gracie in the process. </w:t>
+      </w:r>
+    </w:p>
+    <w:p>
+      <w:pPr>
+        <w:ind w:firstLine="720"/>
+      </w:pPr>
+      <w:r>
+        <w:t>“Slugger.” Bobbie’s voice hardened</w:t>
+      </w:r>
+      <w:r>
+        <w:t xml:space="preserve">, </w:t>
+      </w:r>
+      <w:r>
+        <w:t xml:space="preserve">his hand </w:t>
+      </w:r>
+      <w:r>
+        <w:t>closing</w:t>
+      </w:r>
+      <w:r>
+        <w:t xml:space="preserve"> around her arm. He tried to pull her back</w:t>
+      </w:r>
+      <w:r>
+        <w:t xml:space="preserve">, </w:t>
+      </w:r>
+      <w:r>
+        <w:t xml:space="preserve">but </w:t>
+      </w:r>
+      <w:r>
+        <w:t>Violet</w:t>
+      </w:r>
+      <w:r>
+        <w:t xml:space="preserve"> wrenched free.</w:t>
+      </w:r>
+    </w:p>
+    <w:p>
+      <w:pPr>
+        <w:ind w:firstLine="720"/>
+      </w:pPr>
+      <w:r>
+        <w:t xml:space="preserve">“You want me?” </w:t>
+      </w:r>
+      <w:r>
+        <w:t>Violet</w:t>
+      </w:r>
+      <w:r>
+        <w:t xml:space="preserve"> cried, tears streaming down her face as she threw her arms wide. “Then fine. I’m all yours. Just—</w:t>
+      </w:r>
+      <w:r>
+        <w:rPr>
+          <w:i/>
+          <w:iCs/>
+        </w:rPr>
+        <w:t>please</w:t>
+      </w:r>
+      <w:r>
+        <w:t>—let her go. Let Gracie go.”</w:t>
+      </w:r>
+    </w:p>
+    <w:p>
+      <w:pPr>
+        <w:ind w:firstLine="720"/>
+      </w:pPr>
+      <w:r>
+        <w:t>Everdeen stared at her through Gracie’s eyes, considering.</w:t>
+      </w:r>
+    </w:p>
+    <w:p>
+      <w:pPr>
+        <w:ind w:firstLine="720"/>
+      </w:pPr>
+      <w:r>
+        <w:t>Then she shook her head.</w:t>
+      </w:r>
+    </w:p>
+    <w:p>
+      <w:pPr>
+        <w:ind w:firstLine="720"/>
+      </w:pPr>
+      <w:r>
+        <w:t>“No.” A pause. A faint smile. “No, I don’t think so</w:t>
+      </w:r>
+      <w:r>
+        <w:t xml:space="preserve"> anymore</w:t>
+      </w:r>
+      <w:r>
+        <w:t>.”</w:t>
+      </w:r>
+    </w:p>
+    <w:p>
+      <w:pPr>
+        <w:ind w:firstLine="720"/>
+      </w:pPr>
+      <w:r>
+        <w:t>Her gaze drifted down Gracie’s body, slow and appreciative.</w:t>
+      </w:r>
+    </w:p>
+    <w:p>
+      <w:pPr>
+        <w:ind w:firstLine="720"/>
+      </w:pPr>
+      <w:r>
+        <w:lastRenderedPageBreak/>
+        <w:t>“This girl,” Everdeen murmured. “Her pain is deeper than I expected.” She flexed Gracie’s fingers, testing them. “She’ll do more than fine. I might even keep this body for a while.”</w:t>
+      </w:r>
+      <w:r>
+        <w:t xml:space="preserve"> </w:t>
+      </w:r>
+      <w:r>
+        <w:t>Her smile widened.</w:t>
+      </w:r>
+      <w:r>
+        <w:t xml:space="preserve"> </w:t>
+      </w:r>
+      <w:r>
+        <w:t>“I’d forgotten how… sensational sensations can be.”</w:t>
+      </w:r>
+    </w:p>
+    <w:p>
+      <w:pPr>
+        <w:ind w:firstLine="720"/>
+      </w:pPr>
+      <w:r>
+        <w:t>Violet</w:t>
+      </w:r>
+      <w:r>
+        <w:t xml:space="preserve"> </w:t>
+      </w:r>
+      <w:r>
+        <w:t xml:space="preserve">couldn’t help it anymore. She </w:t>
+      </w:r>
+      <w:r>
+        <w:t>lunged</w:t>
+      </w:r>
+      <w:r>
+        <w:t>. A</w:t>
+      </w:r>
+      <w:r>
+        <w:t>rms flailing, ready to strike.</w:t>
+      </w:r>
+    </w:p>
+    <w:p>
+      <w:pPr>
+        <w:ind w:firstLine="720"/>
+      </w:pPr>
+      <w:r>
+        <w:t>Everdeen didn’t move.</w:t>
+      </w:r>
+      <w:r>
+        <w:t xml:space="preserve"> </w:t>
+      </w:r>
+      <w:r>
+        <w:t>She didn’t flinch. Didn’t retreat. If anything, she looked pleased.</w:t>
+      </w:r>
+    </w:p>
+    <w:p>
+      <w:pPr>
+        <w:ind w:firstLine="720"/>
+      </w:pPr>
+      <w:r>
+        <w:t xml:space="preserve">But </w:t>
+      </w:r>
+      <w:r>
+        <w:t xml:space="preserve">Bobbie caught </w:t>
+      </w:r>
+      <w:r>
+        <w:t>Violet</w:t>
+      </w:r>
+      <w:r>
+        <w:t xml:space="preserve"> mid-step, yanking her back with surprising strength. She kicked, thrashed, clawed at his grip—but he didn’t let go.</w:t>
+      </w:r>
+    </w:p>
+    <w:p>
+      <w:pPr>
+        <w:ind w:firstLine="720"/>
+      </w:pPr>
+      <w:r>
+        <w:t xml:space="preserve">“Trust me, Slugger,” he said tightly, breath hot </w:t>
+      </w:r>
+      <w:r>
+        <w:t>in</w:t>
+      </w:r>
+      <w:r>
+        <w:t xml:space="preserve"> her ear. “Just—trust me.”</w:t>
+      </w:r>
+    </w:p>
+    <w:p>
+      <w:pPr>
+        <w:ind w:firstLine="720"/>
+      </w:pPr>
+      <w:r>
+        <w:t>Violet</w:t>
+      </w:r>
+      <w:r>
+        <w:t xml:space="preserve"> didn’t want to stop. She wanted to keep fighting until she clawed every last scrap of Everdeen out of Gracie with her bare hands.</w:t>
+      </w:r>
+      <w:r>
+        <w:t xml:space="preserve"> </w:t>
+      </w:r>
+      <w:r>
+        <w:t>But something about Bobbie’s words melted her resolve like butter.</w:t>
+      </w:r>
+    </w:p>
+    <w:p>
+      <w:pPr>
+        <w:ind w:firstLine="720"/>
+      </w:pPr>
+      <w:r>
+        <w:t>Maybe it was how late it was. Maybe she was exhausted. Maybe some part of her knew they should have already lost, that this fight was over before it began.</w:t>
+      </w:r>
+    </w:p>
+    <w:p>
+      <w:pPr>
+        <w:ind w:firstLine="720"/>
+      </w:pPr>
+      <w:r>
+        <w:t>But her gut said otherwise.</w:t>
+      </w:r>
+    </w:p>
+    <w:p>
+      <w:pPr>
+        <w:ind w:firstLine="720"/>
+      </w:pPr>
+      <w:r>
+        <w:t>Her gut told her to trust him.</w:t>
+      </w:r>
+    </w:p>
+    <w:p>
+      <w:pPr>
+        <w:ind w:firstLine="720"/>
+      </w:pPr>
+      <w:r>
+        <w:t xml:space="preserve">So </w:t>
+      </w:r>
+      <w:r>
+        <w:t>Violet</w:t>
+      </w:r>
+      <w:r>
+        <w:t xml:space="preserve"> let go.</w:t>
+      </w:r>
+    </w:p>
+    <w:p>
+      <w:pPr>
+        <w:ind w:firstLine="720"/>
+      </w:pPr>
+      <w:r>
+        <w:t>She let Bobbie pull her back a safe distance, then watched as he stepped in front of her, placing himself squarely between her and Gracie.</w:t>
+      </w:r>
+    </w:p>
+    <w:p>
+      <w:pPr>
+        <w:ind w:firstLine="720"/>
+      </w:pPr>
+      <w:r>
+        <w:t xml:space="preserve">“Get her back,” </w:t>
+      </w:r>
+      <w:r>
+        <w:t>Violet</w:t>
+      </w:r>
+      <w:r>
+        <w:t xml:space="preserve"> whispered. Pleaded.</w:t>
+      </w:r>
+    </w:p>
+    <w:p>
+      <w:pPr>
+        <w:ind w:firstLine="720"/>
+      </w:pPr>
+      <w:r>
+        <w:t>Bobbie glanced over his shoulder, his expression stripped bare of humor. “I will,” he whispered.</w:t>
+      </w:r>
+    </w:p>
+    <w:p>
+      <w:pPr>
+        <w:ind w:firstLine="720"/>
+      </w:pPr>
+      <w:r>
+        <w:t>Violet</w:t>
+      </w:r>
+      <w:r>
+        <w:t xml:space="preserve"> met his </w:t>
+      </w:r>
+      <w:r>
+        <w:t>deep brown</w:t>
+      </w:r>
+      <w:r>
+        <w:t xml:space="preserve"> eyes, and for the first time since she’d met him that night, she felt like she was seeing the real Bobbie—no mask, no performance.</w:t>
+      </w:r>
+    </w:p>
+    <w:p>
+      <w:pPr>
+        <w:ind w:firstLine="720"/>
+      </w:pPr>
+      <w:r>
+        <w:t>“What are you two conspiring about?” Everdeen drawled in Gracie’s voice.</w:t>
+      </w:r>
+    </w:p>
+    <w:p>
+      <w:pPr>
+        <w:ind w:firstLine="720"/>
+      </w:pPr>
+      <w:r>
+        <w:t>And j</w:t>
+      </w:r>
+      <w:r>
+        <w:t>ust like that, Bobbie’s face shifted. The mask slid back into place—the smug, arrogant ghost-hunter.</w:t>
+      </w:r>
+    </w:p>
+    <w:p>
+      <w:pPr>
+        <w:ind w:firstLine="720"/>
+      </w:pPr>
+      <w:r>
+        <w:rPr>
+          <w:i/>
+          <w:iCs/>
+        </w:rPr>
+        <w:t>Supernatural extraordinaire,</w:t>
+      </w:r>
+      <w:r>
+        <w:t xml:space="preserve"> </w:t>
+      </w:r>
+      <w:r>
+        <w:t>Violet</w:t>
+      </w:r>
+      <w:r>
+        <w:t xml:space="preserve"> corrected herself.</w:t>
+      </w:r>
+    </w:p>
+    <w:p>
+      <w:pPr>
+        <w:ind w:firstLine="720"/>
+      </w:pPr>
+      <w:r>
+        <w:t>“Oh, nothing, m’lady,” Bobbie said, stepping forward. “Slugger here was just confirming that I do, in fact, smell like cheap cologne.”</w:t>
+      </w:r>
+    </w:p>
+    <w:p>
+      <w:pPr>
+        <w:ind w:firstLine="720"/>
+      </w:pPr>
+      <w:r>
+        <w:lastRenderedPageBreak/>
+        <w:t>Everdeen stood there in Gracie’s body, her own smug smile mirroring his. “</w:t>
+      </w:r>
+      <w:r>
+        <w:t>As</w:t>
+      </w:r>
+      <w:r>
+        <w:t xml:space="preserve"> I said</w:t>
+      </w:r>
+      <w:r>
+        <w:t>, j</w:t>
+      </w:r>
+      <w:r>
+        <w:t>ust like your father.”</w:t>
+      </w:r>
+    </w:p>
+    <w:p>
+      <w:pPr>
+        <w:ind w:firstLine="720"/>
+      </w:pPr>
+      <w:r>
+        <w:t>Violet</w:t>
+      </w:r>
+      <w:r>
+        <w:t xml:space="preserve"> could tell it was meant as a dig</w:t>
+      </w:r>
+      <w:r>
+        <w:t xml:space="preserve">, </w:t>
+      </w:r>
+      <w:r>
+        <w:t>but if it bothered Bobbie, he didn’t show it.</w:t>
+      </w:r>
+    </w:p>
+    <w:p>
+      <w:pPr>
+        <w:ind w:firstLine="720"/>
+      </w:pPr>
+      <w:r>
+        <w:t xml:space="preserve">“What’s happening?” Kenya whispered, stepping shakily up beside </w:t>
+      </w:r>
+      <w:r>
+        <w:t>Violet</w:t>
+      </w:r>
+      <w:r>
+        <w:t>. “What’s he doing?”</w:t>
+      </w:r>
+    </w:p>
+    <w:p>
+      <w:pPr>
+        <w:ind w:firstLine="720"/>
+      </w:pPr>
+      <w:r>
+        <w:t xml:space="preserve">“I… I don’t know,” </w:t>
+      </w:r>
+      <w:r>
+        <w:t>Violet</w:t>
+      </w:r>
+      <w:r>
+        <w:t xml:space="preserve"> admitted.</w:t>
+      </w:r>
+    </w:p>
+    <w:p>
+      <w:pPr>
+        <w:ind w:firstLine="720"/>
+      </w:pPr>
+      <w:r>
+        <w:t>Kenya squeezed her hand.</w:t>
+      </w:r>
+    </w:p>
+    <w:p>
+      <w:pPr>
+        <w:ind w:firstLine="720"/>
+      </w:pPr>
+      <w:r>
+        <w:t>“You know, m’lady,” Bobbie continued, patting his chest as he advanced, “if you like this young lady’s meat suit, you might enjoy giving this one a try instead. I promise—it won’t disappoint.”</w:t>
+      </w:r>
+    </w:p>
+    <w:p>
+      <w:pPr>
+        <w:ind w:firstLine="720"/>
+      </w:pPr>
+      <w:r>
+        <w:t>Everdeen</w:t>
+      </w:r>
+      <w:r>
+        <w:t xml:space="preserve"> twisted Gracie’s </w:t>
+      </w:r>
+      <w:r>
+        <w:t>face with disgust. “No, thank you.”</w:t>
+      </w:r>
+    </w:p>
+    <w:p>
+      <w:pPr>
+        <w:ind w:firstLine="720"/>
+      </w:pPr>
+      <w:r>
+        <w:t>“</w:t>
+      </w:r>
+      <w:r>
+        <w:t>A</w:t>
+      </w:r>
+      <w:r>
+        <w:t>re you sure?” Bobbie pressed. “If it’s pain you’re after, just imagine the memories rattling around in this shell.” He gave a soft laugh. “The Bones family has been hunting your kind for generations. A</w:t>
+      </w:r>
+      <w:r>
+        <w:t>nd a</w:t>
+      </w:r>
+      <w:r>
+        <w:t xml:space="preserve"> ghost</w:t>
+      </w:r>
+      <w:r>
+        <w:t>ie</w:t>
+      </w:r>
+      <w:r>
+        <w:t xml:space="preserve"> as powerful as you? </w:t>
+      </w:r>
+      <w:r>
+        <w:t>I’m sure you’ve</w:t>
+      </w:r>
+      <w:r>
+        <w:t xml:space="preserve"> got some idea of the trauma we carry. It’s practically hereditary.”</w:t>
+      </w:r>
+    </w:p>
+    <w:p>
+      <w:pPr>
+        <w:ind w:firstLine="720"/>
+      </w:pPr>
+      <w:r>
+        <w:t>Everdeen laughed</w:t>
+      </w:r>
+      <w:r>
+        <w:t xml:space="preserve">, </w:t>
+      </w:r>
+      <w:r>
+        <w:t xml:space="preserve">and to </w:t>
+      </w:r>
+      <w:r>
+        <w:t>Violet</w:t>
+      </w:r>
+      <w:r>
+        <w:t>’s surprise, she looked intrigued.</w:t>
+      </w:r>
+    </w:p>
+    <w:p>
+      <w:pPr>
+        <w:ind w:firstLine="720"/>
+      </w:pPr>
+      <w:r>
+        <w:t>“And if you</w:t>
+      </w:r>
+      <w:r>
+        <w:t xml:space="preserve"> really have</w:t>
+      </w:r>
+      <w:r>
+        <w:t xml:space="preserve"> met my dad,” Bobbie went on, now only an arm’s length from Gracie’s body, “then you know what a piece of work he is.</w:t>
+      </w:r>
+      <w:r>
+        <w:t xml:space="preserve"> What it must have been like growing up </w:t>
+      </w:r>
+      <w:r>
+        <w:t>under his roof.</w:t>
+      </w:r>
+      <w:r>
+        <w:t>”</w:t>
+      </w:r>
+      <w:r>
+        <w:t xml:space="preserve"> Bobbie </w:t>
+      </w:r>
+      <w:r>
+        <w:t>spread his hands slightly.</w:t>
+      </w:r>
+      <w:r>
+        <w:t xml:space="preserve"> </w:t>
+      </w:r>
+      <w:r>
+        <w:t>“I’ve got to be</w:t>
+      </w:r>
+      <w:r>
+        <w:t xml:space="preserve"> like </w:t>
+      </w:r>
+      <w:r>
+        <w:t xml:space="preserve">prime </w:t>
+      </w:r>
+      <w:r>
+        <w:t>rib</w:t>
+      </w:r>
+      <w:r>
+        <w:t xml:space="preserve"> to you.”</w:t>
+      </w:r>
+    </w:p>
+    <w:p>
+      <w:pPr>
+        <w:ind w:firstLine="720"/>
+      </w:pPr>
+      <w:r>
+        <w:t>Gracie’s eyes gleamed as Everdeen’s full attention settled on Bobbie—sharp, focused, and hungry.</w:t>
+      </w:r>
+    </w:p>
+    <w:p>
+      <w:pPr>
+        <w:ind w:firstLine="720"/>
+      </w:pPr>
+      <w:r>
+        <w:t>But then Gracie’s eyes narrowed.</w:t>
+      </w:r>
+      <w:r>
+        <w:t xml:space="preserve"> </w:t>
+      </w:r>
+      <w:r>
+        <w:t>“You think me a fool?”</w:t>
+      </w:r>
+    </w:p>
+    <w:p>
+      <w:pPr>
+        <w:ind w:firstLine="720"/>
+      </w:pPr>
+      <w:r>
+        <w:t xml:space="preserve">Bobbie took a half step back as Gracie advanced. </w:t>
+      </w:r>
+    </w:p>
+    <w:p>
+      <w:pPr>
+        <w:ind w:firstLine="720"/>
+      </w:pPr>
+      <w:r>
+        <w:t>“Not at all—”</w:t>
+      </w:r>
+      <w:r>
+        <w:t xml:space="preserve"> He started.</w:t>
+      </w:r>
+    </w:p>
+    <w:p>
+      <w:pPr>
+        <w:ind w:firstLine="720"/>
+      </w:pPr>
+      <w:r>
+        <w:t xml:space="preserve">“You must,” </w:t>
+      </w:r>
+      <w:r>
+        <w:t>Everdeen</w:t>
+      </w:r>
+      <w:r>
+        <w:t xml:space="preserve"> cut in, laughing in a sound Gracie had never made on her own. Ire lined her eyes like mascara. She took another step closer. “</w:t>
+      </w:r>
+      <w:r>
+        <w:t>You must think me a fool i</w:t>
+      </w:r>
+      <w:r>
+        <w:t>f you think I’d abandon this body for the likes of you.</w:t>
+      </w:r>
+      <w:r>
+        <w:t xml:space="preserve">” </w:t>
+      </w:r>
+      <w:r>
+        <w:t>She</w:t>
+      </w:r>
+      <w:r>
+        <w:t xml:space="preserve"> spat</w:t>
+      </w:r>
+      <w:r>
+        <w:t xml:space="preserve">. </w:t>
+      </w:r>
+    </w:p>
+    <w:p>
+      <w:pPr>
+        <w:ind w:firstLine="720"/>
+      </w:pPr>
+      <w:r>
+        <w:t>Bobbie mocked offense.</w:t>
+      </w:r>
+    </w:p>
+    <w:p>
+      <w:pPr>
+        <w:ind w:firstLine="720"/>
+      </w:pPr>
+      <w:r>
+        <w:lastRenderedPageBreak/>
+        <w:t>“You’re just as slimy as your father, aren’t you?” Everdeen sneered. “Trying to trick me out of this shell so you can pull some clever little stunt from that bag of yours. That’s it, isn’t it?”</w:t>
+      </w:r>
+    </w:p>
+    <w:p>
+      <w:pPr>
+        <w:ind w:firstLine="720"/>
+      </w:pPr>
+      <w:r>
+        <w:t>In a sudden lunge—quick as a cat—Gracie tore Bobbie’s bag from his shoulder and flung it behind her, not caring as the jars inside shattered to bits.</w:t>
+      </w:r>
+    </w:p>
+    <w:p>
+      <w:pPr>
+        <w:ind w:firstLine="720"/>
+      </w:pPr>
+      <w:r>
+        <w:t>She leaned in close, invading his space. Bobbie held his ground, though his spine arched back.</w:t>
+      </w:r>
+    </w:p>
+    <w:p>
+      <w:pPr>
+        <w:ind w:firstLine="720"/>
+      </w:pPr>
+      <w:r>
+        <w:t>“It won’t work,” she hissed. “I don’t make mistakes. I’m powerful now. Beyond measure.”</w:t>
+      </w:r>
+    </w:p>
+    <w:p>
+      <w:pPr>
+        <w:ind w:firstLine="720"/>
+      </w:pPr>
+      <w:r>
+        <w:t>Everdeen’s gaze drifted down Gracie’s body.</w:t>
+      </w:r>
+      <w:r>
+        <w:t xml:space="preserve"> </w:t>
+      </w:r>
+      <w:r>
+        <w:t>“And growing by the day,” she added, lips twisting into a smile.</w:t>
+      </w:r>
+      <w:r>
+        <w:t xml:space="preserve"> </w:t>
+      </w:r>
+      <w:r>
+        <w:t>“If your father had half a brain,” Everdeen went on, “he would’ve warned you about me. Warned you to stay far away from this place.” She cocked her head. “But he must not care about you all that much… does he?”</w:t>
+      </w:r>
+    </w:p>
+    <w:p>
+      <w:pPr>
+        <w:ind w:firstLine="720"/>
+      </w:pPr>
+      <w:r>
+        <w:t>Then she stepped back and turned away in a mocking flourish, flicking her hand through the air.</w:t>
+      </w:r>
+    </w:p>
+    <w:p>
+      <w:pPr>
+        <w:ind w:firstLine="720"/>
+      </w:pPr>
+      <w:r>
+        <w:t>“</w:t>
+      </w:r>
+      <w:r>
+        <w:t>L</w:t>
+      </w:r>
+      <w:r>
+        <w:t>eave. All of you. And don’t ever think of coming back.”</w:t>
+      </w:r>
+    </w:p>
+    <w:p>
+      <w:pPr>
+        <w:ind w:firstLine="720"/>
+      </w:pPr>
+      <w:r>
+        <w:t>Bobbie didn’t move.</w:t>
+      </w:r>
+    </w:p>
+    <w:p>
+      <w:pPr>
+        <w:ind w:firstLine="720"/>
+      </w:pPr>
+      <w:r>
+        <w:t>Violet</w:t>
+      </w:r>
+      <w:r>
+        <w:t xml:space="preserve"> wanted to scream. </w:t>
+      </w:r>
+      <w:r>
+        <w:rPr>
+          <w:i/>
+          <w:iCs/>
+        </w:rPr>
+        <w:t>Do something. Anything.</w:t>
+      </w:r>
+    </w:p>
+    <w:p>
+      <w:pPr>
+        <w:ind w:firstLine="720"/>
+      </w:pPr>
+      <w:r>
+        <w:t xml:space="preserve">And just before she did, </w:t>
+      </w:r>
+      <w:r>
+        <w:t>she saw it—his hand sliding to his belt, fingers closing around something small and hidden.</w:t>
+      </w:r>
+    </w:p>
+    <w:p>
+      <w:pPr>
+        <w:ind w:firstLine="720"/>
+      </w:pPr>
+      <w:r>
+        <w:t>“</w:t>
+      </w:r>
+      <w:r>
+        <w:t>Pops</w:t>
+      </w:r>
+      <w:r>
+        <w:t xml:space="preserve"> </w:t>
+      </w:r>
+      <w:r>
+        <w:rPr>
+          <w:i/>
+          <w:iCs/>
+        </w:rPr>
+        <w:t>did</w:t>
+      </w:r>
+      <w:r>
+        <w:t xml:space="preserve"> tell me about you,” Bobbie said</w:t>
+      </w:r>
+      <w:r>
+        <w:t>, his voice low</w:t>
+      </w:r>
+      <w:r>
+        <w:t>. “He said if I ever met you, I should run for the hills.”</w:t>
+      </w:r>
+    </w:p>
+    <w:p>
+      <w:pPr>
+        <w:ind w:firstLine="720"/>
+      </w:pPr>
+      <w:r>
+        <w:t xml:space="preserve">Everdeen </w:t>
+      </w:r>
+      <w:r>
+        <w:t>didn’t turn around</w:t>
+      </w:r>
+      <w:r>
+        <w:t>, but Violet knew she was smiling on the other side</w:t>
+      </w:r>
+      <w:r>
+        <w:t>.</w:t>
+      </w:r>
+    </w:p>
+    <w:p>
+      <w:pPr>
+        <w:ind w:firstLine="720"/>
+      </w:pPr>
+      <w:r>
+        <w:t>“But,” Bobbie went on, “he also told me you were arrogant—and that arrogance leads to mistakes. Like trapping yourself inside a young lady’s body.”</w:t>
+      </w:r>
+    </w:p>
+    <w:p>
+      <w:pPr>
+        <w:ind w:firstLine="720"/>
+      </w:pPr>
+      <w:r>
+        <w:t>Gracie’s head snapped toward him.</w:t>
+      </w:r>
+    </w:p>
+    <w:p>
+      <w:pPr>
+        <w:ind w:firstLine="720"/>
+      </w:pPr>
+      <w:r>
+        <w:t>For half a second</w:t>
+      </w:r>
+      <w:r>
+        <w:t xml:space="preserve"> </w:t>
+      </w:r>
+      <w:r>
+        <w:t>Gracie’s eyes widened</w:t>
+      </w:r>
+      <w:r>
+        <w:t xml:space="preserve">, just as </w:t>
+      </w:r>
+      <w:r>
+        <w:t>Bobbie slapped something flat against her back.</w:t>
+      </w:r>
+    </w:p>
+    <w:p>
+      <w:pPr>
+        <w:ind w:firstLine="720"/>
+      </w:pPr>
+      <w:r>
+        <w:t xml:space="preserve">Eight streaks of white lightning burst outward, spidering across Gracie’s body—across Everdeen—locking </w:t>
+      </w:r>
+      <w:r>
+        <w:t>them</w:t>
+      </w:r>
+      <w:r>
+        <w:t xml:space="preserve"> in place.</w:t>
+      </w:r>
+    </w:p>
+    <w:p>
+      <w:pPr>
+        <w:ind w:firstLine="720"/>
+      </w:pPr>
+      <w:r>
+        <w:lastRenderedPageBreak/>
+        <w:t xml:space="preserve">Gracie turned, fury blazing in her eyes. She tried to step forward. Once. Twice. </w:t>
+      </w:r>
+      <w:r>
+        <w:t>But h</w:t>
+      </w:r>
+      <w:r>
+        <w:t>er muscles seized, betraying her.</w:t>
+      </w:r>
+    </w:p>
+    <w:p>
+      <w:pPr>
+        <w:ind w:firstLine="720"/>
+      </w:pPr>
+      <w:r>
+        <w:t>“You</w:t>
+      </w:r>
+      <w:r>
+        <w:t xml:space="preserve">… </w:t>
+      </w:r>
+      <w:r>
+        <w:t>I</w:t>
+      </w:r>
+      <w:r>
+        <w:t>…</w:t>
+      </w:r>
+      <w:r>
+        <w:t>” Everdeen tried to speak, but the words wouldn’t come.</w:t>
+      </w:r>
+    </w:p>
+    <w:p>
+      <w:pPr>
+        <w:ind w:firstLine="720"/>
+      </w:pPr>
+      <w:r>
+        <w:t>“Nighty-night,” Bobbie said, lifting a hand in a casual wave.</w:t>
+      </w:r>
+    </w:p>
+    <w:p>
+      <w:pPr>
+        <w:ind w:firstLine="720"/>
+      </w:pPr>
+      <w:r>
+        <w:t>Gracie collapsed to the floor.</w:t>
+      </w:r>
+    </w:p>
+    <w:p>
+      <w:pPr>
+        <w:ind w:firstLine="720"/>
+      </w:pPr>
+      <w:r>
+        <w:t>Everdeen with her.</w:t>
+      </w:r>
+    </w:p>
+    <w:p>
+      <w:pPr>
+        <w:ind w:firstLine="720"/>
+      </w:pPr>
+      <w:r>
+        <w:t xml:space="preserve">Kenya, Briana, Bobbie, and </w:t>
+      </w:r>
+      <w:r>
+        <w:t>Violet</w:t>
+      </w:r>
+      <w:r>
+        <w:t xml:space="preserve"> stood frozen as Gracie’s body jerked against the floor, the streaks of white lightning pulsing with each movement.</w:t>
+      </w:r>
+    </w:p>
+    <w:p>
+      <w:pPr>
+        <w:ind w:firstLine="720"/>
+      </w:pPr>
+      <w:r>
+        <w:t xml:space="preserve">Fear wasn’t a strong enough word for what </w:t>
+      </w:r>
+      <w:r>
+        <w:t>Violet</w:t>
+      </w:r>
+      <w:r>
+        <w:t xml:space="preserve"> felt watching her.</w:t>
+      </w:r>
+    </w:p>
+    <w:p>
+      <w:pPr>
+        <w:ind w:firstLine="720"/>
+      </w:pPr>
+      <w:r>
+        <w:t>Then—after a few seconds that felt like forever—the white streaks sputtered</w:t>
+      </w:r>
+      <w:r>
+        <w:t xml:space="preserve"> and vanished</w:t>
+      </w:r>
+      <w:r>
+        <w:t xml:space="preserve"> into thin air</w:t>
+      </w:r>
+      <w:r>
+        <w:t xml:space="preserve">. </w:t>
+      </w:r>
+      <w:r>
+        <w:t>Gracie went still, lying unnaturally quiet on the floor.</w:t>
+      </w:r>
+    </w:p>
+    <w:p>
+      <w:pPr>
+        <w:ind w:firstLine="720"/>
+      </w:pPr>
+      <w:r>
+        <w:t>Violet</w:t>
+      </w:r>
+      <w:r>
+        <w:t xml:space="preserve"> rushed </w:t>
+      </w:r>
+      <w:r>
+        <w:t>toward her</w:t>
+      </w:r>
+      <w:r>
+        <w:t>, but Bobbie caught her arm.</w:t>
+      </w:r>
+      <w:r>
+        <w:t xml:space="preserve"> </w:t>
+      </w:r>
+      <w:r>
+        <w:t>“Ten more seconds,” he said.</w:t>
+      </w:r>
+    </w:p>
+    <w:p>
+      <w:pPr>
+        <w:ind w:firstLine="720"/>
+      </w:pPr>
+      <w:r>
+        <w:t>“Is</w:t>
+      </w:r>
+      <w:r>
+        <w:t xml:space="preserve">… </w:t>
+      </w:r>
+      <w:r>
+        <w:t>is she</w:t>
+      </w:r>
+      <w:r>
+        <w:t>…</w:t>
+      </w:r>
+      <w:r>
+        <w:t xml:space="preserve">” </w:t>
+      </w:r>
+      <w:r>
+        <w:t>Violet</w:t>
+      </w:r>
+      <w:r>
+        <w:t xml:space="preserve"> couldn’t finish</w:t>
+      </w:r>
+      <w:r>
+        <w:t xml:space="preserve"> the thought.</w:t>
+      </w:r>
+    </w:p>
+    <w:p>
+      <w:pPr>
+        <w:ind w:firstLine="720"/>
+      </w:pPr>
+      <w:r>
+        <w:t xml:space="preserve">“She’s fine,” Bobbie said, though his </w:t>
+      </w:r>
+      <w:r>
+        <w:t>tone wasn’t</w:t>
+      </w:r>
+      <w:r>
+        <w:t xml:space="preserve"> all that convincing</w:t>
+      </w:r>
+      <w:r>
+        <w:t>. “She</w:t>
+      </w:r>
+      <w:r>
+        <w:t xml:space="preserve"> will be fine</w:t>
+      </w:r>
+      <w:r>
+        <w:t>. Just unconscious.</w:t>
+      </w:r>
+      <w:r>
+        <w:t>”</w:t>
+      </w:r>
+    </w:p>
+    <w:p>
+      <w:pPr>
+        <w:ind w:firstLine="720"/>
+      </w:pPr>
+      <w:r>
+        <w:t>Violet was itching at his side. “How much longer?”</w:t>
+      </w:r>
+    </w:p>
+    <w:p>
+      <w:pPr>
+        <w:ind w:firstLine="720"/>
+      </w:pPr>
+      <w:r>
+        <w:t>“</w:t>
+      </w:r>
+      <w:r>
+        <w:t>Three… two… one…” He exhaled. “Now.”</w:t>
+      </w:r>
+    </w:p>
+    <w:p>
+      <w:pPr>
+        <w:ind w:firstLine="720"/>
+      </w:pPr>
+      <w:r>
+        <w:t xml:space="preserve">They rushed to Gracie’s side. </w:t>
+      </w:r>
+      <w:r>
+        <w:t>Violet</w:t>
+      </w:r>
+      <w:r>
+        <w:t xml:space="preserve"> dropped to her knees, pressing her fingers to Gracie’s neck.</w:t>
+      </w:r>
+    </w:p>
+    <w:p>
+      <w:pPr>
+        <w:ind w:firstLine="720"/>
+      </w:pPr>
+      <w:r>
+        <w:t>It took far too long</w:t>
+      </w:r>
+      <w:r>
+        <w:t xml:space="preserve">, </w:t>
+      </w:r>
+      <w:r>
+        <w:t>but she felt it.</w:t>
+      </w:r>
+      <w:r>
+        <w:t xml:space="preserve"> </w:t>
+      </w:r>
+      <w:r>
+        <w:t>A pulse. Faint. Slow. But there.</w:t>
+      </w:r>
+    </w:p>
+    <w:p>
+      <w:pPr>
+        <w:ind w:firstLine="720"/>
+      </w:pPr>
+      <w:r>
+        <w:t xml:space="preserve">“Why is she—” </w:t>
+      </w:r>
+      <w:r>
+        <w:t>Violet</w:t>
+      </w:r>
+      <w:r>
+        <w:t xml:space="preserve"> started, noticing the faint bluish glow outlining Gracie’s body.</w:t>
+      </w:r>
+    </w:p>
+    <w:p>
+      <w:pPr>
+        <w:ind w:firstLine="720"/>
+      </w:pPr>
+      <w:r>
+        <w:t>Bobbie scanned Gracie from head to toe. “Help me pull her away.”</w:t>
+      </w:r>
+    </w:p>
+    <w:p>
+      <w:pPr>
+        <w:ind w:firstLine="720"/>
+      </w:pPr>
+      <w:r>
+        <w:t xml:space="preserve">They grabbed </w:t>
+      </w:r>
+      <w:r>
+        <w:t>Gracie</w:t>
+      </w:r>
+      <w:r>
+        <w:t xml:space="preserve"> by </w:t>
+      </w:r>
+      <w:r>
+        <w:t>her</w:t>
+      </w:r>
+      <w:r>
+        <w:t xml:space="preserve"> feet and dragged her toward the hidden door. As they did, the bluish glow faded—</w:t>
+      </w:r>
+    </w:p>
+    <w:p>
+      <w:pPr>
+        <w:ind w:firstLine="720"/>
+      </w:pPr>
+      <w:r>
+        <w:t xml:space="preserve">—and floating where Gracie had been </w:t>
+      </w:r>
+      <w:r>
+        <w:t xml:space="preserve">lying </w:t>
+      </w:r>
+      <w:r>
+        <w:t>was Everdeen’s unconscious ghost form, hovering just above the floor.</w:t>
+      </w:r>
+    </w:p>
+    <w:p>
+      <w:pPr>
+        <w:ind w:firstLine="720"/>
+      </w:pPr>
+      <w:r>
+        <w:t>Bobbie turned to the girls. “We don’t have much time. We need to get out of here before Ghostie wakes back—”</w:t>
+      </w:r>
+    </w:p>
+    <w:p>
+      <w:pPr>
+        <w:ind w:firstLine="720"/>
+      </w:pPr>
+      <w:r>
+        <w:lastRenderedPageBreak/>
+        <w:t>A bright beam of golden light sliced through the window, flooding the room like sunlight.</w:t>
+      </w:r>
+    </w:p>
+    <w:p>
+      <w:pPr>
+        <w:ind w:firstLine="720"/>
+      </w:pPr>
+      <w:r>
+        <w:t>“What the—”</w:t>
+      </w:r>
+    </w:p>
+    <w:p>
+      <w:pPr>
+        <w:ind w:firstLine="720"/>
+      </w:pPr>
+      <w:r>
+        <w:t>A heavy pounding rattled the front door.</w:t>
+      </w:r>
+      <w:r>
+        <w:t xml:space="preserve"> </w:t>
+      </w:r>
+      <w:r>
+        <w:t xml:space="preserve">“Police! </w:t>
+      </w:r>
+      <w:r>
+        <w:t xml:space="preserve">Open up! </w:t>
+      </w:r>
+      <w:r>
+        <w:t>Anyone in there?” a muffled voice called.</w:t>
+      </w:r>
+    </w:p>
+    <w:p>
+      <w:pPr>
+        <w:ind w:firstLine="720"/>
+      </w:pPr>
+      <w:r>
+        <w:t>“Harper came through,” Briana said, relief rushing into her voice.</w:t>
+      </w:r>
+    </w:p>
+    <w:p>
+      <w:pPr>
+        <w:ind w:firstLine="720"/>
+      </w:pPr>
+      <w:r>
+        <w:t>But Bobbie’s eyes lit with panic. “You guys called the cops?”</w:t>
+      </w:r>
+    </w:p>
+    <w:p>
+      <w:pPr>
+        <w:ind w:firstLine="720"/>
+      </w:pPr>
+      <w:r>
+        <w:t>“As a safety net,” Kenya said quickly. “In case things went south.”</w:t>
+      </w:r>
+    </w:p>
+    <w:p>
+      <w:pPr>
+        <w:ind w:firstLine="720"/>
+      </w:pPr>
+      <w:r>
+        <w:t>Bobbie huffed, dragging both hands through his hair. “Yeah—great for real-world problems. Not so much the supernatural kind.” He scanned the room as the pounding came again. “Okay—okay. Get her out of here.” He pointed at Gracie. “Now</w:t>
+      </w:r>
+      <w:r>
+        <w:t xml:space="preserve">! </w:t>
+      </w:r>
+      <w:r>
+        <w:t xml:space="preserve">And don’t say </w:t>
+      </w:r>
+      <w:r>
+        <w:rPr>
+          <w:i/>
+          <w:iCs/>
+        </w:rPr>
+        <w:t>anything</w:t>
+      </w:r>
+      <w:r>
+        <w:t xml:space="preserve"> about </w:t>
+      </w:r>
+      <w:r>
+        <w:t>g</w:t>
+      </w:r>
+      <w:r>
+        <w:t>hostie</w:t>
+      </w:r>
+      <w:r>
+        <w:t xml:space="preserve"> here</w:t>
+      </w:r>
+      <w:r>
+        <w:t xml:space="preserve"> unless you want a few quality years with a psychiatrist. I’ll try to clean this up. </w:t>
+      </w:r>
+      <w:r>
+        <w:t>Keep Everdeen contained—</w:t>
+      </w:r>
+      <w:r>
+        <w:t>Come on! Move it!”</w:t>
+      </w:r>
+    </w:p>
+    <w:p>
+      <w:pPr>
+        <w:ind w:firstLine="720"/>
+      </w:pPr>
+      <w:r>
+        <w:t xml:space="preserve">Kenya and Briana each grabbed Gracie under the arms and hauled her up. Together, they pulled her </w:t>
+      </w:r>
+      <w:r>
+        <w:t>out of</w:t>
+      </w:r>
+      <w:r>
+        <w:t xml:space="preserve"> the hidden door</w:t>
+      </w:r>
+      <w:r>
+        <w:t xml:space="preserve"> and down the hall.</w:t>
+      </w:r>
+    </w:p>
+    <w:p>
+      <w:pPr>
+        <w:ind w:firstLine="720"/>
+      </w:pPr>
+      <w:r>
+        <w:t>Violet</w:t>
+      </w:r>
+      <w:r>
+        <w:t xml:space="preserve"> lingered.</w:t>
+      </w:r>
+    </w:p>
+    <w:p>
+      <w:pPr>
+        <w:ind w:firstLine="720"/>
+      </w:pPr>
+      <w:r>
+        <w:t>Bobbie was pacing now, frantic, eyes darting—not like someone cleaning up, but like someone looking for an escape.</w:t>
+      </w:r>
+    </w:p>
+    <w:p>
+      <w:pPr>
+        <w:ind w:firstLine="720"/>
+      </w:pPr>
+      <w:r>
+        <w:t xml:space="preserve">“Thank you,” </w:t>
+      </w:r>
+      <w:r>
+        <w:t>Violet</w:t>
+      </w:r>
+      <w:r>
+        <w:t xml:space="preserve"> said. “Fo</w:t>
+      </w:r>
+      <w:r>
+        <w:t>r saving her</w:t>
+      </w:r>
+      <w:r>
+        <w:t>.”</w:t>
+      </w:r>
+    </w:p>
+    <w:p>
+      <w:pPr>
+        <w:ind w:firstLine="720"/>
+      </w:pPr>
+      <w:r>
+        <w:t>Bobbie stopped. His breathing slowed as he looked at her.</w:t>
+      </w:r>
+      <w:r>
+        <w:t xml:space="preserve"> </w:t>
+      </w:r>
+      <w:r>
+        <w:t>“It’s what I do, Slugger.”</w:t>
+      </w:r>
+    </w:p>
+    <w:p>
+      <w:pPr>
+        <w:ind w:firstLine="720"/>
+      </w:pPr>
+      <w:r>
+        <w:t>For a moment, they stood in silence, broken only by muffled voices from the other room—something about the door not opening.</w:t>
+      </w:r>
+    </w:p>
+    <w:p>
+      <w:pPr>
+        <w:ind w:firstLine="720"/>
+      </w:pPr>
+      <w:r>
+        <w:t>“You should go,” Bobbie said, jerking his head toward the exit. “Especially before you-know-who wakes up.”</w:t>
+      </w:r>
+    </w:p>
+    <w:p>
+      <w:pPr>
+        <w:ind w:firstLine="720"/>
+      </w:pPr>
+      <w:r>
+        <w:t>Violet</w:t>
+      </w:r>
+      <w:r>
+        <w:t xml:space="preserve"> pressed her lips together and nodded. She cast one last glance at Everdeen’s floating form.</w:t>
+      </w:r>
+      <w:r>
+        <w:t xml:space="preserve"> </w:t>
+      </w:r>
+      <w:r>
+        <w:t>“I just wish we could’ve done something.”</w:t>
+      </w:r>
+    </w:p>
+    <w:p>
+      <w:pPr>
+        <w:ind w:firstLine="720"/>
+      </w:pPr>
+      <w:r>
+        <w:t>Bobbie pinched his lip, following her gaze. “It never would’ve worked. She’s too strong. Too powerful. Too entrenched in this world—and clearly addicted to the pain she’s been taking.” He sighed. “The best thing is to leave her be. I’ll trap her here as long as I can. It’ll contain her for a while. It’s the best we’ve got.”</w:t>
+      </w:r>
+    </w:p>
+    <w:p>
+      <w:pPr>
+        <w:ind w:firstLine="720"/>
+      </w:pPr>
+      <w:r>
+        <w:lastRenderedPageBreak/>
+        <w:t>Violet nodded. Her head agreed—but her gut said otherwise. She was just about to turn, to take Bobbie’s advice and meet whatever trouble waited below, when she froze in her tracks.</w:t>
+      </w:r>
+    </w:p>
+    <w:p>
+      <w:pPr>
+        <w:ind w:firstLine="720"/>
+      </w:pPr>
+      <w:r>
+        <w:t>A faint yellow orb of light hovered just above Everdeen’s head.</w:t>
+      </w:r>
+    </w:p>
+    <w:p>
+      <w:pPr>
+        <w:ind w:firstLine="720"/>
+      </w:pPr>
+      <w:r>
+        <w:rPr>
+          <w:i/>
+          <w:iCs/>
+        </w:rPr>
+        <w:t>You again.</w:t>
+      </w:r>
+    </w:p>
+    <w:p>
+      <w:pPr>
+        <w:ind w:firstLine="720"/>
+      </w:pPr>
+      <w:r>
+        <w:t>Violet stepped closer, then knelt beside the unconscious ghost and the floating orb.</w:t>
+      </w:r>
+    </w:p>
+    <w:p>
+      <w:pPr>
+        <w:ind w:firstLine="720"/>
+      </w:pPr>
+      <w:r>
+        <w:t>“What are you doing?” Bobbie hissed.</w:t>
+      </w:r>
+    </w:p>
+    <w:p>
+      <w:pPr>
+        <w:ind w:firstLine="720"/>
+      </w:pPr>
+      <w:r>
+        <w:t>He rushed after her, careful not to get too close. “Slugger, seriously—have you lost your marbles? She could wake up any second. You need to go.”</w:t>
+      </w:r>
+    </w:p>
+    <w:p>
+      <w:pPr>
+        <w:ind w:firstLine="720"/>
+      </w:pPr>
+      <w:r>
+        <w:t>Violet didn’t answer. She stared at Everdeen’s face, something tickling at the back of her mind. The orb above her… guiding her to the portrait at the dead end.</w:t>
+      </w:r>
+    </w:p>
+    <w:p>
+      <w:pPr>
+        <w:ind w:firstLine="720"/>
+      </w:pPr>
+      <w:r>
+        <w:t>The young woman in the painting.</w:t>
+      </w:r>
+    </w:p>
+    <w:p>
+      <w:pPr>
+        <w:ind w:firstLine="720"/>
+      </w:pPr>
+      <w:r>
+        <w:t>Everdeen—alive. Happy.</w:t>
+      </w:r>
+    </w:p>
+    <w:p>
+      <w:pPr>
+        <w:ind w:firstLine="720"/>
+      </w:pPr>
+      <w:r>
+        <w:t>How she hadn’t seen it before was beyond her. But now, staring at Everdeen, it was undeniable.</w:t>
+      </w:r>
+    </w:p>
+    <w:p>
+      <w:pPr>
+        <w:ind w:firstLine="720"/>
+      </w:pPr>
+      <w:r>
+        <w:t>And the orb hovering above her now…</w:t>
+      </w:r>
+    </w:p>
+    <w:p>
+      <w:pPr>
+        <w:ind w:firstLine="720"/>
+      </w:pPr>
+      <w:r>
+        <w:t>Violet knew what she needed to do. She didn’t know how—only that she had to.</w:t>
+      </w:r>
+    </w:p>
+    <w:p>
+      <w:pPr>
+        <w:ind w:firstLine="720"/>
+      </w:pPr>
+      <w:r>
+        <w:t>She turned to Bobbie. “Can I connect with her,” she asked quickly, “even like this?”</w:t>
+      </w:r>
+    </w:p>
+    <w:p>
+      <w:pPr>
+        <w:ind w:firstLine="720"/>
+      </w:pPr>
+      <w:r>
+        <w:t>“Connect?” Bobbie dragged a hand down his face. “You really have lost it</w:t>
+      </w:r>
+      <w:r>
+        <w:t xml:space="preserve"> haven’t you?</w:t>
+      </w:r>
+      <w:r>
+        <w:t>” He reached for her. “You need to go.”</w:t>
+      </w:r>
+    </w:p>
+    <w:p>
+      <w:pPr>
+        <w:ind w:firstLine="720"/>
+      </w:pPr>
+      <w:r>
+        <w:t>Violet</w:t>
+      </w:r>
+      <w:r>
+        <w:t xml:space="preserve"> didn’t move. She met his eyes.</w:t>
+      </w:r>
+      <w:r>
+        <w:t xml:space="preserve"> </w:t>
+      </w:r>
+      <w:r>
+        <w:t>“Can I?”</w:t>
+      </w:r>
+    </w:p>
+    <w:p>
+      <w:pPr>
+        <w:ind w:firstLine="720"/>
+      </w:pPr>
+      <w:r>
+        <w:t xml:space="preserve">Bobbie looked ready to combust. </w:t>
+      </w:r>
+    </w:p>
+    <w:p>
+      <w:pPr>
+        <w:ind w:firstLine="720"/>
+      </w:pPr>
+      <w:r>
+        <w:t>Then he exhaled, glancing back at Everdeen.</w:t>
+      </w:r>
+      <w:r>
+        <w:t xml:space="preserve"> </w:t>
+      </w:r>
+      <w:r>
+        <w:t xml:space="preserve">“I—I guess. Yeah. I don’t see why not. But </w:t>
+      </w:r>
+      <w:r>
+        <w:t>I’m telling you</w:t>
+      </w:r>
+      <w:r>
+        <w:t>, there’s no point. You won’t be able to help her cross.</w:t>
+      </w:r>
+      <w:r>
+        <w:t xml:space="preserve"> It’s not possible.</w:t>
+      </w:r>
+      <w:r>
+        <w:t xml:space="preserve">” </w:t>
+      </w:r>
+    </w:p>
+    <w:p>
+      <w:pPr>
+        <w:ind w:firstLine="720"/>
+      </w:pPr>
+      <w:r>
+        <w:t>His voice softened, just a fraction. “She’s</w:t>
+      </w:r>
+      <w:r>
+        <w:t xml:space="preserve"> as bad as it gets</w:t>
+      </w:r>
+      <w:r>
+        <w:t>.</w:t>
+      </w:r>
+      <w:r>
+        <w:t xml:space="preserve"> Category four, I know that doesn’t mean much to you, but t</w:t>
+      </w:r>
+      <w:r>
+        <w:t>hey’re lost causes. You see one, you run. That’s the rule.”</w:t>
+      </w:r>
+    </w:p>
+    <w:p>
+      <w:pPr>
+        <w:ind w:firstLine="720"/>
+      </w:pPr>
+      <w:r>
+        <w:t>Violet</w:t>
+      </w:r>
+      <w:r>
+        <w:t xml:space="preserve"> turned back to Everdeen and smiled.</w:t>
+      </w:r>
+    </w:p>
+    <w:p>
+      <w:pPr>
+        <w:ind w:firstLine="720"/>
+      </w:pPr>
+      <w:r>
+        <w:t>“Go if you need to,” she said. “But I’m doing this.”</w:t>
+      </w:r>
+    </w:p>
+    <w:p>
+      <w:pPr>
+        <w:ind w:firstLine="720"/>
+      </w:pPr>
+      <w:r>
+        <w:lastRenderedPageBreak/>
+        <w:t>“Haunted hamsters,” Bobbie muttered. “Don’t. Please—don’t.</w:t>
+      </w:r>
+      <w:r>
+        <w:t xml:space="preserve"> I’m begging you.”</w:t>
+      </w:r>
+    </w:p>
+    <w:p>
+      <w:pPr>
+        <w:ind w:firstLine="720"/>
+      </w:pPr>
+      <w:r>
+        <w:t>He kept pleading, tossing in a few expletives, but the world was already beginning to blur around Violet—sound fading into a distant thrum as she reached for Everdeen’s hand, startled when Everdeen’s fingers curled around hers.</w:t>
+      </w:r>
+    </w:p>
+    <w:p>
+      <w:pPr>
+        <w:ind w:firstLine="720"/>
+      </w:pPr>
+      <w:r>
+        <w:t>Violet lifted her other hand and brushed her fingers through the glowing orb.</w:t>
+      </w:r>
+    </w:p>
+    <w:p>
+      <w:pPr>
+        <w:ind w:firstLine="720"/>
+      </w:pPr>
+      <w:r>
+        <w:t>The floor rushed up to meet her.</w:t>
+      </w:r>
+    </w:p>
     <w:p/>
+    <w:p>
+      <w:pPr>
+        <w:rPr>
+          <w:u w:val="single"/>
+        </w:rPr>
+      </w:pPr>
+      <w:r>
+        <w:rPr>
+          <w:u w:val="single"/>
+        </w:rPr>
+        <w:t>Chapter 28</w:t>
+      </w:r>
+    </w:p>
     <w:sectPr>
       <w:pgSz w:w="12240" w:h="15840"/>
       <w:pgMar w:top="1440" w:right="1440" w:bottom="1440" w:left="1440" w:header="720" w:footer="720" w:gutter="0"/>
@@ -56417,7 +57664,6 @@
   <w:style w:type="character" w:default="1" w:styleId="DefaultParagraphFont">
     <w:name w:val="Default Paragraph Font"/>
     <w:uiPriority w:val="1"/>
-    <w:semiHidden/>
     <w:unhideWhenUsed/>
   </w:style>
   <w:style w:type="table" w:default="1" w:styleId="TableNormal">

</xml_diff>